<commit_message>
A few Linked list problems solved on weekend
</commit_message>
<xml_diff>
--- a/Interview prep.docx
+++ b/Interview prep.docx
@@ -44,9 +44,12 @@
           <w:rPr>
             <w:rStyle w:val="Hyperlink"/>
           </w:rPr>
-          <w:t>https://leetcode.com/problems/remove-duplicates-from-an-unsorted-linked-list/</w:t>
+          <w:t>https://leetcode.com/problems/palindrome-linked-list/</w:t>
         </w:r>
       </w:hyperlink>
+      <w:r>
+        <w:t xml:space="preserve"> </w:t>
+      </w:r>
     </w:p>
     <w:p/>
     <w:p>

</xml_diff>

<commit_message>
ctci Linked list problems done
All linked list problems found here are done: https://leetcode.com/discuss/general-discussion/1152824/cracking-the-coding-interview-6th-edition-in-leetcode
</commit_message>
<xml_diff>
--- a/Interview prep.docx
+++ b/Interview prep.docx
@@ -44,12 +44,9 @@
           <w:rPr>
             <w:rStyle w:val="Hyperlink"/>
           </w:rPr>
-          <w:t>https://leetcode.com/problems/palindrome-linked-list/</w:t>
+          <w:t>https://leetcode.com/problems/min-stack/</w:t>
         </w:r>
       </w:hyperlink>
-      <w:r>
-        <w:t xml:space="preserve"> </w:t>
-      </w:r>
     </w:p>
     <w:p/>
     <w:p>

</xml_diff>

<commit_message>
Tree and Graph problems
Tree and Graph problems; discovered the Disjoint Set Union.
</commit_message>
<xml_diff>
--- a/Interview prep.docx
+++ b/Interview prep.docx
@@ -35,18 +35,24 @@
         </w:r>
       </w:hyperlink>
     </w:p>
+    <w:p/>
     <w:p>
       <w:r>
         <w:t xml:space="preserve">Resume at </w:t>
       </w:r>
+    </w:p>
+    <w:p>
       <w:hyperlink r:id="rId6" w:history="1">
         <w:r>
           <w:rPr>
             <w:rStyle w:val="Hyperlink"/>
           </w:rPr>
-          <w:t>https://leetcode.com/problems/find-if-path-exists-in-graph/</w:t>
+          <w:t>https://leetcode.com/problems/binary-tree-level-order-traversal/</w:t>
         </w:r>
       </w:hyperlink>
+      <w:r>
+        <w:t xml:space="preserve"> </w:t>
+      </w:r>
     </w:p>
     <w:p/>
     <w:p>

</xml_diff>

<commit_message>
Finished Level Order Traversal Quickly
Level order traversal done. Used pass by reference vector to store the results.
</commit_message>
<xml_diff>
--- a/Interview prep.docx
+++ b/Interview prep.docx
@@ -47,12 +47,9 @@
           <w:rPr>
             <w:rStyle w:val="Hyperlink"/>
           </w:rPr>
-          <w:t>https://leetcode.com/problems/binary-tree-level-order-traversal/</w:t>
+          <w:t>https://leetcode.com/problems/balanced-binary-tree/</w:t>
         </w:r>
       </w:hyperlink>
-      <w:r>
-        <w:t xml:space="preserve"> </w:t>
-      </w:r>
     </w:p>
     <w:p/>
     <w:p>

</xml_diff>

<commit_message>
Find a duplicate and find a missing number in arrays
These are two very different solutions because of a few edge cases. In the missing case, find a sum total of all elements and getting the difference between that and what the total should be returns the result. FindDuplcate only allows for numbers between 1 and n which allows for a tortoise and hare solution to find a loop caused by the indexes of the array. These each could have also be solved with a for loop and a hashmap for a slightly slower runtime.
</commit_message>
<xml_diff>
--- a/Interview prep.docx
+++ b/Interview prep.docx
@@ -47,7 +47,7 @@
           <w:rPr>
             <w:rStyle w:val="Hyperlink"/>
           </w:rPr>
-          <w:t>https://leetcode.com/problems/search-in-rotated-sorted-array-ii/</w:t>
+          <w:t>https://leetcode.com/problems/search-a-2d-matrix-ii/</w:t>
         </w:r>
       </w:hyperlink>
     </w:p>
@@ -91,6 +91,26 @@
         </w:r>
       </w:hyperlink>
     </w:p>
+    <w:p>
+      <w:hyperlink r:id="rId10" w:history="1">
+        <w:r>
+          <w:rPr>
+            <w:rStyle w:val="Hyperlink"/>
+          </w:rPr>
+          <w:t>https://leetcode.com/problems/search-in-rotated-sorted-array/</w:t>
+        </w:r>
+      </w:hyperlink>
+    </w:p>
+    <w:p>
+      <w:hyperlink r:id="rId11" w:history="1">
+        <w:r>
+          <w:rPr>
+            <w:rStyle w:val="Hyperlink"/>
+          </w:rPr>
+          <w:t>https://leetcode.com/problems/search-in-rotated-sorted-array-ii/submissions/</w:t>
+        </w:r>
+      </w:hyperlink>
+    </w:p>
     <w:p/>
     <w:p>
       <w:r>
@@ -98,7 +118,7 @@
       </w:r>
     </w:p>
     <w:p>
-      <w:hyperlink r:id="rId10" w:history="1">
+      <w:hyperlink r:id="rId12" w:history="1">
         <w:r>
           <w:rPr>
             <w:rStyle w:val="Hyperlink"/>
@@ -114,7 +134,7 @@
       </w:r>
     </w:p>
     <w:p>
-      <w:hyperlink r:id="rId11" w:history="1">
+      <w:hyperlink r:id="rId13" w:history="1">
         <w:r>
           <w:rPr>
             <w:rStyle w:val="Hyperlink"/>
@@ -130,7 +150,7 @@
       </w:r>
     </w:p>
     <w:p>
-      <w:hyperlink r:id="rId12" w:history="1">
+      <w:hyperlink r:id="rId14" w:history="1">
         <w:r>
           <w:rPr>
             <w:rStyle w:val="Hyperlink"/>

</xml_diff>

<commit_message>
Trailing zeroes of factorial
This is an answer for finding all trailing zeroes of a factorial.
</commit_message>
<xml_diff>
--- a/Interview prep.docx
+++ b/Interview prep.docx
@@ -47,15 +47,14 @@
           <w:rPr>
             <w:rStyle w:val="Hyperlink"/>
           </w:rPr>
-          <w:t>https://leetcode.com/problems/factorial-trailing-zeroes/</w:t>
-        </w:r>
-      </w:hyperlink>
-    </w:p>
-    <w:p>
+          <w:t>https://leetcode.com/problems/integer-to-english-words/</w:t>
+        </w:r>
+      </w:hyperlink>
       <w:r>
         <w:t xml:space="preserve"> </w:t>
       </w:r>
     </w:p>
+    <w:p/>
     <w:p>
       <w:r>
         <w:t>come back to:</w:t>

</xml_diff>

<commit_message>
WordPattern (Hashmap); maximumSubarray (DP); shortestUnsortestedContinuousSubarray (compare with sorted)
I have several solutions here. word pattern beat 100% of submissions. shortestUnsortedContinuousSubarray is O(n) and maxmimum Subarray works effectively as well using a running total. Check it out.
</commit_message>
<xml_diff>
--- a/Interview prep.docx
+++ b/Interview prep.docx
@@ -47,12 +47,9 @@
           <w:rPr>
             <w:rStyle w:val="Hyperlink"/>
           </w:rPr>
-          <w:t>https://leetcode.com/problems/integer-to-english-words/</w:t>
-        </w:r>
-      </w:hyperlink>
-      <w:r>
-        <w:t xml:space="preserve"> </w:t>
-      </w:r>
+          <w:t>https://leetcode.com/problems/number-of-islands/</w:t>
+        </w:r>
+      </w:hyperlink>
     </w:p>
     <w:p/>
     <w:p>

</xml_diff>

<commit_message>
Heap solution and majority element (at least half of vector)
Two more problems solved with O(n)
</commit_message>
<xml_diff>
--- a/Interview prep.docx
+++ b/Interview prep.docx
@@ -47,7 +47,7 @@
           <w:rPr>
             <w:rStyle w:val="Hyperlink"/>
           </w:rPr>
-          <w:t>https://leetcode.com/problems/shuffle-an-array/</w:t>
+          <w:t>https://leetcode.com/problems/concatenated-words/</w:t>
         </w:r>
       </w:hyperlink>
     </w:p>
@@ -98,6 +98,11 @@
       </w:hyperlink>
     </w:p>
     <w:p>
+      <w:pPr>
+        <w:rPr>
+          <w:rStyle w:val="Hyperlink"/>
+        </w:rPr>
+      </w:pPr>
       <w:hyperlink r:id="rId11" w:history="1">
         <w:r>
           <w:rPr>
@@ -107,6 +112,19 @@
         </w:r>
       </w:hyperlink>
     </w:p>
+    <w:p>
+      <w:hyperlink r:id="rId12" w:history="1">
+        <w:r>
+          <w:rPr>
+            <w:rStyle w:val="Hyperlink"/>
+          </w:rPr>
+          <w:t>https://leetcode.com/problems/contiguous-array/description/</w:t>
+        </w:r>
+      </w:hyperlink>
+      <w:r>
+        <w:t xml:space="preserve"> </w:t>
+      </w:r>
+    </w:p>
     <w:p/>
     <w:p>
       <w:r>
@@ -114,7 +132,7 @@
       </w:r>
     </w:p>
     <w:p>
-      <w:hyperlink r:id="rId12" w:history="1">
+      <w:hyperlink r:id="rId13" w:history="1">
         <w:r>
           <w:rPr>
             <w:rStyle w:val="Hyperlink"/>
@@ -130,7 +148,7 @@
       </w:r>
     </w:p>
     <w:p>
-      <w:hyperlink r:id="rId13" w:history="1">
+      <w:hyperlink r:id="rId14" w:history="1">
         <w:r>
           <w:rPr>
             <w:rStyle w:val="Hyperlink"/>
@@ -146,7 +164,7 @@
       </w:r>
     </w:p>
     <w:p>
-      <w:hyperlink r:id="rId14" w:history="1">
+      <w:hyperlink r:id="rId15" w:history="1">
         <w:r>
           <w:rPr>
             <w:rStyle w:val="Hyperlink"/>

</xml_diff>

<commit_message>
Maximal Square done (M*N)
Maximal square done
</commit_message>
<xml_diff>
--- a/Interview prep.docx
+++ b/Interview prep.docx
@@ -38,7 +38,10 @@
     <w:p/>
     <w:p>
       <w:r>
-        <w:t xml:space="preserve">Resume at </w:t>
+        <w:t>Main List is done. C</w:t>
+      </w:r>
+      <w:r>
+        <w:t>ome back to:</w:t>
       </w:r>
     </w:p>
     <w:p>
@@ -47,15 +50,9 @@
           <w:rPr>
             <w:rStyle w:val="Hyperlink"/>
           </w:rPr>
-          <w:t>https://leetcode.com/problems/word-ladder/</w:t>
-        </w:r>
-      </w:hyperlink>
-    </w:p>
-    <w:p/>
-    <w:p>
-      <w:r>
-        <w:t>come back to:</w:t>
-      </w:r>
+          <w:t>https://leetcode.com/problems/number-of-ways-to-reorder-array-to-get-same-bst/</w:t>
+        </w:r>
+      </w:hyperlink>
     </w:p>
     <w:p>
       <w:hyperlink r:id="rId7" w:history="1">
@@ -63,7 +60,7 @@
           <w:rPr>
             <w:rStyle w:val="Hyperlink"/>
           </w:rPr>
-          <w:t>https://leetcode.com/problems/number-of-ways-to-reorder-array-to-get-same-bst/</w:t>
+          <w:t>https://leetcode.com/problems/n-queens/</w:t>
         </w:r>
       </w:hyperlink>
     </w:p>
@@ -73,22 +70,12 @@
           <w:rPr>
             <w:rStyle w:val="Hyperlink"/>
           </w:rPr>
-          <w:t>https://leetcode.com/problems/n-queens/</w:t>
+          <w:t>https://leetcode.com/problems/maximum-height-by-stacking-cuboids/</w:t>
         </w:r>
       </w:hyperlink>
     </w:p>
     <w:p>
       <w:hyperlink r:id="rId9" w:history="1">
-        <w:r>
-          <w:rPr>
-            <w:rStyle w:val="Hyperlink"/>
-          </w:rPr>
-          <w:t>https://leetcode.com/problems/maximum-height-by-stacking-cuboids/</w:t>
-        </w:r>
-      </w:hyperlink>
-    </w:p>
-    <w:p>
-      <w:hyperlink r:id="rId10" w:history="1">
         <w:r>
           <w:rPr>
             <w:rStyle w:val="Hyperlink"/>
@@ -103,14 +90,33 @@
           <w:rStyle w:val="Hyperlink"/>
         </w:rPr>
       </w:pPr>
+      <w:hyperlink r:id="rId10" w:history="1">
+        <w:r>
+          <w:rPr>
+            <w:rStyle w:val="Hyperlink"/>
+          </w:rPr>
+          <w:t>https://leetcode.com/problems/search-in-rotated-sorted-array-ii/submissions/</w:t>
+        </w:r>
+      </w:hyperlink>
+    </w:p>
+    <w:p>
       <w:hyperlink r:id="rId11" w:history="1">
         <w:r>
           <w:rPr>
             <w:rStyle w:val="Hyperlink"/>
           </w:rPr>
-          <w:t>https://leetcode.com/problems/search-in-rotated-sorted-array-ii/submissions/</w:t>
-        </w:r>
-      </w:hyperlink>
+          <w:t>https://leetcode.com/problems/contiguous-array/description/</w:t>
+        </w:r>
+      </w:hyperlink>
+      <w:r>
+        <w:t xml:space="preserve"> </w:t>
+      </w:r>
+    </w:p>
+    <w:p/>
+    <w:p>
+      <w:r>
+        <w:t>blind 75</w:t>
+      </w:r>
     </w:p>
     <w:p>
       <w:hyperlink r:id="rId12" w:history="1">
@@ -118,80 +124,59 @@
           <w:rPr>
             <w:rStyle w:val="Hyperlink"/>
           </w:rPr>
-          <w:t>https://leetcode.com/problems/contiguous-array/description/</w:t>
-        </w:r>
-      </w:hyperlink>
+          <w:t>https://leetcode.com/discuss/general-discussion/460599/blind-75-leetcode-questions</w:t>
+        </w:r>
+      </w:hyperlink>
+    </w:p>
+    <w:p/>
+    <w:p>
+      <w:r>
+        <w:t>grind 75</w:t>
+      </w:r>
+    </w:p>
+    <w:p>
+      <w:hyperlink r:id="rId13" w:history="1">
+        <w:r>
+          <w:rPr>
+            <w:rStyle w:val="Hyperlink"/>
+          </w:rPr>
+          <w:t>https://www.techinterviewhandbook.org/grind75</w:t>
+        </w:r>
+      </w:hyperlink>
+    </w:p>
+    <w:p/>
+    <w:p>
+      <w:r>
+        <w:t>what to study based on time left</w:t>
+      </w:r>
+    </w:p>
+    <w:p>
+      <w:hyperlink r:id="rId14" w:history="1">
+        <w:r>
+          <w:rPr>
+            <w:rStyle w:val="Hyperlink"/>
+          </w:rPr>
+          <w:t>https://www.techinterviewhandbook.org/coding-interview-study-plan/</w:t>
+        </w:r>
+      </w:hyperlink>
+    </w:p>
+    <w:p/>
+    <w:p>
+      <w:r>
+        <w:t xml:space="preserve">save completed problems to </w:t>
+      </w:r>
+      <w:r>
+        <w:t>repo at</w:t>
+      </w:r>
+    </w:p>
+    <w:p>
+      <w:r>
+        <w:t>D:\PlBorgPrograms\Code\LeetCode-Problems\LeetCode-Problems</w:t>
+      </w:r>
       <w:r>
         <w:t xml:space="preserve"> </w:t>
       </w:r>
     </w:p>
-    <w:p/>
-    <w:p>
-      <w:r>
-        <w:t>blind 75</w:t>
-      </w:r>
-    </w:p>
-    <w:p>
-      <w:hyperlink r:id="rId13" w:history="1">
-        <w:r>
-          <w:rPr>
-            <w:rStyle w:val="Hyperlink"/>
-          </w:rPr>
-          <w:t>https://leetcode.com/discuss/general-discussion/460599/blind-75-leetcode-questions</w:t>
-        </w:r>
-      </w:hyperlink>
-    </w:p>
-    <w:p/>
-    <w:p>
-      <w:r>
-        <w:t>grind 75</w:t>
-      </w:r>
-    </w:p>
-    <w:p>
-      <w:hyperlink r:id="rId14" w:history="1">
-        <w:r>
-          <w:rPr>
-            <w:rStyle w:val="Hyperlink"/>
-          </w:rPr>
-          <w:t>https://www.techinterviewhandbook.org/grind75</w:t>
-        </w:r>
-      </w:hyperlink>
-    </w:p>
-    <w:p/>
-    <w:p>
-      <w:r>
-        <w:t>what to study based on time left</w:t>
-      </w:r>
-    </w:p>
-    <w:p>
-      <w:hyperlink r:id="rId15" w:history="1">
-        <w:r>
-          <w:rPr>
-            <w:rStyle w:val="Hyperlink"/>
-          </w:rPr>
-          <w:t>https://www.techinterviewhandbook.org/coding-interview-study-plan/</w:t>
-        </w:r>
-      </w:hyperlink>
-    </w:p>
-    <w:p/>
-    <w:p>
-      <w:r>
-        <w:t xml:space="preserve">save completed problems to </w:t>
-      </w:r>
-      <w:r>
-        <w:t>repo at</w:t>
-      </w:r>
-    </w:p>
-    <w:p>
-      <w:r>
-        <w:t>D:\PlBorgPrograms\Code\LeetCode-Problems\LeetCode-Problems</w:t>
-      </w:r>
-      <w:r>
-        <w:t xml:space="preserve"> </w:t>
-      </w:r>
-    </w:p>
-    <w:p/>
-    <w:p/>
     <w:p/>
     <w:sectPr>
       <w:pgSz w:w="12240" w:h="15840"/>

</xml_diff>

<commit_message>
stacking cuboids dynamic programming solution
</commit_message>
<xml_diff>
--- a/Interview prep.docx
+++ b/Interview prep.docx
@@ -50,26 +50,6 @@
           <w:rPr>
             <w:rStyle w:val="Hyperlink"/>
           </w:rPr>
-          <w:t>https://leetcode.com/problems/number-of-ways-to-reorder-array-to-get-same-bst/</w:t>
-        </w:r>
-      </w:hyperlink>
-    </w:p>
-    <w:p>
-      <w:hyperlink r:id="rId7" w:history="1">
-        <w:r>
-          <w:rPr>
-            <w:rStyle w:val="Hyperlink"/>
-          </w:rPr>
-          <w:t>https://leetcode.com/problems/maximum-height-by-stacking-cuboids/</w:t>
-        </w:r>
-      </w:hyperlink>
-    </w:p>
-    <w:p>
-      <w:hyperlink r:id="rId8" w:history="1">
-        <w:r>
-          <w:rPr>
-            <w:rStyle w:val="Hyperlink"/>
-          </w:rPr>
           <w:t>https://leetcode.com/problems/search-in-rotated-sorted-array/</w:t>
         </w:r>
       </w:hyperlink>
@@ -80,7 +60,7 @@
           <w:rStyle w:val="Hyperlink"/>
         </w:rPr>
       </w:pPr>
-      <w:hyperlink r:id="rId9" w:history="1">
+      <w:hyperlink r:id="rId7" w:history="1">
         <w:r>
           <w:rPr>
             <w:rStyle w:val="Hyperlink"/>
@@ -90,7 +70,7 @@
       </w:hyperlink>
     </w:p>
     <w:p>
-      <w:hyperlink r:id="rId10" w:history="1">
+      <w:hyperlink r:id="rId8" w:history="1">
         <w:r>
           <w:rPr>
             <w:rStyle w:val="Hyperlink"/>
@@ -109,7 +89,7 @@
       </w:r>
     </w:p>
     <w:p>
-      <w:hyperlink r:id="rId11" w:history="1">
+      <w:hyperlink r:id="rId9" w:history="1">
         <w:r>
           <w:rPr>
             <w:rStyle w:val="Hyperlink"/>
@@ -125,7 +105,7 @@
       </w:r>
     </w:p>
     <w:p>
-      <w:hyperlink r:id="rId12" w:history="1">
+      <w:hyperlink r:id="rId10" w:history="1">
         <w:r>
           <w:rPr>
             <w:rStyle w:val="Hyperlink"/>
@@ -141,7 +121,7 @@
       </w:r>
     </w:p>
     <w:p>
-      <w:hyperlink r:id="rId13" w:history="1">
+      <w:hyperlink r:id="rId11" w:history="1">
         <w:r>
           <w:rPr>
             <w:rStyle w:val="Hyperlink"/>

</xml_diff>

<commit_message>
Last of the cracking the coding interview problems done
All CTCI problems reported at https://leetcode.com/discuss/general-discussion/1152824/cracking-the-coding-interview-6th-edition-in-leetcode are done.
</commit_message>
<xml_diff>
--- a/Interview prep.docx
+++ b/Interview prep.docx
@@ -38,58 +38,11 @@
     <w:p/>
     <w:p>
       <w:r>
-        <w:t>Main List is done. C</w:t>
-      </w:r>
-      <w:r>
-        <w:t>ome back to:</w:t>
+        <w:t>blind 75</w:t>
       </w:r>
     </w:p>
     <w:p>
       <w:hyperlink r:id="rId6" w:history="1">
-        <w:r>
-          <w:rPr>
-            <w:rStyle w:val="Hyperlink"/>
-          </w:rPr>
-          <w:t>https://leetcode.com/problems/search-in-rotated-sorted-array/</w:t>
-        </w:r>
-      </w:hyperlink>
-    </w:p>
-    <w:p>
-      <w:pPr>
-        <w:rPr>
-          <w:rStyle w:val="Hyperlink"/>
-        </w:rPr>
-      </w:pPr>
-      <w:hyperlink r:id="rId7" w:history="1">
-        <w:r>
-          <w:rPr>
-            <w:rStyle w:val="Hyperlink"/>
-          </w:rPr>
-          <w:t>https://leetcode.com/problems/search-in-rotated-sorted-array-ii/submissions/</w:t>
-        </w:r>
-      </w:hyperlink>
-    </w:p>
-    <w:p>
-      <w:hyperlink r:id="rId8" w:history="1">
-        <w:r>
-          <w:rPr>
-            <w:rStyle w:val="Hyperlink"/>
-          </w:rPr>
-          <w:t>https://leetcode.com/problems/contiguous-array/description/</w:t>
-        </w:r>
-      </w:hyperlink>
-      <w:r>
-        <w:t xml:space="preserve"> </w:t>
-      </w:r>
-    </w:p>
-    <w:p/>
-    <w:p>
-      <w:r>
-        <w:t>blind 75</w:t>
-      </w:r>
-    </w:p>
-    <w:p>
-      <w:hyperlink r:id="rId9" w:history="1">
         <w:r>
           <w:rPr>
             <w:rStyle w:val="Hyperlink"/>
@@ -105,7 +58,7 @@
       </w:r>
     </w:p>
     <w:p>
-      <w:hyperlink r:id="rId10" w:history="1">
+      <w:hyperlink r:id="rId7" w:history="1">
         <w:r>
           <w:rPr>
             <w:rStyle w:val="Hyperlink"/>
@@ -121,7 +74,7 @@
       </w:r>
     </w:p>
     <w:p>
-      <w:hyperlink r:id="rId11" w:history="1">
+      <w:hyperlink r:id="rId8" w:history="1">
         <w:r>
           <w:rPr>
             <w:rStyle w:val="Hyperlink"/>

</xml_diff>

<commit_message>
O(n) product of array except self
product of array except self. I have a division based solution and a leftproduct * rightProductSolution. Both are O(n).
</commit_message>
<xml_diff>
--- a/Interview prep.docx
+++ b/Interview prep.docx
@@ -73,7 +73,19 @@
           <w:rPr>
             <w:rStyle w:val="Hyperlink"/>
           </w:rPr>
-          <w:t>https://leetcode.com/problems/two-sum/</w:t>
+          <w:t>https://leetcode.com/problem</w:t>
+        </w:r>
+        <w:r>
+          <w:rPr>
+            <w:rStyle w:val="Hyperlink"/>
+          </w:rPr>
+          <w:t>s</w:t>
+        </w:r>
+        <w:r>
+          <w:rPr>
+            <w:rStyle w:val="Hyperlink"/>
+          </w:rPr>
+          <w:t>/maximum-product-subarray/</w:t>
         </w:r>
       </w:hyperlink>
     </w:p>
@@ -83,12 +95,9 @@
           <w:rPr>
             <w:rStyle w:val="Hyperlink"/>
           </w:rPr>
-          <w:t>https://leetcode.com/problems/best-time-to-buy-and-sell-stock/</w:t>
-        </w:r>
-      </w:hyperlink>
-      <w:r>
-        <w:t xml:space="preserve"> </w:t>
-      </w:r>
+          <w:t>https://leetcode.com/problems/find-minimum-in-rotated-sorted-array/</w:t>
+        </w:r>
+      </w:hyperlink>
     </w:p>
     <w:p>
       <w:hyperlink r:id="rId9" w:history="1">
@@ -96,7 +105,7 @@
           <w:rPr>
             <w:rStyle w:val="Hyperlink"/>
           </w:rPr>
-          <w:t>https://leetcode.com/problems/product-of-array-except-self/</w:t>
+          <w:t>https://leetcode.com/problems/3sum/</w:t>
         </w:r>
       </w:hyperlink>
     </w:p>
@@ -106,9 +115,14 @@
           <w:rPr>
             <w:rStyle w:val="Hyperlink"/>
           </w:rPr>
-          <w:t>https://leetcode.com/problems/maximum-product-subarray/</w:t>
-        </w:r>
-      </w:hyperlink>
+          <w:t>https://leetcode.com/problems/container-with-most-water/</w:t>
+        </w:r>
+      </w:hyperlink>
+    </w:p>
+    <w:p>
+      <w:r>
+        <w:t>Binary</w:t>
+      </w:r>
     </w:p>
     <w:p>
       <w:hyperlink r:id="rId11" w:history="1">
@@ -116,7 +130,7 @@
           <w:rPr>
             <w:rStyle w:val="Hyperlink"/>
           </w:rPr>
-          <w:t>https://leetcode.com/problems/find-minimum-in-rotated-sorted-array/</w:t>
+          <w:t>https://leetcode.com/problems/number-of-1-bits/</w:t>
         </w:r>
       </w:hyperlink>
     </w:p>
@@ -126,7 +140,7 @@
           <w:rPr>
             <w:rStyle w:val="Hyperlink"/>
           </w:rPr>
-          <w:t>https://leetcode.com/problems/3sum/</w:t>
+          <w:t>https://leetcode.com/problems/counting-bits/</w:t>
         </w:r>
       </w:hyperlink>
     </w:p>
@@ -136,13 +150,13 @@
           <w:rPr>
             <w:rStyle w:val="Hyperlink"/>
           </w:rPr>
-          <w:t>https://leetcode.com/problems/container-with-most-water/</w:t>
-        </w:r>
-      </w:hyperlink>
-    </w:p>
-    <w:p>
-      <w:r>
-        <w:t>Binary</w:t>
+          <w:t>https://leetcode.com/problems/reverse-bits/</w:t>
+        </w:r>
+      </w:hyperlink>
+    </w:p>
+    <w:p>
+      <w:r>
+        <w:t>Dynamic Programming</w:t>
       </w:r>
     </w:p>
     <w:p>
@@ -151,7 +165,7 @@
           <w:rPr>
             <w:rStyle w:val="Hyperlink"/>
           </w:rPr>
-          <w:t>https://leetcode.com/problems/number-of-1-bits/</w:t>
+          <w:t>https://leetcode.com/problems/climbing-stairs/</w:t>
         </w:r>
       </w:hyperlink>
     </w:p>
@@ -161,7 +175,7 @@
           <w:rPr>
             <w:rStyle w:val="Hyperlink"/>
           </w:rPr>
-          <w:t>https://leetcode.com/problems/counting-bits/</w:t>
+          <w:t>https://leetcode.com/problems/coin-change/</w:t>
         </w:r>
       </w:hyperlink>
     </w:p>
@@ -171,14 +185,9 @@
           <w:rPr>
             <w:rStyle w:val="Hyperlink"/>
           </w:rPr>
-          <w:t>https://leetcode.com/problems/reverse-bits/</w:t>
-        </w:r>
-      </w:hyperlink>
-    </w:p>
-    <w:p>
-      <w:r>
-        <w:t>Dynamic Programming</w:t>
-      </w:r>
+          <w:t>https://leetcode.com/problems/longest-increasing-subsequence/</w:t>
+        </w:r>
+      </w:hyperlink>
     </w:p>
     <w:p>
       <w:hyperlink r:id="rId17" w:history="1">
@@ -186,7 +195,7 @@
           <w:rPr>
             <w:rStyle w:val="Hyperlink"/>
           </w:rPr>
-          <w:t>https://leetcode.com/problems/climbing-stairs/</w:t>
+          <w:t>https://leetcode.com/problems/longest-common-subsequence/</w:t>
         </w:r>
       </w:hyperlink>
     </w:p>
@@ -196,7 +205,7 @@
           <w:rPr>
             <w:rStyle w:val="Hyperlink"/>
           </w:rPr>
-          <w:t>https://leetcode.com/problems/coin-change/</w:t>
+          <w:t>https://leetcode.com/problems/word-break/</w:t>
         </w:r>
       </w:hyperlink>
     </w:p>
@@ -206,7 +215,7 @@
           <w:rPr>
             <w:rStyle w:val="Hyperlink"/>
           </w:rPr>
-          <w:t>https://leetcode.com/problems/longest-increasing-subsequence/</w:t>
+          <w:t>https://leetcode.com/problems/combination-sum-iv/</w:t>
         </w:r>
       </w:hyperlink>
     </w:p>
@@ -216,7 +225,7 @@
           <w:rPr>
             <w:rStyle w:val="Hyperlink"/>
           </w:rPr>
-          <w:t>https://leetcode.com/problems/longest-common-subsequence/</w:t>
+          <w:t>https://leetcode.com/problems/house-robber-ii/submissions/</w:t>
         </w:r>
       </w:hyperlink>
     </w:p>
@@ -226,7 +235,7 @@
           <w:rPr>
             <w:rStyle w:val="Hyperlink"/>
           </w:rPr>
-          <w:t>https://leetcode.com/problems/word-break/</w:t>
+          <w:t>https://leetcode.com/problems/decode-ways/</w:t>
         </w:r>
       </w:hyperlink>
     </w:p>
@@ -236,7 +245,7 @@
           <w:rPr>
             <w:rStyle w:val="Hyperlink"/>
           </w:rPr>
-          <w:t>https://leetcode.com/problems/combination-sum-iv/</w:t>
+          <w:t>https://leetcode.com/problems/unique-paths/</w:t>
         </w:r>
       </w:hyperlink>
     </w:p>
@@ -246,9 +255,15 @@
           <w:rPr>
             <w:rStyle w:val="Hyperlink"/>
           </w:rPr>
-          <w:t>https://leetcode.com/problems/house-robber-ii/submissions/</w:t>
-        </w:r>
-      </w:hyperlink>
+          <w:t>https://leetcode.com/problems/jump-game/</w:t>
+        </w:r>
+      </w:hyperlink>
+    </w:p>
+    <w:p>
+      <w:r>
+        <w:lastRenderedPageBreak/>
+        <w:t>Graph</w:t>
+      </w:r>
     </w:p>
     <w:p>
       <w:hyperlink r:id="rId24" w:history="1">
@@ -256,7 +271,7 @@
           <w:rPr>
             <w:rStyle w:val="Hyperlink"/>
           </w:rPr>
-          <w:t>https://leetcode.com/problems/decode-ways/</w:t>
+          <w:t>https://leetcode.com/problems/clone-graph/submissions/</w:t>
         </w:r>
       </w:hyperlink>
     </w:p>
@@ -266,7 +281,7 @@
           <w:rPr>
             <w:rStyle w:val="Hyperlink"/>
           </w:rPr>
-          <w:t>https://leetcode.com/problems/unique-paths/</w:t>
+          <w:t>https://leetcode.com/problems/course-schedule/</w:t>
         </w:r>
       </w:hyperlink>
     </w:p>
@@ -276,14 +291,9 @@
           <w:rPr>
             <w:rStyle w:val="Hyperlink"/>
           </w:rPr>
-          <w:t>https://leetcode.com/problems/jump-game/</w:t>
-        </w:r>
-      </w:hyperlink>
-    </w:p>
-    <w:p>
-      <w:r>
-        <w:t>Graph</w:t>
-      </w:r>
+          <w:t>https://leetcode.com/problems/pacific-atlantic-water-flow/</w:t>
+        </w:r>
+      </w:hyperlink>
     </w:p>
     <w:p>
       <w:hyperlink r:id="rId27" w:history="1">
@@ -291,9 +301,14 @@
           <w:rPr>
             <w:rStyle w:val="Hyperlink"/>
           </w:rPr>
-          <w:t>https://leetcode.com/problems/clone-graph/submissions/</w:t>
-        </w:r>
-      </w:hyperlink>
+          <w:t>https://leetcode.com/problems/longest-consecutive-sequence/</w:t>
+        </w:r>
+      </w:hyperlink>
+    </w:p>
+    <w:p>
+      <w:r>
+        <w:t>Interval</w:t>
+      </w:r>
     </w:p>
     <w:p>
       <w:hyperlink r:id="rId28" w:history="1">
@@ -301,7 +316,7 @@
           <w:rPr>
             <w:rStyle w:val="Hyperlink"/>
           </w:rPr>
-          <w:t>https://leetcode.com/problems/course-schedule/</w:t>
+          <w:t>https://leetcode.com/problems/insert-interval/</w:t>
         </w:r>
       </w:hyperlink>
     </w:p>
@@ -311,7 +326,7 @@
           <w:rPr>
             <w:rStyle w:val="Hyperlink"/>
           </w:rPr>
-          <w:t>https://leetcode.com/problems/pacific-atlantic-water-flow/</w:t>
+          <w:t>https://leetcode.com/problems/merge-intervals/</w:t>
         </w:r>
       </w:hyperlink>
     </w:p>
@@ -321,13 +336,13 @@
           <w:rPr>
             <w:rStyle w:val="Hyperlink"/>
           </w:rPr>
-          <w:t>https://leetcode.com/problems/longest-consecutive-sequence/</w:t>
-        </w:r>
-      </w:hyperlink>
-    </w:p>
-    <w:p>
-      <w:r>
-        <w:t>Interval</w:t>
+          <w:t>https://leetcode.com/problems/non-overlapping-intervals/</w:t>
+        </w:r>
+      </w:hyperlink>
+    </w:p>
+    <w:p>
+      <w:r>
+        <w:t>Linked List</w:t>
       </w:r>
     </w:p>
     <w:p>
@@ -336,7 +351,7 @@
           <w:rPr>
             <w:rStyle w:val="Hyperlink"/>
           </w:rPr>
-          <w:t>https://leetcode.com/problems/insert-interval/</w:t>
+          <w:t>https://leetcode.com/problems/reverse-linked-list/</w:t>
         </w:r>
       </w:hyperlink>
     </w:p>
@@ -346,7 +361,7 @@
           <w:rPr>
             <w:rStyle w:val="Hyperlink"/>
           </w:rPr>
-          <w:t>https://leetcode.com/problems/merge-intervals/</w:t>
+          <w:t>https://leetcode.com/problems/linked-list-cycle/</w:t>
         </w:r>
       </w:hyperlink>
     </w:p>
@@ -356,14 +371,9 @@
           <w:rPr>
             <w:rStyle w:val="Hyperlink"/>
           </w:rPr>
-          <w:t>https://leetcode.com/problems/non-overlapping-intervals/</w:t>
-        </w:r>
-      </w:hyperlink>
-    </w:p>
-    <w:p>
-      <w:r>
-        <w:t>Linked List</w:t>
-      </w:r>
+          <w:t>https://leetcode.com/problems/merge-k-sorted-lists/</w:t>
+        </w:r>
+      </w:hyperlink>
     </w:p>
     <w:p>
       <w:hyperlink r:id="rId34" w:history="1">
@@ -371,9 +381,14 @@
           <w:rPr>
             <w:rStyle w:val="Hyperlink"/>
           </w:rPr>
-          <w:t>https://leetcode.com/problems/reverse-linked-list/</w:t>
-        </w:r>
-      </w:hyperlink>
+          <w:t>https://leetcode.com/problems/reorder-list/submissions/</w:t>
+        </w:r>
+      </w:hyperlink>
+    </w:p>
+    <w:p>
+      <w:r>
+        <w:t>Matrix</w:t>
+      </w:r>
     </w:p>
     <w:p>
       <w:hyperlink r:id="rId35" w:history="1">
@@ -381,7 +396,7 @@
           <w:rPr>
             <w:rStyle w:val="Hyperlink"/>
           </w:rPr>
-          <w:t>https://leetcode.com/problems/linked-list-cycle/</w:t>
+          <w:t>https://leetcode.com/problems/spiral-matrix/</w:t>
         </w:r>
       </w:hyperlink>
     </w:p>
@@ -391,9 +406,14 @@
           <w:rPr>
             <w:rStyle w:val="Hyperlink"/>
           </w:rPr>
-          <w:t>https://leetcode.com/problems/merge-k-sorted-lists/</w:t>
-        </w:r>
-      </w:hyperlink>
+          <w:t>https://leetcode.com/problems/word-search/</w:t>
+        </w:r>
+      </w:hyperlink>
+    </w:p>
+    <w:p>
+      <w:r>
+        <w:t>String</w:t>
+      </w:r>
     </w:p>
     <w:p>
       <w:hyperlink r:id="rId37" w:history="1">
@@ -401,14 +421,9 @@
           <w:rPr>
             <w:rStyle w:val="Hyperlink"/>
           </w:rPr>
-          <w:t>https://leetcode.com/problems/reorder-list/submissions/</w:t>
-        </w:r>
-      </w:hyperlink>
-    </w:p>
-    <w:p>
-      <w:r>
-        <w:t>Matrix</w:t>
-      </w:r>
+          <w:t>https://leetcode.com/problems/longest-substring-without-repeating-characters/</w:t>
+        </w:r>
+      </w:hyperlink>
     </w:p>
     <w:p>
       <w:hyperlink r:id="rId38" w:history="1">
@@ -416,7 +431,7 @@
           <w:rPr>
             <w:rStyle w:val="Hyperlink"/>
           </w:rPr>
-          <w:t>https://leetcode.com/problems/spiral-matrix/</w:t>
+          <w:t>https://leetcode.com/problems/longest-repeating-character-replacement/</w:t>
         </w:r>
       </w:hyperlink>
     </w:p>
@@ -426,14 +441,9 @@
           <w:rPr>
             <w:rStyle w:val="Hyperlink"/>
           </w:rPr>
-          <w:t>https://leetcode.com/problems/word-search/</w:t>
-        </w:r>
-      </w:hyperlink>
-    </w:p>
-    <w:p>
-      <w:r>
-        <w:t>String</w:t>
-      </w:r>
+          <w:t>https://leetcode.com/problems/minimum-window-substring/</w:t>
+        </w:r>
+      </w:hyperlink>
     </w:p>
     <w:p>
       <w:hyperlink r:id="rId40" w:history="1">
@@ -441,7 +451,7 @@
           <w:rPr>
             <w:rStyle w:val="Hyperlink"/>
           </w:rPr>
-          <w:t>https://leetcode.com/problems/longest-substring-without-repeating-characters/</w:t>
+          <w:t>https://leetcode.com/problems/valid-palindrome/submissions/</w:t>
         </w:r>
       </w:hyperlink>
     </w:p>
@@ -451,7 +461,7 @@
           <w:rPr>
             <w:rStyle w:val="Hyperlink"/>
           </w:rPr>
-          <w:t>https://leetcode.com/problems/longest-repeating-character-replacement/</w:t>
+          <w:t>https://leetcode.com/problems/longest-palindromic-substring/</w:t>
         </w:r>
       </w:hyperlink>
     </w:p>
@@ -461,9 +471,14 @@
           <w:rPr>
             <w:rStyle w:val="Hyperlink"/>
           </w:rPr>
-          <w:t>https://leetcode.com/problems/minimum-window-substring/</w:t>
-        </w:r>
-      </w:hyperlink>
+          <w:t>https://leetcode.com/problems/palindromic-substrings/</w:t>
+        </w:r>
+      </w:hyperlink>
+    </w:p>
+    <w:p>
+      <w:r>
+        <w:t>Tree</w:t>
+      </w:r>
     </w:p>
     <w:p>
       <w:hyperlink r:id="rId43" w:history="1">
@@ -471,7 +486,7 @@
           <w:rPr>
             <w:rStyle w:val="Hyperlink"/>
           </w:rPr>
-          <w:t>https://leetcode.com/problems/valid-palindrome/submissions/</w:t>
+          <w:t>https://leetcode.com/problems/maximum-depth-of-binary-tree/</w:t>
         </w:r>
       </w:hyperlink>
     </w:p>
@@ -481,7 +496,7 @@
           <w:rPr>
             <w:rStyle w:val="Hyperlink"/>
           </w:rPr>
-          <w:t>https://leetcode.com/problems/longest-palindromic-substring/</w:t>
+          <w:t>https://leetcode.com/problems/same-tree/</w:t>
         </w:r>
       </w:hyperlink>
     </w:p>
@@ -491,14 +506,9 @@
           <w:rPr>
             <w:rStyle w:val="Hyperlink"/>
           </w:rPr>
-          <w:t>https://leetcode.com/problems/palindromic-substrings/</w:t>
-        </w:r>
-      </w:hyperlink>
-    </w:p>
-    <w:p>
-      <w:r>
-        <w:t>Tree</w:t>
-      </w:r>
+          <w:t>https://leetcode.com/problems/invert-binary-tree/</w:t>
+        </w:r>
+      </w:hyperlink>
     </w:p>
     <w:p>
       <w:hyperlink r:id="rId46" w:history="1">
@@ -506,7 +516,7 @@
           <w:rPr>
             <w:rStyle w:val="Hyperlink"/>
           </w:rPr>
-          <w:t>https://leetcode.com/problems/maximum-depth-of-binary-tree/</w:t>
+          <w:t>https://leetcode.com/problems/binary-tree-maximum-path-sum/</w:t>
         </w:r>
       </w:hyperlink>
     </w:p>
@@ -516,7 +526,7 @@
           <w:rPr>
             <w:rStyle w:val="Hyperlink"/>
           </w:rPr>
-          <w:t>https://leetcode.com/problems/same-tree/</w:t>
+          <w:t>https://leetcode.com/problems/binary-tree-level-order-traversal/</w:t>
         </w:r>
       </w:hyperlink>
     </w:p>
@@ -526,7 +536,7 @@
           <w:rPr>
             <w:rStyle w:val="Hyperlink"/>
           </w:rPr>
-          <w:t>https://leetcode.com/problems/invert-binary-tree/</w:t>
+          <w:t>https://leetcode.com/problems/serialize-and-deserialize-binary-tree/</w:t>
         </w:r>
       </w:hyperlink>
     </w:p>
@@ -536,7 +546,7 @@
           <w:rPr>
             <w:rStyle w:val="Hyperlink"/>
           </w:rPr>
-          <w:t>https://leetcode.com/problems/binary-tree-maximum-path-sum/</w:t>
+          <w:t>https://leetcode.com/problems/kth-smallest-element-in-a-bst/</w:t>
         </w:r>
       </w:hyperlink>
     </w:p>
@@ -546,7 +556,7 @@
           <w:rPr>
             <w:rStyle w:val="Hyperlink"/>
           </w:rPr>
-          <w:t>https://leetcode.com/problems/binary-tree-level-order-traversal/</w:t>
+          <w:t>https://leetcode.com/problems/lowest-common-ancestor-of-a-binary-search-tree/</w:t>
         </w:r>
       </w:hyperlink>
     </w:p>
@@ -556,7 +566,7 @@
           <w:rPr>
             <w:rStyle w:val="Hyperlink"/>
           </w:rPr>
-          <w:t>https://leetcode.com/problems/serialize-and-deserialize-binary-tree/</w:t>
+          <w:t>https://leetcode.com/problems/implement-trie-prefix-tree/</w:t>
         </w:r>
       </w:hyperlink>
     </w:p>
@@ -566,7 +576,7 @@
           <w:rPr>
             <w:rStyle w:val="Hyperlink"/>
           </w:rPr>
-          <w:t>https://leetcode.com/problems/kth-smallest-element-in-a-bst/</w:t>
+          <w:t>https://leetcode.com/problems/design-add-and-search-words-data-structure/</w:t>
         </w:r>
       </w:hyperlink>
     </w:p>
@@ -576,7 +586,7 @@
           <w:rPr>
             <w:rStyle w:val="Hyperlink"/>
           </w:rPr>
-          <w:t>https://leetcode.com/problems/lowest-common-ancestor-of-a-binary-search-tree/</w:t>
+          <w:t>https://leetcode.com/problems/word-search-ii/</w:t>
         </w:r>
       </w:hyperlink>
     </w:p>
@@ -586,9 +596,14 @@
           <w:rPr>
             <w:rStyle w:val="Hyperlink"/>
           </w:rPr>
-          <w:t>https://leetcode.com/problems/implement-trie-prefix-tree/</w:t>
-        </w:r>
-      </w:hyperlink>
+          <w:t>https://leetcode.com/problems/construct-binary-tree-from-preorder-and-inorder-traversal/</w:t>
+        </w:r>
+      </w:hyperlink>
+    </w:p>
+    <w:p>
+      <w:r>
+        <w:t>Heap</w:t>
+      </w:r>
     </w:p>
     <w:p>
       <w:hyperlink r:id="rId55" w:history="1">
@@ -596,7 +611,7 @@
           <w:rPr>
             <w:rStyle w:val="Hyperlink"/>
           </w:rPr>
-          <w:t>https://leetcode.com/problems/design-add-and-search-words-data-structure/</w:t>
+          <w:t>https://leetcode.com/problems/top-k-frequent-elements/</w:t>
         </w:r>
       </w:hyperlink>
     </w:p>
@@ -606,53 +621,18 @@
           <w:rPr>
             <w:rStyle w:val="Hyperlink"/>
           </w:rPr>
-          <w:t>https://leetcode.com/problems/word-search-ii/</w:t>
-        </w:r>
-      </w:hyperlink>
+          <w:t>https://leetcode.com/problems/find-median-from-data-stream/</w:t>
+        </w:r>
+      </w:hyperlink>
+    </w:p>
+    <w:p/>
+    <w:p>
+      <w:r>
+        <w:t>Resources from lists:</w:t>
+      </w:r>
     </w:p>
     <w:p>
       <w:hyperlink r:id="rId57" w:history="1">
-        <w:r>
-          <w:rPr>
-            <w:rStyle w:val="Hyperlink"/>
-          </w:rPr>
-          <w:t>https://leetcode.com/problems/construct-binary-tree-from-preorder-and-inorder-traversal/</w:t>
-        </w:r>
-      </w:hyperlink>
-    </w:p>
-    <w:p>
-      <w:r>
-        <w:t>Heap</w:t>
-      </w:r>
-    </w:p>
-    <w:p>
-      <w:hyperlink r:id="rId58" w:history="1">
-        <w:r>
-          <w:rPr>
-            <w:rStyle w:val="Hyperlink"/>
-          </w:rPr>
-          <w:t>https://leetcode.com/problems/top-k-frequent-elements/</w:t>
-        </w:r>
-      </w:hyperlink>
-    </w:p>
-    <w:p>
-      <w:hyperlink r:id="rId59" w:history="1">
-        <w:r>
-          <w:rPr>
-            <w:rStyle w:val="Hyperlink"/>
-          </w:rPr>
-          <w:t>https://leetcode.com/problems/find-median-from-data-stream/</w:t>
-        </w:r>
-      </w:hyperlink>
-    </w:p>
-    <w:p/>
-    <w:p>
-      <w:r>
-        <w:t>Resources from lists:</w:t>
-      </w:r>
-    </w:p>
-    <w:p>
-      <w:hyperlink r:id="rId60" w:history="1">
         <w:r>
           <w:rPr>
             <w:rStyle w:val="Hyperlink"/>
@@ -671,35 +651,62 @@
       </w:r>
     </w:p>
     <w:p>
+      <w:hyperlink r:id="rId58" w:history="1">
+        <w:r>
+          <w:rPr>
+            <w:rStyle w:val="Hyperlink"/>
+          </w:rPr>
+          <w:t>https://www.techinterviewhandbook.org/grind75</w:t>
+        </w:r>
+      </w:hyperlink>
+    </w:p>
+    <w:p>
+      <w:r>
+        <w:t>Problems not caught in previous 2 lists: 26</w:t>
+      </w:r>
+    </w:p>
+    <w:p>
+      <w:r>
+        <w:t>Week 1</w:t>
+      </w:r>
+    </w:p>
+    <w:p>
+      <w:hyperlink r:id="rId59" w:history="1">
+        <w:r>
+          <w:rPr>
+            <w:rStyle w:val="Hyperlink"/>
+          </w:rPr>
+          <w:t>https://leetcode.com/problems/two-sum/</w:t>
+        </w:r>
+      </w:hyperlink>
+      <w:r>
+        <w:t xml:space="preserve"> duplicate</w:t>
+      </w:r>
+    </w:p>
+    <w:p>
+      <w:hyperlink r:id="rId60" w:history="1">
+        <w:r>
+          <w:rPr>
+            <w:rStyle w:val="Hyperlink"/>
+          </w:rPr>
+          <w:t>https://leetcode.com/problems/best-time-to-buy-and-sell-stock/</w:t>
+        </w:r>
+      </w:hyperlink>
+      <w:r>
+        <w:t xml:space="preserve"> duplicate</w:t>
+      </w:r>
+    </w:p>
+    <w:p>
       <w:hyperlink r:id="rId61" w:history="1">
         <w:r>
           <w:rPr>
             <w:rStyle w:val="Hyperlink"/>
           </w:rPr>
-          <w:t>https://www.techinterviewhandboo</w:t>
-        </w:r>
-        <w:r>
-          <w:rPr>
-            <w:rStyle w:val="Hyperlink"/>
-          </w:rPr>
-          <w:t>k</w:t>
-        </w:r>
-        <w:r>
-          <w:rPr>
-            <w:rStyle w:val="Hyperlink"/>
-          </w:rPr>
-          <w:t>.org/grind75</w:t>
-        </w:r>
-      </w:hyperlink>
-    </w:p>
-    <w:p>
-      <w:r>
-        <w:t>Problems not caught in previous 2 lists: 26</w:t>
-      </w:r>
-    </w:p>
-    <w:p>
-      <w:r>
-        <w:t>Week 1</w:t>
+          <w:t>https://leetcode.com/problems/valid-palindrome/</w:t>
+        </w:r>
+      </w:hyperlink>
+      <w:r>
+        <w:t xml:space="preserve"> duplicate</w:t>
       </w:r>
     </w:p>
     <w:p>
@@ -708,7 +715,7 @@
           <w:rPr>
             <w:rStyle w:val="Hyperlink"/>
           </w:rPr>
-          <w:t>https://leetcode.com/problems/two-sum/</w:t>
+          <w:t>https://leetcode.com/problems/invert-binary-tree/</w:t>
         </w:r>
       </w:hyperlink>
       <w:r>
@@ -721,12 +728,9 @@
           <w:rPr>
             <w:rStyle w:val="Hyperlink"/>
           </w:rPr>
-          <w:t>https://leetcode.com/problems/best-time-to-buy-and-sell-stock/</w:t>
-        </w:r>
-      </w:hyperlink>
-      <w:r>
-        <w:t xml:space="preserve"> duplicate</w:t>
-      </w:r>
+          <w:t>https://leetcode.com/problems/binary-search/</w:t>
+        </w:r>
+      </w:hyperlink>
     </w:p>
     <w:p>
       <w:hyperlink r:id="rId64" w:history="1">
@@ -734,48 +738,12 @@
           <w:rPr>
             <w:rStyle w:val="Hyperlink"/>
           </w:rPr>
-          <w:t>https://leetcode.com/problems/valid-palindrome/</w:t>
-        </w:r>
-      </w:hyperlink>
-      <w:r>
-        <w:t xml:space="preserve"> duplicate</w:t>
-      </w:r>
+          <w:t>https://leetcode.com/problems/lowest-common-ancestor-of-a-binary-search-tree/</w:t>
+        </w:r>
+      </w:hyperlink>
     </w:p>
     <w:p>
       <w:hyperlink r:id="rId65" w:history="1">
-        <w:r>
-          <w:rPr>
-            <w:rStyle w:val="Hyperlink"/>
-          </w:rPr>
-          <w:t>https://leetcode.com/problems/invert-binary-tree/</w:t>
-        </w:r>
-      </w:hyperlink>
-      <w:r>
-        <w:t xml:space="preserve"> duplicate</w:t>
-      </w:r>
-    </w:p>
-    <w:p>
-      <w:hyperlink r:id="rId66" w:history="1">
-        <w:r>
-          <w:rPr>
-            <w:rStyle w:val="Hyperlink"/>
-          </w:rPr>
-          <w:t>https://leetcode.com/problems/binary-search/</w:t>
-        </w:r>
-      </w:hyperlink>
-    </w:p>
-    <w:p>
-      <w:hyperlink r:id="rId67" w:history="1">
-        <w:r>
-          <w:rPr>
-            <w:rStyle w:val="Hyperlink"/>
-          </w:rPr>
-          <w:t>https://leetcode.com/problems/lowest-common-ancestor-of-a-binary-search-tree/</w:t>
-        </w:r>
-      </w:hyperlink>
-    </w:p>
-    <w:p>
-      <w:hyperlink r:id="rId68" w:history="1">
         <w:r>
           <w:rPr>
             <w:rStyle w:val="Hyperlink"/>
@@ -794,11 +762,58 @@
         </w:tabs>
       </w:pPr>
       <w:r>
-        <w:lastRenderedPageBreak/>
         <w:t>Week 2</w:t>
       </w:r>
       <w:r>
         <w:tab/>
+      </w:r>
+    </w:p>
+    <w:p>
+      <w:pPr>
+        <w:tabs>
+          <w:tab w:val="left" w:pos="3204"/>
+        </w:tabs>
+      </w:pPr>
+      <w:hyperlink r:id="rId66" w:history="1">
+        <w:r>
+          <w:rPr>
+            <w:rStyle w:val="Hyperlink"/>
+          </w:rPr>
+          <w:t>https://leetcode.com/problems/first-bad-version/</w:t>
+        </w:r>
+      </w:hyperlink>
+    </w:p>
+    <w:p>
+      <w:pPr>
+        <w:tabs>
+          <w:tab w:val="left" w:pos="3204"/>
+        </w:tabs>
+      </w:pPr>
+      <w:hyperlink r:id="rId67" w:history="1">
+        <w:r>
+          <w:rPr>
+            <w:rStyle w:val="Hyperlink"/>
+          </w:rPr>
+          <w:t>https://leetcode.com/problems/ransom-note/</w:t>
+        </w:r>
+      </w:hyperlink>
+    </w:p>
+    <w:p>
+      <w:pPr>
+        <w:tabs>
+          <w:tab w:val="left" w:pos="3204"/>
+        </w:tabs>
+      </w:pPr>
+      <w:hyperlink r:id="rId68" w:history="1">
+        <w:r>
+          <w:rPr>
+            <w:rStyle w:val="Hyperlink"/>
+          </w:rPr>
+          <w:t>https://leetcode.com/problems/climbing-stairs/</w:t>
+        </w:r>
+      </w:hyperlink>
+      <w:r>
+        <w:t xml:space="preserve"> duplicate</w:t>
       </w:r>
     </w:p>
     <w:p>
@@ -812,67 +827,43 @@
           <w:rPr>
             <w:rStyle w:val="Hyperlink"/>
           </w:rPr>
-          <w:t>https://leetcode.com/problems/first-bad-version/</w:t>
-        </w:r>
-      </w:hyperlink>
-    </w:p>
-    <w:p>
-      <w:pPr>
-        <w:tabs>
-          <w:tab w:val="left" w:pos="3204"/>
-        </w:tabs>
-      </w:pPr>
+          <w:t>https://leetcode.com/problems/longest-palindrome/</w:t>
+        </w:r>
+      </w:hyperlink>
+      <w:r>
+        <w:t xml:space="preserve"> </w:t>
+      </w:r>
+    </w:p>
+    <w:p>
       <w:hyperlink r:id="rId70" w:history="1">
         <w:r>
           <w:rPr>
             <w:rStyle w:val="Hyperlink"/>
           </w:rPr>
-          <w:t>https://leetcode.com/problems/ransom-note/</w:t>
-        </w:r>
-      </w:hyperlink>
-    </w:p>
-    <w:p>
-      <w:pPr>
-        <w:tabs>
-          <w:tab w:val="left" w:pos="3204"/>
-        </w:tabs>
-      </w:pPr>
+          <w:t>https://leetcode.com/problems/reverse-linked-list/</w:t>
+        </w:r>
+      </w:hyperlink>
+      <w:r>
+        <w:t xml:space="preserve"> duplicate</w:t>
+      </w:r>
+    </w:p>
+    <w:p>
       <w:hyperlink r:id="rId71" w:history="1">
         <w:r>
           <w:rPr>
             <w:rStyle w:val="Hyperlink"/>
           </w:rPr>
-          <w:t>https://leetcode.com/problems/climbing-stairs/</w:t>
-        </w:r>
-      </w:hyperlink>
-      <w:r>
-        <w:t xml:space="preserve"> duplicate</w:t>
-      </w:r>
-    </w:p>
-    <w:p>
-      <w:pPr>
-        <w:tabs>
-          <w:tab w:val="left" w:pos="3204"/>
-        </w:tabs>
-      </w:pPr>
+          <w:t>https://leetcode.com/problems/diameter-of-binary-tree/</w:t>
+        </w:r>
+      </w:hyperlink>
+    </w:p>
+    <w:p>
       <w:hyperlink r:id="rId72" w:history="1">
         <w:r>
           <w:rPr>
             <w:rStyle w:val="Hyperlink"/>
           </w:rPr>
-          <w:t>https://leetcode.com/problems/longest-palindr</w:t>
-        </w:r>
-        <w:r>
-          <w:rPr>
-            <w:rStyle w:val="Hyperlink"/>
-          </w:rPr>
-          <w:t>o</w:t>
-        </w:r>
-        <w:r>
-          <w:rPr>
-            <w:rStyle w:val="Hyperlink"/>
-          </w:rPr>
-          <w:t>me/</w:t>
+          <w:t>https://leetcode.com/problems/middle-of-the-linked-list/</w:t>
         </w:r>
       </w:hyperlink>
       <w:r>
@@ -885,11 +876,17 @@
           <w:rPr>
             <w:rStyle w:val="Hyperlink"/>
           </w:rPr>
-          <w:t>https://leetcode.com/problems/reverse-linked-list/</w:t>
-        </w:r>
-      </w:hyperlink>
-      <w:r>
-        <w:t xml:space="preserve"> duplicate</w:t>
+          <w:t>https://leetcode.com/problems/maximum-depth-of-binary-tree/</w:t>
+        </w:r>
+      </w:hyperlink>
+      <w:r>
+        <w:t xml:space="preserve"> </w:t>
+      </w:r>
+    </w:p>
+    <w:p/>
+    <w:p>
+      <w:r>
+        <w:t>Week 3</w:t>
       </w:r>
     </w:p>
     <w:p>
@@ -898,9 +895,12 @@
           <w:rPr>
             <w:rStyle w:val="Hyperlink"/>
           </w:rPr>
-          <w:t>https://leetcode.com/problems/diameter-of-binary-tree/</w:t>
-        </w:r>
-      </w:hyperlink>
+          <w:t>https://leetcode.com/problems/insert-interval/</w:t>
+        </w:r>
+      </w:hyperlink>
+      <w:r>
+        <w:t xml:space="preserve"> duplicate</w:t>
+      </w:r>
     </w:p>
     <w:p>
       <w:hyperlink r:id="rId75" w:history="1">
@@ -908,182 +908,244 @@
           <w:rPr>
             <w:rStyle w:val="Hyperlink"/>
           </w:rPr>
-          <w:t>https://leetcode.com/problems/middle-of-the-linked-list/</w:t>
+          <w:t>https://leetcode.com/problems/01-matrix/</w:t>
+        </w:r>
+      </w:hyperlink>
+    </w:p>
+    <w:p>
+      <w:hyperlink r:id="rId76" w:history="1">
+        <w:r>
+          <w:rPr>
+            <w:rStyle w:val="Hyperlink"/>
+          </w:rPr>
+          <w:t>https://leetcode.com/problems/k-closest-points-to-origin/</w:t>
+        </w:r>
+      </w:hyperlink>
+    </w:p>
+    <w:p>
+      <w:hyperlink r:id="rId77" w:history="1">
+        <w:r>
+          <w:rPr>
+            <w:rStyle w:val="Hyperlink"/>
+          </w:rPr>
+          <w:t>https://leetcode.com/problems/longest-substring-without-repeating-characters/</w:t>
+        </w:r>
+      </w:hyperlink>
+      <w:r>
+        <w:t xml:space="preserve"> duplicate</w:t>
+      </w:r>
+    </w:p>
+    <w:p>
+      <w:hyperlink r:id="rId78" w:history="1">
+        <w:r>
+          <w:rPr>
+            <w:rStyle w:val="Hyperlink"/>
+          </w:rPr>
+          <w:t>https://leetcode.com/problems/3sum/</w:t>
+        </w:r>
+      </w:hyperlink>
+      <w:r>
+        <w:t xml:space="preserve"> duplicate</w:t>
+      </w:r>
+    </w:p>
+    <w:p>
+      <w:hyperlink r:id="rId79" w:history="1">
+        <w:r>
+          <w:rPr>
+            <w:rStyle w:val="Hyperlink"/>
+          </w:rPr>
+          <w:t>https://leetcode.com/problems/clone-graph/submissions/</w:t>
+        </w:r>
+      </w:hyperlink>
+      <w:r>
+        <w:t xml:space="preserve"> duplicate</w:t>
+      </w:r>
+    </w:p>
+    <w:p>
+      <w:hyperlink r:id="rId80" w:history="1">
+        <w:r>
+          <w:rPr>
+            <w:rStyle w:val="Hyperlink"/>
+          </w:rPr>
+          <w:t>https://leetcode.com/problems/evaluate-reverse-polish-notation/</w:t>
         </w:r>
       </w:hyperlink>
       <w:r>
         <w:t xml:space="preserve"> </w:t>
       </w:r>
     </w:p>
-    <w:p>
-      <w:hyperlink r:id="rId76" w:history="1">
-        <w:r>
-          <w:rPr>
-            <w:rStyle w:val="Hyperlink"/>
-          </w:rPr>
-          <w:t>https://leetcode.com/problems/maximum-depth-of-binary-tree/</w:t>
+    <w:p/>
+    <w:p>
+      <w:r>
+        <w:t>Week 4</w:t>
+      </w:r>
+    </w:p>
+    <w:p>
+      <w:hyperlink r:id="rId81" w:history="1">
+        <w:r>
+          <w:rPr>
+            <w:rStyle w:val="Hyperlink"/>
+          </w:rPr>
+          <w:t>https://leetcode.com/problems/course-schedule/</w:t>
+        </w:r>
+      </w:hyperlink>
+      <w:r>
+        <w:t xml:space="preserve"> duplicate</w:t>
+      </w:r>
+    </w:p>
+    <w:p>
+      <w:hyperlink r:id="rId82" w:history="1">
+        <w:r>
+          <w:rPr>
+            <w:rStyle w:val="Hyperlink"/>
+          </w:rPr>
+          <w:t>https://leetcode.com/problems/implement-trie-prefix-tree/</w:t>
+        </w:r>
+      </w:hyperlink>
+      <w:r>
+        <w:t xml:space="preserve"> duplicate</w:t>
+      </w:r>
+    </w:p>
+    <w:p>
+      <w:hyperlink r:id="rId83" w:history="1">
+        <w:r>
+          <w:rPr>
+            <w:rStyle w:val="Hyperlink"/>
+          </w:rPr>
+          <w:t>https://leetcode.com/problems/coin-change/</w:t>
+        </w:r>
+      </w:hyperlink>
+      <w:r>
+        <w:t xml:space="preserve"> duplicate</w:t>
+      </w:r>
+    </w:p>
+    <w:p>
+      <w:hyperlink r:id="rId84" w:history="1">
+        <w:r>
+          <w:rPr>
+            <w:rStyle w:val="Hyperlink"/>
+          </w:rPr>
+          <w:t>https://leetcode.com/problems/product-of-array-except-self/</w:t>
+        </w:r>
+      </w:hyperlink>
+      <w:r>
+        <w:t xml:space="preserve"> duplicate</w:t>
+      </w:r>
+    </w:p>
+    <w:p>
+      <w:hyperlink r:id="rId85" w:history="1">
+        <w:r>
+          <w:rPr>
+            <w:rStyle w:val="Hyperlink"/>
+          </w:rPr>
+          <w:t>https://leetcode.com/problems/min-stack/</w:t>
         </w:r>
       </w:hyperlink>
       <w:r>
         <w:t xml:space="preserve"> </w:t>
       </w:r>
     </w:p>
+    <w:p>
+      <w:hyperlink r:id="rId86" w:history="1">
+        <w:r>
+          <w:rPr>
+            <w:rStyle w:val="Hyperlink"/>
+          </w:rPr>
+          <w:t>https://leetcode.com/problems/rotting-oranges/</w:t>
+        </w:r>
+      </w:hyperlink>
+    </w:p>
     <w:p/>
     <w:p>
       <w:r>
-        <w:t>Week 3</w:t>
-      </w:r>
-    </w:p>
-    <w:p>
-      <w:hyperlink r:id="rId77" w:history="1">
-        <w:r>
-          <w:rPr>
-            <w:rStyle w:val="Hyperlink"/>
-          </w:rPr>
-          <w:t>https://leetcode.com/problems/insert-interval/</w:t>
-        </w:r>
-      </w:hyperlink>
-      <w:r>
-        <w:t xml:space="preserve"> duplicate</w:t>
-      </w:r>
-    </w:p>
-    <w:p>
-      <w:hyperlink r:id="rId78" w:history="1">
-        <w:r>
-          <w:rPr>
-            <w:rStyle w:val="Hyperlink"/>
-          </w:rPr>
-          <w:t>https://leetcode.com/problems/01-matrix/</w:t>
-        </w:r>
-      </w:hyperlink>
-    </w:p>
-    <w:p>
-      <w:hyperlink r:id="rId79" w:history="1">
-        <w:r>
-          <w:rPr>
-            <w:rStyle w:val="Hyperlink"/>
-          </w:rPr>
-          <w:t>https://leetcode.com/problems/k-closest-points-to-origin/</w:t>
-        </w:r>
-      </w:hyperlink>
-    </w:p>
-    <w:p>
-      <w:hyperlink r:id="rId80" w:history="1">
-        <w:r>
-          <w:rPr>
-            <w:rStyle w:val="Hyperlink"/>
-          </w:rPr>
-          <w:t>https://leetcode.com/problems/longest-substring-without-repeating-characters/</w:t>
-        </w:r>
-      </w:hyperlink>
-      <w:r>
-        <w:t xml:space="preserve"> duplicate</w:t>
-      </w:r>
-    </w:p>
-    <w:p>
-      <w:hyperlink r:id="rId81" w:history="1">
-        <w:r>
-          <w:rPr>
-            <w:rStyle w:val="Hyperlink"/>
-          </w:rPr>
-          <w:t>https://leetcode.com/problems/3sum/</w:t>
-        </w:r>
-      </w:hyperlink>
-      <w:r>
-        <w:t xml:space="preserve"> duplicate</w:t>
-      </w:r>
-    </w:p>
-    <w:p>
-      <w:hyperlink r:id="rId82" w:history="1">
-        <w:r>
-          <w:rPr>
-            <w:rStyle w:val="Hyperlink"/>
-          </w:rPr>
-          <w:t>https://leetcode.com/problems/clone-graph/submissions/</w:t>
-        </w:r>
-      </w:hyperlink>
-      <w:r>
-        <w:t xml:space="preserve"> duplicate</w:t>
-      </w:r>
-    </w:p>
-    <w:p>
-      <w:hyperlink r:id="rId83" w:history="1">
-        <w:r>
-          <w:rPr>
-            <w:rStyle w:val="Hyperlink"/>
-          </w:rPr>
-          <w:t>https://leetcode.com/problems/evaluate-reverse-polish-notation/</w:t>
+        <w:t>Week 5</w:t>
+      </w:r>
+    </w:p>
+    <w:p>
+      <w:hyperlink r:id="rId87" w:history="1">
+        <w:r>
+          <w:rPr>
+            <w:rStyle w:val="Hyperlink"/>
+          </w:rPr>
+          <w:t>https://leetcode.com/problems/combination-sum/</w:t>
         </w:r>
       </w:hyperlink>
       <w:r>
         <w:t xml:space="preserve"> </w:t>
       </w:r>
     </w:p>
+    <w:p>
+      <w:hyperlink r:id="rId88" w:history="1">
+        <w:r>
+          <w:rPr>
+            <w:rStyle w:val="Hyperlink"/>
+          </w:rPr>
+          <w:t>https://leetcode.com/problems/merge-intervals/</w:t>
+        </w:r>
+      </w:hyperlink>
+      <w:r>
+        <w:t xml:space="preserve"> duplicate</w:t>
+      </w:r>
+    </w:p>
+    <w:p>
+      <w:hyperlink r:id="rId89" w:history="1">
+        <w:r>
+          <w:rPr>
+            <w:rStyle w:val="Hyperlink"/>
+          </w:rPr>
+          <w:t>https://leetcode.com/problems/time-based-key-value-store/</w:t>
+        </w:r>
+      </w:hyperlink>
+      <w:r>
+        <w:t xml:space="preserve"> </w:t>
+      </w:r>
+    </w:p>
+    <w:p>
+      <w:hyperlink r:id="rId90" w:history="1">
+        <w:r>
+          <w:rPr>
+            <w:rStyle w:val="Hyperlink"/>
+          </w:rPr>
+          <w:t>https://leetcode.com/problems/accounts-merge/</w:t>
+        </w:r>
+      </w:hyperlink>
+    </w:p>
+    <w:p>
+      <w:hyperlink r:id="rId91" w:history="1">
+        <w:r>
+          <w:rPr>
+            <w:rStyle w:val="Hyperlink"/>
+          </w:rPr>
+          <w:t>https://leetcode.com/problems/sort-colors/</w:t>
+        </w:r>
+      </w:hyperlink>
+    </w:p>
     <w:p/>
     <w:p>
       <w:r>
-        <w:t>Week 4</w:t>
-      </w:r>
-    </w:p>
-    <w:p>
-      <w:hyperlink r:id="rId84" w:history="1">
-        <w:r>
-          <w:rPr>
-            <w:rStyle w:val="Hyperlink"/>
-          </w:rPr>
-          <w:t>https://leetcode.com/problems/course-schedule/</w:t>
-        </w:r>
-      </w:hyperlink>
-      <w:r>
-        <w:t xml:space="preserve"> duplicate</w:t>
-      </w:r>
-    </w:p>
-    <w:p>
-      <w:hyperlink r:id="rId85" w:history="1">
-        <w:r>
-          <w:rPr>
-            <w:rStyle w:val="Hyperlink"/>
-          </w:rPr>
-          <w:t>https://leetcode.com/problems/implement-trie-prefix-tree/</w:t>
-        </w:r>
-      </w:hyperlink>
-      <w:r>
-        <w:t xml:space="preserve"> duplicate</w:t>
-      </w:r>
-    </w:p>
-    <w:p>
-      <w:hyperlink r:id="rId86" w:history="1">
-        <w:r>
-          <w:rPr>
-            <w:rStyle w:val="Hyperlink"/>
-          </w:rPr>
-          <w:t>https://leetcode.com/problems/coin-change/</w:t>
-        </w:r>
-      </w:hyperlink>
-      <w:r>
-        <w:t xml:space="preserve"> duplicate</w:t>
-      </w:r>
-    </w:p>
-    <w:p>
-      <w:hyperlink r:id="rId87" w:history="1">
-        <w:r>
-          <w:rPr>
-            <w:rStyle w:val="Hyperlink"/>
-          </w:rPr>
-          <w:t>https://leetcode.com/problems/product-of-array-except-self/</w:t>
-        </w:r>
-      </w:hyperlink>
-      <w:r>
-        <w:t xml:space="preserve"> duplicate</w:t>
-      </w:r>
-    </w:p>
-    <w:p>
-      <w:hyperlink r:id="rId88" w:history="1">
-        <w:r>
-          <w:rPr>
-            <w:rStyle w:val="Hyperlink"/>
-          </w:rPr>
-          <w:t>https://leetcode.com/problems/min-stack/</w:t>
+        <w:t>Week 6</w:t>
+      </w:r>
+    </w:p>
+    <w:p>
+      <w:hyperlink r:id="rId92" w:history="1">
+        <w:r>
+          <w:rPr>
+            <w:rStyle w:val="Hyperlink"/>
+          </w:rPr>
+          <w:t>https://leetcode.com/problems/word-break/</w:t>
+        </w:r>
+      </w:hyperlink>
+      <w:r>
+        <w:t xml:space="preserve"> duplicate</w:t>
+      </w:r>
+    </w:p>
+    <w:p>
+      <w:hyperlink r:id="rId93" w:history="1">
+        <w:r>
+          <w:rPr>
+            <w:rStyle w:val="Hyperlink"/>
+          </w:rPr>
+          <w:t>https://leetcode.com/problems/partition-equal-subset-sum/</w:t>
         </w:r>
       </w:hyperlink>
       <w:r>
@@ -1091,28 +1153,122 @@
       </w:r>
     </w:p>
     <w:p>
-      <w:hyperlink r:id="rId89" w:history="1">
-        <w:r>
-          <w:rPr>
-            <w:rStyle w:val="Hyperlink"/>
-          </w:rPr>
-          <w:t>https://leetcode.com/problems/rotting-oranges/</w:t>
-        </w:r>
-      </w:hyperlink>
+      <w:hyperlink r:id="rId94" w:history="1">
+        <w:r>
+          <w:rPr>
+            <w:rStyle w:val="Hyperlink"/>
+          </w:rPr>
+          <w:t>https://leetcode.com/problems/string-to-integer-atoi/</w:t>
+        </w:r>
+      </w:hyperlink>
+      <w:r>
+        <w:t xml:space="preserve"> </w:t>
+      </w:r>
+    </w:p>
+    <w:p>
+      <w:hyperlink r:id="rId95" w:history="1">
+        <w:r>
+          <w:rPr>
+            <w:rStyle w:val="Hyperlink"/>
+          </w:rPr>
+          <w:t>https://leetcode.com/problems/spiral-matrix/</w:t>
+        </w:r>
+      </w:hyperlink>
+      <w:r>
+        <w:t xml:space="preserve">  duplicate</w:t>
+      </w:r>
+    </w:p>
+    <w:p>
+      <w:hyperlink r:id="rId96" w:history="1">
+        <w:r>
+          <w:rPr>
+            <w:rStyle w:val="Hyperlink"/>
+          </w:rPr>
+          <w:t>https://leetcode.com/problems/binary-tree-right-side-view/</w:t>
+        </w:r>
+      </w:hyperlink>
+      <w:r>
+        <w:t xml:space="preserve"> </w:t>
+      </w:r>
+    </w:p>
+    <w:p>
+      <w:hyperlink r:id="rId97" w:history="1">
+        <w:r>
+          <w:rPr>
+            <w:rStyle w:val="Hyperlink"/>
+          </w:rPr>
+          <w:t>https://leetcode.com/problems/longest-palindromic-substring/</w:t>
+        </w:r>
+      </w:hyperlink>
+      <w:r>
+        <w:t xml:space="preserve"> duplicate</w:t>
+      </w:r>
+    </w:p>
+    <w:p>
+      <w:hyperlink r:id="rId98" w:history="1">
+        <w:r>
+          <w:rPr>
+            <w:rStyle w:val="Hyperlink"/>
+          </w:rPr>
+          <w:t>https://leetcode.com/problems/unique-paths/</w:t>
+        </w:r>
+      </w:hyperlink>
+      <w:r>
+        <w:t xml:space="preserve"> duplicate</w:t>
+      </w:r>
+    </w:p>
+    <w:p>
+      <w:hyperlink r:id="rId99" w:history="1">
+        <w:r>
+          <w:rPr>
+            <w:rStyle w:val="Hyperlink"/>
+          </w:rPr>
+          <w:t>https://leetcode.com/problems/construct-binary-tree-from-preorder-and-inorder-traversal/</w:t>
+        </w:r>
+      </w:hyperlink>
+      <w:r>
+        <w:t xml:space="preserve"> duplicate</w:t>
+      </w:r>
     </w:p>
     <w:p/>
     <w:p>
       <w:r>
-        <w:t>Week 5</w:t>
-      </w:r>
-    </w:p>
-    <w:p>
-      <w:hyperlink r:id="rId90" w:history="1">
-        <w:r>
-          <w:rPr>
-            <w:rStyle w:val="Hyperlink"/>
-          </w:rPr>
-          <w:t>https://leetcode.com/problems/combination-sum/</w:t>
+        <w:t>Week 7</w:t>
+      </w:r>
+    </w:p>
+    <w:p>
+      <w:hyperlink r:id="rId100" w:history="1">
+        <w:r>
+          <w:rPr>
+            <w:rStyle w:val="Hyperlink"/>
+          </w:rPr>
+          <w:t>https://leetcode.com/problems/container-with-most-water/</w:t>
+        </w:r>
+      </w:hyperlink>
+      <w:r>
+        <w:t xml:space="preserve"> duplicate</w:t>
+      </w:r>
+    </w:p>
+    <w:p>
+      <w:hyperlink r:id="rId101" w:history="1">
+        <w:r>
+          <w:rPr>
+            <w:rStyle w:val="Hyperlink"/>
+          </w:rPr>
+          <w:t>https://leetcode.com/problems/word-search/</w:t>
+        </w:r>
+      </w:hyperlink>
+      <w:r>
+        <w:t xml:space="preserve"> duplicate</w:t>
+      </w:r>
+    </w:p>
+    <w:p>
+      <w:hyperlink r:id="rId102" w:history="1">
+        <w:r>
+          <w:rPr>
+            <w:rStyle w:val="Hyperlink"/>
+          </w:rPr>
+          <w:t>https://leetcode.com/problems/find-all-anagrams-in-a-string/</w:t>
         </w:r>
       </w:hyperlink>
       <w:r>
@@ -1120,25 +1276,12 @@
       </w:r>
     </w:p>
     <w:p>
-      <w:hyperlink r:id="rId91" w:history="1">
-        <w:r>
-          <w:rPr>
-            <w:rStyle w:val="Hyperlink"/>
-          </w:rPr>
-          <w:t>https://leetcode.com/problems/merge-intervals/</w:t>
-        </w:r>
-      </w:hyperlink>
-      <w:r>
-        <w:t xml:space="preserve"> duplicate</w:t>
-      </w:r>
-    </w:p>
-    <w:p>
-      <w:hyperlink r:id="rId92" w:history="1">
-        <w:r>
-          <w:rPr>
-            <w:rStyle w:val="Hyperlink"/>
-          </w:rPr>
-          <w:t>https://leetcode.com/problems/time-based-key-value-store/</w:t>
+      <w:hyperlink r:id="rId103" w:history="1">
+        <w:r>
+          <w:rPr>
+            <w:rStyle w:val="Hyperlink"/>
+          </w:rPr>
+          <w:t>https://leetcode.com/problems/minimum-height-trees/</w:t>
         </w:r>
       </w:hyperlink>
       <w:r>
@@ -1146,51 +1289,80 @@
       </w:r>
     </w:p>
     <w:p>
-      <w:hyperlink r:id="rId93" w:history="1">
-        <w:r>
-          <w:rPr>
-            <w:rStyle w:val="Hyperlink"/>
-          </w:rPr>
-          <w:t>https://leetcode.com/problems/accounts-merge/</w:t>
-        </w:r>
-      </w:hyperlink>
-    </w:p>
-    <w:p>
-      <w:hyperlink r:id="rId94" w:history="1">
-        <w:r>
-          <w:rPr>
-            <w:rStyle w:val="Hyperlink"/>
-          </w:rPr>
-          <w:t>https://leetcode.com/problems/sort-colors/</w:t>
-        </w:r>
-      </w:hyperlink>
+      <w:hyperlink r:id="rId104" w:history="1">
+        <w:r>
+          <w:rPr>
+            <w:rStyle w:val="Hyperlink"/>
+          </w:rPr>
+          <w:t>https://leetcode.com/problems/task-scheduler/</w:t>
+        </w:r>
+      </w:hyperlink>
+      <w:r>
+        <w:t xml:space="preserve"> </w:t>
+      </w:r>
     </w:p>
     <w:p/>
     <w:p>
       <w:r>
-        <w:t>Week 6</w:t>
-      </w:r>
-    </w:p>
-    <w:p>
-      <w:hyperlink r:id="rId95" w:history="1">
-        <w:r>
-          <w:rPr>
-            <w:rStyle w:val="Hyperlink"/>
-          </w:rPr>
-          <w:t>https://leetcode.com/problems/word-break/</w:t>
-        </w:r>
-      </w:hyperlink>
-      <w:r>
-        <w:t xml:space="preserve"> duplicate</w:t>
-      </w:r>
-    </w:p>
-    <w:p>
-      <w:hyperlink r:id="rId96" w:history="1">
-        <w:r>
-          <w:rPr>
-            <w:rStyle w:val="Hyperlink"/>
-          </w:rPr>
-          <w:t>https://leetcode.com/problems/partition-equal-subset-sum/</w:t>
+        <w:t>Week 8</w:t>
+      </w:r>
+    </w:p>
+    <w:p>
+      <w:hyperlink r:id="rId105" w:history="1">
+        <w:r>
+          <w:rPr>
+            <w:rStyle w:val="Hyperlink"/>
+          </w:rPr>
+          <w:t>https://leetcode.com/problems/kth-smallest-element-in-a-bst/</w:t>
+        </w:r>
+      </w:hyperlink>
+      <w:r>
+        <w:t xml:space="preserve"> duplicate</w:t>
+      </w:r>
+    </w:p>
+    <w:p>
+      <w:hyperlink r:id="rId106" w:history="1">
+        <w:r>
+          <w:rPr>
+            <w:rStyle w:val="Hyperlink"/>
+          </w:rPr>
+          <w:t>https://leetcode.com/problems/minimum-window-substring/</w:t>
+        </w:r>
+      </w:hyperlink>
+      <w:r>
+        <w:t xml:space="preserve"> duplicate</w:t>
+      </w:r>
+    </w:p>
+    <w:p>
+      <w:hyperlink r:id="rId107" w:history="1">
+        <w:r>
+          <w:rPr>
+            <w:rStyle w:val="Hyperlink"/>
+          </w:rPr>
+          <w:t>https://leetcode.com/problems/serialize-and-deserialize-binary-tree/</w:t>
+        </w:r>
+      </w:hyperlink>
+      <w:r>
+        <w:t xml:space="preserve"> duplicate</w:t>
+      </w:r>
+    </w:p>
+    <w:p>
+      <w:hyperlink r:id="rId108" w:history="1">
+        <w:r>
+          <w:rPr>
+            <w:rStyle w:val="Hyperlink"/>
+          </w:rPr>
+          <w:t>https://leetcode.com/problems/basic-calculator/</w:t>
+        </w:r>
+      </w:hyperlink>
+    </w:p>
+    <w:p>
+      <w:hyperlink r:id="rId109" w:history="1">
+        <w:r>
+          <w:rPr>
+            <w:rStyle w:val="Hyperlink"/>
+          </w:rPr>
+          <w:t>https://leetcode.com/problems/maximum-profit-in-job-scheduling/</w:t>
         </w:r>
       </w:hyperlink>
       <w:r>
@@ -1198,256 +1370,39 @@
       </w:r>
     </w:p>
     <w:p>
-      <w:hyperlink r:id="rId97" w:history="1">
-        <w:r>
-          <w:rPr>
-            <w:rStyle w:val="Hyperlink"/>
-          </w:rPr>
-          <w:t>https://leetcode.com/problems/string-to-integer-atoi/</w:t>
+      <w:hyperlink r:id="rId110" w:history="1">
+        <w:r>
+          <w:rPr>
+            <w:rStyle w:val="Hyperlink"/>
+          </w:rPr>
+          <w:t>https://leetcode.com/problems/merge-k-sorted-lists/</w:t>
+        </w:r>
+      </w:hyperlink>
+      <w:r>
+        <w:t xml:space="preserve"> duplicate</w:t>
+      </w:r>
+    </w:p>
+    <w:p>
+      <w:hyperlink r:id="rId111" w:history="1">
+        <w:r>
+          <w:rPr>
+            <w:rStyle w:val="Hyperlink"/>
+          </w:rPr>
+          <w:t>https://leetcode.com/problems/largest-rectangle-in-histogram/</w:t>
         </w:r>
       </w:hyperlink>
       <w:r>
         <w:t xml:space="preserve"> </w:t>
       </w:r>
     </w:p>
-    <w:p>
-      <w:hyperlink r:id="rId98" w:history="1">
-        <w:r>
-          <w:rPr>
-            <w:rStyle w:val="Hyperlink"/>
-          </w:rPr>
-          <w:t>https://leetcode.com/problems/spiral-matrix/</w:t>
-        </w:r>
-      </w:hyperlink>
-      <w:r>
-        <w:t xml:space="preserve">  duplicate</w:t>
-      </w:r>
-    </w:p>
-    <w:p>
-      <w:hyperlink r:id="rId99" w:history="1">
-        <w:r>
-          <w:rPr>
-            <w:rStyle w:val="Hyperlink"/>
-          </w:rPr>
-          <w:t>https://leetcode.com/problems/binary-tree-right-side-view/</w:t>
-        </w:r>
-      </w:hyperlink>
-      <w:r>
-        <w:t xml:space="preserve"> </w:t>
-      </w:r>
-    </w:p>
-    <w:p>
-      <w:hyperlink r:id="rId100" w:history="1">
-        <w:r>
-          <w:rPr>
-            <w:rStyle w:val="Hyperlink"/>
-          </w:rPr>
-          <w:t>https://leetcode.com/problems/longest-palindromic-substring/</w:t>
-        </w:r>
-      </w:hyperlink>
-      <w:r>
-        <w:t xml:space="preserve"> duplicate</w:t>
-      </w:r>
-    </w:p>
-    <w:p>
-      <w:hyperlink r:id="rId101" w:history="1">
-        <w:r>
-          <w:rPr>
-            <w:rStyle w:val="Hyperlink"/>
-          </w:rPr>
-          <w:t>https://leetcode.com/problems/unique-paths/</w:t>
-        </w:r>
-      </w:hyperlink>
-      <w:r>
-        <w:t xml:space="preserve"> duplicate</w:t>
-      </w:r>
-    </w:p>
-    <w:p>
-      <w:hyperlink r:id="rId102" w:history="1">
-        <w:r>
-          <w:rPr>
-            <w:rStyle w:val="Hyperlink"/>
-          </w:rPr>
-          <w:t>https://leetcode.com/problems/construct-binary-tree-from-preorder-and-inorder-traversal/</w:t>
-        </w:r>
-      </w:hyperlink>
-      <w:r>
-        <w:t xml:space="preserve"> duplicate</w:t>
-      </w:r>
-    </w:p>
     <w:p/>
     <w:p>
       <w:r>
-        <w:t>Week 7</w:t>
-      </w:r>
-    </w:p>
-    <w:p>
-      <w:hyperlink r:id="rId103" w:history="1">
-        <w:r>
-          <w:rPr>
-            <w:rStyle w:val="Hyperlink"/>
-          </w:rPr>
-          <w:t>https://leetcode.com/problems/container-with-most-water/</w:t>
-        </w:r>
-      </w:hyperlink>
-      <w:r>
-        <w:t xml:space="preserve"> duplicate</w:t>
-      </w:r>
-    </w:p>
-    <w:p>
-      <w:hyperlink r:id="rId104" w:history="1">
-        <w:r>
-          <w:rPr>
-            <w:rStyle w:val="Hyperlink"/>
-          </w:rPr>
-          <w:t>https://leetcode.com/problems/word-search/</w:t>
-        </w:r>
-      </w:hyperlink>
-      <w:r>
-        <w:t xml:space="preserve"> duplicate</w:t>
-      </w:r>
-    </w:p>
-    <w:p>
-      <w:hyperlink r:id="rId105" w:history="1">
-        <w:r>
-          <w:rPr>
-            <w:rStyle w:val="Hyperlink"/>
-          </w:rPr>
-          <w:t>https://leetcode.com/problems/find-all-anagrams-in-a-string/</w:t>
-        </w:r>
-      </w:hyperlink>
-      <w:r>
-        <w:t xml:space="preserve"> </w:t>
-      </w:r>
-    </w:p>
-    <w:p>
-      <w:hyperlink r:id="rId106" w:history="1">
-        <w:r>
-          <w:rPr>
-            <w:rStyle w:val="Hyperlink"/>
-          </w:rPr>
-          <w:t>https://leetcode.com/problems/minimum-height-trees/</w:t>
-        </w:r>
-      </w:hyperlink>
-      <w:r>
-        <w:t xml:space="preserve"> </w:t>
-      </w:r>
-    </w:p>
-    <w:p>
-      <w:hyperlink r:id="rId107" w:history="1">
-        <w:r>
-          <w:rPr>
-            <w:rStyle w:val="Hyperlink"/>
-          </w:rPr>
-          <w:t>https://leetcode.com/problems/task-scheduler/</w:t>
-        </w:r>
-      </w:hyperlink>
-      <w:r>
-        <w:t xml:space="preserve"> </w:t>
-      </w:r>
-    </w:p>
-    <w:p/>
-    <w:p>
-      <w:r>
-        <w:t>Week 8</w:t>
-      </w:r>
-    </w:p>
-    <w:p>
-      <w:hyperlink r:id="rId108" w:history="1">
-        <w:r>
-          <w:rPr>
-            <w:rStyle w:val="Hyperlink"/>
-          </w:rPr>
-          <w:t>https://leetcode.com/problems/kth-smallest-element-in-a-bst/</w:t>
-        </w:r>
-      </w:hyperlink>
-      <w:r>
-        <w:t xml:space="preserve"> duplicate</w:t>
-      </w:r>
-    </w:p>
-    <w:p>
-      <w:hyperlink r:id="rId109" w:history="1">
-        <w:r>
-          <w:rPr>
-            <w:rStyle w:val="Hyperlink"/>
-          </w:rPr>
-          <w:t>https://leetcode.com/problems/minimum-window-substring/</w:t>
-        </w:r>
-      </w:hyperlink>
-      <w:r>
-        <w:t xml:space="preserve"> duplicate</w:t>
-      </w:r>
-    </w:p>
-    <w:p>
-      <w:hyperlink r:id="rId110" w:history="1">
-        <w:r>
-          <w:rPr>
-            <w:rStyle w:val="Hyperlink"/>
-          </w:rPr>
-          <w:t>https://leetcode.com/problems/serialize-and-deserialize-binary-tree/</w:t>
-        </w:r>
-      </w:hyperlink>
-      <w:r>
-        <w:t xml:space="preserve"> duplicate</w:t>
-      </w:r>
-    </w:p>
-    <w:p>
-      <w:hyperlink r:id="rId111" w:history="1">
-        <w:r>
-          <w:rPr>
-            <w:rStyle w:val="Hyperlink"/>
-          </w:rPr>
-          <w:t>https://leetcode.com/problems/basic-calculator/</w:t>
-        </w:r>
-      </w:hyperlink>
+        <w:t>what to study based on time left</w:t>
+      </w:r>
     </w:p>
     <w:p>
       <w:hyperlink r:id="rId112" w:history="1">
-        <w:r>
-          <w:rPr>
-            <w:rStyle w:val="Hyperlink"/>
-          </w:rPr>
-          <w:t>https://leetcode.com/problems/maximum-profit-in-job-scheduling/</w:t>
-        </w:r>
-      </w:hyperlink>
-      <w:r>
-        <w:t xml:space="preserve"> </w:t>
-      </w:r>
-    </w:p>
-    <w:p>
-      <w:hyperlink r:id="rId113" w:history="1">
-        <w:r>
-          <w:rPr>
-            <w:rStyle w:val="Hyperlink"/>
-          </w:rPr>
-          <w:t>https://leetcode.com/problems/merge-k-sorted-lists/</w:t>
-        </w:r>
-      </w:hyperlink>
-      <w:r>
-        <w:t xml:space="preserve"> duplicate</w:t>
-      </w:r>
-    </w:p>
-    <w:p>
-      <w:hyperlink r:id="rId114" w:history="1">
-        <w:r>
-          <w:rPr>
-            <w:rStyle w:val="Hyperlink"/>
-          </w:rPr>
-          <w:t>https://leetcode.com/problems/largest-rectangle-in-histogram/</w:t>
-        </w:r>
-      </w:hyperlink>
-      <w:r>
-        <w:t xml:space="preserve"> </w:t>
-      </w:r>
-    </w:p>
-    <w:p/>
-    <w:p>
-      <w:r>
-        <w:t>what to study based on time left</w:t>
-      </w:r>
-    </w:p>
-    <w:p>
-      <w:hyperlink r:id="rId115" w:history="1">
         <w:r>
           <w:rPr>
             <w:rStyle w:val="Hyperlink"/>

</xml_diff>

<commit_message>
combination of 3 O(n^2)
O(N^2) is normally not a great solution but this is already a hashmap lookup for a combination of 3.
</commit_message>
<xml_diff>
--- a/Interview prep.docx
+++ b/Interview prep.docx
@@ -73,21 +73,14 @@
           <w:rPr>
             <w:rStyle w:val="Hyperlink"/>
           </w:rPr>
-          <w:t>https://leetcode.com/problem</w:t>
-        </w:r>
-        <w:r>
-          <w:rPr>
-            <w:rStyle w:val="Hyperlink"/>
-          </w:rPr>
-          <w:t>s</w:t>
-        </w:r>
-        <w:r>
-          <w:rPr>
-            <w:rStyle w:val="Hyperlink"/>
-          </w:rPr>
-          <w:t>/maximum-product-subarray/</w:t>
-        </w:r>
-      </w:hyperlink>
+          <w:t>https://leetcode.com/problems/container-with-most-water/</w:t>
+        </w:r>
+      </w:hyperlink>
+    </w:p>
+    <w:p>
+      <w:r>
+        <w:t>Binary</w:t>
+      </w:r>
     </w:p>
     <w:p>
       <w:hyperlink r:id="rId8" w:history="1">
@@ -95,7 +88,7 @@
           <w:rPr>
             <w:rStyle w:val="Hyperlink"/>
           </w:rPr>
-          <w:t>https://leetcode.com/problems/find-minimum-in-rotated-sorted-array/</w:t>
+          <w:t>https://leetcode.com/problems/number-of-1-bits/</w:t>
         </w:r>
       </w:hyperlink>
     </w:p>
@@ -105,7 +98,7 @@
           <w:rPr>
             <w:rStyle w:val="Hyperlink"/>
           </w:rPr>
-          <w:t>https://leetcode.com/problems/3sum/</w:t>
+          <w:t>https://leetcode.com/problems/counting-bits/</w:t>
         </w:r>
       </w:hyperlink>
     </w:p>
@@ -115,13 +108,13 @@
           <w:rPr>
             <w:rStyle w:val="Hyperlink"/>
           </w:rPr>
-          <w:t>https://leetcode.com/problems/container-with-most-water/</w:t>
-        </w:r>
-      </w:hyperlink>
-    </w:p>
-    <w:p>
-      <w:r>
-        <w:t>Binary</w:t>
+          <w:t>https://leetcode.com/problems/reverse-bits/</w:t>
+        </w:r>
+      </w:hyperlink>
+    </w:p>
+    <w:p>
+      <w:r>
+        <w:t>Dynamic Programming</w:t>
       </w:r>
     </w:p>
     <w:p>
@@ -130,7 +123,7 @@
           <w:rPr>
             <w:rStyle w:val="Hyperlink"/>
           </w:rPr>
-          <w:t>https://leetcode.com/problems/number-of-1-bits/</w:t>
+          <w:t>https://leetcode.com/problems/climbing-stairs/</w:t>
         </w:r>
       </w:hyperlink>
     </w:p>
@@ -140,7 +133,7 @@
           <w:rPr>
             <w:rStyle w:val="Hyperlink"/>
           </w:rPr>
-          <w:t>https://leetcode.com/problems/counting-bits/</w:t>
+          <w:t>https://leetcode.com/problems/coin-change/</w:t>
         </w:r>
       </w:hyperlink>
     </w:p>
@@ -150,14 +143,9 @@
           <w:rPr>
             <w:rStyle w:val="Hyperlink"/>
           </w:rPr>
-          <w:t>https://leetcode.com/problems/reverse-bits/</w:t>
-        </w:r>
-      </w:hyperlink>
-    </w:p>
-    <w:p>
-      <w:r>
-        <w:t>Dynamic Programming</w:t>
-      </w:r>
+          <w:t>https://leetcode.com/problems/longest-increasing-subsequence/</w:t>
+        </w:r>
+      </w:hyperlink>
     </w:p>
     <w:p>
       <w:hyperlink r:id="rId14" w:history="1">
@@ -165,7 +153,7 @@
           <w:rPr>
             <w:rStyle w:val="Hyperlink"/>
           </w:rPr>
-          <w:t>https://leetcode.com/problems/climbing-stairs/</w:t>
+          <w:t>https://leetcode.com/problems/longest-common-subsequence/</w:t>
         </w:r>
       </w:hyperlink>
     </w:p>
@@ -175,7 +163,7 @@
           <w:rPr>
             <w:rStyle w:val="Hyperlink"/>
           </w:rPr>
-          <w:t>https://leetcode.com/problems/coin-change/</w:t>
+          <w:t>https://leetcode.com/problems/word-break/</w:t>
         </w:r>
       </w:hyperlink>
     </w:p>
@@ -185,7 +173,7 @@
           <w:rPr>
             <w:rStyle w:val="Hyperlink"/>
           </w:rPr>
-          <w:t>https://leetcode.com/problems/longest-increasing-subsequence/</w:t>
+          <w:t>https://leetcode.com/problems/combination-sum-iv/</w:t>
         </w:r>
       </w:hyperlink>
     </w:p>
@@ -195,7 +183,7 @@
           <w:rPr>
             <w:rStyle w:val="Hyperlink"/>
           </w:rPr>
-          <w:t>https://leetcode.com/problems/longest-common-subsequence/</w:t>
+          <w:t>https://leetcode.com/problems/house-robber-ii/submissions/</w:t>
         </w:r>
       </w:hyperlink>
     </w:p>
@@ -205,7 +193,7 @@
           <w:rPr>
             <w:rStyle w:val="Hyperlink"/>
           </w:rPr>
-          <w:t>https://leetcode.com/problems/word-break/</w:t>
+          <w:t>https://leetcode.com/problems/decode-ways/</w:t>
         </w:r>
       </w:hyperlink>
     </w:p>
@@ -215,7 +203,7 @@
           <w:rPr>
             <w:rStyle w:val="Hyperlink"/>
           </w:rPr>
-          <w:t>https://leetcode.com/problems/combination-sum-iv/</w:t>
+          <w:t>https://leetcode.com/problems/unique-paths/</w:t>
         </w:r>
       </w:hyperlink>
     </w:p>
@@ -225,9 +213,14 @@
           <w:rPr>
             <w:rStyle w:val="Hyperlink"/>
           </w:rPr>
-          <w:t>https://leetcode.com/problems/house-robber-ii/submissions/</w:t>
-        </w:r>
-      </w:hyperlink>
+          <w:t>https://leetcode.com/problems/jump-game/</w:t>
+        </w:r>
+      </w:hyperlink>
+    </w:p>
+    <w:p>
+      <w:r>
+        <w:t>Graph</w:t>
+      </w:r>
     </w:p>
     <w:p>
       <w:hyperlink r:id="rId21" w:history="1">
@@ -235,7 +228,7 @@
           <w:rPr>
             <w:rStyle w:val="Hyperlink"/>
           </w:rPr>
-          <w:t>https://leetcode.com/problems/decode-ways/</w:t>
+          <w:t>https://leetcode.com/problems/clone-graph/submissions/</w:t>
         </w:r>
       </w:hyperlink>
     </w:p>
@@ -245,7 +238,7 @@
           <w:rPr>
             <w:rStyle w:val="Hyperlink"/>
           </w:rPr>
-          <w:t>https://leetcode.com/problems/unique-paths/</w:t>
+          <w:t>https://leetcode.com/problems/course-schedule/</w:t>
         </w:r>
       </w:hyperlink>
     </w:p>
@@ -255,15 +248,9 @@
           <w:rPr>
             <w:rStyle w:val="Hyperlink"/>
           </w:rPr>
-          <w:t>https://leetcode.com/problems/jump-game/</w:t>
-        </w:r>
-      </w:hyperlink>
-    </w:p>
-    <w:p>
-      <w:r>
-        <w:lastRenderedPageBreak/>
-        <w:t>Graph</w:t>
-      </w:r>
+          <w:t>https://leetcode.com/problems/pacific-atlantic-water-flow/</w:t>
+        </w:r>
+      </w:hyperlink>
     </w:p>
     <w:p>
       <w:hyperlink r:id="rId24" w:history="1">
@@ -271,9 +258,14 @@
           <w:rPr>
             <w:rStyle w:val="Hyperlink"/>
           </w:rPr>
-          <w:t>https://leetcode.com/problems/clone-graph/submissions/</w:t>
-        </w:r>
-      </w:hyperlink>
+          <w:t>https://leetcode.com/problems/longest-consecutive-sequence/</w:t>
+        </w:r>
+      </w:hyperlink>
+    </w:p>
+    <w:p>
+      <w:r>
+        <w:t>Interval</w:t>
+      </w:r>
     </w:p>
     <w:p>
       <w:hyperlink r:id="rId25" w:history="1">
@@ -281,7 +273,7 @@
           <w:rPr>
             <w:rStyle w:val="Hyperlink"/>
           </w:rPr>
-          <w:t>https://leetcode.com/problems/course-schedule/</w:t>
+          <w:t>https://leetcode.com/problems/insert-interval/</w:t>
         </w:r>
       </w:hyperlink>
     </w:p>
@@ -291,7 +283,7 @@
           <w:rPr>
             <w:rStyle w:val="Hyperlink"/>
           </w:rPr>
-          <w:t>https://leetcode.com/problems/pacific-atlantic-water-flow/</w:t>
+          <w:t>https://leetcode.com/problems/merge-intervals/</w:t>
         </w:r>
       </w:hyperlink>
     </w:p>
@@ -301,13 +293,13 @@
           <w:rPr>
             <w:rStyle w:val="Hyperlink"/>
           </w:rPr>
-          <w:t>https://leetcode.com/problems/longest-consecutive-sequence/</w:t>
-        </w:r>
-      </w:hyperlink>
-    </w:p>
-    <w:p>
-      <w:r>
-        <w:t>Interval</w:t>
+          <w:t>https://leetcode.com/problems/non-overlapping-intervals/</w:t>
+        </w:r>
+      </w:hyperlink>
+    </w:p>
+    <w:p>
+      <w:r>
+        <w:t>Linked List</w:t>
       </w:r>
     </w:p>
     <w:p>
@@ -316,7 +308,7 @@
           <w:rPr>
             <w:rStyle w:val="Hyperlink"/>
           </w:rPr>
-          <w:t>https://leetcode.com/problems/insert-interval/</w:t>
+          <w:t>https://leetcode.com/problems/reverse-linked-list/</w:t>
         </w:r>
       </w:hyperlink>
     </w:p>
@@ -326,7 +318,7 @@
           <w:rPr>
             <w:rStyle w:val="Hyperlink"/>
           </w:rPr>
-          <w:t>https://leetcode.com/problems/merge-intervals/</w:t>
+          <w:t>https://leetcode.com/problems/linked-list-cycle/</w:t>
         </w:r>
       </w:hyperlink>
     </w:p>
@@ -336,14 +328,9 @@
           <w:rPr>
             <w:rStyle w:val="Hyperlink"/>
           </w:rPr>
-          <w:t>https://leetcode.com/problems/non-overlapping-intervals/</w:t>
-        </w:r>
-      </w:hyperlink>
-    </w:p>
-    <w:p>
-      <w:r>
-        <w:t>Linked List</w:t>
-      </w:r>
+          <w:t>https://leetcode.com/problems/merge-k-sorted-lists/</w:t>
+        </w:r>
+      </w:hyperlink>
     </w:p>
     <w:p>
       <w:hyperlink r:id="rId31" w:history="1">
@@ -351,9 +338,14 @@
           <w:rPr>
             <w:rStyle w:val="Hyperlink"/>
           </w:rPr>
-          <w:t>https://leetcode.com/problems/reverse-linked-list/</w:t>
-        </w:r>
-      </w:hyperlink>
+          <w:t>https://leetcode.com/problems/reorder-list/submissions/</w:t>
+        </w:r>
+      </w:hyperlink>
+    </w:p>
+    <w:p>
+      <w:r>
+        <w:t>Matrix</w:t>
+      </w:r>
     </w:p>
     <w:p>
       <w:hyperlink r:id="rId32" w:history="1">
@@ -361,7 +353,7 @@
           <w:rPr>
             <w:rStyle w:val="Hyperlink"/>
           </w:rPr>
-          <w:t>https://leetcode.com/problems/linked-list-cycle/</w:t>
+          <w:t>https://leetcode.com/problems/spiral-matrix/</w:t>
         </w:r>
       </w:hyperlink>
     </w:p>
@@ -371,9 +363,14 @@
           <w:rPr>
             <w:rStyle w:val="Hyperlink"/>
           </w:rPr>
-          <w:t>https://leetcode.com/problems/merge-k-sorted-lists/</w:t>
-        </w:r>
-      </w:hyperlink>
+          <w:t>https://leetcode.com/problems/word-search/</w:t>
+        </w:r>
+      </w:hyperlink>
+    </w:p>
+    <w:p>
+      <w:r>
+        <w:t>String</w:t>
+      </w:r>
     </w:p>
     <w:p>
       <w:hyperlink r:id="rId34" w:history="1">
@@ -381,14 +378,9 @@
           <w:rPr>
             <w:rStyle w:val="Hyperlink"/>
           </w:rPr>
-          <w:t>https://leetcode.com/problems/reorder-list/submissions/</w:t>
-        </w:r>
-      </w:hyperlink>
-    </w:p>
-    <w:p>
-      <w:r>
-        <w:t>Matrix</w:t>
-      </w:r>
+          <w:t>https://leetcode.com/problems/longest-substring-without-repeating-characters/</w:t>
+        </w:r>
+      </w:hyperlink>
     </w:p>
     <w:p>
       <w:hyperlink r:id="rId35" w:history="1">
@@ -396,7 +388,7 @@
           <w:rPr>
             <w:rStyle w:val="Hyperlink"/>
           </w:rPr>
-          <w:t>https://leetcode.com/problems/spiral-matrix/</w:t>
+          <w:t>https://leetcode.com/problems/longest-repeating-character-replacement/</w:t>
         </w:r>
       </w:hyperlink>
     </w:p>
@@ -406,14 +398,9 @@
           <w:rPr>
             <w:rStyle w:val="Hyperlink"/>
           </w:rPr>
-          <w:t>https://leetcode.com/problems/word-search/</w:t>
-        </w:r>
-      </w:hyperlink>
-    </w:p>
-    <w:p>
-      <w:r>
-        <w:t>String</w:t>
-      </w:r>
+          <w:t>https://leetcode.com/problems/minimum-window-substring/</w:t>
+        </w:r>
+      </w:hyperlink>
     </w:p>
     <w:p>
       <w:hyperlink r:id="rId37" w:history="1">
@@ -421,7 +408,7 @@
           <w:rPr>
             <w:rStyle w:val="Hyperlink"/>
           </w:rPr>
-          <w:t>https://leetcode.com/problems/longest-substring-without-repeating-characters/</w:t>
+          <w:t>https://leetcode.com/problems/valid-palindrome/submissions/</w:t>
         </w:r>
       </w:hyperlink>
     </w:p>
@@ -431,7 +418,7 @@
           <w:rPr>
             <w:rStyle w:val="Hyperlink"/>
           </w:rPr>
-          <w:t>https://leetcode.com/problems/longest-repeating-character-replacement/</w:t>
+          <w:t>https://leetcode.com/problems/longest-palindromic-substring/</w:t>
         </w:r>
       </w:hyperlink>
     </w:p>
@@ -441,9 +428,14 @@
           <w:rPr>
             <w:rStyle w:val="Hyperlink"/>
           </w:rPr>
-          <w:t>https://leetcode.com/problems/minimum-window-substring/</w:t>
-        </w:r>
-      </w:hyperlink>
+          <w:t>https://leetcode.com/problems/palindromic-substrings/</w:t>
+        </w:r>
+      </w:hyperlink>
+    </w:p>
+    <w:p>
+      <w:r>
+        <w:t>Tree</w:t>
+      </w:r>
     </w:p>
     <w:p>
       <w:hyperlink r:id="rId40" w:history="1">
@@ -451,7 +443,7 @@
           <w:rPr>
             <w:rStyle w:val="Hyperlink"/>
           </w:rPr>
-          <w:t>https://leetcode.com/problems/valid-palindrome/submissions/</w:t>
+          <w:t>https://leetcode.com/problems/maximum-depth-of-binary-tree/</w:t>
         </w:r>
       </w:hyperlink>
     </w:p>
@@ -461,7 +453,7 @@
           <w:rPr>
             <w:rStyle w:val="Hyperlink"/>
           </w:rPr>
-          <w:t>https://leetcode.com/problems/longest-palindromic-substring/</w:t>
+          <w:t>https://leetcode.com/problems/same-tree/</w:t>
         </w:r>
       </w:hyperlink>
     </w:p>
@@ -471,14 +463,9 @@
           <w:rPr>
             <w:rStyle w:val="Hyperlink"/>
           </w:rPr>
-          <w:t>https://leetcode.com/problems/palindromic-substrings/</w:t>
-        </w:r>
-      </w:hyperlink>
-    </w:p>
-    <w:p>
-      <w:r>
-        <w:t>Tree</w:t>
-      </w:r>
+          <w:t>https://leetcode.com/problems/invert-binary-tree/</w:t>
+        </w:r>
+      </w:hyperlink>
     </w:p>
     <w:p>
       <w:hyperlink r:id="rId43" w:history="1">
@@ -486,7 +473,7 @@
           <w:rPr>
             <w:rStyle w:val="Hyperlink"/>
           </w:rPr>
-          <w:t>https://leetcode.com/problems/maximum-depth-of-binary-tree/</w:t>
+          <w:t>https://leetcode.com/problems/binary-tree-maximum-path-sum/</w:t>
         </w:r>
       </w:hyperlink>
     </w:p>
@@ -496,7 +483,7 @@
           <w:rPr>
             <w:rStyle w:val="Hyperlink"/>
           </w:rPr>
-          <w:t>https://leetcode.com/problems/same-tree/</w:t>
+          <w:t>https://leetcode.com/problems/binary-tree-level-order-traversal/</w:t>
         </w:r>
       </w:hyperlink>
     </w:p>
@@ -506,7 +493,7 @@
           <w:rPr>
             <w:rStyle w:val="Hyperlink"/>
           </w:rPr>
-          <w:t>https://leetcode.com/problems/invert-binary-tree/</w:t>
+          <w:t>https://leetcode.com/problems/serialize-and-deserialize-binary-tree/</w:t>
         </w:r>
       </w:hyperlink>
     </w:p>
@@ -516,7 +503,7 @@
           <w:rPr>
             <w:rStyle w:val="Hyperlink"/>
           </w:rPr>
-          <w:t>https://leetcode.com/problems/binary-tree-maximum-path-sum/</w:t>
+          <w:t>https://leetcode.com/problems/kth-smallest-element-in-a-bst/</w:t>
         </w:r>
       </w:hyperlink>
     </w:p>
@@ -526,7 +513,7 @@
           <w:rPr>
             <w:rStyle w:val="Hyperlink"/>
           </w:rPr>
-          <w:t>https://leetcode.com/problems/binary-tree-level-order-traversal/</w:t>
+          <w:t>https://leetcode.com/problems/lowest-common-ancestor-of-a-binary-search-tree/</w:t>
         </w:r>
       </w:hyperlink>
     </w:p>
@@ -536,7 +523,7 @@
           <w:rPr>
             <w:rStyle w:val="Hyperlink"/>
           </w:rPr>
-          <w:t>https://leetcode.com/problems/serialize-and-deserialize-binary-tree/</w:t>
+          <w:t>https://leetcode.com/problems/implement-trie-prefix-tree/</w:t>
         </w:r>
       </w:hyperlink>
     </w:p>
@@ -546,7 +533,7 @@
           <w:rPr>
             <w:rStyle w:val="Hyperlink"/>
           </w:rPr>
-          <w:t>https://leetcode.com/problems/kth-smallest-element-in-a-bst/</w:t>
+          <w:t>https://leetcode.com/problems/design-add-and-search-words-data-structure/</w:t>
         </w:r>
       </w:hyperlink>
     </w:p>
@@ -556,7 +543,7 @@
           <w:rPr>
             <w:rStyle w:val="Hyperlink"/>
           </w:rPr>
-          <w:t>https://leetcode.com/problems/lowest-common-ancestor-of-a-binary-search-tree/</w:t>
+          <w:t>https://leetcode.com/problems/word-search-ii/</w:t>
         </w:r>
       </w:hyperlink>
     </w:p>
@@ -566,9 +553,14 @@
           <w:rPr>
             <w:rStyle w:val="Hyperlink"/>
           </w:rPr>
-          <w:t>https://leetcode.com/problems/implement-trie-prefix-tree/</w:t>
-        </w:r>
-      </w:hyperlink>
+          <w:t>https://leetcode.com/problems/construct-binary-tree-from-preorder-and-inorder-traversal/</w:t>
+        </w:r>
+      </w:hyperlink>
+    </w:p>
+    <w:p>
+      <w:r>
+        <w:t>Heap</w:t>
+      </w:r>
     </w:p>
     <w:p>
       <w:hyperlink r:id="rId52" w:history="1">
@@ -576,7 +568,7 @@
           <w:rPr>
             <w:rStyle w:val="Hyperlink"/>
           </w:rPr>
-          <w:t>https://leetcode.com/problems/design-add-and-search-words-data-structure/</w:t>
+          <w:t>https://leetcode.com/problems/top-k-frequent-elements/</w:t>
         </w:r>
       </w:hyperlink>
     </w:p>
@@ -586,53 +578,18 @@
           <w:rPr>
             <w:rStyle w:val="Hyperlink"/>
           </w:rPr>
-          <w:t>https://leetcode.com/problems/word-search-ii/</w:t>
-        </w:r>
-      </w:hyperlink>
+          <w:t>https://leetcode.com/problems/find-median-from-data-stream/</w:t>
+        </w:r>
+      </w:hyperlink>
+    </w:p>
+    <w:p/>
+    <w:p>
+      <w:r>
+        <w:t>Resources from lists:</w:t>
+      </w:r>
     </w:p>
     <w:p>
       <w:hyperlink r:id="rId54" w:history="1">
-        <w:r>
-          <w:rPr>
-            <w:rStyle w:val="Hyperlink"/>
-          </w:rPr>
-          <w:t>https://leetcode.com/problems/construct-binary-tree-from-preorder-and-inorder-traversal/</w:t>
-        </w:r>
-      </w:hyperlink>
-    </w:p>
-    <w:p>
-      <w:r>
-        <w:t>Heap</w:t>
-      </w:r>
-    </w:p>
-    <w:p>
-      <w:hyperlink r:id="rId55" w:history="1">
-        <w:r>
-          <w:rPr>
-            <w:rStyle w:val="Hyperlink"/>
-          </w:rPr>
-          <w:t>https://leetcode.com/problems/top-k-frequent-elements/</w:t>
-        </w:r>
-      </w:hyperlink>
-    </w:p>
-    <w:p>
-      <w:hyperlink r:id="rId56" w:history="1">
-        <w:r>
-          <w:rPr>
-            <w:rStyle w:val="Hyperlink"/>
-          </w:rPr>
-          <w:t>https://leetcode.com/problems/find-median-from-data-stream/</w:t>
-        </w:r>
-      </w:hyperlink>
-    </w:p>
-    <w:p/>
-    <w:p>
-      <w:r>
-        <w:t>Resources from lists:</w:t>
-      </w:r>
-    </w:p>
-    <w:p>
-      <w:hyperlink r:id="rId57" w:history="1">
         <w:r>
           <w:rPr>
             <w:rStyle w:val="Hyperlink"/>
@@ -651,23 +608,62 @@
       </w:r>
     </w:p>
     <w:p>
+      <w:hyperlink r:id="rId55" w:history="1">
+        <w:r>
+          <w:rPr>
+            <w:rStyle w:val="Hyperlink"/>
+          </w:rPr>
+          <w:t>https://www.techinterviewhandbook.org/grind75</w:t>
+        </w:r>
+      </w:hyperlink>
+    </w:p>
+    <w:p>
+      <w:r>
+        <w:t>Problems not caught in previous 2 lists: 26</w:t>
+      </w:r>
+    </w:p>
+    <w:p>
+      <w:r>
+        <w:t>Week 1</w:t>
+      </w:r>
+    </w:p>
+    <w:p>
+      <w:hyperlink r:id="rId56" w:history="1">
+        <w:r>
+          <w:rPr>
+            <w:rStyle w:val="Hyperlink"/>
+          </w:rPr>
+          <w:t>https://leetcode.com/problems/two-sum/</w:t>
+        </w:r>
+      </w:hyperlink>
+      <w:r>
+        <w:t xml:space="preserve"> duplicate</w:t>
+      </w:r>
+    </w:p>
+    <w:p>
+      <w:hyperlink r:id="rId57" w:history="1">
+        <w:r>
+          <w:rPr>
+            <w:rStyle w:val="Hyperlink"/>
+          </w:rPr>
+          <w:t>https://leetcode.com/problems/best-time-to-buy-and-sell-stock/</w:t>
+        </w:r>
+      </w:hyperlink>
+      <w:r>
+        <w:t xml:space="preserve"> duplicate</w:t>
+      </w:r>
+    </w:p>
+    <w:p>
       <w:hyperlink r:id="rId58" w:history="1">
         <w:r>
           <w:rPr>
             <w:rStyle w:val="Hyperlink"/>
           </w:rPr>
-          <w:t>https://www.techinterviewhandbook.org/grind75</w:t>
-        </w:r>
-      </w:hyperlink>
-    </w:p>
-    <w:p>
-      <w:r>
-        <w:t>Problems not caught in previous 2 lists: 26</w:t>
-      </w:r>
-    </w:p>
-    <w:p>
-      <w:r>
-        <w:t>Week 1</w:t>
+          <w:t>https://leetcode.com/problems/valid-palindrome/</w:t>
+        </w:r>
+      </w:hyperlink>
+      <w:r>
+        <w:t xml:space="preserve"> duplicate</w:t>
       </w:r>
     </w:p>
     <w:p>
@@ -676,7 +672,7 @@
           <w:rPr>
             <w:rStyle w:val="Hyperlink"/>
           </w:rPr>
-          <w:t>https://leetcode.com/problems/two-sum/</w:t>
+          <w:t>https://leetcode.com/problems/invert-binary-tree/</w:t>
         </w:r>
       </w:hyperlink>
       <w:r>
@@ -689,12 +685,9 @@
           <w:rPr>
             <w:rStyle w:val="Hyperlink"/>
           </w:rPr>
-          <w:t>https://leetcode.com/problems/best-time-to-buy-and-sell-stock/</w:t>
-        </w:r>
-      </w:hyperlink>
-      <w:r>
-        <w:t xml:space="preserve"> duplicate</w:t>
-      </w:r>
+          <w:t>https://leetcode.com/problems/binary-search/</w:t>
+        </w:r>
+      </w:hyperlink>
     </w:p>
     <w:p>
       <w:hyperlink r:id="rId61" w:history="1">
@@ -702,48 +695,12 @@
           <w:rPr>
             <w:rStyle w:val="Hyperlink"/>
           </w:rPr>
-          <w:t>https://leetcode.com/problems/valid-palindrome/</w:t>
-        </w:r>
-      </w:hyperlink>
-      <w:r>
-        <w:t xml:space="preserve"> duplicate</w:t>
-      </w:r>
+          <w:t>https://leetcode.com/problems/lowest-common-ancestor-of-a-binary-search-tree/</w:t>
+        </w:r>
+      </w:hyperlink>
     </w:p>
     <w:p>
       <w:hyperlink r:id="rId62" w:history="1">
-        <w:r>
-          <w:rPr>
-            <w:rStyle w:val="Hyperlink"/>
-          </w:rPr>
-          <w:t>https://leetcode.com/problems/invert-binary-tree/</w:t>
-        </w:r>
-      </w:hyperlink>
-      <w:r>
-        <w:t xml:space="preserve"> duplicate</w:t>
-      </w:r>
-    </w:p>
-    <w:p>
-      <w:hyperlink r:id="rId63" w:history="1">
-        <w:r>
-          <w:rPr>
-            <w:rStyle w:val="Hyperlink"/>
-          </w:rPr>
-          <w:t>https://leetcode.com/problems/binary-search/</w:t>
-        </w:r>
-      </w:hyperlink>
-    </w:p>
-    <w:p>
-      <w:hyperlink r:id="rId64" w:history="1">
-        <w:r>
-          <w:rPr>
-            <w:rStyle w:val="Hyperlink"/>
-          </w:rPr>
-          <w:t>https://leetcode.com/problems/lowest-common-ancestor-of-a-binary-search-tree/</w:t>
-        </w:r>
-      </w:hyperlink>
-    </w:p>
-    <w:p>
-      <w:hyperlink r:id="rId65" w:history="1">
         <w:r>
           <w:rPr>
             <w:rStyle w:val="Hyperlink"/>
@@ -766,6 +723,54 @@
       </w:r>
       <w:r>
         <w:tab/>
+      </w:r>
+    </w:p>
+    <w:p>
+      <w:pPr>
+        <w:tabs>
+          <w:tab w:val="left" w:pos="3204"/>
+        </w:tabs>
+      </w:pPr>
+      <w:hyperlink r:id="rId63" w:history="1">
+        <w:r>
+          <w:rPr>
+            <w:rStyle w:val="Hyperlink"/>
+          </w:rPr>
+          <w:t>https://leetcode.com/problems/first-bad-version/</w:t>
+        </w:r>
+      </w:hyperlink>
+    </w:p>
+    <w:p>
+      <w:pPr>
+        <w:tabs>
+          <w:tab w:val="left" w:pos="3204"/>
+        </w:tabs>
+      </w:pPr>
+      <w:hyperlink r:id="rId64" w:history="1">
+        <w:r>
+          <w:rPr>
+            <w:rStyle w:val="Hyperlink"/>
+          </w:rPr>
+          <w:t>https://leetcode.com/problems/ransom-note/</w:t>
+        </w:r>
+      </w:hyperlink>
+    </w:p>
+    <w:p>
+      <w:pPr>
+        <w:tabs>
+          <w:tab w:val="left" w:pos="3204"/>
+        </w:tabs>
+      </w:pPr>
+      <w:hyperlink r:id="rId65" w:history="1">
+        <w:r>
+          <w:rPr>
+            <w:rStyle w:val="Hyperlink"/>
+          </w:rPr>
+          <w:t>https://leetcode.com/problems/climbing-stairs/</w:t>
+        </w:r>
+      </w:hyperlink>
+      <w:r>
+        <w:t xml:space="preserve"> duplicate</w:t>
       </w:r>
     </w:p>
     <w:p>
@@ -779,55 +784,43 @@
           <w:rPr>
             <w:rStyle w:val="Hyperlink"/>
           </w:rPr>
-          <w:t>https://leetcode.com/problems/first-bad-version/</w:t>
-        </w:r>
-      </w:hyperlink>
-    </w:p>
-    <w:p>
-      <w:pPr>
-        <w:tabs>
-          <w:tab w:val="left" w:pos="3204"/>
-        </w:tabs>
-      </w:pPr>
+          <w:t>https://leetcode.com/problems/longest-palindrome/</w:t>
+        </w:r>
+      </w:hyperlink>
+      <w:r>
+        <w:t xml:space="preserve"> </w:t>
+      </w:r>
+    </w:p>
+    <w:p>
       <w:hyperlink r:id="rId67" w:history="1">
         <w:r>
           <w:rPr>
             <w:rStyle w:val="Hyperlink"/>
           </w:rPr>
-          <w:t>https://leetcode.com/problems/ransom-note/</w:t>
-        </w:r>
-      </w:hyperlink>
-    </w:p>
-    <w:p>
-      <w:pPr>
-        <w:tabs>
-          <w:tab w:val="left" w:pos="3204"/>
-        </w:tabs>
-      </w:pPr>
+          <w:t>https://leetcode.com/problems/reverse-linked-list/</w:t>
+        </w:r>
+      </w:hyperlink>
+      <w:r>
+        <w:t xml:space="preserve"> duplicate</w:t>
+      </w:r>
+    </w:p>
+    <w:p>
       <w:hyperlink r:id="rId68" w:history="1">
         <w:r>
           <w:rPr>
             <w:rStyle w:val="Hyperlink"/>
           </w:rPr>
-          <w:t>https://leetcode.com/problems/climbing-stairs/</w:t>
-        </w:r>
-      </w:hyperlink>
-      <w:r>
-        <w:t xml:space="preserve"> duplicate</w:t>
-      </w:r>
-    </w:p>
-    <w:p>
-      <w:pPr>
-        <w:tabs>
-          <w:tab w:val="left" w:pos="3204"/>
-        </w:tabs>
-      </w:pPr>
+          <w:t>https://leetcode.com/problems/diameter-of-binary-tree/</w:t>
+        </w:r>
+      </w:hyperlink>
+    </w:p>
+    <w:p>
       <w:hyperlink r:id="rId69" w:history="1">
         <w:r>
           <w:rPr>
             <w:rStyle w:val="Hyperlink"/>
           </w:rPr>
-          <w:t>https://leetcode.com/problems/longest-palindrome/</w:t>
+          <w:t>https://leetcode.com/problems/middle-of-the-linked-list/</w:t>
         </w:r>
       </w:hyperlink>
       <w:r>
@@ -840,11 +833,17 @@
           <w:rPr>
             <w:rStyle w:val="Hyperlink"/>
           </w:rPr>
-          <w:t>https://leetcode.com/problems/reverse-linked-list/</w:t>
-        </w:r>
-      </w:hyperlink>
-      <w:r>
-        <w:t xml:space="preserve"> duplicate</w:t>
+          <w:t>https://leetcode.com/problems/maximum-depth-of-binary-tree/</w:t>
+        </w:r>
+      </w:hyperlink>
+      <w:r>
+        <w:t xml:space="preserve"> </w:t>
+      </w:r>
+    </w:p>
+    <w:p/>
+    <w:p>
+      <w:r>
+        <w:t>Week 3</w:t>
       </w:r>
     </w:p>
     <w:p>
@@ -853,9 +852,12 @@
           <w:rPr>
             <w:rStyle w:val="Hyperlink"/>
           </w:rPr>
-          <w:t>https://leetcode.com/problems/diameter-of-binary-tree/</w:t>
-        </w:r>
-      </w:hyperlink>
+          <w:t>https://leetcode.com/problems/insert-interval/</w:t>
+        </w:r>
+      </w:hyperlink>
+      <w:r>
+        <w:t xml:space="preserve"> duplicate</w:t>
+      </w:r>
     </w:p>
     <w:p>
       <w:hyperlink r:id="rId72" w:history="1">
@@ -863,182 +865,244 @@
           <w:rPr>
             <w:rStyle w:val="Hyperlink"/>
           </w:rPr>
-          <w:t>https://leetcode.com/problems/middle-of-the-linked-list/</w:t>
+          <w:t>https://leetcode.com/problems/01-matrix/</w:t>
+        </w:r>
+      </w:hyperlink>
+    </w:p>
+    <w:p>
+      <w:hyperlink r:id="rId73" w:history="1">
+        <w:r>
+          <w:rPr>
+            <w:rStyle w:val="Hyperlink"/>
+          </w:rPr>
+          <w:t>https://leetcode.com/problems/k-closest-points-to-origin/</w:t>
+        </w:r>
+      </w:hyperlink>
+    </w:p>
+    <w:p>
+      <w:hyperlink r:id="rId74" w:history="1">
+        <w:r>
+          <w:rPr>
+            <w:rStyle w:val="Hyperlink"/>
+          </w:rPr>
+          <w:t>https://leetcode.com/problems/longest-substring-without-repeating-characters/</w:t>
+        </w:r>
+      </w:hyperlink>
+      <w:r>
+        <w:t xml:space="preserve"> duplicate</w:t>
+      </w:r>
+    </w:p>
+    <w:p>
+      <w:hyperlink r:id="rId75" w:history="1">
+        <w:r>
+          <w:rPr>
+            <w:rStyle w:val="Hyperlink"/>
+          </w:rPr>
+          <w:t>https://leetcode.com/problems/3sum/</w:t>
+        </w:r>
+      </w:hyperlink>
+      <w:r>
+        <w:t xml:space="preserve"> duplicate</w:t>
+      </w:r>
+    </w:p>
+    <w:p>
+      <w:hyperlink r:id="rId76" w:history="1">
+        <w:r>
+          <w:rPr>
+            <w:rStyle w:val="Hyperlink"/>
+          </w:rPr>
+          <w:t>https://leetcode.com/problems/clone-graph/submissions/</w:t>
+        </w:r>
+      </w:hyperlink>
+      <w:r>
+        <w:t xml:space="preserve"> duplicate</w:t>
+      </w:r>
+    </w:p>
+    <w:p>
+      <w:hyperlink r:id="rId77" w:history="1">
+        <w:r>
+          <w:rPr>
+            <w:rStyle w:val="Hyperlink"/>
+          </w:rPr>
+          <w:t>https://leetcode.com/problems/evaluate-reverse-polish-notation/</w:t>
         </w:r>
       </w:hyperlink>
       <w:r>
         <w:t xml:space="preserve"> </w:t>
       </w:r>
     </w:p>
-    <w:p>
-      <w:hyperlink r:id="rId73" w:history="1">
-        <w:r>
-          <w:rPr>
-            <w:rStyle w:val="Hyperlink"/>
-          </w:rPr>
-          <w:t>https://leetcode.com/problems/maximum-depth-of-binary-tree/</w:t>
+    <w:p/>
+    <w:p>
+      <w:r>
+        <w:t>Week 4</w:t>
+      </w:r>
+    </w:p>
+    <w:p>
+      <w:hyperlink r:id="rId78" w:history="1">
+        <w:r>
+          <w:rPr>
+            <w:rStyle w:val="Hyperlink"/>
+          </w:rPr>
+          <w:t>https://leetcode.com/problems/course-schedule/</w:t>
+        </w:r>
+      </w:hyperlink>
+      <w:r>
+        <w:t xml:space="preserve"> duplicate</w:t>
+      </w:r>
+    </w:p>
+    <w:p>
+      <w:hyperlink r:id="rId79" w:history="1">
+        <w:r>
+          <w:rPr>
+            <w:rStyle w:val="Hyperlink"/>
+          </w:rPr>
+          <w:t>https://leetcode.com/problems/implement-trie-prefix-tree/</w:t>
+        </w:r>
+      </w:hyperlink>
+      <w:r>
+        <w:t xml:space="preserve"> duplicate</w:t>
+      </w:r>
+    </w:p>
+    <w:p>
+      <w:hyperlink r:id="rId80" w:history="1">
+        <w:r>
+          <w:rPr>
+            <w:rStyle w:val="Hyperlink"/>
+          </w:rPr>
+          <w:t>https://leetcode.com/problems/coin-change/</w:t>
+        </w:r>
+      </w:hyperlink>
+      <w:r>
+        <w:t xml:space="preserve"> duplicate</w:t>
+      </w:r>
+    </w:p>
+    <w:p>
+      <w:hyperlink r:id="rId81" w:history="1">
+        <w:r>
+          <w:rPr>
+            <w:rStyle w:val="Hyperlink"/>
+          </w:rPr>
+          <w:t>https://leetcode.com/problems/product-of-array-except-self/</w:t>
+        </w:r>
+      </w:hyperlink>
+      <w:r>
+        <w:t xml:space="preserve"> duplicate</w:t>
+      </w:r>
+    </w:p>
+    <w:p>
+      <w:hyperlink r:id="rId82" w:history="1">
+        <w:r>
+          <w:rPr>
+            <w:rStyle w:val="Hyperlink"/>
+          </w:rPr>
+          <w:t>https://leetcode.com/problems/min-stack/</w:t>
         </w:r>
       </w:hyperlink>
       <w:r>
         <w:t xml:space="preserve"> </w:t>
       </w:r>
     </w:p>
+    <w:p>
+      <w:hyperlink r:id="rId83" w:history="1">
+        <w:r>
+          <w:rPr>
+            <w:rStyle w:val="Hyperlink"/>
+          </w:rPr>
+          <w:t>https://leetcode.com/problems/rotting-oranges/</w:t>
+        </w:r>
+      </w:hyperlink>
+    </w:p>
     <w:p/>
     <w:p>
       <w:r>
-        <w:t>Week 3</w:t>
-      </w:r>
-    </w:p>
-    <w:p>
-      <w:hyperlink r:id="rId74" w:history="1">
-        <w:r>
-          <w:rPr>
-            <w:rStyle w:val="Hyperlink"/>
-          </w:rPr>
-          <w:t>https://leetcode.com/problems/insert-interval/</w:t>
-        </w:r>
-      </w:hyperlink>
-      <w:r>
-        <w:t xml:space="preserve"> duplicate</w:t>
-      </w:r>
-    </w:p>
-    <w:p>
-      <w:hyperlink r:id="rId75" w:history="1">
-        <w:r>
-          <w:rPr>
-            <w:rStyle w:val="Hyperlink"/>
-          </w:rPr>
-          <w:t>https://leetcode.com/problems/01-matrix/</w:t>
-        </w:r>
-      </w:hyperlink>
-    </w:p>
-    <w:p>
-      <w:hyperlink r:id="rId76" w:history="1">
-        <w:r>
-          <w:rPr>
-            <w:rStyle w:val="Hyperlink"/>
-          </w:rPr>
-          <w:t>https://leetcode.com/problems/k-closest-points-to-origin/</w:t>
-        </w:r>
-      </w:hyperlink>
-    </w:p>
-    <w:p>
-      <w:hyperlink r:id="rId77" w:history="1">
-        <w:r>
-          <w:rPr>
-            <w:rStyle w:val="Hyperlink"/>
-          </w:rPr>
-          <w:t>https://leetcode.com/problems/longest-substring-without-repeating-characters/</w:t>
-        </w:r>
-      </w:hyperlink>
-      <w:r>
-        <w:t xml:space="preserve"> duplicate</w:t>
-      </w:r>
-    </w:p>
-    <w:p>
-      <w:hyperlink r:id="rId78" w:history="1">
-        <w:r>
-          <w:rPr>
-            <w:rStyle w:val="Hyperlink"/>
-          </w:rPr>
-          <w:t>https://leetcode.com/problems/3sum/</w:t>
-        </w:r>
-      </w:hyperlink>
-      <w:r>
-        <w:t xml:space="preserve"> duplicate</w:t>
-      </w:r>
-    </w:p>
-    <w:p>
-      <w:hyperlink r:id="rId79" w:history="1">
-        <w:r>
-          <w:rPr>
-            <w:rStyle w:val="Hyperlink"/>
-          </w:rPr>
-          <w:t>https://leetcode.com/problems/clone-graph/submissions/</w:t>
-        </w:r>
-      </w:hyperlink>
-      <w:r>
-        <w:t xml:space="preserve"> duplicate</w:t>
-      </w:r>
-    </w:p>
-    <w:p>
-      <w:hyperlink r:id="rId80" w:history="1">
-        <w:r>
-          <w:rPr>
-            <w:rStyle w:val="Hyperlink"/>
-          </w:rPr>
-          <w:t>https://leetcode.com/problems/evaluate-reverse-polish-notation/</w:t>
+        <w:t>Week 5</w:t>
+      </w:r>
+    </w:p>
+    <w:p>
+      <w:hyperlink r:id="rId84" w:history="1">
+        <w:r>
+          <w:rPr>
+            <w:rStyle w:val="Hyperlink"/>
+          </w:rPr>
+          <w:t>https://leetcode.com/problems/combination-sum/</w:t>
         </w:r>
       </w:hyperlink>
       <w:r>
         <w:t xml:space="preserve"> </w:t>
       </w:r>
     </w:p>
+    <w:p>
+      <w:hyperlink r:id="rId85" w:history="1">
+        <w:r>
+          <w:rPr>
+            <w:rStyle w:val="Hyperlink"/>
+          </w:rPr>
+          <w:t>https://leetcode.com/problems/merge-intervals/</w:t>
+        </w:r>
+      </w:hyperlink>
+      <w:r>
+        <w:t xml:space="preserve"> duplicate</w:t>
+      </w:r>
+    </w:p>
+    <w:p>
+      <w:hyperlink r:id="rId86" w:history="1">
+        <w:r>
+          <w:rPr>
+            <w:rStyle w:val="Hyperlink"/>
+          </w:rPr>
+          <w:t>https://leetcode.com/problems/time-based-key-value-store/</w:t>
+        </w:r>
+      </w:hyperlink>
+      <w:r>
+        <w:t xml:space="preserve"> </w:t>
+      </w:r>
+    </w:p>
+    <w:p>
+      <w:hyperlink r:id="rId87" w:history="1">
+        <w:r>
+          <w:rPr>
+            <w:rStyle w:val="Hyperlink"/>
+          </w:rPr>
+          <w:t>https://leetcode.com/problems/accounts-merge/</w:t>
+        </w:r>
+      </w:hyperlink>
+    </w:p>
+    <w:p>
+      <w:hyperlink r:id="rId88" w:history="1">
+        <w:r>
+          <w:rPr>
+            <w:rStyle w:val="Hyperlink"/>
+          </w:rPr>
+          <w:t>https://leetcode.com/problems/sort-colors/</w:t>
+        </w:r>
+      </w:hyperlink>
+    </w:p>
     <w:p/>
     <w:p>
       <w:r>
-        <w:t>Week 4</w:t>
-      </w:r>
-    </w:p>
-    <w:p>
-      <w:hyperlink r:id="rId81" w:history="1">
-        <w:r>
-          <w:rPr>
-            <w:rStyle w:val="Hyperlink"/>
-          </w:rPr>
-          <w:t>https://leetcode.com/problems/course-schedule/</w:t>
-        </w:r>
-      </w:hyperlink>
-      <w:r>
-        <w:t xml:space="preserve"> duplicate</w:t>
-      </w:r>
-    </w:p>
-    <w:p>
-      <w:hyperlink r:id="rId82" w:history="1">
-        <w:r>
-          <w:rPr>
-            <w:rStyle w:val="Hyperlink"/>
-          </w:rPr>
-          <w:t>https://leetcode.com/problems/implement-trie-prefix-tree/</w:t>
-        </w:r>
-      </w:hyperlink>
-      <w:r>
-        <w:t xml:space="preserve"> duplicate</w:t>
-      </w:r>
-    </w:p>
-    <w:p>
-      <w:hyperlink r:id="rId83" w:history="1">
-        <w:r>
-          <w:rPr>
-            <w:rStyle w:val="Hyperlink"/>
-          </w:rPr>
-          <w:t>https://leetcode.com/problems/coin-change/</w:t>
-        </w:r>
-      </w:hyperlink>
-      <w:r>
-        <w:t xml:space="preserve"> duplicate</w:t>
-      </w:r>
-    </w:p>
-    <w:p>
-      <w:hyperlink r:id="rId84" w:history="1">
-        <w:r>
-          <w:rPr>
-            <w:rStyle w:val="Hyperlink"/>
-          </w:rPr>
-          <w:t>https://leetcode.com/problems/product-of-array-except-self/</w:t>
-        </w:r>
-      </w:hyperlink>
-      <w:r>
-        <w:t xml:space="preserve"> duplicate</w:t>
-      </w:r>
-    </w:p>
-    <w:p>
-      <w:hyperlink r:id="rId85" w:history="1">
-        <w:r>
-          <w:rPr>
-            <w:rStyle w:val="Hyperlink"/>
-          </w:rPr>
-          <w:t>https://leetcode.com/problems/min-stack/</w:t>
+        <w:t>Week 6</w:t>
+      </w:r>
+    </w:p>
+    <w:p>
+      <w:hyperlink r:id="rId89" w:history="1">
+        <w:r>
+          <w:rPr>
+            <w:rStyle w:val="Hyperlink"/>
+          </w:rPr>
+          <w:t>https://leetcode.com/problems/word-break/</w:t>
+        </w:r>
+      </w:hyperlink>
+      <w:r>
+        <w:t xml:space="preserve"> duplicate</w:t>
+      </w:r>
+    </w:p>
+    <w:p>
+      <w:hyperlink r:id="rId90" w:history="1">
+        <w:r>
+          <w:rPr>
+            <w:rStyle w:val="Hyperlink"/>
+          </w:rPr>
+          <w:t>https://leetcode.com/problems/partition-equal-subset-sum/</w:t>
         </w:r>
       </w:hyperlink>
       <w:r>
@@ -1046,28 +1110,122 @@
       </w:r>
     </w:p>
     <w:p>
-      <w:hyperlink r:id="rId86" w:history="1">
-        <w:r>
-          <w:rPr>
-            <w:rStyle w:val="Hyperlink"/>
-          </w:rPr>
-          <w:t>https://leetcode.com/problems/rotting-oranges/</w:t>
-        </w:r>
-      </w:hyperlink>
+      <w:hyperlink r:id="rId91" w:history="1">
+        <w:r>
+          <w:rPr>
+            <w:rStyle w:val="Hyperlink"/>
+          </w:rPr>
+          <w:t>https://leetcode.com/problems/string-to-integer-atoi/</w:t>
+        </w:r>
+      </w:hyperlink>
+      <w:r>
+        <w:t xml:space="preserve"> </w:t>
+      </w:r>
+    </w:p>
+    <w:p>
+      <w:hyperlink r:id="rId92" w:history="1">
+        <w:r>
+          <w:rPr>
+            <w:rStyle w:val="Hyperlink"/>
+          </w:rPr>
+          <w:t>https://leetcode.com/problems/spiral-matrix/</w:t>
+        </w:r>
+      </w:hyperlink>
+      <w:r>
+        <w:t xml:space="preserve">  duplicate</w:t>
+      </w:r>
+    </w:p>
+    <w:p>
+      <w:hyperlink r:id="rId93" w:history="1">
+        <w:r>
+          <w:rPr>
+            <w:rStyle w:val="Hyperlink"/>
+          </w:rPr>
+          <w:t>https://leetcode.com/problems/binary-tree-right-side-view/</w:t>
+        </w:r>
+      </w:hyperlink>
+      <w:r>
+        <w:t xml:space="preserve"> </w:t>
+      </w:r>
+    </w:p>
+    <w:p>
+      <w:hyperlink r:id="rId94" w:history="1">
+        <w:r>
+          <w:rPr>
+            <w:rStyle w:val="Hyperlink"/>
+          </w:rPr>
+          <w:t>https://leetcode.com/problems/longest-palindromic-substring/</w:t>
+        </w:r>
+      </w:hyperlink>
+      <w:r>
+        <w:t xml:space="preserve"> duplicate</w:t>
+      </w:r>
+    </w:p>
+    <w:p>
+      <w:hyperlink r:id="rId95" w:history="1">
+        <w:r>
+          <w:rPr>
+            <w:rStyle w:val="Hyperlink"/>
+          </w:rPr>
+          <w:t>https://leetcode.com/problems/unique-paths/</w:t>
+        </w:r>
+      </w:hyperlink>
+      <w:r>
+        <w:t xml:space="preserve"> duplicate</w:t>
+      </w:r>
+    </w:p>
+    <w:p>
+      <w:hyperlink r:id="rId96" w:history="1">
+        <w:r>
+          <w:rPr>
+            <w:rStyle w:val="Hyperlink"/>
+          </w:rPr>
+          <w:t>https://leetcode.com/problems/construct-binary-tree-from-preorder-and-inorder-traversal/</w:t>
+        </w:r>
+      </w:hyperlink>
+      <w:r>
+        <w:t xml:space="preserve"> duplicate</w:t>
+      </w:r>
     </w:p>
     <w:p/>
     <w:p>
       <w:r>
-        <w:t>Week 5</w:t>
-      </w:r>
-    </w:p>
-    <w:p>
-      <w:hyperlink r:id="rId87" w:history="1">
-        <w:r>
-          <w:rPr>
-            <w:rStyle w:val="Hyperlink"/>
-          </w:rPr>
-          <w:t>https://leetcode.com/problems/combination-sum/</w:t>
+        <w:t>Week 7</w:t>
+      </w:r>
+    </w:p>
+    <w:p>
+      <w:hyperlink r:id="rId97" w:history="1">
+        <w:r>
+          <w:rPr>
+            <w:rStyle w:val="Hyperlink"/>
+          </w:rPr>
+          <w:t>https://leetcode.com/problems/container-with-most-water/</w:t>
+        </w:r>
+      </w:hyperlink>
+      <w:r>
+        <w:t xml:space="preserve"> duplicate</w:t>
+      </w:r>
+    </w:p>
+    <w:p>
+      <w:hyperlink r:id="rId98" w:history="1">
+        <w:r>
+          <w:rPr>
+            <w:rStyle w:val="Hyperlink"/>
+          </w:rPr>
+          <w:t>https://leetcode.com/problems/word-search/</w:t>
+        </w:r>
+      </w:hyperlink>
+      <w:r>
+        <w:t xml:space="preserve"> duplicate</w:t>
+      </w:r>
+    </w:p>
+    <w:p>
+      <w:hyperlink r:id="rId99" w:history="1">
+        <w:r>
+          <w:rPr>
+            <w:rStyle w:val="Hyperlink"/>
+          </w:rPr>
+          <w:t>https://leetcode.com/problems/find-all-anagrams-in-a-string/</w:t>
         </w:r>
       </w:hyperlink>
       <w:r>
@@ -1075,25 +1233,12 @@
       </w:r>
     </w:p>
     <w:p>
-      <w:hyperlink r:id="rId88" w:history="1">
-        <w:r>
-          <w:rPr>
-            <w:rStyle w:val="Hyperlink"/>
-          </w:rPr>
-          <w:t>https://leetcode.com/problems/merge-intervals/</w:t>
-        </w:r>
-      </w:hyperlink>
-      <w:r>
-        <w:t xml:space="preserve"> duplicate</w:t>
-      </w:r>
-    </w:p>
-    <w:p>
-      <w:hyperlink r:id="rId89" w:history="1">
-        <w:r>
-          <w:rPr>
-            <w:rStyle w:val="Hyperlink"/>
-          </w:rPr>
-          <w:t>https://leetcode.com/problems/time-based-key-value-store/</w:t>
+      <w:hyperlink r:id="rId100" w:history="1">
+        <w:r>
+          <w:rPr>
+            <w:rStyle w:val="Hyperlink"/>
+          </w:rPr>
+          <w:t>https://leetcode.com/problems/minimum-height-trees/</w:t>
         </w:r>
       </w:hyperlink>
       <w:r>
@@ -1101,51 +1246,80 @@
       </w:r>
     </w:p>
     <w:p>
-      <w:hyperlink r:id="rId90" w:history="1">
-        <w:r>
-          <w:rPr>
-            <w:rStyle w:val="Hyperlink"/>
-          </w:rPr>
-          <w:t>https://leetcode.com/problems/accounts-merge/</w:t>
-        </w:r>
-      </w:hyperlink>
-    </w:p>
-    <w:p>
-      <w:hyperlink r:id="rId91" w:history="1">
-        <w:r>
-          <w:rPr>
-            <w:rStyle w:val="Hyperlink"/>
-          </w:rPr>
-          <w:t>https://leetcode.com/problems/sort-colors/</w:t>
-        </w:r>
-      </w:hyperlink>
+      <w:hyperlink r:id="rId101" w:history="1">
+        <w:r>
+          <w:rPr>
+            <w:rStyle w:val="Hyperlink"/>
+          </w:rPr>
+          <w:t>https://leetcode.com/problems/task-scheduler/</w:t>
+        </w:r>
+      </w:hyperlink>
+      <w:r>
+        <w:t xml:space="preserve"> </w:t>
+      </w:r>
     </w:p>
     <w:p/>
     <w:p>
       <w:r>
-        <w:t>Week 6</w:t>
-      </w:r>
-    </w:p>
-    <w:p>
-      <w:hyperlink r:id="rId92" w:history="1">
-        <w:r>
-          <w:rPr>
-            <w:rStyle w:val="Hyperlink"/>
-          </w:rPr>
-          <w:t>https://leetcode.com/problems/word-break/</w:t>
-        </w:r>
-      </w:hyperlink>
-      <w:r>
-        <w:t xml:space="preserve"> duplicate</w:t>
-      </w:r>
-    </w:p>
-    <w:p>
-      <w:hyperlink r:id="rId93" w:history="1">
-        <w:r>
-          <w:rPr>
-            <w:rStyle w:val="Hyperlink"/>
-          </w:rPr>
-          <w:t>https://leetcode.com/problems/partition-equal-subset-sum/</w:t>
+        <w:t>Week 8</w:t>
+      </w:r>
+    </w:p>
+    <w:p>
+      <w:hyperlink r:id="rId102" w:history="1">
+        <w:r>
+          <w:rPr>
+            <w:rStyle w:val="Hyperlink"/>
+          </w:rPr>
+          <w:t>https://leetcode.com/problems/kth-smallest-element-in-a-bst/</w:t>
+        </w:r>
+      </w:hyperlink>
+      <w:r>
+        <w:t xml:space="preserve"> duplicate</w:t>
+      </w:r>
+    </w:p>
+    <w:p>
+      <w:hyperlink r:id="rId103" w:history="1">
+        <w:r>
+          <w:rPr>
+            <w:rStyle w:val="Hyperlink"/>
+          </w:rPr>
+          <w:t>https://leetcode.com/problems/minimum-window-substring/</w:t>
+        </w:r>
+      </w:hyperlink>
+      <w:r>
+        <w:t xml:space="preserve"> duplicate</w:t>
+      </w:r>
+    </w:p>
+    <w:p>
+      <w:hyperlink r:id="rId104" w:history="1">
+        <w:r>
+          <w:rPr>
+            <w:rStyle w:val="Hyperlink"/>
+          </w:rPr>
+          <w:t>https://leetcode.com/problems/serialize-and-deserialize-binary-tree/</w:t>
+        </w:r>
+      </w:hyperlink>
+      <w:r>
+        <w:t xml:space="preserve"> duplicate</w:t>
+      </w:r>
+    </w:p>
+    <w:p>
+      <w:hyperlink r:id="rId105" w:history="1">
+        <w:r>
+          <w:rPr>
+            <w:rStyle w:val="Hyperlink"/>
+          </w:rPr>
+          <w:t>https://leetcode.com/problems/basic-calculator/</w:t>
+        </w:r>
+      </w:hyperlink>
+    </w:p>
+    <w:p>
+      <w:hyperlink r:id="rId106" w:history="1">
+        <w:r>
+          <w:rPr>
+            <w:rStyle w:val="Hyperlink"/>
+          </w:rPr>
+          <w:t>https://leetcode.com/problems/maximum-profit-in-job-scheduling/</w:t>
         </w:r>
       </w:hyperlink>
       <w:r>
@@ -1153,267 +1327,50 @@
       </w:r>
     </w:p>
     <w:p>
-      <w:hyperlink r:id="rId94" w:history="1">
-        <w:r>
-          <w:rPr>
-            <w:rStyle w:val="Hyperlink"/>
-          </w:rPr>
-          <w:t>https://leetcode.com/problems/string-to-integer-atoi/</w:t>
+      <w:hyperlink r:id="rId107" w:history="1">
+        <w:r>
+          <w:rPr>
+            <w:rStyle w:val="Hyperlink"/>
+          </w:rPr>
+          <w:t>https://leetcode.com/problems/merge-k-sorted-lists/</w:t>
+        </w:r>
+      </w:hyperlink>
+      <w:r>
+        <w:t xml:space="preserve"> duplicate</w:t>
+      </w:r>
+    </w:p>
+    <w:p>
+      <w:hyperlink r:id="rId108" w:history="1">
+        <w:r>
+          <w:rPr>
+            <w:rStyle w:val="Hyperlink"/>
+          </w:rPr>
+          <w:t>https://leetcode.com/problems/largest-rectangle-in-histogram/</w:t>
         </w:r>
       </w:hyperlink>
       <w:r>
         <w:t xml:space="preserve"> </w:t>
       </w:r>
     </w:p>
-    <w:p>
-      <w:hyperlink r:id="rId95" w:history="1">
-        <w:r>
-          <w:rPr>
-            <w:rStyle w:val="Hyperlink"/>
-          </w:rPr>
-          <w:t>https://leetcode.com/problems/spiral-matrix/</w:t>
-        </w:r>
-      </w:hyperlink>
-      <w:r>
-        <w:t xml:space="preserve">  duplicate</w:t>
-      </w:r>
-    </w:p>
-    <w:p>
-      <w:hyperlink r:id="rId96" w:history="1">
-        <w:r>
-          <w:rPr>
-            <w:rStyle w:val="Hyperlink"/>
-          </w:rPr>
-          <w:t>https://leetcode.com/problems/binary-tree-right-side-view/</w:t>
-        </w:r>
-      </w:hyperlink>
-      <w:r>
-        <w:t xml:space="preserve"> </w:t>
-      </w:r>
-    </w:p>
-    <w:p>
-      <w:hyperlink r:id="rId97" w:history="1">
-        <w:r>
-          <w:rPr>
-            <w:rStyle w:val="Hyperlink"/>
-          </w:rPr>
-          <w:t>https://leetcode.com/problems/longest-palindromic-substring/</w:t>
-        </w:r>
-      </w:hyperlink>
-      <w:r>
-        <w:t xml:space="preserve"> duplicate</w:t>
-      </w:r>
-    </w:p>
-    <w:p>
-      <w:hyperlink r:id="rId98" w:history="1">
-        <w:r>
-          <w:rPr>
-            <w:rStyle w:val="Hyperlink"/>
-          </w:rPr>
-          <w:t>https://leetcode.com/problems/unique-paths/</w:t>
-        </w:r>
-      </w:hyperlink>
-      <w:r>
-        <w:t xml:space="preserve"> duplicate</w:t>
-      </w:r>
-    </w:p>
-    <w:p>
-      <w:hyperlink r:id="rId99" w:history="1">
-        <w:r>
-          <w:rPr>
-            <w:rStyle w:val="Hyperlink"/>
-          </w:rPr>
-          <w:t>https://leetcode.com/problems/construct-binary-tree-from-preorder-and-inorder-traversal/</w:t>
-        </w:r>
-      </w:hyperlink>
-      <w:r>
-        <w:t xml:space="preserve"> duplicate</w:t>
-      </w:r>
-    </w:p>
     <w:p/>
     <w:p>
       <w:r>
-        <w:t>Week 7</w:t>
-      </w:r>
-    </w:p>
-    <w:p>
-      <w:hyperlink r:id="rId100" w:history="1">
-        <w:r>
-          <w:rPr>
-            <w:rStyle w:val="Hyperlink"/>
-          </w:rPr>
-          <w:t>https://leetcode.com/problems/container-with-most-water/</w:t>
-        </w:r>
-      </w:hyperlink>
-      <w:r>
-        <w:t xml:space="preserve"> duplicate</w:t>
-      </w:r>
-    </w:p>
-    <w:p>
-      <w:hyperlink r:id="rId101" w:history="1">
-        <w:r>
-          <w:rPr>
-            <w:rStyle w:val="Hyperlink"/>
-          </w:rPr>
-          <w:t>https://leetcode.com/problems/word-search/</w:t>
-        </w:r>
-      </w:hyperlink>
-      <w:r>
-        <w:t xml:space="preserve"> duplicate</w:t>
-      </w:r>
-    </w:p>
-    <w:p>
-      <w:hyperlink r:id="rId102" w:history="1">
-        <w:r>
-          <w:rPr>
-            <w:rStyle w:val="Hyperlink"/>
-          </w:rPr>
-          <w:t>https://leetcode.com/problems/find-all-anagrams-in-a-string/</w:t>
-        </w:r>
-      </w:hyperlink>
-      <w:r>
-        <w:t xml:space="preserve"> </w:t>
-      </w:r>
-    </w:p>
-    <w:p>
-      <w:hyperlink r:id="rId103" w:history="1">
-        <w:r>
-          <w:rPr>
-            <w:rStyle w:val="Hyperlink"/>
-          </w:rPr>
-          <w:t>https://leetcode.com/problems/minimum-height-trees/</w:t>
-        </w:r>
-      </w:hyperlink>
-      <w:r>
-        <w:t xml:space="preserve"> </w:t>
-      </w:r>
-    </w:p>
-    <w:p>
-      <w:hyperlink r:id="rId104" w:history="1">
-        <w:r>
-          <w:rPr>
-            <w:rStyle w:val="Hyperlink"/>
-          </w:rPr>
-          <w:t>https://leetcode.com/problems/task-scheduler/</w:t>
-        </w:r>
-      </w:hyperlink>
-      <w:r>
-        <w:t xml:space="preserve"> </w:t>
-      </w:r>
+        <w:t>what to study based on time left</w:t>
+      </w:r>
+    </w:p>
+    <w:p>
+      <w:hyperlink r:id="rId109" w:history="1">
+        <w:r>
+          <w:rPr>
+            <w:rStyle w:val="Hyperlink"/>
+          </w:rPr>
+          <w:t>https://www.techinterviewhandbook.org/coding-interview-study-plan/</w:t>
+        </w:r>
+      </w:hyperlink>
     </w:p>
     <w:p/>
     <w:p>
       <w:r>
-        <w:t>Week 8</w:t>
-      </w:r>
-    </w:p>
-    <w:p>
-      <w:hyperlink r:id="rId105" w:history="1">
-        <w:r>
-          <w:rPr>
-            <w:rStyle w:val="Hyperlink"/>
-          </w:rPr>
-          <w:t>https://leetcode.com/problems/kth-smallest-element-in-a-bst/</w:t>
-        </w:r>
-      </w:hyperlink>
-      <w:r>
-        <w:t xml:space="preserve"> duplicate</w:t>
-      </w:r>
-    </w:p>
-    <w:p>
-      <w:hyperlink r:id="rId106" w:history="1">
-        <w:r>
-          <w:rPr>
-            <w:rStyle w:val="Hyperlink"/>
-          </w:rPr>
-          <w:t>https://leetcode.com/problems/minimum-window-substring/</w:t>
-        </w:r>
-      </w:hyperlink>
-      <w:r>
-        <w:t xml:space="preserve"> duplicate</w:t>
-      </w:r>
-    </w:p>
-    <w:p>
-      <w:hyperlink r:id="rId107" w:history="1">
-        <w:r>
-          <w:rPr>
-            <w:rStyle w:val="Hyperlink"/>
-          </w:rPr>
-          <w:t>https://leetcode.com/problems/serialize-and-deserialize-binary-tree/</w:t>
-        </w:r>
-      </w:hyperlink>
-      <w:r>
-        <w:t xml:space="preserve"> duplicate</w:t>
-      </w:r>
-    </w:p>
-    <w:p>
-      <w:hyperlink r:id="rId108" w:history="1">
-        <w:r>
-          <w:rPr>
-            <w:rStyle w:val="Hyperlink"/>
-          </w:rPr>
-          <w:t>https://leetcode.com/problems/basic-calculator/</w:t>
-        </w:r>
-      </w:hyperlink>
-    </w:p>
-    <w:p>
-      <w:hyperlink r:id="rId109" w:history="1">
-        <w:r>
-          <w:rPr>
-            <w:rStyle w:val="Hyperlink"/>
-          </w:rPr>
-          <w:t>https://leetcode.com/problems/maximum-profit-in-job-scheduling/</w:t>
-        </w:r>
-      </w:hyperlink>
-      <w:r>
-        <w:t xml:space="preserve"> </w:t>
-      </w:r>
-    </w:p>
-    <w:p>
-      <w:hyperlink r:id="rId110" w:history="1">
-        <w:r>
-          <w:rPr>
-            <w:rStyle w:val="Hyperlink"/>
-          </w:rPr>
-          <w:t>https://leetcode.com/problems/merge-k-sorted-lists/</w:t>
-        </w:r>
-      </w:hyperlink>
-      <w:r>
-        <w:t xml:space="preserve"> duplicate</w:t>
-      </w:r>
-    </w:p>
-    <w:p>
-      <w:hyperlink r:id="rId111" w:history="1">
-        <w:r>
-          <w:rPr>
-            <w:rStyle w:val="Hyperlink"/>
-          </w:rPr>
-          <w:t>https://leetcode.com/problems/largest-rectangle-in-histogram/</w:t>
-        </w:r>
-      </w:hyperlink>
-      <w:r>
-        <w:t xml:space="preserve"> </w:t>
-      </w:r>
-    </w:p>
-    <w:p/>
-    <w:p>
-      <w:r>
-        <w:t>what to study based on time left</w:t>
-      </w:r>
-    </w:p>
-    <w:p>
-      <w:hyperlink r:id="rId112" w:history="1">
-        <w:r>
-          <w:rPr>
-            <w:rStyle w:val="Hyperlink"/>
-          </w:rPr>
-          <w:t>https://www.techinterviewhandbook.org/coding-interview-study-plan/</w:t>
-        </w:r>
-      </w:hyperlink>
-    </w:p>
-    <w:p/>
-    <w:p>
-      <w:r>
         <w:t xml:space="preserve">save completed problems to </w:t>
       </w:r>
       <w:r>
@@ -1422,6 +1379,7 @@
     </w:p>
     <w:p>
       <w:r>
+        <w:lastRenderedPageBreak/>
         <w:t>D:\PlBorgPrograms\Code\LeetCode-Problems\LeetCode-Problems</w:t>
       </w:r>
       <w:r>

</xml_diff>

<commit_message>
Finished array bit manipulation problems
The final array problem is O(n). All bit manipulation problems in the blind 75 are done.
</commit_message>
<xml_diff>
--- a/Interview prep.docx
+++ b/Interview prep.docx
@@ -56,15 +56,21 @@
     </w:p>
     <w:p>
       <w:r>
-        <w:t>Problems not caught in CTCI problems: 5</w:t>
+        <w:t xml:space="preserve">Problems not caught in CTCI problems: </w:t>
+      </w:r>
+      <w:proofErr w:type="gramStart"/>
+      <w:r>
+        <w:t>5</w:t>
       </w:r>
       <w:r>
         <w:t>3</w:t>
       </w:r>
-    </w:p>
-    <w:p>
-      <w:r>
-        <w:t>Array</w:t>
+      <w:proofErr w:type="gramEnd"/>
+    </w:p>
+    <w:p/>
+    <w:p>
+      <w:r>
+        <w:t>Dynamic Programming</w:t>
       </w:r>
     </w:p>
     <w:p>
@@ -73,14 +79,9 @@
           <w:rPr>
             <w:rStyle w:val="Hyperlink"/>
           </w:rPr>
-          <w:t>https://leetcode.com/problems/container-with-most-water/</w:t>
-        </w:r>
-      </w:hyperlink>
-    </w:p>
-    <w:p>
-      <w:r>
-        <w:t>Binary</w:t>
-      </w:r>
+          <w:t>https://leetcode.com/problems/climbing-stairs/</w:t>
+        </w:r>
+      </w:hyperlink>
     </w:p>
     <w:p>
       <w:hyperlink r:id="rId8" w:history="1">
@@ -88,7 +89,7 @@
           <w:rPr>
             <w:rStyle w:val="Hyperlink"/>
           </w:rPr>
-          <w:t>https://leetcode.com/problems/number-of-1-bits/</w:t>
+          <w:t>https://leetcode.com/problems/coin-change/</w:t>
         </w:r>
       </w:hyperlink>
     </w:p>
@@ -98,7 +99,7 @@
           <w:rPr>
             <w:rStyle w:val="Hyperlink"/>
           </w:rPr>
-          <w:t>https://leetcode.com/problems/counting-bits/</w:t>
+          <w:t>https://leetcode.com/problems/longest-increasing-subsequence/</w:t>
         </w:r>
       </w:hyperlink>
     </w:p>
@@ -108,14 +109,9 @@
           <w:rPr>
             <w:rStyle w:val="Hyperlink"/>
           </w:rPr>
-          <w:t>https://leetcode.com/problems/reverse-bits/</w:t>
-        </w:r>
-      </w:hyperlink>
-    </w:p>
-    <w:p>
-      <w:r>
-        <w:t>Dynamic Programming</w:t>
-      </w:r>
+          <w:t>https://leetcode.com/problems/longest-common-subsequence/</w:t>
+        </w:r>
+      </w:hyperlink>
     </w:p>
     <w:p>
       <w:hyperlink r:id="rId11" w:history="1">
@@ -123,7 +119,7 @@
           <w:rPr>
             <w:rStyle w:val="Hyperlink"/>
           </w:rPr>
-          <w:t>https://leetcode.com/problems/climbing-stairs/</w:t>
+          <w:t>https://leetcode.com/problems/word-break/</w:t>
         </w:r>
       </w:hyperlink>
     </w:p>
@@ -133,7 +129,7 @@
           <w:rPr>
             <w:rStyle w:val="Hyperlink"/>
           </w:rPr>
-          <w:t>https://leetcode.com/problems/coin-change/</w:t>
+          <w:t>https://leetcode.com/problems/combination-sum-iv/</w:t>
         </w:r>
       </w:hyperlink>
     </w:p>
@@ -143,7 +139,7 @@
           <w:rPr>
             <w:rStyle w:val="Hyperlink"/>
           </w:rPr>
-          <w:t>https://leetcode.com/problems/longest-increasing-subsequence/</w:t>
+          <w:t>https://leetcode.com/problems/house-robber-ii/submissions/</w:t>
         </w:r>
       </w:hyperlink>
     </w:p>
@@ -153,7 +149,7 @@
           <w:rPr>
             <w:rStyle w:val="Hyperlink"/>
           </w:rPr>
-          <w:t>https://leetcode.com/problems/longest-common-subsequence/</w:t>
+          <w:t>https://leetcode.com/problems/decode-ways/</w:t>
         </w:r>
       </w:hyperlink>
     </w:p>
@@ -163,7 +159,7 @@
           <w:rPr>
             <w:rStyle w:val="Hyperlink"/>
           </w:rPr>
-          <w:t>https://leetcode.com/problems/word-break/</w:t>
+          <w:t>https://leetcode.com/problems/unique-paths/</w:t>
         </w:r>
       </w:hyperlink>
     </w:p>
@@ -173,9 +169,14 @@
           <w:rPr>
             <w:rStyle w:val="Hyperlink"/>
           </w:rPr>
-          <w:t>https://leetcode.com/problems/combination-sum-iv/</w:t>
-        </w:r>
-      </w:hyperlink>
+          <w:t>https://leetcode.com/problems/jump-game/</w:t>
+        </w:r>
+      </w:hyperlink>
+    </w:p>
+    <w:p>
+      <w:r>
+        <w:t>Graph</w:t>
+      </w:r>
     </w:p>
     <w:p>
       <w:hyperlink r:id="rId17" w:history="1">
@@ -183,7 +184,7 @@
           <w:rPr>
             <w:rStyle w:val="Hyperlink"/>
           </w:rPr>
-          <w:t>https://leetcode.com/problems/house-robber-ii/submissions/</w:t>
+          <w:t>https://leetcode.com/problems/clone-graph/submissions/</w:t>
         </w:r>
       </w:hyperlink>
     </w:p>
@@ -193,7 +194,7 @@
           <w:rPr>
             <w:rStyle w:val="Hyperlink"/>
           </w:rPr>
-          <w:t>https://leetcode.com/problems/decode-ways/</w:t>
+          <w:t>https://leetcode.com/problems/course-schedule/</w:t>
         </w:r>
       </w:hyperlink>
     </w:p>
@@ -203,7 +204,7 @@
           <w:rPr>
             <w:rStyle w:val="Hyperlink"/>
           </w:rPr>
-          <w:t>https://leetcode.com/problems/unique-paths/</w:t>
+          <w:t>https://leetcode.com/problems/pacific-atlantic-water-flow/</w:t>
         </w:r>
       </w:hyperlink>
     </w:p>
@@ -213,13 +214,13 @@
           <w:rPr>
             <w:rStyle w:val="Hyperlink"/>
           </w:rPr>
-          <w:t>https://leetcode.com/problems/jump-game/</w:t>
-        </w:r>
-      </w:hyperlink>
-    </w:p>
-    <w:p>
-      <w:r>
-        <w:t>Graph</w:t>
+          <w:t>https://leetcode.com/problems/longest-consecutive-sequence/</w:t>
+        </w:r>
+      </w:hyperlink>
+    </w:p>
+    <w:p>
+      <w:r>
+        <w:t>Interval</w:t>
       </w:r>
     </w:p>
     <w:p>
@@ -228,7 +229,7 @@
           <w:rPr>
             <w:rStyle w:val="Hyperlink"/>
           </w:rPr>
-          <w:t>https://leetcode.com/problems/clone-graph/submissions/</w:t>
+          <w:t>https://leetcode.com/problems/insert-interval/</w:t>
         </w:r>
       </w:hyperlink>
     </w:p>
@@ -238,7 +239,7 @@
           <w:rPr>
             <w:rStyle w:val="Hyperlink"/>
           </w:rPr>
-          <w:t>https://leetcode.com/problems/course-schedule/</w:t>
+          <w:t>https://leetcode.com/problems/merge-intervals/</w:t>
         </w:r>
       </w:hyperlink>
     </w:p>
@@ -248,9 +249,14 @@
           <w:rPr>
             <w:rStyle w:val="Hyperlink"/>
           </w:rPr>
-          <w:t>https://leetcode.com/problems/pacific-atlantic-water-flow/</w:t>
-        </w:r>
-      </w:hyperlink>
+          <w:t>https://leetcode.com/problems/non-overlapping-intervals/</w:t>
+        </w:r>
+      </w:hyperlink>
+    </w:p>
+    <w:p>
+      <w:r>
+        <w:t>Linked List</w:t>
+      </w:r>
     </w:p>
     <w:p>
       <w:hyperlink r:id="rId24" w:history="1">
@@ -258,14 +264,9 @@
           <w:rPr>
             <w:rStyle w:val="Hyperlink"/>
           </w:rPr>
-          <w:t>https://leetcode.com/problems/longest-consecutive-sequence/</w:t>
-        </w:r>
-      </w:hyperlink>
-    </w:p>
-    <w:p>
-      <w:r>
-        <w:t>Interval</w:t>
-      </w:r>
+          <w:t>https://leetcode.com/problems/reverse-linked-list/</w:t>
+        </w:r>
+      </w:hyperlink>
     </w:p>
     <w:p>
       <w:hyperlink r:id="rId25" w:history="1">
@@ -273,7 +274,7 @@
           <w:rPr>
             <w:rStyle w:val="Hyperlink"/>
           </w:rPr>
-          <w:t>https://leetcode.com/problems/insert-interval/</w:t>
+          <w:t>https://leetcode.com/problems/linked-list-cycle/</w:t>
         </w:r>
       </w:hyperlink>
     </w:p>
@@ -283,7 +284,7 @@
           <w:rPr>
             <w:rStyle w:val="Hyperlink"/>
           </w:rPr>
-          <w:t>https://leetcode.com/problems/merge-intervals/</w:t>
+          <w:t>https://leetcode.com/problems/merge-k-sorted-lists/</w:t>
         </w:r>
       </w:hyperlink>
     </w:p>
@@ -293,13 +294,13 @@
           <w:rPr>
             <w:rStyle w:val="Hyperlink"/>
           </w:rPr>
-          <w:t>https://leetcode.com/problems/non-overlapping-intervals/</w:t>
-        </w:r>
-      </w:hyperlink>
-    </w:p>
-    <w:p>
-      <w:r>
-        <w:t>Linked List</w:t>
+          <w:t>https://leetcode.com/problems/reorder-list/submissions/</w:t>
+        </w:r>
+      </w:hyperlink>
+    </w:p>
+    <w:p>
+      <w:r>
+        <w:t>Matrix</w:t>
       </w:r>
     </w:p>
     <w:p>
@@ -308,7 +309,7 @@
           <w:rPr>
             <w:rStyle w:val="Hyperlink"/>
           </w:rPr>
-          <w:t>https://leetcode.com/problems/reverse-linked-list/</w:t>
+          <w:t>https://leetcode.com/problems/spiral-matrix/</w:t>
         </w:r>
       </w:hyperlink>
     </w:p>
@@ -318,9 +319,14 @@
           <w:rPr>
             <w:rStyle w:val="Hyperlink"/>
           </w:rPr>
-          <w:t>https://leetcode.com/problems/linked-list-cycle/</w:t>
-        </w:r>
-      </w:hyperlink>
+          <w:t>https://leetcode.com/problems/word-search/</w:t>
+        </w:r>
+      </w:hyperlink>
+    </w:p>
+    <w:p>
+      <w:r>
+        <w:t>String</w:t>
+      </w:r>
     </w:p>
     <w:p>
       <w:hyperlink r:id="rId30" w:history="1">
@@ -328,7 +334,7 @@
           <w:rPr>
             <w:rStyle w:val="Hyperlink"/>
           </w:rPr>
-          <w:t>https://leetcode.com/problems/merge-k-sorted-lists/</w:t>
+          <w:t>https://leetcode.com/problems/longest-substring-without-repeating-characters/</w:t>
         </w:r>
       </w:hyperlink>
     </w:p>
@@ -338,14 +344,9 @@
           <w:rPr>
             <w:rStyle w:val="Hyperlink"/>
           </w:rPr>
-          <w:t>https://leetcode.com/problems/reorder-list/submissions/</w:t>
-        </w:r>
-      </w:hyperlink>
-    </w:p>
-    <w:p>
-      <w:r>
-        <w:t>Matrix</w:t>
-      </w:r>
+          <w:t>https://leetcode.com/problems/longest-repeating-character-replacement/</w:t>
+        </w:r>
+      </w:hyperlink>
     </w:p>
     <w:p>
       <w:hyperlink r:id="rId32" w:history="1">
@@ -353,7 +354,7 @@
           <w:rPr>
             <w:rStyle w:val="Hyperlink"/>
           </w:rPr>
-          <w:t>https://leetcode.com/problems/spiral-matrix/</w:t>
+          <w:t>https://leetcode.com/problems/minimum-window-substring/</w:t>
         </w:r>
       </w:hyperlink>
     </w:p>
@@ -363,14 +364,9 @@
           <w:rPr>
             <w:rStyle w:val="Hyperlink"/>
           </w:rPr>
-          <w:t>https://leetcode.com/problems/word-search/</w:t>
-        </w:r>
-      </w:hyperlink>
-    </w:p>
-    <w:p>
-      <w:r>
-        <w:t>String</w:t>
-      </w:r>
+          <w:t>https://leetcode.com/problems/valid-palindrome/submissions/</w:t>
+        </w:r>
+      </w:hyperlink>
     </w:p>
     <w:p>
       <w:hyperlink r:id="rId34" w:history="1">
@@ -378,7 +374,7 @@
           <w:rPr>
             <w:rStyle w:val="Hyperlink"/>
           </w:rPr>
-          <w:t>https://leetcode.com/problems/longest-substring-without-repeating-characters/</w:t>
+          <w:t>https://leetcode.com/problems/longest-palindromic-substring/</w:t>
         </w:r>
       </w:hyperlink>
     </w:p>
@@ -388,9 +384,14 @@
           <w:rPr>
             <w:rStyle w:val="Hyperlink"/>
           </w:rPr>
-          <w:t>https://leetcode.com/problems/longest-repeating-character-replacement/</w:t>
-        </w:r>
-      </w:hyperlink>
+          <w:t>https://leetcode.com/problems/palindromic-substrings/</w:t>
+        </w:r>
+      </w:hyperlink>
+    </w:p>
+    <w:p>
+      <w:r>
+        <w:t>Tree</w:t>
+      </w:r>
     </w:p>
     <w:p>
       <w:hyperlink r:id="rId36" w:history="1">
@@ -398,7 +399,7 @@
           <w:rPr>
             <w:rStyle w:val="Hyperlink"/>
           </w:rPr>
-          <w:t>https://leetcode.com/problems/minimum-window-substring/</w:t>
+          <w:t>https://leetcode.com/problems/maximum-depth-of-binary-tree/</w:t>
         </w:r>
       </w:hyperlink>
     </w:p>
@@ -408,7 +409,7 @@
           <w:rPr>
             <w:rStyle w:val="Hyperlink"/>
           </w:rPr>
-          <w:t>https://leetcode.com/problems/valid-palindrome/submissions/</w:t>
+          <w:t>https://leetcode.com/problems/same-tree/</w:t>
         </w:r>
       </w:hyperlink>
     </w:p>
@@ -418,7 +419,7 @@
           <w:rPr>
             <w:rStyle w:val="Hyperlink"/>
           </w:rPr>
-          <w:t>https://leetcode.com/problems/longest-palindromic-substring/</w:t>
+          <w:t>https://leetcode.com/problems/invert-binary-tree/</w:t>
         </w:r>
       </w:hyperlink>
     </w:p>
@@ -428,14 +429,9 @@
           <w:rPr>
             <w:rStyle w:val="Hyperlink"/>
           </w:rPr>
-          <w:t>https://leetcode.com/problems/palindromic-substrings/</w:t>
-        </w:r>
-      </w:hyperlink>
-    </w:p>
-    <w:p>
-      <w:r>
-        <w:t>Tree</w:t>
-      </w:r>
+          <w:t>https://leetcode.com/problems/binary-tree-maximum-path-sum/</w:t>
+        </w:r>
+      </w:hyperlink>
     </w:p>
     <w:p>
       <w:hyperlink r:id="rId40" w:history="1">
@@ -443,7 +439,7 @@
           <w:rPr>
             <w:rStyle w:val="Hyperlink"/>
           </w:rPr>
-          <w:t>https://leetcode.com/problems/maximum-depth-of-binary-tree/</w:t>
+          <w:t>https://leetcode.com/problems/binary-tree-level-order-traversal/</w:t>
         </w:r>
       </w:hyperlink>
     </w:p>
@@ -453,7 +449,7 @@
           <w:rPr>
             <w:rStyle w:val="Hyperlink"/>
           </w:rPr>
-          <w:t>https://leetcode.com/problems/same-tree/</w:t>
+          <w:t>https://leetcode.com/problems/serialize-and-deserialize-binary-tree/</w:t>
         </w:r>
       </w:hyperlink>
     </w:p>
@@ -463,7 +459,7 @@
           <w:rPr>
             <w:rStyle w:val="Hyperlink"/>
           </w:rPr>
-          <w:t>https://leetcode.com/problems/invert-binary-tree/</w:t>
+          <w:t>https://leetcode.com/problems/kth-smallest-element-in-a-bst/</w:t>
         </w:r>
       </w:hyperlink>
     </w:p>
@@ -473,7 +469,7 @@
           <w:rPr>
             <w:rStyle w:val="Hyperlink"/>
           </w:rPr>
-          <w:t>https://leetcode.com/problems/binary-tree-maximum-path-sum/</w:t>
+          <w:t>https://leetcode.com/problems/lowest-common-ancestor-of-a-binary-search-tree/</w:t>
         </w:r>
       </w:hyperlink>
     </w:p>
@@ -483,7 +479,7 @@
           <w:rPr>
             <w:rStyle w:val="Hyperlink"/>
           </w:rPr>
-          <w:t>https://leetcode.com/problems/binary-tree-level-order-traversal/</w:t>
+          <w:t>https://leetcode.com/problems/implement-trie-prefix-tree/</w:t>
         </w:r>
       </w:hyperlink>
     </w:p>
@@ -493,7 +489,7 @@
           <w:rPr>
             <w:rStyle w:val="Hyperlink"/>
           </w:rPr>
-          <w:t>https://leetcode.com/problems/serialize-and-deserialize-binary-tree/</w:t>
+          <w:t>https://leetcode.com/problems/design-add-and-search-words-data-structure/</w:t>
         </w:r>
       </w:hyperlink>
     </w:p>
@@ -503,7 +499,7 @@
           <w:rPr>
             <w:rStyle w:val="Hyperlink"/>
           </w:rPr>
-          <w:t>https://leetcode.com/problems/kth-smallest-element-in-a-bst/</w:t>
+          <w:t>https://leetcode.com/problems/word-search-ii/</w:t>
         </w:r>
       </w:hyperlink>
     </w:p>
@@ -513,9 +509,15 @@
           <w:rPr>
             <w:rStyle w:val="Hyperlink"/>
           </w:rPr>
-          <w:t>https://leetcode.com/problems/lowest-common-ancestor-of-a-binary-search-tree/</w:t>
-        </w:r>
-      </w:hyperlink>
+          <w:t>https://leetcode.com/problems/construct-binary-tree-from-preorder-and-inorder-traversal/</w:t>
+        </w:r>
+      </w:hyperlink>
+    </w:p>
+    <w:p>
+      <w:r>
+        <w:lastRenderedPageBreak/>
+        <w:t>Heap</w:t>
+      </w:r>
     </w:p>
     <w:p>
       <w:hyperlink r:id="rId48" w:history="1">
@@ -523,7 +525,7 @@
           <w:rPr>
             <w:rStyle w:val="Hyperlink"/>
           </w:rPr>
-          <w:t>https://leetcode.com/problems/implement-trie-prefix-tree/</w:t>
+          <w:t>https://leetcode.com/problems/top-k-frequent-elements/</w:t>
         </w:r>
       </w:hyperlink>
     </w:p>
@@ -533,63 +535,18 @@
           <w:rPr>
             <w:rStyle w:val="Hyperlink"/>
           </w:rPr>
-          <w:t>https://leetcode.com/problems/design-add-and-search-words-data-structure/</w:t>
-        </w:r>
-      </w:hyperlink>
+          <w:t>https://leetcode.com/problems/find-median-from-data-stream/</w:t>
+        </w:r>
+      </w:hyperlink>
+    </w:p>
+    <w:p/>
+    <w:p>
+      <w:r>
+        <w:t>Resources from lists:</w:t>
+      </w:r>
     </w:p>
     <w:p>
       <w:hyperlink r:id="rId50" w:history="1">
-        <w:r>
-          <w:rPr>
-            <w:rStyle w:val="Hyperlink"/>
-          </w:rPr>
-          <w:t>https://leetcode.com/problems/word-search-ii/</w:t>
-        </w:r>
-      </w:hyperlink>
-    </w:p>
-    <w:p>
-      <w:hyperlink r:id="rId51" w:history="1">
-        <w:r>
-          <w:rPr>
-            <w:rStyle w:val="Hyperlink"/>
-          </w:rPr>
-          <w:t>https://leetcode.com/problems/construct-binary-tree-from-preorder-and-inorder-traversal/</w:t>
-        </w:r>
-      </w:hyperlink>
-    </w:p>
-    <w:p>
-      <w:r>
-        <w:t>Heap</w:t>
-      </w:r>
-    </w:p>
-    <w:p>
-      <w:hyperlink r:id="rId52" w:history="1">
-        <w:r>
-          <w:rPr>
-            <w:rStyle w:val="Hyperlink"/>
-          </w:rPr>
-          <w:t>https://leetcode.com/problems/top-k-frequent-elements/</w:t>
-        </w:r>
-      </w:hyperlink>
-    </w:p>
-    <w:p>
-      <w:hyperlink r:id="rId53" w:history="1">
-        <w:r>
-          <w:rPr>
-            <w:rStyle w:val="Hyperlink"/>
-          </w:rPr>
-          <w:t>https://leetcode.com/problems/find-median-from-data-stream/</w:t>
-        </w:r>
-      </w:hyperlink>
-    </w:p>
-    <w:p/>
-    <w:p>
-      <w:r>
-        <w:t>Resources from lists:</w:t>
-      </w:r>
-    </w:p>
-    <w:p>
-      <w:hyperlink r:id="rId54" w:history="1">
         <w:r>
           <w:rPr>
             <w:rStyle w:val="Hyperlink"/>
@@ -608,24 +565,101 @@
       </w:r>
     </w:p>
     <w:p>
+      <w:hyperlink r:id="rId51" w:history="1">
+        <w:r>
+          <w:rPr>
+            <w:rStyle w:val="Hyperlink"/>
+          </w:rPr>
+          <w:t>https://www.techinterviewhandbook.org/grind75</w:t>
+        </w:r>
+      </w:hyperlink>
+    </w:p>
+    <w:p>
+      <w:r>
+        <w:t xml:space="preserve">Problems not caught in previous 2 lists: </w:t>
+      </w:r>
+      <w:proofErr w:type="gramStart"/>
+      <w:r>
+        <w:t>26</w:t>
+      </w:r>
+      <w:proofErr w:type="gramEnd"/>
+    </w:p>
+    <w:p>
+      <w:r>
+        <w:t>Week 1</w:t>
+      </w:r>
+    </w:p>
+    <w:p>
+      <w:hyperlink r:id="rId52" w:history="1">
+        <w:r>
+          <w:rPr>
+            <w:rStyle w:val="Hyperlink"/>
+          </w:rPr>
+          <w:t>https://leetcode.com/problems/two-sum/</w:t>
+        </w:r>
+      </w:hyperlink>
+      <w:r>
+        <w:t xml:space="preserve"> </w:t>
+      </w:r>
+      <w:proofErr w:type="gramStart"/>
+      <w:r>
+        <w:t>duplicate</w:t>
+      </w:r>
+      <w:proofErr w:type="gramEnd"/>
+    </w:p>
+    <w:p>
+      <w:hyperlink r:id="rId53" w:history="1">
+        <w:r>
+          <w:rPr>
+            <w:rStyle w:val="Hyperlink"/>
+          </w:rPr>
+          <w:t>https://leetcode.com/problems/best-time-to-buy-and-sell-stock/</w:t>
+        </w:r>
+      </w:hyperlink>
+      <w:r>
+        <w:t xml:space="preserve"> </w:t>
+      </w:r>
+      <w:proofErr w:type="gramStart"/>
+      <w:r>
+        <w:t>duplicate</w:t>
+      </w:r>
+      <w:proofErr w:type="gramEnd"/>
+    </w:p>
+    <w:p>
+      <w:hyperlink r:id="rId54" w:history="1">
+        <w:r>
+          <w:rPr>
+            <w:rStyle w:val="Hyperlink"/>
+          </w:rPr>
+          <w:t>https://leetcode.com/problems/valid-palindrome/</w:t>
+        </w:r>
+      </w:hyperlink>
+      <w:r>
+        <w:t xml:space="preserve"> </w:t>
+      </w:r>
+      <w:proofErr w:type="gramStart"/>
+      <w:r>
+        <w:t>duplicate</w:t>
+      </w:r>
+      <w:proofErr w:type="gramEnd"/>
+    </w:p>
+    <w:p>
       <w:hyperlink r:id="rId55" w:history="1">
         <w:r>
           <w:rPr>
             <w:rStyle w:val="Hyperlink"/>
           </w:rPr>
-          <w:t>https://www.techinterviewhandbook.org/grind75</w:t>
-        </w:r>
-      </w:hyperlink>
-    </w:p>
-    <w:p>
-      <w:r>
-        <w:t>Problems not caught in previous 2 lists: 26</w:t>
-      </w:r>
-    </w:p>
-    <w:p>
-      <w:r>
-        <w:t>Week 1</w:t>
-      </w:r>
+          <w:t>https://leetcode.com/problems/invert-binary-tree/</w:t>
+        </w:r>
+      </w:hyperlink>
+      <w:r>
+        <w:t xml:space="preserve"> </w:t>
+      </w:r>
+      <w:proofErr w:type="gramStart"/>
+      <w:r>
+        <w:t>duplicate</w:t>
+      </w:r>
+      <w:proofErr w:type="gramEnd"/>
     </w:p>
     <w:p>
       <w:hyperlink r:id="rId56" w:history="1">
@@ -633,12 +667,9 @@
           <w:rPr>
             <w:rStyle w:val="Hyperlink"/>
           </w:rPr>
-          <w:t>https://leetcode.com/problems/two-sum/</w:t>
-        </w:r>
-      </w:hyperlink>
-      <w:r>
-        <w:t xml:space="preserve"> duplicate</w:t>
-      </w:r>
+          <w:t>https://leetcode.com/problems/binary-search/</w:t>
+        </w:r>
+      </w:hyperlink>
     </w:p>
     <w:p>
       <w:hyperlink r:id="rId57" w:history="1">
@@ -646,12 +677,9 @@
           <w:rPr>
             <w:rStyle w:val="Hyperlink"/>
           </w:rPr>
-          <w:t>https://leetcode.com/problems/best-time-to-buy-and-sell-stock/</w:t>
-        </w:r>
-      </w:hyperlink>
-      <w:r>
-        <w:t xml:space="preserve"> duplicate</w:t>
-      </w:r>
+          <w:t>https://leetcode.com/problems/lowest-common-ancestor-of-a-binary-search-tree/</w:t>
+        </w:r>
+      </w:hyperlink>
     </w:p>
     <w:p>
       <w:hyperlink r:id="rId58" w:history="1">
@@ -659,58 +687,17 @@
           <w:rPr>
             <w:rStyle w:val="Hyperlink"/>
           </w:rPr>
-          <w:t>https://leetcode.com/problems/valid-palindrome/</w:t>
-        </w:r>
-      </w:hyperlink>
-      <w:r>
-        <w:t xml:space="preserve"> duplicate</w:t>
-      </w:r>
-    </w:p>
-    <w:p>
-      <w:hyperlink r:id="rId59" w:history="1">
-        <w:r>
-          <w:rPr>
-            <w:rStyle w:val="Hyperlink"/>
-          </w:rPr>
-          <w:t>https://leetcode.com/problems/invert-binary-tree/</w:t>
-        </w:r>
-      </w:hyperlink>
-      <w:r>
-        <w:t xml:space="preserve"> duplicate</w:t>
-      </w:r>
-    </w:p>
-    <w:p>
-      <w:hyperlink r:id="rId60" w:history="1">
-        <w:r>
-          <w:rPr>
-            <w:rStyle w:val="Hyperlink"/>
-          </w:rPr>
-          <w:t>https://leetcode.com/problems/binary-search/</w:t>
-        </w:r>
-      </w:hyperlink>
-    </w:p>
-    <w:p>
-      <w:hyperlink r:id="rId61" w:history="1">
-        <w:r>
-          <w:rPr>
-            <w:rStyle w:val="Hyperlink"/>
-          </w:rPr>
-          <w:t>https://leetcode.com/problems/lowest-common-ancestor-of-a-binary-search-tree/</w:t>
-        </w:r>
-      </w:hyperlink>
-    </w:p>
-    <w:p>
-      <w:hyperlink r:id="rId62" w:history="1">
-        <w:r>
-          <w:rPr>
-            <w:rStyle w:val="Hyperlink"/>
-          </w:rPr>
           <w:t>https://leetcode.com/problems/linked-list-cycle/</w:t>
         </w:r>
       </w:hyperlink>
       <w:r>
-        <w:t xml:space="preserve"> duplicate</w:t>
-      </w:r>
+        <w:t xml:space="preserve"> </w:t>
+      </w:r>
+      <w:proofErr w:type="gramStart"/>
+      <w:r>
+        <w:t>duplicate</w:t>
+      </w:r>
+      <w:proofErr w:type="gramEnd"/>
     </w:p>
     <w:p>
       <w:pPr>
@@ -731,7 +718,7 @@
           <w:tab w:val="left" w:pos="3204"/>
         </w:tabs>
       </w:pPr>
-      <w:hyperlink r:id="rId63" w:history="1">
+      <w:hyperlink r:id="rId59" w:history="1">
         <w:r>
           <w:rPr>
             <w:rStyle w:val="Hyperlink"/>
@@ -746,7 +733,7 @@
           <w:tab w:val="left" w:pos="3204"/>
         </w:tabs>
       </w:pPr>
-      <w:hyperlink r:id="rId64" w:history="1">
+      <w:hyperlink r:id="rId60" w:history="1">
         <w:r>
           <w:rPr>
             <w:rStyle w:val="Hyperlink"/>
@@ -761,7 +748,7 @@
           <w:tab w:val="left" w:pos="3204"/>
         </w:tabs>
       </w:pPr>
-      <w:hyperlink r:id="rId65" w:history="1">
+      <w:hyperlink r:id="rId61" w:history="1">
         <w:r>
           <w:rPr>
             <w:rStyle w:val="Hyperlink"/>
@@ -770,8 +757,13 @@
         </w:r>
       </w:hyperlink>
       <w:r>
-        <w:t xml:space="preserve"> duplicate</w:t>
-      </w:r>
+        <w:t xml:space="preserve"> </w:t>
+      </w:r>
+      <w:proofErr w:type="gramStart"/>
+      <w:r>
+        <w:t>duplicate</w:t>
+      </w:r>
+      <w:proofErr w:type="gramEnd"/>
     </w:p>
     <w:p>
       <w:pPr>
@@ -779,16 +771,76 @@
           <w:tab w:val="left" w:pos="3204"/>
         </w:tabs>
       </w:pPr>
+      <w:hyperlink r:id="rId62" w:history="1">
+        <w:r>
+          <w:rPr>
+            <w:rStyle w:val="Hyperlink"/>
+          </w:rPr>
+          <w:t>https://leetcode.com/problems/longest-palindrome/</w:t>
+        </w:r>
+      </w:hyperlink>
+      <w:r>
+        <w:t xml:space="preserve"> </w:t>
+      </w:r>
+    </w:p>
+    <w:p>
+      <w:hyperlink r:id="rId63" w:history="1">
+        <w:r>
+          <w:rPr>
+            <w:rStyle w:val="Hyperlink"/>
+          </w:rPr>
+          <w:t>https://leetcode.com/problems/reverse-linked-list/</w:t>
+        </w:r>
+      </w:hyperlink>
+      <w:r>
+        <w:t xml:space="preserve"> </w:t>
+      </w:r>
+      <w:proofErr w:type="gramStart"/>
+      <w:r>
+        <w:t>duplicate</w:t>
+      </w:r>
+      <w:proofErr w:type="gramEnd"/>
+    </w:p>
+    <w:p>
+      <w:hyperlink r:id="rId64" w:history="1">
+        <w:r>
+          <w:rPr>
+            <w:rStyle w:val="Hyperlink"/>
+          </w:rPr>
+          <w:t>https://leetcode.com/problems/diameter-of-binary-tree/</w:t>
+        </w:r>
+      </w:hyperlink>
+    </w:p>
+    <w:p>
+      <w:hyperlink r:id="rId65" w:history="1">
+        <w:r>
+          <w:rPr>
+            <w:rStyle w:val="Hyperlink"/>
+          </w:rPr>
+          <w:t>https://leetcode.com/problems/middle-of-the-linked-list/</w:t>
+        </w:r>
+      </w:hyperlink>
+      <w:r>
+        <w:t xml:space="preserve"> </w:t>
+      </w:r>
+    </w:p>
+    <w:p>
       <w:hyperlink r:id="rId66" w:history="1">
         <w:r>
           <w:rPr>
             <w:rStyle w:val="Hyperlink"/>
           </w:rPr>
-          <w:t>https://leetcode.com/problems/longest-palindrome/</w:t>
-        </w:r>
-      </w:hyperlink>
-      <w:r>
-        <w:t xml:space="preserve"> </w:t>
+          <w:t>https://leetcode.com/problems/maximum-depth-of-binary-tree/</w:t>
+        </w:r>
+      </w:hyperlink>
+      <w:r>
+        <w:t xml:space="preserve"> </w:t>
+      </w:r>
+    </w:p>
+    <w:p/>
+    <w:p>
+      <w:r>
+        <w:t>Week 3</w:t>
       </w:r>
     </w:p>
     <w:p>
@@ -797,12 +849,17 @@
           <w:rPr>
             <w:rStyle w:val="Hyperlink"/>
           </w:rPr>
-          <w:t>https://leetcode.com/problems/reverse-linked-list/</w:t>
-        </w:r>
-      </w:hyperlink>
-      <w:r>
-        <w:t xml:space="preserve"> duplicate</w:t>
-      </w:r>
+          <w:t>https://leetcode.com/problems/insert-interval/</w:t>
+        </w:r>
+      </w:hyperlink>
+      <w:r>
+        <w:t xml:space="preserve"> </w:t>
+      </w:r>
+      <w:proofErr w:type="gramStart"/>
+      <w:r>
+        <w:t>duplicate</w:t>
+      </w:r>
+      <w:proofErr w:type="gramEnd"/>
     </w:p>
     <w:p>
       <w:hyperlink r:id="rId68" w:history="1">
@@ -810,7 +867,7 @@
           <w:rPr>
             <w:rStyle w:val="Hyperlink"/>
           </w:rPr>
-          <w:t>https://leetcode.com/problems/diameter-of-binary-tree/</w:t>
+          <w:t>https://leetcode.com/problems/01-matrix/</w:t>
         </w:r>
       </w:hyperlink>
     </w:p>
@@ -820,12 +877,9 @@
           <w:rPr>
             <w:rStyle w:val="Hyperlink"/>
           </w:rPr>
-          <w:t>https://leetcode.com/problems/middle-of-the-linked-list/</w:t>
-        </w:r>
-      </w:hyperlink>
-      <w:r>
-        <w:t xml:space="preserve"> </w:t>
-      </w:r>
+          <w:t>https://leetcode.com/problems/k-closest-points-to-origin/</w:t>
+        </w:r>
+      </w:hyperlink>
     </w:p>
     <w:p>
       <w:hyperlink r:id="rId70" w:history="1">
@@ -833,7 +887,61 @@
           <w:rPr>
             <w:rStyle w:val="Hyperlink"/>
           </w:rPr>
-          <w:t>https://leetcode.com/problems/maximum-depth-of-binary-tree/</w:t>
+          <w:t>https://leetcode.com/problems/longest-substring-without-repeating-characters/</w:t>
+        </w:r>
+      </w:hyperlink>
+      <w:r>
+        <w:t xml:space="preserve"> </w:t>
+      </w:r>
+      <w:proofErr w:type="gramStart"/>
+      <w:r>
+        <w:t>duplicate</w:t>
+      </w:r>
+      <w:proofErr w:type="gramEnd"/>
+    </w:p>
+    <w:p>
+      <w:hyperlink r:id="rId71" w:history="1">
+        <w:r>
+          <w:rPr>
+            <w:rStyle w:val="Hyperlink"/>
+          </w:rPr>
+          <w:t>https://leetcode.com/problems/3sum/</w:t>
+        </w:r>
+      </w:hyperlink>
+      <w:r>
+        <w:t xml:space="preserve"> </w:t>
+      </w:r>
+      <w:proofErr w:type="gramStart"/>
+      <w:r>
+        <w:t>duplicate</w:t>
+      </w:r>
+      <w:proofErr w:type="gramEnd"/>
+    </w:p>
+    <w:p>
+      <w:hyperlink r:id="rId72" w:history="1">
+        <w:r>
+          <w:rPr>
+            <w:rStyle w:val="Hyperlink"/>
+          </w:rPr>
+          <w:t>https://leetcode.com/problems/clone-graph/submissions/</w:t>
+        </w:r>
+      </w:hyperlink>
+      <w:r>
+        <w:t xml:space="preserve"> </w:t>
+      </w:r>
+      <w:proofErr w:type="gramStart"/>
+      <w:r>
+        <w:t>duplicate</w:t>
+      </w:r>
+      <w:proofErr w:type="gramEnd"/>
+    </w:p>
+    <w:p>
+      <w:hyperlink r:id="rId73" w:history="1">
+        <w:r>
+          <w:rPr>
+            <w:rStyle w:val="Hyperlink"/>
+          </w:rPr>
+          <w:t>https://leetcode.com/problems/evaluate-reverse-polish-notation/</w:t>
         </w:r>
       </w:hyperlink>
       <w:r>
@@ -843,41 +951,8 @@
     <w:p/>
     <w:p>
       <w:r>
-        <w:t>Week 3</w:t>
-      </w:r>
-    </w:p>
-    <w:p>
-      <w:hyperlink r:id="rId71" w:history="1">
-        <w:r>
-          <w:rPr>
-            <w:rStyle w:val="Hyperlink"/>
-          </w:rPr>
-          <w:t>https://leetcode.com/problems/insert-interval/</w:t>
-        </w:r>
-      </w:hyperlink>
-      <w:r>
-        <w:t xml:space="preserve"> duplicate</w:t>
-      </w:r>
-    </w:p>
-    <w:p>
-      <w:hyperlink r:id="rId72" w:history="1">
-        <w:r>
-          <w:rPr>
-            <w:rStyle w:val="Hyperlink"/>
-          </w:rPr>
-          <w:t>https://leetcode.com/problems/01-matrix/</w:t>
-        </w:r>
-      </w:hyperlink>
-    </w:p>
-    <w:p>
-      <w:hyperlink r:id="rId73" w:history="1">
-        <w:r>
-          <w:rPr>
-            <w:rStyle w:val="Hyperlink"/>
-          </w:rPr>
-          <w:t>https://leetcode.com/problems/k-closest-points-to-origin/</w:t>
-        </w:r>
-      </w:hyperlink>
+        <w:t>Week 4</w:t>
+      </w:r>
     </w:p>
     <w:p>
       <w:hyperlink r:id="rId74" w:history="1">
@@ -885,12 +960,17 @@
           <w:rPr>
             <w:rStyle w:val="Hyperlink"/>
           </w:rPr>
-          <w:t>https://leetcode.com/problems/longest-substring-without-repeating-characters/</w:t>
-        </w:r>
-      </w:hyperlink>
-      <w:r>
-        <w:t xml:space="preserve"> duplicate</w:t>
-      </w:r>
+          <w:t>https://leetcode.com/problems/course-schedule/</w:t>
+        </w:r>
+      </w:hyperlink>
+      <w:r>
+        <w:t xml:space="preserve"> </w:t>
+      </w:r>
+      <w:proofErr w:type="gramStart"/>
+      <w:r>
+        <w:t>duplicate</w:t>
+      </w:r>
+      <w:proofErr w:type="gramEnd"/>
     </w:p>
     <w:p>
       <w:hyperlink r:id="rId75" w:history="1">
@@ -898,12 +978,17 @@
           <w:rPr>
             <w:rStyle w:val="Hyperlink"/>
           </w:rPr>
-          <w:t>https://leetcode.com/problems/3sum/</w:t>
-        </w:r>
-      </w:hyperlink>
-      <w:r>
-        <w:t xml:space="preserve"> duplicate</w:t>
-      </w:r>
+          <w:t>https://leetcode.com/problems/implement-trie-prefix-tree/</w:t>
+        </w:r>
+      </w:hyperlink>
+      <w:r>
+        <w:t xml:space="preserve"> </w:t>
+      </w:r>
+      <w:proofErr w:type="gramStart"/>
+      <w:r>
+        <w:t>duplicate</w:t>
+      </w:r>
+      <w:proofErr w:type="gramEnd"/>
     </w:p>
     <w:p>
       <w:hyperlink r:id="rId76" w:history="1">
@@ -911,12 +996,17 @@
           <w:rPr>
             <w:rStyle w:val="Hyperlink"/>
           </w:rPr>
-          <w:t>https://leetcode.com/problems/clone-graph/submissions/</w:t>
-        </w:r>
-      </w:hyperlink>
-      <w:r>
-        <w:t xml:space="preserve"> duplicate</w:t>
-      </w:r>
+          <w:t>https://leetcode.com/problems/coin-change/</w:t>
+        </w:r>
+      </w:hyperlink>
+      <w:r>
+        <w:t xml:space="preserve"> </w:t>
+      </w:r>
+      <w:proofErr w:type="gramStart"/>
+      <w:r>
+        <w:t>duplicate</w:t>
+      </w:r>
+      <w:proofErr w:type="gramEnd"/>
     </w:p>
     <w:p>
       <w:hyperlink r:id="rId77" w:history="1">
@@ -924,43 +1014,45 @@
           <w:rPr>
             <w:rStyle w:val="Hyperlink"/>
           </w:rPr>
-          <w:t>https://leetcode.com/problems/evaluate-reverse-polish-notation/</w:t>
-        </w:r>
-      </w:hyperlink>
-      <w:r>
-        <w:t xml:space="preserve"> </w:t>
-      </w:r>
+          <w:t>https://leetcode.com/problems/product-of-array-except-self/</w:t>
+        </w:r>
+      </w:hyperlink>
+      <w:r>
+        <w:t xml:space="preserve"> </w:t>
+      </w:r>
+      <w:proofErr w:type="gramStart"/>
+      <w:r>
+        <w:t>duplicate</w:t>
+      </w:r>
+      <w:proofErr w:type="gramEnd"/>
+    </w:p>
+    <w:p>
+      <w:hyperlink r:id="rId78" w:history="1">
+        <w:r>
+          <w:rPr>
+            <w:rStyle w:val="Hyperlink"/>
+          </w:rPr>
+          <w:t>https://leetcode.com/problems/min-stack/</w:t>
+        </w:r>
+      </w:hyperlink>
+      <w:r>
+        <w:t xml:space="preserve"> </w:t>
+      </w:r>
+    </w:p>
+    <w:p>
+      <w:hyperlink r:id="rId79" w:history="1">
+        <w:r>
+          <w:rPr>
+            <w:rStyle w:val="Hyperlink"/>
+          </w:rPr>
+          <w:t>https://leetcode.com/problems/rotting-oranges/</w:t>
+        </w:r>
+      </w:hyperlink>
     </w:p>
     <w:p/>
     <w:p>
       <w:r>
-        <w:t>Week 4</w:t>
-      </w:r>
-    </w:p>
-    <w:p>
-      <w:hyperlink r:id="rId78" w:history="1">
-        <w:r>
-          <w:rPr>
-            <w:rStyle w:val="Hyperlink"/>
-          </w:rPr>
-          <w:t>https://leetcode.com/problems/course-schedule/</w:t>
-        </w:r>
-      </w:hyperlink>
-      <w:r>
-        <w:t xml:space="preserve"> duplicate</w:t>
-      </w:r>
-    </w:p>
-    <w:p>
-      <w:hyperlink r:id="rId79" w:history="1">
-        <w:r>
-          <w:rPr>
-            <w:rStyle w:val="Hyperlink"/>
-          </w:rPr>
-          <w:t>https://leetcode.com/problems/implement-trie-prefix-tree/</w:t>
-        </w:r>
-      </w:hyperlink>
-      <w:r>
-        <w:t xml:space="preserve"> duplicate</w:t>
+        <w:t>Week 5</w:t>
       </w:r>
     </w:p>
     <w:p>
@@ -969,11 +1061,11 @@
           <w:rPr>
             <w:rStyle w:val="Hyperlink"/>
           </w:rPr>
-          <w:t>https://leetcode.com/problems/coin-change/</w:t>
-        </w:r>
-      </w:hyperlink>
-      <w:r>
-        <w:t xml:space="preserve"> duplicate</w:t>
+          <w:t>https://leetcode.com/problems/combination-sum/</w:t>
+        </w:r>
+      </w:hyperlink>
+      <w:r>
+        <w:t xml:space="preserve"> </w:t>
       </w:r>
     </w:p>
     <w:p>
@@ -982,12 +1074,17 @@
           <w:rPr>
             <w:rStyle w:val="Hyperlink"/>
           </w:rPr>
-          <w:t>https://leetcode.com/problems/product-of-array-except-self/</w:t>
-        </w:r>
-      </w:hyperlink>
-      <w:r>
-        <w:t xml:space="preserve"> duplicate</w:t>
-      </w:r>
+          <w:t>https://leetcode.com/problems/merge-intervals/</w:t>
+        </w:r>
+      </w:hyperlink>
+      <w:r>
+        <w:t xml:space="preserve"> </w:t>
+      </w:r>
+      <w:proofErr w:type="gramStart"/>
+      <w:r>
+        <w:t>duplicate</w:t>
+      </w:r>
+      <w:proofErr w:type="gramEnd"/>
     </w:p>
     <w:p>
       <w:hyperlink r:id="rId82" w:history="1">
@@ -995,7 +1092,7 @@
           <w:rPr>
             <w:rStyle w:val="Hyperlink"/>
           </w:rPr>
-          <w:t>https://leetcode.com/problems/min-stack/</w:t>
+          <w:t>https://leetcode.com/problems/time-based-key-value-store/</w:t>
         </w:r>
       </w:hyperlink>
       <w:r>
@@ -1008,27 +1105,24 @@
           <w:rPr>
             <w:rStyle w:val="Hyperlink"/>
           </w:rPr>
-          <w:t>https://leetcode.com/problems/rotting-oranges/</w:t>
+          <w:t>https://leetcode.com/problems/accounts-merge/</w:t>
+        </w:r>
+      </w:hyperlink>
+    </w:p>
+    <w:p>
+      <w:hyperlink r:id="rId84" w:history="1">
+        <w:r>
+          <w:rPr>
+            <w:rStyle w:val="Hyperlink"/>
+          </w:rPr>
+          <w:t>https://leetcode.com/problems/sort-colors/</w:t>
         </w:r>
       </w:hyperlink>
     </w:p>
     <w:p/>
     <w:p>
       <w:r>
-        <w:t>Week 5</w:t>
-      </w:r>
-    </w:p>
-    <w:p>
-      <w:hyperlink r:id="rId84" w:history="1">
-        <w:r>
-          <w:rPr>
-            <w:rStyle w:val="Hyperlink"/>
-          </w:rPr>
-          <w:t>https://leetcode.com/problems/combination-sum/</w:t>
-        </w:r>
-      </w:hyperlink>
-      <w:r>
-        <w:t xml:space="preserve"> </w:t>
+        <w:t>Week 6</w:t>
       </w:r>
     </w:p>
     <w:p>
@@ -1037,12 +1131,17 @@
           <w:rPr>
             <w:rStyle w:val="Hyperlink"/>
           </w:rPr>
-          <w:t>https://leetcode.com/problems/merge-intervals/</w:t>
-        </w:r>
-      </w:hyperlink>
-      <w:r>
-        <w:t xml:space="preserve"> duplicate</w:t>
-      </w:r>
+          <w:t>https://leetcode.com/problems/word-break/</w:t>
+        </w:r>
+      </w:hyperlink>
+      <w:r>
+        <w:t xml:space="preserve"> </w:t>
+      </w:r>
+      <w:proofErr w:type="gramStart"/>
+      <w:r>
+        <w:t>duplicate</w:t>
+      </w:r>
+      <w:proofErr w:type="gramEnd"/>
     </w:p>
     <w:p>
       <w:hyperlink r:id="rId86" w:history="1">
@@ -1050,7 +1149,7 @@
           <w:rPr>
             <w:rStyle w:val="Hyperlink"/>
           </w:rPr>
-          <w:t>https://leetcode.com/problems/time-based-key-value-store/</w:t>
+          <w:t>https://leetcode.com/problems/partition-equal-subset-sum/</w:t>
         </w:r>
       </w:hyperlink>
       <w:r>
@@ -1063,9 +1162,12 @@
           <w:rPr>
             <w:rStyle w:val="Hyperlink"/>
           </w:rPr>
-          <w:t>https://leetcode.com/problems/accounts-merge/</w:t>
-        </w:r>
-      </w:hyperlink>
+          <w:t>https://leetcode.com/problems/string-to-integer-atoi/</w:t>
+        </w:r>
+      </w:hyperlink>
+      <w:r>
+        <w:t xml:space="preserve"> </w:t>
+      </w:r>
     </w:p>
     <w:p>
       <w:hyperlink r:id="rId88" w:history="1">
@@ -1073,66 +1175,84 @@
           <w:rPr>
             <w:rStyle w:val="Hyperlink"/>
           </w:rPr>
-          <w:t>https://leetcode.com/problems/sort-colors/</w:t>
-        </w:r>
-      </w:hyperlink>
+          <w:t>https://leetcode.com/problems/spiral-matrix/</w:t>
+        </w:r>
+      </w:hyperlink>
+      <w:r>
+        <w:t xml:space="preserve">  duplicate</w:t>
+      </w:r>
+    </w:p>
+    <w:p>
+      <w:hyperlink r:id="rId89" w:history="1">
+        <w:r>
+          <w:rPr>
+            <w:rStyle w:val="Hyperlink"/>
+          </w:rPr>
+          <w:t>https://leetcode.com/problems/binary-tree-right-side-view/</w:t>
+        </w:r>
+      </w:hyperlink>
+      <w:r>
+        <w:t xml:space="preserve"> </w:t>
+      </w:r>
+    </w:p>
+    <w:p>
+      <w:hyperlink r:id="rId90" w:history="1">
+        <w:r>
+          <w:rPr>
+            <w:rStyle w:val="Hyperlink"/>
+          </w:rPr>
+          <w:t>https://leetcode.com/problems/longest-palindromic-substring/</w:t>
+        </w:r>
+      </w:hyperlink>
+      <w:r>
+        <w:t xml:space="preserve"> </w:t>
+      </w:r>
+      <w:proofErr w:type="gramStart"/>
+      <w:r>
+        <w:t>duplicate</w:t>
+      </w:r>
+      <w:proofErr w:type="gramEnd"/>
+    </w:p>
+    <w:p>
+      <w:hyperlink r:id="rId91" w:history="1">
+        <w:r>
+          <w:rPr>
+            <w:rStyle w:val="Hyperlink"/>
+          </w:rPr>
+          <w:t>https://leetcode.com/problems/unique-paths/</w:t>
+        </w:r>
+      </w:hyperlink>
+      <w:r>
+        <w:t xml:space="preserve"> </w:t>
+      </w:r>
+      <w:proofErr w:type="gramStart"/>
+      <w:r>
+        <w:t>duplicate</w:t>
+      </w:r>
+      <w:proofErr w:type="gramEnd"/>
+    </w:p>
+    <w:p>
+      <w:hyperlink r:id="rId92" w:history="1">
+        <w:r>
+          <w:rPr>
+            <w:rStyle w:val="Hyperlink"/>
+          </w:rPr>
+          <w:t>https://leetcode.com/problems/construct-binary-tree-from-preorder-and-inorder-traversal/</w:t>
+        </w:r>
+      </w:hyperlink>
+      <w:r>
+        <w:t xml:space="preserve"> </w:t>
+      </w:r>
+      <w:proofErr w:type="gramStart"/>
+      <w:r>
+        <w:t>duplicate</w:t>
+      </w:r>
+      <w:proofErr w:type="gramEnd"/>
     </w:p>
     <w:p/>
     <w:p>
       <w:r>
-        <w:t>Week 6</w:t>
-      </w:r>
-    </w:p>
-    <w:p>
-      <w:hyperlink r:id="rId89" w:history="1">
-        <w:r>
-          <w:rPr>
-            <w:rStyle w:val="Hyperlink"/>
-          </w:rPr>
-          <w:t>https://leetcode.com/problems/word-break/</w:t>
-        </w:r>
-      </w:hyperlink>
-      <w:r>
-        <w:t xml:space="preserve"> duplicate</w:t>
-      </w:r>
-    </w:p>
-    <w:p>
-      <w:hyperlink r:id="rId90" w:history="1">
-        <w:r>
-          <w:rPr>
-            <w:rStyle w:val="Hyperlink"/>
-          </w:rPr>
-          <w:t>https://leetcode.com/problems/partition-equal-subset-sum/</w:t>
-        </w:r>
-      </w:hyperlink>
-      <w:r>
-        <w:t xml:space="preserve"> </w:t>
-      </w:r>
-    </w:p>
-    <w:p>
-      <w:hyperlink r:id="rId91" w:history="1">
-        <w:r>
-          <w:rPr>
-            <w:rStyle w:val="Hyperlink"/>
-          </w:rPr>
-          <w:t>https://leetcode.com/problems/string-to-integer-atoi/</w:t>
-        </w:r>
-      </w:hyperlink>
-      <w:r>
-        <w:t xml:space="preserve"> </w:t>
-      </w:r>
-    </w:p>
-    <w:p>
-      <w:hyperlink r:id="rId92" w:history="1">
-        <w:r>
-          <w:rPr>
-            <w:rStyle w:val="Hyperlink"/>
-          </w:rPr>
-          <w:t>https://leetcode.com/problems/spiral-matrix/</w:t>
-        </w:r>
-      </w:hyperlink>
-      <w:r>
-        <w:t xml:space="preserve">  duplicate</w:t>
+        <w:t>Week 7</w:t>
       </w:r>
     </w:p>
     <w:p>
@@ -1141,12 +1261,17 @@
           <w:rPr>
             <w:rStyle w:val="Hyperlink"/>
           </w:rPr>
-          <w:t>https://leetcode.com/problems/binary-tree-right-side-view/</w:t>
-        </w:r>
-      </w:hyperlink>
-      <w:r>
-        <w:t xml:space="preserve"> </w:t>
-      </w:r>
+          <w:t>https://leetcode.com/problems/container-with-most-water/</w:t>
+        </w:r>
+      </w:hyperlink>
+      <w:r>
+        <w:t xml:space="preserve"> </w:t>
+      </w:r>
+      <w:proofErr w:type="gramStart"/>
+      <w:r>
+        <w:t>duplicate</w:t>
+      </w:r>
+      <w:proofErr w:type="gramEnd"/>
     </w:p>
     <w:p>
       <w:hyperlink r:id="rId94" w:history="1">
@@ -1154,12 +1279,17 @@
           <w:rPr>
             <w:rStyle w:val="Hyperlink"/>
           </w:rPr>
-          <w:t>https://leetcode.com/problems/longest-palindromic-substring/</w:t>
-        </w:r>
-      </w:hyperlink>
-      <w:r>
-        <w:t xml:space="preserve"> duplicate</w:t>
-      </w:r>
+          <w:t>https://leetcode.com/problems/word-search/</w:t>
+        </w:r>
+      </w:hyperlink>
+      <w:r>
+        <w:t xml:space="preserve"> </w:t>
+      </w:r>
+      <w:proofErr w:type="gramStart"/>
+      <w:r>
+        <w:t>duplicate</w:t>
+      </w:r>
+      <w:proofErr w:type="gramEnd"/>
     </w:p>
     <w:p>
       <w:hyperlink r:id="rId95" w:history="1">
@@ -1167,11 +1297,11 @@
           <w:rPr>
             <w:rStyle w:val="Hyperlink"/>
           </w:rPr>
-          <w:t>https://leetcode.com/problems/unique-paths/</w:t>
-        </w:r>
-      </w:hyperlink>
-      <w:r>
-        <w:t xml:space="preserve"> duplicate</w:t>
+          <w:t>https://leetcode.com/problems/find-all-anagrams-in-a-string/</w:t>
+        </w:r>
+      </w:hyperlink>
+      <w:r>
+        <w:t xml:space="preserve"> </w:t>
       </w:r>
     </w:p>
     <w:p>
@@ -1180,30 +1310,30 @@
           <w:rPr>
             <w:rStyle w:val="Hyperlink"/>
           </w:rPr>
-          <w:t>https://leetcode.com/problems/construct-binary-tree-from-preorder-and-inorder-traversal/</w:t>
-        </w:r>
-      </w:hyperlink>
-      <w:r>
-        <w:t xml:space="preserve"> duplicate</w:t>
+          <w:t>https://leetcode.com/problems/minimum-height-trees/</w:t>
+        </w:r>
+      </w:hyperlink>
+      <w:r>
+        <w:t xml:space="preserve"> </w:t>
+      </w:r>
+    </w:p>
+    <w:p>
+      <w:hyperlink r:id="rId97" w:history="1">
+        <w:r>
+          <w:rPr>
+            <w:rStyle w:val="Hyperlink"/>
+          </w:rPr>
+          <w:t>https://leetcode.com/problems/task-scheduler/</w:t>
+        </w:r>
+      </w:hyperlink>
+      <w:r>
+        <w:t xml:space="preserve"> </w:t>
       </w:r>
     </w:p>
     <w:p/>
     <w:p>
       <w:r>
-        <w:t>Week 7</w:t>
-      </w:r>
-    </w:p>
-    <w:p>
-      <w:hyperlink r:id="rId97" w:history="1">
-        <w:r>
-          <w:rPr>
-            <w:rStyle w:val="Hyperlink"/>
-          </w:rPr>
-          <w:t>https://leetcode.com/problems/container-with-most-water/</w:t>
-        </w:r>
-      </w:hyperlink>
-      <w:r>
-        <w:t xml:space="preserve"> duplicate</w:t>
+        <w:t>Week 8</w:t>
       </w:r>
     </w:p>
     <w:p>
@@ -1212,12 +1342,17 @@
           <w:rPr>
             <w:rStyle w:val="Hyperlink"/>
           </w:rPr>
-          <w:t>https://leetcode.com/problems/word-search/</w:t>
-        </w:r>
-      </w:hyperlink>
-      <w:r>
-        <w:t xml:space="preserve"> duplicate</w:t>
-      </w:r>
+          <w:t>https://leetcode.com/problems/kth-smallest-element-in-a-bst/</w:t>
+        </w:r>
+      </w:hyperlink>
+      <w:r>
+        <w:t xml:space="preserve"> </w:t>
+      </w:r>
+      <w:proofErr w:type="gramStart"/>
+      <w:r>
+        <w:t>duplicate</w:t>
+      </w:r>
+      <w:proofErr w:type="gramEnd"/>
     </w:p>
     <w:p>
       <w:hyperlink r:id="rId99" w:history="1">
@@ -1225,12 +1360,17 @@
           <w:rPr>
             <w:rStyle w:val="Hyperlink"/>
           </w:rPr>
-          <w:t>https://leetcode.com/problems/find-all-anagrams-in-a-string/</w:t>
-        </w:r>
-      </w:hyperlink>
-      <w:r>
-        <w:t xml:space="preserve"> </w:t>
-      </w:r>
+          <w:t>https://leetcode.com/problems/minimum-window-substring/</w:t>
+        </w:r>
+      </w:hyperlink>
+      <w:r>
+        <w:t xml:space="preserve"> </w:t>
+      </w:r>
+      <w:proofErr w:type="gramStart"/>
+      <w:r>
+        <w:t>duplicate</w:t>
+      </w:r>
+      <w:proofErr w:type="gramEnd"/>
     </w:p>
     <w:p>
       <w:hyperlink r:id="rId100" w:history="1">
@@ -1238,12 +1378,17 @@
           <w:rPr>
             <w:rStyle w:val="Hyperlink"/>
           </w:rPr>
-          <w:t>https://leetcode.com/problems/minimum-height-trees/</w:t>
-        </w:r>
-      </w:hyperlink>
-      <w:r>
-        <w:t xml:space="preserve"> </w:t>
-      </w:r>
+          <w:t>https://leetcode.com/problems/serialize-and-deserialize-binary-tree/</w:t>
+        </w:r>
+      </w:hyperlink>
+      <w:r>
+        <w:t xml:space="preserve"> </w:t>
+      </w:r>
+      <w:proofErr w:type="gramStart"/>
+      <w:r>
+        <w:t>duplicate</w:t>
+      </w:r>
+      <w:proofErr w:type="gramEnd"/>
     </w:p>
     <w:p>
       <w:hyperlink r:id="rId101" w:history="1">
@@ -1251,7 +1396,48 @@
           <w:rPr>
             <w:rStyle w:val="Hyperlink"/>
           </w:rPr>
-          <w:t>https://leetcode.com/problems/task-scheduler/</w:t>
+          <w:t>https://leetcode.com/problems/basic-calculator/</w:t>
+        </w:r>
+      </w:hyperlink>
+    </w:p>
+    <w:p>
+      <w:hyperlink r:id="rId102" w:history="1">
+        <w:r>
+          <w:rPr>
+            <w:rStyle w:val="Hyperlink"/>
+          </w:rPr>
+          <w:t>https://leetcode.com/problems/maximum-profit-in-job-scheduling/</w:t>
+        </w:r>
+      </w:hyperlink>
+      <w:r>
+        <w:t xml:space="preserve"> </w:t>
+      </w:r>
+    </w:p>
+    <w:p>
+      <w:hyperlink r:id="rId103" w:history="1">
+        <w:r>
+          <w:rPr>
+            <w:rStyle w:val="Hyperlink"/>
+          </w:rPr>
+          <w:t>https://leetcode.com/problems/merge-k-sorted-lists/</w:t>
+        </w:r>
+      </w:hyperlink>
+      <w:r>
+        <w:t xml:space="preserve"> </w:t>
+      </w:r>
+      <w:proofErr w:type="gramStart"/>
+      <w:r>
+        <w:t>duplicate</w:t>
+      </w:r>
+      <w:proofErr w:type="gramEnd"/>
+    </w:p>
+    <w:p>
+      <w:hyperlink r:id="rId104" w:history="1">
+        <w:r>
+          <w:rPr>
+            <w:rStyle w:val="Hyperlink"/>
+          </w:rPr>
+          <w:t>https://leetcode.com/problems/largest-rectangle-in-histogram/</w:t>
         </w:r>
       </w:hyperlink>
       <w:r>
@@ -1261,47 +1447,13 @@
     <w:p/>
     <w:p>
       <w:r>
-        <w:t>Week 8</w:t>
-      </w:r>
-    </w:p>
-    <w:p>
-      <w:hyperlink r:id="rId102" w:history="1">
-        <w:r>
-          <w:rPr>
-            <w:rStyle w:val="Hyperlink"/>
-          </w:rPr>
-          <w:t>https://leetcode.com/problems/kth-smallest-element-in-a-bst/</w:t>
-        </w:r>
-      </w:hyperlink>
-      <w:r>
-        <w:t xml:space="preserve"> duplicate</w:t>
-      </w:r>
-    </w:p>
-    <w:p>
-      <w:hyperlink r:id="rId103" w:history="1">
-        <w:r>
-          <w:rPr>
-            <w:rStyle w:val="Hyperlink"/>
-          </w:rPr>
-          <w:t>https://leetcode.com/problems/minimum-window-substring/</w:t>
-        </w:r>
-      </w:hyperlink>
-      <w:r>
-        <w:t xml:space="preserve"> duplicate</w:t>
-      </w:r>
-    </w:p>
-    <w:p>
-      <w:hyperlink r:id="rId104" w:history="1">
-        <w:r>
-          <w:rPr>
-            <w:rStyle w:val="Hyperlink"/>
-          </w:rPr>
-          <w:t>https://leetcode.com/problems/serialize-and-deserialize-binary-tree/</w:t>
-        </w:r>
-      </w:hyperlink>
-      <w:r>
-        <w:t xml:space="preserve"> duplicate</w:t>
-      </w:r>
+        <w:t xml:space="preserve">what to study based on time </w:t>
+      </w:r>
+      <w:proofErr w:type="gramStart"/>
+      <w:r>
+        <w:t>left</w:t>
+      </w:r>
+      <w:proofErr w:type="gramEnd"/>
     </w:p>
     <w:p>
       <w:hyperlink r:id="rId105" w:history="1">
@@ -1309,68 +1461,13 @@
           <w:rPr>
             <w:rStyle w:val="Hyperlink"/>
           </w:rPr>
-          <w:t>https://leetcode.com/problems/basic-calculator/</w:t>
-        </w:r>
-      </w:hyperlink>
-    </w:p>
-    <w:p>
-      <w:hyperlink r:id="rId106" w:history="1">
-        <w:r>
-          <w:rPr>
-            <w:rStyle w:val="Hyperlink"/>
-          </w:rPr>
-          <w:t>https://leetcode.com/problems/maximum-profit-in-job-scheduling/</w:t>
-        </w:r>
-      </w:hyperlink>
-      <w:r>
-        <w:t xml:space="preserve"> </w:t>
-      </w:r>
-    </w:p>
-    <w:p>
-      <w:hyperlink r:id="rId107" w:history="1">
-        <w:r>
-          <w:rPr>
-            <w:rStyle w:val="Hyperlink"/>
-          </w:rPr>
-          <w:t>https://leetcode.com/problems/merge-k-sorted-lists/</w:t>
-        </w:r>
-      </w:hyperlink>
-      <w:r>
-        <w:t xml:space="preserve"> duplicate</w:t>
-      </w:r>
-    </w:p>
-    <w:p>
-      <w:hyperlink r:id="rId108" w:history="1">
-        <w:r>
-          <w:rPr>
-            <w:rStyle w:val="Hyperlink"/>
-          </w:rPr>
-          <w:t>https://leetcode.com/problems/largest-rectangle-in-histogram/</w:t>
-        </w:r>
-      </w:hyperlink>
-      <w:r>
-        <w:t xml:space="preserve"> </w:t>
-      </w:r>
+          <w:t>https://www.techinterviewhandbook.org/coding-interview-study-plan/</w:t>
+        </w:r>
+      </w:hyperlink>
     </w:p>
     <w:p/>
     <w:p>
       <w:r>
-        <w:t>what to study based on time left</w:t>
-      </w:r>
-    </w:p>
-    <w:p>
-      <w:hyperlink r:id="rId109" w:history="1">
-        <w:r>
-          <w:rPr>
-            <w:rStyle w:val="Hyperlink"/>
-          </w:rPr>
-          <w:t>https://www.techinterviewhandbook.org/coding-interview-study-plan/</w:t>
-        </w:r>
-      </w:hyperlink>
-    </w:p>
-    <w:p/>
-    <w:p>
-      <w:r>
         <w:t xml:space="preserve">save completed problems to </w:t>
       </w:r>
       <w:r>
@@ -1379,7 +1476,6 @@
     </w:p>
     <w:p>
       <w:r>
-        <w:lastRenderedPageBreak/>
         <w:t>D:\PlBorgPrograms\Code\LeetCode-Problems\LeetCode-Problems</w:t>
       </w:r>
       <w:r>

</xml_diff>

<commit_message>
coinChange problem O(m*n) Dynamic Programming
First Dynamic programming problem. The total time is the O(m*n) where m = coins.size(), n = amount. This is perfect for Dynamic Programming Problems.
</commit_message>
<xml_diff>
--- a/Interview prep.docx
+++ b/Interview prep.docx
@@ -56,16 +56,11 @@
     </w:p>
     <w:p>
       <w:r>
-        <w:t xml:space="preserve">Problems not caught in CTCI problems: </w:t>
-      </w:r>
-      <w:proofErr w:type="gramStart"/>
-      <w:r>
-        <w:t>5</w:t>
+        <w:t>Problems not caught in CTCI problems: 5</w:t>
       </w:r>
       <w:r>
         <w:t>3</w:t>
       </w:r>
-      <w:proofErr w:type="gramEnd"/>
     </w:p>
     <w:p/>
     <w:p>
@@ -79,7 +74,7 @@
           <w:rPr>
             <w:rStyle w:val="Hyperlink"/>
           </w:rPr>
-          <w:t>https://leetcode.com/problems/climbing-stairs/</w:t>
+          <w:t>https://leetcode.com/problems/longest-increasing-subsequence/</w:t>
         </w:r>
       </w:hyperlink>
     </w:p>
@@ -89,7 +84,7 @@
           <w:rPr>
             <w:rStyle w:val="Hyperlink"/>
           </w:rPr>
-          <w:t>https://leetcode.com/problems/coin-change/</w:t>
+          <w:t>https://leetcode.com/problems/longest-common-subsequence/</w:t>
         </w:r>
       </w:hyperlink>
     </w:p>
@@ -99,7 +94,7 @@
           <w:rPr>
             <w:rStyle w:val="Hyperlink"/>
           </w:rPr>
-          <w:t>https://leetcode.com/problems/longest-increasing-subsequence/</w:t>
+          <w:t>https://leetcode.com/problems/word-break/</w:t>
         </w:r>
       </w:hyperlink>
     </w:p>
@@ -109,7 +104,7 @@
           <w:rPr>
             <w:rStyle w:val="Hyperlink"/>
           </w:rPr>
-          <w:t>https://leetcode.com/problems/longest-common-subsequence/</w:t>
+          <w:t>https://leetcode.com/problems/combination-sum-iv/</w:t>
         </w:r>
       </w:hyperlink>
     </w:p>
@@ -119,7 +114,7 @@
           <w:rPr>
             <w:rStyle w:val="Hyperlink"/>
           </w:rPr>
-          <w:t>https://leetcode.com/problems/word-break/</w:t>
+          <w:t>https://leetcode.com/problems/house-robber-ii/submissions/</w:t>
         </w:r>
       </w:hyperlink>
     </w:p>
@@ -129,7 +124,7 @@
           <w:rPr>
             <w:rStyle w:val="Hyperlink"/>
           </w:rPr>
-          <w:t>https://leetcode.com/problems/combination-sum-iv/</w:t>
+          <w:t>https://leetcode.com/problems/decode-ways/</w:t>
         </w:r>
       </w:hyperlink>
     </w:p>
@@ -139,7 +134,7 @@
           <w:rPr>
             <w:rStyle w:val="Hyperlink"/>
           </w:rPr>
-          <w:t>https://leetcode.com/problems/house-robber-ii/submissions/</w:t>
+          <w:t>https://leetcode.com/problems/unique-paths/</w:t>
         </w:r>
       </w:hyperlink>
     </w:p>
@@ -149,9 +144,14 @@
           <w:rPr>
             <w:rStyle w:val="Hyperlink"/>
           </w:rPr>
-          <w:t>https://leetcode.com/problems/decode-ways/</w:t>
-        </w:r>
-      </w:hyperlink>
+          <w:t>https://leetcode.com/problems/jump-game/</w:t>
+        </w:r>
+      </w:hyperlink>
+    </w:p>
+    <w:p>
+      <w:r>
+        <w:t>Graph</w:t>
+      </w:r>
     </w:p>
     <w:p>
       <w:hyperlink r:id="rId15" w:history="1">
@@ -159,7 +159,7 @@
           <w:rPr>
             <w:rStyle w:val="Hyperlink"/>
           </w:rPr>
-          <w:t>https://leetcode.com/problems/unique-paths/</w:t>
+          <w:t>https://leetcode.com/problems/clone-graph/submissions/</w:t>
         </w:r>
       </w:hyperlink>
     </w:p>
@@ -169,14 +169,9 @@
           <w:rPr>
             <w:rStyle w:val="Hyperlink"/>
           </w:rPr>
-          <w:t>https://leetcode.com/problems/jump-game/</w:t>
-        </w:r>
-      </w:hyperlink>
-    </w:p>
-    <w:p>
-      <w:r>
-        <w:t>Graph</w:t>
-      </w:r>
+          <w:t>https://leetcode.com/problems/course-schedule/</w:t>
+        </w:r>
+      </w:hyperlink>
     </w:p>
     <w:p>
       <w:hyperlink r:id="rId17" w:history="1">
@@ -184,7 +179,7 @@
           <w:rPr>
             <w:rStyle w:val="Hyperlink"/>
           </w:rPr>
-          <w:t>https://leetcode.com/problems/clone-graph/submissions/</w:t>
+          <w:t>https://leetcode.com/problems/pacific-atlantic-water-flow/</w:t>
         </w:r>
       </w:hyperlink>
     </w:p>
@@ -194,9 +189,14 @@
           <w:rPr>
             <w:rStyle w:val="Hyperlink"/>
           </w:rPr>
-          <w:t>https://leetcode.com/problems/course-schedule/</w:t>
-        </w:r>
-      </w:hyperlink>
+          <w:t>https://leetcode.com/problems/longest-consecutive-sequence/</w:t>
+        </w:r>
+      </w:hyperlink>
+    </w:p>
+    <w:p>
+      <w:r>
+        <w:t>Interval</w:t>
+      </w:r>
     </w:p>
     <w:p>
       <w:hyperlink r:id="rId19" w:history="1">
@@ -204,7 +204,7 @@
           <w:rPr>
             <w:rStyle w:val="Hyperlink"/>
           </w:rPr>
-          <w:t>https://leetcode.com/problems/pacific-atlantic-water-flow/</w:t>
+          <w:t>https://leetcode.com/problems/insert-interval/</w:t>
         </w:r>
       </w:hyperlink>
     </w:p>
@@ -214,14 +214,9 @@
           <w:rPr>
             <w:rStyle w:val="Hyperlink"/>
           </w:rPr>
-          <w:t>https://leetcode.com/problems/longest-consecutive-sequence/</w:t>
-        </w:r>
-      </w:hyperlink>
-    </w:p>
-    <w:p>
-      <w:r>
-        <w:t>Interval</w:t>
-      </w:r>
+          <w:t>https://leetcode.com/problems/merge-intervals/</w:t>
+        </w:r>
+      </w:hyperlink>
     </w:p>
     <w:p>
       <w:hyperlink r:id="rId21" w:history="1">
@@ -229,9 +224,14 @@
           <w:rPr>
             <w:rStyle w:val="Hyperlink"/>
           </w:rPr>
-          <w:t>https://leetcode.com/problems/insert-interval/</w:t>
-        </w:r>
-      </w:hyperlink>
+          <w:t>https://leetcode.com/problems/non-overlapping-intervals/</w:t>
+        </w:r>
+      </w:hyperlink>
+    </w:p>
+    <w:p>
+      <w:r>
+        <w:t>Linked List</w:t>
+      </w:r>
     </w:p>
     <w:p>
       <w:hyperlink r:id="rId22" w:history="1">
@@ -239,7 +239,7 @@
           <w:rPr>
             <w:rStyle w:val="Hyperlink"/>
           </w:rPr>
-          <w:t>https://leetcode.com/problems/merge-intervals/</w:t>
+          <w:t>https://leetcode.com/problems/reverse-linked-list/</w:t>
         </w:r>
       </w:hyperlink>
     </w:p>
@@ -249,14 +249,9 @@
           <w:rPr>
             <w:rStyle w:val="Hyperlink"/>
           </w:rPr>
-          <w:t>https://leetcode.com/problems/non-overlapping-intervals/</w:t>
-        </w:r>
-      </w:hyperlink>
-    </w:p>
-    <w:p>
-      <w:r>
-        <w:t>Linked List</w:t>
-      </w:r>
+          <w:t>https://leetcode.com/problems/linked-list-cycle/</w:t>
+        </w:r>
+      </w:hyperlink>
     </w:p>
     <w:p>
       <w:hyperlink r:id="rId24" w:history="1">
@@ -264,7 +259,7 @@
           <w:rPr>
             <w:rStyle w:val="Hyperlink"/>
           </w:rPr>
-          <w:t>https://leetcode.com/problems/reverse-linked-list/</w:t>
+          <w:t>https://leetcode.com/problems/merge-k-sorted-lists/</w:t>
         </w:r>
       </w:hyperlink>
     </w:p>
@@ -274,9 +269,14 @@
           <w:rPr>
             <w:rStyle w:val="Hyperlink"/>
           </w:rPr>
-          <w:t>https://leetcode.com/problems/linked-list-cycle/</w:t>
-        </w:r>
-      </w:hyperlink>
+          <w:t>https://leetcode.com/problems/reorder-list/submissions/</w:t>
+        </w:r>
+      </w:hyperlink>
+    </w:p>
+    <w:p>
+      <w:r>
+        <w:t>Matrix</w:t>
+      </w:r>
     </w:p>
     <w:p>
       <w:hyperlink r:id="rId26" w:history="1">
@@ -284,7 +284,7 @@
           <w:rPr>
             <w:rStyle w:val="Hyperlink"/>
           </w:rPr>
-          <w:t>https://leetcode.com/problems/merge-k-sorted-lists/</w:t>
+          <w:t>https://leetcode.com/problems/spiral-matrix/</w:t>
         </w:r>
       </w:hyperlink>
     </w:p>
@@ -294,13 +294,13 @@
           <w:rPr>
             <w:rStyle w:val="Hyperlink"/>
           </w:rPr>
-          <w:t>https://leetcode.com/problems/reorder-list/submissions/</w:t>
-        </w:r>
-      </w:hyperlink>
-    </w:p>
-    <w:p>
-      <w:r>
-        <w:t>Matrix</w:t>
+          <w:t>https://leetcode.com/problems/word-search/</w:t>
+        </w:r>
+      </w:hyperlink>
+    </w:p>
+    <w:p>
+      <w:r>
+        <w:t>String</w:t>
       </w:r>
     </w:p>
     <w:p>
@@ -309,7 +309,7 @@
           <w:rPr>
             <w:rStyle w:val="Hyperlink"/>
           </w:rPr>
-          <w:t>https://leetcode.com/problems/spiral-matrix/</w:t>
+          <w:t>https://leetcode.com/problems/longest-substring-without-repeating-characters/</w:t>
         </w:r>
       </w:hyperlink>
     </w:p>
@@ -319,14 +319,9 @@
           <w:rPr>
             <w:rStyle w:val="Hyperlink"/>
           </w:rPr>
-          <w:t>https://leetcode.com/problems/word-search/</w:t>
-        </w:r>
-      </w:hyperlink>
-    </w:p>
-    <w:p>
-      <w:r>
-        <w:t>String</w:t>
-      </w:r>
+          <w:t>https://leetcode.com/problems/longest-repeating-character-replacement/</w:t>
+        </w:r>
+      </w:hyperlink>
     </w:p>
     <w:p>
       <w:hyperlink r:id="rId30" w:history="1">
@@ -334,7 +329,7 @@
           <w:rPr>
             <w:rStyle w:val="Hyperlink"/>
           </w:rPr>
-          <w:t>https://leetcode.com/problems/longest-substring-without-repeating-characters/</w:t>
+          <w:t>https://leetcode.com/problems/minimum-window-substring/</w:t>
         </w:r>
       </w:hyperlink>
     </w:p>
@@ -344,7 +339,7 @@
           <w:rPr>
             <w:rStyle w:val="Hyperlink"/>
           </w:rPr>
-          <w:t>https://leetcode.com/problems/longest-repeating-character-replacement/</w:t>
+          <w:t>https://leetcode.com/problems/valid-palindrome/submissions/</w:t>
         </w:r>
       </w:hyperlink>
     </w:p>
@@ -354,7 +349,7 @@
           <w:rPr>
             <w:rStyle w:val="Hyperlink"/>
           </w:rPr>
-          <w:t>https://leetcode.com/problems/minimum-window-substring/</w:t>
+          <w:t>https://leetcode.com/problems/longest-palindromic-substring/</w:t>
         </w:r>
       </w:hyperlink>
     </w:p>
@@ -364,9 +359,14 @@
           <w:rPr>
             <w:rStyle w:val="Hyperlink"/>
           </w:rPr>
-          <w:t>https://leetcode.com/problems/valid-palindrome/submissions/</w:t>
-        </w:r>
-      </w:hyperlink>
+          <w:t>https://leetcode.com/problems/palindromic-substrings/</w:t>
+        </w:r>
+      </w:hyperlink>
+    </w:p>
+    <w:p>
+      <w:r>
+        <w:t>Tree</w:t>
+      </w:r>
     </w:p>
     <w:p>
       <w:hyperlink r:id="rId34" w:history="1">
@@ -374,7 +374,7 @@
           <w:rPr>
             <w:rStyle w:val="Hyperlink"/>
           </w:rPr>
-          <w:t>https://leetcode.com/problems/longest-palindromic-substring/</w:t>
+          <w:t>https://leetcode.com/problems/maximum-depth-of-binary-tree/</w:t>
         </w:r>
       </w:hyperlink>
     </w:p>
@@ -384,14 +384,9 @@
           <w:rPr>
             <w:rStyle w:val="Hyperlink"/>
           </w:rPr>
-          <w:t>https://leetcode.com/problems/palindromic-substrings/</w:t>
-        </w:r>
-      </w:hyperlink>
-    </w:p>
-    <w:p>
-      <w:r>
-        <w:t>Tree</w:t>
-      </w:r>
+          <w:t>https://leetcode.com/problems/same-tree/</w:t>
+        </w:r>
+      </w:hyperlink>
     </w:p>
     <w:p>
       <w:hyperlink r:id="rId36" w:history="1">
@@ -399,7 +394,7 @@
           <w:rPr>
             <w:rStyle w:val="Hyperlink"/>
           </w:rPr>
-          <w:t>https://leetcode.com/problems/maximum-depth-of-binary-tree/</w:t>
+          <w:t>https://leetcode.com/problems/invert-binary-tree/</w:t>
         </w:r>
       </w:hyperlink>
     </w:p>
@@ -409,7 +404,7 @@
           <w:rPr>
             <w:rStyle w:val="Hyperlink"/>
           </w:rPr>
-          <w:t>https://leetcode.com/problems/same-tree/</w:t>
+          <w:t>https://leetcode.com/problems/binary-tree-maximum-path-sum/</w:t>
         </w:r>
       </w:hyperlink>
     </w:p>
@@ -419,7 +414,7 @@
           <w:rPr>
             <w:rStyle w:val="Hyperlink"/>
           </w:rPr>
-          <w:t>https://leetcode.com/problems/invert-binary-tree/</w:t>
+          <w:t>https://leetcode.com/problems/binary-tree-level-order-traversal/</w:t>
         </w:r>
       </w:hyperlink>
     </w:p>
@@ -429,7 +424,7 @@
           <w:rPr>
             <w:rStyle w:val="Hyperlink"/>
           </w:rPr>
-          <w:t>https://leetcode.com/problems/binary-tree-maximum-path-sum/</w:t>
+          <w:t>https://leetcode.com/problems/serialize-and-deserialize-binary-tree/</w:t>
         </w:r>
       </w:hyperlink>
     </w:p>
@@ -439,7 +434,7 @@
           <w:rPr>
             <w:rStyle w:val="Hyperlink"/>
           </w:rPr>
-          <w:t>https://leetcode.com/problems/binary-tree-level-order-traversal/</w:t>
+          <w:t>https://leetcode.com/problems/kth-smallest-element-in-a-bst/</w:t>
         </w:r>
       </w:hyperlink>
     </w:p>
@@ -449,7 +444,7 @@
           <w:rPr>
             <w:rStyle w:val="Hyperlink"/>
           </w:rPr>
-          <w:t>https://leetcode.com/problems/serialize-and-deserialize-binary-tree/</w:t>
+          <w:t>https://leetcode.com/problems/lowest-common-ancestor-of-a-binary-search-tree/</w:t>
         </w:r>
       </w:hyperlink>
     </w:p>
@@ -459,7 +454,7 @@
           <w:rPr>
             <w:rStyle w:val="Hyperlink"/>
           </w:rPr>
-          <w:t>https://leetcode.com/problems/kth-smallest-element-in-a-bst/</w:t>
+          <w:t>https://leetcode.com/problems/implement-trie-prefix-tree/</w:t>
         </w:r>
       </w:hyperlink>
     </w:p>
@@ -469,7 +464,7 @@
           <w:rPr>
             <w:rStyle w:val="Hyperlink"/>
           </w:rPr>
-          <w:t>https://leetcode.com/problems/lowest-common-ancestor-of-a-binary-search-tree/</w:t>
+          <w:t>https://leetcode.com/problems/design-add-and-search-words-data-structure/</w:t>
         </w:r>
       </w:hyperlink>
     </w:p>
@@ -479,7 +474,7 @@
           <w:rPr>
             <w:rStyle w:val="Hyperlink"/>
           </w:rPr>
-          <w:t>https://leetcode.com/problems/implement-trie-prefix-tree/</w:t>
+          <w:t>https://leetcode.com/problems/word-search-ii/</w:t>
         </w:r>
       </w:hyperlink>
     </w:p>
@@ -489,9 +484,14 @@
           <w:rPr>
             <w:rStyle w:val="Hyperlink"/>
           </w:rPr>
-          <w:t>https://leetcode.com/problems/design-add-and-search-words-data-structure/</w:t>
-        </w:r>
-      </w:hyperlink>
+          <w:t>https://leetcode.com/problems/construct-binary-tree-from-preorder-and-inorder-traversal/</w:t>
+        </w:r>
+      </w:hyperlink>
+    </w:p>
+    <w:p>
+      <w:r>
+        <w:t>Heap</w:t>
+      </w:r>
     </w:p>
     <w:p>
       <w:hyperlink r:id="rId46" w:history="1">
@@ -499,7 +499,7 @@
           <w:rPr>
             <w:rStyle w:val="Hyperlink"/>
           </w:rPr>
-          <w:t>https://leetcode.com/problems/word-search-ii/</w:t>
+          <w:t>https://leetcode.com/problems/top-k-frequent-elements/</w:t>
         </w:r>
       </w:hyperlink>
     </w:p>
@@ -509,44 +509,18 @@
           <w:rPr>
             <w:rStyle w:val="Hyperlink"/>
           </w:rPr>
-          <w:t>https://leetcode.com/problems/construct-binary-tree-from-preorder-and-inorder-traversal/</w:t>
-        </w:r>
-      </w:hyperlink>
-    </w:p>
-    <w:p>
-      <w:r>
-        <w:lastRenderedPageBreak/>
-        <w:t>Heap</w:t>
+          <w:t>https://leetcode.com/problems/find-median-from-data-stream/</w:t>
+        </w:r>
+      </w:hyperlink>
+    </w:p>
+    <w:p/>
+    <w:p>
+      <w:r>
+        <w:t>Resources from lists:</w:t>
       </w:r>
     </w:p>
     <w:p>
       <w:hyperlink r:id="rId48" w:history="1">
-        <w:r>
-          <w:rPr>
-            <w:rStyle w:val="Hyperlink"/>
-          </w:rPr>
-          <w:t>https://leetcode.com/problems/top-k-frequent-elements/</w:t>
-        </w:r>
-      </w:hyperlink>
-    </w:p>
-    <w:p>
-      <w:hyperlink r:id="rId49" w:history="1">
-        <w:r>
-          <w:rPr>
-            <w:rStyle w:val="Hyperlink"/>
-          </w:rPr>
-          <w:t>https://leetcode.com/problems/find-median-from-data-stream/</w:t>
-        </w:r>
-      </w:hyperlink>
-    </w:p>
-    <w:p/>
-    <w:p>
-      <w:r>
-        <w:t>Resources from lists:</w:t>
-      </w:r>
-    </w:p>
-    <w:p>
-      <w:hyperlink r:id="rId50" w:history="1">
         <w:r>
           <w:rPr>
             <w:rStyle w:val="Hyperlink"/>
@@ -565,28 +539,49 @@
       </w:r>
     </w:p>
     <w:p>
+      <w:hyperlink r:id="rId49" w:history="1">
+        <w:r>
+          <w:rPr>
+            <w:rStyle w:val="Hyperlink"/>
+          </w:rPr>
+          <w:t>https://www.techinterviewhandbook.org/grind75</w:t>
+        </w:r>
+      </w:hyperlink>
+    </w:p>
+    <w:p>
+      <w:r>
+        <w:t>Problems not caught in previous 2 lists: 26</w:t>
+      </w:r>
+    </w:p>
+    <w:p>
+      <w:r>
+        <w:t>Week 1</w:t>
+      </w:r>
+    </w:p>
+    <w:p>
+      <w:hyperlink r:id="rId50" w:history="1">
+        <w:r>
+          <w:rPr>
+            <w:rStyle w:val="Hyperlink"/>
+          </w:rPr>
+          <w:t>https://leetcode.com/problems/two-sum/</w:t>
+        </w:r>
+      </w:hyperlink>
+      <w:r>
+        <w:t xml:space="preserve"> duplicate</w:t>
+      </w:r>
+    </w:p>
+    <w:p>
       <w:hyperlink r:id="rId51" w:history="1">
         <w:r>
           <w:rPr>
             <w:rStyle w:val="Hyperlink"/>
           </w:rPr>
-          <w:t>https://www.techinterviewhandbook.org/grind75</w:t>
-        </w:r>
-      </w:hyperlink>
-    </w:p>
-    <w:p>
-      <w:r>
-        <w:t xml:space="preserve">Problems not caught in previous 2 lists: </w:t>
-      </w:r>
-      <w:proofErr w:type="gramStart"/>
-      <w:r>
-        <w:t>26</w:t>
-      </w:r>
-      <w:proofErr w:type="gramEnd"/>
-    </w:p>
-    <w:p>
-      <w:r>
-        <w:t>Week 1</w:t>
+          <w:t>https://leetcode.com/problems/best-time-to-buy-and-sell-stock/</w:t>
+        </w:r>
+      </w:hyperlink>
+      <w:r>
+        <w:t xml:space="preserve"> duplicate</w:t>
       </w:r>
     </w:p>
     <w:p>
@@ -595,17 +590,12 @@
           <w:rPr>
             <w:rStyle w:val="Hyperlink"/>
           </w:rPr>
-          <w:t>https://leetcode.com/problems/two-sum/</w:t>
-        </w:r>
-      </w:hyperlink>
-      <w:r>
-        <w:t xml:space="preserve"> </w:t>
-      </w:r>
-      <w:proofErr w:type="gramStart"/>
-      <w:r>
-        <w:t>duplicate</w:t>
-      </w:r>
-      <w:proofErr w:type="gramEnd"/>
+          <w:t>https://leetcode.com/problems/valid-palindrome/</w:t>
+        </w:r>
+      </w:hyperlink>
+      <w:r>
+        <w:t xml:space="preserve"> duplicate</w:t>
+      </w:r>
     </w:p>
     <w:p>
       <w:hyperlink r:id="rId53" w:history="1">
@@ -613,17 +603,12 @@
           <w:rPr>
             <w:rStyle w:val="Hyperlink"/>
           </w:rPr>
-          <w:t>https://leetcode.com/problems/best-time-to-buy-and-sell-stock/</w:t>
-        </w:r>
-      </w:hyperlink>
-      <w:r>
-        <w:t xml:space="preserve"> </w:t>
-      </w:r>
-      <w:proofErr w:type="gramStart"/>
-      <w:r>
-        <w:t>duplicate</w:t>
-      </w:r>
-      <w:proofErr w:type="gramEnd"/>
+          <w:t>https://leetcode.com/problems/invert-binary-tree/</w:t>
+        </w:r>
+      </w:hyperlink>
+      <w:r>
+        <w:t xml:space="preserve"> duplicate</w:t>
+      </w:r>
     </w:p>
     <w:p>
       <w:hyperlink r:id="rId54" w:history="1">
@@ -631,17 +616,9 @@
           <w:rPr>
             <w:rStyle w:val="Hyperlink"/>
           </w:rPr>
-          <w:t>https://leetcode.com/problems/valid-palindrome/</w:t>
-        </w:r>
-      </w:hyperlink>
-      <w:r>
-        <w:t xml:space="preserve"> </w:t>
-      </w:r>
-      <w:proofErr w:type="gramStart"/>
-      <w:r>
-        <w:t>duplicate</w:t>
-      </w:r>
-      <w:proofErr w:type="gramEnd"/>
+          <w:t>https://leetcode.com/problems/binary-search/</w:t>
+        </w:r>
+      </w:hyperlink>
     </w:p>
     <w:p>
       <w:hyperlink r:id="rId55" w:history="1">
@@ -649,17 +626,9 @@
           <w:rPr>
             <w:rStyle w:val="Hyperlink"/>
           </w:rPr>
-          <w:t>https://leetcode.com/problems/invert-binary-tree/</w:t>
-        </w:r>
-      </w:hyperlink>
-      <w:r>
-        <w:t xml:space="preserve"> </w:t>
-      </w:r>
-      <w:proofErr w:type="gramStart"/>
-      <w:r>
-        <w:t>duplicate</w:t>
-      </w:r>
-      <w:proofErr w:type="gramEnd"/>
+          <w:t>https://leetcode.com/problems/lowest-common-ancestor-of-a-binary-search-tree/</w:t>
+        </w:r>
+      </w:hyperlink>
     </w:p>
     <w:p>
       <w:hyperlink r:id="rId56" w:history="1">
@@ -667,37 +636,12 @@
           <w:rPr>
             <w:rStyle w:val="Hyperlink"/>
           </w:rPr>
-          <w:t>https://leetcode.com/problems/binary-search/</w:t>
-        </w:r>
-      </w:hyperlink>
-    </w:p>
-    <w:p>
-      <w:hyperlink r:id="rId57" w:history="1">
-        <w:r>
-          <w:rPr>
-            <w:rStyle w:val="Hyperlink"/>
-          </w:rPr>
-          <w:t>https://leetcode.com/problems/lowest-common-ancestor-of-a-binary-search-tree/</w:t>
-        </w:r>
-      </w:hyperlink>
-    </w:p>
-    <w:p>
-      <w:hyperlink r:id="rId58" w:history="1">
-        <w:r>
-          <w:rPr>
-            <w:rStyle w:val="Hyperlink"/>
-          </w:rPr>
           <w:t>https://leetcode.com/problems/linked-list-cycle/</w:t>
         </w:r>
       </w:hyperlink>
       <w:r>
-        <w:t xml:space="preserve"> </w:t>
-      </w:r>
-      <w:proofErr w:type="gramStart"/>
-      <w:r>
-        <w:t>duplicate</w:t>
-      </w:r>
-      <w:proofErr w:type="gramEnd"/>
+        <w:t xml:space="preserve"> duplicate</w:t>
+      </w:r>
     </w:p>
     <w:p>
       <w:pPr>
@@ -711,6 +655,36 @@
       <w:r>
         <w:tab/>
       </w:r>
+    </w:p>
+    <w:p>
+      <w:pPr>
+        <w:tabs>
+          <w:tab w:val="left" w:pos="3204"/>
+        </w:tabs>
+      </w:pPr>
+      <w:hyperlink r:id="rId57" w:history="1">
+        <w:r>
+          <w:rPr>
+            <w:rStyle w:val="Hyperlink"/>
+          </w:rPr>
+          <w:t>https://leetcode.com/problems/first-bad-version/</w:t>
+        </w:r>
+      </w:hyperlink>
+    </w:p>
+    <w:p>
+      <w:pPr>
+        <w:tabs>
+          <w:tab w:val="left" w:pos="3204"/>
+        </w:tabs>
+      </w:pPr>
+      <w:hyperlink r:id="rId58" w:history="1">
+        <w:r>
+          <w:rPr>
+            <w:rStyle w:val="Hyperlink"/>
+          </w:rPr>
+          <w:t>https://leetcode.com/problems/ransom-note/</w:t>
+        </w:r>
+      </w:hyperlink>
     </w:p>
     <w:p>
       <w:pPr>
@@ -723,9 +697,12 @@
           <w:rPr>
             <w:rStyle w:val="Hyperlink"/>
           </w:rPr>
-          <w:t>https://leetcode.com/problems/first-bad-version/</w:t>
-        </w:r>
-      </w:hyperlink>
+          <w:t>https://leetcode.com/problems/climbing-stairs/</w:t>
+        </w:r>
+      </w:hyperlink>
+      <w:r>
+        <w:t xml:space="preserve"> duplicate</w:t>
+      </w:r>
     </w:p>
     <w:p>
       <w:pPr>
@@ -738,86 +715,218 @@
           <w:rPr>
             <w:rStyle w:val="Hyperlink"/>
           </w:rPr>
-          <w:t>https://leetcode.com/problems/ransom-note/</w:t>
-        </w:r>
-      </w:hyperlink>
-    </w:p>
-    <w:p>
-      <w:pPr>
-        <w:tabs>
-          <w:tab w:val="left" w:pos="3204"/>
-        </w:tabs>
-      </w:pPr>
+          <w:t>https://leetcode.com/problems/longest-palindrome/</w:t>
+        </w:r>
+      </w:hyperlink>
+      <w:r>
+        <w:t xml:space="preserve"> </w:t>
+      </w:r>
+    </w:p>
+    <w:p>
       <w:hyperlink r:id="rId61" w:history="1">
         <w:r>
           <w:rPr>
             <w:rStyle w:val="Hyperlink"/>
           </w:rPr>
-          <w:t>https://leetcode.com/problems/climbing-stairs/</w:t>
+          <w:t>https://leetcode.com/problems/reverse-linked-list/</w:t>
+        </w:r>
+      </w:hyperlink>
+      <w:r>
+        <w:t xml:space="preserve"> duplicate</w:t>
+      </w:r>
+    </w:p>
+    <w:p>
+      <w:hyperlink r:id="rId62" w:history="1">
+        <w:r>
+          <w:rPr>
+            <w:rStyle w:val="Hyperlink"/>
+          </w:rPr>
+          <w:t>https://leetcode.com/problems/diameter-of-binary-tree/</w:t>
+        </w:r>
+      </w:hyperlink>
+    </w:p>
+    <w:p>
+      <w:hyperlink r:id="rId63" w:history="1">
+        <w:r>
+          <w:rPr>
+            <w:rStyle w:val="Hyperlink"/>
+          </w:rPr>
+          <w:t>https://leetcode.com/problems/middle-of-the-linked-list/</w:t>
         </w:r>
       </w:hyperlink>
       <w:r>
         <w:t xml:space="preserve"> </w:t>
       </w:r>
-      <w:proofErr w:type="gramStart"/>
-      <w:r>
-        <w:t>duplicate</w:t>
-      </w:r>
-      <w:proofErr w:type="gramEnd"/>
-    </w:p>
-    <w:p>
-      <w:pPr>
-        <w:tabs>
-          <w:tab w:val="left" w:pos="3204"/>
-        </w:tabs>
-      </w:pPr>
-      <w:hyperlink r:id="rId62" w:history="1">
-        <w:r>
-          <w:rPr>
-            <w:rStyle w:val="Hyperlink"/>
-          </w:rPr>
-          <w:t>https://leetcode.com/problems/longest-palindrome/</w:t>
+    </w:p>
+    <w:p>
+      <w:hyperlink r:id="rId64" w:history="1">
+        <w:r>
+          <w:rPr>
+            <w:rStyle w:val="Hyperlink"/>
+          </w:rPr>
+          <w:t>https://leetcode.com/problems/maximum-depth-of-binary-tree/</w:t>
         </w:r>
       </w:hyperlink>
       <w:r>
         <w:t xml:space="preserve"> </w:t>
       </w:r>
     </w:p>
-    <w:p>
-      <w:hyperlink r:id="rId63" w:history="1">
-        <w:r>
-          <w:rPr>
-            <w:rStyle w:val="Hyperlink"/>
-          </w:rPr>
-          <w:t>https://leetcode.com/problems/reverse-linked-list/</w:t>
+    <w:p/>
+    <w:p>
+      <w:r>
+        <w:t>Week 3</w:t>
+      </w:r>
+    </w:p>
+    <w:p>
+      <w:hyperlink r:id="rId65" w:history="1">
+        <w:r>
+          <w:rPr>
+            <w:rStyle w:val="Hyperlink"/>
+          </w:rPr>
+          <w:t>https://leetcode.com/problems/insert-interval/</w:t>
+        </w:r>
+      </w:hyperlink>
+      <w:r>
+        <w:t xml:space="preserve"> duplicate</w:t>
+      </w:r>
+    </w:p>
+    <w:p>
+      <w:hyperlink r:id="rId66" w:history="1">
+        <w:r>
+          <w:rPr>
+            <w:rStyle w:val="Hyperlink"/>
+          </w:rPr>
+          <w:t>https://leetcode.com/problems/01-matrix/</w:t>
+        </w:r>
+      </w:hyperlink>
+    </w:p>
+    <w:p>
+      <w:hyperlink r:id="rId67" w:history="1">
+        <w:r>
+          <w:rPr>
+            <w:rStyle w:val="Hyperlink"/>
+          </w:rPr>
+          <w:t>https://leetcode.com/problems/k-closest-points-to-origin/</w:t>
+        </w:r>
+      </w:hyperlink>
+    </w:p>
+    <w:p>
+      <w:hyperlink r:id="rId68" w:history="1">
+        <w:r>
+          <w:rPr>
+            <w:rStyle w:val="Hyperlink"/>
+          </w:rPr>
+          <w:t>https://leetcode.com/problems/longest-substring-without-repeating-characters/</w:t>
+        </w:r>
+      </w:hyperlink>
+      <w:r>
+        <w:t xml:space="preserve"> duplicate</w:t>
+      </w:r>
+    </w:p>
+    <w:p>
+      <w:hyperlink r:id="rId69" w:history="1">
+        <w:r>
+          <w:rPr>
+            <w:rStyle w:val="Hyperlink"/>
+          </w:rPr>
+          <w:t>https://leetcode.com/problems/3sum/</w:t>
+        </w:r>
+      </w:hyperlink>
+      <w:r>
+        <w:t xml:space="preserve"> duplicate</w:t>
+      </w:r>
+    </w:p>
+    <w:p>
+      <w:hyperlink r:id="rId70" w:history="1">
+        <w:r>
+          <w:rPr>
+            <w:rStyle w:val="Hyperlink"/>
+          </w:rPr>
+          <w:t>https://leetcode.com/problems/clone-graph/submissions/</w:t>
+        </w:r>
+      </w:hyperlink>
+      <w:r>
+        <w:t xml:space="preserve"> duplicate</w:t>
+      </w:r>
+    </w:p>
+    <w:p>
+      <w:hyperlink r:id="rId71" w:history="1">
+        <w:r>
+          <w:rPr>
+            <w:rStyle w:val="Hyperlink"/>
+          </w:rPr>
+          <w:t>https://leetcode.com/problems/evaluate-reverse-polish-notation/</w:t>
         </w:r>
       </w:hyperlink>
       <w:r>
         <w:t xml:space="preserve"> </w:t>
       </w:r>
-      <w:proofErr w:type="gramStart"/>
-      <w:r>
-        <w:t>duplicate</w:t>
-      </w:r>
-      <w:proofErr w:type="gramEnd"/>
-    </w:p>
-    <w:p>
-      <w:hyperlink r:id="rId64" w:history="1">
-        <w:r>
-          <w:rPr>
-            <w:rStyle w:val="Hyperlink"/>
-          </w:rPr>
-          <w:t>https://leetcode.com/problems/diameter-of-binary-tree/</w:t>
-        </w:r>
-      </w:hyperlink>
-    </w:p>
-    <w:p>
-      <w:hyperlink r:id="rId65" w:history="1">
-        <w:r>
-          <w:rPr>
-            <w:rStyle w:val="Hyperlink"/>
-          </w:rPr>
-          <w:t>https://leetcode.com/problems/middle-of-the-linked-list/</w:t>
+    </w:p>
+    <w:p/>
+    <w:p>
+      <w:r>
+        <w:t>Week 4</w:t>
+      </w:r>
+    </w:p>
+    <w:p>
+      <w:hyperlink r:id="rId72" w:history="1">
+        <w:r>
+          <w:rPr>
+            <w:rStyle w:val="Hyperlink"/>
+          </w:rPr>
+          <w:t>https://leetcode.com/problems/course-schedule/</w:t>
+        </w:r>
+      </w:hyperlink>
+      <w:r>
+        <w:t xml:space="preserve"> duplicate</w:t>
+      </w:r>
+    </w:p>
+    <w:p>
+      <w:hyperlink r:id="rId73" w:history="1">
+        <w:r>
+          <w:rPr>
+            <w:rStyle w:val="Hyperlink"/>
+          </w:rPr>
+          <w:t>https://leetcode.com/problems/implement-trie-prefix-tree/</w:t>
+        </w:r>
+      </w:hyperlink>
+      <w:r>
+        <w:t xml:space="preserve"> duplicate</w:t>
+      </w:r>
+    </w:p>
+    <w:p>
+      <w:hyperlink r:id="rId74" w:history="1">
+        <w:r>
+          <w:rPr>
+            <w:rStyle w:val="Hyperlink"/>
+          </w:rPr>
+          <w:t>https://leetcode.com/problems/coin-change/</w:t>
+        </w:r>
+      </w:hyperlink>
+      <w:r>
+        <w:t xml:space="preserve"> duplicate</w:t>
+      </w:r>
+    </w:p>
+    <w:p>
+      <w:hyperlink r:id="rId75" w:history="1">
+        <w:r>
+          <w:rPr>
+            <w:rStyle w:val="Hyperlink"/>
+          </w:rPr>
+          <w:t>https://leetcode.com/problems/product-of-array-except-self/</w:t>
+        </w:r>
+      </w:hyperlink>
+      <w:r>
+        <w:t xml:space="preserve"> duplicate</w:t>
+      </w:r>
+    </w:p>
+    <w:p>
+      <w:hyperlink r:id="rId76" w:history="1">
+        <w:r>
+          <w:rPr>
+            <w:rStyle w:val="Hyperlink"/>
+          </w:rPr>
+          <w:t>https://leetcode.com/problems/min-stack/</w:t>
         </w:r>
       </w:hyperlink>
       <w:r>
@@ -825,638 +934,363 @@
       </w:r>
     </w:p>
     <w:p>
-      <w:hyperlink r:id="rId66" w:history="1">
-        <w:r>
-          <w:rPr>
-            <w:rStyle w:val="Hyperlink"/>
-          </w:rPr>
-          <w:t>https://leetcode.com/problems/maximum-depth-of-binary-tree/</w:t>
+      <w:hyperlink r:id="rId77" w:history="1">
+        <w:r>
+          <w:rPr>
+            <w:rStyle w:val="Hyperlink"/>
+          </w:rPr>
+          <w:t>https://leetcode.com/problems/rotting-oranges/</w:t>
+        </w:r>
+      </w:hyperlink>
+    </w:p>
+    <w:p/>
+    <w:p>
+      <w:r>
+        <w:t>Week 5</w:t>
+      </w:r>
+    </w:p>
+    <w:p>
+      <w:hyperlink r:id="rId78" w:history="1">
+        <w:r>
+          <w:rPr>
+            <w:rStyle w:val="Hyperlink"/>
+          </w:rPr>
+          <w:t>https://leetcode.com/problems/combination-sum/</w:t>
         </w:r>
       </w:hyperlink>
       <w:r>
         <w:t xml:space="preserve"> </w:t>
       </w:r>
     </w:p>
+    <w:p>
+      <w:hyperlink r:id="rId79" w:history="1">
+        <w:r>
+          <w:rPr>
+            <w:rStyle w:val="Hyperlink"/>
+          </w:rPr>
+          <w:t>https://leetcode.com/problems/merge-intervals/</w:t>
+        </w:r>
+      </w:hyperlink>
+      <w:r>
+        <w:t xml:space="preserve"> duplicate</w:t>
+      </w:r>
+    </w:p>
+    <w:p>
+      <w:hyperlink r:id="rId80" w:history="1">
+        <w:r>
+          <w:rPr>
+            <w:rStyle w:val="Hyperlink"/>
+          </w:rPr>
+          <w:t>https://leetcode.com/problems/time-based-key-value-store/</w:t>
+        </w:r>
+      </w:hyperlink>
+      <w:r>
+        <w:t xml:space="preserve"> </w:t>
+      </w:r>
+    </w:p>
+    <w:p>
+      <w:hyperlink r:id="rId81" w:history="1">
+        <w:r>
+          <w:rPr>
+            <w:rStyle w:val="Hyperlink"/>
+          </w:rPr>
+          <w:t>https://leetcode.com/problems/accounts-merge/</w:t>
+        </w:r>
+      </w:hyperlink>
+    </w:p>
+    <w:p>
+      <w:hyperlink r:id="rId82" w:history="1">
+        <w:r>
+          <w:rPr>
+            <w:rStyle w:val="Hyperlink"/>
+          </w:rPr>
+          <w:t>https://leetcode.com/problems/sort-colors/</w:t>
+        </w:r>
+      </w:hyperlink>
+    </w:p>
     <w:p/>
     <w:p>
       <w:r>
-        <w:t>Week 3</w:t>
-      </w:r>
-    </w:p>
-    <w:p>
-      <w:hyperlink r:id="rId67" w:history="1">
-        <w:r>
-          <w:rPr>
-            <w:rStyle w:val="Hyperlink"/>
-          </w:rPr>
-          <w:t>https://leetcode.com/problems/insert-interval/</w:t>
+        <w:t>Week 6</w:t>
+      </w:r>
+    </w:p>
+    <w:p>
+      <w:hyperlink r:id="rId83" w:history="1">
+        <w:r>
+          <w:rPr>
+            <w:rStyle w:val="Hyperlink"/>
+          </w:rPr>
+          <w:t>https://leetcode.com/problems/word-break/</w:t>
+        </w:r>
+      </w:hyperlink>
+      <w:r>
+        <w:t xml:space="preserve"> duplicate</w:t>
+      </w:r>
+    </w:p>
+    <w:p>
+      <w:hyperlink r:id="rId84" w:history="1">
+        <w:r>
+          <w:rPr>
+            <w:rStyle w:val="Hyperlink"/>
+          </w:rPr>
+          <w:t>https://leetcode.com/problems/partition-equal-subset-sum/</w:t>
         </w:r>
       </w:hyperlink>
       <w:r>
         <w:t xml:space="preserve"> </w:t>
       </w:r>
-      <w:proofErr w:type="gramStart"/>
-      <w:r>
-        <w:t>duplicate</w:t>
-      </w:r>
-      <w:proofErr w:type="gramEnd"/>
-    </w:p>
-    <w:p>
-      <w:hyperlink r:id="rId68" w:history="1">
-        <w:r>
-          <w:rPr>
-            <w:rStyle w:val="Hyperlink"/>
-          </w:rPr>
-          <w:t>https://leetcode.com/problems/01-matrix/</w:t>
-        </w:r>
-      </w:hyperlink>
-    </w:p>
-    <w:p>
-      <w:hyperlink r:id="rId69" w:history="1">
-        <w:r>
-          <w:rPr>
-            <w:rStyle w:val="Hyperlink"/>
-          </w:rPr>
-          <w:t>https://leetcode.com/problems/k-closest-points-to-origin/</w:t>
-        </w:r>
-      </w:hyperlink>
-    </w:p>
-    <w:p>
-      <w:hyperlink r:id="rId70" w:history="1">
-        <w:r>
-          <w:rPr>
-            <w:rStyle w:val="Hyperlink"/>
-          </w:rPr>
-          <w:t>https://leetcode.com/problems/longest-substring-without-repeating-characters/</w:t>
+    </w:p>
+    <w:p>
+      <w:hyperlink r:id="rId85" w:history="1">
+        <w:r>
+          <w:rPr>
+            <w:rStyle w:val="Hyperlink"/>
+          </w:rPr>
+          <w:t>https://leetcode.com/problems/string-to-integer-atoi/</w:t>
         </w:r>
       </w:hyperlink>
       <w:r>
         <w:t xml:space="preserve"> </w:t>
       </w:r>
-      <w:proofErr w:type="gramStart"/>
-      <w:r>
-        <w:t>duplicate</w:t>
-      </w:r>
-      <w:proofErr w:type="gramEnd"/>
-    </w:p>
-    <w:p>
-      <w:hyperlink r:id="rId71" w:history="1">
-        <w:r>
-          <w:rPr>
-            <w:rStyle w:val="Hyperlink"/>
-          </w:rPr>
-          <w:t>https://leetcode.com/problems/3sum/</w:t>
+    </w:p>
+    <w:p>
+      <w:hyperlink r:id="rId86" w:history="1">
+        <w:r>
+          <w:rPr>
+            <w:rStyle w:val="Hyperlink"/>
+          </w:rPr>
+          <w:t>https://leetcode.com/problems/spiral-matrix/</w:t>
+        </w:r>
+      </w:hyperlink>
+      <w:r>
+        <w:t xml:space="preserve">  duplicate</w:t>
+      </w:r>
+    </w:p>
+    <w:p>
+      <w:hyperlink r:id="rId87" w:history="1">
+        <w:r>
+          <w:rPr>
+            <w:rStyle w:val="Hyperlink"/>
+          </w:rPr>
+          <w:t>https://leetcode.com/problems/binary-tree-right-side-view/</w:t>
         </w:r>
       </w:hyperlink>
       <w:r>
         <w:t xml:space="preserve"> </w:t>
       </w:r>
-      <w:proofErr w:type="gramStart"/>
-      <w:r>
-        <w:t>duplicate</w:t>
-      </w:r>
-      <w:proofErr w:type="gramEnd"/>
-    </w:p>
-    <w:p>
-      <w:hyperlink r:id="rId72" w:history="1">
-        <w:r>
-          <w:rPr>
-            <w:rStyle w:val="Hyperlink"/>
-          </w:rPr>
-          <w:t>https://leetcode.com/problems/clone-graph/submissions/</w:t>
+    </w:p>
+    <w:p>
+      <w:hyperlink r:id="rId88" w:history="1">
+        <w:r>
+          <w:rPr>
+            <w:rStyle w:val="Hyperlink"/>
+          </w:rPr>
+          <w:t>https://leetcode.com/problems/longest-palindromic-substring/</w:t>
+        </w:r>
+      </w:hyperlink>
+      <w:r>
+        <w:t xml:space="preserve"> duplicate</w:t>
+      </w:r>
+    </w:p>
+    <w:p>
+      <w:hyperlink r:id="rId89" w:history="1">
+        <w:r>
+          <w:rPr>
+            <w:rStyle w:val="Hyperlink"/>
+          </w:rPr>
+          <w:t>https://leetcode.com/problems/unique-paths/</w:t>
+        </w:r>
+      </w:hyperlink>
+      <w:r>
+        <w:t xml:space="preserve"> duplicate</w:t>
+      </w:r>
+    </w:p>
+    <w:p>
+      <w:hyperlink r:id="rId90" w:history="1">
+        <w:r>
+          <w:rPr>
+            <w:rStyle w:val="Hyperlink"/>
+          </w:rPr>
+          <w:t>https://leetcode.com/problems/construct-binary-tree-from-preorder-and-inorder-traversal/</w:t>
+        </w:r>
+      </w:hyperlink>
+      <w:r>
+        <w:t xml:space="preserve"> duplicate</w:t>
+      </w:r>
+    </w:p>
+    <w:p/>
+    <w:p>
+      <w:r>
+        <w:t>Week 7</w:t>
+      </w:r>
+    </w:p>
+    <w:p>
+      <w:hyperlink r:id="rId91" w:history="1">
+        <w:r>
+          <w:rPr>
+            <w:rStyle w:val="Hyperlink"/>
+          </w:rPr>
+          <w:t>https://leetcode.com/problems/container-with-most-water/</w:t>
+        </w:r>
+      </w:hyperlink>
+      <w:r>
+        <w:t xml:space="preserve"> duplicate</w:t>
+      </w:r>
+    </w:p>
+    <w:p>
+      <w:hyperlink r:id="rId92" w:history="1">
+        <w:r>
+          <w:rPr>
+            <w:rStyle w:val="Hyperlink"/>
+          </w:rPr>
+          <w:t>https://leetcode.com/problems/word-search/</w:t>
+        </w:r>
+      </w:hyperlink>
+      <w:r>
+        <w:t xml:space="preserve"> duplicate</w:t>
+      </w:r>
+    </w:p>
+    <w:p>
+      <w:hyperlink r:id="rId93" w:history="1">
+        <w:r>
+          <w:rPr>
+            <w:rStyle w:val="Hyperlink"/>
+          </w:rPr>
+          <w:t>https://leetcode.com/problems/find-all-anagrams-in-a-string/</w:t>
         </w:r>
       </w:hyperlink>
       <w:r>
         <w:t xml:space="preserve"> </w:t>
       </w:r>
-      <w:proofErr w:type="gramStart"/>
-      <w:r>
-        <w:t>duplicate</w:t>
-      </w:r>
-      <w:proofErr w:type="gramEnd"/>
-    </w:p>
-    <w:p>
-      <w:hyperlink r:id="rId73" w:history="1">
-        <w:r>
-          <w:rPr>
-            <w:rStyle w:val="Hyperlink"/>
-          </w:rPr>
-          <w:t>https://leetcode.com/problems/evaluate-reverse-polish-notation/</w:t>
+    </w:p>
+    <w:p>
+      <w:hyperlink r:id="rId94" w:history="1">
+        <w:r>
+          <w:rPr>
+            <w:rStyle w:val="Hyperlink"/>
+          </w:rPr>
+          <w:t>https://leetcode.com/problems/minimum-height-trees/</w:t>
         </w:r>
       </w:hyperlink>
       <w:r>
         <w:t xml:space="preserve"> </w:t>
       </w:r>
     </w:p>
+    <w:p>
+      <w:hyperlink r:id="rId95" w:history="1">
+        <w:r>
+          <w:rPr>
+            <w:rStyle w:val="Hyperlink"/>
+          </w:rPr>
+          <w:t>https://leetcode.com/problems/task-scheduler/</w:t>
+        </w:r>
+      </w:hyperlink>
+      <w:r>
+        <w:t xml:space="preserve"> </w:t>
+      </w:r>
+    </w:p>
     <w:p/>
     <w:p>
       <w:r>
-        <w:t>Week 4</w:t>
-      </w:r>
-    </w:p>
-    <w:p>
-      <w:hyperlink r:id="rId74" w:history="1">
-        <w:r>
-          <w:rPr>
-            <w:rStyle w:val="Hyperlink"/>
-          </w:rPr>
-          <w:t>https://leetcode.com/problems/course-schedule/</w:t>
+        <w:t>Week 8</w:t>
+      </w:r>
+    </w:p>
+    <w:p>
+      <w:hyperlink r:id="rId96" w:history="1">
+        <w:r>
+          <w:rPr>
+            <w:rStyle w:val="Hyperlink"/>
+          </w:rPr>
+          <w:t>https://leetcode.com/problems/kth-smallest-element-in-a-bst/</w:t>
+        </w:r>
+      </w:hyperlink>
+      <w:r>
+        <w:t xml:space="preserve"> duplicate</w:t>
+      </w:r>
+    </w:p>
+    <w:p>
+      <w:hyperlink r:id="rId97" w:history="1">
+        <w:r>
+          <w:rPr>
+            <w:rStyle w:val="Hyperlink"/>
+          </w:rPr>
+          <w:t>https://leetcode.com/problems/minimum-window-substring/</w:t>
+        </w:r>
+      </w:hyperlink>
+      <w:r>
+        <w:t xml:space="preserve"> duplicate</w:t>
+      </w:r>
+    </w:p>
+    <w:p>
+      <w:hyperlink r:id="rId98" w:history="1">
+        <w:r>
+          <w:rPr>
+            <w:rStyle w:val="Hyperlink"/>
+          </w:rPr>
+          <w:t>https://leetcode.com/problems/serialize-and-deserialize-binary-tree/</w:t>
+        </w:r>
+      </w:hyperlink>
+      <w:r>
+        <w:t xml:space="preserve"> duplicate</w:t>
+      </w:r>
+    </w:p>
+    <w:p>
+      <w:hyperlink r:id="rId99" w:history="1">
+        <w:r>
+          <w:rPr>
+            <w:rStyle w:val="Hyperlink"/>
+          </w:rPr>
+          <w:t>https://leetcode.com/problems/basic-calculator/</w:t>
+        </w:r>
+      </w:hyperlink>
+    </w:p>
+    <w:p>
+      <w:hyperlink r:id="rId100" w:history="1">
+        <w:r>
+          <w:rPr>
+            <w:rStyle w:val="Hyperlink"/>
+          </w:rPr>
+          <w:t>https://leetcode.com/problems/maximum-profit-in-job-scheduling/</w:t>
         </w:r>
       </w:hyperlink>
       <w:r>
         <w:t xml:space="preserve"> </w:t>
       </w:r>
-      <w:proofErr w:type="gramStart"/>
-      <w:r>
-        <w:t>duplicate</w:t>
-      </w:r>
-      <w:proofErr w:type="gramEnd"/>
-    </w:p>
-    <w:p>
-      <w:hyperlink r:id="rId75" w:history="1">
-        <w:r>
-          <w:rPr>
-            <w:rStyle w:val="Hyperlink"/>
-          </w:rPr>
-          <w:t>https://leetcode.com/problems/implement-trie-prefix-tree/</w:t>
+    </w:p>
+    <w:p>
+      <w:hyperlink r:id="rId101" w:history="1">
+        <w:r>
+          <w:rPr>
+            <w:rStyle w:val="Hyperlink"/>
+          </w:rPr>
+          <w:t>https://leetcode.com/problems/merge-k-sorted-lists/</w:t>
+        </w:r>
+      </w:hyperlink>
+      <w:r>
+        <w:t xml:space="preserve"> duplicate</w:t>
+      </w:r>
+    </w:p>
+    <w:p>
+      <w:hyperlink r:id="rId102" w:history="1">
+        <w:r>
+          <w:rPr>
+            <w:rStyle w:val="Hyperlink"/>
+          </w:rPr>
+          <w:t>https://leetcode.com/problems/largest-rectangle-in-histogram/</w:t>
         </w:r>
       </w:hyperlink>
       <w:r>
         <w:t xml:space="preserve"> </w:t>
       </w:r>
-      <w:proofErr w:type="gramStart"/>
-      <w:r>
-        <w:t>duplicate</w:t>
-      </w:r>
-      <w:proofErr w:type="gramEnd"/>
-    </w:p>
-    <w:p>
-      <w:hyperlink r:id="rId76" w:history="1">
-        <w:r>
-          <w:rPr>
-            <w:rStyle w:val="Hyperlink"/>
-          </w:rPr>
-          <w:t>https://leetcode.com/problems/coin-change/</w:t>
-        </w:r>
-      </w:hyperlink>
-      <w:r>
-        <w:t xml:space="preserve"> </w:t>
-      </w:r>
-      <w:proofErr w:type="gramStart"/>
-      <w:r>
-        <w:t>duplicate</w:t>
-      </w:r>
-      <w:proofErr w:type="gramEnd"/>
-    </w:p>
-    <w:p>
-      <w:hyperlink r:id="rId77" w:history="1">
-        <w:r>
-          <w:rPr>
-            <w:rStyle w:val="Hyperlink"/>
-          </w:rPr>
-          <w:t>https://leetcode.com/problems/product-of-array-except-self/</w:t>
-        </w:r>
-      </w:hyperlink>
-      <w:r>
-        <w:t xml:space="preserve"> </w:t>
-      </w:r>
-      <w:proofErr w:type="gramStart"/>
-      <w:r>
-        <w:t>duplicate</w:t>
-      </w:r>
-      <w:proofErr w:type="gramEnd"/>
-    </w:p>
-    <w:p>
-      <w:hyperlink r:id="rId78" w:history="1">
-        <w:r>
-          <w:rPr>
-            <w:rStyle w:val="Hyperlink"/>
-          </w:rPr>
-          <w:t>https://leetcode.com/problems/min-stack/</w:t>
-        </w:r>
-      </w:hyperlink>
-      <w:r>
-        <w:t xml:space="preserve"> </w:t>
-      </w:r>
-    </w:p>
-    <w:p>
-      <w:hyperlink r:id="rId79" w:history="1">
-        <w:r>
-          <w:rPr>
-            <w:rStyle w:val="Hyperlink"/>
-          </w:rPr>
-          <w:t>https://leetcode.com/problems/rotting-oranges/</w:t>
-        </w:r>
-      </w:hyperlink>
     </w:p>
     <w:p/>
     <w:p>
       <w:r>
-        <w:t>Week 5</w:t>
-      </w:r>
-    </w:p>
-    <w:p>
-      <w:hyperlink r:id="rId80" w:history="1">
-        <w:r>
-          <w:rPr>
-            <w:rStyle w:val="Hyperlink"/>
-          </w:rPr>
-          <w:t>https://leetcode.com/problems/combination-sum/</w:t>
-        </w:r>
-      </w:hyperlink>
-      <w:r>
-        <w:t xml:space="preserve"> </w:t>
-      </w:r>
-    </w:p>
-    <w:p>
-      <w:hyperlink r:id="rId81" w:history="1">
-        <w:r>
-          <w:rPr>
-            <w:rStyle w:val="Hyperlink"/>
-          </w:rPr>
-          <w:t>https://leetcode.com/problems/merge-intervals/</w:t>
-        </w:r>
-      </w:hyperlink>
-      <w:r>
-        <w:t xml:space="preserve"> </w:t>
-      </w:r>
-      <w:proofErr w:type="gramStart"/>
-      <w:r>
-        <w:t>duplicate</w:t>
-      </w:r>
-      <w:proofErr w:type="gramEnd"/>
-    </w:p>
-    <w:p>
-      <w:hyperlink r:id="rId82" w:history="1">
-        <w:r>
-          <w:rPr>
-            <w:rStyle w:val="Hyperlink"/>
-          </w:rPr>
-          <w:t>https://leetcode.com/problems/time-based-key-value-store/</w:t>
-        </w:r>
-      </w:hyperlink>
-      <w:r>
-        <w:t xml:space="preserve"> </w:t>
-      </w:r>
-    </w:p>
-    <w:p>
-      <w:hyperlink r:id="rId83" w:history="1">
-        <w:r>
-          <w:rPr>
-            <w:rStyle w:val="Hyperlink"/>
-          </w:rPr>
-          <w:t>https://leetcode.com/problems/accounts-merge/</w:t>
-        </w:r>
-      </w:hyperlink>
-    </w:p>
-    <w:p>
-      <w:hyperlink r:id="rId84" w:history="1">
-        <w:r>
-          <w:rPr>
-            <w:rStyle w:val="Hyperlink"/>
-          </w:rPr>
-          <w:t>https://leetcode.com/problems/sort-colors/</w:t>
-        </w:r>
-      </w:hyperlink>
-    </w:p>
-    <w:p/>
-    <w:p>
-      <w:r>
-        <w:t>Week 6</w:t>
-      </w:r>
-    </w:p>
-    <w:p>
-      <w:hyperlink r:id="rId85" w:history="1">
-        <w:r>
-          <w:rPr>
-            <w:rStyle w:val="Hyperlink"/>
-          </w:rPr>
-          <w:t>https://leetcode.com/problems/word-break/</w:t>
-        </w:r>
-      </w:hyperlink>
-      <w:r>
-        <w:t xml:space="preserve"> </w:t>
-      </w:r>
-      <w:proofErr w:type="gramStart"/>
-      <w:r>
-        <w:t>duplicate</w:t>
-      </w:r>
-      <w:proofErr w:type="gramEnd"/>
-    </w:p>
-    <w:p>
-      <w:hyperlink r:id="rId86" w:history="1">
-        <w:r>
-          <w:rPr>
-            <w:rStyle w:val="Hyperlink"/>
-          </w:rPr>
-          <w:t>https://leetcode.com/problems/partition-equal-subset-sum/</w:t>
-        </w:r>
-      </w:hyperlink>
-      <w:r>
-        <w:t xml:space="preserve"> </w:t>
-      </w:r>
-    </w:p>
-    <w:p>
-      <w:hyperlink r:id="rId87" w:history="1">
-        <w:r>
-          <w:rPr>
-            <w:rStyle w:val="Hyperlink"/>
-          </w:rPr>
-          <w:t>https://leetcode.com/problems/string-to-integer-atoi/</w:t>
-        </w:r>
-      </w:hyperlink>
-      <w:r>
-        <w:t xml:space="preserve"> </w:t>
-      </w:r>
-    </w:p>
-    <w:p>
-      <w:hyperlink r:id="rId88" w:history="1">
-        <w:r>
-          <w:rPr>
-            <w:rStyle w:val="Hyperlink"/>
-          </w:rPr>
-          <w:t>https://leetcode.com/problems/spiral-matrix/</w:t>
-        </w:r>
-      </w:hyperlink>
-      <w:r>
-        <w:t xml:space="preserve">  duplicate</w:t>
-      </w:r>
-    </w:p>
-    <w:p>
-      <w:hyperlink r:id="rId89" w:history="1">
-        <w:r>
-          <w:rPr>
-            <w:rStyle w:val="Hyperlink"/>
-          </w:rPr>
-          <w:t>https://leetcode.com/problems/binary-tree-right-side-view/</w:t>
-        </w:r>
-      </w:hyperlink>
-      <w:r>
-        <w:t xml:space="preserve"> </w:t>
-      </w:r>
-    </w:p>
-    <w:p>
-      <w:hyperlink r:id="rId90" w:history="1">
-        <w:r>
-          <w:rPr>
-            <w:rStyle w:val="Hyperlink"/>
-          </w:rPr>
-          <w:t>https://leetcode.com/problems/longest-palindromic-substring/</w:t>
-        </w:r>
-      </w:hyperlink>
-      <w:r>
-        <w:t xml:space="preserve"> </w:t>
-      </w:r>
-      <w:proofErr w:type="gramStart"/>
-      <w:r>
-        <w:t>duplicate</w:t>
-      </w:r>
-      <w:proofErr w:type="gramEnd"/>
-    </w:p>
-    <w:p>
-      <w:hyperlink r:id="rId91" w:history="1">
-        <w:r>
-          <w:rPr>
-            <w:rStyle w:val="Hyperlink"/>
-          </w:rPr>
-          <w:t>https://leetcode.com/problems/unique-paths/</w:t>
-        </w:r>
-      </w:hyperlink>
-      <w:r>
-        <w:t xml:space="preserve"> </w:t>
-      </w:r>
-      <w:proofErr w:type="gramStart"/>
-      <w:r>
-        <w:t>duplicate</w:t>
-      </w:r>
-      <w:proofErr w:type="gramEnd"/>
-    </w:p>
-    <w:p>
-      <w:hyperlink r:id="rId92" w:history="1">
-        <w:r>
-          <w:rPr>
-            <w:rStyle w:val="Hyperlink"/>
-          </w:rPr>
-          <w:t>https://leetcode.com/problems/construct-binary-tree-from-preorder-and-inorder-traversal/</w:t>
-        </w:r>
-      </w:hyperlink>
-      <w:r>
-        <w:t xml:space="preserve"> </w:t>
-      </w:r>
-      <w:proofErr w:type="gramStart"/>
-      <w:r>
-        <w:t>duplicate</w:t>
-      </w:r>
-      <w:proofErr w:type="gramEnd"/>
-    </w:p>
-    <w:p/>
-    <w:p>
-      <w:r>
-        <w:t>Week 7</w:t>
-      </w:r>
-    </w:p>
-    <w:p>
-      <w:hyperlink r:id="rId93" w:history="1">
-        <w:r>
-          <w:rPr>
-            <w:rStyle w:val="Hyperlink"/>
-          </w:rPr>
-          <w:t>https://leetcode.com/problems/container-with-most-water/</w:t>
-        </w:r>
-      </w:hyperlink>
-      <w:r>
-        <w:t xml:space="preserve"> </w:t>
-      </w:r>
-      <w:proofErr w:type="gramStart"/>
-      <w:r>
-        <w:t>duplicate</w:t>
-      </w:r>
-      <w:proofErr w:type="gramEnd"/>
-    </w:p>
-    <w:p>
-      <w:hyperlink r:id="rId94" w:history="1">
-        <w:r>
-          <w:rPr>
-            <w:rStyle w:val="Hyperlink"/>
-          </w:rPr>
-          <w:t>https://leetcode.com/problems/word-search/</w:t>
-        </w:r>
-      </w:hyperlink>
-      <w:r>
-        <w:t xml:space="preserve"> </w:t>
-      </w:r>
-      <w:proofErr w:type="gramStart"/>
-      <w:r>
-        <w:t>duplicate</w:t>
-      </w:r>
-      <w:proofErr w:type="gramEnd"/>
-    </w:p>
-    <w:p>
-      <w:hyperlink r:id="rId95" w:history="1">
-        <w:r>
-          <w:rPr>
-            <w:rStyle w:val="Hyperlink"/>
-          </w:rPr>
-          <w:t>https://leetcode.com/problems/find-all-anagrams-in-a-string/</w:t>
-        </w:r>
-      </w:hyperlink>
-      <w:r>
-        <w:t xml:space="preserve"> </w:t>
-      </w:r>
-    </w:p>
-    <w:p>
-      <w:hyperlink r:id="rId96" w:history="1">
-        <w:r>
-          <w:rPr>
-            <w:rStyle w:val="Hyperlink"/>
-          </w:rPr>
-          <w:t>https://leetcode.com/problems/minimum-height-trees/</w:t>
-        </w:r>
-      </w:hyperlink>
-      <w:r>
-        <w:t xml:space="preserve"> </w:t>
-      </w:r>
-    </w:p>
-    <w:p>
-      <w:hyperlink r:id="rId97" w:history="1">
-        <w:r>
-          <w:rPr>
-            <w:rStyle w:val="Hyperlink"/>
-          </w:rPr>
-          <w:t>https://leetcode.com/problems/task-scheduler/</w:t>
-        </w:r>
-      </w:hyperlink>
-      <w:r>
-        <w:t xml:space="preserve"> </w:t>
-      </w:r>
-    </w:p>
-    <w:p/>
-    <w:p>
-      <w:r>
-        <w:t>Week 8</w:t>
-      </w:r>
-    </w:p>
-    <w:p>
-      <w:hyperlink r:id="rId98" w:history="1">
-        <w:r>
-          <w:rPr>
-            <w:rStyle w:val="Hyperlink"/>
-          </w:rPr>
-          <w:t>https://leetcode.com/problems/kth-smallest-element-in-a-bst/</w:t>
-        </w:r>
-      </w:hyperlink>
-      <w:r>
-        <w:t xml:space="preserve"> </w:t>
-      </w:r>
-      <w:proofErr w:type="gramStart"/>
-      <w:r>
-        <w:t>duplicate</w:t>
-      </w:r>
-      <w:proofErr w:type="gramEnd"/>
-    </w:p>
-    <w:p>
-      <w:hyperlink r:id="rId99" w:history="1">
-        <w:r>
-          <w:rPr>
-            <w:rStyle w:val="Hyperlink"/>
-          </w:rPr>
-          <w:t>https://leetcode.com/problems/minimum-window-substring/</w:t>
-        </w:r>
-      </w:hyperlink>
-      <w:r>
-        <w:t xml:space="preserve"> </w:t>
-      </w:r>
-      <w:proofErr w:type="gramStart"/>
-      <w:r>
-        <w:t>duplicate</w:t>
-      </w:r>
-      <w:proofErr w:type="gramEnd"/>
-    </w:p>
-    <w:p>
-      <w:hyperlink r:id="rId100" w:history="1">
-        <w:r>
-          <w:rPr>
-            <w:rStyle w:val="Hyperlink"/>
-          </w:rPr>
-          <w:t>https://leetcode.com/problems/serialize-and-deserialize-binary-tree/</w:t>
-        </w:r>
-      </w:hyperlink>
-      <w:r>
-        <w:t xml:space="preserve"> </w:t>
-      </w:r>
-      <w:proofErr w:type="gramStart"/>
-      <w:r>
-        <w:t>duplicate</w:t>
-      </w:r>
-      <w:proofErr w:type="gramEnd"/>
-    </w:p>
-    <w:p>
-      <w:hyperlink r:id="rId101" w:history="1">
-        <w:r>
-          <w:rPr>
-            <w:rStyle w:val="Hyperlink"/>
-          </w:rPr>
-          <w:t>https://leetcode.com/problems/basic-calculator/</w:t>
-        </w:r>
-      </w:hyperlink>
-    </w:p>
-    <w:p>
-      <w:hyperlink r:id="rId102" w:history="1">
-        <w:r>
-          <w:rPr>
-            <w:rStyle w:val="Hyperlink"/>
-          </w:rPr>
-          <w:t>https://leetcode.com/problems/maximum-profit-in-job-scheduling/</w:t>
-        </w:r>
-      </w:hyperlink>
-      <w:r>
-        <w:t xml:space="preserve"> </w:t>
+        <w:t>what to study based on time left</w:t>
       </w:r>
     </w:p>
     <w:p>
       <w:hyperlink r:id="rId103" w:history="1">
-        <w:r>
-          <w:rPr>
-            <w:rStyle w:val="Hyperlink"/>
-          </w:rPr>
-          <w:t>https://leetcode.com/problems/merge-k-sorted-lists/</w:t>
-        </w:r>
-      </w:hyperlink>
-      <w:r>
-        <w:t xml:space="preserve"> </w:t>
-      </w:r>
-      <w:proofErr w:type="gramStart"/>
-      <w:r>
-        <w:t>duplicate</w:t>
-      </w:r>
-      <w:proofErr w:type="gramEnd"/>
-    </w:p>
-    <w:p>
-      <w:hyperlink r:id="rId104" w:history="1">
-        <w:r>
-          <w:rPr>
-            <w:rStyle w:val="Hyperlink"/>
-          </w:rPr>
-          <w:t>https://leetcode.com/problems/largest-rectangle-in-histogram/</w:t>
-        </w:r>
-      </w:hyperlink>
-      <w:r>
-        <w:t xml:space="preserve"> </w:t>
-      </w:r>
-    </w:p>
-    <w:p/>
-    <w:p>
-      <w:r>
-        <w:t xml:space="preserve">what to study based on time </w:t>
-      </w:r>
-      <w:proofErr w:type="gramStart"/>
-      <w:r>
-        <w:t>left</w:t>
-      </w:r>
-      <w:proofErr w:type="gramEnd"/>
-    </w:p>
-    <w:p>
-      <w:hyperlink r:id="rId105" w:history="1">
         <w:r>
           <w:rPr>
             <w:rStyle w:val="Hyperlink"/>

</xml_diff>

<commit_message>
Longest Common Subsequence ( O(m*n) )
This gradually builds upon common letters and finds the optimal number of combinations. Adding a column and row removes m*n if checks.
</commit_message>
<xml_diff>
--- a/Interview prep.docx
+++ b/Interview prep.docx
@@ -74,7 +74,19 @@
           <w:rPr>
             <w:rStyle w:val="Hyperlink"/>
           </w:rPr>
-          <w:t>https://leetcode.com/problems/longest-increasing-subsequence/</w:t>
+          <w:t>https://leetcode.com/problem</w:t>
+        </w:r>
+        <w:r>
+          <w:rPr>
+            <w:rStyle w:val="Hyperlink"/>
+          </w:rPr>
+          <w:t>s</w:t>
+        </w:r>
+        <w:r>
+          <w:rPr>
+            <w:rStyle w:val="Hyperlink"/>
+          </w:rPr>
+          <w:t>/word-break/</w:t>
         </w:r>
       </w:hyperlink>
     </w:p>
@@ -84,7 +96,7 @@
           <w:rPr>
             <w:rStyle w:val="Hyperlink"/>
           </w:rPr>
-          <w:t>https://leetcode.com/problems/longest-common-subsequence/</w:t>
+          <w:t>https://leetcode.com/problems/combination-sum-iv/</w:t>
         </w:r>
       </w:hyperlink>
     </w:p>
@@ -94,7 +106,7 @@
           <w:rPr>
             <w:rStyle w:val="Hyperlink"/>
           </w:rPr>
-          <w:t>https://leetcode.com/problems/word-break/</w:t>
+          <w:t>https://leetcode.com/problems/house-robber-ii/submissions/</w:t>
         </w:r>
       </w:hyperlink>
     </w:p>
@@ -104,7 +116,7 @@
           <w:rPr>
             <w:rStyle w:val="Hyperlink"/>
           </w:rPr>
-          <w:t>https://leetcode.com/problems/combination-sum-iv/</w:t>
+          <w:t>https://leetcode.com/problems/decode-ways/</w:t>
         </w:r>
       </w:hyperlink>
     </w:p>
@@ -114,7 +126,7 @@
           <w:rPr>
             <w:rStyle w:val="Hyperlink"/>
           </w:rPr>
-          <w:t>https://leetcode.com/problems/house-robber-ii/submissions/</w:t>
+          <w:t>https://leetcode.com/problems/unique-paths/</w:t>
         </w:r>
       </w:hyperlink>
     </w:p>
@@ -124,9 +136,14 @@
           <w:rPr>
             <w:rStyle w:val="Hyperlink"/>
           </w:rPr>
-          <w:t>https://leetcode.com/problems/decode-ways/</w:t>
-        </w:r>
-      </w:hyperlink>
+          <w:t>https://leetcode.com/problems/jump-game/</w:t>
+        </w:r>
+      </w:hyperlink>
+    </w:p>
+    <w:p>
+      <w:r>
+        <w:t>Graph</w:t>
+      </w:r>
     </w:p>
     <w:p>
       <w:hyperlink r:id="rId13" w:history="1">
@@ -134,7 +151,7 @@
           <w:rPr>
             <w:rStyle w:val="Hyperlink"/>
           </w:rPr>
-          <w:t>https://leetcode.com/problems/unique-paths/</w:t>
+          <w:t>https://leetcode.com/problems/clone-graph/submissions/</w:t>
         </w:r>
       </w:hyperlink>
     </w:p>
@@ -144,14 +161,9 @@
           <w:rPr>
             <w:rStyle w:val="Hyperlink"/>
           </w:rPr>
-          <w:t>https://leetcode.com/problems/jump-game/</w:t>
-        </w:r>
-      </w:hyperlink>
-    </w:p>
-    <w:p>
-      <w:r>
-        <w:t>Graph</w:t>
-      </w:r>
+          <w:t>https://leetcode.com/problems/course-schedule/</w:t>
+        </w:r>
+      </w:hyperlink>
     </w:p>
     <w:p>
       <w:hyperlink r:id="rId15" w:history="1">
@@ -159,7 +171,7 @@
           <w:rPr>
             <w:rStyle w:val="Hyperlink"/>
           </w:rPr>
-          <w:t>https://leetcode.com/problems/clone-graph/submissions/</w:t>
+          <w:t>https://leetcode.com/problems/pacific-atlantic-water-flow/</w:t>
         </w:r>
       </w:hyperlink>
     </w:p>
@@ -169,9 +181,14 @@
           <w:rPr>
             <w:rStyle w:val="Hyperlink"/>
           </w:rPr>
-          <w:t>https://leetcode.com/problems/course-schedule/</w:t>
-        </w:r>
-      </w:hyperlink>
+          <w:t>https://leetcode.com/problems/longest-consecutive-sequence/</w:t>
+        </w:r>
+      </w:hyperlink>
+    </w:p>
+    <w:p>
+      <w:r>
+        <w:t>Interval</w:t>
+      </w:r>
     </w:p>
     <w:p>
       <w:hyperlink r:id="rId17" w:history="1">
@@ -179,7 +196,7 @@
           <w:rPr>
             <w:rStyle w:val="Hyperlink"/>
           </w:rPr>
-          <w:t>https://leetcode.com/problems/pacific-atlantic-water-flow/</w:t>
+          <w:t>https://leetcode.com/problems/insert-interval/</w:t>
         </w:r>
       </w:hyperlink>
     </w:p>
@@ -189,14 +206,9 @@
           <w:rPr>
             <w:rStyle w:val="Hyperlink"/>
           </w:rPr>
-          <w:t>https://leetcode.com/problems/longest-consecutive-sequence/</w:t>
-        </w:r>
-      </w:hyperlink>
-    </w:p>
-    <w:p>
-      <w:r>
-        <w:t>Interval</w:t>
-      </w:r>
+          <w:t>https://leetcode.com/problems/merge-intervals/</w:t>
+        </w:r>
+      </w:hyperlink>
     </w:p>
     <w:p>
       <w:hyperlink r:id="rId19" w:history="1">
@@ -204,9 +216,14 @@
           <w:rPr>
             <w:rStyle w:val="Hyperlink"/>
           </w:rPr>
-          <w:t>https://leetcode.com/problems/insert-interval/</w:t>
-        </w:r>
-      </w:hyperlink>
+          <w:t>https://leetcode.com/problems/non-overlapping-intervals/</w:t>
+        </w:r>
+      </w:hyperlink>
+    </w:p>
+    <w:p>
+      <w:r>
+        <w:t>Linked List</w:t>
+      </w:r>
     </w:p>
     <w:p>
       <w:hyperlink r:id="rId20" w:history="1">
@@ -214,7 +231,7 @@
           <w:rPr>
             <w:rStyle w:val="Hyperlink"/>
           </w:rPr>
-          <w:t>https://leetcode.com/problems/merge-intervals/</w:t>
+          <w:t>https://leetcode.com/problems/reverse-linked-list/</w:t>
         </w:r>
       </w:hyperlink>
     </w:p>
@@ -224,14 +241,9 @@
           <w:rPr>
             <w:rStyle w:val="Hyperlink"/>
           </w:rPr>
-          <w:t>https://leetcode.com/problems/non-overlapping-intervals/</w:t>
-        </w:r>
-      </w:hyperlink>
-    </w:p>
-    <w:p>
-      <w:r>
-        <w:t>Linked List</w:t>
-      </w:r>
+          <w:t>https://leetcode.com/problems/linked-list-cycle/</w:t>
+        </w:r>
+      </w:hyperlink>
     </w:p>
     <w:p>
       <w:hyperlink r:id="rId22" w:history="1">
@@ -239,7 +251,7 @@
           <w:rPr>
             <w:rStyle w:val="Hyperlink"/>
           </w:rPr>
-          <w:t>https://leetcode.com/problems/reverse-linked-list/</w:t>
+          <w:t>https://leetcode.com/problems/merge-k-sorted-lists/</w:t>
         </w:r>
       </w:hyperlink>
     </w:p>
@@ -249,9 +261,14 @@
           <w:rPr>
             <w:rStyle w:val="Hyperlink"/>
           </w:rPr>
-          <w:t>https://leetcode.com/problems/linked-list-cycle/</w:t>
-        </w:r>
-      </w:hyperlink>
+          <w:t>https://leetcode.com/problems/reorder-list/submissions/</w:t>
+        </w:r>
+      </w:hyperlink>
+    </w:p>
+    <w:p>
+      <w:r>
+        <w:t>Matrix</w:t>
+      </w:r>
     </w:p>
     <w:p>
       <w:hyperlink r:id="rId24" w:history="1">
@@ -259,7 +276,7 @@
           <w:rPr>
             <w:rStyle w:val="Hyperlink"/>
           </w:rPr>
-          <w:t>https://leetcode.com/problems/merge-k-sorted-lists/</w:t>
+          <w:t>https://leetcode.com/problems/spiral-matrix/</w:t>
         </w:r>
       </w:hyperlink>
     </w:p>
@@ -269,13 +286,13 @@
           <w:rPr>
             <w:rStyle w:val="Hyperlink"/>
           </w:rPr>
-          <w:t>https://leetcode.com/problems/reorder-list/submissions/</w:t>
-        </w:r>
-      </w:hyperlink>
-    </w:p>
-    <w:p>
-      <w:r>
-        <w:t>Matrix</w:t>
+          <w:t>https://leetcode.com/problems/word-search/</w:t>
+        </w:r>
+      </w:hyperlink>
+    </w:p>
+    <w:p>
+      <w:r>
+        <w:t>String</w:t>
       </w:r>
     </w:p>
     <w:p>
@@ -284,7 +301,7 @@
           <w:rPr>
             <w:rStyle w:val="Hyperlink"/>
           </w:rPr>
-          <w:t>https://leetcode.com/problems/spiral-matrix/</w:t>
+          <w:t>https://leetcode.com/problems/longest-substring-without-repeating-characters/</w:t>
         </w:r>
       </w:hyperlink>
     </w:p>
@@ -294,14 +311,9 @@
           <w:rPr>
             <w:rStyle w:val="Hyperlink"/>
           </w:rPr>
-          <w:t>https://leetcode.com/problems/word-search/</w:t>
-        </w:r>
-      </w:hyperlink>
-    </w:p>
-    <w:p>
-      <w:r>
-        <w:t>String</w:t>
-      </w:r>
+          <w:t>https://leetcode.com/problems/longest-repeating-character-replacement/</w:t>
+        </w:r>
+      </w:hyperlink>
     </w:p>
     <w:p>
       <w:hyperlink r:id="rId28" w:history="1">
@@ -309,7 +321,7 @@
           <w:rPr>
             <w:rStyle w:val="Hyperlink"/>
           </w:rPr>
-          <w:t>https://leetcode.com/problems/longest-substring-without-repeating-characters/</w:t>
+          <w:t>https://leetcode.com/problems/minimum-window-substring/</w:t>
         </w:r>
       </w:hyperlink>
     </w:p>
@@ -319,7 +331,7 @@
           <w:rPr>
             <w:rStyle w:val="Hyperlink"/>
           </w:rPr>
-          <w:t>https://leetcode.com/problems/longest-repeating-character-replacement/</w:t>
+          <w:t>https://leetcode.com/problems/valid-palindrome/submissions/</w:t>
         </w:r>
       </w:hyperlink>
     </w:p>
@@ -329,7 +341,7 @@
           <w:rPr>
             <w:rStyle w:val="Hyperlink"/>
           </w:rPr>
-          <w:t>https://leetcode.com/problems/minimum-window-substring/</w:t>
+          <w:t>https://leetcode.com/problems/longest-palindromic-substring/</w:t>
         </w:r>
       </w:hyperlink>
     </w:p>
@@ -339,9 +351,14 @@
           <w:rPr>
             <w:rStyle w:val="Hyperlink"/>
           </w:rPr>
-          <w:t>https://leetcode.com/problems/valid-palindrome/submissions/</w:t>
-        </w:r>
-      </w:hyperlink>
+          <w:t>https://leetcode.com/problems/palindromic-substrings/</w:t>
+        </w:r>
+      </w:hyperlink>
+    </w:p>
+    <w:p>
+      <w:r>
+        <w:t>Tree</w:t>
+      </w:r>
     </w:p>
     <w:p>
       <w:hyperlink r:id="rId32" w:history="1">
@@ -349,7 +366,7 @@
           <w:rPr>
             <w:rStyle w:val="Hyperlink"/>
           </w:rPr>
-          <w:t>https://leetcode.com/problems/longest-palindromic-substring/</w:t>
+          <w:t>https://leetcode.com/problems/maximum-depth-of-binary-tree/</w:t>
         </w:r>
       </w:hyperlink>
     </w:p>
@@ -359,14 +376,9 @@
           <w:rPr>
             <w:rStyle w:val="Hyperlink"/>
           </w:rPr>
-          <w:t>https://leetcode.com/problems/palindromic-substrings/</w:t>
-        </w:r>
-      </w:hyperlink>
-    </w:p>
-    <w:p>
-      <w:r>
-        <w:t>Tree</w:t>
-      </w:r>
+          <w:t>https://leetcode.com/problems/same-tree/</w:t>
+        </w:r>
+      </w:hyperlink>
     </w:p>
     <w:p>
       <w:hyperlink r:id="rId34" w:history="1">
@@ -374,7 +386,7 @@
           <w:rPr>
             <w:rStyle w:val="Hyperlink"/>
           </w:rPr>
-          <w:t>https://leetcode.com/problems/maximum-depth-of-binary-tree/</w:t>
+          <w:t>https://leetcode.com/problems/invert-binary-tree/</w:t>
         </w:r>
       </w:hyperlink>
     </w:p>
@@ -384,7 +396,7 @@
           <w:rPr>
             <w:rStyle w:val="Hyperlink"/>
           </w:rPr>
-          <w:t>https://leetcode.com/problems/same-tree/</w:t>
+          <w:t>https://leetcode.com/problems/binary-tree-maximum-path-sum/</w:t>
         </w:r>
       </w:hyperlink>
     </w:p>
@@ -394,7 +406,7 @@
           <w:rPr>
             <w:rStyle w:val="Hyperlink"/>
           </w:rPr>
-          <w:t>https://leetcode.com/problems/invert-binary-tree/</w:t>
+          <w:t>https://leetcode.com/problems/binary-tree-level-order-traversal/</w:t>
         </w:r>
       </w:hyperlink>
     </w:p>
@@ -404,7 +416,7 @@
           <w:rPr>
             <w:rStyle w:val="Hyperlink"/>
           </w:rPr>
-          <w:t>https://leetcode.com/problems/binary-tree-maximum-path-sum/</w:t>
+          <w:t>https://leetcode.com/problems/serialize-and-deserialize-binary-tree/</w:t>
         </w:r>
       </w:hyperlink>
     </w:p>
@@ -414,7 +426,7 @@
           <w:rPr>
             <w:rStyle w:val="Hyperlink"/>
           </w:rPr>
-          <w:t>https://leetcode.com/problems/binary-tree-level-order-traversal/</w:t>
+          <w:t>https://leetcode.com/problems/kth-smallest-element-in-a-bst/</w:t>
         </w:r>
       </w:hyperlink>
     </w:p>
@@ -424,7 +436,7 @@
           <w:rPr>
             <w:rStyle w:val="Hyperlink"/>
           </w:rPr>
-          <w:t>https://leetcode.com/problems/serialize-and-deserialize-binary-tree/</w:t>
+          <w:t>https://leetcode.com/problems/lowest-common-ancestor-of-a-binary-search-tree/</w:t>
         </w:r>
       </w:hyperlink>
     </w:p>
@@ -434,7 +446,7 @@
           <w:rPr>
             <w:rStyle w:val="Hyperlink"/>
           </w:rPr>
-          <w:t>https://leetcode.com/problems/kth-smallest-element-in-a-bst/</w:t>
+          <w:t>https://leetcode.com/problems/implement-trie-prefix-tree/</w:t>
         </w:r>
       </w:hyperlink>
     </w:p>
@@ -444,7 +456,7 @@
           <w:rPr>
             <w:rStyle w:val="Hyperlink"/>
           </w:rPr>
-          <w:t>https://leetcode.com/problems/lowest-common-ancestor-of-a-binary-search-tree/</w:t>
+          <w:t>https://leetcode.com/problems/design-add-and-search-words-data-structure/</w:t>
         </w:r>
       </w:hyperlink>
     </w:p>
@@ -454,7 +466,7 @@
           <w:rPr>
             <w:rStyle w:val="Hyperlink"/>
           </w:rPr>
-          <w:t>https://leetcode.com/problems/implement-trie-prefix-tree/</w:t>
+          <w:t>https://leetcode.com/problems/word-search-ii/</w:t>
         </w:r>
       </w:hyperlink>
     </w:p>
@@ -464,9 +476,14 @@
           <w:rPr>
             <w:rStyle w:val="Hyperlink"/>
           </w:rPr>
-          <w:t>https://leetcode.com/problems/design-add-and-search-words-data-structure/</w:t>
-        </w:r>
-      </w:hyperlink>
+          <w:t>https://leetcode.com/problems/construct-binary-tree-from-preorder-and-inorder-traversal/</w:t>
+        </w:r>
+      </w:hyperlink>
+    </w:p>
+    <w:p>
+      <w:r>
+        <w:t>Heap</w:t>
+      </w:r>
     </w:p>
     <w:p>
       <w:hyperlink r:id="rId44" w:history="1">
@@ -474,7 +491,7 @@
           <w:rPr>
             <w:rStyle w:val="Hyperlink"/>
           </w:rPr>
-          <w:t>https://leetcode.com/problems/word-search-ii/</w:t>
+          <w:t>https://leetcode.com/problems/top-k-frequent-elements/</w:t>
         </w:r>
       </w:hyperlink>
     </w:p>
@@ -484,43 +501,19 @@
           <w:rPr>
             <w:rStyle w:val="Hyperlink"/>
           </w:rPr>
-          <w:t>https://leetcode.com/problems/construct-binary-tree-from-preorder-and-inorder-traversal/</w:t>
-        </w:r>
-      </w:hyperlink>
-    </w:p>
-    <w:p>
-      <w:r>
-        <w:t>Heap</w:t>
+          <w:t>https://leetcode.com/problems/find-median-from-data-stream/</w:t>
+        </w:r>
+      </w:hyperlink>
+    </w:p>
+    <w:p/>
+    <w:p>
+      <w:r>
+        <w:lastRenderedPageBreak/>
+        <w:t>Resources from lists:</w:t>
       </w:r>
     </w:p>
     <w:p>
       <w:hyperlink r:id="rId46" w:history="1">
-        <w:r>
-          <w:rPr>
-            <w:rStyle w:val="Hyperlink"/>
-          </w:rPr>
-          <w:t>https://leetcode.com/problems/top-k-frequent-elements/</w:t>
-        </w:r>
-      </w:hyperlink>
-    </w:p>
-    <w:p>
-      <w:hyperlink r:id="rId47" w:history="1">
-        <w:r>
-          <w:rPr>
-            <w:rStyle w:val="Hyperlink"/>
-          </w:rPr>
-          <w:t>https://leetcode.com/problems/find-median-from-data-stream/</w:t>
-        </w:r>
-      </w:hyperlink>
-    </w:p>
-    <w:p/>
-    <w:p>
-      <w:r>
-        <w:t>Resources from lists:</w:t>
-      </w:r>
-    </w:p>
-    <w:p>
-      <w:hyperlink r:id="rId48" w:history="1">
         <w:r>
           <w:rPr>
             <w:rStyle w:val="Hyperlink"/>
@@ -539,23 +532,49 @@
       </w:r>
     </w:p>
     <w:p>
+      <w:hyperlink r:id="rId47" w:history="1">
+        <w:r>
+          <w:rPr>
+            <w:rStyle w:val="Hyperlink"/>
+          </w:rPr>
+          <w:t>https://www.techinterviewhandbook.org/grind75</w:t>
+        </w:r>
+      </w:hyperlink>
+    </w:p>
+    <w:p>
+      <w:r>
+        <w:t>Problems not caught in previous 2 lists: 26</w:t>
+      </w:r>
+    </w:p>
+    <w:p>
+      <w:r>
+        <w:t>Week 1</w:t>
+      </w:r>
+    </w:p>
+    <w:p>
+      <w:hyperlink r:id="rId48" w:history="1">
+        <w:r>
+          <w:rPr>
+            <w:rStyle w:val="Hyperlink"/>
+          </w:rPr>
+          <w:t>https://leetcode.com/problems/two-sum/</w:t>
+        </w:r>
+      </w:hyperlink>
+      <w:r>
+        <w:t xml:space="preserve"> duplicate</w:t>
+      </w:r>
+    </w:p>
+    <w:p>
       <w:hyperlink r:id="rId49" w:history="1">
         <w:r>
           <w:rPr>
             <w:rStyle w:val="Hyperlink"/>
           </w:rPr>
-          <w:t>https://www.techinterviewhandbook.org/grind75</w:t>
-        </w:r>
-      </w:hyperlink>
-    </w:p>
-    <w:p>
-      <w:r>
-        <w:t>Problems not caught in previous 2 lists: 26</w:t>
-      </w:r>
-    </w:p>
-    <w:p>
-      <w:r>
-        <w:t>Week 1</w:t>
+          <w:t>https://leetcode.com/problems/best-time-to-buy-and-sell-stock/</w:t>
+        </w:r>
+      </w:hyperlink>
+      <w:r>
+        <w:t xml:space="preserve"> duplicate</w:t>
       </w:r>
     </w:p>
     <w:p>
@@ -564,7 +583,7 @@
           <w:rPr>
             <w:rStyle w:val="Hyperlink"/>
           </w:rPr>
-          <w:t>https://leetcode.com/problems/two-sum/</w:t>
+          <w:t>https://leetcode.com/problems/valid-palindrome/</w:t>
         </w:r>
       </w:hyperlink>
       <w:r>
@@ -577,7 +596,7 @@
           <w:rPr>
             <w:rStyle w:val="Hyperlink"/>
           </w:rPr>
-          <w:t>https://leetcode.com/problems/best-time-to-buy-and-sell-stock/</w:t>
+          <w:t>https://leetcode.com/problems/invert-binary-tree/</w:t>
         </w:r>
       </w:hyperlink>
       <w:r>
@@ -590,12 +609,9 @@
           <w:rPr>
             <w:rStyle w:val="Hyperlink"/>
           </w:rPr>
-          <w:t>https://leetcode.com/problems/valid-palindrome/</w:t>
-        </w:r>
-      </w:hyperlink>
-      <w:r>
-        <w:t xml:space="preserve"> duplicate</w:t>
-      </w:r>
+          <w:t>https://leetcode.com/problems/binary-search/</w:t>
+        </w:r>
+      </w:hyperlink>
     </w:p>
     <w:p>
       <w:hyperlink r:id="rId53" w:history="1">
@@ -603,35 +619,12 @@
           <w:rPr>
             <w:rStyle w:val="Hyperlink"/>
           </w:rPr>
-          <w:t>https://leetcode.com/problems/invert-binary-tree/</w:t>
-        </w:r>
-      </w:hyperlink>
-      <w:r>
-        <w:t xml:space="preserve"> duplicate</w:t>
-      </w:r>
+          <w:t>https://leetcode.com/problems/lowest-common-ancestor-of-a-binary-search-tree/</w:t>
+        </w:r>
+      </w:hyperlink>
     </w:p>
     <w:p>
       <w:hyperlink r:id="rId54" w:history="1">
-        <w:r>
-          <w:rPr>
-            <w:rStyle w:val="Hyperlink"/>
-          </w:rPr>
-          <w:t>https://leetcode.com/problems/binary-search/</w:t>
-        </w:r>
-      </w:hyperlink>
-    </w:p>
-    <w:p>
-      <w:hyperlink r:id="rId55" w:history="1">
-        <w:r>
-          <w:rPr>
-            <w:rStyle w:val="Hyperlink"/>
-          </w:rPr>
-          <w:t>https://leetcode.com/problems/lowest-common-ancestor-of-a-binary-search-tree/</w:t>
-        </w:r>
-      </w:hyperlink>
-    </w:p>
-    <w:p>
-      <w:hyperlink r:id="rId56" w:history="1">
         <w:r>
           <w:rPr>
             <w:rStyle w:val="Hyperlink"/>
@@ -655,6 +648,36 @@
       <w:r>
         <w:tab/>
       </w:r>
+    </w:p>
+    <w:p>
+      <w:pPr>
+        <w:tabs>
+          <w:tab w:val="left" w:pos="3204"/>
+        </w:tabs>
+      </w:pPr>
+      <w:hyperlink r:id="rId55" w:history="1">
+        <w:r>
+          <w:rPr>
+            <w:rStyle w:val="Hyperlink"/>
+          </w:rPr>
+          <w:t>https://leetcode.com/problems/first-bad-version/</w:t>
+        </w:r>
+      </w:hyperlink>
+    </w:p>
+    <w:p>
+      <w:pPr>
+        <w:tabs>
+          <w:tab w:val="left" w:pos="3204"/>
+        </w:tabs>
+      </w:pPr>
+      <w:hyperlink r:id="rId56" w:history="1">
+        <w:r>
+          <w:rPr>
+            <w:rStyle w:val="Hyperlink"/>
+          </w:rPr>
+          <w:t>https://leetcode.com/problems/ransom-note/</w:t>
+        </w:r>
+      </w:hyperlink>
     </w:p>
     <w:p>
       <w:pPr>
@@ -667,9 +690,12 @@
           <w:rPr>
             <w:rStyle w:val="Hyperlink"/>
           </w:rPr>
-          <w:t>https://leetcode.com/problems/first-bad-version/</w:t>
-        </w:r>
-      </w:hyperlink>
+          <w:t>https://leetcode.com/problems/climbing-stairs/</w:t>
+        </w:r>
+      </w:hyperlink>
+      <w:r>
+        <w:t xml:space="preserve"> duplicate</w:t>
+      </w:r>
     </w:p>
     <w:p>
       <w:pPr>
@@ -682,40 +708,43 @@
           <w:rPr>
             <w:rStyle w:val="Hyperlink"/>
           </w:rPr>
-          <w:t>https://leetcode.com/problems/ransom-note/</w:t>
-        </w:r>
-      </w:hyperlink>
-    </w:p>
-    <w:p>
-      <w:pPr>
-        <w:tabs>
-          <w:tab w:val="left" w:pos="3204"/>
-        </w:tabs>
-      </w:pPr>
+          <w:t>https://leetcode.com/problems/longest-palindrome/</w:t>
+        </w:r>
+      </w:hyperlink>
+      <w:r>
+        <w:t xml:space="preserve"> </w:t>
+      </w:r>
+    </w:p>
+    <w:p>
       <w:hyperlink r:id="rId59" w:history="1">
         <w:r>
           <w:rPr>
             <w:rStyle w:val="Hyperlink"/>
           </w:rPr>
-          <w:t>https://leetcode.com/problems/climbing-stairs/</w:t>
-        </w:r>
-      </w:hyperlink>
-      <w:r>
-        <w:t xml:space="preserve"> duplicate</w:t>
-      </w:r>
-    </w:p>
-    <w:p>
-      <w:pPr>
-        <w:tabs>
-          <w:tab w:val="left" w:pos="3204"/>
-        </w:tabs>
-      </w:pPr>
+          <w:t>https://leetcode.com/problems/reverse-linked-list/</w:t>
+        </w:r>
+      </w:hyperlink>
+      <w:r>
+        <w:t xml:space="preserve"> duplicate</w:t>
+      </w:r>
+    </w:p>
+    <w:p>
       <w:hyperlink r:id="rId60" w:history="1">
         <w:r>
           <w:rPr>
             <w:rStyle w:val="Hyperlink"/>
           </w:rPr>
-          <w:t>https://leetcode.com/problems/longest-palindrome/</w:t>
+          <w:t>https://leetcode.com/problems/diameter-of-binary-tree/</w:t>
+        </w:r>
+      </w:hyperlink>
+    </w:p>
+    <w:p>
+      <w:hyperlink r:id="rId61" w:history="1">
+        <w:r>
+          <w:rPr>
+            <w:rStyle w:val="Hyperlink"/>
+          </w:rPr>
+          <w:t>https://leetcode.com/problems/middle-of-the-linked-list/</w:t>
         </w:r>
       </w:hyperlink>
       <w:r>
@@ -723,27 +752,23 @@
       </w:r>
     </w:p>
     <w:p>
-      <w:hyperlink r:id="rId61" w:history="1">
-        <w:r>
-          <w:rPr>
-            <w:rStyle w:val="Hyperlink"/>
-          </w:rPr>
-          <w:t>https://leetcode.com/problems/reverse-linked-list/</w:t>
-        </w:r>
-      </w:hyperlink>
-      <w:r>
-        <w:t xml:space="preserve"> duplicate</w:t>
-      </w:r>
-    </w:p>
-    <w:p>
       <w:hyperlink r:id="rId62" w:history="1">
         <w:r>
           <w:rPr>
             <w:rStyle w:val="Hyperlink"/>
           </w:rPr>
-          <w:t>https://leetcode.com/problems/diameter-of-binary-tree/</w:t>
-        </w:r>
-      </w:hyperlink>
+          <w:t>https://leetcode.com/problems/maximum-depth-of-binary-tree/</w:t>
+        </w:r>
+      </w:hyperlink>
+      <w:r>
+        <w:t xml:space="preserve"> </w:t>
+      </w:r>
+    </w:p>
+    <w:p/>
+    <w:p>
+      <w:r>
+        <w:t>Week 3</w:t>
+      </w:r>
     </w:p>
     <w:p>
       <w:hyperlink r:id="rId63" w:history="1">
@@ -751,182 +776,257 @@
           <w:rPr>
             <w:rStyle w:val="Hyperlink"/>
           </w:rPr>
-          <w:t>https://leetcode.com/problems/middle-of-the-linked-list/</w:t>
+          <w:t>https://leetcode.com/problems/insert-interval/</w:t>
+        </w:r>
+      </w:hyperlink>
+      <w:r>
+        <w:t xml:space="preserve"> duplicate</w:t>
+      </w:r>
+    </w:p>
+    <w:p>
+      <w:hyperlink r:id="rId64" w:history="1">
+        <w:r>
+          <w:rPr>
+            <w:rStyle w:val="Hyperlink"/>
+          </w:rPr>
+          <w:t>https://leetcode.com/problems/01-matrix/</w:t>
+        </w:r>
+      </w:hyperlink>
+    </w:p>
+    <w:p>
+      <w:hyperlink r:id="rId65" w:history="1">
+        <w:r>
+          <w:rPr>
+            <w:rStyle w:val="Hyperlink"/>
+          </w:rPr>
+          <w:t>https://leetcode.com/problems/k-closest-points-to-origin/</w:t>
+        </w:r>
+      </w:hyperlink>
+    </w:p>
+    <w:p>
+      <w:hyperlink r:id="rId66" w:history="1">
+        <w:r>
+          <w:rPr>
+            <w:rStyle w:val="Hyperlink"/>
+          </w:rPr>
+          <w:t>https://leetcode.com/problems/longest-substring-without-repeating-characters/</w:t>
+        </w:r>
+      </w:hyperlink>
+      <w:r>
+        <w:t xml:space="preserve"> duplicate</w:t>
+      </w:r>
+    </w:p>
+    <w:p>
+      <w:hyperlink r:id="rId67" w:history="1">
+        <w:r>
+          <w:rPr>
+            <w:rStyle w:val="Hyperlink"/>
+          </w:rPr>
+          <w:t>https://leetcode.com/problems/3sum/</w:t>
+        </w:r>
+      </w:hyperlink>
+      <w:r>
+        <w:t xml:space="preserve"> duplicate</w:t>
+      </w:r>
+    </w:p>
+    <w:p>
+      <w:hyperlink r:id="rId68" w:history="1">
+        <w:r>
+          <w:rPr>
+            <w:rStyle w:val="Hyperlink"/>
+          </w:rPr>
+          <w:t>https://leetcode.com/problems/clone-graph/submissions/</w:t>
+        </w:r>
+      </w:hyperlink>
+      <w:r>
+        <w:t xml:space="preserve"> duplicate</w:t>
+      </w:r>
+    </w:p>
+    <w:p>
+      <w:hyperlink r:id="rId69" w:history="1">
+        <w:r>
+          <w:rPr>
+            <w:rStyle w:val="Hyperlink"/>
+          </w:rPr>
+          <w:t>https://leetcode.com/problems/evaluate-reverse-polish-notation/</w:t>
         </w:r>
       </w:hyperlink>
       <w:r>
         <w:t xml:space="preserve"> </w:t>
       </w:r>
     </w:p>
-    <w:p>
-      <w:hyperlink r:id="rId64" w:history="1">
-        <w:r>
-          <w:rPr>
-            <w:rStyle w:val="Hyperlink"/>
-          </w:rPr>
-          <w:t>https://leetcode.com/problems/maximum-depth-of-binary-tree/</w:t>
+    <w:p/>
+    <w:p>
+      <w:r>
+        <w:t>Week 4</w:t>
+      </w:r>
+    </w:p>
+    <w:p>
+      <w:hyperlink r:id="rId70" w:history="1">
+        <w:r>
+          <w:rPr>
+            <w:rStyle w:val="Hyperlink"/>
+          </w:rPr>
+          <w:t>https://leetcode.com/problems/course-schedule/</w:t>
+        </w:r>
+      </w:hyperlink>
+      <w:r>
+        <w:t xml:space="preserve"> duplicate</w:t>
+      </w:r>
+    </w:p>
+    <w:p>
+      <w:hyperlink r:id="rId71" w:history="1">
+        <w:r>
+          <w:rPr>
+            <w:rStyle w:val="Hyperlink"/>
+          </w:rPr>
+          <w:t>https://leetcode.com/problems/implement-trie-prefix-tree/</w:t>
+        </w:r>
+      </w:hyperlink>
+      <w:r>
+        <w:t xml:space="preserve"> duplicate</w:t>
+      </w:r>
+    </w:p>
+    <w:p>
+      <w:hyperlink r:id="rId72" w:history="1">
+        <w:r>
+          <w:rPr>
+            <w:rStyle w:val="Hyperlink"/>
+          </w:rPr>
+          <w:t>https://leetcode.com/problems/coin-change/</w:t>
+        </w:r>
+      </w:hyperlink>
+      <w:r>
+        <w:t xml:space="preserve"> duplicate</w:t>
+      </w:r>
+    </w:p>
+    <w:p>
+      <w:hyperlink r:id="rId73" w:history="1">
+        <w:r>
+          <w:rPr>
+            <w:rStyle w:val="Hyperlink"/>
+          </w:rPr>
+          <w:t>https://leetcode.com/problems/product-of-array-except-self/</w:t>
+        </w:r>
+      </w:hyperlink>
+      <w:r>
+        <w:t xml:space="preserve"> duplicate</w:t>
+      </w:r>
+    </w:p>
+    <w:p>
+      <w:hyperlink r:id="rId74" w:history="1">
+        <w:r>
+          <w:rPr>
+            <w:rStyle w:val="Hyperlink"/>
+          </w:rPr>
+          <w:t>https://leetcode.com/problems/min-stack/</w:t>
         </w:r>
       </w:hyperlink>
       <w:r>
         <w:t xml:space="preserve"> </w:t>
       </w:r>
     </w:p>
+    <w:p>
+      <w:hyperlink r:id="rId75" w:history="1">
+        <w:r>
+          <w:rPr>
+            <w:rStyle w:val="Hyperlink"/>
+          </w:rPr>
+          <w:t>https://leetcode.com/problems/rotting-oranges/</w:t>
+        </w:r>
+      </w:hyperlink>
+    </w:p>
     <w:p/>
     <w:p>
       <w:r>
-        <w:t>Week 3</w:t>
-      </w:r>
-    </w:p>
-    <w:p>
-      <w:hyperlink r:id="rId65" w:history="1">
-        <w:r>
-          <w:rPr>
-            <w:rStyle w:val="Hyperlink"/>
-          </w:rPr>
-          <w:t>https://leetcode.com/problems/insert-interval/</w:t>
-        </w:r>
-      </w:hyperlink>
-      <w:r>
-        <w:t xml:space="preserve"> duplicate</w:t>
-      </w:r>
-    </w:p>
-    <w:p>
-      <w:hyperlink r:id="rId66" w:history="1">
-        <w:r>
-          <w:rPr>
-            <w:rStyle w:val="Hyperlink"/>
-          </w:rPr>
-          <w:t>https://leetcode.com/problems/01-matrix/</w:t>
-        </w:r>
-      </w:hyperlink>
-    </w:p>
-    <w:p>
-      <w:hyperlink r:id="rId67" w:history="1">
-        <w:r>
-          <w:rPr>
-            <w:rStyle w:val="Hyperlink"/>
-          </w:rPr>
-          <w:t>https://leetcode.com/problems/k-closest-points-to-origin/</w:t>
-        </w:r>
-      </w:hyperlink>
-    </w:p>
-    <w:p>
-      <w:hyperlink r:id="rId68" w:history="1">
-        <w:r>
-          <w:rPr>
-            <w:rStyle w:val="Hyperlink"/>
-          </w:rPr>
-          <w:t>https://leetcode.com/problems/longest-substring-without-repeating-characters/</w:t>
-        </w:r>
-      </w:hyperlink>
-      <w:r>
-        <w:t xml:space="preserve"> duplicate</w:t>
-      </w:r>
-    </w:p>
-    <w:p>
-      <w:hyperlink r:id="rId69" w:history="1">
-        <w:r>
-          <w:rPr>
-            <w:rStyle w:val="Hyperlink"/>
-          </w:rPr>
-          <w:t>https://leetcode.com/problems/3sum/</w:t>
-        </w:r>
-      </w:hyperlink>
-      <w:r>
-        <w:t xml:space="preserve"> duplicate</w:t>
-      </w:r>
-    </w:p>
-    <w:p>
-      <w:hyperlink r:id="rId70" w:history="1">
-        <w:r>
-          <w:rPr>
-            <w:rStyle w:val="Hyperlink"/>
-          </w:rPr>
-          <w:t>https://leetcode.com/problems/clone-graph/submissions/</w:t>
-        </w:r>
-      </w:hyperlink>
-      <w:r>
-        <w:t xml:space="preserve"> duplicate</w:t>
-      </w:r>
-    </w:p>
-    <w:p>
-      <w:hyperlink r:id="rId71" w:history="1">
-        <w:r>
-          <w:rPr>
-            <w:rStyle w:val="Hyperlink"/>
-          </w:rPr>
-          <w:t>https://leetcode.com/problems/evaluate-reverse-polish-notation/</w:t>
+        <w:t>Week 5</w:t>
+      </w:r>
+    </w:p>
+    <w:p>
+      <w:hyperlink r:id="rId76" w:history="1">
+        <w:r>
+          <w:rPr>
+            <w:rStyle w:val="Hyperlink"/>
+          </w:rPr>
+          <w:t>https://leetcode.com/problems/combination-sum/</w:t>
         </w:r>
       </w:hyperlink>
       <w:r>
         <w:t xml:space="preserve"> </w:t>
       </w:r>
     </w:p>
+    <w:p>
+      <w:hyperlink r:id="rId77" w:history="1">
+        <w:r>
+          <w:rPr>
+            <w:rStyle w:val="Hyperlink"/>
+          </w:rPr>
+          <w:t>https://leetcode.com/problems/merge-intervals/</w:t>
+        </w:r>
+      </w:hyperlink>
+      <w:r>
+        <w:t xml:space="preserve"> duplicate</w:t>
+      </w:r>
+    </w:p>
+    <w:p>
+      <w:hyperlink r:id="rId78" w:history="1">
+        <w:r>
+          <w:rPr>
+            <w:rStyle w:val="Hyperlink"/>
+          </w:rPr>
+          <w:t>https://leetcode.com/problems/time-based-key-value-store/</w:t>
+        </w:r>
+      </w:hyperlink>
+      <w:r>
+        <w:t xml:space="preserve"> </w:t>
+      </w:r>
+    </w:p>
+    <w:p>
+      <w:hyperlink r:id="rId79" w:history="1">
+        <w:r>
+          <w:rPr>
+            <w:rStyle w:val="Hyperlink"/>
+          </w:rPr>
+          <w:t>https://leetcode.com/problems/accounts-merge/</w:t>
+        </w:r>
+      </w:hyperlink>
+    </w:p>
+    <w:p>
+      <w:hyperlink r:id="rId80" w:history="1">
+        <w:r>
+          <w:rPr>
+            <w:rStyle w:val="Hyperlink"/>
+          </w:rPr>
+          <w:t>https://leetcode.com/problems/sort-colors/</w:t>
+        </w:r>
+      </w:hyperlink>
+    </w:p>
     <w:p/>
     <w:p>
       <w:r>
-        <w:t>Week 4</w:t>
-      </w:r>
-    </w:p>
-    <w:p>
-      <w:hyperlink r:id="rId72" w:history="1">
-        <w:r>
-          <w:rPr>
-            <w:rStyle w:val="Hyperlink"/>
-          </w:rPr>
-          <w:t>https://leetcode.com/problems/course-schedule/</w:t>
-        </w:r>
-      </w:hyperlink>
-      <w:r>
-        <w:t xml:space="preserve"> duplicate</w:t>
-      </w:r>
-    </w:p>
-    <w:p>
-      <w:hyperlink r:id="rId73" w:history="1">
-        <w:r>
-          <w:rPr>
-            <w:rStyle w:val="Hyperlink"/>
-          </w:rPr>
-          <w:t>https://leetcode.com/problems/implement-trie-prefix-tree/</w:t>
-        </w:r>
-      </w:hyperlink>
-      <w:r>
-        <w:t xml:space="preserve"> duplicate</w:t>
-      </w:r>
-    </w:p>
-    <w:p>
-      <w:hyperlink r:id="rId74" w:history="1">
-        <w:r>
-          <w:rPr>
-            <w:rStyle w:val="Hyperlink"/>
-          </w:rPr>
-          <w:t>https://leetcode.com/problems/coin-change/</w:t>
-        </w:r>
-      </w:hyperlink>
-      <w:r>
-        <w:t xml:space="preserve"> duplicate</w:t>
-      </w:r>
-    </w:p>
-    <w:p>
-      <w:hyperlink r:id="rId75" w:history="1">
-        <w:r>
-          <w:rPr>
-            <w:rStyle w:val="Hyperlink"/>
-          </w:rPr>
-          <w:t>https://leetcode.com/problems/product-of-array-except-self/</w:t>
-        </w:r>
-      </w:hyperlink>
-      <w:r>
-        <w:t xml:space="preserve"> duplicate</w:t>
-      </w:r>
-    </w:p>
-    <w:p>
-      <w:hyperlink r:id="rId76" w:history="1">
-        <w:r>
-          <w:rPr>
-            <w:rStyle w:val="Hyperlink"/>
-          </w:rPr>
-          <w:t>https://leetcode.com/problems/min-stack/</w:t>
+        <w:t>Week 6</w:t>
+      </w:r>
+    </w:p>
+    <w:p>
+      <w:hyperlink r:id="rId81" w:history="1">
+        <w:r>
+          <w:rPr>
+            <w:rStyle w:val="Hyperlink"/>
+          </w:rPr>
+          <w:t>https://leetcode.com/problems/word-break/</w:t>
+        </w:r>
+      </w:hyperlink>
+      <w:r>
+        <w:t xml:space="preserve"> duplicate</w:t>
+      </w:r>
+    </w:p>
+    <w:p>
+      <w:hyperlink r:id="rId82" w:history="1">
+        <w:r>
+          <w:rPr>
+            <w:rStyle w:val="Hyperlink"/>
+          </w:rPr>
+          <w:t>https://leetcode.com/problems/partition-equal-subset-sum/</w:t>
         </w:r>
       </w:hyperlink>
       <w:r>
@@ -934,28 +1034,123 @@
       </w:r>
     </w:p>
     <w:p>
-      <w:hyperlink r:id="rId77" w:history="1">
-        <w:r>
-          <w:rPr>
-            <w:rStyle w:val="Hyperlink"/>
-          </w:rPr>
-          <w:t>https://leetcode.com/problems/rotting-oranges/</w:t>
-        </w:r>
-      </w:hyperlink>
+      <w:hyperlink r:id="rId83" w:history="1">
+        <w:r>
+          <w:rPr>
+            <w:rStyle w:val="Hyperlink"/>
+          </w:rPr>
+          <w:t>https://leetcode.com/problems/string-to-integer-atoi/</w:t>
+        </w:r>
+      </w:hyperlink>
+      <w:r>
+        <w:t xml:space="preserve"> </w:t>
+      </w:r>
+    </w:p>
+    <w:p>
+      <w:hyperlink r:id="rId84" w:history="1">
+        <w:r>
+          <w:rPr>
+            <w:rStyle w:val="Hyperlink"/>
+          </w:rPr>
+          <w:t>https://leetcode.com/problems/spiral-matrix/</w:t>
+        </w:r>
+      </w:hyperlink>
+      <w:r>
+        <w:t xml:space="preserve">  duplicate</w:t>
+      </w:r>
+    </w:p>
+    <w:p>
+      <w:hyperlink r:id="rId85" w:history="1">
+        <w:r>
+          <w:rPr>
+            <w:rStyle w:val="Hyperlink"/>
+          </w:rPr>
+          <w:t>https://leetcode.com/problems/binary-tree-right-side-view/</w:t>
+        </w:r>
+      </w:hyperlink>
+      <w:r>
+        <w:t xml:space="preserve"> </w:t>
+      </w:r>
+    </w:p>
+    <w:p>
+      <w:hyperlink r:id="rId86" w:history="1">
+        <w:r>
+          <w:rPr>
+            <w:rStyle w:val="Hyperlink"/>
+          </w:rPr>
+          <w:t>https://leetcode.com/problems/longest-palindromic-substring/</w:t>
+        </w:r>
+      </w:hyperlink>
+      <w:r>
+        <w:t xml:space="preserve"> duplicate</w:t>
+      </w:r>
+    </w:p>
+    <w:p>
+      <w:hyperlink r:id="rId87" w:history="1">
+        <w:r>
+          <w:rPr>
+            <w:rStyle w:val="Hyperlink"/>
+          </w:rPr>
+          <w:t>https://leetcode.com/problems/unique-paths/</w:t>
+        </w:r>
+      </w:hyperlink>
+      <w:r>
+        <w:t xml:space="preserve"> duplicate</w:t>
+      </w:r>
+    </w:p>
+    <w:p>
+      <w:hyperlink r:id="rId88" w:history="1">
+        <w:r>
+          <w:rPr>
+            <w:rStyle w:val="Hyperlink"/>
+          </w:rPr>
+          <w:t>https://leetcode.com/problems/construct-binary-tree-from-preorder-and-inorder-traversal/</w:t>
+        </w:r>
+      </w:hyperlink>
+      <w:r>
+        <w:t xml:space="preserve"> duplicate</w:t>
+      </w:r>
     </w:p>
     <w:p/>
     <w:p>
       <w:r>
-        <w:t>Week 5</w:t>
-      </w:r>
-    </w:p>
-    <w:p>
-      <w:hyperlink r:id="rId78" w:history="1">
-        <w:r>
-          <w:rPr>
-            <w:rStyle w:val="Hyperlink"/>
-          </w:rPr>
-          <w:t>https://leetcode.com/problems/combination-sum/</w:t>
+        <w:lastRenderedPageBreak/>
+        <w:t>Week 7</w:t>
+      </w:r>
+    </w:p>
+    <w:p>
+      <w:hyperlink r:id="rId89" w:history="1">
+        <w:r>
+          <w:rPr>
+            <w:rStyle w:val="Hyperlink"/>
+          </w:rPr>
+          <w:t>https://leetcode.com/problems/container-with-most-water/</w:t>
+        </w:r>
+      </w:hyperlink>
+      <w:r>
+        <w:t xml:space="preserve"> duplicate</w:t>
+      </w:r>
+    </w:p>
+    <w:p>
+      <w:hyperlink r:id="rId90" w:history="1">
+        <w:r>
+          <w:rPr>
+            <w:rStyle w:val="Hyperlink"/>
+          </w:rPr>
+          <w:t>https://leetcode.com/problems/word-search/</w:t>
+        </w:r>
+      </w:hyperlink>
+      <w:r>
+        <w:t xml:space="preserve"> duplicate</w:t>
+      </w:r>
+    </w:p>
+    <w:p>
+      <w:hyperlink r:id="rId91" w:history="1">
+        <w:r>
+          <w:rPr>
+            <w:rStyle w:val="Hyperlink"/>
+          </w:rPr>
+          <w:t>https://leetcode.com/problems/find-all-anagrams-in-a-string/</w:t>
         </w:r>
       </w:hyperlink>
       <w:r>
@@ -963,25 +1158,12 @@
       </w:r>
     </w:p>
     <w:p>
-      <w:hyperlink r:id="rId79" w:history="1">
-        <w:r>
-          <w:rPr>
-            <w:rStyle w:val="Hyperlink"/>
-          </w:rPr>
-          <w:t>https://leetcode.com/problems/merge-intervals/</w:t>
-        </w:r>
-      </w:hyperlink>
-      <w:r>
-        <w:t xml:space="preserve"> duplicate</w:t>
-      </w:r>
-    </w:p>
-    <w:p>
-      <w:hyperlink r:id="rId80" w:history="1">
-        <w:r>
-          <w:rPr>
-            <w:rStyle w:val="Hyperlink"/>
-          </w:rPr>
-          <w:t>https://leetcode.com/problems/time-based-key-value-store/</w:t>
+      <w:hyperlink r:id="rId92" w:history="1">
+        <w:r>
+          <w:rPr>
+            <w:rStyle w:val="Hyperlink"/>
+          </w:rPr>
+          <w:t>https://leetcode.com/problems/minimum-height-trees/</w:t>
         </w:r>
       </w:hyperlink>
       <w:r>
@@ -989,51 +1171,80 @@
       </w:r>
     </w:p>
     <w:p>
-      <w:hyperlink r:id="rId81" w:history="1">
-        <w:r>
-          <w:rPr>
-            <w:rStyle w:val="Hyperlink"/>
-          </w:rPr>
-          <w:t>https://leetcode.com/problems/accounts-merge/</w:t>
-        </w:r>
-      </w:hyperlink>
-    </w:p>
-    <w:p>
-      <w:hyperlink r:id="rId82" w:history="1">
-        <w:r>
-          <w:rPr>
-            <w:rStyle w:val="Hyperlink"/>
-          </w:rPr>
-          <w:t>https://leetcode.com/problems/sort-colors/</w:t>
-        </w:r>
-      </w:hyperlink>
+      <w:hyperlink r:id="rId93" w:history="1">
+        <w:r>
+          <w:rPr>
+            <w:rStyle w:val="Hyperlink"/>
+          </w:rPr>
+          <w:t>https://leetcode.com/problems/task-scheduler/</w:t>
+        </w:r>
+      </w:hyperlink>
+      <w:r>
+        <w:t xml:space="preserve"> </w:t>
+      </w:r>
     </w:p>
     <w:p/>
     <w:p>
       <w:r>
-        <w:t>Week 6</w:t>
-      </w:r>
-    </w:p>
-    <w:p>
-      <w:hyperlink r:id="rId83" w:history="1">
-        <w:r>
-          <w:rPr>
-            <w:rStyle w:val="Hyperlink"/>
-          </w:rPr>
-          <w:t>https://leetcode.com/problems/word-break/</w:t>
-        </w:r>
-      </w:hyperlink>
-      <w:r>
-        <w:t xml:space="preserve"> duplicate</w:t>
-      </w:r>
-    </w:p>
-    <w:p>
-      <w:hyperlink r:id="rId84" w:history="1">
-        <w:r>
-          <w:rPr>
-            <w:rStyle w:val="Hyperlink"/>
-          </w:rPr>
-          <w:t>https://leetcode.com/problems/partition-equal-subset-sum/</w:t>
+        <w:t>Week 8</w:t>
+      </w:r>
+    </w:p>
+    <w:p>
+      <w:hyperlink r:id="rId94" w:history="1">
+        <w:r>
+          <w:rPr>
+            <w:rStyle w:val="Hyperlink"/>
+          </w:rPr>
+          <w:t>https://leetcode.com/problems/kth-smallest-element-in-a-bst/</w:t>
+        </w:r>
+      </w:hyperlink>
+      <w:r>
+        <w:t xml:space="preserve"> duplicate</w:t>
+      </w:r>
+    </w:p>
+    <w:p>
+      <w:hyperlink r:id="rId95" w:history="1">
+        <w:r>
+          <w:rPr>
+            <w:rStyle w:val="Hyperlink"/>
+          </w:rPr>
+          <w:t>https://leetcode.com/problems/minimum-window-substring/</w:t>
+        </w:r>
+      </w:hyperlink>
+      <w:r>
+        <w:t xml:space="preserve"> duplicate</w:t>
+      </w:r>
+    </w:p>
+    <w:p>
+      <w:hyperlink r:id="rId96" w:history="1">
+        <w:r>
+          <w:rPr>
+            <w:rStyle w:val="Hyperlink"/>
+          </w:rPr>
+          <w:t>https://leetcode.com/problems/serialize-and-deserialize-binary-tree/</w:t>
+        </w:r>
+      </w:hyperlink>
+      <w:r>
+        <w:t xml:space="preserve"> duplicate</w:t>
+      </w:r>
+    </w:p>
+    <w:p>
+      <w:hyperlink r:id="rId97" w:history="1">
+        <w:r>
+          <w:rPr>
+            <w:rStyle w:val="Hyperlink"/>
+          </w:rPr>
+          <w:t>https://leetcode.com/problems/basic-calculator/</w:t>
+        </w:r>
+      </w:hyperlink>
+    </w:p>
+    <w:p>
+      <w:hyperlink r:id="rId98" w:history="1">
+        <w:r>
+          <w:rPr>
+            <w:rStyle w:val="Hyperlink"/>
+          </w:rPr>
+          <w:t>https://leetcode.com/problems/maximum-profit-in-job-scheduling/</w:t>
         </w:r>
       </w:hyperlink>
       <w:r>
@@ -1041,256 +1252,39 @@
       </w:r>
     </w:p>
     <w:p>
-      <w:hyperlink r:id="rId85" w:history="1">
-        <w:r>
-          <w:rPr>
-            <w:rStyle w:val="Hyperlink"/>
-          </w:rPr>
-          <w:t>https://leetcode.com/problems/string-to-integer-atoi/</w:t>
+      <w:hyperlink r:id="rId99" w:history="1">
+        <w:r>
+          <w:rPr>
+            <w:rStyle w:val="Hyperlink"/>
+          </w:rPr>
+          <w:t>https://leetcode.com/problems/merge-k-sorted-lists/</w:t>
+        </w:r>
+      </w:hyperlink>
+      <w:r>
+        <w:t xml:space="preserve"> duplicate</w:t>
+      </w:r>
+    </w:p>
+    <w:p>
+      <w:hyperlink r:id="rId100" w:history="1">
+        <w:r>
+          <w:rPr>
+            <w:rStyle w:val="Hyperlink"/>
+          </w:rPr>
+          <w:t>https://leetcode.com/problems/largest-rectangle-in-histogram/</w:t>
         </w:r>
       </w:hyperlink>
       <w:r>
         <w:t xml:space="preserve"> </w:t>
       </w:r>
     </w:p>
-    <w:p>
-      <w:hyperlink r:id="rId86" w:history="1">
-        <w:r>
-          <w:rPr>
-            <w:rStyle w:val="Hyperlink"/>
-          </w:rPr>
-          <w:t>https://leetcode.com/problems/spiral-matrix/</w:t>
-        </w:r>
-      </w:hyperlink>
-      <w:r>
-        <w:t xml:space="preserve">  duplicate</w:t>
-      </w:r>
-    </w:p>
-    <w:p>
-      <w:hyperlink r:id="rId87" w:history="1">
-        <w:r>
-          <w:rPr>
-            <w:rStyle w:val="Hyperlink"/>
-          </w:rPr>
-          <w:t>https://leetcode.com/problems/binary-tree-right-side-view/</w:t>
-        </w:r>
-      </w:hyperlink>
-      <w:r>
-        <w:t xml:space="preserve"> </w:t>
-      </w:r>
-    </w:p>
-    <w:p>
-      <w:hyperlink r:id="rId88" w:history="1">
-        <w:r>
-          <w:rPr>
-            <w:rStyle w:val="Hyperlink"/>
-          </w:rPr>
-          <w:t>https://leetcode.com/problems/longest-palindromic-substring/</w:t>
-        </w:r>
-      </w:hyperlink>
-      <w:r>
-        <w:t xml:space="preserve"> duplicate</w:t>
-      </w:r>
-    </w:p>
-    <w:p>
-      <w:hyperlink r:id="rId89" w:history="1">
-        <w:r>
-          <w:rPr>
-            <w:rStyle w:val="Hyperlink"/>
-          </w:rPr>
-          <w:t>https://leetcode.com/problems/unique-paths/</w:t>
-        </w:r>
-      </w:hyperlink>
-      <w:r>
-        <w:t xml:space="preserve"> duplicate</w:t>
-      </w:r>
-    </w:p>
-    <w:p>
-      <w:hyperlink r:id="rId90" w:history="1">
-        <w:r>
-          <w:rPr>
-            <w:rStyle w:val="Hyperlink"/>
-          </w:rPr>
-          <w:t>https://leetcode.com/problems/construct-binary-tree-from-preorder-and-inorder-traversal/</w:t>
-        </w:r>
-      </w:hyperlink>
-      <w:r>
-        <w:t xml:space="preserve"> duplicate</w:t>
-      </w:r>
-    </w:p>
     <w:p/>
     <w:p>
       <w:r>
-        <w:t>Week 7</w:t>
-      </w:r>
-    </w:p>
-    <w:p>
-      <w:hyperlink r:id="rId91" w:history="1">
-        <w:r>
-          <w:rPr>
-            <w:rStyle w:val="Hyperlink"/>
-          </w:rPr>
-          <w:t>https://leetcode.com/problems/container-with-most-water/</w:t>
-        </w:r>
-      </w:hyperlink>
-      <w:r>
-        <w:t xml:space="preserve"> duplicate</w:t>
-      </w:r>
-    </w:p>
-    <w:p>
-      <w:hyperlink r:id="rId92" w:history="1">
-        <w:r>
-          <w:rPr>
-            <w:rStyle w:val="Hyperlink"/>
-          </w:rPr>
-          <w:t>https://leetcode.com/problems/word-search/</w:t>
-        </w:r>
-      </w:hyperlink>
-      <w:r>
-        <w:t xml:space="preserve"> duplicate</w:t>
-      </w:r>
-    </w:p>
-    <w:p>
-      <w:hyperlink r:id="rId93" w:history="1">
-        <w:r>
-          <w:rPr>
-            <w:rStyle w:val="Hyperlink"/>
-          </w:rPr>
-          <w:t>https://leetcode.com/problems/find-all-anagrams-in-a-string/</w:t>
-        </w:r>
-      </w:hyperlink>
-      <w:r>
-        <w:t xml:space="preserve"> </w:t>
-      </w:r>
-    </w:p>
-    <w:p>
-      <w:hyperlink r:id="rId94" w:history="1">
-        <w:r>
-          <w:rPr>
-            <w:rStyle w:val="Hyperlink"/>
-          </w:rPr>
-          <w:t>https://leetcode.com/problems/minimum-height-trees/</w:t>
-        </w:r>
-      </w:hyperlink>
-      <w:r>
-        <w:t xml:space="preserve"> </w:t>
-      </w:r>
-    </w:p>
-    <w:p>
-      <w:hyperlink r:id="rId95" w:history="1">
-        <w:r>
-          <w:rPr>
-            <w:rStyle w:val="Hyperlink"/>
-          </w:rPr>
-          <w:t>https://leetcode.com/problems/task-scheduler/</w:t>
-        </w:r>
-      </w:hyperlink>
-      <w:r>
-        <w:t xml:space="preserve"> </w:t>
-      </w:r>
-    </w:p>
-    <w:p/>
-    <w:p>
-      <w:r>
-        <w:t>Week 8</w:t>
-      </w:r>
-    </w:p>
-    <w:p>
-      <w:hyperlink r:id="rId96" w:history="1">
-        <w:r>
-          <w:rPr>
-            <w:rStyle w:val="Hyperlink"/>
-          </w:rPr>
-          <w:t>https://leetcode.com/problems/kth-smallest-element-in-a-bst/</w:t>
-        </w:r>
-      </w:hyperlink>
-      <w:r>
-        <w:t xml:space="preserve"> duplicate</w:t>
-      </w:r>
-    </w:p>
-    <w:p>
-      <w:hyperlink r:id="rId97" w:history="1">
-        <w:r>
-          <w:rPr>
-            <w:rStyle w:val="Hyperlink"/>
-          </w:rPr>
-          <w:t>https://leetcode.com/problems/minimum-window-substring/</w:t>
-        </w:r>
-      </w:hyperlink>
-      <w:r>
-        <w:t xml:space="preserve"> duplicate</w:t>
-      </w:r>
-    </w:p>
-    <w:p>
-      <w:hyperlink r:id="rId98" w:history="1">
-        <w:r>
-          <w:rPr>
-            <w:rStyle w:val="Hyperlink"/>
-          </w:rPr>
-          <w:t>https://leetcode.com/problems/serialize-and-deserialize-binary-tree/</w:t>
-        </w:r>
-      </w:hyperlink>
-      <w:r>
-        <w:t xml:space="preserve"> duplicate</w:t>
-      </w:r>
-    </w:p>
-    <w:p>
-      <w:hyperlink r:id="rId99" w:history="1">
-        <w:r>
-          <w:rPr>
-            <w:rStyle w:val="Hyperlink"/>
-          </w:rPr>
-          <w:t>https://leetcode.com/problems/basic-calculator/</w:t>
-        </w:r>
-      </w:hyperlink>
-    </w:p>
-    <w:p>
-      <w:hyperlink r:id="rId100" w:history="1">
-        <w:r>
-          <w:rPr>
-            <w:rStyle w:val="Hyperlink"/>
-          </w:rPr>
-          <w:t>https://leetcode.com/problems/maximum-profit-in-job-scheduling/</w:t>
-        </w:r>
-      </w:hyperlink>
-      <w:r>
-        <w:t xml:space="preserve"> </w:t>
+        <w:t>what to study based on time left</w:t>
       </w:r>
     </w:p>
     <w:p>
       <w:hyperlink r:id="rId101" w:history="1">
-        <w:r>
-          <w:rPr>
-            <w:rStyle w:val="Hyperlink"/>
-          </w:rPr>
-          <w:t>https://leetcode.com/problems/merge-k-sorted-lists/</w:t>
-        </w:r>
-      </w:hyperlink>
-      <w:r>
-        <w:t xml:space="preserve"> duplicate</w:t>
-      </w:r>
-    </w:p>
-    <w:p>
-      <w:hyperlink r:id="rId102" w:history="1">
-        <w:r>
-          <w:rPr>
-            <w:rStyle w:val="Hyperlink"/>
-          </w:rPr>
-          <w:t>https://leetcode.com/problems/largest-rectangle-in-histogram/</w:t>
-        </w:r>
-      </w:hyperlink>
-      <w:r>
-        <w:t xml:space="preserve"> </w:t>
-      </w:r>
-    </w:p>
-    <w:p/>
-    <w:p>
-      <w:r>
-        <w:t>what to study based on time left</w:t>
-      </w:r>
-    </w:p>
-    <w:p>
-      <w:hyperlink r:id="rId103" w:history="1">
         <w:r>
           <w:rPr>
             <w:rStyle w:val="Hyperlink"/>

</xml_diff>

<commit_message>
Word break dynamic programming O(n^2)
word break which iterates making substrings to break down the original string.
</commit_message>
<xml_diff>
--- a/Interview prep.docx
+++ b/Interview prep.docx
@@ -56,11 +56,16 @@
     </w:p>
     <w:p>
       <w:r>
-        <w:t>Problems not caught in CTCI problems: 5</w:t>
+        <w:t xml:space="preserve">Problems not caught in CTCI problems: </w:t>
+      </w:r>
+      <w:proofErr w:type="gramStart"/>
+      <w:r>
+        <w:t>5</w:t>
       </w:r>
       <w:r>
         <w:t>3</w:t>
       </w:r>
+      <w:proofErr w:type="gramEnd"/>
     </w:p>
     <w:p/>
     <w:p>
@@ -74,19 +79,19 @@
           <w:rPr>
             <w:rStyle w:val="Hyperlink"/>
           </w:rPr>
-          <w:t>https://leetcode.com/problem</w:t>
-        </w:r>
-        <w:r>
-          <w:rPr>
-            <w:rStyle w:val="Hyperlink"/>
-          </w:rPr>
-          <w:t>s</w:t>
-        </w:r>
-        <w:r>
-          <w:rPr>
-            <w:rStyle w:val="Hyperlink"/>
-          </w:rPr>
-          <w:t>/word-break/</w:t>
+          <w:t>https://leetcode.com/problems/co</w:t>
+        </w:r>
+        <w:r>
+          <w:rPr>
+            <w:rStyle w:val="Hyperlink"/>
+          </w:rPr>
+          <w:t>m</w:t>
+        </w:r>
+        <w:r>
+          <w:rPr>
+            <w:rStyle w:val="Hyperlink"/>
+          </w:rPr>
+          <w:t>bination-sum-iv/</w:t>
         </w:r>
       </w:hyperlink>
     </w:p>
@@ -96,7 +101,7 @@
           <w:rPr>
             <w:rStyle w:val="Hyperlink"/>
           </w:rPr>
-          <w:t>https://leetcode.com/problems/combination-sum-iv/</w:t>
+          <w:t>https://leetcode.com/problems/house-robber-ii/submissions/</w:t>
         </w:r>
       </w:hyperlink>
     </w:p>
@@ -106,7 +111,7 @@
           <w:rPr>
             <w:rStyle w:val="Hyperlink"/>
           </w:rPr>
-          <w:t>https://leetcode.com/problems/house-robber-ii/submissions/</w:t>
+          <w:t>https://leetcode.com/problems/decode-ways/</w:t>
         </w:r>
       </w:hyperlink>
     </w:p>
@@ -116,7 +121,7 @@
           <w:rPr>
             <w:rStyle w:val="Hyperlink"/>
           </w:rPr>
-          <w:t>https://leetcode.com/problems/decode-ways/</w:t>
+          <w:t>https://leetcode.com/problems/unique-paths/</w:t>
         </w:r>
       </w:hyperlink>
     </w:p>
@@ -126,9 +131,14 @@
           <w:rPr>
             <w:rStyle w:val="Hyperlink"/>
           </w:rPr>
-          <w:t>https://leetcode.com/problems/unique-paths/</w:t>
-        </w:r>
-      </w:hyperlink>
+          <w:t>https://leetcode.com/problems/jump-game/</w:t>
+        </w:r>
+      </w:hyperlink>
+    </w:p>
+    <w:p>
+      <w:r>
+        <w:t>Graph</w:t>
+      </w:r>
     </w:p>
     <w:p>
       <w:hyperlink r:id="rId12" w:history="1">
@@ -136,14 +146,9 @@
           <w:rPr>
             <w:rStyle w:val="Hyperlink"/>
           </w:rPr>
-          <w:t>https://leetcode.com/problems/jump-game/</w:t>
-        </w:r>
-      </w:hyperlink>
-    </w:p>
-    <w:p>
-      <w:r>
-        <w:t>Graph</w:t>
-      </w:r>
+          <w:t>https://leetcode.com/problems/clone-graph/submissions/</w:t>
+        </w:r>
+      </w:hyperlink>
     </w:p>
     <w:p>
       <w:hyperlink r:id="rId13" w:history="1">
@@ -151,7 +156,7 @@
           <w:rPr>
             <w:rStyle w:val="Hyperlink"/>
           </w:rPr>
-          <w:t>https://leetcode.com/problems/clone-graph/submissions/</w:t>
+          <w:t>https://leetcode.com/problems/course-schedule/</w:t>
         </w:r>
       </w:hyperlink>
     </w:p>
@@ -161,7 +166,7 @@
           <w:rPr>
             <w:rStyle w:val="Hyperlink"/>
           </w:rPr>
-          <w:t>https://leetcode.com/problems/course-schedule/</w:t>
+          <w:t>https://leetcode.com/problems/pacific-atlantic-water-flow/</w:t>
         </w:r>
       </w:hyperlink>
     </w:p>
@@ -171,9 +176,14 @@
           <w:rPr>
             <w:rStyle w:val="Hyperlink"/>
           </w:rPr>
-          <w:t>https://leetcode.com/problems/pacific-atlantic-water-flow/</w:t>
-        </w:r>
-      </w:hyperlink>
+          <w:t>https://leetcode.com/problems/longest-consecutive-sequence/</w:t>
+        </w:r>
+      </w:hyperlink>
+    </w:p>
+    <w:p>
+      <w:r>
+        <w:t>Interval</w:t>
+      </w:r>
     </w:p>
     <w:p>
       <w:hyperlink r:id="rId16" w:history="1">
@@ -181,14 +191,9 @@
           <w:rPr>
             <w:rStyle w:val="Hyperlink"/>
           </w:rPr>
-          <w:t>https://leetcode.com/problems/longest-consecutive-sequence/</w:t>
-        </w:r>
-      </w:hyperlink>
-    </w:p>
-    <w:p>
-      <w:r>
-        <w:t>Interval</w:t>
-      </w:r>
+          <w:t>https://leetcode.com/problems/insert-interval/</w:t>
+        </w:r>
+      </w:hyperlink>
     </w:p>
     <w:p>
       <w:hyperlink r:id="rId17" w:history="1">
@@ -196,7 +201,7 @@
           <w:rPr>
             <w:rStyle w:val="Hyperlink"/>
           </w:rPr>
-          <w:t>https://leetcode.com/problems/insert-interval/</w:t>
+          <w:t>https://leetcode.com/problems/merge-intervals/</w:t>
         </w:r>
       </w:hyperlink>
     </w:p>
@@ -206,9 +211,14 @@
           <w:rPr>
             <w:rStyle w:val="Hyperlink"/>
           </w:rPr>
-          <w:t>https://leetcode.com/problems/merge-intervals/</w:t>
-        </w:r>
-      </w:hyperlink>
+          <w:t>https://leetcode.com/problems/non-overlapping-intervals/</w:t>
+        </w:r>
+      </w:hyperlink>
+    </w:p>
+    <w:p>
+      <w:r>
+        <w:t>Linked List</w:t>
+      </w:r>
     </w:p>
     <w:p>
       <w:hyperlink r:id="rId19" w:history="1">
@@ -216,14 +226,9 @@
           <w:rPr>
             <w:rStyle w:val="Hyperlink"/>
           </w:rPr>
-          <w:t>https://leetcode.com/problems/non-overlapping-intervals/</w:t>
-        </w:r>
-      </w:hyperlink>
-    </w:p>
-    <w:p>
-      <w:r>
-        <w:t>Linked List</w:t>
-      </w:r>
+          <w:t>https://leetcode.com/problems/reverse-linked-list/</w:t>
+        </w:r>
+      </w:hyperlink>
     </w:p>
     <w:p>
       <w:hyperlink r:id="rId20" w:history="1">
@@ -231,7 +236,7 @@
           <w:rPr>
             <w:rStyle w:val="Hyperlink"/>
           </w:rPr>
-          <w:t>https://leetcode.com/problems/reverse-linked-list/</w:t>
+          <w:t>https://leetcode.com/problems/linked-list-cycle/</w:t>
         </w:r>
       </w:hyperlink>
     </w:p>
@@ -241,7 +246,7 @@
           <w:rPr>
             <w:rStyle w:val="Hyperlink"/>
           </w:rPr>
-          <w:t>https://leetcode.com/problems/linked-list-cycle/</w:t>
+          <w:t>https://leetcode.com/problems/merge-k-sorted-lists/</w:t>
         </w:r>
       </w:hyperlink>
     </w:p>
@@ -251,9 +256,14 @@
           <w:rPr>
             <w:rStyle w:val="Hyperlink"/>
           </w:rPr>
-          <w:t>https://leetcode.com/problems/merge-k-sorted-lists/</w:t>
-        </w:r>
-      </w:hyperlink>
+          <w:t>https://leetcode.com/problems/reorder-list/submissions/</w:t>
+        </w:r>
+      </w:hyperlink>
+    </w:p>
+    <w:p>
+      <w:r>
+        <w:t>Matrix</w:t>
+      </w:r>
     </w:p>
     <w:p>
       <w:hyperlink r:id="rId23" w:history="1">
@@ -261,14 +271,9 @@
           <w:rPr>
             <w:rStyle w:val="Hyperlink"/>
           </w:rPr>
-          <w:t>https://leetcode.com/problems/reorder-list/submissions/</w:t>
-        </w:r>
-      </w:hyperlink>
-    </w:p>
-    <w:p>
-      <w:r>
-        <w:t>Matrix</w:t>
-      </w:r>
+          <w:t>https://leetcode.com/problems/spiral-matrix/</w:t>
+        </w:r>
+      </w:hyperlink>
     </w:p>
     <w:p>
       <w:hyperlink r:id="rId24" w:history="1">
@@ -276,9 +281,14 @@
           <w:rPr>
             <w:rStyle w:val="Hyperlink"/>
           </w:rPr>
-          <w:t>https://leetcode.com/problems/spiral-matrix/</w:t>
-        </w:r>
-      </w:hyperlink>
+          <w:t>https://leetcode.com/problems/word-search/</w:t>
+        </w:r>
+      </w:hyperlink>
+    </w:p>
+    <w:p>
+      <w:r>
+        <w:t>String</w:t>
+      </w:r>
     </w:p>
     <w:p>
       <w:hyperlink r:id="rId25" w:history="1">
@@ -286,14 +296,9 @@
           <w:rPr>
             <w:rStyle w:val="Hyperlink"/>
           </w:rPr>
-          <w:t>https://leetcode.com/problems/word-search/</w:t>
-        </w:r>
-      </w:hyperlink>
-    </w:p>
-    <w:p>
-      <w:r>
-        <w:t>String</w:t>
-      </w:r>
+          <w:t>https://leetcode.com/problems/longest-substring-without-repeating-characters/</w:t>
+        </w:r>
+      </w:hyperlink>
     </w:p>
     <w:p>
       <w:hyperlink r:id="rId26" w:history="1">
@@ -301,7 +306,7 @@
           <w:rPr>
             <w:rStyle w:val="Hyperlink"/>
           </w:rPr>
-          <w:t>https://leetcode.com/problems/longest-substring-without-repeating-characters/</w:t>
+          <w:t>https://leetcode.com/problems/longest-repeating-character-replacement/</w:t>
         </w:r>
       </w:hyperlink>
     </w:p>
@@ -311,7 +316,7 @@
           <w:rPr>
             <w:rStyle w:val="Hyperlink"/>
           </w:rPr>
-          <w:t>https://leetcode.com/problems/longest-repeating-character-replacement/</w:t>
+          <w:t>https://leetcode.com/problems/minimum-window-substring/</w:t>
         </w:r>
       </w:hyperlink>
     </w:p>
@@ -321,7 +326,7 @@
           <w:rPr>
             <w:rStyle w:val="Hyperlink"/>
           </w:rPr>
-          <w:t>https://leetcode.com/problems/minimum-window-substring/</w:t>
+          <w:t>https://leetcode.com/problems/valid-palindrome/submissions/</w:t>
         </w:r>
       </w:hyperlink>
     </w:p>
@@ -331,7 +336,7 @@
           <w:rPr>
             <w:rStyle w:val="Hyperlink"/>
           </w:rPr>
-          <w:t>https://leetcode.com/problems/valid-palindrome/submissions/</w:t>
+          <w:t>https://leetcode.com/problems/longest-palindromic-substring/</w:t>
         </w:r>
       </w:hyperlink>
     </w:p>
@@ -341,9 +346,14 @@
           <w:rPr>
             <w:rStyle w:val="Hyperlink"/>
           </w:rPr>
-          <w:t>https://leetcode.com/problems/longest-palindromic-substring/</w:t>
-        </w:r>
-      </w:hyperlink>
+          <w:t>https://leetcode.com/problems/palindromic-substrings/</w:t>
+        </w:r>
+      </w:hyperlink>
+    </w:p>
+    <w:p>
+      <w:r>
+        <w:t>Tree</w:t>
+      </w:r>
     </w:p>
     <w:p>
       <w:hyperlink r:id="rId31" w:history="1">
@@ -351,14 +361,9 @@
           <w:rPr>
             <w:rStyle w:val="Hyperlink"/>
           </w:rPr>
-          <w:t>https://leetcode.com/problems/palindromic-substrings/</w:t>
-        </w:r>
-      </w:hyperlink>
-    </w:p>
-    <w:p>
-      <w:r>
-        <w:t>Tree</w:t>
-      </w:r>
+          <w:t>https://leetcode.com/problems/maximum-depth-of-binary-tree/</w:t>
+        </w:r>
+      </w:hyperlink>
     </w:p>
     <w:p>
       <w:hyperlink r:id="rId32" w:history="1">
@@ -366,7 +371,7 @@
           <w:rPr>
             <w:rStyle w:val="Hyperlink"/>
           </w:rPr>
-          <w:t>https://leetcode.com/problems/maximum-depth-of-binary-tree/</w:t>
+          <w:t>https://leetcode.com/problems/same-tree/</w:t>
         </w:r>
       </w:hyperlink>
     </w:p>
@@ -376,7 +381,7 @@
           <w:rPr>
             <w:rStyle w:val="Hyperlink"/>
           </w:rPr>
-          <w:t>https://leetcode.com/problems/same-tree/</w:t>
+          <w:t>https://leetcode.com/problems/invert-binary-tree/</w:t>
         </w:r>
       </w:hyperlink>
     </w:p>
@@ -386,7 +391,7 @@
           <w:rPr>
             <w:rStyle w:val="Hyperlink"/>
           </w:rPr>
-          <w:t>https://leetcode.com/problems/invert-binary-tree/</w:t>
+          <w:t>https://leetcode.com/problems/binary-tree-maximum-path-sum/</w:t>
         </w:r>
       </w:hyperlink>
     </w:p>
@@ -396,7 +401,7 @@
           <w:rPr>
             <w:rStyle w:val="Hyperlink"/>
           </w:rPr>
-          <w:t>https://leetcode.com/problems/binary-tree-maximum-path-sum/</w:t>
+          <w:t>https://leetcode.com/problems/binary-tree-level-order-traversal/</w:t>
         </w:r>
       </w:hyperlink>
     </w:p>
@@ -406,7 +411,7 @@
           <w:rPr>
             <w:rStyle w:val="Hyperlink"/>
           </w:rPr>
-          <w:t>https://leetcode.com/problems/binary-tree-level-order-traversal/</w:t>
+          <w:t>https://leetcode.com/problems/serialize-and-deserialize-binary-tree/</w:t>
         </w:r>
       </w:hyperlink>
     </w:p>
@@ -416,7 +421,7 @@
           <w:rPr>
             <w:rStyle w:val="Hyperlink"/>
           </w:rPr>
-          <w:t>https://leetcode.com/problems/serialize-and-deserialize-binary-tree/</w:t>
+          <w:t>https://leetcode.com/problems/kth-smallest-element-in-a-bst/</w:t>
         </w:r>
       </w:hyperlink>
     </w:p>
@@ -426,7 +431,7 @@
           <w:rPr>
             <w:rStyle w:val="Hyperlink"/>
           </w:rPr>
-          <w:t>https://leetcode.com/problems/kth-smallest-element-in-a-bst/</w:t>
+          <w:t>https://leetcode.com/problems/lowest-common-ancestor-of-a-binary-search-tree/</w:t>
         </w:r>
       </w:hyperlink>
     </w:p>
@@ -436,7 +441,7 @@
           <w:rPr>
             <w:rStyle w:val="Hyperlink"/>
           </w:rPr>
-          <w:t>https://leetcode.com/problems/lowest-common-ancestor-of-a-binary-search-tree/</w:t>
+          <w:t>https://leetcode.com/problems/implement-trie-prefix-tree/</w:t>
         </w:r>
       </w:hyperlink>
     </w:p>
@@ -446,7 +451,7 @@
           <w:rPr>
             <w:rStyle w:val="Hyperlink"/>
           </w:rPr>
-          <w:t>https://leetcode.com/problems/implement-trie-prefix-tree/</w:t>
+          <w:t>https://leetcode.com/problems/design-add-and-search-words-data-structure/</w:t>
         </w:r>
       </w:hyperlink>
     </w:p>
@@ -456,7 +461,7 @@
           <w:rPr>
             <w:rStyle w:val="Hyperlink"/>
           </w:rPr>
-          <w:t>https://leetcode.com/problems/design-add-and-search-words-data-structure/</w:t>
+          <w:t>https://leetcode.com/problems/word-search-ii/</w:t>
         </w:r>
       </w:hyperlink>
     </w:p>
@@ -466,9 +471,14 @@
           <w:rPr>
             <w:rStyle w:val="Hyperlink"/>
           </w:rPr>
-          <w:t>https://leetcode.com/problems/word-search-ii/</w:t>
-        </w:r>
-      </w:hyperlink>
+          <w:t>https://leetcode.com/problems/construct-binary-tree-from-preorder-and-inorder-traversal/</w:t>
+        </w:r>
+      </w:hyperlink>
+    </w:p>
+    <w:p>
+      <w:r>
+        <w:t>Heap</w:t>
+      </w:r>
     </w:p>
     <w:p>
       <w:hyperlink r:id="rId43" w:history="1">
@@ -476,14 +486,9 @@
           <w:rPr>
             <w:rStyle w:val="Hyperlink"/>
           </w:rPr>
-          <w:t>https://leetcode.com/problems/construct-binary-tree-from-preorder-and-inorder-traversal/</w:t>
-        </w:r>
-      </w:hyperlink>
-    </w:p>
-    <w:p>
-      <w:r>
-        <w:t>Heap</w:t>
-      </w:r>
+          <w:t>https://leetcode.com/problems/top-k-frequent-elements/</w:t>
+        </w:r>
+      </w:hyperlink>
     </w:p>
     <w:p>
       <w:hyperlink r:id="rId44" w:history="1">
@@ -491,29 +496,18 @@
           <w:rPr>
             <w:rStyle w:val="Hyperlink"/>
           </w:rPr>
-          <w:t>https://leetcode.com/problems/top-k-frequent-elements/</w:t>
-        </w:r>
-      </w:hyperlink>
+          <w:t>https://leetcode.com/problems/find-median-from-data-stream/</w:t>
+        </w:r>
+      </w:hyperlink>
+    </w:p>
+    <w:p/>
+    <w:p>
+      <w:r>
+        <w:t>Resources from lists:</w:t>
+      </w:r>
     </w:p>
     <w:p>
       <w:hyperlink r:id="rId45" w:history="1">
-        <w:r>
-          <w:rPr>
-            <w:rStyle w:val="Hyperlink"/>
-          </w:rPr>
-          <w:t>https://leetcode.com/problems/find-median-from-data-stream/</w:t>
-        </w:r>
-      </w:hyperlink>
-    </w:p>
-    <w:p/>
-    <w:p>
-      <w:r>
-        <w:lastRenderedPageBreak/>
-        <w:t>Resources from lists:</w:t>
-      </w:r>
-    </w:p>
-    <w:p>
-      <w:hyperlink r:id="rId46" w:history="1">
         <w:r>
           <w:rPr>
             <w:rStyle w:val="Hyperlink"/>
@@ -532,24 +526,47 @@
       </w:r>
     </w:p>
     <w:p>
+      <w:hyperlink r:id="rId46" w:history="1">
+        <w:r>
+          <w:rPr>
+            <w:rStyle w:val="Hyperlink"/>
+          </w:rPr>
+          <w:t>https://www.techinterviewhandbook.org/grind75</w:t>
+        </w:r>
+      </w:hyperlink>
+    </w:p>
+    <w:p>
+      <w:r>
+        <w:t xml:space="preserve">Problems not caught in previous 2 lists: </w:t>
+      </w:r>
+      <w:proofErr w:type="gramStart"/>
+      <w:r>
+        <w:t>26</w:t>
+      </w:r>
+      <w:proofErr w:type="gramEnd"/>
+    </w:p>
+    <w:p>
+      <w:r>
+        <w:t>Week 1</w:t>
+      </w:r>
+    </w:p>
+    <w:p>
       <w:hyperlink r:id="rId47" w:history="1">
         <w:r>
           <w:rPr>
             <w:rStyle w:val="Hyperlink"/>
           </w:rPr>
-          <w:t>https://www.techinterviewhandbook.org/grind75</w:t>
-        </w:r>
-      </w:hyperlink>
-    </w:p>
-    <w:p>
-      <w:r>
-        <w:t>Problems not caught in previous 2 lists: 26</w:t>
-      </w:r>
-    </w:p>
-    <w:p>
-      <w:r>
-        <w:t>Week 1</w:t>
-      </w:r>
+          <w:t>https://leetcode.com/problems/two-sum/</w:t>
+        </w:r>
+      </w:hyperlink>
+      <w:r>
+        <w:t xml:space="preserve"> </w:t>
+      </w:r>
+      <w:proofErr w:type="gramStart"/>
+      <w:r>
+        <w:t>duplicate</w:t>
+      </w:r>
+      <w:proofErr w:type="gramEnd"/>
     </w:p>
     <w:p>
       <w:hyperlink r:id="rId48" w:history="1">
@@ -557,12 +574,17 @@
           <w:rPr>
             <w:rStyle w:val="Hyperlink"/>
           </w:rPr>
-          <w:t>https://leetcode.com/problems/two-sum/</w:t>
-        </w:r>
-      </w:hyperlink>
-      <w:r>
-        <w:t xml:space="preserve"> duplicate</w:t>
-      </w:r>
+          <w:t>https://leetcode.com/problems/best-time-to-buy-and-sell-stock/</w:t>
+        </w:r>
+      </w:hyperlink>
+      <w:r>
+        <w:t xml:space="preserve"> </w:t>
+      </w:r>
+      <w:proofErr w:type="gramStart"/>
+      <w:r>
+        <w:t>duplicate</w:t>
+      </w:r>
+      <w:proofErr w:type="gramEnd"/>
     </w:p>
     <w:p>
       <w:hyperlink r:id="rId49" w:history="1">
@@ -570,12 +592,17 @@
           <w:rPr>
             <w:rStyle w:val="Hyperlink"/>
           </w:rPr>
-          <w:t>https://leetcode.com/problems/best-time-to-buy-and-sell-stock/</w:t>
-        </w:r>
-      </w:hyperlink>
-      <w:r>
-        <w:t xml:space="preserve"> duplicate</w:t>
-      </w:r>
+          <w:t>https://leetcode.com/problems/valid-palindrome/</w:t>
+        </w:r>
+      </w:hyperlink>
+      <w:r>
+        <w:t xml:space="preserve"> </w:t>
+      </w:r>
+      <w:proofErr w:type="gramStart"/>
+      <w:r>
+        <w:t>duplicate</w:t>
+      </w:r>
+      <w:proofErr w:type="gramEnd"/>
     </w:p>
     <w:p>
       <w:hyperlink r:id="rId50" w:history="1">
@@ -583,12 +610,17 @@
           <w:rPr>
             <w:rStyle w:val="Hyperlink"/>
           </w:rPr>
-          <w:t>https://leetcode.com/problems/valid-palindrome/</w:t>
-        </w:r>
-      </w:hyperlink>
-      <w:r>
-        <w:t xml:space="preserve"> duplicate</w:t>
-      </w:r>
+          <w:t>https://leetcode.com/problems/invert-binary-tree/</w:t>
+        </w:r>
+      </w:hyperlink>
+      <w:r>
+        <w:t xml:space="preserve"> </w:t>
+      </w:r>
+      <w:proofErr w:type="gramStart"/>
+      <w:r>
+        <w:t>duplicate</w:t>
+      </w:r>
+      <w:proofErr w:type="gramEnd"/>
     </w:p>
     <w:p>
       <w:hyperlink r:id="rId51" w:history="1">
@@ -596,12 +628,9 @@
           <w:rPr>
             <w:rStyle w:val="Hyperlink"/>
           </w:rPr>
-          <w:t>https://leetcode.com/problems/invert-binary-tree/</w:t>
-        </w:r>
-      </w:hyperlink>
-      <w:r>
-        <w:t xml:space="preserve"> duplicate</w:t>
-      </w:r>
+          <w:t>https://leetcode.com/problems/binary-search/</w:t>
+        </w:r>
+      </w:hyperlink>
     </w:p>
     <w:p>
       <w:hyperlink r:id="rId52" w:history="1">
@@ -609,7 +638,7 @@
           <w:rPr>
             <w:rStyle w:val="Hyperlink"/>
           </w:rPr>
-          <w:t>https://leetcode.com/problems/binary-search/</w:t>
+          <w:t>https://leetcode.com/problems/lowest-common-ancestor-of-a-binary-search-tree/</w:t>
         </w:r>
       </w:hyperlink>
     </w:p>
@@ -619,22 +648,17 @@
           <w:rPr>
             <w:rStyle w:val="Hyperlink"/>
           </w:rPr>
-          <w:t>https://leetcode.com/problems/lowest-common-ancestor-of-a-binary-search-tree/</w:t>
-        </w:r>
-      </w:hyperlink>
-    </w:p>
-    <w:p>
-      <w:hyperlink r:id="rId54" w:history="1">
-        <w:r>
-          <w:rPr>
-            <w:rStyle w:val="Hyperlink"/>
-          </w:rPr>
           <w:t>https://leetcode.com/problems/linked-list-cycle/</w:t>
         </w:r>
       </w:hyperlink>
       <w:r>
-        <w:t xml:space="preserve"> duplicate</w:t>
-      </w:r>
+        <w:t xml:space="preserve"> </w:t>
+      </w:r>
+      <w:proofErr w:type="gramStart"/>
+      <w:r>
+        <w:t>duplicate</w:t>
+      </w:r>
+      <w:proofErr w:type="gramEnd"/>
     </w:p>
     <w:p>
       <w:pPr>
@@ -648,6 +672,21 @@
       <w:r>
         <w:tab/>
       </w:r>
+    </w:p>
+    <w:p>
+      <w:pPr>
+        <w:tabs>
+          <w:tab w:val="left" w:pos="3204"/>
+        </w:tabs>
+      </w:pPr>
+      <w:hyperlink r:id="rId54" w:history="1">
+        <w:r>
+          <w:rPr>
+            <w:rStyle w:val="Hyperlink"/>
+          </w:rPr>
+          <w:t>https://leetcode.com/problems/first-bad-version/</w:t>
+        </w:r>
+      </w:hyperlink>
     </w:p>
     <w:p>
       <w:pPr>
@@ -660,7 +699,7 @@
           <w:rPr>
             <w:rStyle w:val="Hyperlink"/>
           </w:rPr>
-          <w:t>https://leetcode.com/problems/first-bad-version/</w:t>
+          <w:t>https://leetcode.com/problems/ransom-note/</w:t>
         </w:r>
       </w:hyperlink>
     </w:p>
@@ -675,9 +714,17 @@
           <w:rPr>
             <w:rStyle w:val="Hyperlink"/>
           </w:rPr>
-          <w:t>https://leetcode.com/problems/ransom-note/</w:t>
-        </w:r>
-      </w:hyperlink>
+          <w:t>https://leetcode.com/problems/climbing-stairs/</w:t>
+        </w:r>
+      </w:hyperlink>
+      <w:r>
+        <w:t xml:space="preserve"> </w:t>
+      </w:r>
+      <w:proofErr w:type="gramStart"/>
+      <w:r>
+        <w:t>duplicate</w:t>
+      </w:r>
+      <w:proofErr w:type="gramEnd"/>
     </w:p>
     <w:p>
       <w:pPr>
@@ -690,30 +737,30 @@
           <w:rPr>
             <w:rStyle w:val="Hyperlink"/>
           </w:rPr>
-          <w:t>https://leetcode.com/problems/climbing-stairs/</w:t>
-        </w:r>
-      </w:hyperlink>
-      <w:r>
-        <w:t xml:space="preserve"> duplicate</w:t>
-      </w:r>
-    </w:p>
-    <w:p>
-      <w:pPr>
-        <w:tabs>
-          <w:tab w:val="left" w:pos="3204"/>
-        </w:tabs>
-      </w:pPr>
+          <w:t>https://leetcode.com/problems/longest-palindrome/</w:t>
+        </w:r>
+      </w:hyperlink>
+      <w:r>
+        <w:t xml:space="preserve"> </w:t>
+      </w:r>
+    </w:p>
+    <w:p>
       <w:hyperlink r:id="rId58" w:history="1">
         <w:r>
           <w:rPr>
             <w:rStyle w:val="Hyperlink"/>
           </w:rPr>
-          <w:t>https://leetcode.com/problems/longest-palindrome/</w:t>
-        </w:r>
-      </w:hyperlink>
-      <w:r>
-        <w:t xml:space="preserve"> </w:t>
-      </w:r>
+          <w:t>https://leetcode.com/problems/reverse-linked-list/</w:t>
+        </w:r>
+      </w:hyperlink>
+      <w:r>
+        <w:t xml:space="preserve"> </w:t>
+      </w:r>
+      <w:proofErr w:type="gramStart"/>
+      <w:r>
+        <w:t>duplicate</w:t>
+      </w:r>
+      <w:proofErr w:type="gramEnd"/>
     </w:p>
     <w:p>
       <w:hyperlink r:id="rId59" w:history="1">
@@ -721,12 +768,9 @@
           <w:rPr>
             <w:rStyle w:val="Hyperlink"/>
           </w:rPr>
-          <w:t>https://leetcode.com/problems/reverse-linked-list/</w:t>
-        </w:r>
-      </w:hyperlink>
-      <w:r>
-        <w:t xml:space="preserve"> duplicate</w:t>
-      </w:r>
+          <w:t>https://leetcode.com/problems/diameter-of-binary-tree/</w:t>
+        </w:r>
+      </w:hyperlink>
     </w:p>
     <w:p>
       <w:hyperlink r:id="rId60" w:history="1">
@@ -734,9 +778,12 @@
           <w:rPr>
             <w:rStyle w:val="Hyperlink"/>
           </w:rPr>
-          <w:t>https://leetcode.com/problems/diameter-of-binary-tree/</w:t>
-        </w:r>
-      </w:hyperlink>
+          <w:t>https://leetcode.com/problems/middle-of-the-linked-list/</w:t>
+        </w:r>
+      </w:hyperlink>
+      <w:r>
+        <w:t xml:space="preserve"> </w:t>
+      </w:r>
     </w:p>
     <w:p>
       <w:hyperlink r:id="rId61" w:history="1">
@@ -744,11 +791,17 @@
           <w:rPr>
             <w:rStyle w:val="Hyperlink"/>
           </w:rPr>
-          <w:t>https://leetcode.com/problems/middle-of-the-linked-list/</w:t>
-        </w:r>
-      </w:hyperlink>
-      <w:r>
-        <w:t xml:space="preserve"> </w:t>
+          <w:t>https://leetcode.com/problems/maximum-depth-of-binary-tree/</w:t>
+        </w:r>
+      </w:hyperlink>
+      <w:r>
+        <w:t xml:space="preserve"> </w:t>
+      </w:r>
+    </w:p>
+    <w:p/>
+    <w:p>
+      <w:r>
+        <w:t>Week 3</w:t>
       </w:r>
     </w:p>
     <w:p>
@@ -757,7 +810,99 @@
           <w:rPr>
             <w:rStyle w:val="Hyperlink"/>
           </w:rPr>
-          <w:t>https://leetcode.com/problems/maximum-depth-of-binary-tree/</w:t>
+          <w:t>https://leetcode.com/problems/insert-interval/</w:t>
+        </w:r>
+      </w:hyperlink>
+      <w:r>
+        <w:t xml:space="preserve"> </w:t>
+      </w:r>
+      <w:proofErr w:type="gramStart"/>
+      <w:r>
+        <w:t>duplicate</w:t>
+      </w:r>
+      <w:proofErr w:type="gramEnd"/>
+    </w:p>
+    <w:p>
+      <w:hyperlink r:id="rId63" w:history="1">
+        <w:r>
+          <w:rPr>
+            <w:rStyle w:val="Hyperlink"/>
+          </w:rPr>
+          <w:t>https://leetcode.com/problems/01-matrix/</w:t>
+        </w:r>
+      </w:hyperlink>
+    </w:p>
+    <w:p>
+      <w:hyperlink r:id="rId64" w:history="1">
+        <w:r>
+          <w:rPr>
+            <w:rStyle w:val="Hyperlink"/>
+          </w:rPr>
+          <w:t>https://leetcode.com/problems/k-closest-points-to-origin/</w:t>
+        </w:r>
+      </w:hyperlink>
+    </w:p>
+    <w:p>
+      <w:hyperlink r:id="rId65" w:history="1">
+        <w:r>
+          <w:rPr>
+            <w:rStyle w:val="Hyperlink"/>
+          </w:rPr>
+          <w:t>https://leetcode.com/problems/longest-substring-without-repeating-characters/</w:t>
+        </w:r>
+      </w:hyperlink>
+      <w:r>
+        <w:t xml:space="preserve"> </w:t>
+      </w:r>
+      <w:proofErr w:type="gramStart"/>
+      <w:r>
+        <w:t>duplicate</w:t>
+      </w:r>
+      <w:proofErr w:type="gramEnd"/>
+    </w:p>
+    <w:p>
+      <w:hyperlink r:id="rId66" w:history="1">
+        <w:r>
+          <w:rPr>
+            <w:rStyle w:val="Hyperlink"/>
+          </w:rPr>
+          <w:t>https://leetcode.com/problems/3sum/</w:t>
+        </w:r>
+      </w:hyperlink>
+      <w:r>
+        <w:t xml:space="preserve"> </w:t>
+      </w:r>
+      <w:proofErr w:type="gramStart"/>
+      <w:r>
+        <w:t>duplicate</w:t>
+      </w:r>
+      <w:proofErr w:type="gramEnd"/>
+    </w:p>
+    <w:p>
+      <w:hyperlink r:id="rId67" w:history="1">
+        <w:r>
+          <w:rPr>
+            <w:rStyle w:val="Hyperlink"/>
+          </w:rPr>
+          <w:t>https://leetcode.com/problems/clone-graph/submissions/</w:t>
+        </w:r>
+      </w:hyperlink>
+      <w:r>
+        <w:t xml:space="preserve"> </w:t>
+      </w:r>
+      <w:proofErr w:type="gramStart"/>
+      <w:r>
+        <w:t>duplicate</w:t>
+      </w:r>
+      <w:proofErr w:type="gramEnd"/>
+    </w:p>
+    <w:p>
+      <w:hyperlink r:id="rId68" w:history="1">
+        <w:r>
+          <w:rPr>
+            <w:rStyle w:val="Hyperlink"/>
+          </w:rPr>
+          <w:t>https://leetcode.com/problems/evaluate-reverse-polish-notation/</w:t>
         </w:r>
       </w:hyperlink>
       <w:r>
@@ -767,79 +912,7 @@
     <w:p/>
     <w:p>
       <w:r>
-        <w:t>Week 3</w:t>
-      </w:r>
-    </w:p>
-    <w:p>
-      <w:hyperlink r:id="rId63" w:history="1">
-        <w:r>
-          <w:rPr>
-            <w:rStyle w:val="Hyperlink"/>
-          </w:rPr>
-          <w:t>https://leetcode.com/problems/insert-interval/</w:t>
-        </w:r>
-      </w:hyperlink>
-      <w:r>
-        <w:t xml:space="preserve"> duplicate</w:t>
-      </w:r>
-    </w:p>
-    <w:p>
-      <w:hyperlink r:id="rId64" w:history="1">
-        <w:r>
-          <w:rPr>
-            <w:rStyle w:val="Hyperlink"/>
-          </w:rPr>
-          <w:t>https://leetcode.com/problems/01-matrix/</w:t>
-        </w:r>
-      </w:hyperlink>
-    </w:p>
-    <w:p>
-      <w:hyperlink r:id="rId65" w:history="1">
-        <w:r>
-          <w:rPr>
-            <w:rStyle w:val="Hyperlink"/>
-          </w:rPr>
-          <w:t>https://leetcode.com/problems/k-closest-points-to-origin/</w:t>
-        </w:r>
-      </w:hyperlink>
-    </w:p>
-    <w:p>
-      <w:hyperlink r:id="rId66" w:history="1">
-        <w:r>
-          <w:rPr>
-            <w:rStyle w:val="Hyperlink"/>
-          </w:rPr>
-          <w:t>https://leetcode.com/problems/longest-substring-without-repeating-characters/</w:t>
-        </w:r>
-      </w:hyperlink>
-      <w:r>
-        <w:t xml:space="preserve"> duplicate</w:t>
-      </w:r>
-    </w:p>
-    <w:p>
-      <w:hyperlink r:id="rId67" w:history="1">
-        <w:r>
-          <w:rPr>
-            <w:rStyle w:val="Hyperlink"/>
-          </w:rPr>
-          <w:t>https://leetcode.com/problems/3sum/</w:t>
-        </w:r>
-      </w:hyperlink>
-      <w:r>
-        <w:t xml:space="preserve"> duplicate</w:t>
-      </w:r>
-    </w:p>
-    <w:p>
-      <w:hyperlink r:id="rId68" w:history="1">
-        <w:r>
-          <w:rPr>
-            <w:rStyle w:val="Hyperlink"/>
-          </w:rPr>
-          <w:t>https://leetcode.com/problems/clone-graph/submissions/</w:t>
-        </w:r>
-      </w:hyperlink>
-      <w:r>
-        <w:t xml:space="preserve"> duplicate</w:t>
+        <w:t>Week 4</w:t>
       </w:r>
     </w:p>
     <w:p>
@@ -848,82 +921,99 @@
           <w:rPr>
             <w:rStyle w:val="Hyperlink"/>
           </w:rPr>
-          <w:t>https://leetcode.com/problems/evaluate-reverse-polish-notation/</w:t>
-        </w:r>
-      </w:hyperlink>
-      <w:r>
-        <w:t xml:space="preserve"> </w:t>
-      </w:r>
+          <w:t>https://leetcode.com/problems/course-schedule/</w:t>
+        </w:r>
+      </w:hyperlink>
+      <w:r>
+        <w:t xml:space="preserve"> </w:t>
+      </w:r>
+      <w:proofErr w:type="gramStart"/>
+      <w:r>
+        <w:t>duplicate</w:t>
+      </w:r>
+      <w:proofErr w:type="gramEnd"/>
+    </w:p>
+    <w:p>
+      <w:hyperlink r:id="rId70" w:history="1">
+        <w:r>
+          <w:rPr>
+            <w:rStyle w:val="Hyperlink"/>
+          </w:rPr>
+          <w:t>https://leetcode.com/problems/implement-trie-prefix-tree/</w:t>
+        </w:r>
+      </w:hyperlink>
+      <w:r>
+        <w:t xml:space="preserve"> </w:t>
+      </w:r>
+      <w:proofErr w:type="gramStart"/>
+      <w:r>
+        <w:t>duplicate</w:t>
+      </w:r>
+      <w:proofErr w:type="gramEnd"/>
+    </w:p>
+    <w:p>
+      <w:hyperlink r:id="rId71" w:history="1">
+        <w:r>
+          <w:rPr>
+            <w:rStyle w:val="Hyperlink"/>
+          </w:rPr>
+          <w:t>https://leetcode.com/problems/coin-change/</w:t>
+        </w:r>
+      </w:hyperlink>
+      <w:r>
+        <w:t xml:space="preserve"> </w:t>
+      </w:r>
+      <w:proofErr w:type="gramStart"/>
+      <w:r>
+        <w:t>duplicate</w:t>
+      </w:r>
+      <w:proofErr w:type="gramEnd"/>
+    </w:p>
+    <w:p>
+      <w:hyperlink r:id="rId72" w:history="1">
+        <w:r>
+          <w:rPr>
+            <w:rStyle w:val="Hyperlink"/>
+          </w:rPr>
+          <w:t>https://leetcode.com/problems/product-of-array-except-self/</w:t>
+        </w:r>
+      </w:hyperlink>
+      <w:r>
+        <w:t xml:space="preserve"> </w:t>
+      </w:r>
+      <w:proofErr w:type="gramStart"/>
+      <w:r>
+        <w:t>duplicate</w:t>
+      </w:r>
+      <w:proofErr w:type="gramEnd"/>
+    </w:p>
+    <w:p>
+      <w:hyperlink r:id="rId73" w:history="1">
+        <w:r>
+          <w:rPr>
+            <w:rStyle w:val="Hyperlink"/>
+          </w:rPr>
+          <w:t>https://leetcode.com/problems/min-stack/</w:t>
+        </w:r>
+      </w:hyperlink>
+      <w:r>
+        <w:t xml:space="preserve"> </w:t>
+      </w:r>
+    </w:p>
+    <w:p>
+      <w:hyperlink r:id="rId74" w:history="1">
+        <w:r>
+          <w:rPr>
+            <w:rStyle w:val="Hyperlink"/>
+          </w:rPr>
+          <w:t>https://leetcode.com/problems/rotting-oranges/</w:t>
+        </w:r>
+      </w:hyperlink>
     </w:p>
     <w:p/>
     <w:p>
       <w:r>
-        <w:t>Week 4</w:t>
-      </w:r>
-    </w:p>
-    <w:p>
-      <w:hyperlink r:id="rId70" w:history="1">
-        <w:r>
-          <w:rPr>
-            <w:rStyle w:val="Hyperlink"/>
-          </w:rPr>
-          <w:t>https://leetcode.com/problems/course-schedule/</w:t>
-        </w:r>
-      </w:hyperlink>
-      <w:r>
-        <w:t xml:space="preserve"> duplicate</w:t>
-      </w:r>
-    </w:p>
-    <w:p>
-      <w:hyperlink r:id="rId71" w:history="1">
-        <w:r>
-          <w:rPr>
-            <w:rStyle w:val="Hyperlink"/>
-          </w:rPr>
-          <w:t>https://leetcode.com/problems/implement-trie-prefix-tree/</w:t>
-        </w:r>
-      </w:hyperlink>
-      <w:r>
-        <w:t xml:space="preserve"> duplicate</w:t>
-      </w:r>
-    </w:p>
-    <w:p>
-      <w:hyperlink r:id="rId72" w:history="1">
-        <w:r>
-          <w:rPr>
-            <w:rStyle w:val="Hyperlink"/>
-          </w:rPr>
-          <w:t>https://leetcode.com/problems/coin-change/</w:t>
-        </w:r>
-      </w:hyperlink>
-      <w:r>
-        <w:t xml:space="preserve"> duplicate</w:t>
-      </w:r>
-    </w:p>
-    <w:p>
-      <w:hyperlink r:id="rId73" w:history="1">
-        <w:r>
-          <w:rPr>
-            <w:rStyle w:val="Hyperlink"/>
-          </w:rPr>
-          <w:t>https://leetcode.com/problems/product-of-array-except-self/</w:t>
-        </w:r>
-      </w:hyperlink>
-      <w:r>
-        <w:t xml:space="preserve"> duplicate</w:t>
-      </w:r>
-    </w:p>
-    <w:p>
-      <w:hyperlink r:id="rId74" w:history="1">
-        <w:r>
-          <w:rPr>
-            <w:rStyle w:val="Hyperlink"/>
-          </w:rPr>
-          <w:t>https://leetcode.com/problems/min-stack/</w:t>
-        </w:r>
-      </w:hyperlink>
-      <w:r>
-        <w:t xml:space="preserve"> </w:t>
+        <w:t>Week 5</w:t>
       </w:r>
     </w:p>
     <w:p>
@@ -932,64 +1022,69 @@
           <w:rPr>
             <w:rStyle w:val="Hyperlink"/>
           </w:rPr>
-          <w:t>https://leetcode.com/problems/rotting-oranges/</w:t>
+          <w:t>https://leetcode.com/problems/combination-sum/</w:t>
+        </w:r>
+      </w:hyperlink>
+      <w:r>
+        <w:t xml:space="preserve"> </w:t>
+      </w:r>
+    </w:p>
+    <w:p>
+      <w:hyperlink r:id="rId76" w:history="1">
+        <w:r>
+          <w:rPr>
+            <w:rStyle w:val="Hyperlink"/>
+          </w:rPr>
+          <w:t>https://leetcode.com/problems/merge-intervals/</w:t>
+        </w:r>
+      </w:hyperlink>
+      <w:r>
+        <w:t xml:space="preserve"> </w:t>
+      </w:r>
+      <w:proofErr w:type="gramStart"/>
+      <w:r>
+        <w:t>duplicate</w:t>
+      </w:r>
+      <w:proofErr w:type="gramEnd"/>
+    </w:p>
+    <w:p>
+      <w:hyperlink r:id="rId77" w:history="1">
+        <w:r>
+          <w:rPr>
+            <w:rStyle w:val="Hyperlink"/>
+          </w:rPr>
+          <w:t>https://leetcode.com/problems/time-based-key-value-store/</w:t>
+        </w:r>
+      </w:hyperlink>
+      <w:r>
+        <w:t xml:space="preserve"> </w:t>
+      </w:r>
+    </w:p>
+    <w:p>
+      <w:hyperlink r:id="rId78" w:history="1">
+        <w:r>
+          <w:rPr>
+            <w:rStyle w:val="Hyperlink"/>
+          </w:rPr>
+          <w:t>https://leetcode.com/problems/accounts-merge/</w:t>
+        </w:r>
+      </w:hyperlink>
+    </w:p>
+    <w:p>
+      <w:hyperlink r:id="rId79" w:history="1">
+        <w:r>
+          <w:rPr>
+            <w:rStyle w:val="Hyperlink"/>
+          </w:rPr>
+          <w:t>https://leetcode.com/problems/sort-colors/</w:t>
         </w:r>
       </w:hyperlink>
     </w:p>
     <w:p/>
     <w:p>
       <w:r>
-        <w:t>Week 5</w:t>
-      </w:r>
-    </w:p>
-    <w:p>
-      <w:hyperlink r:id="rId76" w:history="1">
-        <w:r>
-          <w:rPr>
-            <w:rStyle w:val="Hyperlink"/>
-          </w:rPr>
-          <w:t>https://leetcode.com/problems/combination-sum/</w:t>
-        </w:r>
-      </w:hyperlink>
-      <w:r>
-        <w:t xml:space="preserve"> </w:t>
-      </w:r>
-    </w:p>
-    <w:p>
-      <w:hyperlink r:id="rId77" w:history="1">
-        <w:r>
-          <w:rPr>
-            <w:rStyle w:val="Hyperlink"/>
-          </w:rPr>
-          <w:t>https://leetcode.com/problems/merge-intervals/</w:t>
-        </w:r>
-      </w:hyperlink>
-      <w:r>
-        <w:t xml:space="preserve"> duplicate</w:t>
-      </w:r>
-    </w:p>
-    <w:p>
-      <w:hyperlink r:id="rId78" w:history="1">
-        <w:r>
-          <w:rPr>
-            <w:rStyle w:val="Hyperlink"/>
-          </w:rPr>
-          <w:t>https://leetcode.com/problems/time-based-key-value-store/</w:t>
-        </w:r>
-      </w:hyperlink>
-      <w:r>
-        <w:t xml:space="preserve"> </w:t>
-      </w:r>
-    </w:p>
-    <w:p>
-      <w:hyperlink r:id="rId79" w:history="1">
-        <w:r>
-          <w:rPr>
-            <w:rStyle w:val="Hyperlink"/>
-          </w:rPr>
-          <w:t>https://leetcode.com/problems/accounts-merge/</w:t>
-        </w:r>
-      </w:hyperlink>
+        <w:t>Week 6</w:t>
+      </w:r>
     </w:p>
     <w:p>
       <w:hyperlink r:id="rId80" w:history="1">
@@ -997,105 +1092,128 @@
           <w:rPr>
             <w:rStyle w:val="Hyperlink"/>
           </w:rPr>
-          <w:t>https://leetcode.com/problems/sort-colors/</w:t>
-        </w:r>
-      </w:hyperlink>
+          <w:t>https://leetcode.com/problems/word-break/</w:t>
+        </w:r>
+      </w:hyperlink>
+      <w:r>
+        <w:t xml:space="preserve"> </w:t>
+      </w:r>
+      <w:proofErr w:type="gramStart"/>
+      <w:r>
+        <w:t>duplicate</w:t>
+      </w:r>
+      <w:proofErr w:type="gramEnd"/>
+    </w:p>
+    <w:p>
+      <w:hyperlink r:id="rId81" w:history="1">
+        <w:r>
+          <w:rPr>
+            <w:rStyle w:val="Hyperlink"/>
+          </w:rPr>
+          <w:t>https://leetcode.com/problems/partition-equal-subset-sum/</w:t>
+        </w:r>
+      </w:hyperlink>
+      <w:r>
+        <w:t xml:space="preserve"> </w:t>
+      </w:r>
+    </w:p>
+    <w:p>
+      <w:hyperlink r:id="rId82" w:history="1">
+        <w:r>
+          <w:rPr>
+            <w:rStyle w:val="Hyperlink"/>
+          </w:rPr>
+          <w:t>https://leetcode.com/problems/string-to-integer-atoi/</w:t>
+        </w:r>
+      </w:hyperlink>
+      <w:r>
+        <w:t xml:space="preserve"> </w:t>
+      </w:r>
+    </w:p>
+    <w:p>
+      <w:hyperlink r:id="rId83" w:history="1">
+        <w:r>
+          <w:rPr>
+            <w:rStyle w:val="Hyperlink"/>
+          </w:rPr>
+          <w:t>https://leetcode.com/problems/spiral-matrix/</w:t>
+        </w:r>
+      </w:hyperlink>
+      <w:r>
+        <w:t xml:space="preserve">  duplicate</w:t>
+      </w:r>
+    </w:p>
+    <w:p>
+      <w:hyperlink r:id="rId84" w:history="1">
+        <w:r>
+          <w:rPr>
+            <w:rStyle w:val="Hyperlink"/>
+          </w:rPr>
+          <w:t>https://leetcode.com/problems/binary-tree-right-side-view/</w:t>
+        </w:r>
+      </w:hyperlink>
+      <w:r>
+        <w:t xml:space="preserve"> </w:t>
+      </w:r>
+    </w:p>
+    <w:p>
+      <w:hyperlink r:id="rId85" w:history="1">
+        <w:r>
+          <w:rPr>
+            <w:rStyle w:val="Hyperlink"/>
+          </w:rPr>
+          <w:t>https://leetcode.com/problems/longest-palindromic-substring/</w:t>
+        </w:r>
+      </w:hyperlink>
+      <w:r>
+        <w:t xml:space="preserve"> </w:t>
+      </w:r>
+      <w:proofErr w:type="gramStart"/>
+      <w:r>
+        <w:t>duplicate</w:t>
+      </w:r>
+      <w:proofErr w:type="gramEnd"/>
+    </w:p>
+    <w:p>
+      <w:hyperlink r:id="rId86" w:history="1">
+        <w:r>
+          <w:rPr>
+            <w:rStyle w:val="Hyperlink"/>
+          </w:rPr>
+          <w:t>https://leetcode.com/problems/unique-paths/</w:t>
+        </w:r>
+      </w:hyperlink>
+      <w:r>
+        <w:t xml:space="preserve"> </w:t>
+      </w:r>
+      <w:proofErr w:type="gramStart"/>
+      <w:r>
+        <w:t>duplicate</w:t>
+      </w:r>
+      <w:proofErr w:type="gramEnd"/>
+    </w:p>
+    <w:p>
+      <w:hyperlink r:id="rId87" w:history="1">
+        <w:r>
+          <w:rPr>
+            <w:rStyle w:val="Hyperlink"/>
+          </w:rPr>
+          <w:t>https://leetcode.com/problems/construct-binary-tree-from-preorder-and-inorder-traversal/</w:t>
+        </w:r>
+      </w:hyperlink>
+      <w:r>
+        <w:t xml:space="preserve"> </w:t>
+      </w:r>
+      <w:proofErr w:type="gramStart"/>
+      <w:r>
+        <w:t>duplicate</w:t>
+      </w:r>
+      <w:proofErr w:type="gramEnd"/>
     </w:p>
     <w:p/>
     <w:p>
       <w:r>
-        <w:t>Week 6</w:t>
-      </w:r>
-    </w:p>
-    <w:p>
-      <w:hyperlink r:id="rId81" w:history="1">
-        <w:r>
-          <w:rPr>
-            <w:rStyle w:val="Hyperlink"/>
-          </w:rPr>
-          <w:t>https://leetcode.com/problems/word-break/</w:t>
-        </w:r>
-      </w:hyperlink>
-      <w:r>
-        <w:t xml:space="preserve"> duplicate</w:t>
-      </w:r>
-    </w:p>
-    <w:p>
-      <w:hyperlink r:id="rId82" w:history="1">
-        <w:r>
-          <w:rPr>
-            <w:rStyle w:val="Hyperlink"/>
-          </w:rPr>
-          <w:t>https://leetcode.com/problems/partition-equal-subset-sum/</w:t>
-        </w:r>
-      </w:hyperlink>
-      <w:r>
-        <w:t xml:space="preserve"> </w:t>
-      </w:r>
-    </w:p>
-    <w:p>
-      <w:hyperlink r:id="rId83" w:history="1">
-        <w:r>
-          <w:rPr>
-            <w:rStyle w:val="Hyperlink"/>
-          </w:rPr>
-          <w:t>https://leetcode.com/problems/string-to-integer-atoi/</w:t>
-        </w:r>
-      </w:hyperlink>
-      <w:r>
-        <w:t xml:space="preserve"> </w:t>
-      </w:r>
-    </w:p>
-    <w:p>
-      <w:hyperlink r:id="rId84" w:history="1">
-        <w:r>
-          <w:rPr>
-            <w:rStyle w:val="Hyperlink"/>
-          </w:rPr>
-          <w:t>https://leetcode.com/problems/spiral-matrix/</w:t>
-        </w:r>
-      </w:hyperlink>
-      <w:r>
-        <w:t xml:space="preserve">  duplicate</w:t>
-      </w:r>
-    </w:p>
-    <w:p>
-      <w:hyperlink r:id="rId85" w:history="1">
-        <w:r>
-          <w:rPr>
-            <w:rStyle w:val="Hyperlink"/>
-          </w:rPr>
-          <w:t>https://leetcode.com/problems/binary-tree-right-side-view/</w:t>
-        </w:r>
-      </w:hyperlink>
-      <w:r>
-        <w:t xml:space="preserve"> </w:t>
-      </w:r>
-    </w:p>
-    <w:p>
-      <w:hyperlink r:id="rId86" w:history="1">
-        <w:r>
-          <w:rPr>
-            <w:rStyle w:val="Hyperlink"/>
-          </w:rPr>
-          <w:t>https://leetcode.com/problems/longest-palindromic-substring/</w:t>
-        </w:r>
-      </w:hyperlink>
-      <w:r>
-        <w:t xml:space="preserve"> duplicate</w:t>
-      </w:r>
-    </w:p>
-    <w:p>
-      <w:hyperlink r:id="rId87" w:history="1">
-        <w:r>
-          <w:rPr>
-            <w:rStyle w:val="Hyperlink"/>
-          </w:rPr>
-          <w:t>https://leetcode.com/problems/unique-paths/</w:t>
-        </w:r>
-      </w:hyperlink>
-      <w:r>
-        <w:t xml:space="preserve"> duplicate</w:t>
+        <w:t>Week 7</w:t>
       </w:r>
     </w:p>
     <w:p>
@@ -1104,70 +1222,79 @@
           <w:rPr>
             <w:rStyle w:val="Hyperlink"/>
           </w:rPr>
-          <w:t>https://leetcode.com/problems/construct-binary-tree-from-preorder-and-inorder-traversal/</w:t>
-        </w:r>
-      </w:hyperlink>
-      <w:r>
-        <w:t xml:space="preserve"> duplicate</w:t>
+          <w:t>https://leetcode.com/problems/container-with-most-water/</w:t>
+        </w:r>
+      </w:hyperlink>
+      <w:r>
+        <w:t xml:space="preserve"> </w:t>
+      </w:r>
+      <w:proofErr w:type="gramStart"/>
+      <w:r>
+        <w:t>duplicate</w:t>
+      </w:r>
+      <w:proofErr w:type="gramEnd"/>
+    </w:p>
+    <w:p>
+      <w:hyperlink r:id="rId89" w:history="1">
+        <w:r>
+          <w:rPr>
+            <w:rStyle w:val="Hyperlink"/>
+          </w:rPr>
+          <w:t>https://leetcode.com/problems/word-search/</w:t>
+        </w:r>
+      </w:hyperlink>
+      <w:r>
+        <w:t xml:space="preserve"> </w:t>
+      </w:r>
+      <w:proofErr w:type="gramStart"/>
+      <w:r>
+        <w:t>duplicate</w:t>
+      </w:r>
+      <w:proofErr w:type="gramEnd"/>
+    </w:p>
+    <w:p>
+      <w:hyperlink r:id="rId90" w:history="1">
+        <w:r>
+          <w:rPr>
+            <w:rStyle w:val="Hyperlink"/>
+          </w:rPr>
+          <w:t>https://leetcode.com/problems/find-all-anagrams-in-a-string/</w:t>
+        </w:r>
+      </w:hyperlink>
+      <w:r>
+        <w:t xml:space="preserve"> </w:t>
+      </w:r>
+    </w:p>
+    <w:p>
+      <w:hyperlink r:id="rId91" w:history="1">
+        <w:r>
+          <w:rPr>
+            <w:rStyle w:val="Hyperlink"/>
+          </w:rPr>
+          <w:t>https://leetcode.com/problems/minimum-height-trees/</w:t>
+        </w:r>
+      </w:hyperlink>
+      <w:r>
+        <w:t xml:space="preserve"> </w:t>
+      </w:r>
+    </w:p>
+    <w:p>
+      <w:hyperlink r:id="rId92" w:history="1">
+        <w:r>
+          <w:rPr>
+            <w:rStyle w:val="Hyperlink"/>
+          </w:rPr>
+          <w:t>https://leetcode.com/problems/task-scheduler/</w:t>
+        </w:r>
+      </w:hyperlink>
+      <w:r>
+        <w:t xml:space="preserve"> </w:t>
       </w:r>
     </w:p>
     <w:p/>
     <w:p>
       <w:r>
-        <w:lastRenderedPageBreak/>
-        <w:t>Week 7</w:t>
-      </w:r>
-    </w:p>
-    <w:p>
-      <w:hyperlink r:id="rId89" w:history="1">
-        <w:r>
-          <w:rPr>
-            <w:rStyle w:val="Hyperlink"/>
-          </w:rPr>
-          <w:t>https://leetcode.com/problems/container-with-most-water/</w:t>
-        </w:r>
-      </w:hyperlink>
-      <w:r>
-        <w:t xml:space="preserve"> duplicate</w:t>
-      </w:r>
-    </w:p>
-    <w:p>
-      <w:hyperlink r:id="rId90" w:history="1">
-        <w:r>
-          <w:rPr>
-            <w:rStyle w:val="Hyperlink"/>
-          </w:rPr>
-          <w:t>https://leetcode.com/problems/word-search/</w:t>
-        </w:r>
-      </w:hyperlink>
-      <w:r>
-        <w:t xml:space="preserve"> duplicate</w:t>
-      </w:r>
-    </w:p>
-    <w:p>
-      <w:hyperlink r:id="rId91" w:history="1">
-        <w:r>
-          <w:rPr>
-            <w:rStyle w:val="Hyperlink"/>
-          </w:rPr>
-          <w:t>https://leetcode.com/problems/find-all-anagrams-in-a-string/</w:t>
-        </w:r>
-      </w:hyperlink>
-      <w:r>
-        <w:t xml:space="preserve"> </w:t>
-      </w:r>
-    </w:p>
-    <w:p>
-      <w:hyperlink r:id="rId92" w:history="1">
-        <w:r>
-          <w:rPr>
-            <w:rStyle w:val="Hyperlink"/>
-          </w:rPr>
-          <w:t>https://leetcode.com/problems/minimum-height-trees/</w:t>
-        </w:r>
-      </w:hyperlink>
-      <w:r>
-        <w:t xml:space="preserve"> </w:t>
+        <w:t>Week 8</w:t>
       </w:r>
     </w:p>
     <w:p>
@@ -1176,7 +1303,102 @@
           <w:rPr>
             <w:rStyle w:val="Hyperlink"/>
           </w:rPr>
-          <w:t>https://leetcode.com/problems/task-scheduler/</w:t>
+          <w:t>https://leetcode.com/problems/kth-smallest-element-in-a-bst/</w:t>
+        </w:r>
+      </w:hyperlink>
+      <w:r>
+        <w:t xml:space="preserve"> </w:t>
+      </w:r>
+      <w:proofErr w:type="gramStart"/>
+      <w:r>
+        <w:t>duplicate</w:t>
+      </w:r>
+      <w:proofErr w:type="gramEnd"/>
+    </w:p>
+    <w:p>
+      <w:hyperlink r:id="rId94" w:history="1">
+        <w:r>
+          <w:rPr>
+            <w:rStyle w:val="Hyperlink"/>
+          </w:rPr>
+          <w:t>https://leetcode.com/problems/minimum-window-substring/</w:t>
+        </w:r>
+      </w:hyperlink>
+      <w:r>
+        <w:t xml:space="preserve"> </w:t>
+      </w:r>
+      <w:proofErr w:type="gramStart"/>
+      <w:r>
+        <w:t>duplicate</w:t>
+      </w:r>
+      <w:proofErr w:type="gramEnd"/>
+    </w:p>
+    <w:p>
+      <w:hyperlink r:id="rId95" w:history="1">
+        <w:r>
+          <w:rPr>
+            <w:rStyle w:val="Hyperlink"/>
+          </w:rPr>
+          <w:t>https://leetcode.com/problems/serialize-and-deserialize-binary-tree/</w:t>
+        </w:r>
+      </w:hyperlink>
+      <w:r>
+        <w:t xml:space="preserve"> </w:t>
+      </w:r>
+      <w:proofErr w:type="gramStart"/>
+      <w:r>
+        <w:t>duplicate</w:t>
+      </w:r>
+      <w:proofErr w:type="gramEnd"/>
+    </w:p>
+    <w:p>
+      <w:hyperlink r:id="rId96" w:history="1">
+        <w:r>
+          <w:rPr>
+            <w:rStyle w:val="Hyperlink"/>
+          </w:rPr>
+          <w:t>https://leetcode.com/problems/basic-calculator/</w:t>
+        </w:r>
+      </w:hyperlink>
+    </w:p>
+    <w:p>
+      <w:hyperlink r:id="rId97" w:history="1">
+        <w:r>
+          <w:rPr>
+            <w:rStyle w:val="Hyperlink"/>
+          </w:rPr>
+          <w:t>https://leetcode.com/problems/maximum-profit-in-job-scheduling/</w:t>
+        </w:r>
+      </w:hyperlink>
+      <w:r>
+        <w:t xml:space="preserve"> </w:t>
+      </w:r>
+    </w:p>
+    <w:p>
+      <w:hyperlink r:id="rId98" w:history="1">
+        <w:r>
+          <w:rPr>
+            <w:rStyle w:val="Hyperlink"/>
+          </w:rPr>
+          <w:t>https://leetcode.com/problems/merge-k-sorted-lists/</w:t>
+        </w:r>
+      </w:hyperlink>
+      <w:r>
+        <w:t xml:space="preserve"> </w:t>
+      </w:r>
+      <w:proofErr w:type="gramStart"/>
+      <w:r>
+        <w:t>duplicate</w:t>
+      </w:r>
+      <w:proofErr w:type="gramEnd"/>
+    </w:p>
+    <w:p>
+      <w:hyperlink r:id="rId99" w:history="1">
+        <w:r>
+          <w:rPr>
+            <w:rStyle w:val="Hyperlink"/>
+          </w:rPr>
+          <w:t>https://leetcode.com/problems/largest-rectangle-in-histogram/</w:t>
         </w:r>
       </w:hyperlink>
       <w:r>
@@ -1186,105 +1408,16 @@
     <w:p/>
     <w:p>
       <w:r>
-        <w:t>Week 8</w:t>
-      </w:r>
-    </w:p>
-    <w:p>
-      <w:hyperlink r:id="rId94" w:history="1">
-        <w:r>
-          <w:rPr>
-            <w:rStyle w:val="Hyperlink"/>
-          </w:rPr>
-          <w:t>https://leetcode.com/problems/kth-smallest-element-in-a-bst/</w:t>
-        </w:r>
-      </w:hyperlink>
-      <w:r>
-        <w:t xml:space="preserve"> duplicate</w:t>
-      </w:r>
-    </w:p>
-    <w:p>
-      <w:hyperlink r:id="rId95" w:history="1">
-        <w:r>
-          <w:rPr>
-            <w:rStyle w:val="Hyperlink"/>
-          </w:rPr>
-          <w:t>https://leetcode.com/problems/minimum-window-substring/</w:t>
-        </w:r>
-      </w:hyperlink>
-      <w:r>
-        <w:t xml:space="preserve"> duplicate</w:t>
-      </w:r>
-    </w:p>
-    <w:p>
-      <w:hyperlink r:id="rId96" w:history="1">
-        <w:r>
-          <w:rPr>
-            <w:rStyle w:val="Hyperlink"/>
-          </w:rPr>
-          <w:t>https://leetcode.com/problems/serialize-and-deserialize-binary-tree/</w:t>
-        </w:r>
-      </w:hyperlink>
-      <w:r>
-        <w:t xml:space="preserve"> duplicate</w:t>
-      </w:r>
-    </w:p>
-    <w:p>
-      <w:hyperlink r:id="rId97" w:history="1">
-        <w:r>
-          <w:rPr>
-            <w:rStyle w:val="Hyperlink"/>
-          </w:rPr>
-          <w:t>https://leetcode.com/problems/basic-calculator/</w:t>
-        </w:r>
-      </w:hyperlink>
-    </w:p>
-    <w:p>
-      <w:hyperlink r:id="rId98" w:history="1">
-        <w:r>
-          <w:rPr>
-            <w:rStyle w:val="Hyperlink"/>
-          </w:rPr>
-          <w:t>https://leetcode.com/problems/maximum-profit-in-job-scheduling/</w:t>
-        </w:r>
-      </w:hyperlink>
-      <w:r>
-        <w:t xml:space="preserve"> </w:t>
-      </w:r>
-    </w:p>
-    <w:p>
-      <w:hyperlink r:id="rId99" w:history="1">
-        <w:r>
-          <w:rPr>
-            <w:rStyle w:val="Hyperlink"/>
-          </w:rPr>
-          <w:t>https://leetcode.com/problems/merge-k-sorted-lists/</w:t>
-        </w:r>
-      </w:hyperlink>
-      <w:r>
-        <w:t xml:space="preserve"> duplicate</w:t>
-      </w:r>
+        <w:t xml:space="preserve">what to study based on time </w:t>
+      </w:r>
+      <w:proofErr w:type="gramStart"/>
+      <w:r>
+        <w:t>left</w:t>
+      </w:r>
+      <w:proofErr w:type="gramEnd"/>
     </w:p>
     <w:p>
       <w:hyperlink r:id="rId100" w:history="1">
-        <w:r>
-          <w:rPr>
-            <w:rStyle w:val="Hyperlink"/>
-          </w:rPr>
-          <w:t>https://leetcode.com/problems/largest-rectangle-in-histogram/</w:t>
-        </w:r>
-      </w:hyperlink>
-      <w:r>
-        <w:t xml:space="preserve"> </w:t>
-      </w:r>
-    </w:p>
-    <w:p/>
-    <w:p>
-      <w:r>
-        <w:t>what to study based on time left</w:t>
-      </w:r>
-    </w:p>
-    <w:p>
-      <w:hyperlink r:id="rId101" w:history="1">
         <w:r>
           <w:rPr>
             <w:rStyle w:val="Hyperlink"/>

</xml_diff>

<commit_message>
Dynamic Programming Combination Sum O(m*n)
Another dynamic programming solution. There's an edge case catch for if the number of combinations is greater than what can be represented in integer.
</commit_message>
<xml_diff>
--- a/Interview prep.docx
+++ b/Interview prep.docx
@@ -56,16 +56,11 @@
     </w:p>
     <w:p>
       <w:r>
-        <w:t xml:space="preserve">Problems not caught in CTCI problems: </w:t>
-      </w:r>
-      <w:proofErr w:type="gramStart"/>
-      <w:r>
-        <w:t>5</w:t>
+        <w:t>Problems not caught in CTCI problems: 5</w:t>
       </w:r>
       <w:r>
         <w:t>3</w:t>
       </w:r>
-      <w:proofErr w:type="gramEnd"/>
     </w:p>
     <w:p/>
     <w:p>
@@ -79,19 +74,7 @@
           <w:rPr>
             <w:rStyle w:val="Hyperlink"/>
           </w:rPr>
-          <w:t>https://leetcode.com/problems/co</w:t>
-        </w:r>
-        <w:r>
-          <w:rPr>
-            <w:rStyle w:val="Hyperlink"/>
-          </w:rPr>
-          <w:t>m</w:t>
-        </w:r>
-        <w:r>
-          <w:rPr>
-            <w:rStyle w:val="Hyperlink"/>
-          </w:rPr>
-          <w:t>bination-sum-iv/</w:t>
+          <w:t>https://leetcode.com/problems/house-robber-ii/submissions/</w:t>
         </w:r>
       </w:hyperlink>
     </w:p>
@@ -101,7 +84,7 @@
           <w:rPr>
             <w:rStyle w:val="Hyperlink"/>
           </w:rPr>
-          <w:t>https://leetcode.com/problems/house-robber-ii/submissions/</w:t>
+          <w:t>https://leetcode.com/problems/decode-ways/</w:t>
         </w:r>
       </w:hyperlink>
     </w:p>
@@ -111,7 +94,7 @@
           <w:rPr>
             <w:rStyle w:val="Hyperlink"/>
           </w:rPr>
-          <w:t>https://leetcode.com/problems/decode-ways/</w:t>
+          <w:t>https://leetcode.com/problems/unique-paths/</w:t>
         </w:r>
       </w:hyperlink>
     </w:p>
@@ -121,9 +104,14 @@
           <w:rPr>
             <w:rStyle w:val="Hyperlink"/>
           </w:rPr>
-          <w:t>https://leetcode.com/problems/unique-paths/</w:t>
-        </w:r>
-      </w:hyperlink>
+          <w:t>https://leetcode.com/problems/jump-game/</w:t>
+        </w:r>
+      </w:hyperlink>
+    </w:p>
+    <w:p>
+      <w:r>
+        <w:t>Graph</w:t>
+      </w:r>
     </w:p>
     <w:p>
       <w:hyperlink r:id="rId11" w:history="1">
@@ -131,14 +119,9 @@
           <w:rPr>
             <w:rStyle w:val="Hyperlink"/>
           </w:rPr>
-          <w:t>https://leetcode.com/problems/jump-game/</w:t>
-        </w:r>
-      </w:hyperlink>
-    </w:p>
-    <w:p>
-      <w:r>
-        <w:t>Graph</w:t>
-      </w:r>
+          <w:t>https://leetcode.com/problems/clone-graph/submissions/</w:t>
+        </w:r>
+      </w:hyperlink>
     </w:p>
     <w:p>
       <w:hyperlink r:id="rId12" w:history="1">
@@ -146,7 +129,7 @@
           <w:rPr>
             <w:rStyle w:val="Hyperlink"/>
           </w:rPr>
-          <w:t>https://leetcode.com/problems/clone-graph/submissions/</w:t>
+          <w:t>https://leetcode.com/problems/course-schedule/</w:t>
         </w:r>
       </w:hyperlink>
     </w:p>
@@ -156,7 +139,7 @@
           <w:rPr>
             <w:rStyle w:val="Hyperlink"/>
           </w:rPr>
-          <w:t>https://leetcode.com/problems/course-schedule/</w:t>
+          <w:t>https://leetcode.com/problems/pacific-atlantic-water-flow/</w:t>
         </w:r>
       </w:hyperlink>
     </w:p>
@@ -166,9 +149,14 @@
           <w:rPr>
             <w:rStyle w:val="Hyperlink"/>
           </w:rPr>
-          <w:t>https://leetcode.com/problems/pacific-atlantic-water-flow/</w:t>
-        </w:r>
-      </w:hyperlink>
+          <w:t>https://leetcode.com/problems/longest-consecutive-sequence/</w:t>
+        </w:r>
+      </w:hyperlink>
+    </w:p>
+    <w:p>
+      <w:r>
+        <w:t>Interval</w:t>
+      </w:r>
     </w:p>
     <w:p>
       <w:hyperlink r:id="rId15" w:history="1">
@@ -176,14 +164,9 @@
           <w:rPr>
             <w:rStyle w:val="Hyperlink"/>
           </w:rPr>
-          <w:t>https://leetcode.com/problems/longest-consecutive-sequence/</w:t>
-        </w:r>
-      </w:hyperlink>
-    </w:p>
-    <w:p>
-      <w:r>
-        <w:t>Interval</w:t>
-      </w:r>
+          <w:t>https://leetcode.com/problems/insert-interval/</w:t>
+        </w:r>
+      </w:hyperlink>
     </w:p>
     <w:p>
       <w:hyperlink r:id="rId16" w:history="1">
@@ -191,7 +174,7 @@
           <w:rPr>
             <w:rStyle w:val="Hyperlink"/>
           </w:rPr>
-          <w:t>https://leetcode.com/problems/insert-interval/</w:t>
+          <w:t>https://leetcode.com/problems/merge-intervals/</w:t>
         </w:r>
       </w:hyperlink>
     </w:p>
@@ -201,9 +184,14 @@
           <w:rPr>
             <w:rStyle w:val="Hyperlink"/>
           </w:rPr>
-          <w:t>https://leetcode.com/problems/merge-intervals/</w:t>
-        </w:r>
-      </w:hyperlink>
+          <w:t>https://leetcode.com/problems/non-overlapping-intervals/</w:t>
+        </w:r>
+      </w:hyperlink>
+    </w:p>
+    <w:p>
+      <w:r>
+        <w:t>Linked List</w:t>
+      </w:r>
     </w:p>
     <w:p>
       <w:hyperlink r:id="rId18" w:history="1">
@@ -211,14 +199,9 @@
           <w:rPr>
             <w:rStyle w:val="Hyperlink"/>
           </w:rPr>
-          <w:t>https://leetcode.com/problems/non-overlapping-intervals/</w:t>
-        </w:r>
-      </w:hyperlink>
-    </w:p>
-    <w:p>
-      <w:r>
-        <w:t>Linked List</w:t>
-      </w:r>
+          <w:t>https://leetcode.com/problems/reverse-linked-list/</w:t>
+        </w:r>
+      </w:hyperlink>
     </w:p>
     <w:p>
       <w:hyperlink r:id="rId19" w:history="1">
@@ -226,7 +209,7 @@
           <w:rPr>
             <w:rStyle w:val="Hyperlink"/>
           </w:rPr>
-          <w:t>https://leetcode.com/problems/reverse-linked-list/</w:t>
+          <w:t>https://leetcode.com/problems/linked-list-cycle/</w:t>
         </w:r>
       </w:hyperlink>
     </w:p>
@@ -236,7 +219,7 @@
           <w:rPr>
             <w:rStyle w:val="Hyperlink"/>
           </w:rPr>
-          <w:t>https://leetcode.com/problems/linked-list-cycle/</w:t>
+          <w:t>https://leetcode.com/problems/merge-k-sorted-lists/</w:t>
         </w:r>
       </w:hyperlink>
     </w:p>
@@ -246,9 +229,15 @@
           <w:rPr>
             <w:rStyle w:val="Hyperlink"/>
           </w:rPr>
-          <w:t>https://leetcode.com/problems/merge-k-sorted-lists/</w:t>
-        </w:r>
-      </w:hyperlink>
+          <w:t>https://leetcode.com/problems/reorder-list/submissions/</w:t>
+        </w:r>
+      </w:hyperlink>
+    </w:p>
+    <w:p>
+      <w:r>
+        <w:lastRenderedPageBreak/>
+        <w:t>Matrix</w:t>
+      </w:r>
     </w:p>
     <w:p>
       <w:hyperlink r:id="rId22" w:history="1">
@@ -256,14 +245,9 @@
           <w:rPr>
             <w:rStyle w:val="Hyperlink"/>
           </w:rPr>
-          <w:t>https://leetcode.com/problems/reorder-list/submissions/</w:t>
-        </w:r>
-      </w:hyperlink>
-    </w:p>
-    <w:p>
-      <w:r>
-        <w:t>Matrix</w:t>
-      </w:r>
+          <w:t>https://leetcode.com/problems/spiral-matrix/</w:t>
+        </w:r>
+      </w:hyperlink>
     </w:p>
     <w:p>
       <w:hyperlink r:id="rId23" w:history="1">
@@ -271,9 +255,14 @@
           <w:rPr>
             <w:rStyle w:val="Hyperlink"/>
           </w:rPr>
-          <w:t>https://leetcode.com/problems/spiral-matrix/</w:t>
-        </w:r>
-      </w:hyperlink>
+          <w:t>https://leetcode.com/problems/word-search/</w:t>
+        </w:r>
+      </w:hyperlink>
+    </w:p>
+    <w:p>
+      <w:r>
+        <w:t>String</w:t>
+      </w:r>
     </w:p>
     <w:p>
       <w:hyperlink r:id="rId24" w:history="1">
@@ -281,14 +270,9 @@
           <w:rPr>
             <w:rStyle w:val="Hyperlink"/>
           </w:rPr>
-          <w:t>https://leetcode.com/problems/word-search/</w:t>
-        </w:r>
-      </w:hyperlink>
-    </w:p>
-    <w:p>
-      <w:r>
-        <w:t>String</w:t>
-      </w:r>
+          <w:t>https://leetcode.com/problems/longest-substring-without-repeating-characters/</w:t>
+        </w:r>
+      </w:hyperlink>
     </w:p>
     <w:p>
       <w:hyperlink r:id="rId25" w:history="1">
@@ -296,7 +280,7 @@
           <w:rPr>
             <w:rStyle w:val="Hyperlink"/>
           </w:rPr>
-          <w:t>https://leetcode.com/problems/longest-substring-without-repeating-characters/</w:t>
+          <w:t>https://leetcode.com/problems/longest-repeating-character-replacement/</w:t>
         </w:r>
       </w:hyperlink>
     </w:p>
@@ -306,7 +290,7 @@
           <w:rPr>
             <w:rStyle w:val="Hyperlink"/>
           </w:rPr>
-          <w:t>https://leetcode.com/problems/longest-repeating-character-replacement/</w:t>
+          <w:t>https://leetcode.com/problems/minimum-window-substring/</w:t>
         </w:r>
       </w:hyperlink>
     </w:p>
@@ -316,7 +300,7 @@
           <w:rPr>
             <w:rStyle w:val="Hyperlink"/>
           </w:rPr>
-          <w:t>https://leetcode.com/problems/minimum-window-substring/</w:t>
+          <w:t>https://leetcode.com/problems/valid-palindrome/submissions/</w:t>
         </w:r>
       </w:hyperlink>
     </w:p>
@@ -326,7 +310,7 @@
           <w:rPr>
             <w:rStyle w:val="Hyperlink"/>
           </w:rPr>
-          <w:t>https://leetcode.com/problems/valid-palindrome/submissions/</w:t>
+          <w:t>https://leetcode.com/problems/longest-palindromic-substring/</w:t>
         </w:r>
       </w:hyperlink>
     </w:p>
@@ -336,9 +320,14 @@
           <w:rPr>
             <w:rStyle w:val="Hyperlink"/>
           </w:rPr>
-          <w:t>https://leetcode.com/problems/longest-palindromic-substring/</w:t>
-        </w:r>
-      </w:hyperlink>
+          <w:t>https://leetcode.com/problems/palindromic-substrings/</w:t>
+        </w:r>
+      </w:hyperlink>
+    </w:p>
+    <w:p>
+      <w:r>
+        <w:t>Tree</w:t>
+      </w:r>
     </w:p>
     <w:p>
       <w:hyperlink r:id="rId30" w:history="1">
@@ -346,14 +335,9 @@
           <w:rPr>
             <w:rStyle w:val="Hyperlink"/>
           </w:rPr>
-          <w:t>https://leetcode.com/problems/palindromic-substrings/</w:t>
-        </w:r>
-      </w:hyperlink>
-    </w:p>
-    <w:p>
-      <w:r>
-        <w:t>Tree</w:t>
-      </w:r>
+          <w:t>https://leetcode.com/problems/maximum-depth-of-binary-tree/</w:t>
+        </w:r>
+      </w:hyperlink>
     </w:p>
     <w:p>
       <w:hyperlink r:id="rId31" w:history="1">
@@ -361,7 +345,7 @@
           <w:rPr>
             <w:rStyle w:val="Hyperlink"/>
           </w:rPr>
-          <w:t>https://leetcode.com/problems/maximum-depth-of-binary-tree/</w:t>
+          <w:t>https://leetcode.com/problems/same-tree/</w:t>
         </w:r>
       </w:hyperlink>
     </w:p>
@@ -371,7 +355,7 @@
           <w:rPr>
             <w:rStyle w:val="Hyperlink"/>
           </w:rPr>
-          <w:t>https://leetcode.com/problems/same-tree/</w:t>
+          <w:t>https://leetcode.com/problems/invert-binary-tree/</w:t>
         </w:r>
       </w:hyperlink>
     </w:p>
@@ -381,7 +365,7 @@
           <w:rPr>
             <w:rStyle w:val="Hyperlink"/>
           </w:rPr>
-          <w:t>https://leetcode.com/problems/invert-binary-tree/</w:t>
+          <w:t>https://leetcode.com/problems/binary-tree-maximum-path-sum/</w:t>
         </w:r>
       </w:hyperlink>
     </w:p>
@@ -391,7 +375,7 @@
           <w:rPr>
             <w:rStyle w:val="Hyperlink"/>
           </w:rPr>
-          <w:t>https://leetcode.com/problems/binary-tree-maximum-path-sum/</w:t>
+          <w:t>https://leetcode.com/problems/binary-tree-level-order-traversal/</w:t>
         </w:r>
       </w:hyperlink>
     </w:p>
@@ -401,7 +385,7 @@
           <w:rPr>
             <w:rStyle w:val="Hyperlink"/>
           </w:rPr>
-          <w:t>https://leetcode.com/problems/binary-tree-level-order-traversal/</w:t>
+          <w:t>https://leetcode.com/problems/serialize-and-deserialize-binary-tree/</w:t>
         </w:r>
       </w:hyperlink>
     </w:p>
@@ -411,7 +395,7 @@
           <w:rPr>
             <w:rStyle w:val="Hyperlink"/>
           </w:rPr>
-          <w:t>https://leetcode.com/problems/serialize-and-deserialize-binary-tree/</w:t>
+          <w:t>https://leetcode.com/problems/kth-smallest-element-in-a-bst/</w:t>
         </w:r>
       </w:hyperlink>
     </w:p>
@@ -421,7 +405,7 @@
           <w:rPr>
             <w:rStyle w:val="Hyperlink"/>
           </w:rPr>
-          <w:t>https://leetcode.com/problems/kth-smallest-element-in-a-bst/</w:t>
+          <w:t>https://leetcode.com/problems/lowest-common-ancestor-of-a-binary-search-tree/</w:t>
         </w:r>
       </w:hyperlink>
     </w:p>
@@ -431,7 +415,7 @@
           <w:rPr>
             <w:rStyle w:val="Hyperlink"/>
           </w:rPr>
-          <w:t>https://leetcode.com/problems/lowest-common-ancestor-of-a-binary-search-tree/</w:t>
+          <w:t>https://leetcode.com/problems/implement-trie-prefix-tree/</w:t>
         </w:r>
       </w:hyperlink>
     </w:p>
@@ -441,7 +425,7 @@
           <w:rPr>
             <w:rStyle w:val="Hyperlink"/>
           </w:rPr>
-          <w:t>https://leetcode.com/problems/implement-trie-prefix-tree/</w:t>
+          <w:t>https://leetcode.com/problems/design-add-and-search-words-data-structure/</w:t>
         </w:r>
       </w:hyperlink>
     </w:p>
@@ -451,7 +435,7 @@
           <w:rPr>
             <w:rStyle w:val="Hyperlink"/>
           </w:rPr>
-          <w:t>https://leetcode.com/problems/design-add-and-search-words-data-structure/</w:t>
+          <w:t>https://leetcode.com/problems/word-search-ii/</w:t>
         </w:r>
       </w:hyperlink>
     </w:p>
@@ -461,9 +445,14 @@
           <w:rPr>
             <w:rStyle w:val="Hyperlink"/>
           </w:rPr>
-          <w:t>https://leetcode.com/problems/word-search-ii/</w:t>
-        </w:r>
-      </w:hyperlink>
+          <w:t>https://leetcode.com/problems/construct-binary-tree-from-preorder-and-inorder-traversal/</w:t>
+        </w:r>
+      </w:hyperlink>
+    </w:p>
+    <w:p>
+      <w:r>
+        <w:t>Heap</w:t>
+      </w:r>
     </w:p>
     <w:p>
       <w:hyperlink r:id="rId42" w:history="1">
@@ -471,14 +460,9 @@
           <w:rPr>
             <w:rStyle w:val="Hyperlink"/>
           </w:rPr>
-          <w:t>https://leetcode.com/problems/construct-binary-tree-from-preorder-and-inorder-traversal/</w:t>
-        </w:r>
-      </w:hyperlink>
-    </w:p>
-    <w:p>
-      <w:r>
-        <w:t>Heap</w:t>
-      </w:r>
+          <w:t>https://leetcode.com/problems/top-k-frequent-elements/</w:t>
+        </w:r>
+      </w:hyperlink>
     </w:p>
     <w:p>
       <w:hyperlink r:id="rId43" w:history="1">
@@ -486,28 +470,18 @@
           <w:rPr>
             <w:rStyle w:val="Hyperlink"/>
           </w:rPr>
-          <w:t>https://leetcode.com/problems/top-k-frequent-elements/</w:t>
-        </w:r>
-      </w:hyperlink>
+          <w:t>https://leetcode.com/problems/find-median-from-data-stream/</w:t>
+        </w:r>
+      </w:hyperlink>
+    </w:p>
+    <w:p/>
+    <w:p>
+      <w:r>
+        <w:t>Resources from lists:</w:t>
+      </w:r>
     </w:p>
     <w:p>
       <w:hyperlink r:id="rId44" w:history="1">
-        <w:r>
-          <w:rPr>
-            <w:rStyle w:val="Hyperlink"/>
-          </w:rPr>
-          <w:t>https://leetcode.com/problems/find-median-from-data-stream/</w:t>
-        </w:r>
-      </w:hyperlink>
-    </w:p>
-    <w:p/>
-    <w:p>
-      <w:r>
-        <w:t>Resources from lists:</w:t>
-      </w:r>
-    </w:p>
-    <w:p>
-      <w:hyperlink r:id="rId45" w:history="1">
         <w:r>
           <w:rPr>
             <w:rStyle w:val="Hyperlink"/>
@@ -526,28 +500,36 @@
       </w:r>
     </w:p>
     <w:p>
+      <w:hyperlink r:id="rId45" w:history="1">
+        <w:r>
+          <w:rPr>
+            <w:rStyle w:val="Hyperlink"/>
+          </w:rPr>
+          <w:t>https://www.techinterviewhandbook.org/grind75</w:t>
+        </w:r>
+      </w:hyperlink>
+    </w:p>
+    <w:p>
+      <w:r>
+        <w:t>Problems not caught in previous 2 lists: 26</w:t>
+      </w:r>
+    </w:p>
+    <w:p>
+      <w:r>
+        <w:t>Week 1</w:t>
+      </w:r>
+    </w:p>
+    <w:p>
       <w:hyperlink r:id="rId46" w:history="1">
         <w:r>
           <w:rPr>
             <w:rStyle w:val="Hyperlink"/>
           </w:rPr>
-          <w:t>https://www.techinterviewhandbook.org/grind75</w:t>
-        </w:r>
-      </w:hyperlink>
-    </w:p>
-    <w:p>
-      <w:r>
-        <w:t xml:space="preserve">Problems not caught in previous 2 lists: </w:t>
-      </w:r>
-      <w:proofErr w:type="gramStart"/>
-      <w:r>
-        <w:t>26</w:t>
-      </w:r>
-      <w:proofErr w:type="gramEnd"/>
-    </w:p>
-    <w:p>
-      <w:r>
-        <w:t>Week 1</w:t>
+          <w:t>https://leetcode.com/problems/two-sum/</w:t>
+        </w:r>
+      </w:hyperlink>
+      <w:r>
+        <w:t xml:space="preserve"> duplicate</w:t>
       </w:r>
     </w:p>
     <w:p>
@@ -556,17 +538,12 @@
           <w:rPr>
             <w:rStyle w:val="Hyperlink"/>
           </w:rPr>
-          <w:t>https://leetcode.com/problems/two-sum/</w:t>
-        </w:r>
-      </w:hyperlink>
-      <w:r>
-        <w:t xml:space="preserve"> </w:t>
-      </w:r>
-      <w:proofErr w:type="gramStart"/>
-      <w:r>
-        <w:t>duplicate</w:t>
-      </w:r>
-      <w:proofErr w:type="gramEnd"/>
+          <w:t>https://leetcode.com/problems/best-time-to-buy-and-sell-stock/</w:t>
+        </w:r>
+      </w:hyperlink>
+      <w:r>
+        <w:t xml:space="preserve"> duplicate</w:t>
+      </w:r>
     </w:p>
     <w:p>
       <w:hyperlink r:id="rId48" w:history="1">
@@ -574,17 +551,12 @@
           <w:rPr>
             <w:rStyle w:val="Hyperlink"/>
           </w:rPr>
-          <w:t>https://leetcode.com/problems/best-time-to-buy-and-sell-stock/</w:t>
-        </w:r>
-      </w:hyperlink>
-      <w:r>
-        <w:t xml:space="preserve"> </w:t>
-      </w:r>
-      <w:proofErr w:type="gramStart"/>
-      <w:r>
-        <w:t>duplicate</w:t>
-      </w:r>
-      <w:proofErr w:type="gramEnd"/>
+          <w:t>https://leetcode.com/problems/valid-palindrome/</w:t>
+        </w:r>
+      </w:hyperlink>
+      <w:r>
+        <w:t xml:space="preserve"> duplicate</w:t>
+      </w:r>
     </w:p>
     <w:p>
       <w:hyperlink r:id="rId49" w:history="1">
@@ -592,17 +564,12 @@
           <w:rPr>
             <w:rStyle w:val="Hyperlink"/>
           </w:rPr>
-          <w:t>https://leetcode.com/problems/valid-palindrome/</w:t>
-        </w:r>
-      </w:hyperlink>
-      <w:r>
-        <w:t xml:space="preserve"> </w:t>
-      </w:r>
-      <w:proofErr w:type="gramStart"/>
-      <w:r>
-        <w:t>duplicate</w:t>
-      </w:r>
-      <w:proofErr w:type="gramEnd"/>
+          <w:t>https://leetcode.com/problems/invert-binary-tree/</w:t>
+        </w:r>
+      </w:hyperlink>
+      <w:r>
+        <w:t xml:space="preserve"> duplicate</w:t>
+      </w:r>
     </w:p>
     <w:p>
       <w:hyperlink r:id="rId50" w:history="1">
@@ -610,17 +577,9 @@
           <w:rPr>
             <w:rStyle w:val="Hyperlink"/>
           </w:rPr>
-          <w:t>https://leetcode.com/problems/invert-binary-tree/</w:t>
-        </w:r>
-      </w:hyperlink>
-      <w:r>
-        <w:t xml:space="preserve"> </w:t>
-      </w:r>
-      <w:proofErr w:type="gramStart"/>
-      <w:r>
-        <w:t>duplicate</w:t>
-      </w:r>
-      <w:proofErr w:type="gramEnd"/>
+          <w:t>https://leetcode.com/problems/binary-search/</w:t>
+        </w:r>
+      </w:hyperlink>
     </w:p>
     <w:p>
       <w:hyperlink r:id="rId51" w:history="1">
@@ -628,7 +587,7 @@
           <w:rPr>
             <w:rStyle w:val="Hyperlink"/>
           </w:rPr>
-          <w:t>https://leetcode.com/problems/binary-search/</w:t>
+          <w:t>https://leetcode.com/problems/lowest-common-ancestor-of-a-binary-search-tree/</w:t>
         </w:r>
       </w:hyperlink>
     </w:p>
@@ -638,27 +597,12 @@
           <w:rPr>
             <w:rStyle w:val="Hyperlink"/>
           </w:rPr>
-          <w:t>https://leetcode.com/problems/lowest-common-ancestor-of-a-binary-search-tree/</w:t>
-        </w:r>
-      </w:hyperlink>
-    </w:p>
-    <w:p>
-      <w:hyperlink r:id="rId53" w:history="1">
-        <w:r>
-          <w:rPr>
-            <w:rStyle w:val="Hyperlink"/>
-          </w:rPr>
           <w:t>https://leetcode.com/problems/linked-list-cycle/</w:t>
         </w:r>
       </w:hyperlink>
       <w:r>
-        <w:t xml:space="preserve"> </w:t>
-      </w:r>
-      <w:proofErr w:type="gramStart"/>
-      <w:r>
-        <w:t>duplicate</w:t>
-      </w:r>
-      <w:proofErr w:type="gramEnd"/>
+        <w:t xml:space="preserve"> duplicate</w:t>
+      </w:r>
     </w:p>
     <w:p>
       <w:pPr>
@@ -672,6 +616,21 @@
       <w:r>
         <w:tab/>
       </w:r>
+    </w:p>
+    <w:p>
+      <w:pPr>
+        <w:tabs>
+          <w:tab w:val="left" w:pos="3204"/>
+        </w:tabs>
+      </w:pPr>
+      <w:hyperlink r:id="rId53" w:history="1">
+        <w:r>
+          <w:rPr>
+            <w:rStyle w:val="Hyperlink"/>
+          </w:rPr>
+          <w:t>https://leetcode.com/problems/first-bad-version/</w:t>
+        </w:r>
+      </w:hyperlink>
     </w:p>
     <w:p>
       <w:pPr>
@@ -684,7 +643,7 @@
           <w:rPr>
             <w:rStyle w:val="Hyperlink"/>
           </w:rPr>
-          <w:t>https://leetcode.com/problems/first-bad-version/</w:t>
+          <w:t>https://leetcode.com/problems/ransom-note/</w:t>
         </w:r>
       </w:hyperlink>
     </w:p>
@@ -699,9 +658,12 @@
           <w:rPr>
             <w:rStyle w:val="Hyperlink"/>
           </w:rPr>
-          <w:t>https://leetcode.com/problems/ransom-note/</w:t>
-        </w:r>
-      </w:hyperlink>
+          <w:t>https://leetcode.com/problems/climbing-stairs/</w:t>
+        </w:r>
+      </w:hyperlink>
+      <w:r>
+        <w:t xml:space="preserve"> duplicate</w:t>
+      </w:r>
     </w:p>
     <w:p>
       <w:pPr>
@@ -714,30 +676,43 @@
           <w:rPr>
             <w:rStyle w:val="Hyperlink"/>
           </w:rPr>
-          <w:t>https://leetcode.com/problems/climbing-stairs/</w:t>
+          <w:t>https://leetcode.com/problems/longest-palindrome/</w:t>
         </w:r>
       </w:hyperlink>
       <w:r>
         <w:t xml:space="preserve"> </w:t>
       </w:r>
-      <w:proofErr w:type="gramStart"/>
-      <w:r>
-        <w:t>duplicate</w:t>
-      </w:r>
-      <w:proofErr w:type="gramEnd"/>
-    </w:p>
-    <w:p>
-      <w:pPr>
-        <w:tabs>
-          <w:tab w:val="left" w:pos="3204"/>
-        </w:tabs>
-      </w:pPr>
+    </w:p>
+    <w:p>
       <w:hyperlink r:id="rId57" w:history="1">
         <w:r>
           <w:rPr>
             <w:rStyle w:val="Hyperlink"/>
           </w:rPr>
-          <w:t>https://leetcode.com/problems/longest-palindrome/</w:t>
+          <w:t>https://leetcode.com/problems/reverse-linked-list/</w:t>
+        </w:r>
+      </w:hyperlink>
+      <w:r>
+        <w:t xml:space="preserve"> duplicate</w:t>
+      </w:r>
+    </w:p>
+    <w:p>
+      <w:hyperlink r:id="rId58" w:history="1">
+        <w:r>
+          <w:rPr>
+            <w:rStyle w:val="Hyperlink"/>
+          </w:rPr>
+          <w:t>https://leetcode.com/problems/diameter-of-binary-tree/</w:t>
+        </w:r>
+      </w:hyperlink>
+    </w:p>
+    <w:p>
+      <w:hyperlink r:id="rId59" w:history="1">
+        <w:r>
+          <w:rPr>
+            <w:rStyle w:val="Hyperlink"/>
+          </w:rPr>
+          <w:t>https://leetcode.com/problems/middle-of-the-linked-list/</w:t>
         </w:r>
       </w:hyperlink>
       <w:r>
@@ -745,679 +720,538 @@
       </w:r>
     </w:p>
     <w:p>
-      <w:hyperlink r:id="rId58" w:history="1">
-        <w:r>
-          <w:rPr>
-            <w:rStyle w:val="Hyperlink"/>
-          </w:rPr>
-          <w:t>https://leetcode.com/problems/reverse-linked-list/</w:t>
+      <w:hyperlink r:id="rId60" w:history="1">
+        <w:r>
+          <w:rPr>
+            <w:rStyle w:val="Hyperlink"/>
+          </w:rPr>
+          <w:t>https://leetcode.com/problems/maximum-depth-of-binary-tree/</w:t>
         </w:r>
       </w:hyperlink>
       <w:r>
         <w:t xml:space="preserve"> </w:t>
       </w:r>
-      <w:proofErr w:type="gramStart"/>
-      <w:r>
-        <w:t>duplicate</w:t>
-      </w:r>
-      <w:proofErr w:type="gramEnd"/>
-    </w:p>
-    <w:p>
-      <w:hyperlink r:id="rId59" w:history="1">
-        <w:r>
-          <w:rPr>
-            <w:rStyle w:val="Hyperlink"/>
-          </w:rPr>
-          <w:t>https://leetcode.com/problems/diameter-of-binary-tree/</w:t>
-        </w:r>
-      </w:hyperlink>
-    </w:p>
-    <w:p>
-      <w:hyperlink r:id="rId60" w:history="1">
-        <w:r>
-          <w:rPr>
-            <w:rStyle w:val="Hyperlink"/>
-          </w:rPr>
-          <w:t>https://leetcode.com/problems/middle-of-the-linked-list/</w:t>
+    </w:p>
+    <w:p/>
+    <w:p>
+      <w:r>
+        <w:t>Week 3</w:t>
+      </w:r>
+    </w:p>
+    <w:p>
+      <w:hyperlink r:id="rId61" w:history="1">
+        <w:r>
+          <w:rPr>
+            <w:rStyle w:val="Hyperlink"/>
+          </w:rPr>
+          <w:t>https://leetcode.com/problems/insert-interval/</w:t>
+        </w:r>
+      </w:hyperlink>
+      <w:r>
+        <w:t xml:space="preserve"> duplicate</w:t>
+      </w:r>
+    </w:p>
+    <w:p>
+      <w:hyperlink r:id="rId62" w:history="1">
+        <w:r>
+          <w:rPr>
+            <w:rStyle w:val="Hyperlink"/>
+          </w:rPr>
+          <w:t>https://leetcode.com/problems/01-matrix/</w:t>
+        </w:r>
+      </w:hyperlink>
+    </w:p>
+    <w:p>
+      <w:hyperlink r:id="rId63" w:history="1">
+        <w:r>
+          <w:rPr>
+            <w:rStyle w:val="Hyperlink"/>
+          </w:rPr>
+          <w:t>https://leetcode.com/problems/k-closest-points-to-origin/</w:t>
+        </w:r>
+      </w:hyperlink>
+    </w:p>
+    <w:p>
+      <w:hyperlink r:id="rId64" w:history="1">
+        <w:r>
+          <w:rPr>
+            <w:rStyle w:val="Hyperlink"/>
+          </w:rPr>
+          <w:t>https://leetcode.com/problems/longest-substring-without-repeating-characters/</w:t>
+        </w:r>
+      </w:hyperlink>
+      <w:r>
+        <w:t xml:space="preserve"> duplicate</w:t>
+      </w:r>
+    </w:p>
+    <w:p>
+      <w:hyperlink r:id="rId65" w:history="1">
+        <w:r>
+          <w:rPr>
+            <w:rStyle w:val="Hyperlink"/>
+          </w:rPr>
+          <w:t>https://leetcode.com/problems/3sum/</w:t>
+        </w:r>
+      </w:hyperlink>
+      <w:r>
+        <w:t xml:space="preserve"> duplicate</w:t>
+      </w:r>
+    </w:p>
+    <w:p>
+      <w:hyperlink r:id="rId66" w:history="1">
+        <w:r>
+          <w:rPr>
+            <w:rStyle w:val="Hyperlink"/>
+          </w:rPr>
+          <w:t>https://leetcode.com/problems/clone-graph/submissions/</w:t>
+        </w:r>
+      </w:hyperlink>
+      <w:r>
+        <w:t xml:space="preserve"> duplicate</w:t>
+      </w:r>
+    </w:p>
+    <w:p>
+      <w:hyperlink r:id="rId67" w:history="1">
+        <w:r>
+          <w:rPr>
+            <w:rStyle w:val="Hyperlink"/>
+          </w:rPr>
+          <w:t>https://leetcode.com/problems/evaluate-reverse-polish-notation/</w:t>
         </w:r>
       </w:hyperlink>
       <w:r>
         <w:t xml:space="preserve"> </w:t>
       </w:r>
     </w:p>
-    <w:p>
-      <w:hyperlink r:id="rId61" w:history="1">
-        <w:r>
-          <w:rPr>
-            <w:rStyle w:val="Hyperlink"/>
-          </w:rPr>
-          <w:t>https://leetcode.com/problems/maximum-depth-of-binary-tree/</w:t>
+    <w:p/>
+    <w:p>
+      <w:r>
+        <w:t>Week 4</w:t>
+      </w:r>
+    </w:p>
+    <w:p>
+      <w:hyperlink r:id="rId68" w:history="1">
+        <w:r>
+          <w:rPr>
+            <w:rStyle w:val="Hyperlink"/>
+          </w:rPr>
+          <w:t>https://leetcode.com/problems/course-schedule/</w:t>
+        </w:r>
+      </w:hyperlink>
+      <w:r>
+        <w:t xml:space="preserve"> duplicate</w:t>
+      </w:r>
+    </w:p>
+    <w:p>
+      <w:hyperlink r:id="rId69" w:history="1">
+        <w:r>
+          <w:rPr>
+            <w:rStyle w:val="Hyperlink"/>
+          </w:rPr>
+          <w:t>https://leetcode.com/problems/implement-trie-prefix-tree/</w:t>
+        </w:r>
+      </w:hyperlink>
+      <w:r>
+        <w:t xml:space="preserve"> duplicate</w:t>
+      </w:r>
+    </w:p>
+    <w:p>
+      <w:hyperlink r:id="rId70" w:history="1">
+        <w:r>
+          <w:rPr>
+            <w:rStyle w:val="Hyperlink"/>
+          </w:rPr>
+          <w:t>https://leetcode.com/problems/coin-change/</w:t>
+        </w:r>
+      </w:hyperlink>
+      <w:r>
+        <w:t xml:space="preserve"> duplicate</w:t>
+      </w:r>
+    </w:p>
+    <w:p>
+      <w:hyperlink r:id="rId71" w:history="1">
+        <w:r>
+          <w:rPr>
+            <w:rStyle w:val="Hyperlink"/>
+          </w:rPr>
+          <w:t>https://leetcode.com/problems/product-of-array-except-self/</w:t>
+        </w:r>
+      </w:hyperlink>
+      <w:r>
+        <w:t xml:space="preserve"> duplicate</w:t>
+      </w:r>
+    </w:p>
+    <w:p>
+      <w:hyperlink r:id="rId72" w:history="1">
+        <w:r>
+          <w:rPr>
+            <w:rStyle w:val="Hyperlink"/>
+          </w:rPr>
+          <w:t>https://leetcode.com/problems/min-stack/</w:t>
         </w:r>
       </w:hyperlink>
       <w:r>
         <w:t xml:space="preserve"> </w:t>
       </w:r>
     </w:p>
+    <w:p>
+      <w:hyperlink r:id="rId73" w:history="1">
+        <w:r>
+          <w:rPr>
+            <w:rStyle w:val="Hyperlink"/>
+          </w:rPr>
+          <w:t>https://leetcode.com/problems/rotting-oranges/</w:t>
+        </w:r>
+      </w:hyperlink>
+    </w:p>
     <w:p/>
     <w:p>
       <w:r>
-        <w:t>Week 3</w:t>
-      </w:r>
-    </w:p>
-    <w:p>
-      <w:hyperlink r:id="rId62" w:history="1">
-        <w:r>
-          <w:rPr>
-            <w:rStyle w:val="Hyperlink"/>
-          </w:rPr>
-          <w:t>https://leetcode.com/problems/insert-interval/</w:t>
+        <w:t>Week 5</w:t>
+      </w:r>
+    </w:p>
+    <w:p>
+      <w:hyperlink r:id="rId74" w:history="1">
+        <w:r>
+          <w:rPr>
+            <w:rStyle w:val="Hyperlink"/>
+          </w:rPr>
+          <w:t>https://leetcode.com/problems/combination-sum/</w:t>
         </w:r>
       </w:hyperlink>
       <w:r>
         <w:t xml:space="preserve"> </w:t>
       </w:r>
-      <w:proofErr w:type="gramStart"/>
-      <w:r>
-        <w:t>duplicate</w:t>
-      </w:r>
-      <w:proofErr w:type="gramEnd"/>
-    </w:p>
-    <w:p>
-      <w:hyperlink r:id="rId63" w:history="1">
-        <w:r>
-          <w:rPr>
-            <w:rStyle w:val="Hyperlink"/>
-          </w:rPr>
-          <w:t>https://leetcode.com/problems/01-matrix/</w:t>
-        </w:r>
-      </w:hyperlink>
-    </w:p>
-    <w:p>
-      <w:hyperlink r:id="rId64" w:history="1">
-        <w:r>
-          <w:rPr>
-            <w:rStyle w:val="Hyperlink"/>
-          </w:rPr>
-          <w:t>https://leetcode.com/problems/k-closest-points-to-origin/</w:t>
-        </w:r>
-      </w:hyperlink>
-    </w:p>
-    <w:p>
-      <w:hyperlink r:id="rId65" w:history="1">
-        <w:r>
-          <w:rPr>
-            <w:rStyle w:val="Hyperlink"/>
-          </w:rPr>
-          <w:t>https://leetcode.com/problems/longest-substring-without-repeating-characters/</w:t>
+    </w:p>
+    <w:p>
+      <w:hyperlink r:id="rId75" w:history="1">
+        <w:r>
+          <w:rPr>
+            <w:rStyle w:val="Hyperlink"/>
+          </w:rPr>
+          <w:t>https://leetcode.com/problems/merge-intervals/</w:t>
+        </w:r>
+      </w:hyperlink>
+      <w:r>
+        <w:t xml:space="preserve"> duplicate</w:t>
+      </w:r>
+    </w:p>
+    <w:p>
+      <w:hyperlink r:id="rId76" w:history="1">
+        <w:r>
+          <w:rPr>
+            <w:rStyle w:val="Hyperlink"/>
+          </w:rPr>
+          <w:t>https://leetcode.com/problems/time-based-key-value-store/</w:t>
         </w:r>
       </w:hyperlink>
       <w:r>
         <w:t xml:space="preserve"> </w:t>
       </w:r>
-      <w:proofErr w:type="gramStart"/>
-      <w:r>
-        <w:t>duplicate</w:t>
-      </w:r>
-      <w:proofErr w:type="gramEnd"/>
-    </w:p>
-    <w:p>
-      <w:hyperlink r:id="rId66" w:history="1">
-        <w:r>
-          <w:rPr>
-            <w:rStyle w:val="Hyperlink"/>
-          </w:rPr>
-          <w:t>https://leetcode.com/problems/3sum/</w:t>
+    </w:p>
+    <w:p>
+      <w:hyperlink r:id="rId77" w:history="1">
+        <w:r>
+          <w:rPr>
+            <w:rStyle w:val="Hyperlink"/>
+          </w:rPr>
+          <w:t>https://leetcode.com/problems/accounts-merge/</w:t>
+        </w:r>
+      </w:hyperlink>
+    </w:p>
+    <w:p>
+      <w:hyperlink r:id="rId78" w:history="1">
+        <w:r>
+          <w:rPr>
+            <w:rStyle w:val="Hyperlink"/>
+          </w:rPr>
+          <w:t>https://leetcode.com/problems/sort-colors/</w:t>
+        </w:r>
+      </w:hyperlink>
+    </w:p>
+    <w:p/>
+    <w:p>
+      <w:r>
+        <w:t>Week 6</w:t>
+      </w:r>
+    </w:p>
+    <w:p>
+      <w:hyperlink r:id="rId79" w:history="1">
+        <w:r>
+          <w:rPr>
+            <w:rStyle w:val="Hyperlink"/>
+          </w:rPr>
+          <w:t>https://leetcode.com/problems/word-break/</w:t>
+        </w:r>
+      </w:hyperlink>
+      <w:r>
+        <w:t xml:space="preserve"> duplicate</w:t>
+      </w:r>
+    </w:p>
+    <w:p>
+      <w:hyperlink r:id="rId80" w:history="1">
+        <w:r>
+          <w:rPr>
+            <w:rStyle w:val="Hyperlink"/>
+          </w:rPr>
+          <w:t>https://leetcode.com/problems/partition-equal-subset-sum/</w:t>
         </w:r>
       </w:hyperlink>
       <w:r>
         <w:t xml:space="preserve"> </w:t>
       </w:r>
-      <w:proofErr w:type="gramStart"/>
-      <w:r>
-        <w:t>duplicate</w:t>
-      </w:r>
-      <w:proofErr w:type="gramEnd"/>
-    </w:p>
-    <w:p>
-      <w:hyperlink r:id="rId67" w:history="1">
-        <w:r>
-          <w:rPr>
-            <w:rStyle w:val="Hyperlink"/>
-          </w:rPr>
-          <w:t>https://leetcode.com/problems/clone-graph/submissions/</w:t>
+    </w:p>
+    <w:p>
+      <w:hyperlink r:id="rId81" w:history="1">
+        <w:r>
+          <w:rPr>
+            <w:rStyle w:val="Hyperlink"/>
+          </w:rPr>
+          <w:t>https://leetcode.com/problems/string-to-integer-atoi/</w:t>
         </w:r>
       </w:hyperlink>
       <w:r>
         <w:t xml:space="preserve"> </w:t>
       </w:r>
-      <w:proofErr w:type="gramStart"/>
-      <w:r>
-        <w:t>duplicate</w:t>
-      </w:r>
-      <w:proofErr w:type="gramEnd"/>
-    </w:p>
-    <w:p>
-      <w:hyperlink r:id="rId68" w:history="1">
-        <w:r>
-          <w:rPr>
-            <w:rStyle w:val="Hyperlink"/>
-          </w:rPr>
-          <w:t>https://leetcode.com/problems/evaluate-reverse-polish-notation/</w:t>
+    </w:p>
+    <w:p>
+      <w:hyperlink r:id="rId82" w:history="1">
+        <w:r>
+          <w:rPr>
+            <w:rStyle w:val="Hyperlink"/>
+          </w:rPr>
+          <w:t>https://leetcode.com/problems/spiral-matrix/</w:t>
+        </w:r>
+      </w:hyperlink>
+      <w:r>
+        <w:t xml:space="preserve">  duplicate</w:t>
+      </w:r>
+    </w:p>
+    <w:p>
+      <w:hyperlink r:id="rId83" w:history="1">
+        <w:r>
+          <w:rPr>
+            <w:rStyle w:val="Hyperlink"/>
+          </w:rPr>
+          <w:t>https://leetcode.com/problems/binary-tree-right-side-view/</w:t>
         </w:r>
       </w:hyperlink>
       <w:r>
         <w:t xml:space="preserve"> </w:t>
       </w:r>
     </w:p>
+    <w:p>
+      <w:hyperlink r:id="rId84" w:history="1">
+        <w:r>
+          <w:rPr>
+            <w:rStyle w:val="Hyperlink"/>
+          </w:rPr>
+          <w:t>https://leetcode.com/problems/longest-palindromic-substring/</w:t>
+        </w:r>
+      </w:hyperlink>
+      <w:r>
+        <w:t xml:space="preserve"> duplicate</w:t>
+      </w:r>
+    </w:p>
+    <w:p>
+      <w:hyperlink r:id="rId85" w:history="1">
+        <w:r>
+          <w:rPr>
+            <w:rStyle w:val="Hyperlink"/>
+          </w:rPr>
+          <w:t>https://leetcode.com/problems/unique-paths/</w:t>
+        </w:r>
+      </w:hyperlink>
+      <w:r>
+        <w:t xml:space="preserve"> duplicate</w:t>
+      </w:r>
+    </w:p>
+    <w:p>
+      <w:hyperlink r:id="rId86" w:history="1">
+        <w:r>
+          <w:rPr>
+            <w:rStyle w:val="Hyperlink"/>
+          </w:rPr>
+          <w:t>https://leetcode.com/problems/construct-binary-tree-from-preorder-and-inorder-traversal/</w:t>
+        </w:r>
+      </w:hyperlink>
+      <w:r>
+        <w:t xml:space="preserve"> duplicate</w:t>
+      </w:r>
+    </w:p>
     <w:p/>
     <w:p>
       <w:r>
-        <w:t>Week 4</w:t>
-      </w:r>
-    </w:p>
-    <w:p>
-      <w:hyperlink r:id="rId69" w:history="1">
-        <w:r>
-          <w:rPr>
-            <w:rStyle w:val="Hyperlink"/>
-          </w:rPr>
-          <w:t>https://leetcode.com/problems/course-schedule/</w:t>
+        <w:t>Week 7</w:t>
+      </w:r>
+    </w:p>
+    <w:p>
+      <w:hyperlink r:id="rId87" w:history="1">
+        <w:r>
+          <w:rPr>
+            <w:rStyle w:val="Hyperlink"/>
+          </w:rPr>
+          <w:t>https://leetcode.com/problems/container-with-most-water/</w:t>
+        </w:r>
+      </w:hyperlink>
+      <w:r>
+        <w:t xml:space="preserve"> duplicate</w:t>
+      </w:r>
+    </w:p>
+    <w:p>
+      <w:hyperlink r:id="rId88" w:history="1">
+        <w:r>
+          <w:rPr>
+            <w:rStyle w:val="Hyperlink"/>
+          </w:rPr>
+          <w:t>https://leetcode.com/problems/word-search/</w:t>
+        </w:r>
+      </w:hyperlink>
+      <w:r>
+        <w:t xml:space="preserve"> duplicate</w:t>
+      </w:r>
+    </w:p>
+    <w:p>
+      <w:hyperlink r:id="rId89" w:history="1">
+        <w:r>
+          <w:rPr>
+            <w:rStyle w:val="Hyperlink"/>
+          </w:rPr>
+          <w:t>https://leetcode.com/problems/find-all-anagrams-in-a-string/</w:t>
         </w:r>
       </w:hyperlink>
       <w:r>
         <w:t xml:space="preserve"> </w:t>
       </w:r>
-      <w:proofErr w:type="gramStart"/>
-      <w:r>
-        <w:t>duplicate</w:t>
-      </w:r>
-      <w:proofErr w:type="gramEnd"/>
-    </w:p>
-    <w:p>
-      <w:hyperlink r:id="rId70" w:history="1">
-        <w:r>
-          <w:rPr>
-            <w:rStyle w:val="Hyperlink"/>
-          </w:rPr>
-          <w:t>https://leetcode.com/problems/implement-trie-prefix-tree/</w:t>
+    </w:p>
+    <w:p>
+      <w:hyperlink r:id="rId90" w:history="1">
+        <w:r>
+          <w:rPr>
+            <w:rStyle w:val="Hyperlink"/>
+          </w:rPr>
+          <w:t>https://leetcode.com/problems/minimum-height-trees/</w:t>
         </w:r>
       </w:hyperlink>
       <w:r>
         <w:t xml:space="preserve"> </w:t>
       </w:r>
-      <w:proofErr w:type="gramStart"/>
-      <w:r>
-        <w:t>duplicate</w:t>
-      </w:r>
-      <w:proofErr w:type="gramEnd"/>
-    </w:p>
-    <w:p>
-      <w:hyperlink r:id="rId71" w:history="1">
-        <w:r>
-          <w:rPr>
-            <w:rStyle w:val="Hyperlink"/>
-          </w:rPr>
-          <w:t>https://leetcode.com/problems/coin-change/</w:t>
+    </w:p>
+    <w:p>
+      <w:hyperlink r:id="rId91" w:history="1">
+        <w:r>
+          <w:rPr>
+            <w:rStyle w:val="Hyperlink"/>
+          </w:rPr>
+          <w:t>https://leetcode.com/problems/task-scheduler/</w:t>
         </w:r>
       </w:hyperlink>
       <w:r>
         <w:t xml:space="preserve"> </w:t>
       </w:r>
-      <w:proofErr w:type="gramStart"/>
-      <w:r>
-        <w:t>duplicate</w:t>
-      </w:r>
-      <w:proofErr w:type="gramEnd"/>
-    </w:p>
-    <w:p>
-      <w:hyperlink r:id="rId72" w:history="1">
-        <w:r>
-          <w:rPr>
-            <w:rStyle w:val="Hyperlink"/>
-          </w:rPr>
-          <w:t>https://leetcode.com/problems/product-of-array-except-self/</w:t>
+    </w:p>
+    <w:p/>
+    <w:p>
+      <w:r>
+        <w:t>Week 8</w:t>
+      </w:r>
+    </w:p>
+    <w:p>
+      <w:hyperlink r:id="rId92" w:history="1">
+        <w:r>
+          <w:rPr>
+            <w:rStyle w:val="Hyperlink"/>
+          </w:rPr>
+          <w:t>https://leetcode.com/problems/kth-smallest-element-in-a-bst/</w:t>
+        </w:r>
+      </w:hyperlink>
+      <w:r>
+        <w:t xml:space="preserve"> duplicate</w:t>
+      </w:r>
+    </w:p>
+    <w:p>
+      <w:hyperlink r:id="rId93" w:history="1">
+        <w:r>
+          <w:rPr>
+            <w:rStyle w:val="Hyperlink"/>
+          </w:rPr>
+          <w:t>https://leetcode.com/problems/minimum-window-substring/</w:t>
+        </w:r>
+      </w:hyperlink>
+      <w:r>
+        <w:t xml:space="preserve"> duplicate</w:t>
+      </w:r>
+    </w:p>
+    <w:p>
+      <w:hyperlink r:id="rId94" w:history="1">
+        <w:r>
+          <w:rPr>
+            <w:rStyle w:val="Hyperlink"/>
+          </w:rPr>
+          <w:t>https://leetcode.com/problems/serialize-and-deserialize-binary-tree/</w:t>
+        </w:r>
+      </w:hyperlink>
+      <w:r>
+        <w:t xml:space="preserve"> duplicate</w:t>
+      </w:r>
+    </w:p>
+    <w:p>
+      <w:hyperlink r:id="rId95" w:history="1">
+        <w:r>
+          <w:rPr>
+            <w:rStyle w:val="Hyperlink"/>
+          </w:rPr>
+          <w:t>https://leetcode.com/problems/basic-calculator/</w:t>
+        </w:r>
+      </w:hyperlink>
+    </w:p>
+    <w:p>
+      <w:hyperlink r:id="rId96" w:history="1">
+        <w:r>
+          <w:rPr>
+            <w:rStyle w:val="Hyperlink"/>
+          </w:rPr>
+          <w:t>https://leetcode.com/problems/maximum-profit-in-job-scheduling/</w:t>
         </w:r>
       </w:hyperlink>
       <w:r>
         <w:t xml:space="preserve"> </w:t>
       </w:r>
-      <w:proofErr w:type="gramStart"/>
-      <w:r>
-        <w:t>duplicate</w:t>
-      </w:r>
-      <w:proofErr w:type="gramEnd"/>
-    </w:p>
-    <w:p>
-      <w:hyperlink r:id="rId73" w:history="1">
-        <w:r>
-          <w:rPr>
-            <w:rStyle w:val="Hyperlink"/>
-          </w:rPr>
-          <w:t>https://leetcode.com/problems/min-stack/</w:t>
+    </w:p>
+    <w:p>
+      <w:hyperlink r:id="rId97" w:history="1">
+        <w:r>
+          <w:rPr>
+            <w:rStyle w:val="Hyperlink"/>
+          </w:rPr>
+          <w:t>https://leetcode.com/problems/merge-k-sorted-lists/</w:t>
+        </w:r>
+      </w:hyperlink>
+      <w:r>
+        <w:t xml:space="preserve"> duplicate</w:t>
+      </w:r>
+    </w:p>
+    <w:p>
+      <w:hyperlink r:id="rId98" w:history="1">
+        <w:r>
+          <w:rPr>
+            <w:rStyle w:val="Hyperlink"/>
+          </w:rPr>
+          <w:t>https://leetcode.com/problems/largest-rectangle-in-histogram/</w:t>
         </w:r>
       </w:hyperlink>
       <w:r>
         <w:t xml:space="preserve"> </w:t>
       </w:r>
     </w:p>
-    <w:p>
-      <w:hyperlink r:id="rId74" w:history="1">
-        <w:r>
-          <w:rPr>
-            <w:rStyle w:val="Hyperlink"/>
-          </w:rPr>
-          <w:t>https://leetcode.com/problems/rotting-oranges/</w:t>
-        </w:r>
-      </w:hyperlink>
-    </w:p>
     <w:p/>
     <w:p>
       <w:r>
-        <w:t>Week 5</w:t>
-      </w:r>
-    </w:p>
-    <w:p>
-      <w:hyperlink r:id="rId75" w:history="1">
-        <w:r>
-          <w:rPr>
-            <w:rStyle w:val="Hyperlink"/>
-          </w:rPr>
-          <w:t>https://leetcode.com/problems/combination-sum/</w:t>
-        </w:r>
-      </w:hyperlink>
-      <w:r>
-        <w:t xml:space="preserve"> </w:t>
-      </w:r>
-    </w:p>
-    <w:p>
-      <w:hyperlink r:id="rId76" w:history="1">
-        <w:r>
-          <w:rPr>
-            <w:rStyle w:val="Hyperlink"/>
-          </w:rPr>
-          <w:t>https://leetcode.com/problems/merge-intervals/</w:t>
-        </w:r>
-      </w:hyperlink>
-      <w:r>
-        <w:t xml:space="preserve"> </w:t>
-      </w:r>
-      <w:proofErr w:type="gramStart"/>
-      <w:r>
-        <w:t>duplicate</w:t>
-      </w:r>
-      <w:proofErr w:type="gramEnd"/>
-    </w:p>
-    <w:p>
-      <w:hyperlink r:id="rId77" w:history="1">
-        <w:r>
-          <w:rPr>
-            <w:rStyle w:val="Hyperlink"/>
-          </w:rPr>
-          <w:t>https://leetcode.com/problems/time-based-key-value-store/</w:t>
-        </w:r>
-      </w:hyperlink>
-      <w:r>
-        <w:t xml:space="preserve"> </w:t>
-      </w:r>
-    </w:p>
-    <w:p>
-      <w:hyperlink r:id="rId78" w:history="1">
-        <w:r>
-          <w:rPr>
-            <w:rStyle w:val="Hyperlink"/>
-          </w:rPr>
-          <w:t>https://leetcode.com/problems/accounts-merge/</w:t>
-        </w:r>
-      </w:hyperlink>
-    </w:p>
-    <w:p>
-      <w:hyperlink r:id="rId79" w:history="1">
-        <w:r>
-          <w:rPr>
-            <w:rStyle w:val="Hyperlink"/>
-          </w:rPr>
-          <w:t>https://leetcode.com/problems/sort-colors/</w:t>
-        </w:r>
-      </w:hyperlink>
-    </w:p>
-    <w:p/>
-    <w:p>
-      <w:r>
-        <w:t>Week 6</w:t>
-      </w:r>
-    </w:p>
-    <w:p>
-      <w:hyperlink r:id="rId80" w:history="1">
-        <w:r>
-          <w:rPr>
-            <w:rStyle w:val="Hyperlink"/>
-          </w:rPr>
-          <w:t>https://leetcode.com/problems/word-break/</w:t>
-        </w:r>
-      </w:hyperlink>
-      <w:r>
-        <w:t xml:space="preserve"> </w:t>
-      </w:r>
-      <w:proofErr w:type="gramStart"/>
-      <w:r>
-        <w:t>duplicate</w:t>
-      </w:r>
-      <w:proofErr w:type="gramEnd"/>
-    </w:p>
-    <w:p>
-      <w:hyperlink r:id="rId81" w:history="1">
-        <w:r>
-          <w:rPr>
-            <w:rStyle w:val="Hyperlink"/>
-          </w:rPr>
-          <w:t>https://leetcode.com/problems/partition-equal-subset-sum/</w:t>
-        </w:r>
-      </w:hyperlink>
-      <w:r>
-        <w:t xml:space="preserve"> </w:t>
-      </w:r>
-    </w:p>
-    <w:p>
-      <w:hyperlink r:id="rId82" w:history="1">
-        <w:r>
-          <w:rPr>
-            <w:rStyle w:val="Hyperlink"/>
-          </w:rPr>
-          <w:t>https://leetcode.com/problems/string-to-integer-atoi/</w:t>
-        </w:r>
-      </w:hyperlink>
-      <w:r>
-        <w:t xml:space="preserve"> </w:t>
-      </w:r>
-    </w:p>
-    <w:p>
-      <w:hyperlink r:id="rId83" w:history="1">
-        <w:r>
-          <w:rPr>
-            <w:rStyle w:val="Hyperlink"/>
-          </w:rPr>
-          <w:t>https://leetcode.com/problems/spiral-matrix/</w:t>
-        </w:r>
-      </w:hyperlink>
-      <w:r>
-        <w:t xml:space="preserve">  duplicate</w:t>
-      </w:r>
-    </w:p>
-    <w:p>
-      <w:hyperlink r:id="rId84" w:history="1">
-        <w:r>
-          <w:rPr>
-            <w:rStyle w:val="Hyperlink"/>
-          </w:rPr>
-          <w:t>https://leetcode.com/problems/binary-tree-right-side-view/</w:t>
-        </w:r>
-      </w:hyperlink>
-      <w:r>
-        <w:t xml:space="preserve"> </w:t>
-      </w:r>
-    </w:p>
-    <w:p>
-      <w:hyperlink r:id="rId85" w:history="1">
-        <w:r>
-          <w:rPr>
-            <w:rStyle w:val="Hyperlink"/>
-          </w:rPr>
-          <w:t>https://leetcode.com/problems/longest-palindromic-substring/</w:t>
-        </w:r>
-      </w:hyperlink>
-      <w:r>
-        <w:t xml:space="preserve"> </w:t>
-      </w:r>
-      <w:proofErr w:type="gramStart"/>
-      <w:r>
-        <w:t>duplicate</w:t>
-      </w:r>
-      <w:proofErr w:type="gramEnd"/>
-    </w:p>
-    <w:p>
-      <w:hyperlink r:id="rId86" w:history="1">
-        <w:r>
-          <w:rPr>
-            <w:rStyle w:val="Hyperlink"/>
-          </w:rPr>
-          <w:t>https://leetcode.com/problems/unique-paths/</w:t>
-        </w:r>
-      </w:hyperlink>
-      <w:r>
-        <w:t xml:space="preserve"> </w:t>
-      </w:r>
-      <w:proofErr w:type="gramStart"/>
-      <w:r>
-        <w:t>duplicate</w:t>
-      </w:r>
-      <w:proofErr w:type="gramEnd"/>
-    </w:p>
-    <w:p>
-      <w:hyperlink r:id="rId87" w:history="1">
-        <w:r>
-          <w:rPr>
-            <w:rStyle w:val="Hyperlink"/>
-          </w:rPr>
-          <w:t>https://leetcode.com/problems/construct-binary-tree-from-preorder-and-inorder-traversal/</w:t>
-        </w:r>
-      </w:hyperlink>
-      <w:r>
-        <w:t xml:space="preserve"> </w:t>
-      </w:r>
-      <w:proofErr w:type="gramStart"/>
-      <w:r>
-        <w:t>duplicate</w:t>
-      </w:r>
-      <w:proofErr w:type="gramEnd"/>
-    </w:p>
-    <w:p/>
-    <w:p>
-      <w:r>
-        <w:t>Week 7</w:t>
-      </w:r>
-    </w:p>
-    <w:p>
-      <w:hyperlink r:id="rId88" w:history="1">
-        <w:r>
-          <w:rPr>
-            <w:rStyle w:val="Hyperlink"/>
-          </w:rPr>
-          <w:t>https://leetcode.com/problems/container-with-most-water/</w:t>
-        </w:r>
-      </w:hyperlink>
-      <w:r>
-        <w:t xml:space="preserve"> </w:t>
-      </w:r>
-      <w:proofErr w:type="gramStart"/>
-      <w:r>
-        <w:t>duplicate</w:t>
-      </w:r>
-      <w:proofErr w:type="gramEnd"/>
-    </w:p>
-    <w:p>
-      <w:hyperlink r:id="rId89" w:history="1">
-        <w:r>
-          <w:rPr>
-            <w:rStyle w:val="Hyperlink"/>
-          </w:rPr>
-          <w:t>https://leetcode.com/problems/word-search/</w:t>
-        </w:r>
-      </w:hyperlink>
-      <w:r>
-        <w:t xml:space="preserve"> </w:t>
-      </w:r>
-      <w:proofErr w:type="gramStart"/>
-      <w:r>
-        <w:t>duplicate</w:t>
-      </w:r>
-      <w:proofErr w:type="gramEnd"/>
-    </w:p>
-    <w:p>
-      <w:hyperlink r:id="rId90" w:history="1">
-        <w:r>
-          <w:rPr>
-            <w:rStyle w:val="Hyperlink"/>
-          </w:rPr>
-          <w:t>https://leetcode.com/problems/find-all-anagrams-in-a-string/</w:t>
-        </w:r>
-      </w:hyperlink>
-      <w:r>
-        <w:t xml:space="preserve"> </w:t>
-      </w:r>
-    </w:p>
-    <w:p>
-      <w:hyperlink r:id="rId91" w:history="1">
-        <w:r>
-          <w:rPr>
-            <w:rStyle w:val="Hyperlink"/>
-          </w:rPr>
-          <w:t>https://leetcode.com/problems/minimum-height-trees/</w:t>
-        </w:r>
-      </w:hyperlink>
-      <w:r>
-        <w:t xml:space="preserve"> </w:t>
-      </w:r>
-    </w:p>
-    <w:p>
-      <w:hyperlink r:id="rId92" w:history="1">
-        <w:r>
-          <w:rPr>
-            <w:rStyle w:val="Hyperlink"/>
-          </w:rPr>
-          <w:t>https://leetcode.com/problems/task-scheduler/</w:t>
-        </w:r>
-      </w:hyperlink>
-      <w:r>
-        <w:t xml:space="preserve"> </w:t>
-      </w:r>
-    </w:p>
-    <w:p/>
-    <w:p>
-      <w:r>
-        <w:t>Week 8</w:t>
-      </w:r>
-    </w:p>
-    <w:p>
-      <w:hyperlink r:id="rId93" w:history="1">
-        <w:r>
-          <w:rPr>
-            <w:rStyle w:val="Hyperlink"/>
-          </w:rPr>
-          <w:t>https://leetcode.com/problems/kth-smallest-element-in-a-bst/</w:t>
-        </w:r>
-      </w:hyperlink>
-      <w:r>
-        <w:t xml:space="preserve"> </w:t>
-      </w:r>
-      <w:proofErr w:type="gramStart"/>
-      <w:r>
-        <w:t>duplicate</w:t>
-      </w:r>
-      <w:proofErr w:type="gramEnd"/>
-    </w:p>
-    <w:p>
-      <w:hyperlink r:id="rId94" w:history="1">
-        <w:r>
-          <w:rPr>
-            <w:rStyle w:val="Hyperlink"/>
-          </w:rPr>
-          <w:t>https://leetcode.com/problems/minimum-window-substring/</w:t>
-        </w:r>
-      </w:hyperlink>
-      <w:r>
-        <w:t xml:space="preserve"> </w:t>
-      </w:r>
-      <w:proofErr w:type="gramStart"/>
-      <w:r>
-        <w:t>duplicate</w:t>
-      </w:r>
-      <w:proofErr w:type="gramEnd"/>
-    </w:p>
-    <w:p>
-      <w:hyperlink r:id="rId95" w:history="1">
-        <w:r>
-          <w:rPr>
-            <w:rStyle w:val="Hyperlink"/>
-          </w:rPr>
-          <w:t>https://leetcode.com/problems/serialize-and-deserialize-binary-tree/</w:t>
-        </w:r>
-      </w:hyperlink>
-      <w:r>
-        <w:t xml:space="preserve"> </w:t>
-      </w:r>
-      <w:proofErr w:type="gramStart"/>
-      <w:r>
-        <w:t>duplicate</w:t>
-      </w:r>
-      <w:proofErr w:type="gramEnd"/>
-    </w:p>
-    <w:p>
-      <w:hyperlink r:id="rId96" w:history="1">
-        <w:r>
-          <w:rPr>
-            <w:rStyle w:val="Hyperlink"/>
-          </w:rPr>
-          <w:t>https://leetcode.com/problems/basic-calculator/</w:t>
-        </w:r>
-      </w:hyperlink>
-    </w:p>
-    <w:p>
-      <w:hyperlink r:id="rId97" w:history="1">
-        <w:r>
-          <w:rPr>
-            <w:rStyle w:val="Hyperlink"/>
-          </w:rPr>
-          <w:t>https://leetcode.com/problems/maximum-profit-in-job-scheduling/</w:t>
-        </w:r>
-      </w:hyperlink>
-      <w:r>
-        <w:t xml:space="preserve"> </w:t>
-      </w:r>
-    </w:p>
-    <w:p>
-      <w:hyperlink r:id="rId98" w:history="1">
-        <w:r>
-          <w:rPr>
-            <w:rStyle w:val="Hyperlink"/>
-          </w:rPr>
-          <w:t>https://leetcode.com/problems/merge-k-sorted-lists/</w:t>
-        </w:r>
-      </w:hyperlink>
-      <w:r>
-        <w:t xml:space="preserve"> </w:t>
-      </w:r>
-      <w:proofErr w:type="gramStart"/>
-      <w:r>
-        <w:t>duplicate</w:t>
-      </w:r>
-      <w:proofErr w:type="gramEnd"/>
+        <w:t>what to study based on time left</w:t>
+      </w:r>
     </w:p>
     <w:p>
       <w:hyperlink r:id="rId99" w:history="1">
-        <w:r>
-          <w:rPr>
-            <w:rStyle w:val="Hyperlink"/>
-          </w:rPr>
-          <w:t>https://leetcode.com/problems/largest-rectangle-in-histogram/</w:t>
-        </w:r>
-      </w:hyperlink>
-      <w:r>
-        <w:t xml:space="preserve"> </w:t>
-      </w:r>
-    </w:p>
-    <w:p/>
-    <w:p>
-      <w:r>
-        <w:t xml:space="preserve">what to study based on time </w:t>
-      </w:r>
-      <w:proofErr w:type="gramStart"/>
-      <w:r>
-        <w:t>left</w:t>
-      </w:r>
-      <w:proofErr w:type="gramEnd"/>
-    </w:p>
-    <w:p>
-      <w:hyperlink r:id="rId100" w:history="1">
         <w:r>
           <w:rPr>
             <w:rStyle w:val="Hyperlink"/>

</xml_diff>

<commit_message>
House robber ii O(n) (Beat 100%
Iterate over whole list skipping over first or last elements. If you're looking past sig figs, it's O(2n -2). The solution beat 100% of options on Leetcode.
</commit_message>
<xml_diff>
--- a/Interview prep.docx
+++ b/Interview prep.docx
@@ -74,7 +74,7 @@
           <w:rPr>
             <w:rStyle w:val="Hyperlink"/>
           </w:rPr>
-          <w:t>https://leetcode.com/problems/house-robber-ii/submissions/</w:t>
+          <w:t>https://leetcode.com/problems/decode-ways/</w:t>
         </w:r>
       </w:hyperlink>
     </w:p>
@@ -84,7 +84,7 @@
           <w:rPr>
             <w:rStyle w:val="Hyperlink"/>
           </w:rPr>
-          <w:t>https://leetcode.com/problems/decode-ways/</w:t>
+          <w:t>https://leetcode.com/problems/unique-paths/</w:t>
         </w:r>
       </w:hyperlink>
     </w:p>
@@ -94,9 +94,14 @@
           <w:rPr>
             <w:rStyle w:val="Hyperlink"/>
           </w:rPr>
-          <w:t>https://leetcode.com/problems/unique-paths/</w:t>
-        </w:r>
-      </w:hyperlink>
+          <w:t>https://leetcode.com/problems/jump-game/</w:t>
+        </w:r>
+      </w:hyperlink>
+    </w:p>
+    <w:p>
+      <w:r>
+        <w:t>Graph</w:t>
+      </w:r>
     </w:p>
     <w:p>
       <w:hyperlink r:id="rId10" w:history="1">
@@ -104,14 +109,9 @@
           <w:rPr>
             <w:rStyle w:val="Hyperlink"/>
           </w:rPr>
-          <w:t>https://leetcode.com/problems/jump-game/</w:t>
-        </w:r>
-      </w:hyperlink>
-    </w:p>
-    <w:p>
-      <w:r>
-        <w:t>Graph</w:t>
-      </w:r>
+          <w:t>https://leetcode.com/problems/clone-graph/submissions/</w:t>
+        </w:r>
+      </w:hyperlink>
     </w:p>
     <w:p>
       <w:hyperlink r:id="rId11" w:history="1">
@@ -119,7 +119,7 @@
           <w:rPr>
             <w:rStyle w:val="Hyperlink"/>
           </w:rPr>
-          <w:t>https://leetcode.com/problems/clone-graph/submissions/</w:t>
+          <w:t>https://leetcode.com/problems/course-schedule/</w:t>
         </w:r>
       </w:hyperlink>
     </w:p>
@@ -129,7 +129,7 @@
           <w:rPr>
             <w:rStyle w:val="Hyperlink"/>
           </w:rPr>
-          <w:t>https://leetcode.com/problems/course-schedule/</w:t>
+          <w:t>https://leetcode.com/problems/pacific-atlantic-water-flow/</w:t>
         </w:r>
       </w:hyperlink>
     </w:p>
@@ -139,9 +139,14 @@
           <w:rPr>
             <w:rStyle w:val="Hyperlink"/>
           </w:rPr>
-          <w:t>https://leetcode.com/problems/pacific-atlantic-water-flow/</w:t>
-        </w:r>
-      </w:hyperlink>
+          <w:t>https://leetcode.com/problems/longest-consecutive-sequence/</w:t>
+        </w:r>
+      </w:hyperlink>
+    </w:p>
+    <w:p>
+      <w:r>
+        <w:t>Interval</w:t>
+      </w:r>
     </w:p>
     <w:p>
       <w:hyperlink r:id="rId14" w:history="1">
@@ -149,14 +154,9 @@
           <w:rPr>
             <w:rStyle w:val="Hyperlink"/>
           </w:rPr>
-          <w:t>https://leetcode.com/problems/longest-consecutive-sequence/</w:t>
-        </w:r>
-      </w:hyperlink>
-    </w:p>
-    <w:p>
-      <w:r>
-        <w:t>Interval</w:t>
-      </w:r>
+          <w:t>https://leetcode.com/problems/insert-interval/</w:t>
+        </w:r>
+      </w:hyperlink>
     </w:p>
     <w:p>
       <w:hyperlink r:id="rId15" w:history="1">
@@ -164,7 +164,7 @@
           <w:rPr>
             <w:rStyle w:val="Hyperlink"/>
           </w:rPr>
-          <w:t>https://leetcode.com/problems/insert-interval/</w:t>
+          <w:t>https://leetcode.com/problems/merge-intervals/</w:t>
         </w:r>
       </w:hyperlink>
     </w:p>
@@ -174,9 +174,14 @@
           <w:rPr>
             <w:rStyle w:val="Hyperlink"/>
           </w:rPr>
-          <w:t>https://leetcode.com/problems/merge-intervals/</w:t>
-        </w:r>
-      </w:hyperlink>
+          <w:t>https://leetcode.com/problems/non-overlapping-intervals/</w:t>
+        </w:r>
+      </w:hyperlink>
+    </w:p>
+    <w:p>
+      <w:r>
+        <w:t>Linked List</w:t>
+      </w:r>
     </w:p>
     <w:p>
       <w:hyperlink r:id="rId17" w:history="1">
@@ -184,14 +189,9 @@
           <w:rPr>
             <w:rStyle w:val="Hyperlink"/>
           </w:rPr>
-          <w:t>https://leetcode.com/problems/non-overlapping-intervals/</w:t>
-        </w:r>
-      </w:hyperlink>
-    </w:p>
-    <w:p>
-      <w:r>
-        <w:t>Linked List</w:t>
-      </w:r>
+          <w:t>https://leetcode.com/problems/reverse-linked-list/</w:t>
+        </w:r>
+      </w:hyperlink>
     </w:p>
     <w:p>
       <w:hyperlink r:id="rId18" w:history="1">
@@ -199,7 +199,7 @@
           <w:rPr>
             <w:rStyle w:val="Hyperlink"/>
           </w:rPr>
-          <w:t>https://leetcode.com/problems/reverse-linked-list/</w:t>
+          <w:t>https://leetcode.com/problems/linked-list-cycle/</w:t>
         </w:r>
       </w:hyperlink>
     </w:p>
@@ -209,7 +209,7 @@
           <w:rPr>
             <w:rStyle w:val="Hyperlink"/>
           </w:rPr>
-          <w:t>https://leetcode.com/problems/linked-list-cycle/</w:t>
+          <w:t>https://leetcode.com/problems/merge-k-sorted-lists/</w:t>
         </w:r>
       </w:hyperlink>
     </w:p>
@@ -219,9 +219,14 @@
           <w:rPr>
             <w:rStyle w:val="Hyperlink"/>
           </w:rPr>
-          <w:t>https://leetcode.com/problems/merge-k-sorted-lists/</w:t>
-        </w:r>
-      </w:hyperlink>
+          <w:t>https://leetcode.com/problems/reorder-list/submissions/</w:t>
+        </w:r>
+      </w:hyperlink>
+    </w:p>
+    <w:p>
+      <w:r>
+        <w:t>Matrix</w:t>
+      </w:r>
     </w:p>
     <w:p>
       <w:hyperlink r:id="rId21" w:history="1">
@@ -229,15 +234,9 @@
           <w:rPr>
             <w:rStyle w:val="Hyperlink"/>
           </w:rPr>
-          <w:t>https://leetcode.com/problems/reorder-list/submissions/</w:t>
-        </w:r>
-      </w:hyperlink>
-    </w:p>
-    <w:p>
-      <w:r>
-        <w:lastRenderedPageBreak/>
-        <w:t>Matrix</w:t>
-      </w:r>
+          <w:t>https://leetcode.com/problems/spiral-matrix/</w:t>
+        </w:r>
+      </w:hyperlink>
     </w:p>
     <w:p>
       <w:hyperlink r:id="rId22" w:history="1">
@@ -245,9 +244,14 @@
           <w:rPr>
             <w:rStyle w:val="Hyperlink"/>
           </w:rPr>
-          <w:t>https://leetcode.com/problems/spiral-matrix/</w:t>
-        </w:r>
-      </w:hyperlink>
+          <w:t>https://leetcode.com/problems/word-search/</w:t>
+        </w:r>
+      </w:hyperlink>
+    </w:p>
+    <w:p>
+      <w:r>
+        <w:t>String</w:t>
+      </w:r>
     </w:p>
     <w:p>
       <w:hyperlink r:id="rId23" w:history="1">
@@ -255,14 +259,9 @@
           <w:rPr>
             <w:rStyle w:val="Hyperlink"/>
           </w:rPr>
-          <w:t>https://leetcode.com/problems/word-search/</w:t>
-        </w:r>
-      </w:hyperlink>
-    </w:p>
-    <w:p>
-      <w:r>
-        <w:t>String</w:t>
-      </w:r>
+          <w:t>https://leetcode.com/problems/longest-substring-without-repeating-characters/</w:t>
+        </w:r>
+      </w:hyperlink>
     </w:p>
     <w:p>
       <w:hyperlink r:id="rId24" w:history="1">
@@ -270,7 +269,7 @@
           <w:rPr>
             <w:rStyle w:val="Hyperlink"/>
           </w:rPr>
-          <w:t>https://leetcode.com/problems/longest-substring-without-repeating-characters/</w:t>
+          <w:t>https://leetcode.com/problems/longest-repeating-character-replacement/</w:t>
         </w:r>
       </w:hyperlink>
     </w:p>
@@ -280,7 +279,7 @@
           <w:rPr>
             <w:rStyle w:val="Hyperlink"/>
           </w:rPr>
-          <w:t>https://leetcode.com/problems/longest-repeating-character-replacement/</w:t>
+          <w:t>https://leetcode.com/problems/minimum-window-substring/</w:t>
         </w:r>
       </w:hyperlink>
     </w:p>
@@ -290,7 +289,7 @@
           <w:rPr>
             <w:rStyle w:val="Hyperlink"/>
           </w:rPr>
-          <w:t>https://leetcode.com/problems/minimum-window-substring/</w:t>
+          <w:t>https://leetcode.com/problems/valid-palindrome/submissions/</w:t>
         </w:r>
       </w:hyperlink>
     </w:p>
@@ -300,7 +299,7 @@
           <w:rPr>
             <w:rStyle w:val="Hyperlink"/>
           </w:rPr>
-          <w:t>https://leetcode.com/problems/valid-palindrome/submissions/</w:t>
+          <w:t>https://leetcode.com/problems/longest-palindromic-substring/</w:t>
         </w:r>
       </w:hyperlink>
     </w:p>
@@ -310,9 +309,14 @@
           <w:rPr>
             <w:rStyle w:val="Hyperlink"/>
           </w:rPr>
-          <w:t>https://leetcode.com/problems/longest-palindromic-substring/</w:t>
-        </w:r>
-      </w:hyperlink>
+          <w:t>https://leetcode.com/problems/palindromic-substrings/</w:t>
+        </w:r>
+      </w:hyperlink>
+    </w:p>
+    <w:p>
+      <w:r>
+        <w:t>Tree</w:t>
+      </w:r>
     </w:p>
     <w:p>
       <w:hyperlink r:id="rId29" w:history="1">
@@ -320,14 +324,9 @@
           <w:rPr>
             <w:rStyle w:val="Hyperlink"/>
           </w:rPr>
-          <w:t>https://leetcode.com/problems/palindromic-substrings/</w:t>
-        </w:r>
-      </w:hyperlink>
-    </w:p>
-    <w:p>
-      <w:r>
-        <w:t>Tree</w:t>
-      </w:r>
+          <w:t>https://leetcode.com/problems/maximum-depth-of-binary-tree/</w:t>
+        </w:r>
+      </w:hyperlink>
     </w:p>
     <w:p>
       <w:hyperlink r:id="rId30" w:history="1">
@@ -335,7 +334,7 @@
           <w:rPr>
             <w:rStyle w:val="Hyperlink"/>
           </w:rPr>
-          <w:t>https://leetcode.com/problems/maximum-depth-of-binary-tree/</w:t>
+          <w:t>https://leetcode.com/problems/same-tree/</w:t>
         </w:r>
       </w:hyperlink>
     </w:p>
@@ -345,7 +344,7 @@
           <w:rPr>
             <w:rStyle w:val="Hyperlink"/>
           </w:rPr>
-          <w:t>https://leetcode.com/problems/same-tree/</w:t>
+          <w:t>https://leetcode.com/problems/invert-binary-tree/</w:t>
         </w:r>
       </w:hyperlink>
     </w:p>
@@ -355,7 +354,7 @@
           <w:rPr>
             <w:rStyle w:val="Hyperlink"/>
           </w:rPr>
-          <w:t>https://leetcode.com/problems/invert-binary-tree/</w:t>
+          <w:t>https://leetcode.com/problems/binary-tree-maximum-path-sum/</w:t>
         </w:r>
       </w:hyperlink>
     </w:p>
@@ -365,7 +364,7 @@
           <w:rPr>
             <w:rStyle w:val="Hyperlink"/>
           </w:rPr>
-          <w:t>https://leetcode.com/problems/binary-tree-maximum-path-sum/</w:t>
+          <w:t>https://leetcode.com/problems/binary-tree-level-order-traversal/</w:t>
         </w:r>
       </w:hyperlink>
     </w:p>
@@ -375,7 +374,7 @@
           <w:rPr>
             <w:rStyle w:val="Hyperlink"/>
           </w:rPr>
-          <w:t>https://leetcode.com/problems/binary-tree-level-order-traversal/</w:t>
+          <w:t>https://leetcode.com/problems/serialize-and-deserialize-binary-tree/</w:t>
         </w:r>
       </w:hyperlink>
     </w:p>
@@ -385,7 +384,7 @@
           <w:rPr>
             <w:rStyle w:val="Hyperlink"/>
           </w:rPr>
-          <w:t>https://leetcode.com/problems/serialize-and-deserialize-binary-tree/</w:t>
+          <w:t>https://leetcode.com/problems/kth-smallest-element-in-a-bst/</w:t>
         </w:r>
       </w:hyperlink>
     </w:p>
@@ -395,7 +394,7 @@
           <w:rPr>
             <w:rStyle w:val="Hyperlink"/>
           </w:rPr>
-          <w:t>https://leetcode.com/problems/kth-smallest-element-in-a-bst/</w:t>
+          <w:t>https://leetcode.com/problems/lowest-common-ancestor-of-a-binary-search-tree/</w:t>
         </w:r>
       </w:hyperlink>
     </w:p>
@@ -405,7 +404,7 @@
           <w:rPr>
             <w:rStyle w:val="Hyperlink"/>
           </w:rPr>
-          <w:t>https://leetcode.com/problems/lowest-common-ancestor-of-a-binary-search-tree/</w:t>
+          <w:t>https://leetcode.com/problems/implement-trie-prefix-tree/</w:t>
         </w:r>
       </w:hyperlink>
     </w:p>
@@ -415,7 +414,7 @@
           <w:rPr>
             <w:rStyle w:val="Hyperlink"/>
           </w:rPr>
-          <w:t>https://leetcode.com/problems/implement-trie-prefix-tree/</w:t>
+          <w:t>https://leetcode.com/problems/design-add-and-search-words-data-structure/</w:t>
         </w:r>
       </w:hyperlink>
     </w:p>
@@ -425,7 +424,7 @@
           <w:rPr>
             <w:rStyle w:val="Hyperlink"/>
           </w:rPr>
-          <w:t>https://leetcode.com/problems/design-add-and-search-words-data-structure/</w:t>
+          <w:t>https://leetcode.com/problems/word-search-ii/</w:t>
         </w:r>
       </w:hyperlink>
     </w:p>
@@ -435,9 +434,14 @@
           <w:rPr>
             <w:rStyle w:val="Hyperlink"/>
           </w:rPr>
-          <w:t>https://leetcode.com/problems/word-search-ii/</w:t>
-        </w:r>
-      </w:hyperlink>
+          <w:t>https://leetcode.com/problems/construct-binary-tree-from-preorder-and-inorder-traversal/</w:t>
+        </w:r>
+      </w:hyperlink>
+    </w:p>
+    <w:p>
+      <w:r>
+        <w:t>Heap</w:t>
+      </w:r>
     </w:p>
     <w:p>
       <w:hyperlink r:id="rId41" w:history="1">
@@ -445,14 +449,9 @@
           <w:rPr>
             <w:rStyle w:val="Hyperlink"/>
           </w:rPr>
-          <w:t>https://leetcode.com/problems/construct-binary-tree-from-preorder-and-inorder-traversal/</w:t>
-        </w:r>
-      </w:hyperlink>
-    </w:p>
-    <w:p>
-      <w:r>
-        <w:t>Heap</w:t>
-      </w:r>
+          <w:t>https://leetcode.com/problems/top-k-frequent-elements/</w:t>
+        </w:r>
+      </w:hyperlink>
     </w:p>
     <w:p>
       <w:hyperlink r:id="rId42" w:history="1">
@@ -460,28 +459,18 @@
           <w:rPr>
             <w:rStyle w:val="Hyperlink"/>
           </w:rPr>
-          <w:t>https://leetcode.com/problems/top-k-frequent-elements/</w:t>
-        </w:r>
-      </w:hyperlink>
+          <w:t>https://leetcode.com/problems/find-median-from-data-stream/</w:t>
+        </w:r>
+      </w:hyperlink>
+    </w:p>
+    <w:p/>
+    <w:p>
+      <w:r>
+        <w:t>Resources from lists:</w:t>
+      </w:r>
     </w:p>
     <w:p>
       <w:hyperlink r:id="rId43" w:history="1">
-        <w:r>
-          <w:rPr>
-            <w:rStyle w:val="Hyperlink"/>
-          </w:rPr>
-          <w:t>https://leetcode.com/problems/find-median-from-data-stream/</w:t>
-        </w:r>
-      </w:hyperlink>
-    </w:p>
-    <w:p/>
-    <w:p>
-      <w:r>
-        <w:t>Resources from lists:</w:t>
-      </w:r>
-    </w:p>
-    <w:p>
-      <w:hyperlink r:id="rId44" w:history="1">
         <w:r>
           <w:rPr>
             <w:rStyle w:val="Hyperlink"/>
@@ -496,27 +485,41 @@
         <w:pStyle w:val="Heading2"/>
       </w:pPr>
       <w:r>
+        <w:lastRenderedPageBreak/>
         <w:t>grind 75</w:t>
       </w:r>
     </w:p>
     <w:p>
+      <w:hyperlink r:id="rId44" w:history="1">
+        <w:r>
+          <w:rPr>
+            <w:rStyle w:val="Hyperlink"/>
+          </w:rPr>
+          <w:t>https://www.techinterviewhandbook.org/grind75</w:t>
+        </w:r>
+      </w:hyperlink>
+    </w:p>
+    <w:p>
+      <w:r>
+        <w:t>Problems not caught in previous 2 lists: 26</w:t>
+      </w:r>
+    </w:p>
+    <w:p>
+      <w:r>
+        <w:t>Week 1</w:t>
+      </w:r>
+    </w:p>
+    <w:p>
       <w:hyperlink r:id="rId45" w:history="1">
         <w:r>
           <w:rPr>
             <w:rStyle w:val="Hyperlink"/>
           </w:rPr>
-          <w:t>https://www.techinterviewhandbook.org/grind75</w:t>
-        </w:r>
-      </w:hyperlink>
-    </w:p>
-    <w:p>
-      <w:r>
-        <w:t>Problems not caught in previous 2 lists: 26</w:t>
-      </w:r>
-    </w:p>
-    <w:p>
-      <w:r>
-        <w:t>Week 1</w:t>
+          <w:t>https://leetcode.com/problems/two-sum/</w:t>
+        </w:r>
+      </w:hyperlink>
+      <w:r>
+        <w:t xml:space="preserve"> duplicate</w:t>
       </w:r>
     </w:p>
     <w:p>
@@ -525,7 +528,7 @@
           <w:rPr>
             <w:rStyle w:val="Hyperlink"/>
           </w:rPr>
-          <w:t>https://leetcode.com/problems/two-sum/</w:t>
+          <w:t>https://leetcode.com/problems/best-time-to-buy-and-sell-stock/</w:t>
         </w:r>
       </w:hyperlink>
       <w:r>
@@ -538,7 +541,7 @@
           <w:rPr>
             <w:rStyle w:val="Hyperlink"/>
           </w:rPr>
-          <w:t>https://leetcode.com/problems/best-time-to-buy-and-sell-stock/</w:t>
+          <w:t>https://leetcode.com/problems/valid-palindrome/</w:t>
         </w:r>
       </w:hyperlink>
       <w:r>
@@ -551,7 +554,7 @@
           <w:rPr>
             <w:rStyle w:val="Hyperlink"/>
           </w:rPr>
-          <w:t>https://leetcode.com/problems/valid-palindrome/</w:t>
+          <w:t>https://leetcode.com/problems/invert-binary-tree/</w:t>
         </w:r>
       </w:hyperlink>
       <w:r>
@@ -564,12 +567,9 @@
           <w:rPr>
             <w:rStyle w:val="Hyperlink"/>
           </w:rPr>
-          <w:t>https://leetcode.com/problems/invert-binary-tree/</w:t>
-        </w:r>
-      </w:hyperlink>
-      <w:r>
-        <w:t xml:space="preserve"> duplicate</w:t>
-      </w:r>
+          <w:t>https://leetcode.com/problems/binary-search/</w:t>
+        </w:r>
+      </w:hyperlink>
     </w:p>
     <w:p>
       <w:hyperlink r:id="rId50" w:history="1">
@@ -577,22 +577,12 @@
           <w:rPr>
             <w:rStyle w:val="Hyperlink"/>
           </w:rPr>
-          <w:t>https://leetcode.com/problems/binary-search/</w:t>
+          <w:t>https://leetcode.com/problems/lowest-common-ancestor-of-a-binary-search-tree/</w:t>
         </w:r>
       </w:hyperlink>
     </w:p>
     <w:p>
       <w:hyperlink r:id="rId51" w:history="1">
-        <w:r>
-          <w:rPr>
-            <w:rStyle w:val="Hyperlink"/>
-          </w:rPr>
-          <w:t>https://leetcode.com/problems/lowest-common-ancestor-of-a-binary-search-tree/</w:t>
-        </w:r>
-      </w:hyperlink>
-    </w:p>
-    <w:p>
-      <w:hyperlink r:id="rId52" w:history="1">
         <w:r>
           <w:rPr>
             <w:rStyle w:val="Hyperlink"/>
@@ -616,6 +606,21 @@
       <w:r>
         <w:tab/>
       </w:r>
+    </w:p>
+    <w:p>
+      <w:pPr>
+        <w:tabs>
+          <w:tab w:val="left" w:pos="3204"/>
+        </w:tabs>
+      </w:pPr>
+      <w:hyperlink r:id="rId52" w:history="1">
+        <w:r>
+          <w:rPr>
+            <w:rStyle w:val="Hyperlink"/>
+          </w:rPr>
+          <w:t>https://leetcode.com/problems/first-bad-version/</w:t>
+        </w:r>
+      </w:hyperlink>
     </w:p>
     <w:p>
       <w:pPr>
@@ -628,7 +633,7 @@
           <w:rPr>
             <w:rStyle w:val="Hyperlink"/>
           </w:rPr>
-          <w:t>https://leetcode.com/problems/first-bad-version/</w:t>
+          <w:t>https://leetcode.com/problems/ransom-note/</w:t>
         </w:r>
       </w:hyperlink>
     </w:p>
@@ -643,9 +648,12 @@
           <w:rPr>
             <w:rStyle w:val="Hyperlink"/>
           </w:rPr>
-          <w:t>https://leetcode.com/problems/ransom-note/</w:t>
-        </w:r>
-      </w:hyperlink>
+          <w:t>https://leetcode.com/problems/climbing-stairs/</w:t>
+        </w:r>
+      </w:hyperlink>
+      <w:r>
+        <w:t xml:space="preserve"> duplicate</w:t>
+      </w:r>
     </w:p>
     <w:p>
       <w:pPr>
@@ -658,25 +666,43 @@
           <w:rPr>
             <w:rStyle w:val="Hyperlink"/>
           </w:rPr>
-          <w:t>https://leetcode.com/problems/climbing-stairs/</w:t>
-        </w:r>
-      </w:hyperlink>
-      <w:r>
-        <w:t xml:space="preserve"> duplicate</w:t>
-      </w:r>
-    </w:p>
-    <w:p>
-      <w:pPr>
-        <w:tabs>
-          <w:tab w:val="left" w:pos="3204"/>
-        </w:tabs>
-      </w:pPr>
+          <w:t>https://leetcode.com/problems/longest-palindrome/</w:t>
+        </w:r>
+      </w:hyperlink>
+      <w:r>
+        <w:t xml:space="preserve"> </w:t>
+      </w:r>
+    </w:p>
+    <w:p>
       <w:hyperlink r:id="rId56" w:history="1">
         <w:r>
           <w:rPr>
             <w:rStyle w:val="Hyperlink"/>
           </w:rPr>
-          <w:t>https://leetcode.com/problems/longest-palindrome/</w:t>
+          <w:t>https://leetcode.com/problems/reverse-linked-list/</w:t>
+        </w:r>
+      </w:hyperlink>
+      <w:r>
+        <w:t xml:space="preserve"> duplicate</w:t>
+      </w:r>
+    </w:p>
+    <w:p>
+      <w:hyperlink r:id="rId57" w:history="1">
+        <w:r>
+          <w:rPr>
+            <w:rStyle w:val="Hyperlink"/>
+          </w:rPr>
+          <w:t>https://leetcode.com/problems/diameter-of-binary-tree/</w:t>
+        </w:r>
+      </w:hyperlink>
+    </w:p>
+    <w:p>
+      <w:hyperlink r:id="rId58" w:history="1">
+        <w:r>
+          <w:rPr>
+            <w:rStyle w:val="Hyperlink"/>
+          </w:rPr>
+          <w:t>https://leetcode.com/problems/middle-of-the-linked-list/</w:t>
         </w:r>
       </w:hyperlink>
       <w:r>
@@ -684,48 +710,103 @@
       </w:r>
     </w:p>
     <w:p>
-      <w:hyperlink r:id="rId57" w:history="1">
-        <w:r>
-          <w:rPr>
-            <w:rStyle w:val="Hyperlink"/>
-          </w:rPr>
-          <w:t>https://leetcode.com/problems/reverse-linked-list/</w:t>
-        </w:r>
-      </w:hyperlink>
-      <w:r>
-        <w:t xml:space="preserve"> duplicate</w:t>
-      </w:r>
-    </w:p>
-    <w:p>
-      <w:hyperlink r:id="rId58" w:history="1">
-        <w:r>
-          <w:rPr>
-            <w:rStyle w:val="Hyperlink"/>
-          </w:rPr>
-          <w:t>https://leetcode.com/problems/diameter-of-binary-tree/</w:t>
-        </w:r>
-      </w:hyperlink>
-    </w:p>
-    <w:p>
       <w:hyperlink r:id="rId59" w:history="1">
         <w:r>
           <w:rPr>
             <w:rStyle w:val="Hyperlink"/>
           </w:rPr>
-          <w:t>https://leetcode.com/problems/middle-of-the-linked-list/</w:t>
+          <w:t>https://leetcode.com/problems/maximum-depth-of-binary-tree/</w:t>
         </w:r>
       </w:hyperlink>
       <w:r>
         <w:t xml:space="preserve"> </w:t>
       </w:r>
     </w:p>
+    <w:p/>
+    <w:p>
+      <w:r>
+        <w:t>Week 3</w:t>
+      </w:r>
+    </w:p>
     <w:p>
       <w:hyperlink r:id="rId60" w:history="1">
         <w:r>
           <w:rPr>
             <w:rStyle w:val="Hyperlink"/>
           </w:rPr>
-          <w:t>https://leetcode.com/problems/maximum-depth-of-binary-tree/</w:t>
+          <w:t>https://leetcode.com/problems/insert-interval/</w:t>
+        </w:r>
+      </w:hyperlink>
+      <w:r>
+        <w:t xml:space="preserve"> duplicate</w:t>
+      </w:r>
+    </w:p>
+    <w:p>
+      <w:hyperlink r:id="rId61" w:history="1">
+        <w:r>
+          <w:rPr>
+            <w:rStyle w:val="Hyperlink"/>
+          </w:rPr>
+          <w:t>https://leetcode.com/problems/01-matrix/</w:t>
+        </w:r>
+      </w:hyperlink>
+    </w:p>
+    <w:p>
+      <w:hyperlink r:id="rId62" w:history="1">
+        <w:r>
+          <w:rPr>
+            <w:rStyle w:val="Hyperlink"/>
+          </w:rPr>
+          <w:t>https://leetcode.com/problems/k-closest-points-to-origin/</w:t>
+        </w:r>
+      </w:hyperlink>
+    </w:p>
+    <w:p>
+      <w:hyperlink r:id="rId63" w:history="1">
+        <w:r>
+          <w:rPr>
+            <w:rStyle w:val="Hyperlink"/>
+          </w:rPr>
+          <w:t>https://leetcode.com/problems/longest-substring-without-repeating-characters/</w:t>
+        </w:r>
+      </w:hyperlink>
+      <w:r>
+        <w:t xml:space="preserve"> duplicate</w:t>
+      </w:r>
+    </w:p>
+    <w:p>
+      <w:hyperlink r:id="rId64" w:history="1">
+        <w:r>
+          <w:rPr>
+            <w:rStyle w:val="Hyperlink"/>
+          </w:rPr>
+          <w:t>https://leetcode.com/problems/3sum/</w:t>
+        </w:r>
+      </w:hyperlink>
+      <w:r>
+        <w:t xml:space="preserve"> duplicate</w:t>
+      </w:r>
+    </w:p>
+    <w:p>
+      <w:hyperlink r:id="rId65" w:history="1">
+        <w:r>
+          <w:rPr>
+            <w:rStyle w:val="Hyperlink"/>
+          </w:rPr>
+          <w:t>https://leetcode.com/problems/clone-graph/submissions/</w:t>
+        </w:r>
+      </w:hyperlink>
+      <w:r>
+        <w:t xml:space="preserve"> duplicate</w:t>
+      </w:r>
+    </w:p>
+    <w:p>
+      <w:hyperlink r:id="rId66" w:history="1">
+        <w:r>
+          <w:rPr>
+            <w:rStyle w:val="Hyperlink"/>
+          </w:rPr>
+          <w:t>https://leetcode.com/problems/evaluate-reverse-polish-notation/</w:t>
         </w:r>
       </w:hyperlink>
       <w:r>
@@ -735,79 +816,7 @@
     <w:p/>
     <w:p>
       <w:r>
-        <w:t>Week 3</w:t>
-      </w:r>
-    </w:p>
-    <w:p>
-      <w:hyperlink r:id="rId61" w:history="1">
-        <w:r>
-          <w:rPr>
-            <w:rStyle w:val="Hyperlink"/>
-          </w:rPr>
-          <w:t>https://leetcode.com/problems/insert-interval/</w:t>
-        </w:r>
-      </w:hyperlink>
-      <w:r>
-        <w:t xml:space="preserve"> duplicate</w:t>
-      </w:r>
-    </w:p>
-    <w:p>
-      <w:hyperlink r:id="rId62" w:history="1">
-        <w:r>
-          <w:rPr>
-            <w:rStyle w:val="Hyperlink"/>
-          </w:rPr>
-          <w:t>https://leetcode.com/problems/01-matrix/</w:t>
-        </w:r>
-      </w:hyperlink>
-    </w:p>
-    <w:p>
-      <w:hyperlink r:id="rId63" w:history="1">
-        <w:r>
-          <w:rPr>
-            <w:rStyle w:val="Hyperlink"/>
-          </w:rPr>
-          <w:t>https://leetcode.com/problems/k-closest-points-to-origin/</w:t>
-        </w:r>
-      </w:hyperlink>
-    </w:p>
-    <w:p>
-      <w:hyperlink r:id="rId64" w:history="1">
-        <w:r>
-          <w:rPr>
-            <w:rStyle w:val="Hyperlink"/>
-          </w:rPr>
-          <w:t>https://leetcode.com/problems/longest-substring-without-repeating-characters/</w:t>
-        </w:r>
-      </w:hyperlink>
-      <w:r>
-        <w:t xml:space="preserve"> duplicate</w:t>
-      </w:r>
-    </w:p>
-    <w:p>
-      <w:hyperlink r:id="rId65" w:history="1">
-        <w:r>
-          <w:rPr>
-            <w:rStyle w:val="Hyperlink"/>
-          </w:rPr>
-          <w:t>https://leetcode.com/problems/3sum/</w:t>
-        </w:r>
-      </w:hyperlink>
-      <w:r>
-        <w:t xml:space="preserve"> duplicate</w:t>
-      </w:r>
-    </w:p>
-    <w:p>
-      <w:hyperlink r:id="rId66" w:history="1">
-        <w:r>
-          <w:rPr>
-            <w:rStyle w:val="Hyperlink"/>
-          </w:rPr>
-          <w:t>https://leetcode.com/problems/clone-graph/submissions/</w:t>
-        </w:r>
-      </w:hyperlink>
-      <w:r>
-        <w:t xml:space="preserve"> duplicate</w:t>
+        <w:t>Week 4</w:t>
       </w:r>
     </w:p>
     <w:p>
@@ -816,78 +825,88 @@
           <w:rPr>
             <w:rStyle w:val="Hyperlink"/>
           </w:rPr>
-          <w:t>https://leetcode.com/problems/evaluate-reverse-polish-notation/</w:t>
+          <w:t>https://leetcode.com/problems/course-schedule/</w:t>
+        </w:r>
+      </w:hyperlink>
+      <w:r>
+        <w:t xml:space="preserve"> duplicate</w:t>
+      </w:r>
+    </w:p>
+    <w:p>
+      <w:hyperlink r:id="rId68" w:history="1">
+        <w:r>
+          <w:rPr>
+            <w:rStyle w:val="Hyperlink"/>
+          </w:rPr>
+          <w:t>https://leetcode.com/problems/implement-trie-prefix-tree/</w:t>
+        </w:r>
+      </w:hyperlink>
+      <w:r>
+        <w:t xml:space="preserve"> duplicate</w:t>
+      </w:r>
+    </w:p>
+    <w:p>
+      <w:hyperlink r:id="rId69" w:history="1">
+        <w:r>
+          <w:rPr>
+            <w:rStyle w:val="Hyperlink"/>
+          </w:rPr>
+          <w:t>https://leetcode.com/problems/coin-change/</w:t>
+        </w:r>
+      </w:hyperlink>
+      <w:r>
+        <w:t xml:space="preserve"> duplicate</w:t>
+      </w:r>
+    </w:p>
+    <w:p>
+      <w:hyperlink r:id="rId70" w:history="1">
+        <w:r>
+          <w:rPr>
+            <w:rStyle w:val="Hyperlink"/>
+          </w:rPr>
+          <w:t>https://leetcode.com/problems/product-of-array-except-self/</w:t>
+        </w:r>
+      </w:hyperlink>
+      <w:r>
+        <w:t xml:space="preserve"> duplicate</w:t>
+      </w:r>
+    </w:p>
+    <w:p>
+      <w:hyperlink r:id="rId71" w:history="1">
+        <w:r>
+          <w:rPr>
+            <w:rStyle w:val="Hyperlink"/>
+          </w:rPr>
+          <w:t>https://leetcode.com/problems/min-stack/</w:t>
         </w:r>
       </w:hyperlink>
       <w:r>
         <w:t xml:space="preserve"> </w:t>
       </w:r>
     </w:p>
+    <w:p>
+      <w:hyperlink r:id="rId72" w:history="1">
+        <w:r>
+          <w:rPr>
+            <w:rStyle w:val="Hyperlink"/>
+          </w:rPr>
+          <w:t>https://leetcode.com/problems/rotting-oranges/</w:t>
+        </w:r>
+      </w:hyperlink>
+    </w:p>
     <w:p/>
     <w:p>
       <w:r>
-        <w:t>Week 4</w:t>
-      </w:r>
-    </w:p>
-    <w:p>
-      <w:hyperlink r:id="rId68" w:history="1">
-        <w:r>
-          <w:rPr>
-            <w:rStyle w:val="Hyperlink"/>
-          </w:rPr>
-          <w:t>https://leetcode.com/problems/course-schedule/</w:t>
-        </w:r>
-      </w:hyperlink>
-      <w:r>
-        <w:t xml:space="preserve"> duplicate</w:t>
-      </w:r>
-    </w:p>
-    <w:p>
-      <w:hyperlink r:id="rId69" w:history="1">
-        <w:r>
-          <w:rPr>
-            <w:rStyle w:val="Hyperlink"/>
-          </w:rPr>
-          <w:t>https://leetcode.com/problems/implement-trie-prefix-tree/</w:t>
-        </w:r>
-      </w:hyperlink>
-      <w:r>
-        <w:t xml:space="preserve"> duplicate</w:t>
-      </w:r>
-    </w:p>
-    <w:p>
-      <w:hyperlink r:id="rId70" w:history="1">
-        <w:r>
-          <w:rPr>
-            <w:rStyle w:val="Hyperlink"/>
-          </w:rPr>
-          <w:t>https://leetcode.com/problems/coin-change/</w:t>
-        </w:r>
-      </w:hyperlink>
-      <w:r>
-        <w:t xml:space="preserve"> duplicate</w:t>
-      </w:r>
-    </w:p>
-    <w:p>
-      <w:hyperlink r:id="rId71" w:history="1">
-        <w:r>
-          <w:rPr>
-            <w:rStyle w:val="Hyperlink"/>
-          </w:rPr>
-          <w:t>https://leetcode.com/problems/product-of-array-except-self/</w:t>
-        </w:r>
-      </w:hyperlink>
-      <w:r>
-        <w:t xml:space="preserve"> duplicate</w:t>
-      </w:r>
-    </w:p>
-    <w:p>
-      <w:hyperlink r:id="rId72" w:history="1">
-        <w:r>
-          <w:rPr>
-            <w:rStyle w:val="Hyperlink"/>
-          </w:rPr>
-          <w:t>https://leetcode.com/problems/min-stack/</w:t>
+        <w:t>Week 5</w:t>
+      </w:r>
+    </w:p>
+    <w:p>
+      <w:hyperlink r:id="rId73" w:history="1">
+        <w:r>
+          <w:rPr>
+            <w:rStyle w:val="Hyperlink"/>
+          </w:rPr>
+          <w:t>https://leetcode.com/problems/combination-sum/</w:t>
         </w:r>
       </w:hyperlink>
       <w:r>
@@ -895,28 +914,77 @@
       </w:r>
     </w:p>
     <w:p>
-      <w:hyperlink r:id="rId73" w:history="1">
-        <w:r>
-          <w:rPr>
-            <w:rStyle w:val="Hyperlink"/>
-          </w:rPr>
-          <w:t>https://leetcode.com/problems/rotting-oranges/</w:t>
+      <w:hyperlink r:id="rId74" w:history="1">
+        <w:r>
+          <w:rPr>
+            <w:rStyle w:val="Hyperlink"/>
+          </w:rPr>
+          <w:t>https://leetcode.com/problems/merge-intervals/</w:t>
+        </w:r>
+      </w:hyperlink>
+      <w:r>
+        <w:t xml:space="preserve"> duplicate</w:t>
+      </w:r>
+    </w:p>
+    <w:p>
+      <w:hyperlink r:id="rId75" w:history="1">
+        <w:r>
+          <w:rPr>
+            <w:rStyle w:val="Hyperlink"/>
+          </w:rPr>
+          <w:t>https://leetcode.com/problems/time-based-key-value-store/</w:t>
+        </w:r>
+      </w:hyperlink>
+      <w:r>
+        <w:t xml:space="preserve"> </w:t>
+      </w:r>
+    </w:p>
+    <w:p>
+      <w:hyperlink r:id="rId76" w:history="1">
+        <w:r>
+          <w:rPr>
+            <w:rStyle w:val="Hyperlink"/>
+          </w:rPr>
+          <w:t>https://leetcode.com/problems/accounts-merge/</w:t>
+        </w:r>
+      </w:hyperlink>
+    </w:p>
+    <w:p>
+      <w:hyperlink r:id="rId77" w:history="1">
+        <w:r>
+          <w:rPr>
+            <w:rStyle w:val="Hyperlink"/>
+          </w:rPr>
+          <w:t>https://leetcode.com/problems/sort-colors/</w:t>
         </w:r>
       </w:hyperlink>
     </w:p>
     <w:p/>
     <w:p>
       <w:r>
-        <w:t>Week 5</w:t>
-      </w:r>
-    </w:p>
-    <w:p>
-      <w:hyperlink r:id="rId74" w:history="1">
-        <w:r>
-          <w:rPr>
-            <w:rStyle w:val="Hyperlink"/>
-          </w:rPr>
-          <w:t>https://leetcode.com/problems/combination-sum/</w:t>
+        <w:t>Week 6</w:t>
+      </w:r>
+    </w:p>
+    <w:p>
+      <w:hyperlink r:id="rId78" w:history="1">
+        <w:r>
+          <w:rPr>
+            <w:rStyle w:val="Hyperlink"/>
+          </w:rPr>
+          <w:t>https://leetcode.com/problems/word-break/</w:t>
+        </w:r>
+      </w:hyperlink>
+      <w:r>
+        <w:t xml:space="preserve"> duplicate</w:t>
+      </w:r>
+    </w:p>
+    <w:p>
+      <w:hyperlink r:id="rId79" w:history="1">
+        <w:r>
+          <w:rPr>
+            <w:rStyle w:val="Hyperlink"/>
+          </w:rPr>
+          <w:t>https://leetcode.com/problems/partition-equal-subset-sum/</w:t>
         </w:r>
       </w:hyperlink>
       <w:r>
@@ -924,25 +992,12 @@
       </w:r>
     </w:p>
     <w:p>
-      <w:hyperlink r:id="rId75" w:history="1">
-        <w:r>
-          <w:rPr>
-            <w:rStyle w:val="Hyperlink"/>
-          </w:rPr>
-          <w:t>https://leetcode.com/problems/merge-intervals/</w:t>
-        </w:r>
-      </w:hyperlink>
-      <w:r>
-        <w:t xml:space="preserve"> duplicate</w:t>
-      </w:r>
-    </w:p>
-    <w:p>
-      <w:hyperlink r:id="rId76" w:history="1">
-        <w:r>
-          <w:rPr>
-            <w:rStyle w:val="Hyperlink"/>
-          </w:rPr>
-          <w:t>https://leetcode.com/problems/time-based-key-value-store/</w:t>
+      <w:hyperlink r:id="rId80" w:history="1">
+        <w:r>
+          <w:rPr>
+            <w:rStyle w:val="Hyperlink"/>
+          </w:rPr>
+          <w:t>https://leetcode.com/problems/string-to-integer-atoi/</w:t>
         </w:r>
       </w:hyperlink>
       <w:r>
@@ -950,51 +1005,109 @@
       </w:r>
     </w:p>
     <w:p>
-      <w:hyperlink r:id="rId77" w:history="1">
-        <w:r>
-          <w:rPr>
-            <w:rStyle w:val="Hyperlink"/>
-          </w:rPr>
-          <w:t>https://leetcode.com/problems/accounts-merge/</w:t>
-        </w:r>
-      </w:hyperlink>
-    </w:p>
-    <w:p>
-      <w:hyperlink r:id="rId78" w:history="1">
-        <w:r>
-          <w:rPr>
-            <w:rStyle w:val="Hyperlink"/>
-          </w:rPr>
-          <w:t>https://leetcode.com/problems/sort-colors/</w:t>
-        </w:r>
-      </w:hyperlink>
+      <w:hyperlink r:id="rId81" w:history="1">
+        <w:r>
+          <w:rPr>
+            <w:rStyle w:val="Hyperlink"/>
+          </w:rPr>
+          <w:t>https://leetcode.com/problems/spiral-matrix/</w:t>
+        </w:r>
+      </w:hyperlink>
+      <w:r>
+        <w:t xml:space="preserve">  duplicate</w:t>
+      </w:r>
+    </w:p>
+    <w:p>
+      <w:hyperlink r:id="rId82" w:history="1">
+        <w:r>
+          <w:rPr>
+            <w:rStyle w:val="Hyperlink"/>
+          </w:rPr>
+          <w:t>https://leetcode.com/problems/binary-tree-right-side-view/</w:t>
+        </w:r>
+      </w:hyperlink>
+      <w:r>
+        <w:t xml:space="preserve"> </w:t>
+      </w:r>
+    </w:p>
+    <w:p>
+      <w:hyperlink r:id="rId83" w:history="1">
+        <w:r>
+          <w:rPr>
+            <w:rStyle w:val="Hyperlink"/>
+          </w:rPr>
+          <w:t>https://leetcode.com/problems/longest-palindromic-substring/</w:t>
+        </w:r>
+      </w:hyperlink>
+      <w:r>
+        <w:t xml:space="preserve"> duplicate</w:t>
+      </w:r>
+    </w:p>
+    <w:p>
+      <w:hyperlink r:id="rId84" w:history="1">
+        <w:r>
+          <w:rPr>
+            <w:rStyle w:val="Hyperlink"/>
+          </w:rPr>
+          <w:t>https://leetcode.com/problems/unique-paths/</w:t>
+        </w:r>
+      </w:hyperlink>
+      <w:r>
+        <w:t xml:space="preserve"> duplicate</w:t>
+      </w:r>
+    </w:p>
+    <w:p>
+      <w:hyperlink r:id="rId85" w:history="1">
+        <w:r>
+          <w:rPr>
+            <w:rStyle w:val="Hyperlink"/>
+          </w:rPr>
+          <w:t>https://leetcode.com/problems/construct-binary-tree-from-preorder-and-inorder-traversal/</w:t>
+        </w:r>
+      </w:hyperlink>
+      <w:r>
+        <w:t xml:space="preserve"> duplicate</w:t>
+      </w:r>
     </w:p>
     <w:p/>
     <w:p>
       <w:r>
-        <w:t>Week 6</w:t>
-      </w:r>
-    </w:p>
-    <w:p>
-      <w:hyperlink r:id="rId79" w:history="1">
-        <w:r>
-          <w:rPr>
-            <w:rStyle w:val="Hyperlink"/>
-          </w:rPr>
-          <w:t>https://leetcode.com/problems/word-break/</w:t>
-        </w:r>
-      </w:hyperlink>
-      <w:r>
-        <w:t xml:space="preserve"> duplicate</w:t>
-      </w:r>
-    </w:p>
-    <w:p>
-      <w:hyperlink r:id="rId80" w:history="1">
-        <w:r>
-          <w:rPr>
-            <w:rStyle w:val="Hyperlink"/>
-          </w:rPr>
-          <w:t>https://leetcode.com/problems/partition-equal-subset-sum/</w:t>
+        <w:t>Week 7</w:t>
+      </w:r>
+    </w:p>
+    <w:p>
+      <w:hyperlink r:id="rId86" w:history="1">
+        <w:r>
+          <w:rPr>
+            <w:rStyle w:val="Hyperlink"/>
+          </w:rPr>
+          <w:t>https://leetcode.com/problems/container-with-most-water/</w:t>
+        </w:r>
+      </w:hyperlink>
+      <w:r>
+        <w:t xml:space="preserve"> duplicate</w:t>
+      </w:r>
+    </w:p>
+    <w:p>
+      <w:hyperlink r:id="rId87" w:history="1">
+        <w:r>
+          <w:rPr>
+            <w:rStyle w:val="Hyperlink"/>
+          </w:rPr>
+          <w:t>https://leetcode.com/problems/word-search/</w:t>
+        </w:r>
+      </w:hyperlink>
+      <w:r>
+        <w:t xml:space="preserve"> duplicate</w:t>
+      </w:r>
+    </w:p>
+    <w:p>
+      <w:hyperlink r:id="rId88" w:history="1">
+        <w:r>
+          <w:rPr>
+            <w:rStyle w:val="Hyperlink"/>
+          </w:rPr>
+          <w:t>https://leetcode.com/problems/find-all-anagrams-in-a-string/</w:t>
         </w:r>
       </w:hyperlink>
       <w:r>
@@ -1002,12 +1115,12 @@
       </w:r>
     </w:p>
     <w:p>
-      <w:hyperlink r:id="rId81" w:history="1">
-        <w:r>
-          <w:rPr>
-            <w:rStyle w:val="Hyperlink"/>
-          </w:rPr>
-          <w:t>https://leetcode.com/problems/string-to-integer-atoi/</w:t>
+      <w:hyperlink r:id="rId89" w:history="1">
+        <w:r>
+          <w:rPr>
+            <w:rStyle w:val="Hyperlink"/>
+          </w:rPr>
+          <w:t>https://leetcode.com/problems/minimum-height-trees/</w:t>
         </w:r>
       </w:hyperlink>
       <w:r>
@@ -1015,109 +1128,80 @@
       </w:r>
     </w:p>
     <w:p>
-      <w:hyperlink r:id="rId82" w:history="1">
-        <w:r>
-          <w:rPr>
-            <w:rStyle w:val="Hyperlink"/>
-          </w:rPr>
-          <w:t>https://leetcode.com/problems/spiral-matrix/</w:t>
-        </w:r>
-      </w:hyperlink>
-      <w:r>
-        <w:t xml:space="preserve">  duplicate</w:t>
-      </w:r>
-    </w:p>
-    <w:p>
-      <w:hyperlink r:id="rId83" w:history="1">
-        <w:r>
-          <w:rPr>
-            <w:rStyle w:val="Hyperlink"/>
-          </w:rPr>
-          <w:t>https://leetcode.com/problems/binary-tree-right-side-view/</w:t>
+      <w:hyperlink r:id="rId90" w:history="1">
+        <w:r>
+          <w:rPr>
+            <w:rStyle w:val="Hyperlink"/>
+          </w:rPr>
+          <w:t>https://leetcode.com/problems/task-scheduler/</w:t>
         </w:r>
       </w:hyperlink>
       <w:r>
         <w:t xml:space="preserve"> </w:t>
       </w:r>
     </w:p>
-    <w:p>
-      <w:hyperlink r:id="rId84" w:history="1">
-        <w:r>
-          <w:rPr>
-            <w:rStyle w:val="Hyperlink"/>
-          </w:rPr>
-          <w:t>https://leetcode.com/problems/longest-palindromic-substring/</w:t>
-        </w:r>
-      </w:hyperlink>
-      <w:r>
-        <w:t xml:space="preserve"> duplicate</w:t>
-      </w:r>
-    </w:p>
-    <w:p>
-      <w:hyperlink r:id="rId85" w:history="1">
-        <w:r>
-          <w:rPr>
-            <w:rStyle w:val="Hyperlink"/>
-          </w:rPr>
-          <w:t>https://leetcode.com/problems/unique-paths/</w:t>
-        </w:r>
-      </w:hyperlink>
-      <w:r>
-        <w:t xml:space="preserve"> duplicate</w:t>
-      </w:r>
-    </w:p>
-    <w:p>
-      <w:hyperlink r:id="rId86" w:history="1">
-        <w:r>
-          <w:rPr>
-            <w:rStyle w:val="Hyperlink"/>
-          </w:rPr>
-          <w:t>https://leetcode.com/problems/construct-binary-tree-from-preorder-and-inorder-traversal/</w:t>
-        </w:r>
-      </w:hyperlink>
-      <w:r>
-        <w:t xml:space="preserve"> duplicate</w:t>
-      </w:r>
-    </w:p>
     <w:p/>
     <w:p>
       <w:r>
-        <w:t>Week 7</w:t>
-      </w:r>
-    </w:p>
-    <w:p>
-      <w:hyperlink r:id="rId87" w:history="1">
-        <w:r>
-          <w:rPr>
-            <w:rStyle w:val="Hyperlink"/>
-          </w:rPr>
-          <w:t>https://leetcode.com/problems/container-with-most-water/</w:t>
-        </w:r>
-      </w:hyperlink>
-      <w:r>
-        <w:t xml:space="preserve"> duplicate</w:t>
-      </w:r>
-    </w:p>
-    <w:p>
-      <w:hyperlink r:id="rId88" w:history="1">
-        <w:r>
-          <w:rPr>
-            <w:rStyle w:val="Hyperlink"/>
-          </w:rPr>
-          <w:t>https://leetcode.com/problems/word-search/</w:t>
-        </w:r>
-      </w:hyperlink>
-      <w:r>
-        <w:t xml:space="preserve"> duplicate</w:t>
-      </w:r>
-    </w:p>
-    <w:p>
-      <w:hyperlink r:id="rId89" w:history="1">
-        <w:r>
-          <w:rPr>
-            <w:rStyle w:val="Hyperlink"/>
-          </w:rPr>
-          <w:t>https://leetcode.com/problems/find-all-anagrams-in-a-string/</w:t>
+        <w:t>Week 8</w:t>
+      </w:r>
+    </w:p>
+    <w:p>
+      <w:hyperlink r:id="rId91" w:history="1">
+        <w:r>
+          <w:rPr>
+            <w:rStyle w:val="Hyperlink"/>
+          </w:rPr>
+          <w:t>https://leetcode.com/problems/kth-smallest-element-in-a-bst/</w:t>
+        </w:r>
+      </w:hyperlink>
+      <w:r>
+        <w:t xml:space="preserve"> duplicate</w:t>
+      </w:r>
+    </w:p>
+    <w:p>
+      <w:hyperlink r:id="rId92" w:history="1">
+        <w:r>
+          <w:rPr>
+            <w:rStyle w:val="Hyperlink"/>
+          </w:rPr>
+          <w:t>https://leetcode.com/problems/minimum-window-substring/</w:t>
+        </w:r>
+      </w:hyperlink>
+      <w:r>
+        <w:t xml:space="preserve"> duplicate</w:t>
+      </w:r>
+    </w:p>
+    <w:p>
+      <w:hyperlink r:id="rId93" w:history="1">
+        <w:r>
+          <w:rPr>
+            <w:rStyle w:val="Hyperlink"/>
+          </w:rPr>
+          <w:t>https://leetcode.com/problems/serialize-and-deserialize-binary-tree/</w:t>
+        </w:r>
+      </w:hyperlink>
+      <w:r>
+        <w:t xml:space="preserve"> duplicate</w:t>
+      </w:r>
+    </w:p>
+    <w:p>
+      <w:hyperlink r:id="rId94" w:history="1">
+        <w:r>
+          <w:rPr>
+            <w:rStyle w:val="Hyperlink"/>
+          </w:rPr>
+          <w:t>https://leetcode.com/problems/basic-calculator/</w:t>
+        </w:r>
+      </w:hyperlink>
+    </w:p>
+    <w:p>
+      <w:hyperlink r:id="rId95" w:history="1">
+        <w:r>
+          <w:rPr>
+            <w:rStyle w:val="Hyperlink"/>
+          </w:rPr>
+          <w:t>https://leetcode.com/problems/maximum-profit-in-job-scheduling/</w:t>
         </w:r>
       </w:hyperlink>
       <w:r>
@@ -1125,133 +1209,39 @@
       </w:r>
     </w:p>
     <w:p>
-      <w:hyperlink r:id="rId90" w:history="1">
-        <w:r>
-          <w:rPr>
-            <w:rStyle w:val="Hyperlink"/>
-          </w:rPr>
-          <w:t>https://leetcode.com/problems/minimum-height-trees/</w:t>
+      <w:hyperlink r:id="rId96" w:history="1">
+        <w:r>
+          <w:rPr>
+            <w:rStyle w:val="Hyperlink"/>
+          </w:rPr>
+          <w:t>https://leetcode.com/problems/merge-k-sorted-lists/</w:t>
+        </w:r>
+      </w:hyperlink>
+      <w:r>
+        <w:t xml:space="preserve"> duplicate</w:t>
+      </w:r>
+    </w:p>
+    <w:p>
+      <w:hyperlink r:id="rId97" w:history="1">
+        <w:r>
+          <w:rPr>
+            <w:rStyle w:val="Hyperlink"/>
+          </w:rPr>
+          <w:t>https://leetcode.com/problems/largest-rectangle-in-histogram/</w:t>
         </w:r>
       </w:hyperlink>
       <w:r>
         <w:t xml:space="preserve"> </w:t>
       </w:r>
     </w:p>
-    <w:p>
-      <w:hyperlink r:id="rId91" w:history="1">
-        <w:r>
-          <w:rPr>
-            <w:rStyle w:val="Hyperlink"/>
-          </w:rPr>
-          <w:t>https://leetcode.com/problems/task-scheduler/</w:t>
-        </w:r>
-      </w:hyperlink>
-      <w:r>
-        <w:t xml:space="preserve"> </w:t>
-      </w:r>
-    </w:p>
     <w:p/>
     <w:p>
       <w:r>
-        <w:t>Week 8</w:t>
-      </w:r>
-    </w:p>
-    <w:p>
-      <w:hyperlink r:id="rId92" w:history="1">
-        <w:r>
-          <w:rPr>
-            <w:rStyle w:val="Hyperlink"/>
-          </w:rPr>
-          <w:t>https://leetcode.com/problems/kth-smallest-element-in-a-bst/</w:t>
-        </w:r>
-      </w:hyperlink>
-      <w:r>
-        <w:t xml:space="preserve"> duplicate</w:t>
-      </w:r>
-    </w:p>
-    <w:p>
-      <w:hyperlink r:id="rId93" w:history="1">
-        <w:r>
-          <w:rPr>
-            <w:rStyle w:val="Hyperlink"/>
-          </w:rPr>
-          <w:t>https://leetcode.com/problems/minimum-window-substring/</w:t>
-        </w:r>
-      </w:hyperlink>
-      <w:r>
-        <w:t xml:space="preserve"> duplicate</w:t>
-      </w:r>
-    </w:p>
-    <w:p>
-      <w:hyperlink r:id="rId94" w:history="1">
-        <w:r>
-          <w:rPr>
-            <w:rStyle w:val="Hyperlink"/>
-          </w:rPr>
-          <w:t>https://leetcode.com/problems/serialize-and-deserialize-binary-tree/</w:t>
-        </w:r>
-      </w:hyperlink>
-      <w:r>
-        <w:t xml:space="preserve"> duplicate</w:t>
-      </w:r>
-    </w:p>
-    <w:p>
-      <w:hyperlink r:id="rId95" w:history="1">
-        <w:r>
-          <w:rPr>
-            <w:rStyle w:val="Hyperlink"/>
-          </w:rPr>
-          <w:t>https://leetcode.com/problems/basic-calculator/</w:t>
-        </w:r>
-      </w:hyperlink>
-    </w:p>
-    <w:p>
-      <w:hyperlink r:id="rId96" w:history="1">
-        <w:r>
-          <w:rPr>
-            <w:rStyle w:val="Hyperlink"/>
-          </w:rPr>
-          <w:t>https://leetcode.com/problems/maximum-profit-in-job-scheduling/</w:t>
-        </w:r>
-      </w:hyperlink>
-      <w:r>
-        <w:t xml:space="preserve"> </w:t>
-      </w:r>
-    </w:p>
-    <w:p>
-      <w:hyperlink r:id="rId97" w:history="1">
-        <w:r>
-          <w:rPr>
-            <w:rStyle w:val="Hyperlink"/>
-          </w:rPr>
-          <w:t>https://leetcode.com/problems/merge-k-sorted-lists/</w:t>
-        </w:r>
-      </w:hyperlink>
-      <w:r>
-        <w:t xml:space="preserve"> duplicate</w:t>
+        <w:t>what to study based on time left</w:t>
       </w:r>
     </w:p>
     <w:p>
       <w:hyperlink r:id="rId98" w:history="1">
-        <w:r>
-          <w:rPr>
-            <w:rStyle w:val="Hyperlink"/>
-          </w:rPr>
-          <w:t>https://leetcode.com/problems/largest-rectangle-in-histogram/</w:t>
-        </w:r>
-      </w:hyperlink>
-      <w:r>
-        <w:t xml:space="preserve"> </w:t>
-      </w:r>
-    </w:p>
-    <w:p/>
-    <w:p>
-      <w:r>
-        <w:t>what to study based on time left</w:t>
-      </w:r>
-    </w:p>
-    <w:p>
-      <w:hyperlink r:id="rId99" w:history="1">
         <w:r>
           <w:rPr>
             <w:rStyle w:val="Hyperlink"/>

</xml_diff>

<commit_message>
O(N) decode ways; Dynamic Programming section done
O(N) for decodeWays is done. This program uses two cached values for storage instead of the usual array. On to graphs
</commit_message>
<xml_diff>
--- a/Interview prep.docx
+++ b/Interview prep.docx
@@ -65,7 +65,7 @@
     <w:p/>
     <w:p>
       <w:r>
-        <w:t>Dynamic Programming</w:t>
+        <w:t>Graph</w:t>
       </w:r>
     </w:p>
     <w:p>
@@ -74,14 +74,9 @@
           <w:rPr>
             <w:rStyle w:val="Hyperlink"/>
           </w:rPr>
-          <w:t>https://leetcode.com/problems/decode-ways/</w:t>
-        </w:r>
-      </w:hyperlink>
-    </w:p>
-    <w:p>
-      <w:r>
-        <w:t>Graph</w:t>
-      </w:r>
+          <w:t>https://leetcode.com/problems/clone-graph/submissions/</w:t>
+        </w:r>
+      </w:hyperlink>
     </w:p>
     <w:p>
       <w:hyperlink r:id="rId8" w:history="1">
@@ -89,7 +84,7 @@
           <w:rPr>
             <w:rStyle w:val="Hyperlink"/>
           </w:rPr>
-          <w:t>https://leetcode.com/problems/clone-graph/submissions/</w:t>
+          <w:t>https://leetcode.com/problems/course-schedule/</w:t>
         </w:r>
       </w:hyperlink>
     </w:p>
@@ -99,7 +94,7 @@
           <w:rPr>
             <w:rStyle w:val="Hyperlink"/>
           </w:rPr>
-          <w:t>https://leetcode.com/problems/course-schedule/</w:t>
+          <w:t>https://leetcode.com/problems/pacific-atlantic-water-flow/</w:t>
         </w:r>
       </w:hyperlink>
     </w:p>
@@ -109,9 +104,14 @@
           <w:rPr>
             <w:rStyle w:val="Hyperlink"/>
           </w:rPr>
-          <w:t>https://leetcode.com/problems/pacific-atlantic-water-flow/</w:t>
-        </w:r>
-      </w:hyperlink>
+          <w:t>https://leetcode.com/problems/longest-consecutive-sequence/</w:t>
+        </w:r>
+      </w:hyperlink>
+    </w:p>
+    <w:p>
+      <w:r>
+        <w:t>Interval</w:t>
+      </w:r>
     </w:p>
     <w:p>
       <w:hyperlink r:id="rId11" w:history="1">
@@ -119,14 +119,9 @@
           <w:rPr>
             <w:rStyle w:val="Hyperlink"/>
           </w:rPr>
-          <w:t>https://leetcode.com/problems/longest-consecutive-sequence/</w:t>
-        </w:r>
-      </w:hyperlink>
-    </w:p>
-    <w:p>
-      <w:r>
-        <w:t>Interval</w:t>
-      </w:r>
+          <w:t>https://leetcode.com/problems/insert-interval/</w:t>
+        </w:r>
+      </w:hyperlink>
     </w:p>
     <w:p>
       <w:hyperlink r:id="rId12" w:history="1">
@@ -134,7 +129,7 @@
           <w:rPr>
             <w:rStyle w:val="Hyperlink"/>
           </w:rPr>
-          <w:t>https://leetcode.com/problems/insert-interval/</w:t>
+          <w:t>https://leetcode.com/problems/merge-intervals/</w:t>
         </w:r>
       </w:hyperlink>
     </w:p>
@@ -144,9 +139,14 @@
           <w:rPr>
             <w:rStyle w:val="Hyperlink"/>
           </w:rPr>
-          <w:t>https://leetcode.com/problems/merge-intervals/</w:t>
-        </w:r>
-      </w:hyperlink>
+          <w:t>https://leetcode.com/problems/non-overlapping-intervals/</w:t>
+        </w:r>
+      </w:hyperlink>
+    </w:p>
+    <w:p>
+      <w:r>
+        <w:t>Linked List</w:t>
+      </w:r>
     </w:p>
     <w:p>
       <w:hyperlink r:id="rId14" w:history="1">
@@ -154,14 +154,9 @@
           <w:rPr>
             <w:rStyle w:val="Hyperlink"/>
           </w:rPr>
-          <w:t>https://leetcode.com/problems/non-overlapping-intervals/</w:t>
-        </w:r>
-      </w:hyperlink>
-    </w:p>
-    <w:p>
-      <w:r>
-        <w:t>Linked List</w:t>
-      </w:r>
+          <w:t>https://leetcode.com/problems/reverse-linked-list/</w:t>
+        </w:r>
+      </w:hyperlink>
     </w:p>
     <w:p>
       <w:hyperlink r:id="rId15" w:history="1">
@@ -169,7 +164,7 @@
           <w:rPr>
             <w:rStyle w:val="Hyperlink"/>
           </w:rPr>
-          <w:t>https://leetcode.com/problems/reverse-linked-list/</w:t>
+          <w:t>https://leetcode.com/problems/linked-list-cycle/</w:t>
         </w:r>
       </w:hyperlink>
     </w:p>
@@ -179,7 +174,7 @@
           <w:rPr>
             <w:rStyle w:val="Hyperlink"/>
           </w:rPr>
-          <w:t>https://leetcode.com/problems/linked-list-cycle/</w:t>
+          <w:t>https://leetcode.com/problems/merge-k-sorted-lists/</w:t>
         </w:r>
       </w:hyperlink>
     </w:p>
@@ -189,9 +184,14 @@
           <w:rPr>
             <w:rStyle w:val="Hyperlink"/>
           </w:rPr>
-          <w:t>https://leetcode.com/problems/merge-k-sorted-lists/</w:t>
-        </w:r>
-      </w:hyperlink>
+          <w:t>https://leetcode.com/problems/reorder-list/submissions/</w:t>
+        </w:r>
+      </w:hyperlink>
+    </w:p>
+    <w:p>
+      <w:r>
+        <w:t>Matrix</w:t>
+      </w:r>
     </w:p>
     <w:p>
       <w:hyperlink r:id="rId18" w:history="1">
@@ -199,14 +199,9 @@
           <w:rPr>
             <w:rStyle w:val="Hyperlink"/>
           </w:rPr>
-          <w:t>https://leetcode.com/problems/reorder-list/submissions/</w:t>
-        </w:r>
-      </w:hyperlink>
-    </w:p>
-    <w:p>
-      <w:r>
-        <w:t>Matrix</w:t>
-      </w:r>
+          <w:t>https://leetcode.com/problems/spiral-matrix/</w:t>
+        </w:r>
+      </w:hyperlink>
     </w:p>
     <w:p>
       <w:hyperlink r:id="rId19" w:history="1">
@@ -214,9 +209,14 @@
           <w:rPr>
             <w:rStyle w:val="Hyperlink"/>
           </w:rPr>
-          <w:t>https://leetcode.com/problems/spiral-matrix/</w:t>
-        </w:r>
-      </w:hyperlink>
+          <w:t>https://leetcode.com/problems/word-search/</w:t>
+        </w:r>
+      </w:hyperlink>
+    </w:p>
+    <w:p>
+      <w:r>
+        <w:t>String</w:t>
+      </w:r>
     </w:p>
     <w:p>
       <w:hyperlink r:id="rId20" w:history="1">
@@ -224,15 +224,9 @@
           <w:rPr>
             <w:rStyle w:val="Hyperlink"/>
           </w:rPr>
-          <w:t>https://leetcode.com/problems/word-search/</w:t>
-        </w:r>
-      </w:hyperlink>
-    </w:p>
-    <w:p>
-      <w:r>
-        <w:lastRenderedPageBreak/>
-        <w:t>String</w:t>
-      </w:r>
+          <w:t>https://leetcode.com/problems/longest-substring-without-repeating-characters/</w:t>
+        </w:r>
+      </w:hyperlink>
     </w:p>
     <w:p>
       <w:hyperlink r:id="rId21" w:history="1">
@@ -240,7 +234,7 @@
           <w:rPr>
             <w:rStyle w:val="Hyperlink"/>
           </w:rPr>
-          <w:t>https://leetcode.com/problems/longest-substring-without-repeating-characters/</w:t>
+          <w:t>https://leetcode.com/problems/longest-repeating-character-replacement/</w:t>
         </w:r>
       </w:hyperlink>
     </w:p>
@@ -250,7 +244,7 @@
           <w:rPr>
             <w:rStyle w:val="Hyperlink"/>
           </w:rPr>
-          <w:t>https://leetcode.com/problems/longest-repeating-character-replacement/</w:t>
+          <w:t>https://leetcode.com/problems/minimum-window-substring/</w:t>
         </w:r>
       </w:hyperlink>
     </w:p>
@@ -260,7 +254,7 @@
           <w:rPr>
             <w:rStyle w:val="Hyperlink"/>
           </w:rPr>
-          <w:t>https://leetcode.com/problems/minimum-window-substring/</w:t>
+          <w:t>https://leetcode.com/problems/valid-palindrome/submissions/</w:t>
         </w:r>
       </w:hyperlink>
     </w:p>
@@ -270,7 +264,7 @@
           <w:rPr>
             <w:rStyle w:val="Hyperlink"/>
           </w:rPr>
-          <w:t>https://leetcode.com/problems/valid-palindrome/submissions/</w:t>
+          <w:t>https://leetcode.com/problems/longest-palindromic-substring/</w:t>
         </w:r>
       </w:hyperlink>
     </w:p>
@@ -280,9 +274,14 @@
           <w:rPr>
             <w:rStyle w:val="Hyperlink"/>
           </w:rPr>
-          <w:t>https://leetcode.com/problems/longest-palindromic-substring/</w:t>
-        </w:r>
-      </w:hyperlink>
+          <w:t>https://leetcode.com/problems/palindromic-substrings/</w:t>
+        </w:r>
+      </w:hyperlink>
+    </w:p>
+    <w:p>
+      <w:r>
+        <w:t>Tree</w:t>
+      </w:r>
     </w:p>
     <w:p>
       <w:hyperlink r:id="rId26" w:history="1">
@@ -290,14 +289,9 @@
           <w:rPr>
             <w:rStyle w:val="Hyperlink"/>
           </w:rPr>
-          <w:t>https://leetcode.com/problems/palindromic-substrings/</w:t>
-        </w:r>
-      </w:hyperlink>
-    </w:p>
-    <w:p>
-      <w:r>
-        <w:t>Tree</w:t>
-      </w:r>
+          <w:t>https://leetcode.com/problems/maximum-depth-of-binary-tree/</w:t>
+        </w:r>
+      </w:hyperlink>
     </w:p>
     <w:p>
       <w:hyperlink r:id="rId27" w:history="1">
@@ -305,7 +299,7 @@
           <w:rPr>
             <w:rStyle w:val="Hyperlink"/>
           </w:rPr>
-          <w:t>https://leetcode.com/problems/maximum-depth-of-binary-tree/</w:t>
+          <w:t>https://leetcode.com/problems/same-tree/</w:t>
         </w:r>
       </w:hyperlink>
     </w:p>
@@ -315,7 +309,7 @@
           <w:rPr>
             <w:rStyle w:val="Hyperlink"/>
           </w:rPr>
-          <w:t>https://leetcode.com/problems/same-tree/</w:t>
+          <w:t>https://leetcode.com/problems/invert-binary-tree/</w:t>
         </w:r>
       </w:hyperlink>
     </w:p>
@@ -325,7 +319,7 @@
           <w:rPr>
             <w:rStyle w:val="Hyperlink"/>
           </w:rPr>
-          <w:t>https://leetcode.com/problems/invert-binary-tree/</w:t>
+          <w:t>https://leetcode.com/problems/binary-tree-maximum-path-sum/</w:t>
         </w:r>
       </w:hyperlink>
     </w:p>
@@ -335,7 +329,7 @@
           <w:rPr>
             <w:rStyle w:val="Hyperlink"/>
           </w:rPr>
-          <w:t>https://leetcode.com/problems/binary-tree-maximum-path-sum/</w:t>
+          <w:t>https://leetcode.com/problems/binary-tree-level-order-traversal/</w:t>
         </w:r>
       </w:hyperlink>
     </w:p>
@@ -345,7 +339,7 @@
           <w:rPr>
             <w:rStyle w:val="Hyperlink"/>
           </w:rPr>
-          <w:t>https://leetcode.com/problems/binary-tree-level-order-traversal/</w:t>
+          <w:t>https://leetcode.com/problems/serialize-and-deserialize-binary-tree/</w:t>
         </w:r>
       </w:hyperlink>
     </w:p>
@@ -355,7 +349,7 @@
           <w:rPr>
             <w:rStyle w:val="Hyperlink"/>
           </w:rPr>
-          <w:t>https://leetcode.com/problems/serialize-and-deserialize-binary-tree/</w:t>
+          <w:t>https://leetcode.com/problems/kth-smallest-element-in-a-bst/</w:t>
         </w:r>
       </w:hyperlink>
     </w:p>
@@ -365,7 +359,7 @@
           <w:rPr>
             <w:rStyle w:val="Hyperlink"/>
           </w:rPr>
-          <w:t>https://leetcode.com/problems/kth-smallest-element-in-a-bst/</w:t>
+          <w:t>https://leetcode.com/problems/lowest-common-ancestor-of-a-binary-search-tree/</w:t>
         </w:r>
       </w:hyperlink>
     </w:p>
@@ -375,7 +369,7 @@
           <w:rPr>
             <w:rStyle w:val="Hyperlink"/>
           </w:rPr>
-          <w:t>https://leetcode.com/problems/lowest-common-ancestor-of-a-binary-search-tree/</w:t>
+          <w:t>https://leetcode.com/problems/implement-trie-prefix-tree/</w:t>
         </w:r>
       </w:hyperlink>
     </w:p>
@@ -385,7 +379,7 @@
           <w:rPr>
             <w:rStyle w:val="Hyperlink"/>
           </w:rPr>
-          <w:t>https://leetcode.com/problems/implement-trie-prefix-tree/</w:t>
+          <w:t>https://leetcode.com/problems/design-add-and-search-words-data-structure/</w:t>
         </w:r>
       </w:hyperlink>
     </w:p>
@@ -395,7 +389,7 @@
           <w:rPr>
             <w:rStyle w:val="Hyperlink"/>
           </w:rPr>
-          <w:t>https://leetcode.com/problems/design-add-and-search-words-data-structure/</w:t>
+          <w:t>https://leetcode.com/problems/word-search-ii/</w:t>
         </w:r>
       </w:hyperlink>
     </w:p>
@@ -405,9 +399,14 @@
           <w:rPr>
             <w:rStyle w:val="Hyperlink"/>
           </w:rPr>
-          <w:t>https://leetcode.com/problems/word-search-ii/</w:t>
-        </w:r>
-      </w:hyperlink>
+          <w:t>https://leetcode.com/problems/construct-binary-tree-from-preorder-and-inorder-traversal/</w:t>
+        </w:r>
+      </w:hyperlink>
+    </w:p>
+    <w:p>
+      <w:r>
+        <w:t>Heap</w:t>
+      </w:r>
     </w:p>
     <w:p>
       <w:hyperlink r:id="rId38" w:history="1">
@@ -415,14 +414,9 @@
           <w:rPr>
             <w:rStyle w:val="Hyperlink"/>
           </w:rPr>
-          <w:t>https://leetcode.com/problems/construct-binary-tree-from-preorder-and-inorder-traversal/</w:t>
-        </w:r>
-      </w:hyperlink>
-    </w:p>
-    <w:p>
-      <w:r>
-        <w:t>Heap</w:t>
-      </w:r>
+          <w:t>https://leetcode.com/problems/top-k-frequent-elements/</w:t>
+        </w:r>
+      </w:hyperlink>
     </w:p>
     <w:p>
       <w:hyperlink r:id="rId39" w:history="1">
@@ -430,28 +424,18 @@
           <w:rPr>
             <w:rStyle w:val="Hyperlink"/>
           </w:rPr>
-          <w:t>https://leetcode.com/problems/top-k-frequent-elements/</w:t>
-        </w:r>
-      </w:hyperlink>
+          <w:t>https://leetcode.com/problems/find-median-from-data-stream/</w:t>
+        </w:r>
+      </w:hyperlink>
+    </w:p>
+    <w:p/>
+    <w:p>
+      <w:r>
+        <w:t>Resources from lists:</w:t>
+      </w:r>
     </w:p>
     <w:p>
       <w:hyperlink r:id="rId40" w:history="1">
-        <w:r>
-          <w:rPr>
-            <w:rStyle w:val="Hyperlink"/>
-          </w:rPr>
-          <w:t>https://leetcode.com/problems/find-median-from-data-stream/</w:t>
-        </w:r>
-      </w:hyperlink>
-    </w:p>
-    <w:p/>
-    <w:p>
-      <w:r>
-        <w:t>Resources from lists:</w:t>
-      </w:r>
-    </w:p>
-    <w:p>
-      <w:hyperlink r:id="rId41" w:history="1">
         <w:r>
           <w:rPr>
             <w:rStyle w:val="Hyperlink"/>
@@ -470,24 +454,36 @@
       </w:r>
     </w:p>
     <w:p>
+      <w:hyperlink r:id="rId41" w:history="1">
+        <w:r>
+          <w:rPr>
+            <w:rStyle w:val="Hyperlink"/>
+          </w:rPr>
+          <w:t>https://www.techinterviewhandbook.org/grind75</w:t>
+        </w:r>
+      </w:hyperlink>
+    </w:p>
+    <w:p>
+      <w:r>
+        <w:t>Problems not caught in previous 2 lists: 26</w:t>
+      </w:r>
+    </w:p>
+    <w:p>
+      <w:r>
+        <w:t>Week 1</w:t>
+      </w:r>
+    </w:p>
+    <w:p>
       <w:hyperlink r:id="rId42" w:history="1">
         <w:r>
           <w:rPr>
             <w:rStyle w:val="Hyperlink"/>
           </w:rPr>
-          <w:t>https://www.techinterviewhandbook.org/grind75</w:t>
-        </w:r>
-      </w:hyperlink>
-    </w:p>
-    <w:p>
-      <w:r>
-        <w:lastRenderedPageBreak/>
-        <w:t>Problems not caught in previous 2 lists: 26</w:t>
-      </w:r>
-    </w:p>
-    <w:p>
-      <w:r>
-        <w:t>Week 1</w:t>
+          <w:t>https://leetcode.com/problems/two-sum/</w:t>
+        </w:r>
+      </w:hyperlink>
+      <w:r>
+        <w:t xml:space="preserve"> duplicate</w:t>
       </w:r>
     </w:p>
     <w:p>
@@ -496,7 +492,7 @@
           <w:rPr>
             <w:rStyle w:val="Hyperlink"/>
           </w:rPr>
-          <w:t>https://leetcode.com/problems/two-sum/</w:t>
+          <w:t>https://leetcode.com/problems/best-time-to-buy-and-sell-stock/</w:t>
         </w:r>
       </w:hyperlink>
       <w:r>
@@ -509,7 +505,7 @@
           <w:rPr>
             <w:rStyle w:val="Hyperlink"/>
           </w:rPr>
-          <w:t>https://leetcode.com/problems/best-time-to-buy-and-sell-stock/</w:t>
+          <w:t>https://leetcode.com/problems/valid-palindrome/</w:t>
         </w:r>
       </w:hyperlink>
       <w:r>
@@ -522,7 +518,7 @@
           <w:rPr>
             <w:rStyle w:val="Hyperlink"/>
           </w:rPr>
-          <w:t>https://leetcode.com/problems/valid-palindrome/</w:t>
+          <w:t>https://leetcode.com/problems/invert-binary-tree/</w:t>
         </w:r>
       </w:hyperlink>
       <w:r>
@@ -535,12 +531,9 @@
           <w:rPr>
             <w:rStyle w:val="Hyperlink"/>
           </w:rPr>
-          <w:t>https://leetcode.com/problems/invert-binary-tree/</w:t>
-        </w:r>
-      </w:hyperlink>
-      <w:r>
-        <w:t xml:space="preserve"> duplicate</w:t>
-      </w:r>
+          <w:t>https://leetcode.com/problems/binary-search/</w:t>
+        </w:r>
+      </w:hyperlink>
     </w:p>
     <w:p>
       <w:hyperlink r:id="rId47" w:history="1">
@@ -548,22 +541,12 @@
           <w:rPr>
             <w:rStyle w:val="Hyperlink"/>
           </w:rPr>
-          <w:t>https://leetcode.com/problems/binary-search/</w:t>
+          <w:t>https://leetcode.com/problems/lowest-common-ancestor-of-a-binary-search-tree/</w:t>
         </w:r>
       </w:hyperlink>
     </w:p>
     <w:p>
       <w:hyperlink r:id="rId48" w:history="1">
-        <w:r>
-          <w:rPr>
-            <w:rStyle w:val="Hyperlink"/>
-          </w:rPr>
-          <w:t>https://leetcode.com/problems/lowest-common-ancestor-of-a-binary-search-tree/</w:t>
-        </w:r>
-      </w:hyperlink>
-    </w:p>
-    <w:p>
-      <w:hyperlink r:id="rId49" w:history="1">
         <w:r>
           <w:rPr>
             <w:rStyle w:val="Hyperlink"/>
@@ -587,6 +570,21 @@
       <w:r>
         <w:tab/>
       </w:r>
+    </w:p>
+    <w:p>
+      <w:pPr>
+        <w:tabs>
+          <w:tab w:val="left" w:pos="3204"/>
+        </w:tabs>
+      </w:pPr>
+      <w:hyperlink r:id="rId49" w:history="1">
+        <w:r>
+          <w:rPr>
+            <w:rStyle w:val="Hyperlink"/>
+          </w:rPr>
+          <w:t>https://leetcode.com/problems/first-bad-version/</w:t>
+        </w:r>
+      </w:hyperlink>
     </w:p>
     <w:p>
       <w:pPr>
@@ -599,7 +597,7 @@
           <w:rPr>
             <w:rStyle w:val="Hyperlink"/>
           </w:rPr>
-          <w:t>https://leetcode.com/problems/first-bad-version/</w:t>
+          <w:t>https://leetcode.com/problems/ransom-note/</w:t>
         </w:r>
       </w:hyperlink>
     </w:p>
@@ -614,9 +612,12 @@
           <w:rPr>
             <w:rStyle w:val="Hyperlink"/>
           </w:rPr>
-          <w:t>https://leetcode.com/problems/ransom-note/</w:t>
-        </w:r>
-      </w:hyperlink>
+          <w:t>https://leetcode.com/problems/climbing-stairs/</w:t>
+        </w:r>
+      </w:hyperlink>
+      <w:r>
+        <w:t xml:space="preserve"> duplicate</w:t>
+      </w:r>
     </w:p>
     <w:p>
       <w:pPr>
@@ -629,25 +630,43 @@
           <w:rPr>
             <w:rStyle w:val="Hyperlink"/>
           </w:rPr>
-          <w:t>https://leetcode.com/problems/climbing-stairs/</w:t>
-        </w:r>
-      </w:hyperlink>
-      <w:r>
-        <w:t xml:space="preserve"> duplicate</w:t>
-      </w:r>
-    </w:p>
-    <w:p>
-      <w:pPr>
-        <w:tabs>
-          <w:tab w:val="left" w:pos="3204"/>
-        </w:tabs>
-      </w:pPr>
+          <w:t>https://leetcode.com/problems/longest-palindrome/</w:t>
+        </w:r>
+      </w:hyperlink>
+      <w:r>
+        <w:t xml:space="preserve"> </w:t>
+      </w:r>
+    </w:p>
+    <w:p>
       <w:hyperlink r:id="rId53" w:history="1">
         <w:r>
           <w:rPr>
             <w:rStyle w:val="Hyperlink"/>
           </w:rPr>
-          <w:t>https://leetcode.com/problems/longest-palindrome/</w:t>
+          <w:t>https://leetcode.com/problems/reverse-linked-list/</w:t>
+        </w:r>
+      </w:hyperlink>
+      <w:r>
+        <w:t xml:space="preserve"> duplicate</w:t>
+      </w:r>
+    </w:p>
+    <w:p>
+      <w:hyperlink r:id="rId54" w:history="1">
+        <w:r>
+          <w:rPr>
+            <w:rStyle w:val="Hyperlink"/>
+          </w:rPr>
+          <w:t>https://leetcode.com/problems/diameter-of-binary-tree/</w:t>
+        </w:r>
+      </w:hyperlink>
+    </w:p>
+    <w:p>
+      <w:hyperlink r:id="rId55" w:history="1">
+        <w:r>
+          <w:rPr>
+            <w:rStyle w:val="Hyperlink"/>
+          </w:rPr>
+          <w:t>https://leetcode.com/problems/middle-of-the-linked-list/</w:t>
         </w:r>
       </w:hyperlink>
       <w:r>
@@ -655,48 +674,103 @@
       </w:r>
     </w:p>
     <w:p>
-      <w:hyperlink r:id="rId54" w:history="1">
-        <w:r>
-          <w:rPr>
-            <w:rStyle w:val="Hyperlink"/>
-          </w:rPr>
-          <w:t>https://leetcode.com/problems/reverse-linked-list/</w:t>
-        </w:r>
-      </w:hyperlink>
-      <w:r>
-        <w:t xml:space="preserve"> duplicate</w:t>
-      </w:r>
-    </w:p>
-    <w:p>
-      <w:hyperlink r:id="rId55" w:history="1">
-        <w:r>
-          <w:rPr>
-            <w:rStyle w:val="Hyperlink"/>
-          </w:rPr>
-          <w:t>https://leetcode.com/problems/diameter-of-binary-tree/</w:t>
-        </w:r>
-      </w:hyperlink>
-    </w:p>
-    <w:p>
       <w:hyperlink r:id="rId56" w:history="1">
         <w:r>
           <w:rPr>
             <w:rStyle w:val="Hyperlink"/>
           </w:rPr>
-          <w:t>https://leetcode.com/problems/middle-of-the-linked-list/</w:t>
+          <w:t>https://leetcode.com/problems/maximum-depth-of-binary-tree/</w:t>
         </w:r>
       </w:hyperlink>
       <w:r>
         <w:t xml:space="preserve"> </w:t>
       </w:r>
     </w:p>
+    <w:p/>
+    <w:p>
+      <w:r>
+        <w:t>Week 3</w:t>
+      </w:r>
+    </w:p>
     <w:p>
       <w:hyperlink r:id="rId57" w:history="1">
         <w:r>
           <w:rPr>
             <w:rStyle w:val="Hyperlink"/>
           </w:rPr>
-          <w:t>https://leetcode.com/problems/maximum-depth-of-binary-tree/</w:t>
+          <w:t>https://leetcode.com/problems/insert-interval/</w:t>
+        </w:r>
+      </w:hyperlink>
+      <w:r>
+        <w:t xml:space="preserve"> duplicate</w:t>
+      </w:r>
+    </w:p>
+    <w:p>
+      <w:hyperlink r:id="rId58" w:history="1">
+        <w:r>
+          <w:rPr>
+            <w:rStyle w:val="Hyperlink"/>
+          </w:rPr>
+          <w:t>https://leetcode.com/problems/01-matrix/</w:t>
+        </w:r>
+      </w:hyperlink>
+    </w:p>
+    <w:p>
+      <w:hyperlink r:id="rId59" w:history="1">
+        <w:r>
+          <w:rPr>
+            <w:rStyle w:val="Hyperlink"/>
+          </w:rPr>
+          <w:t>https://leetcode.com/problems/k-closest-points-to-origin/</w:t>
+        </w:r>
+      </w:hyperlink>
+    </w:p>
+    <w:p>
+      <w:hyperlink r:id="rId60" w:history="1">
+        <w:r>
+          <w:rPr>
+            <w:rStyle w:val="Hyperlink"/>
+          </w:rPr>
+          <w:t>https://leetcode.com/problems/longest-substring-without-repeating-characters/</w:t>
+        </w:r>
+      </w:hyperlink>
+      <w:r>
+        <w:t xml:space="preserve"> duplicate</w:t>
+      </w:r>
+    </w:p>
+    <w:p>
+      <w:hyperlink r:id="rId61" w:history="1">
+        <w:r>
+          <w:rPr>
+            <w:rStyle w:val="Hyperlink"/>
+          </w:rPr>
+          <w:t>https://leetcode.com/problems/3sum/</w:t>
+        </w:r>
+      </w:hyperlink>
+      <w:r>
+        <w:t xml:space="preserve"> duplicate</w:t>
+      </w:r>
+    </w:p>
+    <w:p>
+      <w:hyperlink r:id="rId62" w:history="1">
+        <w:r>
+          <w:rPr>
+            <w:rStyle w:val="Hyperlink"/>
+          </w:rPr>
+          <w:t>https://leetcode.com/problems/clone-graph/submissions/</w:t>
+        </w:r>
+      </w:hyperlink>
+      <w:r>
+        <w:t xml:space="preserve"> duplicate</w:t>
+      </w:r>
+    </w:p>
+    <w:p>
+      <w:hyperlink r:id="rId63" w:history="1">
+        <w:r>
+          <w:rPr>
+            <w:rStyle w:val="Hyperlink"/>
+          </w:rPr>
+          <w:t>https://leetcode.com/problems/evaluate-reverse-polish-notation/</w:t>
         </w:r>
       </w:hyperlink>
       <w:r>
@@ -706,79 +780,7 @@
     <w:p/>
     <w:p>
       <w:r>
-        <w:t>Week 3</w:t>
-      </w:r>
-    </w:p>
-    <w:p>
-      <w:hyperlink r:id="rId58" w:history="1">
-        <w:r>
-          <w:rPr>
-            <w:rStyle w:val="Hyperlink"/>
-          </w:rPr>
-          <w:t>https://leetcode.com/problems/insert-interval/</w:t>
-        </w:r>
-      </w:hyperlink>
-      <w:r>
-        <w:t xml:space="preserve"> duplicate</w:t>
-      </w:r>
-    </w:p>
-    <w:p>
-      <w:hyperlink r:id="rId59" w:history="1">
-        <w:r>
-          <w:rPr>
-            <w:rStyle w:val="Hyperlink"/>
-          </w:rPr>
-          <w:t>https://leetcode.com/problems/01-matrix/</w:t>
-        </w:r>
-      </w:hyperlink>
-    </w:p>
-    <w:p>
-      <w:hyperlink r:id="rId60" w:history="1">
-        <w:r>
-          <w:rPr>
-            <w:rStyle w:val="Hyperlink"/>
-          </w:rPr>
-          <w:t>https://leetcode.com/problems/k-closest-points-to-origin/</w:t>
-        </w:r>
-      </w:hyperlink>
-    </w:p>
-    <w:p>
-      <w:hyperlink r:id="rId61" w:history="1">
-        <w:r>
-          <w:rPr>
-            <w:rStyle w:val="Hyperlink"/>
-          </w:rPr>
-          <w:t>https://leetcode.com/problems/longest-substring-without-repeating-characters/</w:t>
-        </w:r>
-      </w:hyperlink>
-      <w:r>
-        <w:t xml:space="preserve"> duplicate</w:t>
-      </w:r>
-    </w:p>
-    <w:p>
-      <w:hyperlink r:id="rId62" w:history="1">
-        <w:r>
-          <w:rPr>
-            <w:rStyle w:val="Hyperlink"/>
-          </w:rPr>
-          <w:t>https://leetcode.com/problems/3sum/</w:t>
-        </w:r>
-      </w:hyperlink>
-      <w:r>
-        <w:t xml:space="preserve"> duplicate</w:t>
-      </w:r>
-    </w:p>
-    <w:p>
-      <w:hyperlink r:id="rId63" w:history="1">
-        <w:r>
-          <w:rPr>
-            <w:rStyle w:val="Hyperlink"/>
-          </w:rPr>
-          <w:t>https://leetcode.com/problems/clone-graph/submissions/</w:t>
-        </w:r>
-      </w:hyperlink>
-      <w:r>
-        <w:t xml:space="preserve"> duplicate</w:t>
+        <w:t>Week 4</w:t>
       </w:r>
     </w:p>
     <w:p>
@@ -787,78 +789,88 @@
           <w:rPr>
             <w:rStyle w:val="Hyperlink"/>
           </w:rPr>
-          <w:t>https://leetcode.com/problems/evaluate-reverse-polish-notation/</w:t>
+          <w:t>https://leetcode.com/problems/course-schedule/</w:t>
+        </w:r>
+      </w:hyperlink>
+      <w:r>
+        <w:t xml:space="preserve"> duplicate</w:t>
+      </w:r>
+    </w:p>
+    <w:p>
+      <w:hyperlink r:id="rId65" w:history="1">
+        <w:r>
+          <w:rPr>
+            <w:rStyle w:val="Hyperlink"/>
+          </w:rPr>
+          <w:t>https://leetcode.com/problems/implement-trie-prefix-tree/</w:t>
+        </w:r>
+      </w:hyperlink>
+      <w:r>
+        <w:t xml:space="preserve"> duplicate</w:t>
+      </w:r>
+    </w:p>
+    <w:p>
+      <w:hyperlink r:id="rId66" w:history="1">
+        <w:r>
+          <w:rPr>
+            <w:rStyle w:val="Hyperlink"/>
+          </w:rPr>
+          <w:t>https://leetcode.com/problems/coin-change/</w:t>
+        </w:r>
+      </w:hyperlink>
+      <w:r>
+        <w:t xml:space="preserve"> duplicate</w:t>
+      </w:r>
+    </w:p>
+    <w:p>
+      <w:hyperlink r:id="rId67" w:history="1">
+        <w:r>
+          <w:rPr>
+            <w:rStyle w:val="Hyperlink"/>
+          </w:rPr>
+          <w:t>https://leetcode.com/problems/product-of-array-except-self/</w:t>
+        </w:r>
+      </w:hyperlink>
+      <w:r>
+        <w:t xml:space="preserve"> duplicate</w:t>
+      </w:r>
+    </w:p>
+    <w:p>
+      <w:hyperlink r:id="rId68" w:history="1">
+        <w:r>
+          <w:rPr>
+            <w:rStyle w:val="Hyperlink"/>
+          </w:rPr>
+          <w:t>https://leetcode.com/problems/min-stack/</w:t>
         </w:r>
       </w:hyperlink>
       <w:r>
         <w:t xml:space="preserve"> </w:t>
       </w:r>
     </w:p>
+    <w:p>
+      <w:hyperlink r:id="rId69" w:history="1">
+        <w:r>
+          <w:rPr>
+            <w:rStyle w:val="Hyperlink"/>
+          </w:rPr>
+          <w:t>https://leetcode.com/problems/rotting-oranges/</w:t>
+        </w:r>
+      </w:hyperlink>
+    </w:p>
     <w:p/>
     <w:p>
       <w:r>
-        <w:t>Week 4</w:t>
-      </w:r>
-    </w:p>
-    <w:p>
-      <w:hyperlink r:id="rId65" w:history="1">
-        <w:r>
-          <w:rPr>
-            <w:rStyle w:val="Hyperlink"/>
-          </w:rPr>
-          <w:t>https://leetcode.com/problems/course-schedule/</w:t>
-        </w:r>
-      </w:hyperlink>
-      <w:r>
-        <w:t xml:space="preserve"> duplicate</w:t>
-      </w:r>
-    </w:p>
-    <w:p>
-      <w:hyperlink r:id="rId66" w:history="1">
-        <w:r>
-          <w:rPr>
-            <w:rStyle w:val="Hyperlink"/>
-          </w:rPr>
-          <w:t>https://leetcode.com/problems/implement-trie-prefix-tree/</w:t>
-        </w:r>
-      </w:hyperlink>
-      <w:r>
-        <w:t xml:space="preserve"> duplicate</w:t>
-      </w:r>
-    </w:p>
-    <w:p>
-      <w:hyperlink r:id="rId67" w:history="1">
-        <w:r>
-          <w:rPr>
-            <w:rStyle w:val="Hyperlink"/>
-          </w:rPr>
-          <w:t>https://leetcode.com/problems/coin-change/</w:t>
-        </w:r>
-      </w:hyperlink>
-      <w:r>
-        <w:t xml:space="preserve"> duplicate</w:t>
-      </w:r>
-    </w:p>
-    <w:p>
-      <w:hyperlink r:id="rId68" w:history="1">
-        <w:r>
-          <w:rPr>
-            <w:rStyle w:val="Hyperlink"/>
-          </w:rPr>
-          <w:t>https://leetcode.com/problems/product-of-array-except-self/</w:t>
-        </w:r>
-      </w:hyperlink>
-      <w:r>
-        <w:t xml:space="preserve"> duplicate</w:t>
-      </w:r>
-    </w:p>
-    <w:p>
-      <w:hyperlink r:id="rId69" w:history="1">
-        <w:r>
-          <w:rPr>
-            <w:rStyle w:val="Hyperlink"/>
-          </w:rPr>
-          <w:t>https://leetcode.com/problems/min-stack/</w:t>
+        <w:t>Week 5</w:t>
+      </w:r>
+    </w:p>
+    <w:p>
+      <w:hyperlink r:id="rId70" w:history="1">
+        <w:r>
+          <w:rPr>
+            <w:rStyle w:val="Hyperlink"/>
+          </w:rPr>
+          <w:t>https://leetcode.com/problems/combination-sum/</w:t>
         </w:r>
       </w:hyperlink>
       <w:r>
@@ -866,28 +878,77 @@
       </w:r>
     </w:p>
     <w:p>
-      <w:hyperlink r:id="rId70" w:history="1">
-        <w:r>
-          <w:rPr>
-            <w:rStyle w:val="Hyperlink"/>
-          </w:rPr>
-          <w:t>https://leetcode.com/problems/rotting-oranges/</w:t>
+      <w:hyperlink r:id="rId71" w:history="1">
+        <w:r>
+          <w:rPr>
+            <w:rStyle w:val="Hyperlink"/>
+          </w:rPr>
+          <w:t>https://leetcode.com/problems/merge-intervals/</w:t>
+        </w:r>
+      </w:hyperlink>
+      <w:r>
+        <w:t xml:space="preserve"> duplicate</w:t>
+      </w:r>
+    </w:p>
+    <w:p>
+      <w:hyperlink r:id="rId72" w:history="1">
+        <w:r>
+          <w:rPr>
+            <w:rStyle w:val="Hyperlink"/>
+          </w:rPr>
+          <w:t>https://leetcode.com/problems/time-based-key-value-store/</w:t>
+        </w:r>
+      </w:hyperlink>
+      <w:r>
+        <w:t xml:space="preserve"> </w:t>
+      </w:r>
+    </w:p>
+    <w:p>
+      <w:hyperlink r:id="rId73" w:history="1">
+        <w:r>
+          <w:rPr>
+            <w:rStyle w:val="Hyperlink"/>
+          </w:rPr>
+          <w:t>https://leetcode.com/problems/accounts-merge/</w:t>
+        </w:r>
+      </w:hyperlink>
+    </w:p>
+    <w:p>
+      <w:hyperlink r:id="rId74" w:history="1">
+        <w:r>
+          <w:rPr>
+            <w:rStyle w:val="Hyperlink"/>
+          </w:rPr>
+          <w:t>https://leetcode.com/problems/sort-colors/</w:t>
         </w:r>
       </w:hyperlink>
     </w:p>
     <w:p/>
     <w:p>
       <w:r>
-        <w:t>Week 5</w:t>
-      </w:r>
-    </w:p>
-    <w:p>
-      <w:hyperlink r:id="rId71" w:history="1">
-        <w:r>
-          <w:rPr>
-            <w:rStyle w:val="Hyperlink"/>
-          </w:rPr>
-          <w:t>https://leetcode.com/problems/combination-sum/</w:t>
+        <w:t>Week 6</w:t>
+      </w:r>
+    </w:p>
+    <w:p>
+      <w:hyperlink r:id="rId75" w:history="1">
+        <w:r>
+          <w:rPr>
+            <w:rStyle w:val="Hyperlink"/>
+          </w:rPr>
+          <w:t>https://leetcode.com/problems/word-break/</w:t>
+        </w:r>
+      </w:hyperlink>
+      <w:r>
+        <w:t xml:space="preserve"> duplicate</w:t>
+      </w:r>
+    </w:p>
+    <w:p>
+      <w:hyperlink r:id="rId76" w:history="1">
+        <w:r>
+          <w:rPr>
+            <w:rStyle w:val="Hyperlink"/>
+          </w:rPr>
+          <w:t>https://leetcode.com/problems/partition-equal-subset-sum/</w:t>
         </w:r>
       </w:hyperlink>
       <w:r>
@@ -895,25 +956,12 @@
       </w:r>
     </w:p>
     <w:p>
-      <w:hyperlink r:id="rId72" w:history="1">
-        <w:r>
-          <w:rPr>
-            <w:rStyle w:val="Hyperlink"/>
-          </w:rPr>
-          <w:t>https://leetcode.com/problems/merge-intervals/</w:t>
-        </w:r>
-      </w:hyperlink>
-      <w:r>
-        <w:t xml:space="preserve"> duplicate</w:t>
-      </w:r>
-    </w:p>
-    <w:p>
-      <w:hyperlink r:id="rId73" w:history="1">
-        <w:r>
-          <w:rPr>
-            <w:rStyle w:val="Hyperlink"/>
-          </w:rPr>
-          <w:t>https://leetcode.com/problems/time-based-key-value-store/</w:t>
+      <w:hyperlink r:id="rId77" w:history="1">
+        <w:r>
+          <w:rPr>
+            <w:rStyle w:val="Hyperlink"/>
+          </w:rPr>
+          <w:t>https://leetcode.com/problems/string-to-integer-atoi/</w:t>
         </w:r>
       </w:hyperlink>
       <w:r>
@@ -921,51 +969,109 @@
       </w:r>
     </w:p>
     <w:p>
-      <w:hyperlink r:id="rId74" w:history="1">
-        <w:r>
-          <w:rPr>
-            <w:rStyle w:val="Hyperlink"/>
-          </w:rPr>
-          <w:t>https://leetcode.com/problems/accounts-merge/</w:t>
-        </w:r>
-      </w:hyperlink>
-    </w:p>
-    <w:p>
-      <w:hyperlink r:id="rId75" w:history="1">
-        <w:r>
-          <w:rPr>
-            <w:rStyle w:val="Hyperlink"/>
-          </w:rPr>
-          <w:t>https://leetcode.com/problems/sort-colors/</w:t>
-        </w:r>
-      </w:hyperlink>
+      <w:hyperlink r:id="rId78" w:history="1">
+        <w:r>
+          <w:rPr>
+            <w:rStyle w:val="Hyperlink"/>
+          </w:rPr>
+          <w:t>https://leetcode.com/problems/spiral-matrix/</w:t>
+        </w:r>
+      </w:hyperlink>
+      <w:r>
+        <w:t xml:space="preserve">  duplicate</w:t>
+      </w:r>
+    </w:p>
+    <w:p>
+      <w:hyperlink r:id="rId79" w:history="1">
+        <w:r>
+          <w:rPr>
+            <w:rStyle w:val="Hyperlink"/>
+          </w:rPr>
+          <w:t>https://leetcode.com/problems/binary-tree-right-side-view/</w:t>
+        </w:r>
+      </w:hyperlink>
+      <w:r>
+        <w:t xml:space="preserve"> </w:t>
+      </w:r>
+    </w:p>
+    <w:p>
+      <w:hyperlink r:id="rId80" w:history="1">
+        <w:r>
+          <w:rPr>
+            <w:rStyle w:val="Hyperlink"/>
+          </w:rPr>
+          <w:t>https://leetcode.com/problems/longest-palindromic-substring/</w:t>
+        </w:r>
+      </w:hyperlink>
+      <w:r>
+        <w:t xml:space="preserve"> duplicate</w:t>
+      </w:r>
+    </w:p>
+    <w:p>
+      <w:hyperlink r:id="rId81" w:history="1">
+        <w:r>
+          <w:rPr>
+            <w:rStyle w:val="Hyperlink"/>
+          </w:rPr>
+          <w:t>https://leetcode.com/problems/unique-paths/</w:t>
+        </w:r>
+      </w:hyperlink>
+      <w:r>
+        <w:t xml:space="preserve"> duplicate</w:t>
+      </w:r>
+    </w:p>
+    <w:p>
+      <w:hyperlink r:id="rId82" w:history="1">
+        <w:r>
+          <w:rPr>
+            <w:rStyle w:val="Hyperlink"/>
+          </w:rPr>
+          <w:t>https://leetcode.com/problems/construct-binary-tree-from-preorder-and-inorder-traversal/</w:t>
+        </w:r>
+      </w:hyperlink>
+      <w:r>
+        <w:t xml:space="preserve"> duplicate</w:t>
+      </w:r>
     </w:p>
     <w:p/>
     <w:p>
       <w:r>
-        <w:t>Week 6</w:t>
-      </w:r>
-    </w:p>
-    <w:p>
-      <w:hyperlink r:id="rId76" w:history="1">
-        <w:r>
-          <w:rPr>
-            <w:rStyle w:val="Hyperlink"/>
-          </w:rPr>
-          <w:t>https://leetcode.com/problems/word-break/</w:t>
-        </w:r>
-      </w:hyperlink>
-      <w:r>
-        <w:t xml:space="preserve"> duplicate</w:t>
-      </w:r>
-    </w:p>
-    <w:p>
-      <w:hyperlink r:id="rId77" w:history="1">
-        <w:r>
-          <w:rPr>
-            <w:rStyle w:val="Hyperlink"/>
-          </w:rPr>
-          <w:t>https://leetcode.com/problems/partition-equal-subset-sum/</w:t>
+        <w:t>Week 7</w:t>
+      </w:r>
+    </w:p>
+    <w:p>
+      <w:hyperlink r:id="rId83" w:history="1">
+        <w:r>
+          <w:rPr>
+            <w:rStyle w:val="Hyperlink"/>
+          </w:rPr>
+          <w:t>https://leetcode.com/problems/container-with-most-water/</w:t>
+        </w:r>
+      </w:hyperlink>
+      <w:r>
+        <w:t xml:space="preserve"> duplicate</w:t>
+      </w:r>
+    </w:p>
+    <w:p>
+      <w:hyperlink r:id="rId84" w:history="1">
+        <w:r>
+          <w:rPr>
+            <w:rStyle w:val="Hyperlink"/>
+          </w:rPr>
+          <w:t>https://leetcode.com/problems/word-search/</w:t>
+        </w:r>
+      </w:hyperlink>
+      <w:r>
+        <w:t xml:space="preserve"> duplicate</w:t>
+      </w:r>
+    </w:p>
+    <w:p>
+      <w:hyperlink r:id="rId85" w:history="1">
+        <w:r>
+          <w:rPr>
+            <w:rStyle w:val="Hyperlink"/>
+          </w:rPr>
+          <w:t>https://leetcode.com/problems/find-all-anagrams-in-a-string/</w:t>
         </w:r>
       </w:hyperlink>
       <w:r>
@@ -973,12 +1079,12 @@
       </w:r>
     </w:p>
     <w:p>
-      <w:hyperlink r:id="rId78" w:history="1">
-        <w:r>
-          <w:rPr>
-            <w:rStyle w:val="Hyperlink"/>
-          </w:rPr>
-          <w:t>https://leetcode.com/problems/string-to-integer-atoi/</w:t>
+      <w:hyperlink r:id="rId86" w:history="1">
+        <w:r>
+          <w:rPr>
+            <w:rStyle w:val="Hyperlink"/>
+          </w:rPr>
+          <w:t>https://leetcode.com/problems/minimum-height-trees/</w:t>
         </w:r>
       </w:hyperlink>
       <w:r>
@@ -986,109 +1092,81 @@
       </w:r>
     </w:p>
     <w:p>
-      <w:hyperlink r:id="rId79" w:history="1">
-        <w:r>
-          <w:rPr>
-            <w:rStyle w:val="Hyperlink"/>
-          </w:rPr>
-          <w:t>https://leetcode.com/problems/spiral-matrix/</w:t>
-        </w:r>
-      </w:hyperlink>
-      <w:r>
-        <w:t xml:space="preserve">  duplicate</w:t>
-      </w:r>
-    </w:p>
-    <w:p>
-      <w:hyperlink r:id="rId80" w:history="1">
-        <w:r>
-          <w:rPr>
-            <w:rStyle w:val="Hyperlink"/>
-          </w:rPr>
-          <w:t>https://leetcode.com/problems/binary-tree-right-side-view/</w:t>
+      <w:hyperlink r:id="rId87" w:history="1">
+        <w:r>
+          <w:rPr>
+            <w:rStyle w:val="Hyperlink"/>
+          </w:rPr>
+          <w:t>https://leetcode.com/problems/task-scheduler/</w:t>
         </w:r>
       </w:hyperlink>
       <w:r>
         <w:t xml:space="preserve"> </w:t>
       </w:r>
     </w:p>
-    <w:p>
-      <w:hyperlink r:id="rId81" w:history="1">
-        <w:r>
-          <w:rPr>
-            <w:rStyle w:val="Hyperlink"/>
-          </w:rPr>
-          <w:t>https://leetcode.com/problems/longest-palindromic-substring/</w:t>
-        </w:r>
-      </w:hyperlink>
-      <w:r>
-        <w:t xml:space="preserve"> duplicate</w:t>
-      </w:r>
-    </w:p>
-    <w:p>
-      <w:hyperlink r:id="rId82" w:history="1">
-        <w:r>
-          <w:rPr>
-            <w:rStyle w:val="Hyperlink"/>
-          </w:rPr>
-          <w:t>https://leetcode.com/problems/unique-paths/</w:t>
-        </w:r>
-      </w:hyperlink>
-      <w:r>
-        <w:t xml:space="preserve"> duplicate</w:t>
-      </w:r>
-    </w:p>
-    <w:p>
-      <w:hyperlink r:id="rId83" w:history="1">
-        <w:r>
-          <w:rPr>
-            <w:rStyle w:val="Hyperlink"/>
-          </w:rPr>
-          <w:t>https://leetcode.com/problems/construct-binary-tree-from-preorder-and-inorder-traversal/</w:t>
-        </w:r>
-      </w:hyperlink>
-      <w:r>
-        <w:t xml:space="preserve"> duplicate</w:t>
-      </w:r>
-    </w:p>
     <w:p/>
     <w:p>
       <w:r>
-        <w:t>Week 7</w:t>
-      </w:r>
-    </w:p>
-    <w:p>
-      <w:hyperlink r:id="rId84" w:history="1">
-        <w:r>
-          <w:rPr>
-            <w:rStyle w:val="Hyperlink"/>
-          </w:rPr>
-          <w:t>https://leetcode.com/problems/container-with-most-water/</w:t>
-        </w:r>
-      </w:hyperlink>
-      <w:r>
-        <w:t xml:space="preserve"> duplicate</w:t>
-      </w:r>
-    </w:p>
-    <w:p>
-      <w:hyperlink r:id="rId85" w:history="1">
-        <w:r>
-          <w:rPr>
-            <w:rStyle w:val="Hyperlink"/>
-          </w:rPr>
-          <w:t>https://leetcode.com/problems/word-search/</w:t>
-        </w:r>
-      </w:hyperlink>
-      <w:r>
-        <w:t xml:space="preserve"> duplicate</w:t>
-      </w:r>
-    </w:p>
-    <w:p>
-      <w:hyperlink r:id="rId86" w:history="1">
-        <w:r>
-          <w:rPr>
-            <w:rStyle w:val="Hyperlink"/>
-          </w:rPr>
-          <w:t>https://leetcode.com/problems/find-all-anagrams-in-a-string/</w:t>
+        <w:lastRenderedPageBreak/>
+        <w:t>Week 8</w:t>
+      </w:r>
+    </w:p>
+    <w:p>
+      <w:hyperlink r:id="rId88" w:history="1">
+        <w:r>
+          <w:rPr>
+            <w:rStyle w:val="Hyperlink"/>
+          </w:rPr>
+          <w:t>https://leetcode.com/problems/kth-smallest-element-in-a-bst/</w:t>
+        </w:r>
+      </w:hyperlink>
+      <w:r>
+        <w:t xml:space="preserve"> duplicate</w:t>
+      </w:r>
+    </w:p>
+    <w:p>
+      <w:hyperlink r:id="rId89" w:history="1">
+        <w:r>
+          <w:rPr>
+            <w:rStyle w:val="Hyperlink"/>
+          </w:rPr>
+          <w:t>https://leetcode.com/problems/minimum-window-substring/</w:t>
+        </w:r>
+      </w:hyperlink>
+      <w:r>
+        <w:t xml:space="preserve"> duplicate</w:t>
+      </w:r>
+    </w:p>
+    <w:p>
+      <w:hyperlink r:id="rId90" w:history="1">
+        <w:r>
+          <w:rPr>
+            <w:rStyle w:val="Hyperlink"/>
+          </w:rPr>
+          <w:t>https://leetcode.com/problems/serialize-and-deserialize-binary-tree/</w:t>
+        </w:r>
+      </w:hyperlink>
+      <w:r>
+        <w:t xml:space="preserve"> duplicate</w:t>
+      </w:r>
+    </w:p>
+    <w:p>
+      <w:hyperlink r:id="rId91" w:history="1">
+        <w:r>
+          <w:rPr>
+            <w:rStyle w:val="Hyperlink"/>
+          </w:rPr>
+          <w:t>https://leetcode.com/problems/basic-calculator/</w:t>
+        </w:r>
+      </w:hyperlink>
+    </w:p>
+    <w:p>
+      <w:hyperlink r:id="rId92" w:history="1">
+        <w:r>
+          <w:rPr>
+            <w:rStyle w:val="Hyperlink"/>
+          </w:rPr>
+          <w:t>https://leetcode.com/problems/maximum-profit-in-job-scheduling/</w:t>
         </w:r>
       </w:hyperlink>
       <w:r>
@@ -1096,133 +1174,39 @@
       </w:r>
     </w:p>
     <w:p>
-      <w:hyperlink r:id="rId87" w:history="1">
-        <w:r>
-          <w:rPr>
-            <w:rStyle w:val="Hyperlink"/>
-          </w:rPr>
-          <w:t>https://leetcode.com/problems/minimum-height-trees/</w:t>
+      <w:hyperlink r:id="rId93" w:history="1">
+        <w:r>
+          <w:rPr>
+            <w:rStyle w:val="Hyperlink"/>
+          </w:rPr>
+          <w:t>https://leetcode.com/problems/merge-k-sorted-lists/</w:t>
+        </w:r>
+      </w:hyperlink>
+      <w:r>
+        <w:t xml:space="preserve"> duplicate</w:t>
+      </w:r>
+    </w:p>
+    <w:p>
+      <w:hyperlink r:id="rId94" w:history="1">
+        <w:r>
+          <w:rPr>
+            <w:rStyle w:val="Hyperlink"/>
+          </w:rPr>
+          <w:t>https://leetcode.com/problems/largest-rectangle-in-histogram/</w:t>
         </w:r>
       </w:hyperlink>
       <w:r>
         <w:t xml:space="preserve"> </w:t>
       </w:r>
     </w:p>
-    <w:p>
-      <w:hyperlink r:id="rId88" w:history="1">
-        <w:r>
-          <w:rPr>
-            <w:rStyle w:val="Hyperlink"/>
-          </w:rPr>
-          <w:t>https://leetcode.com/problems/task-scheduler/</w:t>
-        </w:r>
-      </w:hyperlink>
-      <w:r>
-        <w:t xml:space="preserve"> </w:t>
-      </w:r>
-    </w:p>
     <w:p/>
     <w:p>
       <w:r>
-        <w:t>Week 8</w:t>
-      </w:r>
-    </w:p>
-    <w:p>
-      <w:hyperlink r:id="rId89" w:history="1">
-        <w:r>
-          <w:rPr>
-            <w:rStyle w:val="Hyperlink"/>
-          </w:rPr>
-          <w:t>https://leetcode.com/problems/kth-smallest-element-in-a-bst/</w:t>
-        </w:r>
-      </w:hyperlink>
-      <w:r>
-        <w:t xml:space="preserve"> duplicate</w:t>
-      </w:r>
-    </w:p>
-    <w:p>
-      <w:hyperlink r:id="rId90" w:history="1">
-        <w:r>
-          <w:rPr>
-            <w:rStyle w:val="Hyperlink"/>
-          </w:rPr>
-          <w:t>https://leetcode.com/problems/minimum-window-substring/</w:t>
-        </w:r>
-      </w:hyperlink>
-      <w:r>
-        <w:t xml:space="preserve"> duplicate</w:t>
-      </w:r>
-    </w:p>
-    <w:p>
-      <w:hyperlink r:id="rId91" w:history="1">
-        <w:r>
-          <w:rPr>
-            <w:rStyle w:val="Hyperlink"/>
-          </w:rPr>
-          <w:t>https://leetcode.com/problems/serialize-and-deserialize-binary-tree/</w:t>
-        </w:r>
-      </w:hyperlink>
-      <w:r>
-        <w:t xml:space="preserve"> duplicate</w:t>
-      </w:r>
-    </w:p>
-    <w:p>
-      <w:hyperlink r:id="rId92" w:history="1">
-        <w:r>
-          <w:rPr>
-            <w:rStyle w:val="Hyperlink"/>
-          </w:rPr>
-          <w:t>https://leetcode.com/problems/basic-calculator/</w:t>
-        </w:r>
-      </w:hyperlink>
-    </w:p>
-    <w:p>
-      <w:hyperlink r:id="rId93" w:history="1">
-        <w:r>
-          <w:rPr>
-            <w:rStyle w:val="Hyperlink"/>
-          </w:rPr>
-          <w:t>https://leetcode.com/problems/maximum-profit-in-job-scheduling/</w:t>
-        </w:r>
-      </w:hyperlink>
-      <w:r>
-        <w:t xml:space="preserve"> </w:t>
-      </w:r>
-    </w:p>
-    <w:p>
-      <w:hyperlink r:id="rId94" w:history="1">
-        <w:r>
-          <w:rPr>
-            <w:rStyle w:val="Hyperlink"/>
-          </w:rPr>
-          <w:t>https://leetcode.com/problems/merge-k-sorted-lists/</w:t>
-        </w:r>
-      </w:hyperlink>
-      <w:r>
-        <w:t xml:space="preserve"> duplicate</w:t>
+        <w:t>what to study based on time left</w:t>
       </w:r>
     </w:p>
     <w:p>
       <w:hyperlink r:id="rId95" w:history="1">
-        <w:r>
-          <w:rPr>
-            <w:rStyle w:val="Hyperlink"/>
-          </w:rPr>
-          <w:t>https://leetcode.com/problems/largest-rectangle-in-histogram/</w:t>
-        </w:r>
-      </w:hyperlink>
-      <w:r>
-        <w:t xml:space="preserve"> </w:t>
-      </w:r>
-    </w:p>
-    <w:p/>
-    <w:p>
-      <w:r>
-        <w:t>what to study based on time left</w:t>
-      </w:r>
-    </w:p>
-    <w:p>
-      <w:hyperlink r:id="rId96" w:history="1">
         <w:r>
           <w:rPr>
             <w:rStyle w:val="Hyperlink"/>

</xml_diff>

<commit_message>
O(n log n) for mergeIntervals using quick sort
This would have been O(N) if it wasn't for those meddling unsorted vectors and their dog too.
</commit_message>
<xml_diff>
--- a/Interview prep.docx
+++ b/Interview prep.docx
@@ -64,10 +64,16 @@
     </w:p>
     <w:p>
       <w:r>
-        <w:t>33 left</w:t>
-      </w:r>
-      <w:r>
-        <w:t xml:space="preserve"> with graph at 4</w:t>
+        <w:t>28</w:t>
+      </w:r>
+      <w:r>
+        <w:t xml:space="preserve"> left</w:t>
+      </w:r>
+      <w:r>
+        <w:t xml:space="preserve"> with graph at </w:t>
+      </w:r>
+      <w:r>
+        <w:t>1</w:t>
       </w:r>
     </w:p>
     <w:p>
@@ -102,9 +108,17 @@
           <w:rPr>
             <w:rStyle w:val="Hyperlink"/>
           </w:rPr>
-          <w:t>https://leetcode.com/problems/insert-interval/</w:t>
-        </w:r>
-      </w:hyperlink>
+          <w:t>https://leetcode.com/problems/non-overlapping-intervals/</w:t>
+        </w:r>
+      </w:hyperlink>
+    </w:p>
+    <w:p>
+      <w:r>
+        <w:t>Linked List</w:t>
+      </w:r>
+      <w:r>
+        <w:t xml:space="preserve"> 4</w:t>
+      </w:r>
     </w:p>
     <w:p>
       <w:hyperlink r:id="rId9" w:history="1">
@@ -112,7 +126,7 @@
           <w:rPr>
             <w:rStyle w:val="Hyperlink"/>
           </w:rPr>
-          <w:t>https://leetcode.com/problems/merge-intervals/</w:t>
+          <w:t>https://leetcode.com/problems/reverse-linked-list/</w:t>
         </w:r>
       </w:hyperlink>
     </w:p>
@@ -122,17 +136,9 @@
           <w:rPr>
             <w:rStyle w:val="Hyperlink"/>
           </w:rPr>
-          <w:t>https://leetcode.com/problems/non-overlapping-intervals/</w:t>
-        </w:r>
-      </w:hyperlink>
-    </w:p>
-    <w:p>
-      <w:r>
-        <w:t>Linked List</w:t>
-      </w:r>
-      <w:r>
-        <w:t xml:space="preserve"> 4</w:t>
-      </w:r>
+          <w:t>https://leetcode.com/problems/linked-list-cycle/</w:t>
+        </w:r>
+      </w:hyperlink>
     </w:p>
     <w:p>
       <w:hyperlink r:id="rId11" w:history="1">
@@ -140,7 +146,7 @@
           <w:rPr>
             <w:rStyle w:val="Hyperlink"/>
           </w:rPr>
-          <w:t>https://leetcode.com/problems/reverse-linked-list/</w:t>
+          <w:t>https://leetcode.com/problems/merge-k-sorted-lists/</w:t>
         </w:r>
       </w:hyperlink>
     </w:p>
@@ -150,9 +156,17 @@
           <w:rPr>
             <w:rStyle w:val="Hyperlink"/>
           </w:rPr>
-          <w:t>https://leetcode.com/problems/linked-list-cycle/</w:t>
-        </w:r>
-      </w:hyperlink>
+          <w:t>https://leetcode.com/problems/reorder-list/submissions/</w:t>
+        </w:r>
+      </w:hyperlink>
+    </w:p>
+    <w:p>
+      <w:r>
+        <w:t>Matrix</w:t>
+      </w:r>
+      <w:r>
+        <w:t xml:space="preserve"> 2 </w:t>
+      </w:r>
     </w:p>
     <w:p>
       <w:hyperlink r:id="rId13" w:history="1">
@@ -160,7 +174,7 @@
           <w:rPr>
             <w:rStyle w:val="Hyperlink"/>
           </w:rPr>
-          <w:t>https://leetcode.com/problems/merge-k-sorted-lists/</w:t>
+          <w:t>https://leetcode.com/problems/spiral-matrix/</w:t>
         </w:r>
       </w:hyperlink>
     </w:p>
@@ -170,16 +184,16 @@
           <w:rPr>
             <w:rStyle w:val="Hyperlink"/>
           </w:rPr>
-          <w:t>https://leetcode.com/problems/reorder-list/submissions/</w:t>
-        </w:r>
-      </w:hyperlink>
-    </w:p>
-    <w:p>
-      <w:r>
-        <w:t>Matrix</w:t>
-      </w:r>
-      <w:r>
-        <w:t xml:space="preserve"> 2 </w:t>
+          <w:t>https://leetcode.com/problems/word-search/</w:t>
+        </w:r>
+      </w:hyperlink>
+    </w:p>
+    <w:p>
+      <w:r>
+        <w:t>String</w:t>
+      </w:r>
+      <w:r>
+        <w:t xml:space="preserve"> 6</w:t>
       </w:r>
     </w:p>
     <w:p>
@@ -188,7 +202,7 @@
           <w:rPr>
             <w:rStyle w:val="Hyperlink"/>
           </w:rPr>
-          <w:t>https://leetcode.com/problems/spiral-matrix/</w:t>
+          <w:t>https://leetcode.com/problems/longest-substring-without-repeating-characters/</w:t>
         </w:r>
       </w:hyperlink>
     </w:p>
@@ -198,17 +212,9 @@
           <w:rPr>
             <w:rStyle w:val="Hyperlink"/>
           </w:rPr>
-          <w:t>https://leetcode.com/problems/word-search/</w:t>
-        </w:r>
-      </w:hyperlink>
-    </w:p>
-    <w:p>
-      <w:r>
-        <w:t>String</w:t>
-      </w:r>
-      <w:r>
-        <w:t xml:space="preserve"> 6</w:t>
-      </w:r>
+          <w:t>https://leetcode.com/problems/longest-repeating-character-replacement/</w:t>
+        </w:r>
+      </w:hyperlink>
     </w:p>
     <w:p>
       <w:hyperlink r:id="rId17" w:history="1">
@@ -216,7 +222,7 @@
           <w:rPr>
             <w:rStyle w:val="Hyperlink"/>
           </w:rPr>
-          <w:t>https://leetcode.com/problems/longest-substring-without-repeating-characters/</w:t>
+          <w:t>https://leetcode.com/problems/minimum-window-substring/</w:t>
         </w:r>
       </w:hyperlink>
     </w:p>
@@ -226,7 +232,7 @@
           <w:rPr>
             <w:rStyle w:val="Hyperlink"/>
           </w:rPr>
-          <w:t>https://leetcode.com/problems/longest-repeating-character-replacement/</w:t>
+          <w:t>https://leetcode.com/problems/valid-palindrome/submissions/</w:t>
         </w:r>
       </w:hyperlink>
     </w:p>
@@ -236,7 +242,7 @@
           <w:rPr>
             <w:rStyle w:val="Hyperlink"/>
           </w:rPr>
-          <w:t>https://leetcode.com/problems/minimum-window-substring/</w:t>
+          <w:t>https://leetcode.com/problems/longest-palindromic-substring/</w:t>
         </w:r>
       </w:hyperlink>
     </w:p>
@@ -246,9 +252,18 @@
           <w:rPr>
             <w:rStyle w:val="Hyperlink"/>
           </w:rPr>
-          <w:t>https://leetcode.com/problems/valid-palindrome/submissions/</w:t>
-        </w:r>
-      </w:hyperlink>
+          <w:t>https://leetcode.com/problems/palindromic-substrings/</w:t>
+        </w:r>
+      </w:hyperlink>
+    </w:p>
+    <w:p>
+      <w:r>
+        <w:lastRenderedPageBreak/>
+        <w:t>Tree</w:t>
+      </w:r>
+      <w:r>
+        <w:t xml:space="preserve"> 12</w:t>
+      </w:r>
     </w:p>
     <w:p>
       <w:hyperlink r:id="rId21" w:history="1">
@@ -256,7 +271,7 @@
           <w:rPr>
             <w:rStyle w:val="Hyperlink"/>
           </w:rPr>
-          <w:t>https://leetcode.com/problems/longest-palindromic-substring/</w:t>
+          <w:t>https://leetcode.com/problems/maximum-depth-of-binary-tree/</w:t>
         </w:r>
       </w:hyperlink>
     </w:p>
@@ -266,17 +281,9 @@
           <w:rPr>
             <w:rStyle w:val="Hyperlink"/>
           </w:rPr>
-          <w:t>https://leetcode.com/problems/palindromic-substrings/</w:t>
-        </w:r>
-      </w:hyperlink>
-    </w:p>
-    <w:p>
-      <w:r>
-        <w:t>Tree</w:t>
-      </w:r>
-      <w:r>
-        <w:t xml:space="preserve"> 12</w:t>
-      </w:r>
+          <w:t>https://leetcode.com/problems/same-tree/</w:t>
+        </w:r>
+      </w:hyperlink>
     </w:p>
     <w:p>
       <w:hyperlink r:id="rId23" w:history="1">
@@ -284,7 +291,7 @@
           <w:rPr>
             <w:rStyle w:val="Hyperlink"/>
           </w:rPr>
-          <w:t>https://leetcode.com/problems/maximum-depth-of-binary-tree/</w:t>
+          <w:t>https://leetcode.com/problems/invert-binary-tree/</w:t>
         </w:r>
       </w:hyperlink>
     </w:p>
@@ -294,7 +301,7 @@
           <w:rPr>
             <w:rStyle w:val="Hyperlink"/>
           </w:rPr>
-          <w:t>https://leetcode.com/problems/same-tree/</w:t>
+          <w:t>https://leetcode.com/problems/binary-tree-maximum-path-sum/</w:t>
         </w:r>
       </w:hyperlink>
     </w:p>
@@ -304,7 +311,7 @@
           <w:rPr>
             <w:rStyle w:val="Hyperlink"/>
           </w:rPr>
-          <w:t>https://leetcode.com/problems/invert-binary-tree/</w:t>
+          <w:t>https://leetcode.com/problems/binary-tree-level-order-traversal/</w:t>
         </w:r>
       </w:hyperlink>
     </w:p>
@@ -314,7 +321,7 @@
           <w:rPr>
             <w:rStyle w:val="Hyperlink"/>
           </w:rPr>
-          <w:t>https://leetcode.com/problems/binary-tree-maximum-path-sum/</w:t>
+          <w:t>https://leetcode.com/problems/serialize-and-deserialize-binary-tree/</w:t>
         </w:r>
       </w:hyperlink>
     </w:p>
@@ -324,7 +331,7 @@
           <w:rPr>
             <w:rStyle w:val="Hyperlink"/>
           </w:rPr>
-          <w:t>https://leetcode.com/problems/binary-tree-level-order-traversal/</w:t>
+          <w:t>https://leetcode.com/problems/kth-smallest-element-in-a-bst/</w:t>
         </w:r>
       </w:hyperlink>
     </w:p>
@@ -334,7 +341,7 @@
           <w:rPr>
             <w:rStyle w:val="Hyperlink"/>
           </w:rPr>
-          <w:t>https://leetcode.com/problems/serialize-and-deserialize-binary-tree/</w:t>
+          <w:t>https://leetcode.com/problems/lowest-common-ancestor-of-a-binary-search-tree/</w:t>
         </w:r>
       </w:hyperlink>
     </w:p>
@@ -344,7 +351,7 @@
           <w:rPr>
             <w:rStyle w:val="Hyperlink"/>
           </w:rPr>
-          <w:t>https://leetcode.com/problems/kth-smallest-element-in-a-bst/</w:t>
+          <w:t>https://leetcode.com/problems/implement-trie-prefix-tree/</w:t>
         </w:r>
       </w:hyperlink>
     </w:p>
@@ -354,7 +361,7 @@
           <w:rPr>
             <w:rStyle w:val="Hyperlink"/>
           </w:rPr>
-          <w:t>https://leetcode.com/problems/lowest-common-ancestor-of-a-binary-search-tree/</w:t>
+          <w:t>https://leetcode.com/problems/design-add-and-search-words-data-structure/</w:t>
         </w:r>
       </w:hyperlink>
     </w:p>
@@ -364,7 +371,7 @@
           <w:rPr>
             <w:rStyle w:val="Hyperlink"/>
           </w:rPr>
-          <w:t>https://leetcode.com/problems/implement-trie-prefix-tree/</w:t>
+          <w:t>https://leetcode.com/problems/word-search-ii/</w:t>
         </w:r>
       </w:hyperlink>
     </w:p>
@@ -374,9 +381,17 @@
           <w:rPr>
             <w:rStyle w:val="Hyperlink"/>
           </w:rPr>
-          <w:t>https://leetcode.com/problems/design-add-and-search-words-data-structure/</w:t>
-        </w:r>
-      </w:hyperlink>
+          <w:t>https://leetcode.com/problems/construct-binary-tree-from-preorder-and-inorder-traversal/</w:t>
+        </w:r>
+      </w:hyperlink>
+    </w:p>
+    <w:p>
+      <w:r>
+        <w:t>Heap</w:t>
+      </w:r>
+      <w:r>
+        <w:t xml:space="preserve"> 2</w:t>
+      </w:r>
     </w:p>
     <w:p>
       <w:hyperlink r:id="rId33" w:history="1">
@@ -384,7 +399,7 @@
           <w:rPr>
             <w:rStyle w:val="Hyperlink"/>
           </w:rPr>
-          <w:t>https://leetcode.com/problems/word-search-ii/</w:t>
+          <w:t>https://leetcode.com/problems/top-k-frequent-elements/</w:t>
         </w:r>
       </w:hyperlink>
     </w:p>
@@ -394,16 +409,14 @@
           <w:rPr>
             <w:rStyle w:val="Hyperlink"/>
           </w:rPr>
-          <w:t>https://leetcode.com/problems/construct-binary-tree-from-preorder-and-inorder-traversal/</w:t>
-        </w:r>
-      </w:hyperlink>
-    </w:p>
-    <w:p>
-      <w:r>
-        <w:t>Heap</w:t>
-      </w:r>
-      <w:r>
-        <w:t xml:space="preserve"> 2</w:t>
+          <w:t>https://leetcode.com/problems/find-median-from-data-stream/</w:t>
+        </w:r>
+      </w:hyperlink>
+    </w:p>
+    <w:p/>
+    <w:p>
+      <w:r>
+        <w:t>Go back to for better solutions:</w:t>
       </w:r>
     </w:p>
     <w:p>
@@ -412,44 +425,18 @@
           <w:rPr>
             <w:rStyle w:val="Hyperlink"/>
           </w:rPr>
-          <w:t>https://leetcode.com/problems/top-k-frequent-elements/</w:t>
-        </w:r>
-      </w:hyperlink>
+          <w:t>https://leetcode.com/problems/pacific-atlantic-water-flow/solutions/</w:t>
+        </w:r>
+      </w:hyperlink>
+    </w:p>
+    <w:p/>
+    <w:p>
+      <w:r>
+        <w:t>Resources from lists:</w:t>
+      </w:r>
     </w:p>
     <w:p>
       <w:hyperlink r:id="rId36" w:history="1">
-        <w:r>
-          <w:rPr>
-            <w:rStyle w:val="Hyperlink"/>
-          </w:rPr>
-          <w:t>https://leetcode.com/problems/find-median-from-data-stream/</w:t>
-        </w:r>
-      </w:hyperlink>
-    </w:p>
-    <w:p/>
-    <w:p>
-      <w:r>
-        <w:t>Go back to for better solutions:</w:t>
-      </w:r>
-    </w:p>
-    <w:p>
-      <w:hyperlink r:id="rId37" w:history="1">
-        <w:r>
-          <w:rPr>
-            <w:rStyle w:val="Hyperlink"/>
-          </w:rPr>
-          <w:t>https://leetcode.com/problems/pacific-atlantic-water-flow/solutions/</w:t>
-        </w:r>
-      </w:hyperlink>
-    </w:p>
-    <w:p/>
-    <w:p>
-      <w:r>
-        <w:t>Resources from lists:</w:t>
-      </w:r>
-    </w:p>
-    <w:p>
-      <w:hyperlink r:id="rId38" w:history="1">
         <w:r>
           <w:rPr>
             <w:rStyle w:val="Hyperlink"/>
@@ -468,23 +455,49 @@
       </w:r>
     </w:p>
     <w:p>
+      <w:hyperlink r:id="rId37" w:history="1">
+        <w:r>
+          <w:rPr>
+            <w:rStyle w:val="Hyperlink"/>
+          </w:rPr>
+          <w:t>https://www.techinterviewhandbook.org/grind75</w:t>
+        </w:r>
+      </w:hyperlink>
+    </w:p>
+    <w:p>
+      <w:r>
+        <w:t>Problems not caught in previous 2 lists: 26</w:t>
+      </w:r>
+    </w:p>
+    <w:p>
+      <w:r>
+        <w:t>Week 1</w:t>
+      </w:r>
+    </w:p>
+    <w:p>
+      <w:hyperlink r:id="rId38" w:history="1">
+        <w:r>
+          <w:rPr>
+            <w:rStyle w:val="Hyperlink"/>
+          </w:rPr>
+          <w:t>https://leetcode.com/problems/two-sum/</w:t>
+        </w:r>
+      </w:hyperlink>
+      <w:r>
+        <w:t xml:space="preserve"> duplicate</w:t>
+      </w:r>
+    </w:p>
+    <w:p>
       <w:hyperlink r:id="rId39" w:history="1">
         <w:r>
           <w:rPr>
             <w:rStyle w:val="Hyperlink"/>
           </w:rPr>
-          <w:t>https://www.techinterviewhandbook.org/grind75</w:t>
-        </w:r>
-      </w:hyperlink>
-    </w:p>
-    <w:p>
-      <w:r>
-        <w:t>Problems not caught in previous 2 lists: 26</w:t>
-      </w:r>
-    </w:p>
-    <w:p>
-      <w:r>
-        <w:t>Week 1</w:t>
+          <w:t>https://leetcode.com/problems/best-time-to-buy-and-sell-stock/</w:t>
+        </w:r>
+      </w:hyperlink>
+      <w:r>
+        <w:t xml:space="preserve"> duplicate</w:t>
       </w:r>
     </w:p>
     <w:p>
@@ -493,7 +506,7 @@
           <w:rPr>
             <w:rStyle w:val="Hyperlink"/>
           </w:rPr>
-          <w:t>https://leetcode.com/problems/two-sum/</w:t>
+          <w:t>https://leetcode.com/problems/valid-palindrome/</w:t>
         </w:r>
       </w:hyperlink>
       <w:r>
@@ -506,7 +519,7 @@
           <w:rPr>
             <w:rStyle w:val="Hyperlink"/>
           </w:rPr>
-          <w:t>https://leetcode.com/problems/best-time-to-buy-and-sell-stock/</w:t>
+          <w:t>https://leetcode.com/problems/invert-binary-tree/</w:t>
         </w:r>
       </w:hyperlink>
       <w:r>
@@ -519,12 +532,9 @@
           <w:rPr>
             <w:rStyle w:val="Hyperlink"/>
           </w:rPr>
-          <w:t>https://leetcode.com/problems/valid-palindrome/</w:t>
-        </w:r>
-      </w:hyperlink>
-      <w:r>
-        <w:t xml:space="preserve"> duplicate</w:t>
-      </w:r>
+          <w:t>https://leetcode.com/problems/binary-search/</w:t>
+        </w:r>
+      </w:hyperlink>
     </w:p>
     <w:p>
       <w:hyperlink r:id="rId43" w:history="1">
@@ -532,35 +542,12 @@
           <w:rPr>
             <w:rStyle w:val="Hyperlink"/>
           </w:rPr>
-          <w:t>https://leetcode.com/problems/invert-binary-tree/</w:t>
-        </w:r>
-      </w:hyperlink>
-      <w:r>
-        <w:t xml:space="preserve"> duplicate</w:t>
-      </w:r>
+          <w:t>https://leetcode.com/problems/lowest-common-ancestor-of-a-binary-search-tree/</w:t>
+        </w:r>
+      </w:hyperlink>
     </w:p>
     <w:p>
       <w:hyperlink r:id="rId44" w:history="1">
-        <w:r>
-          <w:rPr>
-            <w:rStyle w:val="Hyperlink"/>
-          </w:rPr>
-          <w:t>https://leetcode.com/problems/binary-search/</w:t>
-        </w:r>
-      </w:hyperlink>
-    </w:p>
-    <w:p>
-      <w:hyperlink r:id="rId45" w:history="1">
-        <w:r>
-          <w:rPr>
-            <w:rStyle w:val="Hyperlink"/>
-          </w:rPr>
-          <w:t>https://leetcode.com/problems/lowest-common-ancestor-of-a-binary-search-tree/</w:t>
-        </w:r>
-      </w:hyperlink>
-    </w:p>
-    <w:p>
-      <w:hyperlink r:id="rId46" w:history="1">
         <w:r>
           <w:rPr>
             <w:rStyle w:val="Hyperlink"/>
@@ -584,6 +571,36 @@
       <w:r>
         <w:tab/>
       </w:r>
+    </w:p>
+    <w:p>
+      <w:pPr>
+        <w:tabs>
+          <w:tab w:val="left" w:pos="3204"/>
+        </w:tabs>
+      </w:pPr>
+      <w:hyperlink r:id="rId45" w:history="1">
+        <w:r>
+          <w:rPr>
+            <w:rStyle w:val="Hyperlink"/>
+          </w:rPr>
+          <w:t>https://leetcode.com/problems/first-bad-version/</w:t>
+        </w:r>
+      </w:hyperlink>
+    </w:p>
+    <w:p>
+      <w:pPr>
+        <w:tabs>
+          <w:tab w:val="left" w:pos="3204"/>
+        </w:tabs>
+      </w:pPr>
+      <w:hyperlink r:id="rId46" w:history="1">
+        <w:r>
+          <w:rPr>
+            <w:rStyle w:val="Hyperlink"/>
+          </w:rPr>
+          <w:t>https://leetcode.com/problems/ransom-note/</w:t>
+        </w:r>
+      </w:hyperlink>
     </w:p>
     <w:p>
       <w:pPr>
@@ -596,9 +613,12 @@
           <w:rPr>
             <w:rStyle w:val="Hyperlink"/>
           </w:rPr>
-          <w:t>https://leetcode.com/problems/first-bad-version/</w:t>
-        </w:r>
-      </w:hyperlink>
+          <w:t>https://leetcode.com/problems/climbing-stairs/</w:t>
+        </w:r>
+      </w:hyperlink>
+      <w:r>
+        <w:t xml:space="preserve"> duplicate</w:t>
+      </w:r>
     </w:p>
     <w:p>
       <w:pPr>
@@ -611,40 +631,43 @@
           <w:rPr>
             <w:rStyle w:val="Hyperlink"/>
           </w:rPr>
-          <w:t>https://leetcode.com/problems/ransom-note/</w:t>
-        </w:r>
-      </w:hyperlink>
-    </w:p>
-    <w:p>
-      <w:pPr>
-        <w:tabs>
-          <w:tab w:val="left" w:pos="3204"/>
-        </w:tabs>
-      </w:pPr>
+          <w:t>https://leetcode.com/problems/longest-palindrome/</w:t>
+        </w:r>
+      </w:hyperlink>
+      <w:r>
+        <w:t xml:space="preserve"> </w:t>
+      </w:r>
+    </w:p>
+    <w:p>
       <w:hyperlink r:id="rId49" w:history="1">
         <w:r>
           <w:rPr>
             <w:rStyle w:val="Hyperlink"/>
           </w:rPr>
-          <w:t>https://leetcode.com/problems/climbing-stairs/</w:t>
-        </w:r>
-      </w:hyperlink>
-      <w:r>
-        <w:t xml:space="preserve"> duplicate</w:t>
-      </w:r>
-    </w:p>
-    <w:p>
-      <w:pPr>
-        <w:tabs>
-          <w:tab w:val="left" w:pos="3204"/>
-        </w:tabs>
-      </w:pPr>
+          <w:t>https://leetcode.com/problems/reverse-linked-list/</w:t>
+        </w:r>
+      </w:hyperlink>
+      <w:r>
+        <w:t xml:space="preserve"> duplicate</w:t>
+      </w:r>
+    </w:p>
+    <w:p>
       <w:hyperlink r:id="rId50" w:history="1">
         <w:r>
           <w:rPr>
             <w:rStyle w:val="Hyperlink"/>
           </w:rPr>
-          <w:t>https://leetcode.com/problems/longest-palindrome/</w:t>
+          <w:t>https://leetcode.com/problems/diameter-of-binary-tree/</w:t>
+        </w:r>
+      </w:hyperlink>
+    </w:p>
+    <w:p>
+      <w:hyperlink r:id="rId51" w:history="1">
+        <w:r>
+          <w:rPr>
+            <w:rStyle w:val="Hyperlink"/>
+          </w:rPr>
+          <w:t>https://leetcode.com/problems/middle-of-the-linked-list/</w:t>
         </w:r>
       </w:hyperlink>
       <w:r>
@@ -652,27 +675,23 @@
       </w:r>
     </w:p>
     <w:p>
-      <w:hyperlink r:id="rId51" w:history="1">
-        <w:r>
-          <w:rPr>
-            <w:rStyle w:val="Hyperlink"/>
-          </w:rPr>
-          <w:t>https://leetcode.com/problems/reverse-linked-list/</w:t>
-        </w:r>
-      </w:hyperlink>
-      <w:r>
-        <w:t xml:space="preserve"> duplicate</w:t>
-      </w:r>
-    </w:p>
-    <w:p>
       <w:hyperlink r:id="rId52" w:history="1">
         <w:r>
           <w:rPr>
             <w:rStyle w:val="Hyperlink"/>
           </w:rPr>
-          <w:t>https://leetcode.com/problems/diameter-of-binary-tree/</w:t>
-        </w:r>
-      </w:hyperlink>
+          <w:t>https://leetcode.com/problems/maximum-depth-of-binary-tree/</w:t>
+        </w:r>
+      </w:hyperlink>
+      <w:r>
+        <w:t xml:space="preserve"> </w:t>
+      </w:r>
+    </w:p>
+    <w:p/>
+    <w:p>
+      <w:r>
+        <w:t>Week 3</w:t>
+      </w:r>
     </w:p>
     <w:p>
       <w:hyperlink r:id="rId53" w:history="1">
@@ -680,182 +699,257 @@
           <w:rPr>
             <w:rStyle w:val="Hyperlink"/>
           </w:rPr>
-          <w:t>https://leetcode.com/problems/middle-of-the-linked-list/</w:t>
+          <w:t>https://leetcode.com/problems/insert-interval/</w:t>
+        </w:r>
+      </w:hyperlink>
+      <w:r>
+        <w:t xml:space="preserve"> duplicate</w:t>
+      </w:r>
+    </w:p>
+    <w:p>
+      <w:hyperlink r:id="rId54" w:history="1">
+        <w:r>
+          <w:rPr>
+            <w:rStyle w:val="Hyperlink"/>
+          </w:rPr>
+          <w:t>https://leetcode.com/problems/01-matrix/</w:t>
+        </w:r>
+      </w:hyperlink>
+    </w:p>
+    <w:p>
+      <w:hyperlink r:id="rId55" w:history="1">
+        <w:r>
+          <w:rPr>
+            <w:rStyle w:val="Hyperlink"/>
+          </w:rPr>
+          <w:t>https://leetcode.com/problems/k-closest-points-to-origin/</w:t>
+        </w:r>
+      </w:hyperlink>
+    </w:p>
+    <w:p>
+      <w:hyperlink r:id="rId56" w:history="1">
+        <w:r>
+          <w:rPr>
+            <w:rStyle w:val="Hyperlink"/>
+          </w:rPr>
+          <w:t>https://leetcode.com/problems/longest-substring-without-repeating-characters/</w:t>
+        </w:r>
+      </w:hyperlink>
+      <w:r>
+        <w:t xml:space="preserve"> duplicate</w:t>
+      </w:r>
+    </w:p>
+    <w:p>
+      <w:hyperlink r:id="rId57" w:history="1">
+        <w:r>
+          <w:rPr>
+            <w:rStyle w:val="Hyperlink"/>
+          </w:rPr>
+          <w:t>https://leetcode.com/problems/3sum/</w:t>
+        </w:r>
+      </w:hyperlink>
+      <w:r>
+        <w:t xml:space="preserve"> duplicate</w:t>
+      </w:r>
+    </w:p>
+    <w:p>
+      <w:hyperlink r:id="rId58" w:history="1">
+        <w:r>
+          <w:rPr>
+            <w:rStyle w:val="Hyperlink"/>
+          </w:rPr>
+          <w:t>https://leetcode.com/problems/clone-graph/submissions/</w:t>
+        </w:r>
+      </w:hyperlink>
+      <w:r>
+        <w:t xml:space="preserve"> duplicate</w:t>
+      </w:r>
+    </w:p>
+    <w:p>
+      <w:hyperlink r:id="rId59" w:history="1">
+        <w:r>
+          <w:rPr>
+            <w:rStyle w:val="Hyperlink"/>
+          </w:rPr>
+          <w:t>https://leetcode.com/problems/evaluate-reverse-polish-notation/</w:t>
         </w:r>
       </w:hyperlink>
       <w:r>
         <w:t xml:space="preserve"> </w:t>
       </w:r>
     </w:p>
-    <w:p>
-      <w:hyperlink r:id="rId54" w:history="1">
-        <w:r>
-          <w:rPr>
-            <w:rStyle w:val="Hyperlink"/>
-          </w:rPr>
-          <w:t>https://leetcode.com/problems/maximum-depth-of-binary-tree/</w:t>
+    <w:p/>
+    <w:p>
+      <w:r>
+        <w:t>Week 4</w:t>
+      </w:r>
+    </w:p>
+    <w:p>
+      <w:hyperlink r:id="rId60" w:history="1">
+        <w:r>
+          <w:rPr>
+            <w:rStyle w:val="Hyperlink"/>
+          </w:rPr>
+          <w:t>https://leetcode.com/problems/course-schedule/</w:t>
+        </w:r>
+      </w:hyperlink>
+      <w:r>
+        <w:t xml:space="preserve"> duplicate</w:t>
+      </w:r>
+    </w:p>
+    <w:p>
+      <w:hyperlink r:id="rId61" w:history="1">
+        <w:r>
+          <w:rPr>
+            <w:rStyle w:val="Hyperlink"/>
+          </w:rPr>
+          <w:t>https://leetcode.com/problems/implement-trie-prefix-tree/</w:t>
+        </w:r>
+      </w:hyperlink>
+      <w:r>
+        <w:t xml:space="preserve"> duplicate</w:t>
+      </w:r>
+    </w:p>
+    <w:p>
+      <w:hyperlink r:id="rId62" w:history="1">
+        <w:r>
+          <w:rPr>
+            <w:rStyle w:val="Hyperlink"/>
+          </w:rPr>
+          <w:t>https://leetcode.com/problems/coin-change/</w:t>
+        </w:r>
+      </w:hyperlink>
+      <w:r>
+        <w:t xml:space="preserve"> duplicate</w:t>
+      </w:r>
+    </w:p>
+    <w:p>
+      <w:hyperlink r:id="rId63" w:history="1">
+        <w:r>
+          <w:rPr>
+            <w:rStyle w:val="Hyperlink"/>
+          </w:rPr>
+          <w:t>https://leetcode.com/problems/product-of-array-except-self/</w:t>
+        </w:r>
+      </w:hyperlink>
+      <w:r>
+        <w:t xml:space="preserve"> duplicate</w:t>
+      </w:r>
+    </w:p>
+    <w:p>
+      <w:hyperlink r:id="rId64" w:history="1">
+        <w:r>
+          <w:rPr>
+            <w:rStyle w:val="Hyperlink"/>
+          </w:rPr>
+          <w:t>https://leetcode.com/problems/min-stack/</w:t>
         </w:r>
       </w:hyperlink>
       <w:r>
         <w:t xml:space="preserve"> </w:t>
       </w:r>
     </w:p>
+    <w:p>
+      <w:hyperlink r:id="rId65" w:history="1">
+        <w:r>
+          <w:rPr>
+            <w:rStyle w:val="Hyperlink"/>
+          </w:rPr>
+          <w:t>https://leetcode.com/problems/rotting-oranges/</w:t>
+        </w:r>
+      </w:hyperlink>
+    </w:p>
     <w:p/>
     <w:p>
       <w:r>
-        <w:t>Week 3</w:t>
-      </w:r>
-    </w:p>
-    <w:p>
-      <w:hyperlink r:id="rId55" w:history="1">
-        <w:r>
-          <w:rPr>
-            <w:rStyle w:val="Hyperlink"/>
-          </w:rPr>
-          <w:t>https://leetcode.com/problems/insert-interval/</w:t>
-        </w:r>
-      </w:hyperlink>
-      <w:r>
-        <w:t xml:space="preserve"> duplicate</w:t>
-      </w:r>
-    </w:p>
-    <w:p>
-      <w:hyperlink r:id="rId56" w:history="1">
-        <w:r>
-          <w:rPr>
-            <w:rStyle w:val="Hyperlink"/>
-          </w:rPr>
-          <w:t>https://leetcode.com/problems/01-matrix/</w:t>
-        </w:r>
-      </w:hyperlink>
-    </w:p>
-    <w:p>
-      <w:hyperlink r:id="rId57" w:history="1">
-        <w:r>
-          <w:rPr>
-            <w:rStyle w:val="Hyperlink"/>
-          </w:rPr>
-          <w:t>https://leetcode.com/problems/k-closest-points-to-origin/</w:t>
-        </w:r>
-      </w:hyperlink>
-    </w:p>
-    <w:p>
-      <w:hyperlink r:id="rId58" w:history="1">
-        <w:r>
-          <w:rPr>
-            <w:rStyle w:val="Hyperlink"/>
-          </w:rPr>
-          <w:t>https://leetcode.com/problems/longest-substring-without-repeating-characters/</w:t>
-        </w:r>
-      </w:hyperlink>
-      <w:r>
-        <w:t xml:space="preserve"> duplicate</w:t>
-      </w:r>
-    </w:p>
-    <w:p>
-      <w:hyperlink r:id="rId59" w:history="1">
-        <w:r>
-          <w:rPr>
-            <w:rStyle w:val="Hyperlink"/>
-          </w:rPr>
-          <w:t>https://leetcode.com/problems/3sum/</w:t>
-        </w:r>
-      </w:hyperlink>
-      <w:r>
-        <w:t xml:space="preserve"> duplicate</w:t>
-      </w:r>
-    </w:p>
-    <w:p>
-      <w:hyperlink r:id="rId60" w:history="1">
-        <w:r>
-          <w:rPr>
-            <w:rStyle w:val="Hyperlink"/>
-          </w:rPr>
-          <w:t>https://leetcode.com/problems/clone-graph/submissions/</w:t>
-        </w:r>
-      </w:hyperlink>
-      <w:r>
-        <w:t xml:space="preserve"> duplicate</w:t>
-      </w:r>
-    </w:p>
-    <w:p>
-      <w:hyperlink r:id="rId61" w:history="1">
-        <w:r>
-          <w:rPr>
-            <w:rStyle w:val="Hyperlink"/>
-          </w:rPr>
-          <w:t>https://leetcode.com/problems/evaluate-reverse-polish-notation/</w:t>
+        <w:t>Week 5</w:t>
+      </w:r>
+    </w:p>
+    <w:p>
+      <w:hyperlink r:id="rId66" w:history="1">
+        <w:r>
+          <w:rPr>
+            <w:rStyle w:val="Hyperlink"/>
+          </w:rPr>
+          <w:t>https://leetcode.com/problems/combination-sum/</w:t>
         </w:r>
       </w:hyperlink>
       <w:r>
         <w:t xml:space="preserve"> </w:t>
       </w:r>
     </w:p>
+    <w:p>
+      <w:hyperlink r:id="rId67" w:history="1">
+        <w:r>
+          <w:rPr>
+            <w:rStyle w:val="Hyperlink"/>
+          </w:rPr>
+          <w:t>https://leetcode.com/problems/merge-intervals/</w:t>
+        </w:r>
+      </w:hyperlink>
+      <w:r>
+        <w:t xml:space="preserve"> duplicate</w:t>
+      </w:r>
+    </w:p>
+    <w:p>
+      <w:hyperlink r:id="rId68" w:history="1">
+        <w:r>
+          <w:rPr>
+            <w:rStyle w:val="Hyperlink"/>
+          </w:rPr>
+          <w:t>https://leetcode.com/problems/time-based-key-value-store/</w:t>
+        </w:r>
+      </w:hyperlink>
+      <w:r>
+        <w:t xml:space="preserve"> </w:t>
+      </w:r>
+    </w:p>
+    <w:p>
+      <w:hyperlink r:id="rId69" w:history="1">
+        <w:r>
+          <w:rPr>
+            <w:rStyle w:val="Hyperlink"/>
+          </w:rPr>
+          <w:t>https://leetcode.com/problems/accounts-merge/</w:t>
+        </w:r>
+      </w:hyperlink>
+    </w:p>
+    <w:p>
+      <w:hyperlink r:id="rId70" w:history="1">
+        <w:r>
+          <w:rPr>
+            <w:rStyle w:val="Hyperlink"/>
+          </w:rPr>
+          <w:t>https://leetcode.com/problems/sort-colors/</w:t>
+        </w:r>
+      </w:hyperlink>
+    </w:p>
     <w:p/>
     <w:p>
       <w:r>
-        <w:t>Week 4</w:t>
-      </w:r>
-    </w:p>
-    <w:p>
-      <w:hyperlink r:id="rId62" w:history="1">
-        <w:r>
-          <w:rPr>
-            <w:rStyle w:val="Hyperlink"/>
-          </w:rPr>
-          <w:t>https://leetcode.com/problems/course-schedule/</w:t>
-        </w:r>
-      </w:hyperlink>
-      <w:r>
-        <w:t xml:space="preserve"> duplicate</w:t>
-      </w:r>
-    </w:p>
-    <w:p>
-      <w:hyperlink r:id="rId63" w:history="1">
-        <w:r>
-          <w:rPr>
-            <w:rStyle w:val="Hyperlink"/>
-          </w:rPr>
-          <w:t>https://leetcode.com/problems/implement-trie-prefix-tree/</w:t>
-        </w:r>
-      </w:hyperlink>
-      <w:r>
-        <w:t xml:space="preserve"> duplicate</w:t>
-      </w:r>
-    </w:p>
-    <w:p>
-      <w:hyperlink r:id="rId64" w:history="1">
-        <w:r>
-          <w:rPr>
-            <w:rStyle w:val="Hyperlink"/>
-          </w:rPr>
-          <w:t>https://leetcode.com/problems/coin-change/</w:t>
-        </w:r>
-      </w:hyperlink>
-      <w:r>
-        <w:t xml:space="preserve"> duplicate</w:t>
-      </w:r>
-    </w:p>
-    <w:p>
-      <w:hyperlink r:id="rId65" w:history="1">
-        <w:r>
-          <w:rPr>
-            <w:rStyle w:val="Hyperlink"/>
-          </w:rPr>
-          <w:t>https://leetcode.com/problems/product-of-array-except-self/</w:t>
-        </w:r>
-      </w:hyperlink>
-      <w:r>
-        <w:t xml:space="preserve"> duplicate</w:t>
-      </w:r>
-    </w:p>
-    <w:p>
-      <w:hyperlink r:id="rId66" w:history="1">
-        <w:r>
-          <w:rPr>
-            <w:rStyle w:val="Hyperlink"/>
-          </w:rPr>
-          <w:t>https://leetcode.com/problems/min-stack/</w:t>
+        <w:t>Week 6</w:t>
+      </w:r>
+    </w:p>
+    <w:p>
+      <w:hyperlink r:id="rId71" w:history="1">
+        <w:r>
+          <w:rPr>
+            <w:rStyle w:val="Hyperlink"/>
+          </w:rPr>
+          <w:t>https://leetcode.com/problems/word-break/</w:t>
+        </w:r>
+      </w:hyperlink>
+      <w:r>
+        <w:t xml:space="preserve"> duplicate</w:t>
+      </w:r>
+    </w:p>
+    <w:p>
+      <w:hyperlink r:id="rId72" w:history="1">
+        <w:r>
+          <w:rPr>
+            <w:rStyle w:val="Hyperlink"/>
+          </w:rPr>
+          <w:t>https://leetcode.com/problems/partition-equal-subset-sum/</w:t>
         </w:r>
       </w:hyperlink>
       <w:r>
@@ -863,28 +957,122 @@
       </w:r>
     </w:p>
     <w:p>
-      <w:hyperlink r:id="rId67" w:history="1">
-        <w:r>
-          <w:rPr>
-            <w:rStyle w:val="Hyperlink"/>
-          </w:rPr>
-          <w:t>https://leetcode.com/problems/rotting-oranges/</w:t>
-        </w:r>
-      </w:hyperlink>
+      <w:hyperlink r:id="rId73" w:history="1">
+        <w:r>
+          <w:rPr>
+            <w:rStyle w:val="Hyperlink"/>
+          </w:rPr>
+          <w:t>https://leetcode.com/problems/string-to-integer-atoi/</w:t>
+        </w:r>
+      </w:hyperlink>
+      <w:r>
+        <w:t xml:space="preserve"> </w:t>
+      </w:r>
+    </w:p>
+    <w:p>
+      <w:hyperlink r:id="rId74" w:history="1">
+        <w:r>
+          <w:rPr>
+            <w:rStyle w:val="Hyperlink"/>
+          </w:rPr>
+          <w:t>https://leetcode.com/problems/spiral-matrix/</w:t>
+        </w:r>
+      </w:hyperlink>
+      <w:r>
+        <w:t xml:space="preserve">  duplicate</w:t>
+      </w:r>
+    </w:p>
+    <w:p>
+      <w:hyperlink r:id="rId75" w:history="1">
+        <w:r>
+          <w:rPr>
+            <w:rStyle w:val="Hyperlink"/>
+          </w:rPr>
+          <w:t>https://leetcode.com/problems/binary-tree-right-side-view/</w:t>
+        </w:r>
+      </w:hyperlink>
+      <w:r>
+        <w:t xml:space="preserve"> </w:t>
+      </w:r>
+    </w:p>
+    <w:p>
+      <w:hyperlink r:id="rId76" w:history="1">
+        <w:r>
+          <w:rPr>
+            <w:rStyle w:val="Hyperlink"/>
+          </w:rPr>
+          <w:t>https://leetcode.com/problems/longest-palindromic-substring/</w:t>
+        </w:r>
+      </w:hyperlink>
+      <w:r>
+        <w:t xml:space="preserve"> duplicate</w:t>
+      </w:r>
+    </w:p>
+    <w:p>
+      <w:hyperlink r:id="rId77" w:history="1">
+        <w:r>
+          <w:rPr>
+            <w:rStyle w:val="Hyperlink"/>
+          </w:rPr>
+          <w:t>https://leetcode.com/problems/unique-paths/</w:t>
+        </w:r>
+      </w:hyperlink>
+      <w:r>
+        <w:t xml:space="preserve"> duplicate</w:t>
+      </w:r>
+    </w:p>
+    <w:p>
+      <w:hyperlink r:id="rId78" w:history="1">
+        <w:r>
+          <w:rPr>
+            <w:rStyle w:val="Hyperlink"/>
+          </w:rPr>
+          <w:t>https://leetcode.com/problems/construct-binary-tree-from-preorder-and-inorder-traversal/</w:t>
+        </w:r>
+      </w:hyperlink>
+      <w:r>
+        <w:t xml:space="preserve"> duplicate</w:t>
+      </w:r>
     </w:p>
     <w:p/>
     <w:p>
       <w:r>
-        <w:t>Week 5</w:t>
-      </w:r>
-    </w:p>
-    <w:p>
-      <w:hyperlink r:id="rId68" w:history="1">
-        <w:r>
-          <w:rPr>
-            <w:rStyle w:val="Hyperlink"/>
-          </w:rPr>
-          <w:t>https://leetcode.com/problems/combination-sum/</w:t>
+        <w:t>Week 7</w:t>
+      </w:r>
+    </w:p>
+    <w:p>
+      <w:hyperlink r:id="rId79" w:history="1">
+        <w:r>
+          <w:rPr>
+            <w:rStyle w:val="Hyperlink"/>
+          </w:rPr>
+          <w:t>https://leetcode.com/problems/container-with-most-water/</w:t>
+        </w:r>
+      </w:hyperlink>
+      <w:r>
+        <w:t xml:space="preserve"> duplicate</w:t>
+      </w:r>
+    </w:p>
+    <w:p>
+      <w:hyperlink r:id="rId80" w:history="1">
+        <w:r>
+          <w:rPr>
+            <w:rStyle w:val="Hyperlink"/>
+          </w:rPr>
+          <w:t>https://leetcode.com/problems/word-search/</w:t>
+        </w:r>
+      </w:hyperlink>
+      <w:r>
+        <w:t xml:space="preserve"> duplicate</w:t>
+      </w:r>
+    </w:p>
+    <w:p>
+      <w:hyperlink r:id="rId81" w:history="1">
+        <w:r>
+          <w:rPr>
+            <w:rStyle w:val="Hyperlink"/>
+          </w:rPr>
+          <w:t>https://leetcode.com/problems/find-all-anagrams-in-a-string/</w:t>
         </w:r>
       </w:hyperlink>
       <w:r>
@@ -892,25 +1080,12 @@
       </w:r>
     </w:p>
     <w:p>
-      <w:hyperlink r:id="rId69" w:history="1">
-        <w:r>
-          <w:rPr>
-            <w:rStyle w:val="Hyperlink"/>
-          </w:rPr>
-          <w:t>https://leetcode.com/problems/merge-intervals/</w:t>
-        </w:r>
-      </w:hyperlink>
-      <w:r>
-        <w:t xml:space="preserve"> duplicate</w:t>
-      </w:r>
-    </w:p>
-    <w:p>
-      <w:hyperlink r:id="rId70" w:history="1">
-        <w:r>
-          <w:rPr>
-            <w:rStyle w:val="Hyperlink"/>
-          </w:rPr>
-          <w:t>https://leetcode.com/problems/time-based-key-value-store/</w:t>
+      <w:hyperlink r:id="rId82" w:history="1">
+        <w:r>
+          <w:rPr>
+            <w:rStyle w:val="Hyperlink"/>
+          </w:rPr>
+          <w:t>https://leetcode.com/problems/minimum-height-trees/</w:t>
         </w:r>
       </w:hyperlink>
       <w:r>
@@ -918,51 +1093,80 @@
       </w:r>
     </w:p>
     <w:p>
-      <w:hyperlink r:id="rId71" w:history="1">
-        <w:r>
-          <w:rPr>
-            <w:rStyle w:val="Hyperlink"/>
-          </w:rPr>
-          <w:t>https://leetcode.com/problems/accounts-merge/</w:t>
-        </w:r>
-      </w:hyperlink>
-    </w:p>
-    <w:p>
-      <w:hyperlink r:id="rId72" w:history="1">
-        <w:r>
-          <w:rPr>
-            <w:rStyle w:val="Hyperlink"/>
-          </w:rPr>
-          <w:t>https://leetcode.com/problems/sort-colors/</w:t>
-        </w:r>
-      </w:hyperlink>
+      <w:hyperlink r:id="rId83" w:history="1">
+        <w:r>
+          <w:rPr>
+            <w:rStyle w:val="Hyperlink"/>
+          </w:rPr>
+          <w:t>https://leetcode.com/problems/task-scheduler/</w:t>
+        </w:r>
+      </w:hyperlink>
+      <w:r>
+        <w:t xml:space="preserve"> </w:t>
+      </w:r>
     </w:p>
     <w:p/>
     <w:p>
       <w:r>
-        <w:t>Week 6</w:t>
-      </w:r>
-    </w:p>
-    <w:p>
-      <w:hyperlink r:id="rId73" w:history="1">
-        <w:r>
-          <w:rPr>
-            <w:rStyle w:val="Hyperlink"/>
-          </w:rPr>
-          <w:t>https://leetcode.com/problems/word-break/</w:t>
-        </w:r>
-      </w:hyperlink>
-      <w:r>
-        <w:t xml:space="preserve"> duplicate</w:t>
-      </w:r>
-    </w:p>
-    <w:p>
-      <w:hyperlink r:id="rId74" w:history="1">
-        <w:r>
-          <w:rPr>
-            <w:rStyle w:val="Hyperlink"/>
-          </w:rPr>
-          <w:t>https://leetcode.com/problems/partition-equal-subset-sum/</w:t>
+        <w:t>Week 8</w:t>
+      </w:r>
+    </w:p>
+    <w:p>
+      <w:hyperlink r:id="rId84" w:history="1">
+        <w:r>
+          <w:rPr>
+            <w:rStyle w:val="Hyperlink"/>
+          </w:rPr>
+          <w:t>https://leetcode.com/problems/kth-smallest-element-in-a-bst/</w:t>
+        </w:r>
+      </w:hyperlink>
+      <w:r>
+        <w:t xml:space="preserve"> duplicate</w:t>
+      </w:r>
+    </w:p>
+    <w:p>
+      <w:hyperlink r:id="rId85" w:history="1">
+        <w:r>
+          <w:rPr>
+            <w:rStyle w:val="Hyperlink"/>
+          </w:rPr>
+          <w:t>https://leetcode.com/problems/minimum-window-substring/</w:t>
+        </w:r>
+      </w:hyperlink>
+      <w:r>
+        <w:t xml:space="preserve"> duplicate</w:t>
+      </w:r>
+    </w:p>
+    <w:p>
+      <w:hyperlink r:id="rId86" w:history="1">
+        <w:r>
+          <w:rPr>
+            <w:rStyle w:val="Hyperlink"/>
+          </w:rPr>
+          <w:t>https://leetcode.com/problems/serialize-and-deserialize-binary-tree/</w:t>
+        </w:r>
+      </w:hyperlink>
+      <w:r>
+        <w:t xml:space="preserve"> duplicate</w:t>
+      </w:r>
+    </w:p>
+    <w:p>
+      <w:hyperlink r:id="rId87" w:history="1">
+        <w:r>
+          <w:rPr>
+            <w:rStyle w:val="Hyperlink"/>
+          </w:rPr>
+          <w:t>https://leetcode.com/problems/basic-calculator/</w:t>
+        </w:r>
+      </w:hyperlink>
+    </w:p>
+    <w:p>
+      <w:hyperlink r:id="rId88" w:history="1">
+        <w:r>
+          <w:rPr>
+            <w:rStyle w:val="Hyperlink"/>
+          </w:rPr>
+          <w:t>https://leetcode.com/problems/maximum-profit-in-job-scheduling/</w:t>
         </w:r>
       </w:hyperlink>
       <w:r>
@@ -970,282 +1174,89 @@
       </w:r>
     </w:p>
     <w:p>
-      <w:hyperlink r:id="rId75" w:history="1">
-        <w:r>
-          <w:rPr>
-            <w:rStyle w:val="Hyperlink"/>
-          </w:rPr>
-          <w:t>https://leetcode.com/problems/string-to-integer-atoi/</w:t>
+      <w:hyperlink r:id="rId89" w:history="1">
+        <w:r>
+          <w:rPr>
+            <w:rStyle w:val="Hyperlink"/>
+          </w:rPr>
+          <w:t>https://leetcode.com/problems/merge-k-sorted-lists/</w:t>
+        </w:r>
+      </w:hyperlink>
+      <w:r>
+        <w:t xml:space="preserve"> duplicate</w:t>
+      </w:r>
+    </w:p>
+    <w:p>
+      <w:hyperlink r:id="rId90" w:history="1">
+        <w:r>
+          <w:rPr>
+            <w:rStyle w:val="Hyperlink"/>
+          </w:rPr>
+          <w:t>https://leetcode.com/problems/largest-rectangle-in-histogram/</w:t>
         </w:r>
       </w:hyperlink>
       <w:r>
         <w:t xml:space="preserve"> </w:t>
       </w:r>
     </w:p>
-    <w:p>
-      <w:hyperlink r:id="rId76" w:history="1">
-        <w:r>
-          <w:rPr>
-            <w:rStyle w:val="Hyperlink"/>
-          </w:rPr>
-          <w:t>https://leetcode.com/problems/spiral-matrix/</w:t>
-        </w:r>
-      </w:hyperlink>
-      <w:r>
-        <w:t xml:space="preserve">  duplicate</w:t>
-      </w:r>
-    </w:p>
-    <w:p>
-      <w:hyperlink r:id="rId77" w:history="1">
-        <w:r>
-          <w:rPr>
-            <w:rStyle w:val="Hyperlink"/>
-          </w:rPr>
-          <w:t>https://leetcode.com/problems/binary-tree-right-side-view/</w:t>
-        </w:r>
-      </w:hyperlink>
+    <w:p/>
+    <w:p>
+      <w:r>
+        <w:t>what to study based on time left</w:t>
+      </w:r>
+    </w:p>
+    <w:p>
+      <w:hyperlink r:id="rId91" w:history="1">
+        <w:r>
+          <w:rPr>
+            <w:rStyle w:val="Hyperlink"/>
+          </w:rPr>
+          <w:t>https://www.techinterviewhandbook.org/coding-interview-study-plan/</w:t>
+        </w:r>
+      </w:hyperlink>
+    </w:p>
+    <w:p/>
+    <w:p>
+      <w:r>
+        <w:t xml:space="preserve">save completed problems to </w:t>
+      </w:r>
+      <w:r>
+        <w:t>repo at</w:t>
+      </w:r>
+    </w:p>
+    <w:p>
+      <w:r>
+        <w:t>D:\PlBorgPrograms\Code\LeetCode-Problems\LeetCode-Problems</w:t>
+      </w:r>
       <w:r>
         <w:t xml:space="preserve"> </w:t>
       </w:r>
     </w:p>
-    <w:p>
-      <w:hyperlink r:id="rId78" w:history="1">
-        <w:r>
-          <w:rPr>
-            <w:rStyle w:val="Hyperlink"/>
-          </w:rPr>
-          <w:t>https://leetcode.com/problems/longest-palindromic-substring/</w:t>
-        </w:r>
-      </w:hyperlink>
-      <w:r>
-        <w:t xml:space="preserve"> duplicate</w:t>
-      </w:r>
-    </w:p>
-    <w:p>
-      <w:hyperlink r:id="rId79" w:history="1">
-        <w:r>
-          <w:rPr>
-            <w:rStyle w:val="Hyperlink"/>
-          </w:rPr>
-          <w:t>https://leetcode.com/problems/unique-paths/</w:t>
-        </w:r>
-      </w:hyperlink>
-      <w:r>
-        <w:t xml:space="preserve"> duplicate</w:t>
-      </w:r>
-    </w:p>
-    <w:p>
-      <w:hyperlink r:id="rId80" w:history="1">
-        <w:r>
-          <w:rPr>
-            <w:rStyle w:val="Hyperlink"/>
-          </w:rPr>
-          <w:t>https://leetcode.com/problems/construct-binary-tree-from-preorder-and-inorder-traversal/</w:t>
-        </w:r>
-      </w:hyperlink>
-      <w:r>
-        <w:t xml:space="preserve"> duplicate</w:t>
-      </w:r>
-    </w:p>
     <w:p/>
     <w:p>
       <w:r>
-        <w:t>Week 7</w:t>
-      </w:r>
-    </w:p>
-    <w:p>
-      <w:hyperlink r:id="rId81" w:history="1">
-        <w:r>
-          <w:rPr>
-            <w:rStyle w:val="Hyperlink"/>
-          </w:rPr>
-          <w:t>https://leetcode.com/problems/container-with-most-water/</w:t>
-        </w:r>
-      </w:hyperlink>
-      <w:r>
-        <w:t xml:space="preserve"> duplicate</w:t>
-      </w:r>
-    </w:p>
-    <w:p>
-      <w:hyperlink r:id="rId82" w:history="1">
-        <w:r>
-          <w:rPr>
-            <w:rStyle w:val="Hyperlink"/>
-          </w:rPr>
-          <w:t>https://leetcode.com/problems/word-search/</w:t>
-        </w:r>
-      </w:hyperlink>
-      <w:r>
-        <w:t xml:space="preserve"> duplicate</w:t>
-      </w:r>
-    </w:p>
-    <w:p>
-      <w:hyperlink r:id="rId83" w:history="1">
-        <w:r>
-          <w:rPr>
-            <w:rStyle w:val="Hyperlink"/>
-          </w:rPr>
-          <w:t>https://leetcode.com/problems/find-all-anagrams-in-a-string/</w:t>
+        <w:t>Reference</w:t>
+      </w:r>
+    </w:p>
+    <w:p>
+      <w:r>
+        <w:t>Binary search</w:t>
+      </w:r>
+    </w:p>
+    <w:p>
+      <w:hyperlink r:id="rId92" w:history="1">
+        <w:r>
+          <w:rPr>
+            <w:rStyle w:val="Hyperlink"/>
+          </w:rPr>
+          <w:t>https://www.geeksforgeeks.org/binary-search/</w:t>
         </w:r>
       </w:hyperlink>
       <w:r>
         <w:t xml:space="preserve"> </w:t>
       </w:r>
     </w:p>
-    <w:p>
-      <w:hyperlink r:id="rId84" w:history="1">
-        <w:r>
-          <w:rPr>
-            <w:rStyle w:val="Hyperlink"/>
-          </w:rPr>
-          <w:t>https://leetcode.com/problems/minimum-height-trees/</w:t>
-        </w:r>
-      </w:hyperlink>
-      <w:r>
-        <w:t xml:space="preserve"> </w:t>
-      </w:r>
-    </w:p>
-    <w:p>
-      <w:hyperlink r:id="rId85" w:history="1">
-        <w:r>
-          <w:rPr>
-            <w:rStyle w:val="Hyperlink"/>
-          </w:rPr>
-          <w:t>https://leetcode.com/problems/task-scheduler/</w:t>
-        </w:r>
-      </w:hyperlink>
-      <w:r>
-        <w:t xml:space="preserve"> </w:t>
-      </w:r>
-    </w:p>
     <w:p/>
-    <w:p>
-      <w:r>
-        <w:lastRenderedPageBreak/>
-        <w:t>Week 8</w:t>
-      </w:r>
-    </w:p>
-    <w:p>
-      <w:hyperlink r:id="rId86" w:history="1">
-        <w:r>
-          <w:rPr>
-            <w:rStyle w:val="Hyperlink"/>
-          </w:rPr>
-          <w:t>https://leetcode.com/problems/kth-smallest-element-in-a-bst/</w:t>
-        </w:r>
-      </w:hyperlink>
-      <w:r>
-        <w:t xml:space="preserve"> duplicate</w:t>
-      </w:r>
-    </w:p>
-    <w:p>
-      <w:hyperlink r:id="rId87" w:history="1">
-        <w:r>
-          <w:rPr>
-            <w:rStyle w:val="Hyperlink"/>
-          </w:rPr>
-          <w:t>https://leetcode.com/problems/minimum-window-substring/</w:t>
-        </w:r>
-      </w:hyperlink>
-      <w:r>
-        <w:t xml:space="preserve"> duplicate</w:t>
-      </w:r>
-    </w:p>
-    <w:p>
-      <w:hyperlink r:id="rId88" w:history="1">
-        <w:r>
-          <w:rPr>
-            <w:rStyle w:val="Hyperlink"/>
-          </w:rPr>
-          <w:t>https://leetcode.com/problems/serialize-and-deserialize-binary-tree/</w:t>
-        </w:r>
-      </w:hyperlink>
-      <w:r>
-        <w:t xml:space="preserve"> duplicate</w:t>
-      </w:r>
-    </w:p>
-    <w:p>
-      <w:hyperlink r:id="rId89" w:history="1">
-        <w:r>
-          <w:rPr>
-            <w:rStyle w:val="Hyperlink"/>
-          </w:rPr>
-          <w:t>https://leetcode.com/problems/basic-calculator/</w:t>
-        </w:r>
-      </w:hyperlink>
-    </w:p>
-    <w:p>
-      <w:hyperlink r:id="rId90" w:history="1">
-        <w:r>
-          <w:rPr>
-            <w:rStyle w:val="Hyperlink"/>
-          </w:rPr>
-          <w:t>https://leetcode.com/problems/maximum-profit-in-job-scheduling/</w:t>
-        </w:r>
-      </w:hyperlink>
-      <w:r>
-        <w:t xml:space="preserve"> </w:t>
-      </w:r>
-    </w:p>
-    <w:p>
-      <w:hyperlink r:id="rId91" w:history="1">
-        <w:r>
-          <w:rPr>
-            <w:rStyle w:val="Hyperlink"/>
-          </w:rPr>
-          <w:t>https://leetcode.com/problems/merge-k-sorted-lists/</w:t>
-        </w:r>
-      </w:hyperlink>
-      <w:r>
-        <w:t xml:space="preserve"> duplicate</w:t>
-      </w:r>
-    </w:p>
-    <w:p>
-      <w:hyperlink r:id="rId92" w:history="1">
-        <w:r>
-          <w:rPr>
-            <w:rStyle w:val="Hyperlink"/>
-          </w:rPr>
-          <w:t>https://leetcode.com/problems/largest-rectangle-in-histogram/</w:t>
-        </w:r>
-      </w:hyperlink>
-      <w:r>
-        <w:t xml:space="preserve"> </w:t>
-      </w:r>
-    </w:p>
-    <w:p/>
-    <w:p>
-      <w:r>
-        <w:t>what to study based on time left</w:t>
-      </w:r>
-    </w:p>
-    <w:p>
-      <w:hyperlink r:id="rId93" w:history="1">
-        <w:r>
-          <w:rPr>
-            <w:rStyle w:val="Hyperlink"/>
-          </w:rPr>
-          <w:t>https://www.techinterviewhandbook.org/coding-interview-study-plan/</w:t>
-        </w:r>
-      </w:hyperlink>
-    </w:p>
-    <w:p/>
-    <w:p>
-      <w:r>
-        <w:t xml:space="preserve">save completed problems to </w:t>
-      </w:r>
-      <w:r>
-        <w:t>repo at</w:t>
-      </w:r>
-    </w:p>
-    <w:p>
-      <w:r>
-        <w:t>D:\PlBorgPrograms\Code\LeetCode-Problems\LeetCode-Problems</w:t>
-      </w:r>
-      <w:r>
-        <w:t xml:space="preserve"> </w:t>
-      </w:r>
-    </w:p>
     <w:p/>
     <w:sectPr>
       <w:pgSz w:w="12240" w:h="15840"/>

</xml_diff>

<commit_message>
Intervals done O(n log n) linked list reversal O(n)
Two problems today. The non overlapping intervals was a bit more complicated but sorting by the last element made it the simplest. Linked list reversal was very easy to complete.
</commit_message>
<xml_diff>
--- a/Interview prep.docx
+++ b/Interview prep.docx
@@ -96,10 +96,10 @@
     </w:p>
     <w:p>
       <w:r>
-        <w:t>Interval</w:t>
-      </w:r>
-      <w:r>
-        <w:t xml:space="preserve"> 3</w:t>
+        <w:t>Linked List</w:t>
+      </w:r>
+      <w:r>
+        <w:t xml:space="preserve"> 4</w:t>
       </w:r>
     </w:p>
     <w:p>
@@ -108,17 +108,9 @@
           <w:rPr>
             <w:rStyle w:val="Hyperlink"/>
           </w:rPr>
-          <w:t>https://leetcode.com/problems/non-overlapping-intervals/</w:t>
-        </w:r>
-      </w:hyperlink>
-    </w:p>
-    <w:p>
-      <w:r>
-        <w:t>Linked List</w:t>
-      </w:r>
-      <w:r>
-        <w:t xml:space="preserve"> 4</w:t>
-      </w:r>
+          <w:t>https://leetcode.com/problems/linked-list-cycle/</w:t>
+        </w:r>
+      </w:hyperlink>
     </w:p>
     <w:p>
       <w:hyperlink r:id="rId9" w:history="1">
@@ -126,7 +118,7 @@
           <w:rPr>
             <w:rStyle w:val="Hyperlink"/>
           </w:rPr>
-          <w:t>https://leetcode.com/problems/reverse-linked-list/</w:t>
+          <w:t>https://leetcode.com/problems/merge-k-sorted-lists/</w:t>
         </w:r>
       </w:hyperlink>
     </w:p>
@@ -136,9 +128,17 @@
           <w:rPr>
             <w:rStyle w:val="Hyperlink"/>
           </w:rPr>
-          <w:t>https://leetcode.com/problems/linked-list-cycle/</w:t>
-        </w:r>
-      </w:hyperlink>
+          <w:t>https://leetcode.com/problems/reorder-list/submissions/</w:t>
+        </w:r>
+      </w:hyperlink>
+    </w:p>
+    <w:p>
+      <w:r>
+        <w:t>Matrix</w:t>
+      </w:r>
+      <w:r>
+        <w:t xml:space="preserve"> 2 </w:t>
+      </w:r>
     </w:p>
     <w:p>
       <w:hyperlink r:id="rId11" w:history="1">
@@ -146,7 +146,7 @@
           <w:rPr>
             <w:rStyle w:val="Hyperlink"/>
           </w:rPr>
-          <w:t>https://leetcode.com/problems/merge-k-sorted-lists/</w:t>
+          <w:t>https://leetcode.com/problems/spiral-matrix/</w:t>
         </w:r>
       </w:hyperlink>
     </w:p>
@@ -156,16 +156,16 @@
           <w:rPr>
             <w:rStyle w:val="Hyperlink"/>
           </w:rPr>
-          <w:t>https://leetcode.com/problems/reorder-list/submissions/</w:t>
-        </w:r>
-      </w:hyperlink>
-    </w:p>
-    <w:p>
-      <w:r>
-        <w:t>Matrix</w:t>
-      </w:r>
-      <w:r>
-        <w:t xml:space="preserve"> 2 </w:t>
+          <w:t>https://leetcode.com/problems/word-search/</w:t>
+        </w:r>
+      </w:hyperlink>
+    </w:p>
+    <w:p>
+      <w:r>
+        <w:t>String</w:t>
+      </w:r>
+      <w:r>
+        <w:t xml:space="preserve"> 6</w:t>
       </w:r>
     </w:p>
     <w:p>
@@ -174,7 +174,7 @@
           <w:rPr>
             <w:rStyle w:val="Hyperlink"/>
           </w:rPr>
-          <w:t>https://leetcode.com/problems/spiral-matrix/</w:t>
+          <w:t>https://leetcode.com/problems/longest-substring-without-repeating-characters/</w:t>
         </w:r>
       </w:hyperlink>
     </w:p>
@@ -184,17 +184,9 @@
           <w:rPr>
             <w:rStyle w:val="Hyperlink"/>
           </w:rPr>
-          <w:t>https://leetcode.com/problems/word-search/</w:t>
-        </w:r>
-      </w:hyperlink>
-    </w:p>
-    <w:p>
-      <w:r>
-        <w:t>String</w:t>
-      </w:r>
-      <w:r>
-        <w:t xml:space="preserve"> 6</w:t>
-      </w:r>
+          <w:t>https://leetcode.com/problems/longest-repeating-character-replacement/</w:t>
+        </w:r>
+      </w:hyperlink>
     </w:p>
     <w:p>
       <w:hyperlink r:id="rId15" w:history="1">
@@ -202,7 +194,7 @@
           <w:rPr>
             <w:rStyle w:val="Hyperlink"/>
           </w:rPr>
-          <w:t>https://leetcode.com/problems/longest-substring-without-repeating-characters/</w:t>
+          <w:t>https://leetcode.com/problems/minimum-window-substring/</w:t>
         </w:r>
       </w:hyperlink>
     </w:p>
@@ -212,7 +204,7 @@
           <w:rPr>
             <w:rStyle w:val="Hyperlink"/>
           </w:rPr>
-          <w:t>https://leetcode.com/problems/longest-repeating-character-replacement/</w:t>
+          <w:t>https://leetcode.com/problems/valid-palindrome/submissions/</w:t>
         </w:r>
       </w:hyperlink>
     </w:p>
@@ -222,7 +214,7 @@
           <w:rPr>
             <w:rStyle w:val="Hyperlink"/>
           </w:rPr>
-          <w:t>https://leetcode.com/problems/minimum-window-substring/</w:t>
+          <w:t>https://leetcode.com/problems/longest-palindromic-substring/</w:t>
         </w:r>
       </w:hyperlink>
     </w:p>
@@ -232,9 +224,17 @@
           <w:rPr>
             <w:rStyle w:val="Hyperlink"/>
           </w:rPr>
-          <w:t>https://leetcode.com/problems/valid-palindrome/submissions/</w:t>
-        </w:r>
-      </w:hyperlink>
+          <w:t>https://leetcode.com/problems/palindromic-substrings/</w:t>
+        </w:r>
+      </w:hyperlink>
+    </w:p>
+    <w:p>
+      <w:r>
+        <w:t>Tree</w:t>
+      </w:r>
+      <w:r>
+        <w:t xml:space="preserve"> 12</w:t>
+      </w:r>
     </w:p>
     <w:p>
       <w:hyperlink r:id="rId19" w:history="1">
@@ -242,7 +242,7 @@
           <w:rPr>
             <w:rStyle w:val="Hyperlink"/>
           </w:rPr>
-          <w:t>https://leetcode.com/problems/longest-palindromic-substring/</w:t>
+          <w:t>https://leetcode.com/problems/maximum-depth-of-binary-tree/</w:t>
         </w:r>
       </w:hyperlink>
     </w:p>
@@ -252,18 +252,9 @@
           <w:rPr>
             <w:rStyle w:val="Hyperlink"/>
           </w:rPr>
-          <w:t>https://leetcode.com/problems/palindromic-substrings/</w:t>
-        </w:r>
-      </w:hyperlink>
-    </w:p>
-    <w:p>
-      <w:r>
-        <w:lastRenderedPageBreak/>
-        <w:t>Tree</w:t>
-      </w:r>
-      <w:r>
-        <w:t xml:space="preserve"> 12</w:t>
-      </w:r>
+          <w:t>https://leetcode.com/problems/same-tree/</w:t>
+        </w:r>
+      </w:hyperlink>
     </w:p>
     <w:p>
       <w:hyperlink r:id="rId21" w:history="1">
@@ -271,7 +262,7 @@
           <w:rPr>
             <w:rStyle w:val="Hyperlink"/>
           </w:rPr>
-          <w:t>https://leetcode.com/problems/maximum-depth-of-binary-tree/</w:t>
+          <w:t>https://leetcode.com/problems/invert-binary-tree/</w:t>
         </w:r>
       </w:hyperlink>
     </w:p>
@@ -281,7 +272,7 @@
           <w:rPr>
             <w:rStyle w:val="Hyperlink"/>
           </w:rPr>
-          <w:t>https://leetcode.com/problems/same-tree/</w:t>
+          <w:t>https://leetcode.com/problems/binary-tree-maximum-path-sum/</w:t>
         </w:r>
       </w:hyperlink>
     </w:p>
@@ -291,7 +282,7 @@
           <w:rPr>
             <w:rStyle w:val="Hyperlink"/>
           </w:rPr>
-          <w:t>https://leetcode.com/problems/invert-binary-tree/</w:t>
+          <w:t>https://leetcode.com/problems/binary-tree-level-order-traversal/</w:t>
         </w:r>
       </w:hyperlink>
     </w:p>
@@ -301,7 +292,7 @@
           <w:rPr>
             <w:rStyle w:val="Hyperlink"/>
           </w:rPr>
-          <w:t>https://leetcode.com/problems/binary-tree-maximum-path-sum/</w:t>
+          <w:t>https://leetcode.com/problems/serialize-and-deserialize-binary-tree/</w:t>
         </w:r>
       </w:hyperlink>
     </w:p>
@@ -311,7 +302,7 @@
           <w:rPr>
             <w:rStyle w:val="Hyperlink"/>
           </w:rPr>
-          <w:t>https://leetcode.com/problems/binary-tree-level-order-traversal/</w:t>
+          <w:t>https://leetcode.com/problems/kth-smallest-element-in-a-bst/</w:t>
         </w:r>
       </w:hyperlink>
     </w:p>
@@ -321,7 +312,7 @@
           <w:rPr>
             <w:rStyle w:val="Hyperlink"/>
           </w:rPr>
-          <w:t>https://leetcode.com/problems/serialize-and-deserialize-binary-tree/</w:t>
+          <w:t>https://leetcode.com/problems/lowest-common-ancestor-of-a-binary-search-tree/</w:t>
         </w:r>
       </w:hyperlink>
     </w:p>
@@ -331,7 +322,7 @@
           <w:rPr>
             <w:rStyle w:val="Hyperlink"/>
           </w:rPr>
-          <w:t>https://leetcode.com/problems/kth-smallest-element-in-a-bst/</w:t>
+          <w:t>https://leetcode.com/problems/implement-trie-prefix-tree/</w:t>
         </w:r>
       </w:hyperlink>
     </w:p>
@@ -341,7 +332,7 @@
           <w:rPr>
             <w:rStyle w:val="Hyperlink"/>
           </w:rPr>
-          <w:t>https://leetcode.com/problems/lowest-common-ancestor-of-a-binary-search-tree/</w:t>
+          <w:t>https://leetcode.com/problems/design-add-and-search-words-data-structure/</w:t>
         </w:r>
       </w:hyperlink>
     </w:p>
@@ -351,7 +342,7 @@
           <w:rPr>
             <w:rStyle w:val="Hyperlink"/>
           </w:rPr>
-          <w:t>https://leetcode.com/problems/implement-trie-prefix-tree/</w:t>
+          <w:t>https://leetcode.com/problems/word-search-ii/</w:t>
         </w:r>
       </w:hyperlink>
     </w:p>
@@ -361,9 +352,17 @@
           <w:rPr>
             <w:rStyle w:val="Hyperlink"/>
           </w:rPr>
-          <w:t>https://leetcode.com/problems/design-add-and-search-words-data-structure/</w:t>
-        </w:r>
-      </w:hyperlink>
+          <w:t>https://leetcode.com/problems/construct-binary-tree-from-preorder-and-inorder-traversal/</w:t>
+        </w:r>
+      </w:hyperlink>
+    </w:p>
+    <w:p>
+      <w:r>
+        <w:t>Heap</w:t>
+      </w:r>
+      <w:r>
+        <w:t xml:space="preserve"> 2</w:t>
+      </w:r>
     </w:p>
     <w:p>
       <w:hyperlink r:id="rId31" w:history="1">
@@ -371,7 +370,7 @@
           <w:rPr>
             <w:rStyle w:val="Hyperlink"/>
           </w:rPr>
-          <w:t>https://leetcode.com/problems/word-search-ii/</w:t>
+          <w:t>https://leetcode.com/problems/top-k-frequent-elements/</w:t>
         </w:r>
       </w:hyperlink>
     </w:p>
@@ -381,16 +380,14 @@
           <w:rPr>
             <w:rStyle w:val="Hyperlink"/>
           </w:rPr>
-          <w:t>https://leetcode.com/problems/construct-binary-tree-from-preorder-and-inorder-traversal/</w:t>
-        </w:r>
-      </w:hyperlink>
-    </w:p>
-    <w:p>
-      <w:r>
-        <w:t>Heap</w:t>
-      </w:r>
-      <w:r>
-        <w:t xml:space="preserve"> 2</w:t>
+          <w:t>https://leetcode.com/problems/find-median-from-data-stream/</w:t>
+        </w:r>
+      </w:hyperlink>
+    </w:p>
+    <w:p/>
+    <w:p>
+      <w:r>
+        <w:t>Go back to for better solutions:</w:t>
       </w:r>
     </w:p>
     <w:p>
@@ -399,44 +396,18 @@
           <w:rPr>
             <w:rStyle w:val="Hyperlink"/>
           </w:rPr>
-          <w:t>https://leetcode.com/problems/top-k-frequent-elements/</w:t>
-        </w:r>
-      </w:hyperlink>
+          <w:t>https://leetcode.com/problems/pacific-atlantic-water-flow/solutions/</w:t>
+        </w:r>
+      </w:hyperlink>
+    </w:p>
+    <w:p/>
+    <w:p>
+      <w:r>
+        <w:t>Resources from lists:</w:t>
+      </w:r>
     </w:p>
     <w:p>
       <w:hyperlink r:id="rId34" w:history="1">
-        <w:r>
-          <w:rPr>
-            <w:rStyle w:val="Hyperlink"/>
-          </w:rPr>
-          <w:t>https://leetcode.com/problems/find-median-from-data-stream/</w:t>
-        </w:r>
-      </w:hyperlink>
-    </w:p>
-    <w:p/>
-    <w:p>
-      <w:r>
-        <w:t>Go back to for better solutions:</w:t>
-      </w:r>
-    </w:p>
-    <w:p>
-      <w:hyperlink r:id="rId35" w:history="1">
-        <w:r>
-          <w:rPr>
-            <w:rStyle w:val="Hyperlink"/>
-          </w:rPr>
-          <w:t>https://leetcode.com/problems/pacific-atlantic-water-flow/solutions/</w:t>
-        </w:r>
-      </w:hyperlink>
-    </w:p>
-    <w:p/>
-    <w:p>
-      <w:r>
-        <w:t>Resources from lists:</w:t>
-      </w:r>
-    </w:p>
-    <w:p>
-      <w:hyperlink r:id="rId36" w:history="1">
         <w:r>
           <w:rPr>
             <w:rStyle w:val="Hyperlink"/>
@@ -455,23 +426,49 @@
       </w:r>
     </w:p>
     <w:p>
+      <w:hyperlink r:id="rId35" w:history="1">
+        <w:r>
+          <w:rPr>
+            <w:rStyle w:val="Hyperlink"/>
+          </w:rPr>
+          <w:t>https://www.techinterviewhandbook.org/grind75</w:t>
+        </w:r>
+      </w:hyperlink>
+    </w:p>
+    <w:p>
+      <w:r>
+        <w:t>Problems not caught in previous 2 lists: 26</w:t>
+      </w:r>
+    </w:p>
+    <w:p>
+      <w:r>
+        <w:t>Week 1</w:t>
+      </w:r>
+    </w:p>
+    <w:p>
+      <w:hyperlink r:id="rId36" w:history="1">
+        <w:r>
+          <w:rPr>
+            <w:rStyle w:val="Hyperlink"/>
+          </w:rPr>
+          <w:t>https://leetcode.com/problems/two-sum/</w:t>
+        </w:r>
+      </w:hyperlink>
+      <w:r>
+        <w:t xml:space="preserve"> duplicate</w:t>
+      </w:r>
+    </w:p>
+    <w:p>
       <w:hyperlink r:id="rId37" w:history="1">
         <w:r>
           <w:rPr>
             <w:rStyle w:val="Hyperlink"/>
           </w:rPr>
-          <w:t>https://www.techinterviewhandbook.org/grind75</w:t>
-        </w:r>
-      </w:hyperlink>
-    </w:p>
-    <w:p>
-      <w:r>
-        <w:t>Problems not caught in previous 2 lists: 26</w:t>
-      </w:r>
-    </w:p>
-    <w:p>
-      <w:r>
-        <w:t>Week 1</w:t>
+          <w:t>https://leetcode.com/problems/best-time-to-buy-and-sell-stock/</w:t>
+        </w:r>
+      </w:hyperlink>
+      <w:r>
+        <w:t xml:space="preserve"> duplicate</w:t>
       </w:r>
     </w:p>
     <w:p>
@@ -480,7 +477,7 @@
           <w:rPr>
             <w:rStyle w:val="Hyperlink"/>
           </w:rPr>
-          <w:t>https://leetcode.com/problems/two-sum/</w:t>
+          <w:t>https://leetcode.com/problems/valid-palindrome/</w:t>
         </w:r>
       </w:hyperlink>
       <w:r>
@@ -493,7 +490,7 @@
           <w:rPr>
             <w:rStyle w:val="Hyperlink"/>
           </w:rPr>
-          <w:t>https://leetcode.com/problems/best-time-to-buy-and-sell-stock/</w:t>
+          <w:t>https://leetcode.com/problems/invert-binary-tree/</w:t>
         </w:r>
       </w:hyperlink>
       <w:r>
@@ -506,12 +503,9 @@
           <w:rPr>
             <w:rStyle w:val="Hyperlink"/>
           </w:rPr>
-          <w:t>https://leetcode.com/problems/valid-palindrome/</w:t>
-        </w:r>
-      </w:hyperlink>
-      <w:r>
-        <w:t xml:space="preserve"> duplicate</w:t>
-      </w:r>
+          <w:t>https://leetcode.com/problems/binary-search/</w:t>
+        </w:r>
+      </w:hyperlink>
     </w:p>
     <w:p>
       <w:hyperlink r:id="rId41" w:history="1">
@@ -519,35 +513,12 @@
           <w:rPr>
             <w:rStyle w:val="Hyperlink"/>
           </w:rPr>
-          <w:t>https://leetcode.com/problems/invert-binary-tree/</w:t>
-        </w:r>
-      </w:hyperlink>
-      <w:r>
-        <w:t xml:space="preserve"> duplicate</w:t>
-      </w:r>
+          <w:t>https://leetcode.com/problems/lowest-common-ancestor-of-a-binary-search-tree/</w:t>
+        </w:r>
+      </w:hyperlink>
     </w:p>
     <w:p>
       <w:hyperlink r:id="rId42" w:history="1">
-        <w:r>
-          <w:rPr>
-            <w:rStyle w:val="Hyperlink"/>
-          </w:rPr>
-          <w:t>https://leetcode.com/problems/binary-search/</w:t>
-        </w:r>
-      </w:hyperlink>
-    </w:p>
-    <w:p>
-      <w:hyperlink r:id="rId43" w:history="1">
-        <w:r>
-          <w:rPr>
-            <w:rStyle w:val="Hyperlink"/>
-          </w:rPr>
-          <w:t>https://leetcode.com/problems/lowest-common-ancestor-of-a-binary-search-tree/</w:t>
-        </w:r>
-      </w:hyperlink>
-    </w:p>
-    <w:p>
-      <w:hyperlink r:id="rId44" w:history="1">
         <w:r>
           <w:rPr>
             <w:rStyle w:val="Hyperlink"/>
@@ -571,6 +542,36 @@
       <w:r>
         <w:tab/>
       </w:r>
+    </w:p>
+    <w:p>
+      <w:pPr>
+        <w:tabs>
+          <w:tab w:val="left" w:pos="3204"/>
+        </w:tabs>
+      </w:pPr>
+      <w:hyperlink r:id="rId43" w:history="1">
+        <w:r>
+          <w:rPr>
+            <w:rStyle w:val="Hyperlink"/>
+          </w:rPr>
+          <w:t>https://leetcode.com/problems/first-bad-version/</w:t>
+        </w:r>
+      </w:hyperlink>
+    </w:p>
+    <w:p>
+      <w:pPr>
+        <w:tabs>
+          <w:tab w:val="left" w:pos="3204"/>
+        </w:tabs>
+      </w:pPr>
+      <w:hyperlink r:id="rId44" w:history="1">
+        <w:r>
+          <w:rPr>
+            <w:rStyle w:val="Hyperlink"/>
+          </w:rPr>
+          <w:t>https://leetcode.com/problems/ransom-note/</w:t>
+        </w:r>
+      </w:hyperlink>
     </w:p>
     <w:p>
       <w:pPr>
@@ -583,9 +584,12 @@
           <w:rPr>
             <w:rStyle w:val="Hyperlink"/>
           </w:rPr>
-          <w:t>https://leetcode.com/problems/first-bad-version/</w:t>
-        </w:r>
-      </w:hyperlink>
+          <w:t>https://leetcode.com/problems/climbing-stairs/</w:t>
+        </w:r>
+      </w:hyperlink>
+      <w:r>
+        <w:t xml:space="preserve"> duplicate</w:t>
+      </w:r>
     </w:p>
     <w:p>
       <w:pPr>
@@ -598,40 +602,43 @@
           <w:rPr>
             <w:rStyle w:val="Hyperlink"/>
           </w:rPr>
-          <w:t>https://leetcode.com/problems/ransom-note/</w:t>
-        </w:r>
-      </w:hyperlink>
-    </w:p>
-    <w:p>
-      <w:pPr>
-        <w:tabs>
-          <w:tab w:val="left" w:pos="3204"/>
-        </w:tabs>
-      </w:pPr>
+          <w:t>https://leetcode.com/problems/longest-palindrome/</w:t>
+        </w:r>
+      </w:hyperlink>
+      <w:r>
+        <w:t xml:space="preserve"> </w:t>
+      </w:r>
+    </w:p>
+    <w:p>
       <w:hyperlink r:id="rId47" w:history="1">
         <w:r>
           <w:rPr>
             <w:rStyle w:val="Hyperlink"/>
           </w:rPr>
-          <w:t>https://leetcode.com/problems/climbing-stairs/</w:t>
-        </w:r>
-      </w:hyperlink>
-      <w:r>
-        <w:t xml:space="preserve"> duplicate</w:t>
-      </w:r>
-    </w:p>
-    <w:p>
-      <w:pPr>
-        <w:tabs>
-          <w:tab w:val="left" w:pos="3204"/>
-        </w:tabs>
-      </w:pPr>
+          <w:t>https://leetcode.com/problems/reverse-linked-list/</w:t>
+        </w:r>
+      </w:hyperlink>
+      <w:r>
+        <w:t xml:space="preserve"> duplicate</w:t>
+      </w:r>
+    </w:p>
+    <w:p>
       <w:hyperlink r:id="rId48" w:history="1">
         <w:r>
           <w:rPr>
             <w:rStyle w:val="Hyperlink"/>
           </w:rPr>
-          <w:t>https://leetcode.com/problems/longest-palindrome/</w:t>
+          <w:t>https://leetcode.com/problems/diameter-of-binary-tree/</w:t>
+        </w:r>
+      </w:hyperlink>
+    </w:p>
+    <w:p>
+      <w:hyperlink r:id="rId49" w:history="1">
+        <w:r>
+          <w:rPr>
+            <w:rStyle w:val="Hyperlink"/>
+          </w:rPr>
+          <w:t>https://leetcode.com/problems/middle-of-the-linked-list/</w:t>
         </w:r>
       </w:hyperlink>
       <w:r>
@@ -639,27 +646,23 @@
       </w:r>
     </w:p>
     <w:p>
-      <w:hyperlink r:id="rId49" w:history="1">
-        <w:r>
-          <w:rPr>
-            <w:rStyle w:val="Hyperlink"/>
-          </w:rPr>
-          <w:t>https://leetcode.com/problems/reverse-linked-list/</w:t>
-        </w:r>
-      </w:hyperlink>
-      <w:r>
-        <w:t xml:space="preserve"> duplicate</w:t>
-      </w:r>
-    </w:p>
-    <w:p>
       <w:hyperlink r:id="rId50" w:history="1">
         <w:r>
           <w:rPr>
             <w:rStyle w:val="Hyperlink"/>
           </w:rPr>
-          <w:t>https://leetcode.com/problems/diameter-of-binary-tree/</w:t>
-        </w:r>
-      </w:hyperlink>
+          <w:t>https://leetcode.com/problems/maximum-depth-of-binary-tree/</w:t>
+        </w:r>
+      </w:hyperlink>
+      <w:r>
+        <w:t xml:space="preserve"> </w:t>
+      </w:r>
+    </w:p>
+    <w:p/>
+    <w:p>
+      <w:r>
+        <w:t>Week 3</w:t>
+      </w:r>
     </w:p>
     <w:p>
       <w:hyperlink r:id="rId51" w:history="1">
@@ -667,182 +670,258 @@
           <w:rPr>
             <w:rStyle w:val="Hyperlink"/>
           </w:rPr>
-          <w:t>https://leetcode.com/problems/middle-of-the-linked-list/</w:t>
+          <w:t>https://leetcode.com/problems/insert-interval/</w:t>
+        </w:r>
+      </w:hyperlink>
+      <w:r>
+        <w:t xml:space="preserve"> duplicate</w:t>
+      </w:r>
+    </w:p>
+    <w:p>
+      <w:hyperlink r:id="rId52" w:history="1">
+        <w:r>
+          <w:rPr>
+            <w:rStyle w:val="Hyperlink"/>
+          </w:rPr>
+          <w:t>https://leetcode.com/problems/01-matrix/</w:t>
+        </w:r>
+      </w:hyperlink>
+    </w:p>
+    <w:p>
+      <w:hyperlink r:id="rId53" w:history="1">
+        <w:r>
+          <w:rPr>
+            <w:rStyle w:val="Hyperlink"/>
+          </w:rPr>
+          <w:t>https://leetcode.com/problems/k-closest-points-to-origin/</w:t>
+        </w:r>
+      </w:hyperlink>
+    </w:p>
+    <w:p>
+      <w:hyperlink r:id="rId54" w:history="1">
+        <w:r>
+          <w:rPr>
+            <w:rStyle w:val="Hyperlink"/>
+          </w:rPr>
+          <w:t>https://leetcode.com/problems/longest-substring-without-repeating-characters/</w:t>
+        </w:r>
+      </w:hyperlink>
+      <w:r>
+        <w:t xml:space="preserve"> duplicate</w:t>
+      </w:r>
+    </w:p>
+    <w:p>
+      <w:hyperlink r:id="rId55" w:history="1">
+        <w:r>
+          <w:rPr>
+            <w:rStyle w:val="Hyperlink"/>
+          </w:rPr>
+          <w:t>https://leetcode.com/problems/3sum/</w:t>
+        </w:r>
+      </w:hyperlink>
+      <w:r>
+        <w:t xml:space="preserve"> duplicate</w:t>
+      </w:r>
+    </w:p>
+    <w:p>
+      <w:hyperlink r:id="rId56" w:history="1">
+        <w:r>
+          <w:rPr>
+            <w:rStyle w:val="Hyperlink"/>
+          </w:rPr>
+          <w:t>https://leetcode.com/problems/clone-graph/submissions/</w:t>
+        </w:r>
+      </w:hyperlink>
+      <w:r>
+        <w:t xml:space="preserve"> duplicate</w:t>
+      </w:r>
+    </w:p>
+    <w:p>
+      <w:hyperlink r:id="rId57" w:history="1">
+        <w:r>
+          <w:rPr>
+            <w:rStyle w:val="Hyperlink"/>
+          </w:rPr>
+          <w:t>https://leetcode.com/problems/evaluate-reverse-polish-notation/</w:t>
         </w:r>
       </w:hyperlink>
       <w:r>
         <w:t xml:space="preserve"> </w:t>
       </w:r>
     </w:p>
-    <w:p>
-      <w:hyperlink r:id="rId52" w:history="1">
-        <w:r>
-          <w:rPr>
-            <w:rStyle w:val="Hyperlink"/>
-          </w:rPr>
-          <w:t>https://leetcode.com/problems/maximum-depth-of-binary-tree/</w:t>
+    <w:p/>
+    <w:p>
+      <w:r>
+        <w:t>Week 4</w:t>
+      </w:r>
+    </w:p>
+    <w:p>
+      <w:hyperlink r:id="rId58" w:history="1">
+        <w:r>
+          <w:rPr>
+            <w:rStyle w:val="Hyperlink"/>
+          </w:rPr>
+          <w:t>https://leetcode.com/problems/course-schedule/</w:t>
+        </w:r>
+      </w:hyperlink>
+      <w:r>
+        <w:t xml:space="preserve"> duplicate</w:t>
+      </w:r>
+    </w:p>
+    <w:p>
+      <w:hyperlink r:id="rId59" w:history="1">
+        <w:r>
+          <w:rPr>
+            <w:rStyle w:val="Hyperlink"/>
+          </w:rPr>
+          <w:t>https://leetcode.com/problems/implement-trie-prefix-tree/</w:t>
+        </w:r>
+      </w:hyperlink>
+      <w:r>
+        <w:t xml:space="preserve"> duplicate</w:t>
+      </w:r>
+    </w:p>
+    <w:p>
+      <w:hyperlink r:id="rId60" w:history="1">
+        <w:r>
+          <w:rPr>
+            <w:rStyle w:val="Hyperlink"/>
+          </w:rPr>
+          <w:t>https://leetcode.com/problems/coin-change/</w:t>
+        </w:r>
+      </w:hyperlink>
+      <w:r>
+        <w:t xml:space="preserve"> duplicate</w:t>
+      </w:r>
+    </w:p>
+    <w:p>
+      <w:hyperlink r:id="rId61" w:history="1">
+        <w:r>
+          <w:rPr>
+            <w:rStyle w:val="Hyperlink"/>
+          </w:rPr>
+          <w:t>https://leetcode.com/problems/product-of-array-except-self/</w:t>
+        </w:r>
+      </w:hyperlink>
+      <w:r>
+        <w:t xml:space="preserve"> duplicate</w:t>
+      </w:r>
+    </w:p>
+    <w:p>
+      <w:hyperlink r:id="rId62" w:history="1">
+        <w:r>
+          <w:rPr>
+            <w:rStyle w:val="Hyperlink"/>
+          </w:rPr>
+          <w:t>https://leetcode.com/problems/min-stack/</w:t>
         </w:r>
       </w:hyperlink>
       <w:r>
         <w:t xml:space="preserve"> </w:t>
       </w:r>
     </w:p>
+    <w:p>
+      <w:hyperlink r:id="rId63" w:history="1">
+        <w:r>
+          <w:rPr>
+            <w:rStyle w:val="Hyperlink"/>
+          </w:rPr>
+          <w:t>https://leetcode.com/problems/rotting-oranges/</w:t>
+        </w:r>
+      </w:hyperlink>
+    </w:p>
     <w:p/>
     <w:p>
       <w:r>
-        <w:t>Week 3</w:t>
-      </w:r>
-    </w:p>
-    <w:p>
-      <w:hyperlink r:id="rId53" w:history="1">
-        <w:r>
-          <w:rPr>
-            <w:rStyle w:val="Hyperlink"/>
-          </w:rPr>
-          <w:t>https://leetcode.com/problems/insert-interval/</w:t>
-        </w:r>
-      </w:hyperlink>
-      <w:r>
-        <w:t xml:space="preserve"> duplicate</w:t>
-      </w:r>
-    </w:p>
-    <w:p>
-      <w:hyperlink r:id="rId54" w:history="1">
-        <w:r>
-          <w:rPr>
-            <w:rStyle w:val="Hyperlink"/>
-          </w:rPr>
-          <w:t>https://leetcode.com/problems/01-matrix/</w:t>
-        </w:r>
-      </w:hyperlink>
-    </w:p>
-    <w:p>
-      <w:hyperlink r:id="rId55" w:history="1">
-        <w:r>
-          <w:rPr>
-            <w:rStyle w:val="Hyperlink"/>
-          </w:rPr>
-          <w:t>https://leetcode.com/problems/k-closest-points-to-origin/</w:t>
-        </w:r>
-      </w:hyperlink>
-    </w:p>
-    <w:p>
-      <w:hyperlink r:id="rId56" w:history="1">
-        <w:r>
-          <w:rPr>
-            <w:rStyle w:val="Hyperlink"/>
-          </w:rPr>
-          <w:t>https://leetcode.com/problems/longest-substring-without-repeating-characters/</w:t>
-        </w:r>
-      </w:hyperlink>
-      <w:r>
-        <w:t xml:space="preserve"> duplicate</w:t>
-      </w:r>
-    </w:p>
-    <w:p>
-      <w:hyperlink r:id="rId57" w:history="1">
-        <w:r>
-          <w:rPr>
-            <w:rStyle w:val="Hyperlink"/>
-          </w:rPr>
-          <w:t>https://leetcode.com/problems/3sum/</w:t>
-        </w:r>
-      </w:hyperlink>
-      <w:r>
-        <w:t xml:space="preserve"> duplicate</w:t>
-      </w:r>
-    </w:p>
-    <w:p>
-      <w:hyperlink r:id="rId58" w:history="1">
-        <w:r>
-          <w:rPr>
-            <w:rStyle w:val="Hyperlink"/>
-          </w:rPr>
-          <w:t>https://leetcode.com/problems/clone-graph/submissions/</w:t>
-        </w:r>
-      </w:hyperlink>
-      <w:r>
-        <w:t xml:space="preserve"> duplicate</w:t>
-      </w:r>
-    </w:p>
-    <w:p>
-      <w:hyperlink r:id="rId59" w:history="1">
-        <w:r>
-          <w:rPr>
-            <w:rStyle w:val="Hyperlink"/>
-          </w:rPr>
-          <w:t>https://leetcode.com/problems/evaluate-reverse-polish-notation/</w:t>
+        <w:lastRenderedPageBreak/>
+        <w:t>Week 5</w:t>
+      </w:r>
+    </w:p>
+    <w:p>
+      <w:hyperlink r:id="rId64" w:history="1">
+        <w:r>
+          <w:rPr>
+            <w:rStyle w:val="Hyperlink"/>
+          </w:rPr>
+          <w:t>https://leetcode.com/problems/combination-sum/</w:t>
         </w:r>
       </w:hyperlink>
       <w:r>
         <w:t xml:space="preserve"> </w:t>
       </w:r>
     </w:p>
+    <w:p>
+      <w:hyperlink r:id="rId65" w:history="1">
+        <w:r>
+          <w:rPr>
+            <w:rStyle w:val="Hyperlink"/>
+          </w:rPr>
+          <w:t>https://leetcode.com/problems/merge-intervals/</w:t>
+        </w:r>
+      </w:hyperlink>
+      <w:r>
+        <w:t xml:space="preserve"> duplicate</w:t>
+      </w:r>
+    </w:p>
+    <w:p>
+      <w:hyperlink r:id="rId66" w:history="1">
+        <w:r>
+          <w:rPr>
+            <w:rStyle w:val="Hyperlink"/>
+          </w:rPr>
+          <w:t>https://leetcode.com/problems/time-based-key-value-store/</w:t>
+        </w:r>
+      </w:hyperlink>
+      <w:r>
+        <w:t xml:space="preserve"> </w:t>
+      </w:r>
+    </w:p>
+    <w:p>
+      <w:hyperlink r:id="rId67" w:history="1">
+        <w:r>
+          <w:rPr>
+            <w:rStyle w:val="Hyperlink"/>
+          </w:rPr>
+          <w:t>https://leetcode.com/problems/accounts-merge/</w:t>
+        </w:r>
+      </w:hyperlink>
+    </w:p>
+    <w:p>
+      <w:hyperlink r:id="rId68" w:history="1">
+        <w:r>
+          <w:rPr>
+            <w:rStyle w:val="Hyperlink"/>
+          </w:rPr>
+          <w:t>https://leetcode.com/problems/sort-colors/</w:t>
+        </w:r>
+      </w:hyperlink>
+    </w:p>
     <w:p/>
     <w:p>
       <w:r>
-        <w:t>Week 4</w:t>
-      </w:r>
-    </w:p>
-    <w:p>
-      <w:hyperlink r:id="rId60" w:history="1">
-        <w:r>
-          <w:rPr>
-            <w:rStyle w:val="Hyperlink"/>
-          </w:rPr>
-          <w:t>https://leetcode.com/problems/course-schedule/</w:t>
-        </w:r>
-      </w:hyperlink>
-      <w:r>
-        <w:t xml:space="preserve"> duplicate</w:t>
-      </w:r>
-    </w:p>
-    <w:p>
-      <w:hyperlink r:id="rId61" w:history="1">
-        <w:r>
-          <w:rPr>
-            <w:rStyle w:val="Hyperlink"/>
-          </w:rPr>
-          <w:t>https://leetcode.com/problems/implement-trie-prefix-tree/</w:t>
-        </w:r>
-      </w:hyperlink>
-      <w:r>
-        <w:t xml:space="preserve"> duplicate</w:t>
-      </w:r>
-    </w:p>
-    <w:p>
-      <w:hyperlink r:id="rId62" w:history="1">
-        <w:r>
-          <w:rPr>
-            <w:rStyle w:val="Hyperlink"/>
-          </w:rPr>
-          <w:t>https://leetcode.com/problems/coin-change/</w:t>
-        </w:r>
-      </w:hyperlink>
-      <w:r>
-        <w:t xml:space="preserve"> duplicate</w:t>
-      </w:r>
-    </w:p>
-    <w:p>
-      <w:hyperlink r:id="rId63" w:history="1">
-        <w:r>
-          <w:rPr>
-            <w:rStyle w:val="Hyperlink"/>
-          </w:rPr>
-          <w:t>https://leetcode.com/problems/product-of-array-except-self/</w:t>
-        </w:r>
-      </w:hyperlink>
-      <w:r>
-        <w:t xml:space="preserve"> duplicate</w:t>
-      </w:r>
-    </w:p>
-    <w:p>
-      <w:hyperlink r:id="rId64" w:history="1">
-        <w:r>
-          <w:rPr>
-            <w:rStyle w:val="Hyperlink"/>
-          </w:rPr>
-          <w:t>https://leetcode.com/problems/min-stack/</w:t>
+        <w:t>Week 6</w:t>
+      </w:r>
+    </w:p>
+    <w:p>
+      <w:hyperlink r:id="rId69" w:history="1">
+        <w:r>
+          <w:rPr>
+            <w:rStyle w:val="Hyperlink"/>
+          </w:rPr>
+          <w:t>https://leetcode.com/problems/word-break/</w:t>
+        </w:r>
+      </w:hyperlink>
+      <w:r>
+        <w:t xml:space="preserve"> duplicate</w:t>
+      </w:r>
+    </w:p>
+    <w:p>
+      <w:hyperlink r:id="rId70" w:history="1">
+        <w:r>
+          <w:rPr>
+            <w:rStyle w:val="Hyperlink"/>
+          </w:rPr>
+          <w:t>https://leetcode.com/problems/partition-equal-subset-sum/</w:t>
         </w:r>
       </w:hyperlink>
       <w:r>
@@ -850,28 +929,122 @@
       </w:r>
     </w:p>
     <w:p>
-      <w:hyperlink r:id="rId65" w:history="1">
-        <w:r>
-          <w:rPr>
-            <w:rStyle w:val="Hyperlink"/>
-          </w:rPr>
-          <w:t>https://leetcode.com/problems/rotting-oranges/</w:t>
-        </w:r>
-      </w:hyperlink>
+      <w:hyperlink r:id="rId71" w:history="1">
+        <w:r>
+          <w:rPr>
+            <w:rStyle w:val="Hyperlink"/>
+          </w:rPr>
+          <w:t>https://leetcode.com/problems/string-to-integer-atoi/</w:t>
+        </w:r>
+      </w:hyperlink>
+      <w:r>
+        <w:t xml:space="preserve"> </w:t>
+      </w:r>
+    </w:p>
+    <w:p>
+      <w:hyperlink r:id="rId72" w:history="1">
+        <w:r>
+          <w:rPr>
+            <w:rStyle w:val="Hyperlink"/>
+          </w:rPr>
+          <w:t>https://leetcode.com/problems/spiral-matrix/</w:t>
+        </w:r>
+      </w:hyperlink>
+      <w:r>
+        <w:t xml:space="preserve">  duplicate</w:t>
+      </w:r>
+    </w:p>
+    <w:p>
+      <w:hyperlink r:id="rId73" w:history="1">
+        <w:r>
+          <w:rPr>
+            <w:rStyle w:val="Hyperlink"/>
+          </w:rPr>
+          <w:t>https://leetcode.com/problems/binary-tree-right-side-view/</w:t>
+        </w:r>
+      </w:hyperlink>
+      <w:r>
+        <w:t xml:space="preserve"> </w:t>
+      </w:r>
+    </w:p>
+    <w:p>
+      <w:hyperlink r:id="rId74" w:history="1">
+        <w:r>
+          <w:rPr>
+            <w:rStyle w:val="Hyperlink"/>
+          </w:rPr>
+          <w:t>https://leetcode.com/problems/longest-palindromic-substring/</w:t>
+        </w:r>
+      </w:hyperlink>
+      <w:r>
+        <w:t xml:space="preserve"> duplicate</w:t>
+      </w:r>
+    </w:p>
+    <w:p>
+      <w:hyperlink r:id="rId75" w:history="1">
+        <w:r>
+          <w:rPr>
+            <w:rStyle w:val="Hyperlink"/>
+          </w:rPr>
+          <w:t>https://leetcode.com/problems/unique-paths/</w:t>
+        </w:r>
+      </w:hyperlink>
+      <w:r>
+        <w:t xml:space="preserve"> duplicate</w:t>
+      </w:r>
+    </w:p>
+    <w:p>
+      <w:hyperlink r:id="rId76" w:history="1">
+        <w:r>
+          <w:rPr>
+            <w:rStyle w:val="Hyperlink"/>
+          </w:rPr>
+          <w:t>https://leetcode.com/problems/construct-binary-tree-from-preorder-and-inorder-traversal/</w:t>
+        </w:r>
+      </w:hyperlink>
+      <w:r>
+        <w:t xml:space="preserve"> duplicate</w:t>
+      </w:r>
     </w:p>
     <w:p/>
     <w:p>
       <w:r>
-        <w:t>Week 5</w:t>
-      </w:r>
-    </w:p>
-    <w:p>
-      <w:hyperlink r:id="rId66" w:history="1">
-        <w:r>
-          <w:rPr>
-            <w:rStyle w:val="Hyperlink"/>
-          </w:rPr>
-          <w:t>https://leetcode.com/problems/combination-sum/</w:t>
+        <w:t>Week 7</w:t>
+      </w:r>
+    </w:p>
+    <w:p>
+      <w:hyperlink r:id="rId77" w:history="1">
+        <w:r>
+          <w:rPr>
+            <w:rStyle w:val="Hyperlink"/>
+          </w:rPr>
+          <w:t>https://leetcode.com/problems/container-with-most-water/</w:t>
+        </w:r>
+      </w:hyperlink>
+      <w:r>
+        <w:t xml:space="preserve"> duplicate</w:t>
+      </w:r>
+    </w:p>
+    <w:p>
+      <w:hyperlink r:id="rId78" w:history="1">
+        <w:r>
+          <w:rPr>
+            <w:rStyle w:val="Hyperlink"/>
+          </w:rPr>
+          <w:t>https://leetcode.com/problems/word-search/</w:t>
+        </w:r>
+      </w:hyperlink>
+      <w:r>
+        <w:t xml:space="preserve"> duplicate</w:t>
+      </w:r>
+    </w:p>
+    <w:p>
+      <w:hyperlink r:id="rId79" w:history="1">
+        <w:r>
+          <w:rPr>
+            <w:rStyle w:val="Hyperlink"/>
+          </w:rPr>
+          <w:t>https://leetcode.com/problems/find-all-anagrams-in-a-string/</w:t>
         </w:r>
       </w:hyperlink>
       <w:r>
@@ -879,25 +1052,12 @@
       </w:r>
     </w:p>
     <w:p>
-      <w:hyperlink r:id="rId67" w:history="1">
-        <w:r>
-          <w:rPr>
-            <w:rStyle w:val="Hyperlink"/>
-          </w:rPr>
-          <w:t>https://leetcode.com/problems/merge-intervals/</w:t>
-        </w:r>
-      </w:hyperlink>
-      <w:r>
-        <w:t xml:space="preserve"> duplicate</w:t>
-      </w:r>
-    </w:p>
-    <w:p>
-      <w:hyperlink r:id="rId68" w:history="1">
-        <w:r>
-          <w:rPr>
-            <w:rStyle w:val="Hyperlink"/>
-          </w:rPr>
-          <w:t>https://leetcode.com/problems/time-based-key-value-store/</w:t>
+      <w:hyperlink r:id="rId80" w:history="1">
+        <w:r>
+          <w:rPr>
+            <w:rStyle w:val="Hyperlink"/>
+          </w:rPr>
+          <w:t>https://leetcode.com/problems/minimum-height-trees/</w:t>
         </w:r>
       </w:hyperlink>
       <w:r>
@@ -905,51 +1065,80 @@
       </w:r>
     </w:p>
     <w:p>
-      <w:hyperlink r:id="rId69" w:history="1">
-        <w:r>
-          <w:rPr>
-            <w:rStyle w:val="Hyperlink"/>
-          </w:rPr>
-          <w:t>https://leetcode.com/problems/accounts-merge/</w:t>
-        </w:r>
-      </w:hyperlink>
-    </w:p>
-    <w:p>
-      <w:hyperlink r:id="rId70" w:history="1">
-        <w:r>
-          <w:rPr>
-            <w:rStyle w:val="Hyperlink"/>
-          </w:rPr>
-          <w:t>https://leetcode.com/problems/sort-colors/</w:t>
-        </w:r>
-      </w:hyperlink>
+      <w:hyperlink r:id="rId81" w:history="1">
+        <w:r>
+          <w:rPr>
+            <w:rStyle w:val="Hyperlink"/>
+          </w:rPr>
+          <w:t>https://leetcode.com/problems/task-scheduler/</w:t>
+        </w:r>
+      </w:hyperlink>
+      <w:r>
+        <w:t xml:space="preserve"> </w:t>
+      </w:r>
     </w:p>
     <w:p/>
     <w:p>
       <w:r>
-        <w:t>Week 6</w:t>
-      </w:r>
-    </w:p>
-    <w:p>
-      <w:hyperlink r:id="rId71" w:history="1">
-        <w:r>
-          <w:rPr>
-            <w:rStyle w:val="Hyperlink"/>
-          </w:rPr>
-          <w:t>https://leetcode.com/problems/word-break/</w:t>
-        </w:r>
-      </w:hyperlink>
-      <w:r>
-        <w:t xml:space="preserve"> duplicate</w:t>
-      </w:r>
-    </w:p>
-    <w:p>
-      <w:hyperlink r:id="rId72" w:history="1">
-        <w:r>
-          <w:rPr>
-            <w:rStyle w:val="Hyperlink"/>
-          </w:rPr>
-          <w:t>https://leetcode.com/problems/partition-equal-subset-sum/</w:t>
+        <w:t>Week 8</w:t>
+      </w:r>
+    </w:p>
+    <w:p>
+      <w:hyperlink r:id="rId82" w:history="1">
+        <w:r>
+          <w:rPr>
+            <w:rStyle w:val="Hyperlink"/>
+          </w:rPr>
+          <w:t>https://leetcode.com/problems/kth-smallest-element-in-a-bst/</w:t>
+        </w:r>
+      </w:hyperlink>
+      <w:r>
+        <w:t xml:space="preserve"> duplicate</w:t>
+      </w:r>
+    </w:p>
+    <w:p>
+      <w:hyperlink r:id="rId83" w:history="1">
+        <w:r>
+          <w:rPr>
+            <w:rStyle w:val="Hyperlink"/>
+          </w:rPr>
+          <w:t>https://leetcode.com/problems/minimum-window-substring/</w:t>
+        </w:r>
+      </w:hyperlink>
+      <w:r>
+        <w:t xml:space="preserve"> duplicate</w:t>
+      </w:r>
+    </w:p>
+    <w:p>
+      <w:hyperlink r:id="rId84" w:history="1">
+        <w:r>
+          <w:rPr>
+            <w:rStyle w:val="Hyperlink"/>
+          </w:rPr>
+          <w:t>https://leetcode.com/problems/serialize-and-deserialize-binary-tree/</w:t>
+        </w:r>
+      </w:hyperlink>
+      <w:r>
+        <w:t xml:space="preserve"> duplicate</w:t>
+      </w:r>
+    </w:p>
+    <w:p>
+      <w:hyperlink r:id="rId85" w:history="1">
+        <w:r>
+          <w:rPr>
+            <w:rStyle w:val="Hyperlink"/>
+          </w:rPr>
+          <w:t>https://leetcode.com/problems/basic-calculator/</w:t>
+        </w:r>
+      </w:hyperlink>
+    </w:p>
+    <w:p>
+      <w:hyperlink r:id="rId86" w:history="1">
+        <w:r>
+          <w:rPr>
+            <w:rStyle w:val="Hyperlink"/>
+          </w:rPr>
+          <w:t>https://leetcode.com/problems/maximum-profit-in-job-scheduling/</w:t>
         </w:r>
       </w:hyperlink>
       <w:r>
@@ -957,294 +1146,77 @@
       </w:r>
     </w:p>
     <w:p>
-      <w:hyperlink r:id="rId73" w:history="1">
-        <w:r>
-          <w:rPr>
-            <w:rStyle w:val="Hyperlink"/>
-          </w:rPr>
-          <w:t>https://leetcode.com/problems/string-to-integer-atoi/</w:t>
+      <w:hyperlink r:id="rId87" w:history="1">
+        <w:r>
+          <w:rPr>
+            <w:rStyle w:val="Hyperlink"/>
+          </w:rPr>
+          <w:t>https://leetcode.com/problems/merge-k-sorted-lists/</w:t>
+        </w:r>
+      </w:hyperlink>
+      <w:r>
+        <w:t xml:space="preserve"> duplicate</w:t>
+      </w:r>
+    </w:p>
+    <w:p>
+      <w:hyperlink r:id="rId88" w:history="1">
+        <w:r>
+          <w:rPr>
+            <w:rStyle w:val="Hyperlink"/>
+          </w:rPr>
+          <w:t>https://leetcode.com/problems/largest-rectangle-in-histogram/</w:t>
         </w:r>
       </w:hyperlink>
       <w:r>
         <w:t xml:space="preserve"> </w:t>
       </w:r>
     </w:p>
-    <w:p>
-      <w:hyperlink r:id="rId74" w:history="1">
-        <w:r>
-          <w:rPr>
-            <w:rStyle w:val="Hyperlink"/>
-          </w:rPr>
-          <w:t>https://leetcode.com/problems/spiral-matrix/</w:t>
-        </w:r>
-      </w:hyperlink>
-      <w:r>
-        <w:t xml:space="preserve">  duplicate</w:t>
-      </w:r>
-    </w:p>
-    <w:p>
-      <w:hyperlink r:id="rId75" w:history="1">
-        <w:r>
-          <w:rPr>
-            <w:rStyle w:val="Hyperlink"/>
-          </w:rPr>
-          <w:t>https://leetcode.com/problems/binary-tree-right-side-view/</w:t>
-        </w:r>
-      </w:hyperlink>
+    <w:p/>
+    <w:p>
+      <w:r>
+        <w:t>what to study based on time left</w:t>
+      </w:r>
+    </w:p>
+    <w:p>
+      <w:hyperlink r:id="rId89" w:history="1">
+        <w:r>
+          <w:rPr>
+            <w:rStyle w:val="Hyperlink"/>
+          </w:rPr>
+          <w:t>https://www.techinterviewhandbook.org/coding-interview-study-plan/</w:t>
+        </w:r>
+      </w:hyperlink>
+    </w:p>
+    <w:p/>
+    <w:p>
+      <w:r>
+        <w:t xml:space="preserve">save completed problems to </w:t>
+      </w:r>
+      <w:r>
+        <w:t>repo at</w:t>
+      </w:r>
+    </w:p>
+    <w:p>
+      <w:r>
+        <w:t>D:\PlBorgPrograms\Code\LeetCode-Problems\LeetCode-Problems</w:t>
+      </w:r>
       <w:r>
         <w:t xml:space="preserve"> </w:t>
       </w:r>
     </w:p>
-    <w:p>
-      <w:hyperlink r:id="rId76" w:history="1">
-        <w:r>
-          <w:rPr>
-            <w:rStyle w:val="Hyperlink"/>
-          </w:rPr>
-          <w:t>https://leetcode.com/problems/longest-palindromic-substring/</w:t>
-        </w:r>
-      </w:hyperlink>
-      <w:r>
-        <w:t xml:space="preserve"> duplicate</w:t>
-      </w:r>
-    </w:p>
-    <w:p>
-      <w:hyperlink r:id="rId77" w:history="1">
-        <w:r>
-          <w:rPr>
-            <w:rStyle w:val="Hyperlink"/>
-          </w:rPr>
-          <w:t>https://leetcode.com/problems/unique-paths/</w:t>
-        </w:r>
-      </w:hyperlink>
-      <w:r>
-        <w:t xml:space="preserve"> duplicate</w:t>
-      </w:r>
-    </w:p>
-    <w:p>
-      <w:hyperlink r:id="rId78" w:history="1">
-        <w:r>
-          <w:rPr>
-            <w:rStyle w:val="Hyperlink"/>
-          </w:rPr>
-          <w:t>https://leetcode.com/problems/construct-binary-tree-from-preorder-and-inorder-traversal/</w:t>
-        </w:r>
-      </w:hyperlink>
-      <w:r>
-        <w:t xml:space="preserve"> duplicate</w:t>
-      </w:r>
-    </w:p>
     <w:p/>
     <w:p>
       <w:r>
-        <w:t>Week 7</w:t>
-      </w:r>
-    </w:p>
-    <w:p>
-      <w:hyperlink r:id="rId79" w:history="1">
-        <w:r>
-          <w:rPr>
-            <w:rStyle w:val="Hyperlink"/>
-          </w:rPr>
-          <w:t>https://leetcode.com/problems/container-with-most-water/</w:t>
-        </w:r>
-      </w:hyperlink>
-      <w:r>
-        <w:t xml:space="preserve"> duplicate</w:t>
-      </w:r>
-    </w:p>
-    <w:p>
-      <w:hyperlink r:id="rId80" w:history="1">
-        <w:r>
-          <w:rPr>
-            <w:rStyle w:val="Hyperlink"/>
-          </w:rPr>
-          <w:t>https://leetcode.com/problems/word-search/</w:t>
-        </w:r>
-      </w:hyperlink>
-      <w:r>
-        <w:t xml:space="preserve"> duplicate</w:t>
-      </w:r>
-    </w:p>
-    <w:p>
-      <w:hyperlink r:id="rId81" w:history="1">
-        <w:r>
-          <w:rPr>
-            <w:rStyle w:val="Hyperlink"/>
-          </w:rPr>
-          <w:t>https://leetcode.com/problems/find-all-anagrams-in-a-string/</w:t>
-        </w:r>
-      </w:hyperlink>
-      <w:r>
-        <w:t xml:space="preserve"> </w:t>
-      </w:r>
-    </w:p>
-    <w:p>
-      <w:hyperlink r:id="rId82" w:history="1">
-        <w:r>
-          <w:rPr>
-            <w:rStyle w:val="Hyperlink"/>
-          </w:rPr>
-          <w:t>https://leetcode.com/problems/minimum-height-trees/</w:t>
-        </w:r>
-      </w:hyperlink>
-      <w:r>
-        <w:t xml:space="preserve"> </w:t>
-      </w:r>
-    </w:p>
-    <w:p>
-      <w:hyperlink r:id="rId83" w:history="1">
-        <w:r>
-          <w:rPr>
-            <w:rStyle w:val="Hyperlink"/>
-          </w:rPr>
-          <w:t>https://leetcode.com/problems/task-scheduler/</w:t>
-        </w:r>
-      </w:hyperlink>
-      <w:r>
-        <w:t xml:space="preserve"> </w:t>
-      </w:r>
-    </w:p>
-    <w:p/>
-    <w:p>
-      <w:r>
-        <w:t>Week 8</w:t>
-      </w:r>
-    </w:p>
-    <w:p>
-      <w:hyperlink r:id="rId84" w:history="1">
-        <w:r>
-          <w:rPr>
-            <w:rStyle w:val="Hyperlink"/>
-          </w:rPr>
-          <w:t>https://leetcode.com/problems/kth-smallest-element-in-a-bst/</w:t>
-        </w:r>
-      </w:hyperlink>
-      <w:r>
-        <w:t xml:space="preserve"> duplicate</w:t>
-      </w:r>
-    </w:p>
-    <w:p>
-      <w:hyperlink r:id="rId85" w:history="1">
-        <w:r>
-          <w:rPr>
-            <w:rStyle w:val="Hyperlink"/>
-          </w:rPr>
-          <w:t>https://leetcode.com/problems/minimum-window-substring/</w:t>
-        </w:r>
-      </w:hyperlink>
-      <w:r>
-        <w:t xml:space="preserve"> duplicate</w:t>
-      </w:r>
-    </w:p>
-    <w:p>
-      <w:hyperlink r:id="rId86" w:history="1">
-        <w:r>
-          <w:rPr>
-            <w:rStyle w:val="Hyperlink"/>
-          </w:rPr>
-          <w:t>https://leetcode.com/problems/serialize-and-deserialize-binary-tree/</w:t>
-        </w:r>
-      </w:hyperlink>
-      <w:r>
-        <w:t xml:space="preserve"> duplicate</w:t>
-      </w:r>
-    </w:p>
-    <w:p>
-      <w:hyperlink r:id="rId87" w:history="1">
-        <w:r>
-          <w:rPr>
-            <w:rStyle w:val="Hyperlink"/>
-          </w:rPr>
-          <w:t>https://leetcode.com/problems/basic-calculator/</w:t>
-        </w:r>
-      </w:hyperlink>
-    </w:p>
-    <w:p>
-      <w:hyperlink r:id="rId88" w:history="1">
-        <w:r>
-          <w:rPr>
-            <w:rStyle w:val="Hyperlink"/>
-          </w:rPr>
-          <w:t>https://leetcode.com/problems/maximum-profit-in-job-scheduling/</w:t>
-        </w:r>
-      </w:hyperlink>
-      <w:r>
-        <w:t xml:space="preserve"> </w:t>
-      </w:r>
-    </w:p>
-    <w:p>
-      <w:hyperlink r:id="rId89" w:history="1">
-        <w:r>
-          <w:rPr>
-            <w:rStyle w:val="Hyperlink"/>
-          </w:rPr>
-          <w:t>https://leetcode.com/problems/merge-k-sorted-lists/</w:t>
-        </w:r>
-      </w:hyperlink>
-      <w:r>
-        <w:t xml:space="preserve"> duplicate</w:t>
+        <w:t>Reference</w:t>
+      </w:r>
+    </w:p>
+    <w:p>
+      <w:r>
+        <w:t>Binary search</w:t>
       </w:r>
     </w:p>
     <w:p>
       <w:hyperlink r:id="rId90" w:history="1">
-        <w:r>
-          <w:rPr>
-            <w:rStyle w:val="Hyperlink"/>
-          </w:rPr>
-          <w:t>https://leetcode.com/problems/largest-rectangle-in-histogram/</w:t>
-        </w:r>
-      </w:hyperlink>
-      <w:r>
-        <w:t xml:space="preserve"> </w:t>
-      </w:r>
-    </w:p>
-    <w:p/>
-    <w:p>
-      <w:r>
-        <w:t>what to study based on time left</w:t>
-      </w:r>
-    </w:p>
-    <w:p>
-      <w:hyperlink r:id="rId91" w:history="1">
-        <w:r>
-          <w:rPr>
-            <w:rStyle w:val="Hyperlink"/>
-          </w:rPr>
-          <w:t>https://www.techinterviewhandbook.org/coding-interview-study-plan/</w:t>
-        </w:r>
-      </w:hyperlink>
-    </w:p>
-    <w:p/>
-    <w:p>
-      <w:r>
-        <w:t xml:space="preserve">save completed problems to </w:t>
-      </w:r>
-      <w:r>
-        <w:t>repo at</w:t>
-      </w:r>
-    </w:p>
-    <w:p>
-      <w:r>
-        <w:t>D:\PlBorgPrograms\Code\LeetCode-Problems\LeetCode-Problems</w:t>
-      </w:r>
-      <w:r>
-        <w:t xml:space="preserve"> </w:t>
-      </w:r>
-    </w:p>
-    <w:p/>
-    <w:p>
-      <w:r>
-        <w:t>Reference</w:t>
-      </w:r>
-    </w:p>
-    <w:p>
-      <w:r>
-        <w:t>Binary search</w:t>
-      </w:r>
-    </w:p>
-    <w:p>
-      <w:hyperlink r:id="rId92" w:history="1">
         <w:r>
           <w:rPr>
             <w:rStyle w:val="Hyperlink"/>

</xml_diff>

<commit_message>
Merge k sorted lists (using heap
Complexity came to O(n log n) to add every element to a heap. The algorithm adds every ListNode to a heap and then modifies each of the pointers to point to the next element.
</commit_message>
<xml_diff>
--- a/Interview prep.docx
+++ b/Interview prep.docx
@@ -64,7 +64,10 @@
     </w:p>
     <w:p>
       <w:r>
-        <w:t>28</w:t>
+        <w:t>2</w:t>
+      </w:r>
+      <w:r>
+        <w:t>4</w:t>
       </w:r>
       <w:r>
         <w:t xml:space="preserve"> left</w:t>
@@ -81,7 +84,10 @@
         <w:t>Graph</w:t>
       </w:r>
       <w:r>
-        <w:t xml:space="preserve"> 4</w:t>
+        <w:t xml:space="preserve"> </w:t>
+      </w:r>
+      <w:r>
+        <w:t>1</w:t>
       </w:r>
     </w:p>
     <w:p>
@@ -99,7 +105,10 @@
         <w:t>Linked List</w:t>
       </w:r>
       <w:r>
-        <w:t xml:space="preserve"> 4</w:t>
+        <w:t xml:space="preserve"> </w:t>
+      </w:r>
+      <w:r>
+        <w:t>1</w:t>
       </w:r>
     </w:p>
     <w:p>
@@ -108,9 +117,29 @@
           <w:rPr>
             <w:rStyle w:val="Hyperlink"/>
           </w:rPr>
-          <w:t>https://leetcode.com/problems/linked-list-cycle/</w:t>
-        </w:r>
-      </w:hyperlink>
+          <w:t>https://leetc</w:t>
+        </w:r>
+        <w:r>
+          <w:rPr>
+            <w:rStyle w:val="Hyperlink"/>
+          </w:rPr>
+          <w:t>o</w:t>
+        </w:r>
+        <w:r>
+          <w:rPr>
+            <w:rStyle w:val="Hyperlink"/>
+          </w:rPr>
+          <w:t>de.com/problems/reorder-list/submissions/</w:t>
+        </w:r>
+      </w:hyperlink>
+    </w:p>
+    <w:p>
+      <w:r>
+        <w:t>Matrix</w:t>
+      </w:r>
+      <w:r>
+        <w:t xml:space="preserve"> 2 </w:t>
+      </w:r>
     </w:p>
     <w:p>
       <w:hyperlink r:id="rId9" w:history="1">
@@ -118,7 +147,7 @@
           <w:rPr>
             <w:rStyle w:val="Hyperlink"/>
           </w:rPr>
-          <w:t>https://leetcode.com/problems/merge-k-sorted-lists/</w:t>
+          <w:t>https://leetcode.com/problems/spiral-matrix/</w:t>
         </w:r>
       </w:hyperlink>
     </w:p>
@@ -128,16 +157,16 @@
           <w:rPr>
             <w:rStyle w:val="Hyperlink"/>
           </w:rPr>
-          <w:t>https://leetcode.com/problems/reorder-list/submissions/</w:t>
-        </w:r>
-      </w:hyperlink>
-    </w:p>
-    <w:p>
-      <w:r>
-        <w:t>Matrix</w:t>
-      </w:r>
-      <w:r>
-        <w:t xml:space="preserve"> 2 </w:t>
+          <w:t>https://leetcode.com/problems/word-search/</w:t>
+        </w:r>
+      </w:hyperlink>
+    </w:p>
+    <w:p>
+      <w:r>
+        <w:t>String</w:t>
+      </w:r>
+      <w:r>
+        <w:t xml:space="preserve"> 6</w:t>
       </w:r>
     </w:p>
     <w:p>
@@ -146,7 +175,7 @@
           <w:rPr>
             <w:rStyle w:val="Hyperlink"/>
           </w:rPr>
-          <w:t>https://leetcode.com/problems/spiral-matrix/</w:t>
+          <w:t>https://leetcode.com/problems/longest-substring-without-repeating-characters/</w:t>
         </w:r>
       </w:hyperlink>
     </w:p>
@@ -156,17 +185,9 @@
           <w:rPr>
             <w:rStyle w:val="Hyperlink"/>
           </w:rPr>
-          <w:t>https://leetcode.com/problems/word-search/</w:t>
-        </w:r>
-      </w:hyperlink>
-    </w:p>
-    <w:p>
-      <w:r>
-        <w:t>String</w:t>
-      </w:r>
-      <w:r>
-        <w:t xml:space="preserve"> 6</w:t>
-      </w:r>
+          <w:t>https://leetcode.com/problems/longest-repeating-character-replacement/</w:t>
+        </w:r>
+      </w:hyperlink>
     </w:p>
     <w:p>
       <w:hyperlink r:id="rId13" w:history="1">
@@ -174,7 +195,7 @@
           <w:rPr>
             <w:rStyle w:val="Hyperlink"/>
           </w:rPr>
-          <w:t>https://leetcode.com/problems/longest-substring-without-repeating-characters/</w:t>
+          <w:t>https://leetcode.com/problems/minimum-window-substring/</w:t>
         </w:r>
       </w:hyperlink>
     </w:p>
@@ -184,7 +205,7 @@
           <w:rPr>
             <w:rStyle w:val="Hyperlink"/>
           </w:rPr>
-          <w:t>https://leetcode.com/problems/longest-repeating-character-replacement/</w:t>
+          <w:t>https://leetcode.com/problems/valid-palindrome/submissions/</w:t>
         </w:r>
       </w:hyperlink>
     </w:p>
@@ -194,7 +215,7 @@
           <w:rPr>
             <w:rStyle w:val="Hyperlink"/>
           </w:rPr>
-          <w:t>https://leetcode.com/problems/minimum-window-substring/</w:t>
+          <w:t>https://leetcode.com/problems/longest-palindromic-substring/</w:t>
         </w:r>
       </w:hyperlink>
     </w:p>
@@ -204,9 +225,17 @@
           <w:rPr>
             <w:rStyle w:val="Hyperlink"/>
           </w:rPr>
-          <w:t>https://leetcode.com/problems/valid-palindrome/submissions/</w:t>
-        </w:r>
-      </w:hyperlink>
+          <w:t>https://leetcode.com/problems/palindromic-substrings/</w:t>
+        </w:r>
+      </w:hyperlink>
+    </w:p>
+    <w:p>
+      <w:r>
+        <w:t>Tree</w:t>
+      </w:r>
+      <w:r>
+        <w:t xml:space="preserve"> 12</w:t>
+      </w:r>
     </w:p>
     <w:p>
       <w:hyperlink r:id="rId17" w:history="1">
@@ -214,7 +243,7 @@
           <w:rPr>
             <w:rStyle w:val="Hyperlink"/>
           </w:rPr>
-          <w:t>https://leetcode.com/problems/longest-palindromic-substring/</w:t>
+          <w:t>https://leetcode.com/problems/maximum-depth-of-binary-tree/</w:t>
         </w:r>
       </w:hyperlink>
     </w:p>
@@ -224,17 +253,9 @@
           <w:rPr>
             <w:rStyle w:val="Hyperlink"/>
           </w:rPr>
-          <w:t>https://leetcode.com/problems/palindromic-substrings/</w:t>
-        </w:r>
-      </w:hyperlink>
-    </w:p>
-    <w:p>
-      <w:r>
-        <w:t>Tree</w:t>
-      </w:r>
-      <w:r>
-        <w:t xml:space="preserve"> 12</w:t>
-      </w:r>
+          <w:t>https://leetcode.com/problems/same-tree/</w:t>
+        </w:r>
+      </w:hyperlink>
     </w:p>
     <w:p>
       <w:hyperlink r:id="rId19" w:history="1">
@@ -242,7 +263,7 @@
           <w:rPr>
             <w:rStyle w:val="Hyperlink"/>
           </w:rPr>
-          <w:t>https://leetcode.com/problems/maximum-depth-of-binary-tree/</w:t>
+          <w:t>https://leetcode.com/problems/invert-binary-tree/</w:t>
         </w:r>
       </w:hyperlink>
     </w:p>
@@ -252,7 +273,7 @@
           <w:rPr>
             <w:rStyle w:val="Hyperlink"/>
           </w:rPr>
-          <w:t>https://leetcode.com/problems/same-tree/</w:t>
+          <w:t>https://leetcode.com/problems/binary-tree-maximum-path-sum/</w:t>
         </w:r>
       </w:hyperlink>
     </w:p>
@@ -262,7 +283,7 @@
           <w:rPr>
             <w:rStyle w:val="Hyperlink"/>
           </w:rPr>
-          <w:t>https://leetcode.com/problems/invert-binary-tree/</w:t>
+          <w:t>https://leetcode.com/problems/binary-tree-level-order-traversal/</w:t>
         </w:r>
       </w:hyperlink>
     </w:p>
@@ -272,7 +293,7 @@
           <w:rPr>
             <w:rStyle w:val="Hyperlink"/>
           </w:rPr>
-          <w:t>https://leetcode.com/problems/binary-tree-maximum-path-sum/</w:t>
+          <w:t>https://leetcode.com/problems/serialize-and-deserialize-binary-tree/</w:t>
         </w:r>
       </w:hyperlink>
     </w:p>
@@ -282,7 +303,7 @@
           <w:rPr>
             <w:rStyle w:val="Hyperlink"/>
           </w:rPr>
-          <w:t>https://leetcode.com/problems/binary-tree-level-order-traversal/</w:t>
+          <w:t>https://leetcode.com/problems/kth-smallest-element-in-a-bst/</w:t>
         </w:r>
       </w:hyperlink>
     </w:p>
@@ -292,7 +313,7 @@
           <w:rPr>
             <w:rStyle w:val="Hyperlink"/>
           </w:rPr>
-          <w:t>https://leetcode.com/problems/serialize-and-deserialize-binary-tree/</w:t>
+          <w:t>https://leetcode.com/problems/lowest-common-ancestor-of-a-binary-search-tree/</w:t>
         </w:r>
       </w:hyperlink>
     </w:p>
@@ -302,7 +323,7 @@
           <w:rPr>
             <w:rStyle w:val="Hyperlink"/>
           </w:rPr>
-          <w:t>https://leetcode.com/problems/kth-smallest-element-in-a-bst/</w:t>
+          <w:t>https://leetcode.com/problems/implement-trie-prefix-tree/</w:t>
         </w:r>
       </w:hyperlink>
     </w:p>
@@ -312,7 +333,7 @@
           <w:rPr>
             <w:rStyle w:val="Hyperlink"/>
           </w:rPr>
-          <w:t>https://leetcode.com/problems/lowest-common-ancestor-of-a-binary-search-tree/</w:t>
+          <w:t>https://leetcode.com/problems/design-add-and-search-words-data-structure/</w:t>
         </w:r>
       </w:hyperlink>
     </w:p>
@@ -322,7 +343,7 @@
           <w:rPr>
             <w:rStyle w:val="Hyperlink"/>
           </w:rPr>
-          <w:t>https://leetcode.com/problems/implement-trie-prefix-tree/</w:t>
+          <w:t>https://leetcode.com/problems/word-search-ii/</w:t>
         </w:r>
       </w:hyperlink>
     </w:p>
@@ -332,9 +353,17 @@
           <w:rPr>
             <w:rStyle w:val="Hyperlink"/>
           </w:rPr>
-          <w:t>https://leetcode.com/problems/design-add-and-search-words-data-structure/</w:t>
-        </w:r>
-      </w:hyperlink>
+          <w:t>https://leetcode.com/problems/construct-binary-tree-from-preorder-and-inorder-traversal/</w:t>
+        </w:r>
+      </w:hyperlink>
+    </w:p>
+    <w:p>
+      <w:r>
+        <w:t>Heap</w:t>
+      </w:r>
+      <w:r>
+        <w:t xml:space="preserve"> 2</w:t>
+      </w:r>
     </w:p>
     <w:p>
       <w:hyperlink r:id="rId29" w:history="1">
@@ -342,7 +371,7 @@
           <w:rPr>
             <w:rStyle w:val="Hyperlink"/>
           </w:rPr>
-          <w:t>https://leetcode.com/problems/word-search-ii/</w:t>
+          <w:t>https://leetcode.com/problems/top-k-frequent-elements/</w:t>
         </w:r>
       </w:hyperlink>
     </w:p>
@@ -352,16 +381,14 @@
           <w:rPr>
             <w:rStyle w:val="Hyperlink"/>
           </w:rPr>
-          <w:t>https://leetcode.com/problems/construct-binary-tree-from-preorder-and-inorder-traversal/</w:t>
-        </w:r>
-      </w:hyperlink>
-    </w:p>
-    <w:p>
-      <w:r>
-        <w:t>Heap</w:t>
-      </w:r>
-      <w:r>
-        <w:t xml:space="preserve"> 2</w:t>
+          <w:t>https://leetcode.com/problems/find-median-from-data-stream/</w:t>
+        </w:r>
+      </w:hyperlink>
+    </w:p>
+    <w:p/>
+    <w:p>
+      <w:r>
+        <w:t>Go back to for better solutions:</w:t>
       </w:r>
     </w:p>
     <w:p>
@@ -370,44 +397,18 @@
           <w:rPr>
             <w:rStyle w:val="Hyperlink"/>
           </w:rPr>
-          <w:t>https://leetcode.com/problems/top-k-frequent-elements/</w:t>
-        </w:r>
-      </w:hyperlink>
+          <w:t>https://leetcode.com/problems/pacific-atlantic-water-flow/solutions/</w:t>
+        </w:r>
+      </w:hyperlink>
+    </w:p>
+    <w:p/>
+    <w:p>
+      <w:r>
+        <w:t>Resources from lists:</w:t>
+      </w:r>
     </w:p>
     <w:p>
       <w:hyperlink r:id="rId32" w:history="1">
-        <w:r>
-          <w:rPr>
-            <w:rStyle w:val="Hyperlink"/>
-          </w:rPr>
-          <w:t>https://leetcode.com/problems/find-median-from-data-stream/</w:t>
-        </w:r>
-      </w:hyperlink>
-    </w:p>
-    <w:p/>
-    <w:p>
-      <w:r>
-        <w:t>Go back to for better solutions:</w:t>
-      </w:r>
-    </w:p>
-    <w:p>
-      <w:hyperlink r:id="rId33" w:history="1">
-        <w:r>
-          <w:rPr>
-            <w:rStyle w:val="Hyperlink"/>
-          </w:rPr>
-          <w:t>https://leetcode.com/problems/pacific-atlantic-water-flow/solutions/</w:t>
-        </w:r>
-      </w:hyperlink>
-    </w:p>
-    <w:p/>
-    <w:p>
-      <w:r>
-        <w:t>Resources from lists:</w:t>
-      </w:r>
-    </w:p>
-    <w:p>
-      <w:hyperlink r:id="rId34" w:history="1">
         <w:r>
           <w:rPr>
             <w:rStyle w:val="Hyperlink"/>
@@ -426,23 +427,49 @@
       </w:r>
     </w:p>
     <w:p>
+      <w:hyperlink r:id="rId33" w:history="1">
+        <w:r>
+          <w:rPr>
+            <w:rStyle w:val="Hyperlink"/>
+          </w:rPr>
+          <w:t>https://www.techinterviewhandbook.org/grind75</w:t>
+        </w:r>
+      </w:hyperlink>
+    </w:p>
+    <w:p>
+      <w:r>
+        <w:t>Problems not caught in previous 2 lists: 26</w:t>
+      </w:r>
+    </w:p>
+    <w:p>
+      <w:r>
+        <w:t>Week 1</w:t>
+      </w:r>
+    </w:p>
+    <w:p>
+      <w:hyperlink r:id="rId34" w:history="1">
+        <w:r>
+          <w:rPr>
+            <w:rStyle w:val="Hyperlink"/>
+          </w:rPr>
+          <w:t>https://leetcode.com/problems/two-sum/</w:t>
+        </w:r>
+      </w:hyperlink>
+      <w:r>
+        <w:t xml:space="preserve"> duplicate</w:t>
+      </w:r>
+    </w:p>
+    <w:p>
       <w:hyperlink r:id="rId35" w:history="1">
         <w:r>
           <w:rPr>
             <w:rStyle w:val="Hyperlink"/>
           </w:rPr>
-          <w:t>https://www.techinterviewhandbook.org/grind75</w:t>
-        </w:r>
-      </w:hyperlink>
-    </w:p>
-    <w:p>
-      <w:r>
-        <w:t>Problems not caught in previous 2 lists: 26</w:t>
-      </w:r>
-    </w:p>
-    <w:p>
-      <w:r>
-        <w:t>Week 1</w:t>
+          <w:t>https://leetcode.com/problems/best-time-to-buy-and-sell-stock/</w:t>
+        </w:r>
+      </w:hyperlink>
+      <w:r>
+        <w:t xml:space="preserve"> duplicate</w:t>
       </w:r>
     </w:p>
     <w:p>
@@ -451,7 +478,7 @@
           <w:rPr>
             <w:rStyle w:val="Hyperlink"/>
           </w:rPr>
-          <w:t>https://leetcode.com/problems/two-sum/</w:t>
+          <w:t>https://leetcode.com/problems/valid-palindrome/</w:t>
         </w:r>
       </w:hyperlink>
       <w:r>
@@ -464,7 +491,7 @@
           <w:rPr>
             <w:rStyle w:val="Hyperlink"/>
           </w:rPr>
-          <w:t>https://leetcode.com/problems/best-time-to-buy-and-sell-stock/</w:t>
+          <w:t>https://leetcode.com/problems/invert-binary-tree/</w:t>
         </w:r>
       </w:hyperlink>
       <w:r>
@@ -477,12 +504,9 @@
           <w:rPr>
             <w:rStyle w:val="Hyperlink"/>
           </w:rPr>
-          <w:t>https://leetcode.com/problems/valid-palindrome/</w:t>
-        </w:r>
-      </w:hyperlink>
-      <w:r>
-        <w:t xml:space="preserve"> duplicate</w:t>
-      </w:r>
+          <w:t>https://leetcode.com/problems/binary-search/</w:t>
+        </w:r>
+      </w:hyperlink>
     </w:p>
     <w:p>
       <w:hyperlink r:id="rId39" w:history="1">
@@ -490,35 +514,12 @@
           <w:rPr>
             <w:rStyle w:val="Hyperlink"/>
           </w:rPr>
-          <w:t>https://leetcode.com/problems/invert-binary-tree/</w:t>
-        </w:r>
-      </w:hyperlink>
-      <w:r>
-        <w:t xml:space="preserve"> duplicate</w:t>
-      </w:r>
+          <w:t>https://leetcode.com/problems/lowest-common-ancestor-of-a-binary-search-tree/</w:t>
+        </w:r>
+      </w:hyperlink>
     </w:p>
     <w:p>
       <w:hyperlink r:id="rId40" w:history="1">
-        <w:r>
-          <w:rPr>
-            <w:rStyle w:val="Hyperlink"/>
-          </w:rPr>
-          <w:t>https://leetcode.com/problems/binary-search/</w:t>
-        </w:r>
-      </w:hyperlink>
-    </w:p>
-    <w:p>
-      <w:hyperlink r:id="rId41" w:history="1">
-        <w:r>
-          <w:rPr>
-            <w:rStyle w:val="Hyperlink"/>
-          </w:rPr>
-          <w:t>https://leetcode.com/problems/lowest-common-ancestor-of-a-binary-search-tree/</w:t>
-        </w:r>
-      </w:hyperlink>
-    </w:p>
-    <w:p>
-      <w:hyperlink r:id="rId42" w:history="1">
         <w:r>
           <w:rPr>
             <w:rStyle w:val="Hyperlink"/>
@@ -537,11 +538,42 @@
         </w:tabs>
       </w:pPr>
       <w:r>
+        <w:lastRenderedPageBreak/>
         <w:t>Week 2</w:t>
       </w:r>
       <w:r>
         <w:tab/>
       </w:r>
+    </w:p>
+    <w:p>
+      <w:pPr>
+        <w:tabs>
+          <w:tab w:val="left" w:pos="3204"/>
+        </w:tabs>
+      </w:pPr>
+      <w:hyperlink r:id="rId41" w:history="1">
+        <w:r>
+          <w:rPr>
+            <w:rStyle w:val="Hyperlink"/>
+          </w:rPr>
+          <w:t>https://leetcode.com/problems/first-bad-version/</w:t>
+        </w:r>
+      </w:hyperlink>
+    </w:p>
+    <w:p>
+      <w:pPr>
+        <w:tabs>
+          <w:tab w:val="left" w:pos="3204"/>
+        </w:tabs>
+      </w:pPr>
+      <w:hyperlink r:id="rId42" w:history="1">
+        <w:r>
+          <w:rPr>
+            <w:rStyle w:val="Hyperlink"/>
+          </w:rPr>
+          <w:t>https://leetcode.com/problems/ransom-note/</w:t>
+        </w:r>
+      </w:hyperlink>
     </w:p>
     <w:p>
       <w:pPr>
@@ -554,9 +586,12 @@
           <w:rPr>
             <w:rStyle w:val="Hyperlink"/>
           </w:rPr>
-          <w:t>https://leetcode.com/problems/first-bad-version/</w:t>
-        </w:r>
-      </w:hyperlink>
+          <w:t>https://leetcode.com/problems/climbing-stairs/</w:t>
+        </w:r>
+      </w:hyperlink>
+      <w:r>
+        <w:t xml:space="preserve"> duplicate</w:t>
+      </w:r>
     </w:p>
     <w:p>
       <w:pPr>
@@ -569,40 +604,43 @@
           <w:rPr>
             <w:rStyle w:val="Hyperlink"/>
           </w:rPr>
-          <w:t>https://leetcode.com/problems/ransom-note/</w:t>
-        </w:r>
-      </w:hyperlink>
-    </w:p>
-    <w:p>
-      <w:pPr>
-        <w:tabs>
-          <w:tab w:val="left" w:pos="3204"/>
-        </w:tabs>
-      </w:pPr>
+          <w:t>https://leetcode.com/problems/longest-palindrome/</w:t>
+        </w:r>
+      </w:hyperlink>
+      <w:r>
+        <w:t xml:space="preserve"> </w:t>
+      </w:r>
+    </w:p>
+    <w:p>
       <w:hyperlink r:id="rId45" w:history="1">
         <w:r>
           <w:rPr>
             <w:rStyle w:val="Hyperlink"/>
           </w:rPr>
-          <w:t>https://leetcode.com/problems/climbing-stairs/</w:t>
-        </w:r>
-      </w:hyperlink>
-      <w:r>
-        <w:t xml:space="preserve"> duplicate</w:t>
-      </w:r>
-    </w:p>
-    <w:p>
-      <w:pPr>
-        <w:tabs>
-          <w:tab w:val="left" w:pos="3204"/>
-        </w:tabs>
-      </w:pPr>
+          <w:t>https://leetcode.com/problems/reverse-linked-list/</w:t>
+        </w:r>
+      </w:hyperlink>
+      <w:r>
+        <w:t xml:space="preserve"> duplicate</w:t>
+      </w:r>
+    </w:p>
+    <w:p>
       <w:hyperlink r:id="rId46" w:history="1">
         <w:r>
           <w:rPr>
             <w:rStyle w:val="Hyperlink"/>
           </w:rPr>
-          <w:t>https://leetcode.com/problems/longest-palindrome/</w:t>
+          <w:t>https://leetcode.com/problems/diameter-of-binary-tree/</w:t>
+        </w:r>
+      </w:hyperlink>
+    </w:p>
+    <w:p>
+      <w:hyperlink r:id="rId47" w:history="1">
+        <w:r>
+          <w:rPr>
+            <w:rStyle w:val="Hyperlink"/>
+          </w:rPr>
+          <w:t>https://leetcode.com/problems/middle-of-the-linked-list/</w:t>
         </w:r>
       </w:hyperlink>
       <w:r>
@@ -610,27 +648,23 @@
       </w:r>
     </w:p>
     <w:p>
-      <w:hyperlink r:id="rId47" w:history="1">
-        <w:r>
-          <w:rPr>
-            <w:rStyle w:val="Hyperlink"/>
-          </w:rPr>
-          <w:t>https://leetcode.com/problems/reverse-linked-list/</w:t>
-        </w:r>
-      </w:hyperlink>
-      <w:r>
-        <w:t xml:space="preserve"> duplicate</w:t>
-      </w:r>
-    </w:p>
-    <w:p>
       <w:hyperlink r:id="rId48" w:history="1">
         <w:r>
           <w:rPr>
             <w:rStyle w:val="Hyperlink"/>
           </w:rPr>
-          <w:t>https://leetcode.com/problems/diameter-of-binary-tree/</w:t>
-        </w:r>
-      </w:hyperlink>
+          <w:t>https://leetcode.com/problems/maximum-depth-of-binary-tree/</w:t>
+        </w:r>
+      </w:hyperlink>
+      <w:r>
+        <w:t xml:space="preserve"> </w:t>
+      </w:r>
+    </w:p>
+    <w:p/>
+    <w:p>
+      <w:r>
+        <w:t>Week 3</w:t>
+      </w:r>
     </w:p>
     <w:p>
       <w:hyperlink r:id="rId49" w:history="1">
@@ -638,182 +672,257 @@
           <w:rPr>
             <w:rStyle w:val="Hyperlink"/>
           </w:rPr>
-          <w:t>https://leetcode.com/problems/middle-of-the-linked-list/</w:t>
+          <w:t>https://leetcode.com/problems/insert-interval/</w:t>
+        </w:r>
+      </w:hyperlink>
+      <w:r>
+        <w:t xml:space="preserve"> duplicate</w:t>
+      </w:r>
+    </w:p>
+    <w:p>
+      <w:hyperlink r:id="rId50" w:history="1">
+        <w:r>
+          <w:rPr>
+            <w:rStyle w:val="Hyperlink"/>
+          </w:rPr>
+          <w:t>https://leetcode.com/problems/01-matrix/</w:t>
+        </w:r>
+      </w:hyperlink>
+    </w:p>
+    <w:p>
+      <w:hyperlink r:id="rId51" w:history="1">
+        <w:r>
+          <w:rPr>
+            <w:rStyle w:val="Hyperlink"/>
+          </w:rPr>
+          <w:t>https://leetcode.com/problems/k-closest-points-to-origin/</w:t>
+        </w:r>
+      </w:hyperlink>
+    </w:p>
+    <w:p>
+      <w:hyperlink r:id="rId52" w:history="1">
+        <w:r>
+          <w:rPr>
+            <w:rStyle w:val="Hyperlink"/>
+          </w:rPr>
+          <w:t>https://leetcode.com/problems/longest-substring-without-repeating-characters/</w:t>
+        </w:r>
+      </w:hyperlink>
+      <w:r>
+        <w:t xml:space="preserve"> duplicate</w:t>
+      </w:r>
+    </w:p>
+    <w:p>
+      <w:hyperlink r:id="rId53" w:history="1">
+        <w:r>
+          <w:rPr>
+            <w:rStyle w:val="Hyperlink"/>
+          </w:rPr>
+          <w:t>https://leetcode.com/problems/3sum/</w:t>
+        </w:r>
+      </w:hyperlink>
+      <w:r>
+        <w:t xml:space="preserve"> duplicate</w:t>
+      </w:r>
+    </w:p>
+    <w:p>
+      <w:hyperlink r:id="rId54" w:history="1">
+        <w:r>
+          <w:rPr>
+            <w:rStyle w:val="Hyperlink"/>
+          </w:rPr>
+          <w:t>https://leetcode.com/problems/clone-graph/submissions/</w:t>
+        </w:r>
+      </w:hyperlink>
+      <w:r>
+        <w:t xml:space="preserve"> duplicate</w:t>
+      </w:r>
+    </w:p>
+    <w:p>
+      <w:hyperlink r:id="rId55" w:history="1">
+        <w:r>
+          <w:rPr>
+            <w:rStyle w:val="Hyperlink"/>
+          </w:rPr>
+          <w:t>https://leetcode.com/problems/evaluate-reverse-polish-notation/</w:t>
         </w:r>
       </w:hyperlink>
       <w:r>
         <w:t xml:space="preserve"> </w:t>
       </w:r>
     </w:p>
-    <w:p>
-      <w:hyperlink r:id="rId50" w:history="1">
-        <w:r>
-          <w:rPr>
-            <w:rStyle w:val="Hyperlink"/>
-          </w:rPr>
-          <w:t>https://leetcode.com/problems/maximum-depth-of-binary-tree/</w:t>
+    <w:p/>
+    <w:p>
+      <w:r>
+        <w:t>Week 4</w:t>
+      </w:r>
+    </w:p>
+    <w:p>
+      <w:hyperlink r:id="rId56" w:history="1">
+        <w:r>
+          <w:rPr>
+            <w:rStyle w:val="Hyperlink"/>
+          </w:rPr>
+          <w:t>https://leetcode.com/problems/course-schedule/</w:t>
+        </w:r>
+      </w:hyperlink>
+      <w:r>
+        <w:t xml:space="preserve"> duplicate</w:t>
+      </w:r>
+    </w:p>
+    <w:p>
+      <w:hyperlink r:id="rId57" w:history="1">
+        <w:r>
+          <w:rPr>
+            <w:rStyle w:val="Hyperlink"/>
+          </w:rPr>
+          <w:t>https://leetcode.com/problems/implement-trie-prefix-tree/</w:t>
+        </w:r>
+      </w:hyperlink>
+      <w:r>
+        <w:t xml:space="preserve"> duplicate</w:t>
+      </w:r>
+    </w:p>
+    <w:p>
+      <w:hyperlink r:id="rId58" w:history="1">
+        <w:r>
+          <w:rPr>
+            <w:rStyle w:val="Hyperlink"/>
+          </w:rPr>
+          <w:t>https://leetcode.com/problems/coin-change/</w:t>
+        </w:r>
+      </w:hyperlink>
+      <w:r>
+        <w:t xml:space="preserve"> duplicate</w:t>
+      </w:r>
+    </w:p>
+    <w:p>
+      <w:hyperlink r:id="rId59" w:history="1">
+        <w:r>
+          <w:rPr>
+            <w:rStyle w:val="Hyperlink"/>
+          </w:rPr>
+          <w:t>https://leetcode.com/problems/product-of-array-except-self/</w:t>
+        </w:r>
+      </w:hyperlink>
+      <w:r>
+        <w:t xml:space="preserve"> duplicate</w:t>
+      </w:r>
+    </w:p>
+    <w:p>
+      <w:hyperlink r:id="rId60" w:history="1">
+        <w:r>
+          <w:rPr>
+            <w:rStyle w:val="Hyperlink"/>
+          </w:rPr>
+          <w:t>https://leetcode.com/problems/min-stack/</w:t>
         </w:r>
       </w:hyperlink>
       <w:r>
         <w:t xml:space="preserve"> </w:t>
       </w:r>
     </w:p>
+    <w:p>
+      <w:hyperlink r:id="rId61" w:history="1">
+        <w:r>
+          <w:rPr>
+            <w:rStyle w:val="Hyperlink"/>
+          </w:rPr>
+          <w:t>https://leetcode.com/problems/rotting-oranges/</w:t>
+        </w:r>
+      </w:hyperlink>
+    </w:p>
     <w:p/>
     <w:p>
       <w:r>
-        <w:t>Week 3</w:t>
-      </w:r>
-    </w:p>
-    <w:p>
-      <w:hyperlink r:id="rId51" w:history="1">
-        <w:r>
-          <w:rPr>
-            <w:rStyle w:val="Hyperlink"/>
-          </w:rPr>
-          <w:t>https://leetcode.com/problems/insert-interval/</w:t>
-        </w:r>
-      </w:hyperlink>
-      <w:r>
-        <w:t xml:space="preserve"> duplicate</w:t>
-      </w:r>
-    </w:p>
-    <w:p>
-      <w:hyperlink r:id="rId52" w:history="1">
-        <w:r>
-          <w:rPr>
-            <w:rStyle w:val="Hyperlink"/>
-          </w:rPr>
-          <w:t>https://leetcode.com/problems/01-matrix/</w:t>
-        </w:r>
-      </w:hyperlink>
-    </w:p>
-    <w:p>
-      <w:hyperlink r:id="rId53" w:history="1">
-        <w:r>
-          <w:rPr>
-            <w:rStyle w:val="Hyperlink"/>
-          </w:rPr>
-          <w:t>https://leetcode.com/problems/k-closest-points-to-origin/</w:t>
-        </w:r>
-      </w:hyperlink>
-    </w:p>
-    <w:p>
-      <w:hyperlink r:id="rId54" w:history="1">
-        <w:r>
-          <w:rPr>
-            <w:rStyle w:val="Hyperlink"/>
-          </w:rPr>
-          <w:t>https://leetcode.com/problems/longest-substring-without-repeating-characters/</w:t>
-        </w:r>
-      </w:hyperlink>
-      <w:r>
-        <w:t xml:space="preserve"> duplicate</w:t>
-      </w:r>
-    </w:p>
-    <w:p>
-      <w:hyperlink r:id="rId55" w:history="1">
-        <w:r>
-          <w:rPr>
-            <w:rStyle w:val="Hyperlink"/>
-          </w:rPr>
-          <w:t>https://leetcode.com/problems/3sum/</w:t>
-        </w:r>
-      </w:hyperlink>
-      <w:r>
-        <w:t xml:space="preserve"> duplicate</w:t>
-      </w:r>
-    </w:p>
-    <w:p>
-      <w:hyperlink r:id="rId56" w:history="1">
-        <w:r>
-          <w:rPr>
-            <w:rStyle w:val="Hyperlink"/>
-          </w:rPr>
-          <w:t>https://leetcode.com/problems/clone-graph/submissions/</w:t>
-        </w:r>
-      </w:hyperlink>
-      <w:r>
-        <w:t xml:space="preserve"> duplicate</w:t>
-      </w:r>
-    </w:p>
-    <w:p>
-      <w:hyperlink r:id="rId57" w:history="1">
-        <w:r>
-          <w:rPr>
-            <w:rStyle w:val="Hyperlink"/>
-          </w:rPr>
-          <w:t>https://leetcode.com/problems/evaluate-reverse-polish-notation/</w:t>
+        <w:t>Week 5</w:t>
+      </w:r>
+    </w:p>
+    <w:p>
+      <w:hyperlink r:id="rId62" w:history="1">
+        <w:r>
+          <w:rPr>
+            <w:rStyle w:val="Hyperlink"/>
+          </w:rPr>
+          <w:t>https://leetcode.com/problems/combination-sum/</w:t>
         </w:r>
       </w:hyperlink>
       <w:r>
         <w:t xml:space="preserve"> </w:t>
       </w:r>
     </w:p>
+    <w:p>
+      <w:hyperlink r:id="rId63" w:history="1">
+        <w:r>
+          <w:rPr>
+            <w:rStyle w:val="Hyperlink"/>
+          </w:rPr>
+          <w:t>https://leetcode.com/problems/merge-intervals/</w:t>
+        </w:r>
+      </w:hyperlink>
+      <w:r>
+        <w:t xml:space="preserve"> duplicate</w:t>
+      </w:r>
+    </w:p>
+    <w:p>
+      <w:hyperlink r:id="rId64" w:history="1">
+        <w:r>
+          <w:rPr>
+            <w:rStyle w:val="Hyperlink"/>
+          </w:rPr>
+          <w:t>https://leetcode.com/problems/time-based-key-value-store/</w:t>
+        </w:r>
+      </w:hyperlink>
+      <w:r>
+        <w:t xml:space="preserve"> </w:t>
+      </w:r>
+    </w:p>
+    <w:p>
+      <w:hyperlink r:id="rId65" w:history="1">
+        <w:r>
+          <w:rPr>
+            <w:rStyle w:val="Hyperlink"/>
+          </w:rPr>
+          <w:t>https://leetcode.com/problems/accounts-merge/</w:t>
+        </w:r>
+      </w:hyperlink>
+    </w:p>
+    <w:p>
+      <w:hyperlink r:id="rId66" w:history="1">
+        <w:r>
+          <w:rPr>
+            <w:rStyle w:val="Hyperlink"/>
+          </w:rPr>
+          <w:t>https://leetcode.com/problems/sort-colors/</w:t>
+        </w:r>
+      </w:hyperlink>
+    </w:p>
     <w:p/>
     <w:p>
       <w:r>
-        <w:t>Week 4</w:t>
-      </w:r>
-    </w:p>
-    <w:p>
-      <w:hyperlink r:id="rId58" w:history="1">
-        <w:r>
-          <w:rPr>
-            <w:rStyle w:val="Hyperlink"/>
-          </w:rPr>
-          <w:t>https://leetcode.com/problems/course-schedule/</w:t>
-        </w:r>
-      </w:hyperlink>
-      <w:r>
-        <w:t xml:space="preserve"> duplicate</w:t>
-      </w:r>
-    </w:p>
-    <w:p>
-      <w:hyperlink r:id="rId59" w:history="1">
-        <w:r>
-          <w:rPr>
-            <w:rStyle w:val="Hyperlink"/>
-          </w:rPr>
-          <w:t>https://leetcode.com/problems/implement-trie-prefix-tree/</w:t>
-        </w:r>
-      </w:hyperlink>
-      <w:r>
-        <w:t xml:space="preserve"> duplicate</w:t>
-      </w:r>
-    </w:p>
-    <w:p>
-      <w:hyperlink r:id="rId60" w:history="1">
-        <w:r>
-          <w:rPr>
-            <w:rStyle w:val="Hyperlink"/>
-          </w:rPr>
-          <w:t>https://leetcode.com/problems/coin-change/</w:t>
-        </w:r>
-      </w:hyperlink>
-      <w:r>
-        <w:t xml:space="preserve"> duplicate</w:t>
-      </w:r>
-    </w:p>
-    <w:p>
-      <w:hyperlink r:id="rId61" w:history="1">
-        <w:r>
-          <w:rPr>
-            <w:rStyle w:val="Hyperlink"/>
-          </w:rPr>
-          <w:t>https://leetcode.com/problems/product-of-array-except-self/</w:t>
-        </w:r>
-      </w:hyperlink>
-      <w:r>
-        <w:t xml:space="preserve"> duplicate</w:t>
-      </w:r>
-    </w:p>
-    <w:p>
-      <w:hyperlink r:id="rId62" w:history="1">
-        <w:r>
-          <w:rPr>
-            <w:rStyle w:val="Hyperlink"/>
-          </w:rPr>
-          <w:t>https://leetcode.com/problems/min-stack/</w:t>
+        <w:t>Week 6</w:t>
+      </w:r>
+    </w:p>
+    <w:p>
+      <w:hyperlink r:id="rId67" w:history="1">
+        <w:r>
+          <w:rPr>
+            <w:rStyle w:val="Hyperlink"/>
+          </w:rPr>
+          <w:t>https://leetcode.com/problems/word-break/</w:t>
+        </w:r>
+      </w:hyperlink>
+      <w:r>
+        <w:t xml:space="preserve"> duplicate</w:t>
+      </w:r>
+    </w:p>
+    <w:p>
+      <w:hyperlink r:id="rId68" w:history="1">
+        <w:r>
+          <w:rPr>
+            <w:rStyle w:val="Hyperlink"/>
+          </w:rPr>
+          <w:t>https://leetcode.com/problems/partition-equal-subset-sum/</w:t>
         </w:r>
       </w:hyperlink>
       <w:r>
@@ -821,29 +930,122 @@
       </w:r>
     </w:p>
     <w:p>
-      <w:hyperlink r:id="rId63" w:history="1">
-        <w:r>
-          <w:rPr>
-            <w:rStyle w:val="Hyperlink"/>
-          </w:rPr>
-          <w:t>https://leetcode.com/problems/rotting-oranges/</w:t>
-        </w:r>
-      </w:hyperlink>
+      <w:hyperlink r:id="rId69" w:history="1">
+        <w:r>
+          <w:rPr>
+            <w:rStyle w:val="Hyperlink"/>
+          </w:rPr>
+          <w:t>https://leetcode.com/problems/string-to-integer-atoi/</w:t>
+        </w:r>
+      </w:hyperlink>
+      <w:r>
+        <w:t xml:space="preserve"> </w:t>
+      </w:r>
+    </w:p>
+    <w:p>
+      <w:hyperlink r:id="rId70" w:history="1">
+        <w:r>
+          <w:rPr>
+            <w:rStyle w:val="Hyperlink"/>
+          </w:rPr>
+          <w:t>https://leetcode.com/problems/spiral-matrix/</w:t>
+        </w:r>
+      </w:hyperlink>
+      <w:r>
+        <w:t xml:space="preserve">  duplicate</w:t>
+      </w:r>
+    </w:p>
+    <w:p>
+      <w:hyperlink r:id="rId71" w:history="1">
+        <w:r>
+          <w:rPr>
+            <w:rStyle w:val="Hyperlink"/>
+          </w:rPr>
+          <w:t>https://leetcode.com/problems/binary-tree-right-side-view/</w:t>
+        </w:r>
+      </w:hyperlink>
+      <w:r>
+        <w:t xml:space="preserve"> </w:t>
+      </w:r>
+    </w:p>
+    <w:p>
+      <w:hyperlink r:id="rId72" w:history="1">
+        <w:r>
+          <w:rPr>
+            <w:rStyle w:val="Hyperlink"/>
+          </w:rPr>
+          <w:t>https://leetcode.com/problems/longest-palindromic-substring/</w:t>
+        </w:r>
+      </w:hyperlink>
+      <w:r>
+        <w:t xml:space="preserve"> duplicate</w:t>
+      </w:r>
+    </w:p>
+    <w:p>
+      <w:hyperlink r:id="rId73" w:history="1">
+        <w:r>
+          <w:rPr>
+            <w:rStyle w:val="Hyperlink"/>
+          </w:rPr>
+          <w:t>https://leetcode.com/problems/unique-paths/</w:t>
+        </w:r>
+      </w:hyperlink>
+      <w:r>
+        <w:t xml:space="preserve"> duplicate</w:t>
+      </w:r>
+    </w:p>
+    <w:p>
+      <w:hyperlink r:id="rId74" w:history="1">
+        <w:r>
+          <w:rPr>
+            <w:rStyle w:val="Hyperlink"/>
+          </w:rPr>
+          <w:t>https://leetcode.com/problems/construct-binary-tree-from-preorder-and-inorder-traversal/</w:t>
+        </w:r>
+      </w:hyperlink>
+      <w:r>
+        <w:t xml:space="preserve"> duplicate</w:t>
+      </w:r>
     </w:p>
     <w:p/>
     <w:p>
       <w:r>
-        <w:lastRenderedPageBreak/>
-        <w:t>Week 5</w:t>
-      </w:r>
-    </w:p>
-    <w:p>
-      <w:hyperlink r:id="rId64" w:history="1">
-        <w:r>
-          <w:rPr>
-            <w:rStyle w:val="Hyperlink"/>
-          </w:rPr>
-          <w:t>https://leetcode.com/problems/combination-sum/</w:t>
+        <w:t>Week 7</w:t>
+      </w:r>
+    </w:p>
+    <w:p>
+      <w:hyperlink r:id="rId75" w:history="1">
+        <w:r>
+          <w:rPr>
+            <w:rStyle w:val="Hyperlink"/>
+          </w:rPr>
+          <w:t>https://leetcode.com/problems/container-with-most-water/</w:t>
+        </w:r>
+      </w:hyperlink>
+      <w:r>
+        <w:t xml:space="preserve"> duplicate</w:t>
+      </w:r>
+    </w:p>
+    <w:p>
+      <w:hyperlink r:id="rId76" w:history="1">
+        <w:r>
+          <w:rPr>
+            <w:rStyle w:val="Hyperlink"/>
+          </w:rPr>
+          <w:t>https://leetcode.com/problems/word-search/</w:t>
+        </w:r>
+      </w:hyperlink>
+      <w:r>
+        <w:t xml:space="preserve"> duplicate</w:t>
+      </w:r>
+    </w:p>
+    <w:p>
+      <w:hyperlink r:id="rId77" w:history="1">
+        <w:r>
+          <w:rPr>
+            <w:rStyle w:val="Hyperlink"/>
+          </w:rPr>
+          <w:t>https://leetcode.com/problems/find-all-anagrams-in-a-string/</w:t>
         </w:r>
       </w:hyperlink>
       <w:r>
@@ -851,25 +1053,12 @@
       </w:r>
     </w:p>
     <w:p>
-      <w:hyperlink r:id="rId65" w:history="1">
-        <w:r>
-          <w:rPr>
-            <w:rStyle w:val="Hyperlink"/>
-          </w:rPr>
-          <w:t>https://leetcode.com/problems/merge-intervals/</w:t>
-        </w:r>
-      </w:hyperlink>
-      <w:r>
-        <w:t xml:space="preserve"> duplicate</w:t>
-      </w:r>
-    </w:p>
-    <w:p>
-      <w:hyperlink r:id="rId66" w:history="1">
-        <w:r>
-          <w:rPr>
-            <w:rStyle w:val="Hyperlink"/>
-          </w:rPr>
-          <w:t>https://leetcode.com/problems/time-based-key-value-store/</w:t>
+      <w:hyperlink r:id="rId78" w:history="1">
+        <w:r>
+          <w:rPr>
+            <w:rStyle w:val="Hyperlink"/>
+          </w:rPr>
+          <w:t>https://leetcode.com/problems/minimum-height-trees/</w:t>
         </w:r>
       </w:hyperlink>
       <w:r>
@@ -877,51 +1066,80 @@
       </w:r>
     </w:p>
     <w:p>
-      <w:hyperlink r:id="rId67" w:history="1">
-        <w:r>
-          <w:rPr>
-            <w:rStyle w:val="Hyperlink"/>
-          </w:rPr>
-          <w:t>https://leetcode.com/problems/accounts-merge/</w:t>
-        </w:r>
-      </w:hyperlink>
-    </w:p>
-    <w:p>
-      <w:hyperlink r:id="rId68" w:history="1">
-        <w:r>
-          <w:rPr>
-            <w:rStyle w:val="Hyperlink"/>
-          </w:rPr>
-          <w:t>https://leetcode.com/problems/sort-colors/</w:t>
-        </w:r>
-      </w:hyperlink>
+      <w:hyperlink r:id="rId79" w:history="1">
+        <w:r>
+          <w:rPr>
+            <w:rStyle w:val="Hyperlink"/>
+          </w:rPr>
+          <w:t>https://leetcode.com/problems/task-scheduler/</w:t>
+        </w:r>
+      </w:hyperlink>
+      <w:r>
+        <w:t xml:space="preserve"> </w:t>
+      </w:r>
     </w:p>
     <w:p/>
     <w:p>
       <w:r>
-        <w:t>Week 6</w:t>
-      </w:r>
-    </w:p>
-    <w:p>
-      <w:hyperlink r:id="rId69" w:history="1">
-        <w:r>
-          <w:rPr>
-            <w:rStyle w:val="Hyperlink"/>
-          </w:rPr>
-          <w:t>https://leetcode.com/problems/word-break/</w:t>
-        </w:r>
-      </w:hyperlink>
-      <w:r>
-        <w:t xml:space="preserve"> duplicate</w:t>
-      </w:r>
-    </w:p>
-    <w:p>
-      <w:hyperlink r:id="rId70" w:history="1">
-        <w:r>
-          <w:rPr>
-            <w:rStyle w:val="Hyperlink"/>
-          </w:rPr>
-          <w:t>https://leetcode.com/problems/partition-equal-subset-sum/</w:t>
+        <w:t>Week 8</w:t>
+      </w:r>
+    </w:p>
+    <w:p>
+      <w:hyperlink r:id="rId80" w:history="1">
+        <w:r>
+          <w:rPr>
+            <w:rStyle w:val="Hyperlink"/>
+          </w:rPr>
+          <w:t>https://leetcode.com/problems/kth-smallest-element-in-a-bst/</w:t>
+        </w:r>
+      </w:hyperlink>
+      <w:r>
+        <w:t xml:space="preserve"> duplicate</w:t>
+      </w:r>
+    </w:p>
+    <w:p>
+      <w:hyperlink r:id="rId81" w:history="1">
+        <w:r>
+          <w:rPr>
+            <w:rStyle w:val="Hyperlink"/>
+          </w:rPr>
+          <w:t>https://leetcode.com/problems/minimum-window-substring/</w:t>
+        </w:r>
+      </w:hyperlink>
+      <w:r>
+        <w:t xml:space="preserve"> duplicate</w:t>
+      </w:r>
+    </w:p>
+    <w:p>
+      <w:hyperlink r:id="rId82" w:history="1">
+        <w:r>
+          <w:rPr>
+            <w:rStyle w:val="Hyperlink"/>
+          </w:rPr>
+          <w:t>https://leetcode.com/problems/serialize-and-deserialize-binary-tree/</w:t>
+        </w:r>
+      </w:hyperlink>
+      <w:r>
+        <w:t xml:space="preserve"> duplicate</w:t>
+      </w:r>
+    </w:p>
+    <w:p>
+      <w:hyperlink r:id="rId83" w:history="1">
+        <w:r>
+          <w:rPr>
+            <w:rStyle w:val="Hyperlink"/>
+          </w:rPr>
+          <w:t>https://leetcode.com/problems/basic-calculator/</w:t>
+        </w:r>
+      </w:hyperlink>
+    </w:p>
+    <w:p>
+      <w:hyperlink r:id="rId84" w:history="1">
+        <w:r>
+          <w:rPr>
+            <w:rStyle w:val="Hyperlink"/>
+          </w:rPr>
+          <w:t>https://leetcode.com/problems/maximum-profit-in-job-scheduling/</w:t>
         </w:r>
       </w:hyperlink>
       <w:r>
@@ -929,294 +1147,77 @@
       </w:r>
     </w:p>
     <w:p>
-      <w:hyperlink r:id="rId71" w:history="1">
-        <w:r>
-          <w:rPr>
-            <w:rStyle w:val="Hyperlink"/>
-          </w:rPr>
-          <w:t>https://leetcode.com/problems/string-to-integer-atoi/</w:t>
+      <w:hyperlink r:id="rId85" w:history="1">
+        <w:r>
+          <w:rPr>
+            <w:rStyle w:val="Hyperlink"/>
+          </w:rPr>
+          <w:t>https://leetcode.com/problems/merge-k-sorted-lists/</w:t>
+        </w:r>
+      </w:hyperlink>
+      <w:r>
+        <w:t xml:space="preserve"> duplicate</w:t>
+      </w:r>
+    </w:p>
+    <w:p>
+      <w:hyperlink r:id="rId86" w:history="1">
+        <w:r>
+          <w:rPr>
+            <w:rStyle w:val="Hyperlink"/>
+          </w:rPr>
+          <w:t>https://leetcode.com/problems/largest-rectangle-in-histogram/</w:t>
         </w:r>
       </w:hyperlink>
       <w:r>
         <w:t xml:space="preserve"> </w:t>
       </w:r>
     </w:p>
-    <w:p>
-      <w:hyperlink r:id="rId72" w:history="1">
-        <w:r>
-          <w:rPr>
-            <w:rStyle w:val="Hyperlink"/>
-          </w:rPr>
-          <w:t>https://leetcode.com/problems/spiral-matrix/</w:t>
-        </w:r>
-      </w:hyperlink>
-      <w:r>
-        <w:t xml:space="preserve">  duplicate</w:t>
-      </w:r>
-    </w:p>
-    <w:p>
-      <w:hyperlink r:id="rId73" w:history="1">
-        <w:r>
-          <w:rPr>
-            <w:rStyle w:val="Hyperlink"/>
-          </w:rPr>
-          <w:t>https://leetcode.com/problems/binary-tree-right-side-view/</w:t>
-        </w:r>
-      </w:hyperlink>
+    <w:p/>
+    <w:p>
+      <w:r>
+        <w:t>what to study based on time left</w:t>
+      </w:r>
+    </w:p>
+    <w:p>
+      <w:hyperlink r:id="rId87" w:history="1">
+        <w:r>
+          <w:rPr>
+            <w:rStyle w:val="Hyperlink"/>
+          </w:rPr>
+          <w:t>https://www.techinterviewhandbook.org/coding-interview-study-plan/</w:t>
+        </w:r>
+      </w:hyperlink>
+    </w:p>
+    <w:p/>
+    <w:p>
+      <w:r>
+        <w:t xml:space="preserve">save completed problems to </w:t>
+      </w:r>
+      <w:r>
+        <w:t>repo at</w:t>
+      </w:r>
+    </w:p>
+    <w:p>
+      <w:r>
+        <w:t>D:\PlBorgPrograms\Code\LeetCode-Problems\LeetCode-Problems</w:t>
+      </w:r>
       <w:r>
         <w:t xml:space="preserve"> </w:t>
       </w:r>
     </w:p>
-    <w:p>
-      <w:hyperlink r:id="rId74" w:history="1">
-        <w:r>
-          <w:rPr>
-            <w:rStyle w:val="Hyperlink"/>
-          </w:rPr>
-          <w:t>https://leetcode.com/problems/longest-palindromic-substring/</w:t>
-        </w:r>
-      </w:hyperlink>
-      <w:r>
-        <w:t xml:space="preserve"> duplicate</w:t>
-      </w:r>
-    </w:p>
-    <w:p>
-      <w:hyperlink r:id="rId75" w:history="1">
-        <w:r>
-          <w:rPr>
-            <w:rStyle w:val="Hyperlink"/>
-          </w:rPr>
-          <w:t>https://leetcode.com/problems/unique-paths/</w:t>
-        </w:r>
-      </w:hyperlink>
-      <w:r>
-        <w:t xml:space="preserve"> duplicate</w:t>
-      </w:r>
-    </w:p>
-    <w:p>
-      <w:hyperlink r:id="rId76" w:history="1">
-        <w:r>
-          <w:rPr>
-            <w:rStyle w:val="Hyperlink"/>
-          </w:rPr>
-          <w:t>https://leetcode.com/problems/construct-binary-tree-from-preorder-and-inorder-traversal/</w:t>
-        </w:r>
-      </w:hyperlink>
-      <w:r>
-        <w:t xml:space="preserve"> duplicate</w:t>
-      </w:r>
-    </w:p>
     <w:p/>
     <w:p>
       <w:r>
-        <w:t>Week 7</w:t>
-      </w:r>
-    </w:p>
-    <w:p>
-      <w:hyperlink r:id="rId77" w:history="1">
-        <w:r>
-          <w:rPr>
-            <w:rStyle w:val="Hyperlink"/>
-          </w:rPr>
-          <w:t>https://leetcode.com/problems/container-with-most-water/</w:t>
-        </w:r>
-      </w:hyperlink>
-      <w:r>
-        <w:t xml:space="preserve"> duplicate</w:t>
-      </w:r>
-    </w:p>
-    <w:p>
-      <w:hyperlink r:id="rId78" w:history="1">
-        <w:r>
-          <w:rPr>
-            <w:rStyle w:val="Hyperlink"/>
-          </w:rPr>
-          <w:t>https://leetcode.com/problems/word-search/</w:t>
-        </w:r>
-      </w:hyperlink>
-      <w:r>
-        <w:t xml:space="preserve"> duplicate</w:t>
-      </w:r>
-    </w:p>
-    <w:p>
-      <w:hyperlink r:id="rId79" w:history="1">
-        <w:r>
-          <w:rPr>
-            <w:rStyle w:val="Hyperlink"/>
-          </w:rPr>
-          <w:t>https://leetcode.com/problems/find-all-anagrams-in-a-string/</w:t>
-        </w:r>
-      </w:hyperlink>
-      <w:r>
-        <w:t xml:space="preserve"> </w:t>
-      </w:r>
-    </w:p>
-    <w:p>
-      <w:hyperlink r:id="rId80" w:history="1">
-        <w:r>
-          <w:rPr>
-            <w:rStyle w:val="Hyperlink"/>
-          </w:rPr>
-          <w:t>https://leetcode.com/problems/minimum-height-trees/</w:t>
-        </w:r>
-      </w:hyperlink>
-      <w:r>
-        <w:t xml:space="preserve"> </w:t>
-      </w:r>
-    </w:p>
-    <w:p>
-      <w:hyperlink r:id="rId81" w:history="1">
-        <w:r>
-          <w:rPr>
-            <w:rStyle w:val="Hyperlink"/>
-          </w:rPr>
-          <w:t>https://leetcode.com/problems/task-scheduler/</w:t>
-        </w:r>
-      </w:hyperlink>
-      <w:r>
-        <w:t xml:space="preserve"> </w:t>
-      </w:r>
-    </w:p>
-    <w:p/>
-    <w:p>
-      <w:r>
-        <w:t>Week 8</w:t>
-      </w:r>
-    </w:p>
-    <w:p>
-      <w:hyperlink r:id="rId82" w:history="1">
-        <w:r>
-          <w:rPr>
-            <w:rStyle w:val="Hyperlink"/>
-          </w:rPr>
-          <w:t>https://leetcode.com/problems/kth-smallest-element-in-a-bst/</w:t>
-        </w:r>
-      </w:hyperlink>
-      <w:r>
-        <w:t xml:space="preserve"> duplicate</w:t>
-      </w:r>
-    </w:p>
-    <w:p>
-      <w:hyperlink r:id="rId83" w:history="1">
-        <w:r>
-          <w:rPr>
-            <w:rStyle w:val="Hyperlink"/>
-          </w:rPr>
-          <w:t>https://leetcode.com/problems/minimum-window-substring/</w:t>
-        </w:r>
-      </w:hyperlink>
-      <w:r>
-        <w:t xml:space="preserve"> duplicate</w:t>
-      </w:r>
-    </w:p>
-    <w:p>
-      <w:hyperlink r:id="rId84" w:history="1">
-        <w:r>
-          <w:rPr>
-            <w:rStyle w:val="Hyperlink"/>
-          </w:rPr>
-          <w:t>https://leetcode.com/problems/serialize-and-deserialize-binary-tree/</w:t>
-        </w:r>
-      </w:hyperlink>
-      <w:r>
-        <w:t xml:space="preserve"> duplicate</w:t>
-      </w:r>
-    </w:p>
-    <w:p>
-      <w:hyperlink r:id="rId85" w:history="1">
-        <w:r>
-          <w:rPr>
-            <w:rStyle w:val="Hyperlink"/>
-          </w:rPr>
-          <w:t>https://leetcode.com/problems/basic-calculator/</w:t>
-        </w:r>
-      </w:hyperlink>
-    </w:p>
-    <w:p>
-      <w:hyperlink r:id="rId86" w:history="1">
-        <w:r>
-          <w:rPr>
-            <w:rStyle w:val="Hyperlink"/>
-          </w:rPr>
-          <w:t>https://leetcode.com/problems/maximum-profit-in-job-scheduling/</w:t>
-        </w:r>
-      </w:hyperlink>
-      <w:r>
-        <w:t xml:space="preserve"> </w:t>
-      </w:r>
-    </w:p>
-    <w:p>
-      <w:hyperlink r:id="rId87" w:history="1">
-        <w:r>
-          <w:rPr>
-            <w:rStyle w:val="Hyperlink"/>
-          </w:rPr>
-          <w:t>https://leetcode.com/problems/merge-k-sorted-lists/</w:t>
-        </w:r>
-      </w:hyperlink>
-      <w:r>
-        <w:t xml:space="preserve"> duplicate</w:t>
+        <w:t>Reference</w:t>
+      </w:r>
+    </w:p>
+    <w:p>
+      <w:r>
+        <w:t>Binary search</w:t>
       </w:r>
     </w:p>
     <w:p>
       <w:hyperlink r:id="rId88" w:history="1">
-        <w:r>
-          <w:rPr>
-            <w:rStyle w:val="Hyperlink"/>
-          </w:rPr>
-          <w:t>https://leetcode.com/problems/largest-rectangle-in-histogram/</w:t>
-        </w:r>
-      </w:hyperlink>
-      <w:r>
-        <w:t xml:space="preserve"> </w:t>
-      </w:r>
-    </w:p>
-    <w:p/>
-    <w:p>
-      <w:r>
-        <w:t>what to study based on time left</w:t>
-      </w:r>
-    </w:p>
-    <w:p>
-      <w:hyperlink r:id="rId89" w:history="1">
-        <w:r>
-          <w:rPr>
-            <w:rStyle w:val="Hyperlink"/>
-          </w:rPr>
-          <w:t>https://www.techinterviewhandbook.org/coding-interview-study-plan/</w:t>
-        </w:r>
-      </w:hyperlink>
-    </w:p>
-    <w:p/>
-    <w:p>
-      <w:r>
-        <w:t xml:space="preserve">save completed problems to </w:t>
-      </w:r>
-      <w:r>
-        <w:t>repo at</w:t>
-      </w:r>
-    </w:p>
-    <w:p>
-      <w:r>
-        <w:t>D:\PlBorgPrograms\Code\LeetCode-Problems\LeetCode-Problems</w:t>
-      </w:r>
-      <w:r>
-        <w:t xml:space="preserve"> </w:t>
-      </w:r>
-    </w:p>
-    <w:p/>
-    <w:p>
-      <w:r>
-        <w:t>Reference</w:t>
-      </w:r>
-    </w:p>
-    <w:p>
-      <w:r>
-        <w:t>Binary search</w:t>
-      </w:r>
-    </w:p>
-    <w:p>
-      <w:hyperlink r:id="rId90" w:history="1">
         <w:r>
           <w:rPr>
             <w:rStyle w:val="Hyperlink"/>

</xml_diff>

<commit_message>
Spiral Matrix O(n) Beats 100% on Leetcode
Set edges as markers to change direction. End when the result vector is full.
</commit_message>
<xml_diff>
--- a/Interview prep.docx
+++ b/Interview prep.docx
@@ -67,7 +67,7 @@
         <w:t>2</w:t>
       </w:r>
       <w:r>
-        <w:t>3</w:t>
+        <w:t>2</w:t>
       </w:r>
       <w:r>
         <w:t xml:space="preserve"> left</w:t>
@@ -105,7 +105,10 @@
         <w:t>Matrix</w:t>
       </w:r>
       <w:r>
-        <w:t xml:space="preserve"> 2 </w:t>
+        <w:t xml:space="preserve"> </w:t>
+      </w:r>
+      <w:r>
+        <w:t>1</w:t>
       </w:r>
     </w:p>
     <w:p>
@@ -114,9 +117,17 @@
           <w:rPr>
             <w:rStyle w:val="Hyperlink"/>
           </w:rPr>
-          <w:t>https://leetcode.com/problems/spiral-matrix/</w:t>
-        </w:r>
-      </w:hyperlink>
+          <w:t>https://leetcode.com/problems/word-search/</w:t>
+        </w:r>
+      </w:hyperlink>
+    </w:p>
+    <w:p>
+      <w:r>
+        <w:t>String</w:t>
+      </w:r>
+      <w:r>
+        <w:t xml:space="preserve"> 6</w:t>
+      </w:r>
     </w:p>
     <w:p>
       <w:hyperlink r:id="rId9" w:history="1">
@@ -124,17 +135,9 @@
           <w:rPr>
             <w:rStyle w:val="Hyperlink"/>
           </w:rPr>
-          <w:t>https://leetcode.com/problems/word-search/</w:t>
-        </w:r>
-      </w:hyperlink>
-    </w:p>
-    <w:p>
-      <w:r>
-        <w:t>String</w:t>
-      </w:r>
-      <w:r>
-        <w:t xml:space="preserve"> 6</w:t>
-      </w:r>
+          <w:t>https://leetcode.com/problems/longest-substring-without-repeating-characters/</w:t>
+        </w:r>
+      </w:hyperlink>
     </w:p>
     <w:p>
       <w:hyperlink r:id="rId10" w:history="1">
@@ -142,7 +145,7 @@
           <w:rPr>
             <w:rStyle w:val="Hyperlink"/>
           </w:rPr>
-          <w:t>https://leetcode.com/problems/longest-substring-without-repeating-characters/</w:t>
+          <w:t>https://leetcode.com/problems/longest-repeating-character-replacement/</w:t>
         </w:r>
       </w:hyperlink>
     </w:p>
@@ -152,7 +155,7 @@
           <w:rPr>
             <w:rStyle w:val="Hyperlink"/>
           </w:rPr>
-          <w:t>https://leetcode.com/problems/longest-repeating-character-replacement/</w:t>
+          <w:t>https://leetcode.com/problems/minimum-window-substring/</w:t>
         </w:r>
       </w:hyperlink>
     </w:p>
@@ -162,7 +165,7 @@
           <w:rPr>
             <w:rStyle w:val="Hyperlink"/>
           </w:rPr>
-          <w:t>https://leetcode.com/problems/minimum-window-substring/</w:t>
+          <w:t>https://leetcode.com/problems/valid-palindrome/submissions/</w:t>
         </w:r>
       </w:hyperlink>
     </w:p>
@@ -172,7 +175,7 @@
           <w:rPr>
             <w:rStyle w:val="Hyperlink"/>
           </w:rPr>
-          <w:t>https://leetcode.com/problems/valid-palindrome/submissions/</w:t>
+          <w:t>https://leetcode.com/problems/longest-palindromic-substring/</w:t>
         </w:r>
       </w:hyperlink>
     </w:p>
@@ -182,9 +185,17 @@
           <w:rPr>
             <w:rStyle w:val="Hyperlink"/>
           </w:rPr>
-          <w:t>https://leetcode.com/problems/longest-palindromic-substring/</w:t>
-        </w:r>
-      </w:hyperlink>
+          <w:t>https://leetcode.com/problems/palindromic-substrings/</w:t>
+        </w:r>
+      </w:hyperlink>
+    </w:p>
+    <w:p>
+      <w:r>
+        <w:t>Tree</w:t>
+      </w:r>
+      <w:r>
+        <w:t xml:space="preserve"> 12</w:t>
+      </w:r>
     </w:p>
     <w:p>
       <w:hyperlink r:id="rId15" w:history="1">
@@ -192,17 +203,9 @@
           <w:rPr>
             <w:rStyle w:val="Hyperlink"/>
           </w:rPr>
-          <w:t>https://leetcode.com/problems/palindromic-substrings/</w:t>
-        </w:r>
-      </w:hyperlink>
-    </w:p>
-    <w:p>
-      <w:r>
-        <w:t>Tree</w:t>
-      </w:r>
-      <w:r>
-        <w:t xml:space="preserve"> 12</w:t>
-      </w:r>
+          <w:t>https://leetcode.com/problems/maximum-depth-of-binary-tree/</w:t>
+        </w:r>
+      </w:hyperlink>
     </w:p>
     <w:p>
       <w:hyperlink r:id="rId16" w:history="1">
@@ -210,7 +213,7 @@
           <w:rPr>
             <w:rStyle w:val="Hyperlink"/>
           </w:rPr>
-          <w:t>https://leetcode.com/problems/maximum-depth-of-binary-tree/</w:t>
+          <w:t>https://leetcode.com/problems/same-tree/</w:t>
         </w:r>
       </w:hyperlink>
     </w:p>
@@ -220,7 +223,7 @@
           <w:rPr>
             <w:rStyle w:val="Hyperlink"/>
           </w:rPr>
-          <w:t>https://leetcode.com/problems/same-tree/</w:t>
+          <w:t>https://leetcode.com/problems/invert-binary-tree/</w:t>
         </w:r>
       </w:hyperlink>
     </w:p>
@@ -230,7 +233,7 @@
           <w:rPr>
             <w:rStyle w:val="Hyperlink"/>
           </w:rPr>
-          <w:t>https://leetcode.com/problems/invert-binary-tree/</w:t>
+          <w:t>https://leetcode.com/problems/binary-tree-maximum-path-sum/</w:t>
         </w:r>
       </w:hyperlink>
     </w:p>
@@ -240,7 +243,7 @@
           <w:rPr>
             <w:rStyle w:val="Hyperlink"/>
           </w:rPr>
-          <w:t>https://leetcode.com/problems/binary-tree-maximum-path-sum/</w:t>
+          <w:t>https://leetcode.com/problems/binary-tree-level-order-traversal/</w:t>
         </w:r>
       </w:hyperlink>
     </w:p>
@@ -250,7 +253,7 @@
           <w:rPr>
             <w:rStyle w:val="Hyperlink"/>
           </w:rPr>
-          <w:t>https://leetcode.com/problems/binary-tree-level-order-traversal/</w:t>
+          <w:t>https://leetcode.com/problems/serialize-and-deserialize-binary-tree/</w:t>
         </w:r>
       </w:hyperlink>
     </w:p>
@@ -260,7 +263,7 @@
           <w:rPr>
             <w:rStyle w:val="Hyperlink"/>
           </w:rPr>
-          <w:t>https://leetcode.com/problems/serialize-and-deserialize-binary-tree/</w:t>
+          <w:t>https://leetcode.com/problems/kth-smallest-element-in-a-bst/</w:t>
         </w:r>
       </w:hyperlink>
     </w:p>
@@ -270,7 +273,7 @@
           <w:rPr>
             <w:rStyle w:val="Hyperlink"/>
           </w:rPr>
-          <w:t>https://leetcode.com/problems/kth-smallest-element-in-a-bst/</w:t>
+          <w:t>https://leetcode.com/problems/lowest-common-ancestor-of-a-binary-search-tree/</w:t>
         </w:r>
       </w:hyperlink>
     </w:p>
@@ -280,7 +283,7 @@
           <w:rPr>
             <w:rStyle w:val="Hyperlink"/>
           </w:rPr>
-          <w:t>https://leetcode.com/problems/lowest-common-ancestor-of-a-binary-search-tree/</w:t>
+          <w:t>https://leetcode.com/problems/implement-trie-prefix-tree/</w:t>
         </w:r>
       </w:hyperlink>
     </w:p>
@@ -290,7 +293,7 @@
           <w:rPr>
             <w:rStyle w:val="Hyperlink"/>
           </w:rPr>
-          <w:t>https://leetcode.com/problems/implement-trie-prefix-tree/</w:t>
+          <w:t>https://leetcode.com/problems/design-add-and-search-words-data-structure/</w:t>
         </w:r>
       </w:hyperlink>
     </w:p>
@@ -300,7 +303,7 @@
           <w:rPr>
             <w:rStyle w:val="Hyperlink"/>
           </w:rPr>
-          <w:t>https://leetcode.com/problems/design-add-and-search-words-data-structure/</w:t>
+          <w:t>https://leetcode.com/problems/word-search-ii/</w:t>
         </w:r>
       </w:hyperlink>
     </w:p>
@@ -310,9 +313,17 @@
           <w:rPr>
             <w:rStyle w:val="Hyperlink"/>
           </w:rPr>
-          <w:t>https://leetcode.com/problems/word-search-ii/</w:t>
-        </w:r>
-      </w:hyperlink>
+          <w:t>https://leetcode.com/problems/construct-binary-tree-from-preorder-and-inorder-traversal/</w:t>
+        </w:r>
+      </w:hyperlink>
+    </w:p>
+    <w:p>
+      <w:r>
+        <w:t>Heap</w:t>
+      </w:r>
+      <w:r>
+        <w:t xml:space="preserve"> 2</w:t>
+      </w:r>
     </w:p>
     <w:p>
       <w:hyperlink r:id="rId27" w:history="1">
@@ -320,17 +331,9 @@
           <w:rPr>
             <w:rStyle w:val="Hyperlink"/>
           </w:rPr>
-          <w:t>https://leetcode.com/problems/construct-binary-tree-from-preorder-and-inorder-traversal/</w:t>
-        </w:r>
-      </w:hyperlink>
-    </w:p>
-    <w:p>
-      <w:r>
-        <w:t>Heap</w:t>
-      </w:r>
-      <w:r>
-        <w:t xml:space="preserve"> 2</w:t>
-      </w:r>
+          <w:t>https://leetcode.com/problems/top-k-frequent-elements/</w:t>
+        </w:r>
+      </w:hyperlink>
     </w:p>
     <w:p>
       <w:hyperlink r:id="rId28" w:history="1">
@@ -338,9 +341,15 @@
           <w:rPr>
             <w:rStyle w:val="Hyperlink"/>
           </w:rPr>
-          <w:t>https://leetcode.com/problems/top-k-frequent-elements/</w:t>
-        </w:r>
-      </w:hyperlink>
+          <w:t>https://leetcode.com/problems/find-median-from-data-stream/</w:t>
+        </w:r>
+      </w:hyperlink>
+    </w:p>
+    <w:p/>
+    <w:p>
+      <w:r>
+        <w:t>Go back to for better solutions:</w:t>
+      </w:r>
     </w:p>
     <w:p>
       <w:hyperlink r:id="rId29" w:history="1">
@@ -348,34 +357,18 @@
           <w:rPr>
             <w:rStyle w:val="Hyperlink"/>
           </w:rPr>
-          <w:t>https://leetcode.com/problems/find-median-from-data-stream/</w:t>
+          <w:t>https://leetcode.com/problems/pacific-atlantic-water-flow/solutions/</w:t>
         </w:r>
       </w:hyperlink>
     </w:p>
     <w:p/>
     <w:p>
       <w:r>
-        <w:t>Go back to for better solutions:</w:t>
+        <w:t>Resources from lists:</w:t>
       </w:r>
     </w:p>
     <w:p>
       <w:hyperlink r:id="rId30" w:history="1">
-        <w:r>
-          <w:rPr>
-            <w:rStyle w:val="Hyperlink"/>
-          </w:rPr>
-          <w:t>https://leetcode.com/problems/pacific-atlantic-water-flow/solutions/</w:t>
-        </w:r>
-      </w:hyperlink>
-    </w:p>
-    <w:p/>
-    <w:p>
-      <w:r>
-        <w:t>Resources from lists:</w:t>
-      </w:r>
-    </w:p>
-    <w:p>
-      <w:hyperlink r:id="rId31" w:history="1">
         <w:r>
           <w:rPr>
             <w:rStyle w:val="Hyperlink"/>
@@ -394,23 +387,36 @@
       </w:r>
     </w:p>
     <w:p>
+      <w:hyperlink r:id="rId31" w:history="1">
+        <w:r>
+          <w:rPr>
+            <w:rStyle w:val="Hyperlink"/>
+          </w:rPr>
+          <w:t>https://www.techinterviewhandbook.org/grind75</w:t>
+        </w:r>
+      </w:hyperlink>
+    </w:p>
+    <w:p>
+      <w:r>
+        <w:t>Problems not caught in previous 2 lists: 26</w:t>
+      </w:r>
+    </w:p>
+    <w:p>
+      <w:r>
+        <w:t>Week 1</w:t>
+      </w:r>
+    </w:p>
+    <w:p>
       <w:hyperlink r:id="rId32" w:history="1">
         <w:r>
           <w:rPr>
             <w:rStyle w:val="Hyperlink"/>
           </w:rPr>
-          <w:t>https://www.techinterviewhandbook.org/grind75</w:t>
-        </w:r>
-      </w:hyperlink>
-    </w:p>
-    <w:p>
-      <w:r>
-        <w:t>Problems not caught in previous 2 lists: 26</w:t>
-      </w:r>
-    </w:p>
-    <w:p>
-      <w:r>
-        <w:t>Week 1</w:t>
+          <w:t>https://leetcode.com/problems/two-sum/</w:t>
+        </w:r>
+      </w:hyperlink>
+      <w:r>
+        <w:t xml:space="preserve"> duplicate</w:t>
       </w:r>
     </w:p>
     <w:p>
@@ -419,7 +425,7 @@
           <w:rPr>
             <w:rStyle w:val="Hyperlink"/>
           </w:rPr>
-          <w:t>https://leetcode.com/problems/two-sum/</w:t>
+          <w:t>https://leetcode.com/problems/best-time-to-buy-and-sell-stock/</w:t>
         </w:r>
       </w:hyperlink>
       <w:r>
@@ -432,7 +438,7 @@
           <w:rPr>
             <w:rStyle w:val="Hyperlink"/>
           </w:rPr>
-          <w:t>https://leetcode.com/problems/best-time-to-buy-and-sell-stock/</w:t>
+          <w:t>https://leetcode.com/problems/valid-palindrome/</w:t>
         </w:r>
       </w:hyperlink>
       <w:r>
@@ -445,7 +451,7 @@
           <w:rPr>
             <w:rStyle w:val="Hyperlink"/>
           </w:rPr>
-          <w:t>https://leetcode.com/problems/valid-palindrome/</w:t>
+          <w:t>https://leetcode.com/problems/invert-binary-tree/</w:t>
         </w:r>
       </w:hyperlink>
       <w:r>
@@ -458,12 +464,9 @@
           <w:rPr>
             <w:rStyle w:val="Hyperlink"/>
           </w:rPr>
-          <w:t>https://leetcode.com/problems/invert-binary-tree/</w:t>
-        </w:r>
-      </w:hyperlink>
-      <w:r>
-        <w:t xml:space="preserve"> duplicate</w:t>
-      </w:r>
+          <w:t>https://leetcode.com/problems/binary-search/</w:t>
+        </w:r>
+      </w:hyperlink>
     </w:p>
     <w:p>
       <w:hyperlink r:id="rId37" w:history="1">
@@ -471,22 +474,12 @@
           <w:rPr>
             <w:rStyle w:val="Hyperlink"/>
           </w:rPr>
-          <w:t>https://leetcode.com/problems/binary-search/</w:t>
+          <w:t>https://leetcode.com/problems/lowest-common-ancestor-of-a-binary-search-tree/</w:t>
         </w:r>
       </w:hyperlink>
     </w:p>
     <w:p>
       <w:hyperlink r:id="rId38" w:history="1">
-        <w:r>
-          <w:rPr>
-            <w:rStyle w:val="Hyperlink"/>
-          </w:rPr>
-          <w:t>https://leetcode.com/problems/lowest-common-ancestor-of-a-binary-search-tree/</w:t>
-        </w:r>
-      </w:hyperlink>
-    </w:p>
-    <w:p>
-      <w:hyperlink r:id="rId39" w:history="1">
         <w:r>
           <w:rPr>
             <w:rStyle w:val="Hyperlink"/>
@@ -510,6 +503,21 @@
       <w:r>
         <w:tab/>
       </w:r>
+    </w:p>
+    <w:p>
+      <w:pPr>
+        <w:tabs>
+          <w:tab w:val="left" w:pos="3204"/>
+        </w:tabs>
+      </w:pPr>
+      <w:hyperlink r:id="rId39" w:history="1">
+        <w:r>
+          <w:rPr>
+            <w:rStyle w:val="Hyperlink"/>
+          </w:rPr>
+          <w:t>https://leetcode.com/problems/first-bad-version/</w:t>
+        </w:r>
+      </w:hyperlink>
     </w:p>
     <w:p>
       <w:pPr>
@@ -522,7 +530,7 @@
           <w:rPr>
             <w:rStyle w:val="Hyperlink"/>
           </w:rPr>
-          <w:t>https://leetcode.com/problems/first-bad-version/</w:t>
+          <w:t>https://leetcode.com/problems/ransom-note/</w:t>
         </w:r>
       </w:hyperlink>
     </w:p>
@@ -537,9 +545,12 @@
           <w:rPr>
             <w:rStyle w:val="Hyperlink"/>
           </w:rPr>
-          <w:t>https://leetcode.com/problems/ransom-note/</w:t>
-        </w:r>
-      </w:hyperlink>
+          <w:t>https://leetcode.com/problems/climbing-stairs/</w:t>
+        </w:r>
+      </w:hyperlink>
+      <w:r>
+        <w:t xml:space="preserve"> duplicate</w:t>
+      </w:r>
     </w:p>
     <w:p>
       <w:pPr>
@@ -552,25 +563,43 @@
           <w:rPr>
             <w:rStyle w:val="Hyperlink"/>
           </w:rPr>
-          <w:t>https://leetcode.com/problems/climbing-stairs/</w:t>
-        </w:r>
-      </w:hyperlink>
-      <w:r>
-        <w:t xml:space="preserve"> duplicate</w:t>
-      </w:r>
-    </w:p>
-    <w:p>
-      <w:pPr>
-        <w:tabs>
-          <w:tab w:val="left" w:pos="3204"/>
-        </w:tabs>
-      </w:pPr>
+          <w:t>https://leetcode.com/problems/longest-palindrome/</w:t>
+        </w:r>
+      </w:hyperlink>
+      <w:r>
+        <w:t xml:space="preserve"> </w:t>
+      </w:r>
+    </w:p>
+    <w:p>
       <w:hyperlink r:id="rId43" w:history="1">
         <w:r>
           <w:rPr>
             <w:rStyle w:val="Hyperlink"/>
           </w:rPr>
-          <w:t>https://leetcode.com/problems/longest-palindrome/</w:t>
+          <w:t>https://leetcode.com/problems/reverse-linked-list/</w:t>
+        </w:r>
+      </w:hyperlink>
+      <w:r>
+        <w:t xml:space="preserve"> duplicate</w:t>
+      </w:r>
+    </w:p>
+    <w:p>
+      <w:hyperlink r:id="rId44" w:history="1">
+        <w:r>
+          <w:rPr>
+            <w:rStyle w:val="Hyperlink"/>
+          </w:rPr>
+          <w:t>https://leetcode.com/problems/diameter-of-binary-tree/</w:t>
+        </w:r>
+      </w:hyperlink>
+    </w:p>
+    <w:p>
+      <w:hyperlink r:id="rId45" w:history="1">
+        <w:r>
+          <w:rPr>
+            <w:rStyle w:val="Hyperlink"/>
+          </w:rPr>
+          <w:t>https://leetcode.com/problems/middle-of-the-linked-list/</w:t>
         </w:r>
       </w:hyperlink>
       <w:r>
@@ -578,48 +607,103 @@
       </w:r>
     </w:p>
     <w:p>
-      <w:hyperlink r:id="rId44" w:history="1">
-        <w:r>
-          <w:rPr>
-            <w:rStyle w:val="Hyperlink"/>
-          </w:rPr>
-          <w:t>https://leetcode.com/problems/reverse-linked-list/</w:t>
-        </w:r>
-      </w:hyperlink>
-      <w:r>
-        <w:t xml:space="preserve"> duplicate</w:t>
-      </w:r>
-    </w:p>
-    <w:p>
-      <w:hyperlink r:id="rId45" w:history="1">
-        <w:r>
-          <w:rPr>
-            <w:rStyle w:val="Hyperlink"/>
-          </w:rPr>
-          <w:t>https://leetcode.com/problems/diameter-of-binary-tree/</w:t>
-        </w:r>
-      </w:hyperlink>
-    </w:p>
-    <w:p>
       <w:hyperlink r:id="rId46" w:history="1">
         <w:r>
           <w:rPr>
             <w:rStyle w:val="Hyperlink"/>
           </w:rPr>
-          <w:t>https://leetcode.com/problems/middle-of-the-linked-list/</w:t>
+          <w:t>https://leetcode.com/problems/maximum-depth-of-binary-tree/</w:t>
         </w:r>
       </w:hyperlink>
       <w:r>
         <w:t xml:space="preserve"> </w:t>
       </w:r>
     </w:p>
+    <w:p/>
+    <w:p>
+      <w:r>
+        <w:t>Week 3</w:t>
+      </w:r>
+    </w:p>
     <w:p>
       <w:hyperlink r:id="rId47" w:history="1">
         <w:r>
           <w:rPr>
             <w:rStyle w:val="Hyperlink"/>
           </w:rPr>
-          <w:t>https://leetcode.com/problems/maximum-depth-of-binary-tree/</w:t>
+          <w:t>https://leetcode.com/problems/insert-interval/</w:t>
+        </w:r>
+      </w:hyperlink>
+      <w:r>
+        <w:t xml:space="preserve"> duplicate</w:t>
+      </w:r>
+    </w:p>
+    <w:p>
+      <w:hyperlink r:id="rId48" w:history="1">
+        <w:r>
+          <w:rPr>
+            <w:rStyle w:val="Hyperlink"/>
+          </w:rPr>
+          <w:t>https://leetcode.com/problems/01-matrix/</w:t>
+        </w:r>
+      </w:hyperlink>
+    </w:p>
+    <w:p>
+      <w:hyperlink r:id="rId49" w:history="1">
+        <w:r>
+          <w:rPr>
+            <w:rStyle w:val="Hyperlink"/>
+          </w:rPr>
+          <w:t>https://leetcode.com/problems/k-closest-points-to-origin/</w:t>
+        </w:r>
+      </w:hyperlink>
+    </w:p>
+    <w:p>
+      <w:hyperlink r:id="rId50" w:history="1">
+        <w:r>
+          <w:rPr>
+            <w:rStyle w:val="Hyperlink"/>
+          </w:rPr>
+          <w:t>https://leetcode.com/problems/longest-substring-without-repeating-characters/</w:t>
+        </w:r>
+      </w:hyperlink>
+      <w:r>
+        <w:t xml:space="preserve"> duplicate</w:t>
+      </w:r>
+    </w:p>
+    <w:p>
+      <w:hyperlink r:id="rId51" w:history="1">
+        <w:r>
+          <w:rPr>
+            <w:rStyle w:val="Hyperlink"/>
+          </w:rPr>
+          <w:t>https://leetcode.com/problems/3sum/</w:t>
+        </w:r>
+      </w:hyperlink>
+      <w:r>
+        <w:t xml:space="preserve"> duplicate</w:t>
+      </w:r>
+    </w:p>
+    <w:p>
+      <w:hyperlink r:id="rId52" w:history="1">
+        <w:r>
+          <w:rPr>
+            <w:rStyle w:val="Hyperlink"/>
+          </w:rPr>
+          <w:t>https://leetcode.com/problems/clone-graph/submissions/</w:t>
+        </w:r>
+      </w:hyperlink>
+      <w:r>
+        <w:t xml:space="preserve"> duplicate</w:t>
+      </w:r>
+    </w:p>
+    <w:p>
+      <w:hyperlink r:id="rId53" w:history="1">
+        <w:r>
+          <w:rPr>
+            <w:rStyle w:val="Hyperlink"/>
+          </w:rPr>
+          <w:t>https://leetcode.com/problems/evaluate-reverse-polish-notation/</w:t>
         </w:r>
       </w:hyperlink>
       <w:r>
@@ -629,79 +713,7 @@
     <w:p/>
     <w:p>
       <w:r>
-        <w:t>Week 3</w:t>
-      </w:r>
-    </w:p>
-    <w:p>
-      <w:hyperlink r:id="rId48" w:history="1">
-        <w:r>
-          <w:rPr>
-            <w:rStyle w:val="Hyperlink"/>
-          </w:rPr>
-          <w:t>https://leetcode.com/problems/insert-interval/</w:t>
-        </w:r>
-      </w:hyperlink>
-      <w:r>
-        <w:t xml:space="preserve"> duplicate</w:t>
-      </w:r>
-    </w:p>
-    <w:p>
-      <w:hyperlink r:id="rId49" w:history="1">
-        <w:r>
-          <w:rPr>
-            <w:rStyle w:val="Hyperlink"/>
-          </w:rPr>
-          <w:t>https://leetcode.com/problems/01-matrix/</w:t>
-        </w:r>
-      </w:hyperlink>
-    </w:p>
-    <w:p>
-      <w:hyperlink r:id="rId50" w:history="1">
-        <w:r>
-          <w:rPr>
-            <w:rStyle w:val="Hyperlink"/>
-          </w:rPr>
-          <w:t>https://leetcode.com/problems/k-closest-points-to-origin/</w:t>
-        </w:r>
-      </w:hyperlink>
-    </w:p>
-    <w:p>
-      <w:hyperlink r:id="rId51" w:history="1">
-        <w:r>
-          <w:rPr>
-            <w:rStyle w:val="Hyperlink"/>
-          </w:rPr>
-          <w:t>https://leetcode.com/problems/longest-substring-without-repeating-characters/</w:t>
-        </w:r>
-      </w:hyperlink>
-      <w:r>
-        <w:t xml:space="preserve"> duplicate</w:t>
-      </w:r>
-    </w:p>
-    <w:p>
-      <w:hyperlink r:id="rId52" w:history="1">
-        <w:r>
-          <w:rPr>
-            <w:rStyle w:val="Hyperlink"/>
-          </w:rPr>
-          <w:t>https://leetcode.com/problems/3sum/</w:t>
-        </w:r>
-      </w:hyperlink>
-      <w:r>
-        <w:t xml:space="preserve"> duplicate</w:t>
-      </w:r>
-    </w:p>
-    <w:p>
-      <w:hyperlink r:id="rId53" w:history="1">
-        <w:r>
-          <w:rPr>
-            <w:rStyle w:val="Hyperlink"/>
-          </w:rPr>
-          <w:t>https://leetcode.com/problems/clone-graph/submissions/</w:t>
-        </w:r>
-      </w:hyperlink>
-      <w:r>
-        <w:t xml:space="preserve"> duplicate</w:t>
+        <w:t>Week 4</w:t>
       </w:r>
     </w:p>
     <w:p>
@@ -710,78 +722,88 @@
           <w:rPr>
             <w:rStyle w:val="Hyperlink"/>
           </w:rPr>
-          <w:t>https://leetcode.com/problems/evaluate-reverse-polish-notation/</w:t>
+          <w:t>https://leetcode.com/problems/course-schedule/</w:t>
+        </w:r>
+      </w:hyperlink>
+      <w:r>
+        <w:t xml:space="preserve"> duplicate</w:t>
+      </w:r>
+    </w:p>
+    <w:p>
+      <w:hyperlink r:id="rId55" w:history="1">
+        <w:r>
+          <w:rPr>
+            <w:rStyle w:val="Hyperlink"/>
+          </w:rPr>
+          <w:t>https://leetcode.com/problems/implement-trie-prefix-tree/</w:t>
+        </w:r>
+      </w:hyperlink>
+      <w:r>
+        <w:t xml:space="preserve"> duplicate</w:t>
+      </w:r>
+    </w:p>
+    <w:p>
+      <w:hyperlink r:id="rId56" w:history="1">
+        <w:r>
+          <w:rPr>
+            <w:rStyle w:val="Hyperlink"/>
+          </w:rPr>
+          <w:t>https://leetcode.com/problems/coin-change/</w:t>
+        </w:r>
+      </w:hyperlink>
+      <w:r>
+        <w:t xml:space="preserve"> duplicate</w:t>
+      </w:r>
+    </w:p>
+    <w:p>
+      <w:hyperlink r:id="rId57" w:history="1">
+        <w:r>
+          <w:rPr>
+            <w:rStyle w:val="Hyperlink"/>
+          </w:rPr>
+          <w:t>https://leetcode.com/problems/product-of-array-except-self/</w:t>
+        </w:r>
+      </w:hyperlink>
+      <w:r>
+        <w:t xml:space="preserve"> duplicate</w:t>
+      </w:r>
+    </w:p>
+    <w:p>
+      <w:hyperlink r:id="rId58" w:history="1">
+        <w:r>
+          <w:rPr>
+            <w:rStyle w:val="Hyperlink"/>
+          </w:rPr>
+          <w:t>https://leetcode.com/problems/min-stack/</w:t>
         </w:r>
       </w:hyperlink>
       <w:r>
         <w:t xml:space="preserve"> </w:t>
       </w:r>
     </w:p>
+    <w:p>
+      <w:hyperlink r:id="rId59" w:history="1">
+        <w:r>
+          <w:rPr>
+            <w:rStyle w:val="Hyperlink"/>
+          </w:rPr>
+          <w:t>https://leetcode.com/problems/rotting-oranges/</w:t>
+        </w:r>
+      </w:hyperlink>
+    </w:p>
     <w:p/>
     <w:p>
       <w:r>
-        <w:t>Week 4</w:t>
-      </w:r>
-    </w:p>
-    <w:p>
-      <w:hyperlink r:id="rId55" w:history="1">
-        <w:r>
-          <w:rPr>
-            <w:rStyle w:val="Hyperlink"/>
-          </w:rPr>
-          <w:t>https://leetcode.com/problems/course-schedule/</w:t>
-        </w:r>
-      </w:hyperlink>
-      <w:r>
-        <w:t xml:space="preserve"> duplicate</w:t>
-      </w:r>
-    </w:p>
-    <w:p>
-      <w:hyperlink r:id="rId56" w:history="1">
-        <w:r>
-          <w:rPr>
-            <w:rStyle w:val="Hyperlink"/>
-          </w:rPr>
-          <w:t>https://leetcode.com/problems/implement-trie-prefix-tree/</w:t>
-        </w:r>
-      </w:hyperlink>
-      <w:r>
-        <w:t xml:space="preserve"> duplicate</w:t>
-      </w:r>
-    </w:p>
-    <w:p>
-      <w:hyperlink r:id="rId57" w:history="1">
-        <w:r>
-          <w:rPr>
-            <w:rStyle w:val="Hyperlink"/>
-          </w:rPr>
-          <w:t>https://leetcode.com/problems/coin-change/</w:t>
-        </w:r>
-      </w:hyperlink>
-      <w:r>
-        <w:t xml:space="preserve"> duplicate</w:t>
-      </w:r>
-    </w:p>
-    <w:p>
-      <w:hyperlink r:id="rId58" w:history="1">
-        <w:r>
-          <w:rPr>
-            <w:rStyle w:val="Hyperlink"/>
-          </w:rPr>
-          <w:t>https://leetcode.com/problems/product-of-array-except-self/</w:t>
-        </w:r>
-      </w:hyperlink>
-      <w:r>
-        <w:t xml:space="preserve"> duplicate</w:t>
-      </w:r>
-    </w:p>
-    <w:p>
-      <w:hyperlink r:id="rId59" w:history="1">
-        <w:r>
-          <w:rPr>
-            <w:rStyle w:val="Hyperlink"/>
-          </w:rPr>
-          <w:t>https://leetcode.com/problems/min-stack/</w:t>
+        <w:t>Week 5</w:t>
+      </w:r>
+    </w:p>
+    <w:p>
+      <w:hyperlink r:id="rId60" w:history="1">
+        <w:r>
+          <w:rPr>
+            <w:rStyle w:val="Hyperlink"/>
+          </w:rPr>
+          <w:t>https://leetcode.com/problems/combination-sum/</w:t>
         </w:r>
       </w:hyperlink>
       <w:r>
@@ -789,28 +811,77 @@
       </w:r>
     </w:p>
     <w:p>
-      <w:hyperlink r:id="rId60" w:history="1">
-        <w:r>
-          <w:rPr>
-            <w:rStyle w:val="Hyperlink"/>
-          </w:rPr>
-          <w:t>https://leetcode.com/problems/rotting-oranges/</w:t>
+      <w:hyperlink r:id="rId61" w:history="1">
+        <w:r>
+          <w:rPr>
+            <w:rStyle w:val="Hyperlink"/>
+          </w:rPr>
+          <w:t>https://leetcode.com/problems/merge-intervals/</w:t>
+        </w:r>
+      </w:hyperlink>
+      <w:r>
+        <w:t xml:space="preserve"> duplicate</w:t>
+      </w:r>
+    </w:p>
+    <w:p>
+      <w:hyperlink r:id="rId62" w:history="1">
+        <w:r>
+          <w:rPr>
+            <w:rStyle w:val="Hyperlink"/>
+          </w:rPr>
+          <w:t>https://leetcode.com/problems/time-based-key-value-store/</w:t>
+        </w:r>
+      </w:hyperlink>
+      <w:r>
+        <w:t xml:space="preserve"> </w:t>
+      </w:r>
+    </w:p>
+    <w:p>
+      <w:hyperlink r:id="rId63" w:history="1">
+        <w:r>
+          <w:rPr>
+            <w:rStyle w:val="Hyperlink"/>
+          </w:rPr>
+          <w:t>https://leetcode.com/problems/accounts-merge/</w:t>
+        </w:r>
+      </w:hyperlink>
+    </w:p>
+    <w:p>
+      <w:hyperlink r:id="rId64" w:history="1">
+        <w:r>
+          <w:rPr>
+            <w:rStyle w:val="Hyperlink"/>
+          </w:rPr>
+          <w:t>https://leetcode.com/problems/sort-colors/</w:t>
         </w:r>
       </w:hyperlink>
     </w:p>
     <w:p/>
     <w:p>
       <w:r>
-        <w:t>Week 5</w:t>
-      </w:r>
-    </w:p>
-    <w:p>
-      <w:hyperlink r:id="rId61" w:history="1">
-        <w:r>
-          <w:rPr>
-            <w:rStyle w:val="Hyperlink"/>
-          </w:rPr>
-          <w:t>https://leetcode.com/problems/combination-sum/</w:t>
+        <w:t>Week 6</w:t>
+      </w:r>
+    </w:p>
+    <w:p>
+      <w:hyperlink r:id="rId65" w:history="1">
+        <w:r>
+          <w:rPr>
+            <w:rStyle w:val="Hyperlink"/>
+          </w:rPr>
+          <w:t>https://leetcode.com/problems/word-break/</w:t>
+        </w:r>
+      </w:hyperlink>
+      <w:r>
+        <w:t xml:space="preserve"> duplicate</w:t>
+      </w:r>
+    </w:p>
+    <w:p>
+      <w:hyperlink r:id="rId66" w:history="1">
+        <w:r>
+          <w:rPr>
+            <w:rStyle w:val="Hyperlink"/>
+          </w:rPr>
+          <w:t>https://leetcode.com/problems/partition-equal-subset-sum/</w:t>
         </w:r>
       </w:hyperlink>
       <w:r>
@@ -818,25 +889,12 @@
       </w:r>
     </w:p>
     <w:p>
-      <w:hyperlink r:id="rId62" w:history="1">
-        <w:r>
-          <w:rPr>
-            <w:rStyle w:val="Hyperlink"/>
-          </w:rPr>
-          <w:t>https://leetcode.com/problems/merge-intervals/</w:t>
-        </w:r>
-      </w:hyperlink>
-      <w:r>
-        <w:t xml:space="preserve"> duplicate</w:t>
-      </w:r>
-    </w:p>
-    <w:p>
-      <w:hyperlink r:id="rId63" w:history="1">
-        <w:r>
-          <w:rPr>
-            <w:rStyle w:val="Hyperlink"/>
-          </w:rPr>
-          <w:t>https://leetcode.com/problems/time-based-key-value-store/</w:t>
+      <w:hyperlink r:id="rId67" w:history="1">
+        <w:r>
+          <w:rPr>
+            <w:rStyle w:val="Hyperlink"/>
+          </w:rPr>
+          <w:t>https://leetcode.com/problems/string-to-integer-atoi/</w:t>
         </w:r>
       </w:hyperlink>
       <w:r>
@@ -844,51 +902,109 @@
       </w:r>
     </w:p>
     <w:p>
-      <w:hyperlink r:id="rId64" w:history="1">
-        <w:r>
-          <w:rPr>
-            <w:rStyle w:val="Hyperlink"/>
-          </w:rPr>
-          <w:t>https://leetcode.com/problems/accounts-merge/</w:t>
-        </w:r>
-      </w:hyperlink>
-    </w:p>
-    <w:p>
-      <w:hyperlink r:id="rId65" w:history="1">
-        <w:r>
-          <w:rPr>
-            <w:rStyle w:val="Hyperlink"/>
-          </w:rPr>
-          <w:t>https://leetcode.com/problems/sort-colors/</w:t>
-        </w:r>
-      </w:hyperlink>
+      <w:hyperlink r:id="rId68" w:history="1">
+        <w:r>
+          <w:rPr>
+            <w:rStyle w:val="Hyperlink"/>
+          </w:rPr>
+          <w:t>https://leetcode.com/problems/spiral-matrix/</w:t>
+        </w:r>
+      </w:hyperlink>
+      <w:r>
+        <w:t xml:space="preserve">  duplicate</w:t>
+      </w:r>
+    </w:p>
+    <w:p>
+      <w:hyperlink r:id="rId69" w:history="1">
+        <w:r>
+          <w:rPr>
+            <w:rStyle w:val="Hyperlink"/>
+          </w:rPr>
+          <w:t>https://leetcode.com/problems/binary-tree-right-side-view/</w:t>
+        </w:r>
+      </w:hyperlink>
+      <w:r>
+        <w:t xml:space="preserve"> </w:t>
+      </w:r>
+    </w:p>
+    <w:p>
+      <w:hyperlink r:id="rId70" w:history="1">
+        <w:r>
+          <w:rPr>
+            <w:rStyle w:val="Hyperlink"/>
+          </w:rPr>
+          <w:t>https://leetcode.com/problems/longest-palindromic-substring/</w:t>
+        </w:r>
+      </w:hyperlink>
+      <w:r>
+        <w:t xml:space="preserve"> duplicate</w:t>
+      </w:r>
+    </w:p>
+    <w:p>
+      <w:hyperlink r:id="rId71" w:history="1">
+        <w:r>
+          <w:rPr>
+            <w:rStyle w:val="Hyperlink"/>
+          </w:rPr>
+          <w:t>https://leetcode.com/problems/unique-paths/</w:t>
+        </w:r>
+      </w:hyperlink>
+      <w:r>
+        <w:t xml:space="preserve"> duplicate</w:t>
+      </w:r>
+    </w:p>
+    <w:p>
+      <w:hyperlink r:id="rId72" w:history="1">
+        <w:r>
+          <w:rPr>
+            <w:rStyle w:val="Hyperlink"/>
+          </w:rPr>
+          <w:t>https://leetcode.com/problems/construct-binary-tree-from-preorder-and-inorder-traversal/</w:t>
+        </w:r>
+      </w:hyperlink>
+      <w:r>
+        <w:t xml:space="preserve"> duplicate</w:t>
+      </w:r>
     </w:p>
     <w:p/>
     <w:p>
       <w:r>
-        <w:t>Week 6</w:t>
-      </w:r>
-    </w:p>
-    <w:p>
-      <w:hyperlink r:id="rId66" w:history="1">
-        <w:r>
-          <w:rPr>
-            <w:rStyle w:val="Hyperlink"/>
-          </w:rPr>
-          <w:t>https://leetcode.com/problems/word-break/</w:t>
-        </w:r>
-      </w:hyperlink>
-      <w:r>
-        <w:t xml:space="preserve"> duplicate</w:t>
-      </w:r>
-    </w:p>
-    <w:p>
-      <w:hyperlink r:id="rId67" w:history="1">
-        <w:r>
-          <w:rPr>
-            <w:rStyle w:val="Hyperlink"/>
-          </w:rPr>
-          <w:t>https://leetcode.com/problems/partition-equal-subset-sum/</w:t>
+        <w:t>Week 7</w:t>
+      </w:r>
+    </w:p>
+    <w:p>
+      <w:hyperlink r:id="rId73" w:history="1">
+        <w:r>
+          <w:rPr>
+            <w:rStyle w:val="Hyperlink"/>
+          </w:rPr>
+          <w:t>https://leetcode.com/problems/container-with-most-water/</w:t>
+        </w:r>
+      </w:hyperlink>
+      <w:r>
+        <w:t xml:space="preserve"> duplicate</w:t>
+      </w:r>
+    </w:p>
+    <w:p>
+      <w:hyperlink r:id="rId74" w:history="1">
+        <w:r>
+          <w:rPr>
+            <w:rStyle w:val="Hyperlink"/>
+          </w:rPr>
+          <w:t>https://leetcode.com/problems/word-search/</w:t>
+        </w:r>
+      </w:hyperlink>
+      <w:r>
+        <w:t xml:space="preserve"> duplicate</w:t>
+      </w:r>
+    </w:p>
+    <w:p>
+      <w:hyperlink r:id="rId75" w:history="1">
+        <w:r>
+          <w:rPr>
+            <w:rStyle w:val="Hyperlink"/>
+          </w:rPr>
+          <w:t>https://leetcode.com/problems/find-all-anagrams-in-a-string/</w:t>
         </w:r>
       </w:hyperlink>
       <w:r>
@@ -896,12 +1012,12 @@
       </w:r>
     </w:p>
     <w:p>
-      <w:hyperlink r:id="rId68" w:history="1">
-        <w:r>
-          <w:rPr>
-            <w:rStyle w:val="Hyperlink"/>
-          </w:rPr>
-          <w:t>https://leetcode.com/problems/string-to-integer-atoi/</w:t>
+      <w:hyperlink r:id="rId76" w:history="1">
+        <w:r>
+          <w:rPr>
+            <w:rStyle w:val="Hyperlink"/>
+          </w:rPr>
+          <w:t>https://leetcode.com/problems/minimum-height-trees/</w:t>
         </w:r>
       </w:hyperlink>
       <w:r>
@@ -909,109 +1025,80 @@
       </w:r>
     </w:p>
     <w:p>
-      <w:hyperlink r:id="rId69" w:history="1">
-        <w:r>
-          <w:rPr>
-            <w:rStyle w:val="Hyperlink"/>
-          </w:rPr>
-          <w:t>https://leetcode.com/problems/spiral-matrix/</w:t>
-        </w:r>
-      </w:hyperlink>
-      <w:r>
-        <w:t xml:space="preserve">  duplicate</w:t>
-      </w:r>
-    </w:p>
-    <w:p>
-      <w:hyperlink r:id="rId70" w:history="1">
-        <w:r>
-          <w:rPr>
-            <w:rStyle w:val="Hyperlink"/>
-          </w:rPr>
-          <w:t>https://leetcode.com/problems/binary-tree-right-side-view/</w:t>
+      <w:hyperlink r:id="rId77" w:history="1">
+        <w:r>
+          <w:rPr>
+            <w:rStyle w:val="Hyperlink"/>
+          </w:rPr>
+          <w:t>https://leetcode.com/problems/task-scheduler/</w:t>
         </w:r>
       </w:hyperlink>
       <w:r>
         <w:t xml:space="preserve"> </w:t>
       </w:r>
     </w:p>
-    <w:p>
-      <w:hyperlink r:id="rId71" w:history="1">
-        <w:r>
-          <w:rPr>
-            <w:rStyle w:val="Hyperlink"/>
-          </w:rPr>
-          <w:t>https://leetcode.com/problems/longest-palindromic-substring/</w:t>
-        </w:r>
-      </w:hyperlink>
-      <w:r>
-        <w:t xml:space="preserve"> duplicate</w:t>
-      </w:r>
-    </w:p>
-    <w:p>
-      <w:hyperlink r:id="rId72" w:history="1">
-        <w:r>
-          <w:rPr>
-            <w:rStyle w:val="Hyperlink"/>
-          </w:rPr>
-          <w:t>https://leetcode.com/problems/unique-paths/</w:t>
-        </w:r>
-      </w:hyperlink>
-      <w:r>
-        <w:t xml:space="preserve"> duplicate</w:t>
-      </w:r>
-    </w:p>
-    <w:p>
-      <w:hyperlink r:id="rId73" w:history="1">
-        <w:r>
-          <w:rPr>
-            <w:rStyle w:val="Hyperlink"/>
-          </w:rPr>
-          <w:t>https://leetcode.com/problems/construct-binary-tree-from-preorder-and-inorder-traversal/</w:t>
-        </w:r>
-      </w:hyperlink>
-      <w:r>
-        <w:t xml:space="preserve"> duplicate</w:t>
-      </w:r>
-    </w:p>
     <w:p/>
     <w:p>
       <w:r>
-        <w:t>Week 7</w:t>
-      </w:r>
-    </w:p>
-    <w:p>
-      <w:hyperlink r:id="rId74" w:history="1">
-        <w:r>
-          <w:rPr>
-            <w:rStyle w:val="Hyperlink"/>
-          </w:rPr>
-          <w:t>https://leetcode.com/problems/container-with-most-water/</w:t>
-        </w:r>
-      </w:hyperlink>
-      <w:r>
-        <w:t xml:space="preserve"> duplicate</w:t>
-      </w:r>
-    </w:p>
-    <w:p>
-      <w:hyperlink r:id="rId75" w:history="1">
-        <w:r>
-          <w:rPr>
-            <w:rStyle w:val="Hyperlink"/>
-          </w:rPr>
-          <w:t>https://leetcode.com/problems/word-search/</w:t>
-        </w:r>
-      </w:hyperlink>
-      <w:r>
-        <w:t xml:space="preserve"> duplicate</w:t>
-      </w:r>
-    </w:p>
-    <w:p>
-      <w:hyperlink r:id="rId76" w:history="1">
-        <w:r>
-          <w:rPr>
-            <w:rStyle w:val="Hyperlink"/>
-          </w:rPr>
-          <w:t>https://leetcode.com/problems/find-all-anagrams-in-a-string/</w:t>
+        <w:t>Week 8</w:t>
+      </w:r>
+    </w:p>
+    <w:p>
+      <w:hyperlink r:id="rId78" w:history="1">
+        <w:r>
+          <w:rPr>
+            <w:rStyle w:val="Hyperlink"/>
+          </w:rPr>
+          <w:t>https://leetcode.com/problems/kth-smallest-element-in-a-bst/</w:t>
+        </w:r>
+      </w:hyperlink>
+      <w:r>
+        <w:t xml:space="preserve"> duplicate</w:t>
+      </w:r>
+    </w:p>
+    <w:p>
+      <w:hyperlink r:id="rId79" w:history="1">
+        <w:r>
+          <w:rPr>
+            <w:rStyle w:val="Hyperlink"/>
+          </w:rPr>
+          <w:t>https://leetcode.com/problems/minimum-window-substring/</w:t>
+        </w:r>
+      </w:hyperlink>
+      <w:r>
+        <w:t xml:space="preserve"> duplicate</w:t>
+      </w:r>
+    </w:p>
+    <w:p>
+      <w:hyperlink r:id="rId80" w:history="1">
+        <w:r>
+          <w:rPr>
+            <w:rStyle w:val="Hyperlink"/>
+          </w:rPr>
+          <w:t>https://leetcode.com/problems/serialize-and-deserialize-binary-tree/</w:t>
+        </w:r>
+      </w:hyperlink>
+      <w:r>
+        <w:t xml:space="preserve"> duplicate</w:t>
+      </w:r>
+    </w:p>
+    <w:p>
+      <w:hyperlink r:id="rId81" w:history="1">
+        <w:r>
+          <w:rPr>
+            <w:rStyle w:val="Hyperlink"/>
+          </w:rPr>
+          <w:t>https://leetcode.com/problems/basic-calculator/</w:t>
+        </w:r>
+      </w:hyperlink>
+    </w:p>
+    <w:p>
+      <w:hyperlink r:id="rId82" w:history="1">
+        <w:r>
+          <w:rPr>
+            <w:rStyle w:val="Hyperlink"/>
+          </w:rPr>
+          <w:t>https://leetcode.com/problems/maximum-profit-in-job-scheduling/</w:t>
         </w:r>
       </w:hyperlink>
       <w:r>
@@ -1019,27 +1106,60 @@
       </w:r>
     </w:p>
     <w:p>
-      <w:hyperlink r:id="rId77" w:history="1">
-        <w:r>
-          <w:rPr>
-            <w:rStyle w:val="Hyperlink"/>
-          </w:rPr>
-          <w:t>https://leetcode.com/problems/minimum-height-trees/</w:t>
+      <w:hyperlink r:id="rId83" w:history="1">
+        <w:r>
+          <w:rPr>
+            <w:rStyle w:val="Hyperlink"/>
+          </w:rPr>
+          <w:t>https://leetcode.com/problems/merge-k-sorted-lists/</w:t>
+        </w:r>
+      </w:hyperlink>
+      <w:r>
+        <w:t xml:space="preserve"> duplicate</w:t>
+      </w:r>
+    </w:p>
+    <w:p>
+      <w:hyperlink r:id="rId84" w:history="1">
+        <w:r>
+          <w:rPr>
+            <w:rStyle w:val="Hyperlink"/>
+          </w:rPr>
+          <w:t>https://leetcode.com/problems/largest-rectangle-in-histogram/</w:t>
         </w:r>
       </w:hyperlink>
       <w:r>
         <w:t xml:space="preserve"> </w:t>
       </w:r>
     </w:p>
-    <w:p>
-      <w:hyperlink r:id="rId78" w:history="1">
-        <w:r>
-          <w:rPr>
-            <w:rStyle w:val="Hyperlink"/>
-          </w:rPr>
-          <w:t>https://leetcode.com/problems/task-scheduler/</w:t>
-        </w:r>
-      </w:hyperlink>
+    <w:p/>
+    <w:p>
+      <w:r>
+        <w:t>what to study based on time left</w:t>
+      </w:r>
+    </w:p>
+    <w:p>
+      <w:hyperlink r:id="rId85" w:history="1">
+        <w:r>
+          <w:rPr>
+            <w:rStyle w:val="Hyperlink"/>
+          </w:rPr>
+          <w:t>https://www.techinterviewhandbook.org/coding-interview-study-plan/</w:t>
+        </w:r>
+      </w:hyperlink>
+    </w:p>
+    <w:p/>
+    <w:p>
+      <w:r>
+        <w:t xml:space="preserve">save completed problems to </w:t>
+      </w:r>
+      <w:r>
+        <w:t>repo at</w:t>
+      </w:r>
+    </w:p>
+    <w:p>
+      <w:r>
+        <w:t>D:\PlBorgPrograms\Code\LeetCode-Problems\LeetCode-Problems</w:t>
+      </w:r>
       <w:r>
         <w:t xml:space="preserve"> </w:t>
       </w:r>
@@ -1047,144 +1167,16 @@
     <w:p/>
     <w:p>
       <w:r>
-        <w:t>Week 8</w:t>
-      </w:r>
-    </w:p>
-    <w:p>
-      <w:hyperlink r:id="rId79" w:history="1">
-        <w:r>
-          <w:rPr>
-            <w:rStyle w:val="Hyperlink"/>
-          </w:rPr>
-          <w:t>https://leetcode.com/problems/kth-smallest-element-in-a-bst/</w:t>
-        </w:r>
-      </w:hyperlink>
-      <w:r>
-        <w:t xml:space="preserve"> duplicate</w:t>
-      </w:r>
-    </w:p>
-    <w:p>
-      <w:hyperlink r:id="rId80" w:history="1">
-        <w:r>
-          <w:rPr>
-            <w:rStyle w:val="Hyperlink"/>
-          </w:rPr>
-          <w:t>https://leetcode.com/problems/minimum-window-substring/</w:t>
-        </w:r>
-      </w:hyperlink>
-      <w:r>
-        <w:t xml:space="preserve"> duplicate</w:t>
-      </w:r>
-    </w:p>
-    <w:p>
-      <w:hyperlink r:id="rId81" w:history="1">
-        <w:r>
-          <w:rPr>
-            <w:rStyle w:val="Hyperlink"/>
-          </w:rPr>
-          <w:t>https://leetcode.com/problems/serialize-and-deserialize-binary-tree/</w:t>
-        </w:r>
-      </w:hyperlink>
-      <w:r>
-        <w:t xml:space="preserve"> duplicate</w:t>
-      </w:r>
-    </w:p>
-    <w:p>
-      <w:hyperlink r:id="rId82" w:history="1">
-        <w:r>
-          <w:rPr>
-            <w:rStyle w:val="Hyperlink"/>
-          </w:rPr>
-          <w:t>https://leetcode.com/problems/basic-calculator/</w:t>
-        </w:r>
-      </w:hyperlink>
-    </w:p>
-    <w:p>
-      <w:hyperlink r:id="rId83" w:history="1">
-        <w:r>
-          <w:rPr>
-            <w:rStyle w:val="Hyperlink"/>
-          </w:rPr>
-          <w:t>https://leetcode.com/problems/maximum-profit-in-job-scheduling/</w:t>
-        </w:r>
-      </w:hyperlink>
-      <w:r>
-        <w:t xml:space="preserve"> </w:t>
-      </w:r>
-    </w:p>
-    <w:p>
-      <w:hyperlink r:id="rId84" w:history="1">
-        <w:r>
-          <w:rPr>
-            <w:rStyle w:val="Hyperlink"/>
-          </w:rPr>
-          <w:t>https://leetcode.com/problems/merge-k-sorted-lists/</w:t>
-        </w:r>
-      </w:hyperlink>
-      <w:r>
-        <w:t xml:space="preserve"> duplicate</w:t>
-      </w:r>
-    </w:p>
-    <w:p>
-      <w:hyperlink r:id="rId85" w:history="1">
-        <w:r>
-          <w:rPr>
-            <w:rStyle w:val="Hyperlink"/>
-          </w:rPr>
-          <w:t>https://leetcode.com/problems/largest-rectangle-in-histogram/</w:t>
-        </w:r>
-      </w:hyperlink>
-      <w:r>
-        <w:t xml:space="preserve"> </w:t>
-      </w:r>
-    </w:p>
-    <w:p/>
-    <w:p>
-      <w:r>
-        <w:lastRenderedPageBreak/>
-        <w:t>what to study based on time left</w:t>
+        <w:t>Reference</w:t>
+      </w:r>
+    </w:p>
+    <w:p>
+      <w:r>
+        <w:t>Binary search</w:t>
       </w:r>
     </w:p>
     <w:p>
       <w:hyperlink r:id="rId86" w:history="1">
-        <w:r>
-          <w:rPr>
-            <w:rStyle w:val="Hyperlink"/>
-          </w:rPr>
-          <w:t>https://www.techinterviewhandbook.org/coding-interview-study-plan/</w:t>
-        </w:r>
-      </w:hyperlink>
-    </w:p>
-    <w:p/>
-    <w:p>
-      <w:r>
-        <w:t xml:space="preserve">save completed problems to </w:t>
-      </w:r>
-      <w:r>
-        <w:t>repo at</w:t>
-      </w:r>
-    </w:p>
-    <w:p>
-      <w:r>
-        <w:t>D:\PlBorgPrograms\Code\LeetCode-Problems\LeetCode-Problems</w:t>
-      </w:r>
-      <w:r>
-        <w:t xml:space="preserve"> </w:t>
-      </w:r>
-    </w:p>
-    <w:p/>
-    <w:p>
-      <w:r>
-        <w:t>Reference</w:t>
-      </w:r>
-    </w:p>
-    <w:p>
-      <w:r>
-        <w:t>Binary search</w:t>
-      </w:r>
-    </w:p>
-    <w:p>
-      <w:hyperlink r:id="rId87" w:history="1">
         <w:r>
           <w:rPr>
             <w:rStyle w:val="Hyperlink"/>

</xml_diff>

<commit_message>
Minimum window to find all chars in string O(N)
This finishes in O(N) using a for loop and a hashmap. These seem to run together.
</commit_message>
<xml_diff>
--- a/Interview prep.docx
+++ b/Interview prep.docx
@@ -56,66 +56,59 @@
     </w:p>
     <w:p>
       <w:r>
-        <w:t xml:space="preserve">Problems not caught in CTCI problems: </w:t>
-      </w:r>
-      <w:proofErr w:type="gramStart"/>
-      <w:r>
-        <w:t>5</w:t>
+        <w:t>Problems not caught in CTCI problems: 5</w:t>
       </w:r>
       <w:r>
         <w:t>3</w:t>
       </w:r>
-      <w:proofErr w:type="gramEnd"/>
-    </w:p>
-    <w:p>
-      <w:r>
-        <w:t>19</w:t>
+    </w:p>
+    <w:p>
+      <w:r>
+        <w:t>1</w:t>
+      </w:r>
+      <w:r>
+        <w:t>8</w:t>
+      </w:r>
+      <w:r>
+        <w:t xml:space="preserve"> left</w:t>
+      </w:r>
+      <w:r>
+        <w:t xml:space="preserve"> with graph at </w:t>
+      </w:r>
+      <w:r>
+        <w:t>1</w:t>
+      </w:r>
+    </w:p>
+    <w:p>
+      <w:r>
+        <w:t>Graph</w:t>
       </w:r>
       <w:r>
         <w:t xml:space="preserve"> </w:t>
       </w:r>
-      <w:proofErr w:type="gramStart"/>
-      <w:r>
-        <w:t>left</w:t>
-      </w:r>
-      <w:proofErr w:type="gramEnd"/>
-      <w:r>
-        <w:t xml:space="preserve"> with graph at </w:t>
-      </w:r>
       <w:r>
         <w:t>1</w:t>
       </w:r>
     </w:p>
     <w:p>
-      <w:r>
-        <w:t>Graph</w:t>
+      <w:hyperlink r:id="rId7" w:history="1">
+        <w:r>
+          <w:rPr>
+            <w:rStyle w:val="Hyperlink"/>
+          </w:rPr>
+          <w:t>https://leetcode.com/problems/course-schedule/</w:t>
+        </w:r>
+      </w:hyperlink>
+    </w:p>
+    <w:p>
+      <w:r>
+        <w:t>String</w:t>
       </w:r>
       <w:r>
         <w:t xml:space="preserve"> </w:t>
       </w:r>
       <w:r>
-        <w:t>1</w:t>
-      </w:r>
-    </w:p>
-    <w:p>
-      <w:hyperlink r:id="rId7" w:history="1">
-        <w:r>
-          <w:rPr>
-            <w:rStyle w:val="Hyperlink"/>
-          </w:rPr>
-          <w:t>https://leetcode.com/problems/course-schedule/</w:t>
-        </w:r>
-      </w:hyperlink>
-    </w:p>
-    <w:p>
-      <w:r>
-        <w:t>String</w:t>
-      </w:r>
-      <w:r>
-        <w:t xml:space="preserve"> </w:t>
-      </w:r>
-      <w:r>
-        <w:t>4</w:t>
+        <w:t>3</w:t>
       </w:r>
     </w:p>
     <w:p>
@@ -124,19 +117,7 @@
           <w:rPr>
             <w:rStyle w:val="Hyperlink"/>
           </w:rPr>
-          <w:t>https://leetcode.com/problems/m</w:t>
-        </w:r>
-        <w:r>
-          <w:rPr>
-            <w:rStyle w:val="Hyperlink"/>
-          </w:rPr>
-          <w:t>i</w:t>
-        </w:r>
-        <w:r>
-          <w:rPr>
-            <w:rStyle w:val="Hyperlink"/>
-          </w:rPr>
-          <w:t>nimum-window-substring/</w:t>
+          <w:t>https://leetcode.com/problems/valid-palindrome/submissions/</w:t>
         </w:r>
       </w:hyperlink>
     </w:p>
@@ -146,7 +127,7 @@
           <w:rPr>
             <w:rStyle w:val="Hyperlink"/>
           </w:rPr>
-          <w:t>https://leetcode.com/problems/valid-palindrome/submissions/</w:t>
+          <w:t>https://leetcode.com/problems/longest-palindromic-substring/</w:t>
         </w:r>
       </w:hyperlink>
     </w:p>
@@ -156,9 +137,17 @@
           <w:rPr>
             <w:rStyle w:val="Hyperlink"/>
           </w:rPr>
-          <w:t>https://leetcode.com/problems/longest-palindromic-substring/</w:t>
-        </w:r>
-      </w:hyperlink>
+          <w:t>https://leetcode.com/problems/palindromic-substrings/</w:t>
+        </w:r>
+      </w:hyperlink>
+    </w:p>
+    <w:p>
+      <w:r>
+        <w:t>Tree</w:t>
+      </w:r>
+      <w:r>
+        <w:t xml:space="preserve"> 12</w:t>
+      </w:r>
     </w:p>
     <w:p>
       <w:hyperlink r:id="rId11" w:history="1">
@@ -166,17 +155,9 @@
           <w:rPr>
             <w:rStyle w:val="Hyperlink"/>
           </w:rPr>
-          <w:t>https://leetcode.com/problems/palindromic-substrings/</w:t>
-        </w:r>
-      </w:hyperlink>
-    </w:p>
-    <w:p>
-      <w:r>
-        <w:t>Tree</w:t>
-      </w:r>
-      <w:r>
-        <w:t xml:space="preserve"> 12</w:t>
-      </w:r>
+          <w:t>https://leetcode.com/problems/maximum-depth-of-binary-tree/</w:t>
+        </w:r>
+      </w:hyperlink>
     </w:p>
     <w:p>
       <w:hyperlink r:id="rId12" w:history="1">
@@ -184,7 +165,7 @@
           <w:rPr>
             <w:rStyle w:val="Hyperlink"/>
           </w:rPr>
-          <w:t>https://leetcode.com/problems/maximum-depth-of-binary-tree/</w:t>
+          <w:t>https://leetcode.com/problems/same-tree/</w:t>
         </w:r>
       </w:hyperlink>
     </w:p>
@@ -194,7 +175,7 @@
           <w:rPr>
             <w:rStyle w:val="Hyperlink"/>
           </w:rPr>
-          <w:t>https://leetcode.com/problems/same-tree/</w:t>
+          <w:t>https://leetcode.com/problems/invert-binary-tree/</w:t>
         </w:r>
       </w:hyperlink>
     </w:p>
@@ -204,7 +185,7 @@
           <w:rPr>
             <w:rStyle w:val="Hyperlink"/>
           </w:rPr>
-          <w:t>https://leetcode.com/problems/invert-binary-tree/</w:t>
+          <w:t>https://leetcode.com/problems/binary-tree-maximum-path-sum/</w:t>
         </w:r>
       </w:hyperlink>
     </w:p>
@@ -214,7 +195,7 @@
           <w:rPr>
             <w:rStyle w:val="Hyperlink"/>
           </w:rPr>
-          <w:t>https://leetcode.com/problems/binary-tree-maximum-path-sum/</w:t>
+          <w:t>https://leetcode.com/problems/binary-tree-level-order-traversal/</w:t>
         </w:r>
       </w:hyperlink>
     </w:p>
@@ -224,7 +205,7 @@
           <w:rPr>
             <w:rStyle w:val="Hyperlink"/>
           </w:rPr>
-          <w:t>https://leetcode.com/problems/binary-tree-level-order-traversal/</w:t>
+          <w:t>https://leetcode.com/problems/serialize-and-deserialize-binary-tree/</w:t>
         </w:r>
       </w:hyperlink>
     </w:p>
@@ -234,7 +215,7 @@
           <w:rPr>
             <w:rStyle w:val="Hyperlink"/>
           </w:rPr>
-          <w:t>https://leetcode.com/problems/serialize-and-deserialize-binary-tree/</w:t>
+          <w:t>https://leetcode.com/problems/kth-smallest-element-in-a-bst/</w:t>
         </w:r>
       </w:hyperlink>
     </w:p>
@@ -244,7 +225,7 @@
           <w:rPr>
             <w:rStyle w:val="Hyperlink"/>
           </w:rPr>
-          <w:t>https://leetcode.com/problems/kth-smallest-element-in-a-bst/</w:t>
+          <w:t>https://leetcode.com/problems/lowest-common-ancestor-of-a-binary-search-tree/</w:t>
         </w:r>
       </w:hyperlink>
     </w:p>
@@ -254,7 +235,7 @@
           <w:rPr>
             <w:rStyle w:val="Hyperlink"/>
           </w:rPr>
-          <w:t>https://leetcode.com/problems/lowest-common-ancestor-of-a-binary-search-tree/</w:t>
+          <w:t>https://leetcode.com/problems/implement-trie-prefix-tree/</w:t>
         </w:r>
       </w:hyperlink>
     </w:p>
@@ -264,7 +245,7 @@
           <w:rPr>
             <w:rStyle w:val="Hyperlink"/>
           </w:rPr>
-          <w:t>https://leetcode.com/problems/implement-trie-prefix-tree/</w:t>
+          <w:t>https://leetcode.com/problems/design-add-and-search-words-data-structure/</w:t>
         </w:r>
       </w:hyperlink>
     </w:p>
@@ -274,7 +255,7 @@
           <w:rPr>
             <w:rStyle w:val="Hyperlink"/>
           </w:rPr>
-          <w:t>https://leetcode.com/problems/design-add-and-search-words-data-structure/</w:t>
+          <w:t>https://leetcode.com/problems/word-search-ii/</w:t>
         </w:r>
       </w:hyperlink>
     </w:p>
@@ -284,9 +265,18 @@
           <w:rPr>
             <w:rStyle w:val="Hyperlink"/>
           </w:rPr>
-          <w:t>https://leetcode.com/problems/word-search-ii/</w:t>
-        </w:r>
-      </w:hyperlink>
+          <w:t>https://leetcode.com/problems/construct-binary-tree-from-preorder-and-inorder-traversal/</w:t>
+        </w:r>
+      </w:hyperlink>
+    </w:p>
+    <w:p>
+      <w:r>
+        <w:lastRenderedPageBreak/>
+        <w:t>Heap</w:t>
+      </w:r>
+      <w:r>
+        <w:t xml:space="preserve"> 2</w:t>
+      </w:r>
     </w:p>
     <w:p>
       <w:hyperlink r:id="rId23" w:history="1">
@@ -294,17 +284,9 @@
           <w:rPr>
             <w:rStyle w:val="Hyperlink"/>
           </w:rPr>
-          <w:t>https://leetcode.com/problems/construct-binary-tree-from-preorder-and-inorder-traversal/</w:t>
-        </w:r>
-      </w:hyperlink>
-    </w:p>
-    <w:p>
-      <w:r>
-        <w:t>Heap</w:t>
-      </w:r>
-      <w:r>
-        <w:t xml:space="preserve"> 2</w:t>
-      </w:r>
+          <w:t>https://leetcode.com/problems/top-k-frequent-elements/</w:t>
+        </w:r>
+      </w:hyperlink>
     </w:p>
     <w:p>
       <w:hyperlink r:id="rId24" w:history="1">
@@ -312,9 +294,15 @@
           <w:rPr>
             <w:rStyle w:val="Hyperlink"/>
           </w:rPr>
-          <w:t>https://leetcode.com/problems/top-k-frequent-elements/</w:t>
-        </w:r>
-      </w:hyperlink>
+          <w:t>https://leetcode.com/problems/find-median-from-data-stream/</w:t>
+        </w:r>
+      </w:hyperlink>
+    </w:p>
+    <w:p/>
+    <w:p>
+      <w:r>
+        <w:t>Go back to for better solutions:</w:t>
+      </w:r>
     </w:p>
     <w:p>
       <w:hyperlink r:id="rId25" w:history="1">
@@ -322,44 +310,28 @@
           <w:rPr>
             <w:rStyle w:val="Hyperlink"/>
           </w:rPr>
-          <w:t>https://leetcode.com/problems/find-median-from-data-stream/</w:t>
+          <w:t>https://leetcode.com/problems/pacific-atlantic-water-flow/solutions/</w:t>
+        </w:r>
+      </w:hyperlink>
+    </w:p>
+    <w:p>
+      <w:hyperlink r:id="rId26" w:history="1">
+        <w:r>
+          <w:rPr>
+            <w:rStyle w:val="Hyperlink"/>
+          </w:rPr>
+          <w:t>https://leetcode.com/problems/longest-repeating-character-replacement/</w:t>
         </w:r>
       </w:hyperlink>
     </w:p>
     <w:p/>
     <w:p>
       <w:r>
-        <w:t>Go back to for better solutions:</w:t>
-      </w:r>
-    </w:p>
-    <w:p>
-      <w:hyperlink r:id="rId26" w:history="1">
-        <w:r>
-          <w:rPr>
-            <w:rStyle w:val="Hyperlink"/>
-          </w:rPr>
-          <w:t>https://leetcode.com/problems/pacific-atlantic-water-flow/solutions/</w:t>
-        </w:r>
-      </w:hyperlink>
+        <w:t>Resources from lists:</w:t>
+      </w:r>
     </w:p>
     <w:p>
       <w:hyperlink r:id="rId27" w:history="1">
-        <w:r>
-          <w:rPr>
-            <w:rStyle w:val="Hyperlink"/>
-          </w:rPr>
-          <w:t>https://leetcode.com/problems/longest-repeating-character-replacement/</w:t>
-        </w:r>
-      </w:hyperlink>
-    </w:p>
-    <w:p/>
-    <w:p>
-      <w:r>
-        <w:t>Resources from lists:</w:t>
-      </w:r>
-    </w:p>
-    <w:p>
-      <w:hyperlink r:id="rId28" w:history="1">
         <w:r>
           <w:rPr>
             <w:rStyle w:val="Hyperlink"/>
@@ -378,28 +350,36 @@
       </w:r>
     </w:p>
     <w:p>
+      <w:hyperlink r:id="rId28" w:history="1">
+        <w:r>
+          <w:rPr>
+            <w:rStyle w:val="Hyperlink"/>
+          </w:rPr>
+          <w:t>https://www.techinterviewhandbook.org/grind75</w:t>
+        </w:r>
+      </w:hyperlink>
+    </w:p>
+    <w:p>
+      <w:r>
+        <w:t>Problems not caught in previous 2 lists: 26</w:t>
+      </w:r>
+    </w:p>
+    <w:p>
+      <w:r>
+        <w:t>Week 1</w:t>
+      </w:r>
+    </w:p>
+    <w:p>
       <w:hyperlink r:id="rId29" w:history="1">
         <w:r>
           <w:rPr>
             <w:rStyle w:val="Hyperlink"/>
           </w:rPr>
-          <w:t>https://www.techinterviewhandbook.org/grind75</w:t>
-        </w:r>
-      </w:hyperlink>
-    </w:p>
-    <w:p>
-      <w:r>
-        <w:t xml:space="preserve">Problems not caught in previous 2 lists: </w:t>
-      </w:r>
-      <w:proofErr w:type="gramStart"/>
-      <w:r>
-        <w:t>26</w:t>
-      </w:r>
-      <w:proofErr w:type="gramEnd"/>
-    </w:p>
-    <w:p>
-      <w:r>
-        <w:t>Week 1</w:t>
+          <w:t>https://leetcode.com/problems/two-sum/</w:t>
+        </w:r>
+      </w:hyperlink>
+      <w:r>
+        <w:t xml:space="preserve"> duplicate</w:t>
       </w:r>
     </w:p>
     <w:p>
@@ -408,17 +388,12 @@
           <w:rPr>
             <w:rStyle w:val="Hyperlink"/>
           </w:rPr>
-          <w:t>https://leetcode.com/problems/two-sum/</w:t>
-        </w:r>
-      </w:hyperlink>
-      <w:r>
-        <w:t xml:space="preserve"> </w:t>
-      </w:r>
-      <w:proofErr w:type="gramStart"/>
-      <w:r>
-        <w:t>duplicate</w:t>
-      </w:r>
-      <w:proofErr w:type="gramEnd"/>
+          <w:t>https://leetcode.com/problems/best-time-to-buy-and-sell-stock/</w:t>
+        </w:r>
+      </w:hyperlink>
+      <w:r>
+        <w:t xml:space="preserve"> duplicate</w:t>
+      </w:r>
     </w:p>
     <w:p>
       <w:hyperlink r:id="rId31" w:history="1">
@@ -426,17 +401,12 @@
           <w:rPr>
             <w:rStyle w:val="Hyperlink"/>
           </w:rPr>
-          <w:t>https://leetcode.com/problems/best-time-to-buy-and-sell-stock/</w:t>
-        </w:r>
-      </w:hyperlink>
-      <w:r>
-        <w:t xml:space="preserve"> </w:t>
-      </w:r>
-      <w:proofErr w:type="gramStart"/>
-      <w:r>
-        <w:t>duplicate</w:t>
-      </w:r>
-      <w:proofErr w:type="gramEnd"/>
+          <w:t>https://leetcode.com/problems/valid-palindrome/</w:t>
+        </w:r>
+      </w:hyperlink>
+      <w:r>
+        <w:t xml:space="preserve"> duplicate</w:t>
+      </w:r>
     </w:p>
     <w:p>
       <w:hyperlink r:id="rId32" w:history="1">
@@ -444,17 +414,12 @@
           <w:rPr>
             <w:rStyle w:val="Hyperlink"/>
           </w:rPr>
-          <w:t>https://leetcode.com/problems/valid-palindrome/</w:t>
-        </w:r>
-      </w:hyperlink>
-      <w:r>
-        <w:t xml:space="preserve"> </w:t>
-      </w:r>
-      <w:proofErr w:type="gramStart"/>
-      <w:r>
-        <w:t>duplicate</w:t>
-      </w:r>
-      <w:proofErr w:type="gramEnd"/>
+          <w:t>https://leetcode.com/problems/invert-binary-tree/</w:t>
+        </w:r>
+      </w:hyperlink>
+      <w:r>
+        <w:t xml:space="preserve"> duplicate</w:t>
+      </w:r>
     </w:p>
     <w:p>
       <w:hyperlink r:id="rId33" w:history="1">
@@ -462,17 +427,9 @@
           <w:rPr>
             <w:rStyle w:val="Hyperlink"/>
           </w:rPr>
-          <w:t>https://leetcode.com/problems/invert-binary-tree/</w:t>
-        </w:r>
-      </w:hyperlink>
-      <w:r>
-        <w:t xml:space="preserve"> </w:t>
-      </w:r>
-      <w:proofErr w:type="gramStart"/>
-      <w:r>
-        <w:t>duplicate</w:t>
-      </w:r>
-      <w:proofErr w:type="gramEnd"/>
+          <w:t>https://leetcode.com/problems/binary-search/</w:t>
+        </w:r>
+      </w:hyperlink>
     </w:p>
     <w:p>
       <w:hyperlink r:id="rId34" w:history="1">
@@ -480,7 +437,7 @@
           <w:rPr>
             <w:rStyle w:val="Hyperlink"/>
           </w:rPr>
-          <w:t>https://leetcode.com/problems/binary-search/</w:t>
+          <w:t>https://leetcode.com/problems/lowest-common-ancestor-of-a-binary-search-tree/</w:t>
         </w:r>
       </w:hyperlink>
     </w:p>
@@ -490,27 +447,12 @@
           <w:rPr>
             <w:rStyle w:val="Hyperlink"/>
           </w:rPr>
-          <w:t>https://leetcode.com/problems/lowest-common-ancestor-of-a-binary-search-tree/</w:t>
-        </w:r>
-      </w:hyperlink>
-    </w:p>
-    <w:p>
-      <w:hyperlink r:id="rId36" w:history="1">
-        <w:r>
-          <w:rPr>
-            <w:rStyle w:val="Hyperlink"/>
-          </w:rPr>
           <w:t>https://leetcode.com/problems/linked-list-cycle/</w:t>
         </w:r>
       </w:hyperlink>
       <w:r>
-        <w:t xml:space="preserve"> </w:t>
-      </w:r>
-      <w:proofErr w:type="gramStart"/>
-      <w:r>
-        <w:t>duplicate</w:t>
-      </w:r>
-      <w:proofErr w:type="gramEnd"/>
+        <w:t xml:space="preserve"> duplicate</w:t>
+      </w:r>
     </w:p>
     <w:p>
       <w:pPr>
@@ -524,6 +466,21 @@
       <w:r>
         <w:tab/>
       </w:r>
+    </w:p>
+    <w:p>
+      <w:pPr>
+        <w:tabs>
+          <w:tab w:val="left" w:pos="3204"/>
+        </w:tabs>
+      </w:pPr>
+      <w:hyperlink r:id="rId36" w:history="1">
+        <w:r>
+          <w:rPr>
+            <w:rStyle w:val="Hyperlink"/>
+          </w:rPr>
+          <w:t>https://leetcode.com/problems/first-bad-version/</w:t>
+        </w:r>
+      </w:hyperlink>
     </w:p>
     <w:p>
       <w:pPr>
@@ -536,7 +493,7 @@
           <w:rPr>
             <w:rStyle w:val="Hyperlink"/>
           </w:rPr>
-          <w:t>https://leetcode.com/problems/first-bad-version/</w:t>
+          <w:t>https://leetcode.com/problems/ransom-note/</w:t>
         </w:r>
       </w:hyperlink>
     </w:p>
@@ -551,9 +508,12 @@
           <w:rPr>
             <w:rStyle w:val="Hyperlink"/>
           </w:rPr>
-          <w:t>https://leetcode.com/problems/ransom-note/</w:t>
-        </w:r>
-      </w:hyperlink>
+          <w:t>https://leetcode.com/problems/climbing-stairs/</w:t>
+        </w:r>
+      </w:hyperlink>
+      <w:r>
+        <w:t xml:space="preserve"> duplicate</w:t>
+      </w:r>
     </w:p>
     <w:p>
       <w:pPr>
@@ -566,30 +526,43 @@
           <w:rPr>
             <w:rStyle w:val="Hyperlink"/>
           </w:rPr>
-          <w:t>https://leetcode.com/problems/climbing-stairs/</w:t>
+          <w:t>https://leetcode.com/problems/longest-palindrome/</w:t>
         </w:r>
       </w:hyperlink>
       <w:r>
         <w:t xml:space="preserve"> </w:t>
       </w:r>
-      <w:proofErr w:type="gramStart"/>
-      <w:r>
-        <w:t>duplicate</w:t>
-      </w:r>
-      <w:proofErr w:type="gramEnd"/>
-    </w:p>
-    <w:p>
-      <w:pPr>
-        <w:tabs>
-          <w:tab w:val="left" w:pos="3204"/>
-        </w:tabs>
-      </w:pPr>
+    </w:p>
+    <w:p>
       <w:hyperlink r:id="rId40" w:history="1">
         <w:r>
           <w:rPr>
             <w:rStyle w:val="Hyperlink"/>
           </w:rPr>
-          <w:t>https://leetcode.com/problems/longest-palindrome/</w:t>
+          <w:t>https://leetcode.com/problems/reverse-linked-list/</w:t>
+        </w:r>
+      </w:hyperlink>
+      <w:r>
+        <w:t xml:space="preserve"> duplicate</w:t>
+      </w:r>
+    </w:p>
+    <w:p>
+      <w:hyperlink r:id="rId41" w:history="1">
+        <w:r>
+          <w:rPr>
+            <w:rStyle w:val="Hyperlink"/>
+          </w:rPr>
+          <w:t>https://leetcode.com/problems/diameter-of-binary-tree/</w:t>
+        </w:r>
+      </w:hyperlink>
+    </w:p>
+    <w:p>
+      <w:hyperlink r:id="rId42" w:history="1">
+        <w:r>
+          <w:rPr>
+            <w:rStyle w:val="Hyperlink"/>
+          </w:rPr>
+          <w:t>https://leetcode.com/problems/middle-of-the-linked-list/</w:t>
         </w:r>
       </w:hyperlink>
       <w:r>
@@ -597,718 +570,576 @@
       </w:r>
     </w:p>
     <w:p>
-      <w:hyperlink r:id="rId41" w:history="1">
-        <w:r>
-          <w:rPr>
-            <w:rStyle w:val="Hyperlink"/>
-          </w:rPr>
-          <w:t>https://leetcode.com/problems/reverse-linked-list/</w:t>
+      <w:hyperlink r:id="rId43" w:history="1">
+        <w:r>
+          <w:rPr>
+            <w:rStyle w:val="Hyperlink"/>
+          </w:rPr>
+          <w:t>https://leetcode.com/problems/maximum-depth-of-binary-tree/</w:t>
         </w:r>
       </w:hyperlink>
       <w:r>
         <w:t xml:space="preserve"> </w:t>
       </w:r>
-      <w:proofErr w:type="gramStart"/>
-      <w:r>
-        <w:t>duplicate</w:t>
-      </w:r>
-      <w:proofErr w:type="gramEnd"/>
-    </w:p>
-    <w:p>
-      <w:hyperlink r:id="rId42" w:history="1">
-        <w:r>
-          <w:rPr>
-            <w:rStyle w:val="Hyperlink"/>
-          </w:rPr>
-          <w:t>https://leetcode.com/problems/diameter-of-binary-tree/</w:t>
-        </w:r>
-      </w:hyperlink>
-    </w:p>
-    <w:p>
-      <w:hyperlink r:id="rId43" w:history="1">
-        <w:r>
-          <w:rPr>
-            <w:rStyle w:val="Hyperlink"/>
-          </w:rPr>
-          <w:t>https://leetcode.com/problems/middle-of-the-linked-list/</w:t>
+    </w:p>
+    <w:p/>
+    <w:p>
+      <w:r>
+        <w:t>Week 3</w:t>
+      </w:r>
+    </w:p>
+    <w:p>
+      <w:hyperlink r:id="rId44" w:history="1">
+        <w:r>
+          <w:rPr>
+            <w:rStyle w:val="Hyperlink"/>
+          </w:rPr>
+          <w:t>https://leetcode.com/problems/insert-interval/</w:t>
+        </w:r>
+      </w:hyperlink>
+      <w:r>
+        <w:t xml:space="preserve"> duplicate</w:t>
+      </w:r>
+    </w:p>
+    <w:p>
+      <w:hyperlink r:id="rId45" w:history="1">
+        <w:r>
+          <w:rPr>
+            <w:rStyle w:val="Hyperlink"/>
+          </w:rPr>
+          <w:t>https://leetcode.com/problems/01-matrix/</w:t>
+        </w:r>
+      </w:hyperlink>
+    </w:p>
+    <w:p>
+      <w:hyperlink r:id="rId46" w:history="1">
+        <w:r>
+          <w:rPr>
+            <w:rStyle w:val="Hyperlink"/>
+          </w:rPr>
+          <w:t>https://leetcode.com/problems/k-closest-points-to-origin/</w:t>
+        </w:r>
+      </w:hyperlink>
+    </w:p>
+    <w:p>
+      <w:hyperlink r:id="rId47" w:history="1">
+        <w:r>
+          <w:rPr>
+            <w:rStyle w:val="Hyperlink"/>
+          </w:rPr>
+          <w:t>https://leetcode.com/problems/longest-substring-without-repeating-characters/</w:t>
+        </w:r>
+      </w:hyperlink>
+      <w:r>
+        <w:t xml:space="preserve"> duplicate</w:t>
+      </w:r>
+    </w:p>
+    <w:p>
+      <w:hyperlink r:id="rId48" w:history="1">
+        <w:r>
+          <w:rPr>
+            <w:rStyle w:val="Hyperlink"/>
+          </w:rPr>
+          <w:t>https://leetcode.com/problems/3sum/</w:t>
+        </w:r>
+      </w:hyperlink>
+      <w:r>
+        <w:t xml:space="preserve"> duplicate</w:t>
+      </w:r>
+    </w:p>
+    <w:p>
+      <w:hyperlink r:id="rId49" w:history="1">
+        <w:r>
+          <w:rPr>
+            <w:rStyle w:val="Hyperlink"/>
+          </w:rPr>
+          <w:t>https://leetcode.com/problems/clone-graph/submissions/</w:t>
+        </w:r>
+      </w:hyperlink>
+      <w:r>
+        <w:t xml:space="preserve"> duplicate</w:t>
+      </w:r>
+    </w:p>
+    <w:p>
+      <w:hyperlink r:id="rId50" w:history="1">
+        <w:r>
+          <w:rPr>
+            <w:rStyle w:val="Hyperlink"/>
+          </w:rPr>
+          <w:t>https://leetcode.com/problems/evaluate-reverse-polish-notation/</w:t>
         </w:r>
       </w:hyperlink>
       <w:r>
         <w:t xml:space="preserve"> </w:t>
       </w:r>
     </w:p>
-    <w:p>
-      <w:hyperlink r:id="rId44" w:history="1">
-        <w:r>
-          <w:rPr>
-            <w:rStyle w:val="Hyperlink"/>
-          </w:rPr>
-          <w:t>https://leetcode.com/problems/maximum-depth-of-binary-tree/</w:t>
+    <w:p/>
+    <w:p>
+      <w:r>
+        <w:t>Week 4</w:t>
+      </w:r>
+    </w:p>
+    <w:p>
+      <w:hyperlink r:id="rId51" w:history="1">
+        <w:r>
+          <w:rPr>
+            <w:rStyle w:val="Hyperlink"/>
+          </w:rPr>
+          <w:t>https://leetcode.com/problems/course-schedule/</w:t>
+        </w:r>
+      </w:hyperlink>
+      <w:r>
+        <w:t xml:space="preserve"> duplicate</w:t>
+      </w:r>
+    </w:p>
+    <w:p>
+      <w:hyperlink r:id="rId52" w:history="1">
+        <w:r>
+          <w:rPr>
+            <w:rStyle w:val="Hyperlink"/>
+          </w:rPr>
+          <w:t>https://leetcode.com/problems/implement-trie-prefix-tree/</w:t>
+        </w:r>
+      </w:hyperlink>
+      <w:r>
+        <w:t xml:space="preserve"> duplicate</w:t>
+      </w:r>
+    </w:p>
+    <w:p>
+      <w:hyperlink r:id="rId53" w:history="1">
+        <w:r>
+          <w:rPr>
+            <w:rStyle w:val="Hyperlink"/>
+          </w:rPr>
+          <w:t>https://leetcode.com/problems/coin-change/</w:t>
+        </w:r>
+      </w:hyperlink>
+      <w:r>
+        <w:t xml:space="preserve"> duplicate</w:t>
+      </w:r>
+    </w:p>
+    <w:p>
+      <w:hyperlink r:id="rId54" w:history="1">
+        <w:r>
+          <w:rPr>
+            <w:rStyle w:val="Hyperlink"/>
+          </w:rPr>
+          <w:t>https://leetcode.com/problems/product-of-array-except-self/</w:t>
+        </w:r>
+      </w:hyperlink>
+      <w:r>
+        <w:t xml:space="preserve"> duplicate</w:t>
+      </w:r>
+    </w:p>
+    <w:p>
+      <w:hyperlink r:id="rId55" w:history="1">
+        <w:r>
+          <w:rPr>
+            <w:rStyle w:val="Hyperlink"/>
+          </w:rPr>
+          <w:t>https://leetcode.com/problems/min-stack/</w:t>
         </w:r>
       </w:hyperlink>
       <w:r>
         <w:t xml:space="preserve"> </w:t>
       </w:r>
     </w:p>
+    <w:p>
+      <w:hyperlink r:id="rId56" w:history="1">
+        <w:r>
+          <w:rPr>
+            <w:rStyle w:val="Hyperlink"/>
+          </w:rPr>
+          <w:t>https://leetcode.com/problems/rotting-oranges/</w:t>
+        </w:r>
+      </w:hyperlink>
+    </w:p>
     <w:p/>
     <w:p>
       <w:r>
-        <w:t>Week 3</w:t>
-      </w:r>
-    </w:p>
-    <w:p>
-      <w:hyperlink r:id="rId45" w:history="1">
-        <w:r>
-          <w:rPr>
-            <w:rStyle w:val="Hyperlink"/>
-          </w:rPr>
-          <w:t>https://leetcode.com/problems/insert-interval/</w:t>
+        <w:t>Week 5</w:t>
+      </w:r>
+    </w:p>
+    <w:p>
+      <w:hyperlink r:id="rId57" w:history="1">
+        <w:r>
+          <w:rPr>
+            <w:rStyle w:val="Hyperlink"/>
+          </w:rPr>
+          <w:t>https://leetcode.com/problems/combination-sum/</w:t>
         </w:r>
       </w:hyperlink>
       <w:r>
         <w:t xml:space="preserve"> </w:t>
       </w:r>
-      <w:proofErr w:type="gramStart"/>
-      <w:r>
-        <w:t>duplicate</w:t>
-      </w:r>
-      <w:proofErr w:type="gramEnd"/>
-    </w:p>
-    <w:p>
-      <w:hyperlink r:id="rId46" w:history="1">
-        <w:r>
-          <w:rPr>
-            <w:rStyle w:val="Hyperlink"/>
-          </w:rPr>
-          <w:t>https://leetcode.com/problems/01-matrix/</w:t>
-        </w:r>
-      </w:hyperlink>
-    </w:p>
-    <w:p>
-      <w:hyperlink r:id="rId47" w:history="1">
-        <w:r>
-          <w:rPr>
-            <w:rStyle w:val="Hyperlink"/>
-          </w:rPr>
-          <w:t>https://leetcode.com/problems/k-closest-points-to-origin/</w:t>
-        </w:r>
-      </w:hyperlink>
-    </w:p>
-    <w:p>
-      <w:hyperlink r:id="rId48" w:history="1">
-        <w:r>
-          <w:rPr>
-            <w:rStyle w:val="Hyperlink"/>
-          </w:rPr>
-          <w:t>https://leetcode.com/problems/longest-substring-without-repeating-characters/</w:t>
+    </w:p>
+    <w:p>
+      <w:hyperlink r:id="rId58" w:history="1">
+        <w:r>
+          <w:rPr>
+            <w:rStyle w:val="Hyperlink"/>
+          </w:rPr>
+          <w:t>https://leetcode.com/problems/merge-intervals/</w:t>
+        </w:r>
+      </w:hyperlink>
+      <w:r>
+        <w:t xml:space="preserve"> duplicate</w:t>
+      </w:r>
+    </w:p>
+    <w:p>
+      <w:hyperlink r:id="rId59" w:history="1">
+        <w:r>
+          <w:rPr>
+            <w:rStyle w:val="Hyperlink"/>
+          </w:rPr>
+          <w:t>https://leetcode.com/problems/time-based-key-value-store/</w:t>
         </w:r>
       </w:hyperlink>
       <w:r>
         <w:t xml:space="preserve"> </w:t>
       </w:r>
-      <w:proofErr w:type="gramStart"/>
-      <w:r>
-        <w:t>duplicate</w:t>
-      </w:r>
-      <w:proofErr w:type="gramEnd"/>
-    </w:p>
-    <w:p>
-      <w:hyperlink r:id="rId49" w:history="1">
-        <w:r>
-          <w:rPr>
-            <w:rStyle w:val="Hyperlink"/>
-          </w:rPr>
-          <w:t>https://leetcode.com/problems/3sum/</w:t>
+    </w:p>
+    <w:p>
+      <w:hyperlink r:id="rId60" w:history="1">
+        <w:r>
+          <w:rPr>
+            <w:rStyle w:val="Hyperlink"/>
+          </w:rPr>
+          <w:t>https://leetcode.com/problems/accounts-merge/</w:t>
+        </w:r>
+      </w:hyperlink>
+    </w:p>
+    <w:p>
+      <w:hyperlink r:id="rId61" w:history="1">
+        <w:r>
+          <w:rPr>
+            <w:rStyle w:val="Hyperlink"/>
+          </w:rPr>
+          <w:t>https://leetcode.com/problems/sort-colors/</w:t>
+        </w:r>
+      </w:hyperlink>
+    </w:p>
+    <w:p/>
+    <w:p>
+      <w:r>
+        <w:t>Week 6</w:t>
+      </w:r>
+    </w:p>
+    <w:p>
+      <w:hyperlink r:id="rId62" w:history="1">
+        <w:r>
+          <w:rPr>
+            <w:rStyle w:val="Hyperlink"/>
+          </w:rPr>
+          <w:t>https://leetcode.com/problems/word-break/</w:t>
+        </w:r>
+      </w:hyperlink>
+      <w:r>
+        <w:t xml:space="preserve"> duplicate</w:t>
+      </w:r>
+    </w:p>
+    <w:p>
+      <w:hyperlink r:id="rId63" w:history="1">
+        <w:r>
+          <w:rPr>
+            <w:rStyle w:val="Hyperlink"/>
+          </w:rPr>
+          <w:t>https://leetcode.com/problems/partition-equal-subset-sum/</w:t>
         </w:r>
       </w:hyperlink>
       <w:r>
         <w:t xml:space="preserve"> </w:t>
       </w:r>
-      <w:proofErr w:type="gramStart"/>
-      <w:r>
-        <w:t>duplicate</w:t>
-      </w:r>
-      <w:proofErr w:type="gramEnd"/>
-    </w:p>
-    <w:p>
-      <w:hyperlink r:id="rId50" w:history="1">
-        <w:r>
-          <w:rPr>
-            <w:rStyle w:val="Hyperlink"/>
-          </w:rPr>
-          <w:t>https://leetcode.com/problems/clone-graph/submissions/</w:t>
+    </w:p>
+    <w:p>
+      <w:hyperlink r:id="rId64" w:history="1">
+        <w:r>
+          <w:rPr>
+            <w:rStyle w:val="Hyperlink"/>
+          </w:rPr>
+          <w:t>https://leetcode.com/problems/string-to-integer-atoi/</w:t>
         </w:r>
       </w:hyperlink>
       <w:r>
         <w:t xml:space="preserve"> </w:t>
       </w:r>
-      <w:proofErr w:type="gramStart"/>
-      <w:r>
-        <w:t>duplicate</w:t>
-      </w:r>
-      <w:proofErr w:type="gramEnd"/>
-    </w:p>
-    <w:p>
-      <w:hyperlink r:id="rId51" w:history="1">
-        <w:r>
-          <w:rPr>
-            <w:rStyle w:val="Hyperlink"/>
-          </w:rPr>
-          <w:t>https://leetcode.com/problems/evaluate-reverse-polish-notation/</w:t>
+    </w:p>
+    <w:p>
+      <w:hyperlink r:id="rId65" w:history="1">
+        <w:r>
+          <w:rPr>
+            <w:rStyle w:val="Hyperlink"/>
+          </w:rPr>
+          <w:t>https://leetcode.com/problems/spiral-matrix/</w:t>
+        </w:r>
+      </w:hyperlink>
+      <w:r>
+        <w:t xml:space="preserve">  duplicate</w:t>
+      </w:r>
+    </w:p>
+    <w:p>
+      <w:hyperlink r:id="rId66" w:history="1">
+        <w:r>
+          <w:rPr>
+            <w:rStyle w:val="Hyperlink"/>
+          </w:rPr>
+          <w:t>https://leetcode.com/problems/binary-tree-right-side-view/</w:t>
         </w:r>
       </w:hyperlink>
       <w:r>
         <w:t xml:space="preserve"> </w:t>
       </w:r>
     </w:p>
+    <w:p>
+      <w:hyperlink r:id="rId67" w:history="1">
+        <w:r>
+          <w:rPr>
+            <w:rStyle w:val="Hyperlink"/>
+          </w:rPr>
+          <w:t>https://leetcode.com/problems/longest-palindromic-substring/</w:t>
+        </w:r>
+      </w:hyperlink>
+      <w:r>
+        <w:t xml:space="preserve"> duplicate</w:t>
+      </w:r>
+    </w:p>
+    <w:p>
+      <w:hyperlink r:id="rId68" w:history="1">
+        <w:r>
+          <w:rPr>
+            <w:rStyle w:val="Hyperlink"/>
+          </w:rPr>
+          <w:t>https://leetcode.com/problems/unique-paths/</w:t>
+        </w:r>
+      </w:hyperlink>
+      <w:r>
+        <w:t xml:space="preserve"> duplicate</w:t>
+      </w:r>
+    </w:p>
+    <w:p>
+      <w:hyperlink r:id="rId69" w:history="1">
+        <w:r>
+          <w:rPr>
+            <w:rStyle w:val="Hyperlink"/>
+          </w:rPr>
+          <w:t>https://leetcode.com/problems/construct-binary-tree-from-preorder-and-inorder-traversal/</w:t>
+        </w:r>
+      </w:hyperlink>
+      <w:r>
+        <w:t xml:space="preserve"> duplicate</w:t>
+      </w:r>
+    </w:p>
     <w:p/>
     <w:p>
       <w:r>
-        <w:t>Week 4</w:t>
-      </w:r>
-    </w:p>
-    <w:p>
-      <w:hyperlink r:id="rId52" w:history="1">
-        <w:r>
-          <w:rPr>
-            <w:rStyle w:val="Hyperlink"/>
-          </w:rPr>
-          <w:t>https://leetcode.com/problems/course-schedule/</w:t>
+        <w:t>Week 7</w:t>
+      </w:r>
+    </w:p>
+    <w:p>
+      <w:hyperlink r:id="rId70" w:history="1">
+        <w:r>
+          <w:rPr>
+            <w:rStyle w:val="Hyperlink"/>
+          </w:rPr>
+          <w:t>https://leetcode.com/problems/container-with-most-water/</w:t>
+        </w:r>
+      </w:hyperlink>
+      <w:r>
+        <w:t xml:space="preserve"> duplicate</w:t>
+      </w:r>
+    </w:p>
+    <w:p>
+      <w:hyperlink r:id="rId71" w:history="1">
+        <w:r>
+          <w:rPr>
+            <w:rStyle w:val="Hyperlink"/>
+          </w:rPr>
+          <w:t>https://leetcode.com/problems/word-search/</w:t>
+        </w:r>
+      </w:hyperlink>
+      <w:r>
+        <w:t xml:space="preserve"> duplicate</w:t>
+      </w:r>
+    </w:p>
+    <w:p>
+      <w:hyperlink r:id="rId72" w:history="1">
+        <w:r>
+          <w:rPr>
+            <w:rStyle w:val="Hyperlink"/>
+          </w:rPr>
+          <w:t>https://leetcode.com/problems/find-all-anagrams-in-a-string/</w:t>
         </w:r>
       </w:hyperlink>
       <w:r>
         <w:t xml:space="preserve"> </w:t>
       </w:r>
-      <w:proofErr w:type="gramStart"/>
-      <w:r>
-        <w:t>duplicate</w:t>
-      </w:r>
-      <w:proofErr w:type="gramEnd"/>
-    </w:p>
-    <w:p>
-      <w:hyperlink r:id="rId53" w:history="1">
-        <w:r>
-          <w:rPr>
-            <w:rStyle w:val="Hyperlink"/>
-          </w:rPr>
-          <w:t>https://leetcode.com/problems/implement-trie-prefix-tree/</w:t>
+    </w:p>
+    <w:p>
+      <w:hyperlink r:id="rId73" w:history="1">
+        <w:r>
+          <w:rPr>
+            <w:rStyle w:val="Hyperlink"/>
+          </w:rPr>
+          <w:t>https://leetcode.com/problems/minimum-height-trees/</w:t>
         </w:r>
       </w:hyperlink>
       <w:r>
         <w:t xml:space="preserve"> </w:t>
       </w:r>
-      <w:proofErr w:type="gramStart"/>
-      <w:r>
-        <w:t>duplicate</w:t>
-      </w:r>
-      <w:proofErr w:type="gramEnd"/>
-    </w:p>
-    <w:p>
-      <w:hyperlink r:id="rId54" w:history="1">
-        <w:r>
-          <w:rPr>
-            <w:rStyle w:val="Hyperlink"/>
-          </w:rPr>
-          <w:t>https://leetcode.com/problems/coin-change/</w:t>
+    </w:p>
+    <w:p>
+      <w:hyperlink r:id="rId74" w:history="1">
+        <w:r>
+          <w:rPr>
+            <w:rStyle w:val="Hyperlink"/>
+          </w:rPr>
+          <w:t>https://leetcode.com/problems/task-scheduler/</w:t>
         </w:r>
       </w:hyperlink>
       <w:r>
         <w:t xml:space="preserve"> </w:t>
       </w:r>
-      <w:proofErr w:type="gramStart"/>
-      <w:r>
-        <w:t>duplicate</w:t>
-      </w:r>
-      <w:proofErr w:type="gramEnd"/>
-    </w:p>
-    <w:p>
-      <w:hyperlink r:id="rId55" w:history="1">
-        <w:r>
-          <w:rPr>
-            <w:rStyle w:val="Hyperlink"/>
-          </w:rPr>
-          <w:t>https://leetcode.com/problems/product-of-array-except-self/</w:t>
+    </w:p>
+    <w:p/>
+    <w:p>
+      <w:r>
+        <w:t>Week 8</w:t>
+      </w:r>
+    </w:p>
+    <w:p>
+      <w:hyperlink r:id="rId75" w:history="1">
+        <w:r>
+          <w:rPr>
+            <w:rStyle w:val="Hyperlink"/>
+          </w:rPr>
+          <w:t>https://leetcode.com/problems/kth-smallest-element-in-a-bst/</w:t>
+        </w:r>
+      </w:hyperlink>
+      <w:r>
+        <w:t xml:space="preserve"> duplicate</w:t>
+      </w:r>
+    </w:p>
+    <w:p>
+      <w:hyperlink r:id="rId76" w:history="1">
+        <w:r>
+          <w:rPr>
+            <w:rStyle w:val="Hyperlink"/>
+          </w:rPr>
+          <w:t>https://leetcode.com/problems/minimum-window-substring/</w:t>
+        </w:r>
+      </w:hyperlink>
+      <w:r>
+        <w:t xml:space="preserve"> duplicate</w:t>
+      </w:r>
+    </w:p>
+    <w:p>
+      <w:hyperlink r:id="rId77" w:history="1">
+        <w:r>
+          <w:rPr>
+            <w:rStyle w:val="Hyperlink"/>
+          </w:rPr>
+          <w:t>https://leetcode.com/problems/serialize-and-deserialize-binary-tree/</w:t>
+        </w:r>
+      </w:hyperlink>
+      <w:r>
+        <w:t xml:space="preserve"> duplicate</w:t>
+      </w:r>
+    </w:p>
+    <w:p>
+      <w:hyperlink r:id="rId78" w:history="1">
+        <w:r>
+          <w:rPr>
+            <w:rStyle w:val="Hyperlink"/>
+          </w:rPr>
+          <w:t>https://leetcode.com/problems/basic-calculator/</w:t>
+        </w:r>
+      </w:hyperlink>
+    </w:p>
+    <w:p>
+      <w:hyperlink r:id="rId79" w:history="1">
+        <w:r>
+          <w:rPr>
+            <w:rStyle w:val="Hyperlink"/>
+          </w:rPr>
+          <w:t>https://leetcode.com/problems/maximum-profit-in-job-scheduling/</w:t>
         </w:r>
       </w:hyperlink>
       <w:r>
         <w:t xml:space="preserve"> </w:t>
       </w:r>
-      <w:proofErr w:type="gramStart"/>
-      <w:r>
-        <w:t>duplicate</w:t>
-      </w:r>
-      <w:proofErr w:type="gramEnd"/>
-    </w:p>
-    <w:p>
-      <w:hyperlink r:id="rId56" w:history="1">
-        <w:r>
-          <w:rPr>
-            <w:rStyle w:val="Hyperlink"/>
-          </w:rPr>
-          <w:t>https://leetcode.com/problems/min-stack/</w:t>
+    </w:p>
+    <w:p>
+      <w:hyperlink r:id="rId80" w:history="1">
+        <w:r>
+          <w:rPr>
+            <w:rStyle w:val="Hyperlink"/>
+          </w:rPr>
+          <w:t>https://leetcode.com/problems/merge-k-sorted-lists/</w:t>
+        </w:r>
+      </w:hyperlink>
+      <w:r>
+        <w:t xml:space="preserve"> duplicate</w:t>
+      </w:r>
+    </w:p>
+    <w:p>
+      <w:hyperlink r:id="rId81" w:history="1">
+        <w:r>
+          <w:rPr>
+            <w:rStyle w:val="Hyperlink"/>
+          </w:rPr>
+          <w:t>https://leetcode.com/problems/largest-rectangle-in-histogram/</w:t>
         </w:r>
       </w:hyperlink>
       <w:r>
         <w:t xml:space="preserve"> </w:t>
       </w:r>
     </w:p>
-    <w:p>
-      <w:hyperlink r:id="rId57" w:history="1">
-        <w:r>
-          <w:rPr>
-            <w:rStyle w:val="Hyperlink"/>
-          </w:rPr>
-          <w:t>https://leetcode.com/problems/rotting-oranges/</w:t>
-        </w:r>
-      </w:hyperlink>
-    </w:p>
     <w:p/>
     <w:p>
       <w:r>
-        <w:t>Week 5</w:t>
-      </w:r>
-    </w:p>
-    <w:p>
-      <w:hyperlink r:id="rId58" w:history="1">
-        <w:r>
-          <w:rPr>
-            <w:rStyle w:val="Hyperlink"/>
-          </w:rPr>
-          <w:t>https://leetcode.com/problems/combination-sum/</w:t>
-        </w:r>
-      </w:hyperlink>
+        <w:t>what to study based on time left</w:t>
+      </w:r>
+    </w:p>
+    <w:p>
+      <w:hyperlink r:id="rId82" w:history="1">
+        <w:r>
+          <w:rPr>
+            <w:rStyle w:val="Hyperlink"/>
+          </w:rPr>
+          <w:t>https://www.techinterviewhandbook.org/coding-interview-study-plan/</w:t>
+        </w:r>
+      </w:hyperlink>
+    </w:p>
+    <w:p/>
+    <w:p>
+      <w:r>
+        <w:t xml:space="preserve">save completed problems to </w:t>
+      </w:r>
+      <w:r>
+        <w:t>repo at</w:t>
+      </w:r>
+    </w:p>
+    <w:p>
+      <w:r>
+        <w:t>D:\PlBorgPrograms\Code\LeetCode-Problems\LeetCode-Problems</w:t>
+      </w:r>
       <w:r>
         <w:t xml:space="preserve"> </w:t>
       </w:r>
     </w:p>
-    <w:p>
-      <w:hyperlink r:id="rId59" w:history="1">
-        <w:r>
-          <w:rPr>
-            <w:rStyle w:val="Hyperlink"/>
-          </w:rPr>
-          <w:t>https://leetcode.com/problems/merge-intervals/</w:t>
-        </w:r>
-      </w:hyperlink>
-      <w:r>
-        <w:t xml:space="preserve"> </w:t>
-      </w:r>
-      <w:proofErr w:type="gramStart"/>
-      <w:r>
-        <w:t>duplicate</w:t>
-      </w:r>
-      <w:proofErr w:type="gramEnd"/>
-    </w:p>
-    <w:p>
-      <w:hyperlink r:id="rId60" w:history="1">
-        <w:r>
-          <w:rPr>
-            <w:rStyle w:val="Hyperlink"/>
-          </w:rPr>
-          <w:t>https://leetcode.com/problems/time-based-key-value-store/</w:t>
-        </w:r>
-      </w:hyperlink>
-      <w:r>
-        <w:t xml:space="preserve"> </w:t>
-      </w:r>
-    </w:p>
-    <w:p>
-      <w:hyperlink r:id="rId61" w:history="1">
-        <w:r>
-          <w:rPr>
-            <w:rStyle w:val="Hyperlink"/>
-          </w:rPr>
-          <w:t>https://leetcode.com/problems/accounts-merge/</w:t>
-        </w:r>
-      </w:hyperlink>
-    </w:p>
-    <w:p>
-      <w:hyperlink r:id="rId62" w:history="1">
-        <w:r>
-          <w:rPr>
-            <w:rStyle w:val="Hyperlink"/>
-          </w:rPr>
-          <w:t>https://leetcode.com/problems/sort-colors/</w:t>
-        </w:r>
-      </w:hyperlink>
-    </w:p>
     <w:p/>
     <w:p>
       <w:r>
-        <w:t>Week 6</w:t>
-      </w:r>
-    </w:p>
-    <w:p>
-      <w:hyperlink r:id="rId63" w:history="1">
-        <w:r>
-          <w:rPr>
-            <w:rStyle w:val="Hyperlink"/>
-          </w:rPr>
-          <w:t>https://leetcode.com/problems/word-break/</w:t>
-        </w:r>
-      </w:hyperlink>
-      <w:r>
-        <w:t xml:space="preserve"> </w:t>
-      </w:r>
-      <w:proofErr w:type="gramStart"/>
-      <w:r>
-        <w:t>duplicate</w:t>
-      </w:r>
-      <w:proofErr w:type="gramEnd"/>
-    </w:p>
-    <w:p>
-      <w:hyperlink r:id="rId64" w:history="1">
-        <w:r>
-          <w:rPr>
-            <w:rStyle w:val="Hyperlink"/>
-          </w:rPr>
-          <w:t>https://leetcode.com/problems/partition-equal-subset-sum/</w:t>
-        </w:r>
-      </w:hyperlink>
-      <w:r>
-        <w:t xml:space="preserve"> </w:t>
-      </w:r>
-    </w:p>
-    <w:p>
-      <w:hyperlink r:id="rId65" w:history="1">
-        <w:r>
-          <w:rPr>
-            <w:rStyle w:val="Hyperlink"/>
-          </w:rPr>
-          <w:t>https://leetcode.com/problems/string-to-integer-atoi/</w:t>
-        </w:r>
-      </w:hyperlink>
-      <w:r>
-        <w:t xml:space="preserve"> </w:t>
-      </w:r>
-    </w:p>
-    <w:p>
-      <w:hyperlink r:id="rId66" w:history="1">
-        <w:r>
-          <w:rPr>
-            <w:rStyle w:val="Hyperlink"/>
-          </w:rPr>
-          <w:t>https://leetcode.com/problems/spiral-matrix/</w:t>
-        </w:r>
-      </w:hyperlink>
-      <w:r>
-        <w:t xml:space="preserve">  duplicate</w:t>
-      </w:r>
-    </w:p>
-    <w:p>
-      <w:hyperlink r:id="rId67" w:history="1">
-        <w:r>
-          <w:rPr>
-            <w:rStyle w:val="Hyperlink"/>
-          </w:rPr>
-          <w:t>https://leetcode.com/problems/binary-tree-right-side-view/</w:t>
-        </w:r>
-      </w:hyperlink>
-      <w:r>
-        <w:t xml:space="preserve"> </w:t>
-      </w:r>
-    </w:p>
-    <w:p>
-      <w:hyperlink r:id="rId68" w:history="1">
-        <w:r>
-          <w:rPr>
-            <w:rStyle w:val="Hyperlink"/>
-          </w:rPr>
-          <w:t>https://leetcode.com/problems/longest-palindromic-substring/</w:t>
-        </w:r>
-      </w:hyperlink>
-      <w:r>
-        <w:t xml:space="preserve"> </w:t>
-      </w:r>
-      <w:proofErr w:type="gramStart"/>
-      <w:r>
-        <w:t>duplicate</w:t>
-      </w:r>
-      <w:proofErr w:type="gramEnd"/>
-    </w:p>
-    <w:p>
-      <w:hyperlink r:id="rId69" w:history="1">
-        <w:r>
-          <w:rPr>
-            <w:rStyle w:val="Hyperlink"/>
-          </w:rPr>
-          <w:t>https://leetcode.com/problems/unique-paths/</w:t>
-        </w:r>
-      </w:hyperlink>
-      <w:r>
-        <w:t xml:space="preserve"> </w:t>
-      </w:r>
-      <w:proofErr w:type="gramStart"/>
-      <w:r>
-        <w:t>duplicate</w:t>
-      </w:r>
-      <w:proofErr w:type="gramEnd"/>
-    </w:p>
-    <w:p>
-      <w:hyperlink r:id="rId70" w:history="1">
-        <w:r>
-          <w:rPr>
-            <w:rStyle w:val="Hyperlink"/>
-          </w:rPr>
-          <w:t>https://leetcode.com/problems/construct-binary-tree-from-preorder-and-inorder-traversal/</w:t>
-        </w:r>
-      </w:hyperlink>
-      <w:r>
-        <w:t xml:space="preserve"> </w:t>
-      </w:r>
-      <w:proofErr w:type="gramStart"/>
-      <w:r>
-        <w:t>duplicate</w:t>
-      </w:r>
-      <w:proofErr w:type="gramEnd"/>
-    </w:p>
-    <w:p/>
-    <w:p>
-      <w:r>
-        <w:t>Week 7</w:t>
-      </w:r>
-    </w:p>
-    <w:p>
-      <w:hyperlink r:id="rId71" w:history="1">
-        <w:r>
-          <w:rPr>
-            <w:rStyle w:val="Hyperlink"/>
-          </w:rPr>
-          <w:t>https://leetcode.com/problems/container-with-most-water/</w:t>
-        </w:r>
-      </w:hyperlink>
-      <w:r>
-        <w:t xml:space="preserve"> </w:t>
-      </w:r>
-      <w:proofErr w:type="gramStart"/>
-      <w:r>
-        <w:t>duplicate</w:t>
-      </w:r>
-      <w:proofErr w:type="gramEnd"/>
-    </w:p>
-    <w:p>
-      <w:hyperlink r:id="rId72" w:history="1">
-        <w:r>
-          <w:rPr>
-            <w:rStyle w:val="Hyperlink"/>
-          </w:rPr>
-          <w:t>https://leetcode.com/problems/word-search/</w:t>
-        </w:r>
-      </w:hyperlink>
-      <w:r>
-        <w:t xml:space="preserve"> </w:t>
-      </w:r>
-      <w:proofErr w:type="gramStart"/>
-      <w:r>
-        <w:t>duplicate</w:t>
-      </w:r>
-      <w:proofErr w:type="gramEnd"/>
-    </w:p>
-    <w:p>
-      <w:hyperlink r:id="rId73" w:history="1">
-        <w:r>
-          <w:rPr>
-            <w:rStyle w:val="Hyperlink"/>
-          </w:rPr>
-          <w:t>https://leetcode.com/problems/find-all-anagrams-in-a-string/</w:t>
-        </w:r>
-      </w:hyperlink>
-      <w:r>
-        <w:t xml:space="preserve"> </w:t>
-      </w:r>
-    </w:p>
-    <w:p>
-      <w:hyperlink r:id="rId74" w:history="1">
-        <w:r>
-          <w:rPr>
-            <w:rStyle w:val="Hyperlink"/>
-          </w:rPr>
-          <w:t>https://leetcode.com/problems/minimum-height-trees/</w:t>
-        </w:r>
-      </w:hyperlink>
-      <w:r>
-        <w:t xml:space="preserve"> </w:t>
-      </w:r>
-    </w:p>
-    <w:p>
-      <w:hyperlink r:id="rId75" w:history="1">
-        <w:r>
-          <w:rPr>
-            <w:rStyle w:val="Hyperlink"/>
-          </w:rPr>
-          <w:t>https://leetcode.com/problems/task-scheduler/</w:t>
-        </w:r>
-      </w:hyperlink>
-      <w:r>
-        <w:t xml:space="preserve"> </w:t>
-      </w:r>
-    </w:p>
-    <w:p/>
-    <w:p>
-      <w:r>
-        <w:t>Week 8</w:t>
-      </w:r>
-    </w:p>
-    <w:p>
-      <w:hyperlink r:id="rId76" w:history="1">
-        <w:r>
-          <w:rPr>
-            <w:rStyle w:val="Hyperlink"/>
-          </w:rPr>
-          <w:t>https://leetcode.com/problems/kth-smallest-element-in-a-bst/</w:t>
-        </w:r>
-      </w:hyperlink>
-      <w:r>
-        <w:t xml:space="preserve"> </w:t>
-      </w:r>
-      <w:proofErr w:type="gramStart"/>
-      <w:r>
-        <w:t>duplicate</w:t>
-      </w:r>
-      <w:proofErr w:type="gramEnd"/>
-    </w:p>
-    <w:p>
-      <w:hyperlink r:id="rId77" w:history="1">
-        <w:r>
-          <w:rPr>
-            <w:rStyle w:val="Hyperlink"/>
-          </w:rPr>
-          <w:t>https://leetcode.com/problems/minimum-window-substring/</w:t>
-        </w:r>
-      </w:hyperlink>
-      <w:r>
-        <w:t xml:space="preserve"> </w:t>
-      </w:r>
-      <w:proofErr w:type="gramStart"/>
-      <w:r>
-        <w:t>duplicate</w:t>
-      </w:r>
-      <w:proofErr w:type="gramEnd"/>
-    </w:p>
-    <w:p>
-      <w:hyperlink r:id="rId78" w:history="1">
-        <w:r>
-          <w:rPr>
-            <w:rStyle w:val="Hyperlink"/>
-          </w:rPr>
-          <w:t>https://leetcode.com/problems/serialize-and-deserialize-binary-tree/</w:t>
-        </w:r>
-      </w:hyperlink>
-      <w:r>
-        <w:t xml:space="preserve"> </w:t>
-      </w:r>
-      <w:proofErr w:type="gramStart"/>
-      <w:r>
-        <w:t>duplicate</w:t>
-      </w:r>
-      <w:proofErr w:type="gramEnd"/>
-    </w:p>
-    <w:p>
-      <w:hyperlink r:id="rId79" w:history="1">
-        <w:r>
-          <w:rPr>
-            <w:rStyle w:val="Hyperlink"/>
-          </w:rPr>
-          <w:t>https://leetcode.com/problems/basic-calculator/</w:t>
-        </w:r>
-      </w:hyperlink>
-    </w:p>
-    <w:p>
-      <w:hyperlink r:id="rId80" w:history="1">
-        <w:r>
-          <w:rPr>
-            <w:rStyle w:val="Hyperlink"/>
-          </w:rPr>
-          <w:t>https://leetcode.com/problems/maximum-profit-in-job-scheduling/</w:t>
-        </w:r>
-      </w:hyperlink>
-      <w:r>
-        <w:t xml:space="preserve"> </w:t>
-      </w:r>
-    </w:p>
-    <w:p>
-      <w:hyperlink r:id="rId81" w:history="1">
-        <w:r>
-          <w:rPr>
-            <w:rStyle w:val="Hyperlink"/>
-          </w:rPr>
-          <w:t>https://leetcode.com/problems/merge-k-sorted-lists/</w:t>
-        </w:r>
-      </w:hyperlink>
-      <w:r>
-        <w:t xml:space="preserve"> </w:t>
-      </w:r>
-      <w:proofErr w:type="gramStart"/>
-      <w:r>
-        <w:t>duplicate</w:t>
-      </w:r>
-      <w:proofErr w:type="gramEnd"/>
-    </w:p>
-    <w:p>
-      <w:hyperlink r:id="rId82" w:history="1">
-        <w:r>
-          <w:rPr>
-            <w:rStyle w:val="Hyperlink"/>
-          </w:rPr>
-          <w:t>https://leetcode.com/problems/largest-rectangle-in-histogram/</w:t>
-        </w:r>
-      </w:hyperlink>
-      <w:r>
-        <w:t xml:space="preserve"> </w:t>
-      </w:r>
-    </w:p>
-    <w:p/>
-    <w:p>
-      <w:r>
-        <w:t xml:space="preserve">what to study based on time </w:t>
-      </w:r>
-      <w:proofErr w:type="gramStart"/>
-      <w:r>
-        <w:t>left</w:t>
-      </w:r>
-      <w:proofErr w:type="gramEnd"/>
+        <w:t>Reference</w:t>
+      </w:r>
+    </w:p>
+    <w:p>
+      <w:r>
+        <w:t>Binary search</w:t>
+      </w:r>
     </w:p>
     <w:p>
       <w:hyperlink r:id="rId83" w:history="1">
-        <w:r>
-          <w:rPr>
-            <w:rStyle w:val="Hyperlink"/>
-          </w:rPr>
-          <w:t>https://www.techinterviewhandbook.org/coding-interview-study-plan/</w:t>
-        </w:r>
-      </w:hyperlink>
-    </w:p>
-    <w:p/>
-    <w:p>
-      <w:r>
-        <w:t xml:space="preserve">save completed problems to </w:t>
-      </w:r>
-      <w:r>
-        <w:t>repo at</w:t>
-      </w:r>
-    </w:p>
-    <w:p>
-      <w:r>
-        <w:lastRenderedPageBreak/>
-        <w:t>D:\PlBorgPrograms\Code\LeetCode-Problems\LeetCode-Problems</w:t>
-      </w:r>
-      <w:r>
-        <w:t xml:space="preserve"> </w:t>
-      </w:r>
-    </w:p>
-    <w:p/>
-    <w:p>
-      <w:r>
-        <w:t>Reference</w:t>
-      </w:r>
-    </w:p>
-    <w:p>
-      <w:r>
-        <w:t>Binary search</w:t>
-      </w:r>
-    </w:p>
-    <w:p>
-      <w:hyperlink r:id="rId84" w:history="1">
         <w:r>
           <w:rPr>
             <w:rStyle w:val="Hyperlink"/>

</xml_diff>

<commit_message>
Blind 75 String Problems done; Two problems solved for O(N^2)
I found a quick solution as O(N^2) on the longest palindromic substring. I decided to check some other solutions to see if there was a better solution but they were all O(N^2) as well. Palindromic Substrings was an easy solution after the first one. It is mostly an adapted solution.
</commit_message>
<xml_diff>
--- a/Interview prep.docx
+++ b/Interview prep.docx
@@ -67,7 +67,7 @@
         <w:t>1</w:t>
       </w:r>
       <w:r>
-        <w:t>7</w:t>
+        <w:t>5</w:t>
       </w:r>
       <w:r>
         <w:t xml:space="preserve"> left</w:t>
@@ -102,13 +102,10 @@
     </w:p>
     <w:p>
       <w:r>
-        <w:t>String</w:t>
-      </w:r>
-      <w:r>
-        <w:t xml:space="preserve"> </w:t>
-      </w:r>
-      <w:r>
-        <w:t>2</w:t>
+        <w:t>Tree</w:t>
+      </w:r>
+      <w:r>
+        <w:t xml:space="preserve"> 12</w:t>
       </w:r>
     </w:p>
     <w:p>
@@ -117,7 +114,7 @@
           <w:rPr>
             <w:rStyle w:val="Hyperlink"/>
           </w:rPr>
-          <w:t>https://leetcode.com/problems/longest-palindromic-substring/</w:t>
+          <w:t>https://leetcode.com/problems/maximum-depth-of-binary-tree/</w:t>
         </w:r>
       </w:hyperlink>
     </w:p>
@@ -127,17 +124,9 @@
           <w:rPr>
             <w:rStyle w:val="Hyperlink"/>
           </w:rPr>
-          <w:t>https://leetcode.com/problems/palindromic-substrings/</w:t>
-        </w:r>
-      </w:hyperlink>
-    </w:p>
-    <w:p>
-      <w:r>
-        <w:t>Tree</w:t>
-      </w:r>
-      <w:r>
-        <w:t xml:space="preserve"> 12</w:t>
-      </w:r>
+          <w:t>https://leetcode.com/problems/same-tree/</w:t>
+        </w:r>
+      </w:hyperlink>
     </w:p>
     <w:p>
       <w:hyperlink r:id="rId10" w:history="1">
@@ -145,7 +134,7 @@
           <w:rPr>
             <w:rStyle w:val="Hyperlink"/>
           </w:rPr>
-          <w:t>https://leetcode.com/problems/maximum-depth-of-binary-tree/</w:t>
+          <w:t>https://leetcode.com/problems/invert-binary-tree/</w:t>
         </w:r>
       </w:hyperlink>
     </w:p>
@@ -155,7 +144,7 @@
           <w:rPr>
             <w:rStyle w:val="Hyperlink"/>
           </w:rPr>
-          <w:t>https://leetcode.com/problems/same-tree/</w:t>
+          <w:t>https://leetcode.com/problems/binary-tree-maximum-path-sum/</w:t>
         </w:r>
       </w:hyperlink>
     </w:p>
@@ -165,7 +154,7 @@
           <w:rPr>
             <w:rStyle w:val="Hyperlink"/>
           </w:rPr>
-          <w:t>https://leetcode.com/problems/invert-binary-tree/</w:t>
+          <w:t>https://leetcode.com/problems/binary-tree-level-order-traversal/</w:t>
         </w:r>
       </w:hyperlink>
     </w:p>
@@ -175,7 +164,7 @@
           <w:rPr>
             <w:rStyle w:val="Hyperlink"/>
           </w:rPr>
-          <w:t>https://leetcode.com/problems/binary-tree-maximum-path-sum/</w:t>
+          <w:t>https://leetcode.com/problems/serialize-and-deserialize-binary-tree/</w:t>
         </w:r>
       </w:hyperlink>
     </w:p>
@@ -185,7 +174,7 @@
           <w:rPr>
             <w:rStyle w:val="Hyperlink"/>
           </w:rPr>
-          <w:t>https://leetcode.com/problems/binary-tree-level-order-traversal/</w:t>
+          <w:t>https://leetcode.com/problems/kth-smallest-element-in-a-bst/</w:t>
         </w:r>
       </w:hyperlink>
     </w:p>
@@ -195,7 +184,7 @@
           <w:rPr>
             <w:rStyle w:val="Hyperlink"/>
           </w:rPr>
-          <w:t>https://leetcode.com/problems/serialize-and-deserialize-binary-tree/</w:t>
+          <w:t>https://leetcode.com/problems/lowest-common-ancestor-of-a-binary-search-tree/</w:t>
         </w:r>
       </w:hyperlink>
     </w:p>
@@ -205,7 +194,7 @@
           <w:rPr>
             <w:rStyle w:val="Hyperlink"/>
           </w:rPr>
-          <w:t>https://leetcode.com/problems/kth-smallest-element-in-a-bst/</w:t>
+          <w:t>https://leetcode.com/problems/implement-trie-prefix-tree/</w:t>
         </w:r>
       </w:hyperlink>
     </w:p>
@@ -215,7 +204,7 @@
           <w:rPr>
             <w:rStyle w:val="Hyperlink"/>
           </w:rPr>
-          <w:t>https://leetcode.com/problems/lowest-common-ancestor-of-a-binary-search-tree/</w:t>
+          <w:t>https://leetcode.com/problems/design-add-and-search-words-data-structure/</w:t>
         </w:r>
       </w:hyperlink>
     </w:p>
@@ -225,7 +214,7 @@
           <w:rPr>
             <w:rStyle w:val="Hyperlink"/>
           </w:rPr>
-          <w:t>https://leetcode.com/problems/implement-trie-prefix-tree/</w:t>
+          <w:t>https://leetcode.com/problems/word-search-ii/</w:t>
         </w:r>
       </w:hyperlink>
     </w:p>
@@ -235,9 +224,17 @@
           <w:rPr>
             <w:rStyle w:val="Hyperlink"/>
           </w:rPr>
-          <w:t>https://leetcode.com/problems/design-add-and-search-words-data-structure/</w:t>
-        </w:r>
-      </w:hyperlink>
+          <w:t>https://leetcode.com/problems/construct-binary-tree-from-preorder-and-inorder-traversal/</w:t>
+        </w:r>
+      </w:hyperlink>
+    </w:p>
+    <w:p>
+      <w:r>
+        <w:t>Heap</w:t>
+      </w:r>
+      <w:r>
+        <w:t xml:space="preserve"> 2</w:t>
+      </w:r>
     </w:p>
     <w:p>
       <w:hyperlink r:id="rId20" w:history="1">
@@ -245,7 +242,7 @@
           <w:rPr>
             <w:rStyle w:val="Hyperlink"/>
           </w:rPr>
-          <w:t>https://leetcode.com/problems/word-search-ii/</w:t>
+          <w:t>https://leetcode.com/problems/top-k-frequent-elements/</w:t>
         </w:r>
       </w:hyperlink>
     </w:p>
@@ -255,16 +252,15 @@
           <w:rPr>
             <w:rStyle w:val="Hyperlink"/>
           </w:rPr>
-          <w:t>https://leetcode.com/problems/construct-binary-tree-from-preorder-and-inorder-traversal/</w:t>
-        </w:r>
-      </w:hyperlink>
-    </w:p>
-    <w:p>
-      <w:r>
-        <w:t>Heap</w:t>
-      </w:r>
-      <w:r>
-        <w:t xml:space="preserve"> 2</w:t>
+          <w:t>https://leetcode.com/problems/find-median-from-data-stream/</w:t>
+        </w:r>
+      </w:hyperlink>
+    </w:p>
+    <w:p/>
+    <w:p>
+      <w:r>
+        <w:lastRenderedPageBreak/>
+        <w:t>Go back to for better solutions:</w:t>
       </w:r>
     </w:p>
     <w:p>
@@ -273,7 +269,7 @@
           <w:rPr>
             <w:rStyle w:val="Hyperlink"/>
           </w:rPr>
-          <w:t>https://leetcode.com/problems/top-k-frequent-elements/</w:t>
+          <w:t>https://leetcode.com/problems/pacific-atlantic-water-flow/solutions/</w:t>
         </w:r>
       </w:hyperlink>
     </w:p>
@@ -283,14 +279,17 @@
           <w:rPr>
             <w:rStyle w:val="Hyperlink"/>
           </w:rPr>
-          <w:t>https://leetcode.com/problems/find-median-from-data-stream/</w:t>
+          <w:t>https://leetcode.com/problems/longest-repeating-character-replacement/</w:t>
         </w:r>
       </w:hyperlink>
     </w:p>
     <w:p/>
     <w:p>
       <w:r>
-        <w:t>Go back to for better solutions:</w:t>
+        <w:t>Possibly go back; This one is already O(N)</w:t>
+      </w:r>
+      <w:r>
+        <w:t>. Maybe try a dual iterator approach.</w:t>
       </w:r>
     </w:p>
     <w:p>
@@ -299,47 +298,18 @@
           <w:rPr>
             <w:rStyle w:val="Hyperlink"/>
           </w:rPr>
-          <w:t>https://leetcode.com/problems/pacific-atlantic-water-flow/solutions/</w:t>
-        </w:r>
-      </w:hyperlink>
+          <w:t>https://leetcode.com/problems/valid-palindrome/submissions/</w:t>
+        </w:r>
+      </w:hyperlink>
+    </w:p>
+    <w:p/>
+    <w:p>
+      <w:r>
+        <w:t>Resources from lists:</w:t>
+      </w:r>
     </w:p>
     <w:p>
       <w:hyperlink r:id="rId25" w:history="1">
-        <w:r>
-          <w:rPr>
-            <w:rStyle w:val="Hyperlink"/>
-          </w:rPr>
-          <w:t>https://leetcode.com/problems/longest-repeating-character-replacement/</w:t>
-        </w:r>
-      </w:hyperlink>
-    </w:p>
-    <w:p/>
-    <w:p>
-      <w:r>
-        <w:t>Possibly go back; This one is already O(N)</w:t>
-      </w:r>
-      <w:r>
-        <w:t>. Maybe try a dual iterator approach.</w:t>
-      </w:r>
-    </w:p>
-    <w:p>
-      <w:hyperlink r:id="rId26" w:history="1">
-        <w:r>
-          <w:rPr>
-            <w:rStyle w:val="Hyperlink"/>
-          </w:rPr>
-          <w:t>https://leetcode.com/problems/valid-palindrome/submissions/</w:t>
-        </w:r>
-      </w:hyperlink>
-    </w:p>
-    <w:p/>
-    <w:p>
-      <w:r>
-        <w:t>Resources from lists:</w:t>
-      </w:r>
-    </w:p>
-    <w:p>
-      <w:hyperlink r:id="rId27" w:history="1">
         <w:r>
           <w:rPr>
             <w:rStyle w:val="Hyperlink"/>
@@ -358,23 +328,49 @@
       </w:r>
     </w:p>
     <w:p>
+      <w:hyperlink r:id="rId26" w:history="1">
+        <w:r>
+          <w:rPr>
+            <w:rStyle w:val="Hyperlink"/>
+          </w:rPr>
+          <w:t>https://www.techinterviewhandbook.org/grind75</w:t>
+        </w:r>
+      </w:hyperlink>
+    </w:p>
+    <w:p>
+      <w:r>
+        <w:t>Problems not caught in previous 2 lists: 26</w:t>
+      </w:r>
+    </w:p>
+    <w:p>
+      <w:r>
+        <w:t>Week 1</w:t>
+      </w:r>
+    </w:p>
+    <w:p>
+      <w:hyperlink r:id="rId27" w:history="1">
+        <w:r>
+          <w:rPr>
+            <w:rStyle w:val="Hyperlink"/>
+          </w:rPr>
+          <w:t>https://leetcode.com/problems/two-sum/</w:t>
+        </w:r>
+      </w:hyperlink>
+      <w:r>
+        <w:t xml:space="preserve"> duplicate</w:t>
+      </w:r>
+    </w:p>
+    <w:p>
       <w:hyperlink r:id="rId28" w:history="1">
         <w:r>
           <w:rPr>
             <w:rStyle w:val="Hyperlink"/>
           </w:rPr>
-          <w:t>https://www.techinterviewhandbook.org/grind75</w:t>
-        </w:r>
-      </w:hyperlink>
-    </w:p>
-    <w:p>
-      <w:r>
-        <w:t>Problems not caught in previous 2 lists: 26</w:t>
-      </w:r>
-    </w:p>
-    <w:p>
-      <w:r>
-        <w:t>Week 1</w:t>
+          <w:t>https://leetcode.com/problems/best-time-to-buy-and-sell-stock/</w:t>
+        </w:r>
+      </w:hyperlink>
+      <w:r>
+        <w:t xml:space="preserve"> duplicate</w:t>
       </w:r>
     </w:p>
     <w:p>
@@ -383,7 +379,7 @@
           <w:rPr>
             <w:rStyle w:val="Hyperlink"/>
           </w:rPr>
-          <w:t>https://leetcode.com/problems/two-sum/</w:t>
+          <w:t>https://leetcode.com/problems/valid-palindrome/</w:t>
         </w:r>
       </w:hyperlink>
       <w:r>
@@ -396,7 +392,7 @@
           <w:rPr>
             <w:rStyle w:val="Hyperlink"/>
           </w:rPr>
-          <w:t>https://leetcode.com/problems/best-time-to-buy-and-sell-stock/</w:t>
+          <w:t>https://leetcode.com/problems/invert-binary-tree/</w:t>
         </w:r>
       </w:hyperlink>
       <w:r>
@@ -409,12 +405,9 @@
           <w:rPr>
             <w:rStyle w:val="Hyperlink"/>
           </w:rPr>
-          <w:t>https://leetcode.com/problems/valid-palindrome/</w:t>
-        </w:r>
-      </w:hyperlink>
-      <w:r>
-        <w:t xml:space="preserve"> duplicate</w:t>
-      </w:r>
+          <w:t>https://leetcode.com/problems/binary-search/</w:t>
+        </w:r>
+      </w:hyperlink>
     </w:p>
     <w:p>
       <w:hyperlink r:id="rId32" w:history="1">
@@ -422,35 +415,12 @@
           <w:rPr>
             <w:rStyle w:val="Hyperlink"/>
           </w:rPr>
-          <w:t>https://leetcode.com/problems/invert-binary-tree/</w:t>
-        </w:r>
-      </w:hyperlink>
-      <w:r>
-        <w:t xml:space="preserve"> duplicate</w:t>
-      </w:r>
+          <w:t>https://leetcode.com/problems/lowest-common-ancestor-of-a-binary-search-tree/</w:t>
+        </w:r>
+      </w:hyperlink>
     </w:p>
     <w:p>
       <w:hyperlink r:id="rId33" w:history="1">
-        <w:r>
-          <w:rPr>
-            <w:rStyle w:val="Hyperlink"/>
-          </w:rPr>
-          <w:t>https://leetcode.com/problems/binary-search/</w:t>
-        </w:r>
-      </w:hyperlink>
-    </w:p>
-    <w:p>
-      <w:hyperlink r:id="rId34" w:history="1">
-        <w:r>
-          <w:rPr>
-            <w:rStyle w:val="Hyperlink"/>
-          </w:rPr>
-          <w:t>https://leetcode.com/problems/lowest-common-ancestor-of-a-binary-search-tree/</w:t>
-        </w:r>
-      </w:hyperlink>
-    </w:p>
-    <w:p>
-      <w:hyperlink r:id="rId35" w:history="1">
         <w:r>
           <w:rPr>
             <w:rStyle w:val="Hyperlink"/>
@@ -474,6 +444,36 @@
       <w:r>
         <w:tab/>
       </w:r>
+    </w:p>
+    <w:p>
+      <w:pPr>
+        <w:tabs>
+          <w:tab w:val="left" w:pos="3204"/>
+        </w:tabs>
+      </w:pPr>
+      <w:hyperlink r:id="rId34" w:history="1">
+        <w:r>
+          <w:rPr>
+            <w:rStyle w:val="Hyperlink"/>
+          </w:rPr>
+          <w:t>https://leetcode.com/problems/first-bad-version/</w:t>
+        </w:r>
+      </w:hyperlink>
+    </w:p>
+    <w:p>
+      <w:pPr>
+        <w:tabs>
+          <w:tab w:val="left" w:pos="3204"/>
+        </w:tabs>
+      </w:pPr>
+      <w:hyperlink r:id="rId35" w:history="1">
+        <w:r>
+          <w:rPr>
+            <w:rStyle w:val="Hyperlink"/>
+          </w:rPr>
+          <w:t>https://leetcode.com/problems/ransom-note/</w:t>
+        </w:r>
+      </w:hyperlink>
     </w:p>
     <w:p>
       <w:pPr>
@@ -486,9 +486,12 @@
           <w:rPr>
             <w:rStyle w:val="Hyperlink"/>
           </w:rPr>
-          <w:t>https://leetcode.com/problems/first-bad-version/</w:t>
-        </w:r>
-      </w:hyperlink>
+          <w:t>https://leetcode.com/problems/climbing-stairs/</w:t>
+        </w:r>
+      </w:hyperlink>
+      <w:r>
+        <w:t xml:space="preserve"> duplicate</w:t>
+      </w:r>
     </w:p>
     <w:p>
       <w:pPr>
@@ -501,40 +504,43 @@
           <w:rPr>
             <w:rStyle w:val="Hyperlink"/>
           </w:rPr>
-          <w:t>https://leetcode.com/problems/ransom-note/</w:t>
-        </w:r>
-      </w:hyperlink>
-    </w:p>
-    <w:p>
-      <w:pPr>
-        <w:tabs>
-          <w:tab w:val="left" w:pos="3204"/>
-        </w:tabs>
-      </w:pPr>
+          <w:t>https://leetcode.com/problems/longest-palindrome/</w:t>
+        </w:r>
+      </w:hyperlink>
+      <w:r>
+        <w:t xml:space="preserve"> </w:t>
+      </w:r>
+    </w:p>
+    <w:p>
       <w:hyperlink r:id="rId38" w:history="1">
         <w:r>
           <w:rPr>
             <w:rStyle w:val="Hyperlink"/>
           </w:rPr>
-          <w:t>https://leetcode.com/problems/climbing-stairs/</w:t>
-        </w:r>
-      </w:hyperlink>
-      <w:r>
-        <w:t xml:space="preserve"> duplicate</w:t>
-      </w:r>
-    </w:p>
-    <w:p>
-      <w:pPr>
-        <w:tabs>
-          <w:tab w:val="left" w:pos="3204"/>
-        </w:tabs>
-      </w:pPr>
+          <w:t>https://leetcode.com/problems/reverse-linked-list/</w:t>
+        </w:r>
+      </w:hyperlink>
+      <w:r>
+        <w:t xml:space="preserve"> duplicate</w:t>
+      </w:r>
+    </w:p>
+    <w:p>
       <w:hyperlink r:id="rId39" w:history="1">
         <w:r>
           <w:rPr>
             <w:rStyle w:val="Hyperlink"/>
           </w:rPr>
-          <w:t>https://leetcode.com/problems/longest-palindrome/</w:t>
+          <w:t>https://leetcode.com/problems/diameter-of-binary-tree/</w:t>
+        </w:r>
+      </w:hyperlink>
+    </w:p>
+    <w:p>
+      <w:hyperlink r:id="rId40" w:history="1">
+        <w:r>
+          <w:rPr>
+            <w:rStyle w:val="Hyperlink"/>
+          </w:rPr>
+          <w:t>https://leetcode.com/problems/middle-of-the-linked-list/</w:t>
         </w:r>
       </w:hyperlink>
       <w:r>
@@ -542,27 +548,23 @@
       </w:r>
     </w:p>
     <w:p>
-      <w:hyperlink r:id="rId40" w:history="1">
-        <w:r>
-          <w:rPr>
-            <w:rStyle w:val="Hyperlink"/>
-          </w:rPr>
-          <w:t>https://leetcode.com/problems/reverse-linked-list/</w:t>
-        </w:r>
-      </w:hyperlink>
-      <w:r>
-        <w:t xml:space="preserve"> duplicate</w:t>
-      </w:r>
-    </w:p>
-    <w:p>
       <w:hyperlink r:id="rId41" w:history="1">
         <w:r>
           <w:rPr>
             <w:rStyle w:val="Hyperlink"/>
           </w:rPr>
-          <w:t>https://leetcode.com/problems/diameter-of-binary-tree/</w:t>
-        </w:r>
-      </w:hyperlink>
+          <w:t>https://leetcode.com/problems/maximum-depth-of-binary-tree/</w:t>
+        </w:r>
+      </w:hyperlink>
+      <w:r>
+        <w:t xml:space="preserve"> </w:t>
+      </w:r>
+    </w:p>
+    <w:p/>
+    <w:p>
+      <w:r>
+        <w:t>Week 3</w:t>
+      </w:r>
     </w:p>
     <w:p>
       <w:hyperlink r:id="rId42" w:history="1">
@@ -570,182 +572,257 @@
           <w:rPr>
             <w:rStyle w:val="Hyperlink"/>
           </w:rPr>
-          <w:t>https://leetcode.com/problems/middle-of-the-linked-list/</w:t>
+          <w:t>https://leetcode.com/problems/insert-interval/</w:t>
+        </w:r>
+      </w:hyperlink>
+      <w:r>
+        <w:t xml:space="preserve"> duplicate</w:t>
+      </w:r>
+    </w:p>
+    <w:p>
+      <w:hyperlink r:id="rId43" w:history="1">
+        <w:r>
+          <w:rPr>
+            <w:rStyle w:val="Hyperlink"/>
+          </w:rPr>
+          <w:t>https://leetcode.com/problems/01-matrix/</w:t>
+        </w:r>
+      </w:hyperlink>
+    </w:p>
+    <w:p>
+      <w:hyperlink r:id="rId44" w:history="1">
+        <w:r>
+          <w:rPr>
+            <w:rStyle w:val="Hyperlink"/>
+          </w:rPr>
+          <w:t>https://leetcode.com/problems/k-closest-points-to-origin/</w:t>
+        </w:r>
+      </w:hyperlink>
+    </w:p>
+    <w:p>
+      <w:hyperlink r:id="rId45" w:history="1">
+        <w:r>
+          <w:rPr>
+            <w:rStyle w:val="Hyperlink"/>
+          </w:rPr>
+          <w:t>https://leetcode.com/problems/longest-substring-without-repeating-characters/</w:t>
+        </w:r>
+      </w:hyperlink>
+      <w:r>
+        <w:t xml:space="preserve"> duplicate</w:t>
+      </w:r>
+    </w:p>
+    <w:p>
+      <w:hyperlink r:id="rId46" w:history="1">
+        <w:r>
+          <w:rPr>
+            <w:rStyle w:val="Hyperlink"/>
+          </w:rPr>
+          <w:t>https://leetcode.com/problems/3sum/</w:t>
+        </w:r>
+      </w:hyperlink>
+      <w:r>
+        <w:t xml:space="preserve"> duplicate</w:t>
+      </w:r>
+    </w:p>
+    <w:p>
+      <w:hyperlink r:id="rId47" w:history="1">
+        <w:r>
+          <w:rPr>
+            <w:rStyle w:val="Hyperlink"/>
+          </w:rPr>
+          <w:t>https://leetcode.com/problems/clone-graph/submissions/</w:t>
+        </w:r>
+      </w:hyperlink>
+      <w:r>
+        <w:t xml:space="preserve"> duplicate</w:t>
+      </w:r>
+    </w:p>
+    <w:p>
+      <w:hyperlink r:id="rId48" w:history="1">
+        <w:r>
+          <w:rPr>
+            <w:rStyle w:val="Hyperlink"/>
+          </w:rPr>
+          <w:t>https://leetcode.com/problems/evaluate-reverse-polish-notation/</w:t>
         </w:r>
       </w:hyperlink>
       <w:r>
         <w:t xml:space="preserve"> </w:t>
       </w:r>
     </w:p>
-    <w:p>
-      <w:hyperlink r:id="rId43" w:history="1">
-        <w:r>
-          <w:rPr>
-            <w:rStyle w:val="Hyperlink"/>
-          </w:rPr>
-          <w:t>https://leetcode.com/problems/maximum-depth-of-binary-tree/</w:t>
+    <w:p/>
+    <w:p>
+      <w:r>
+        <w:t>Week 4</w:t>
+      </w:r>
+    </w:p>
+    <w:p>
+      <w:hyperlink r:id="rId49" w:history="1">
+        <w:r>
+          <w:rPr>
+            <w:rStyle w:val="Hyperlink"/>
+          </w:rPr>
+          <w:t>https://leetcode.com/problems/course-schedule/</w:t>
+        </w:r>
+      </w:hyperlink>
+      <w:r>
+        <w:t xml:space="preserve"> duplicate</w:t>
+      </w:r>
+    </w:p>
+    <w:p>
+      <w:hyperlink r:id="rId50" w:history="1">
+        <w:r>
+          <w:rPr>
+            <w:rStyle w:val="Hyperlink"/>
+          </w:rPr>
+          <w:t>https://leetcode.com/problems/implement-trie-prefix-tree/</w:t>
+        </w:r>
+      </w:hyperlink>
+      <w:r>
+        <w:t xml:space="preserve"> duplicate</w:t>
+      </w:r>
+    </w:p>
+    <w:p>
+      <w:hyperlink r:id="rId51" w:history="1">
+        <w:r>
+          <w:rPr>
+            <w:rStyle w:val="Hyperlink"/>
+          </w:rPr>
+          <w:t>https://leetcode.com/problems/coin-change/</w:t>
+        </w:r>
+      </w:hyperlink>
+      <w:r>
+        <w:t xml:space="preserve"> duplicate</w:t>
+      </w:r>
+    </w:p>
+    <w:p>
+      <w:hyperlink r:id="rId52" w:history="1">
+        <w:r>
+          <w:rPr>
+            <w:rStyle w:val="Hyperlink"/>
+          </w:rPr>
+          <w:t>https://leetcode.com/problems/product-of-array-except-self/</w:t>
+        </w:r>
+      </w:hyperlink>
+      <w:r>
+        <w:t xml:space="preserve"> duplicate</w:t>
+      </w:r>
+    </w:p>
+    <w:p>
+      <w:hyperlink r:id="rId53" w:history="1">
+        <w:r>
+          <w:rPr>
+            <w:rStyle w:val="Hyperlink"/>
+          </w:rPr>
+          <w:t>https://leetcode.com/problems/min-stack/</w:t>
         </w:r>
       </w:hyperlink>
       <w:r>
         <w:t xml:space="preserve"> </w:t>
       </w:r>
     </w:p>
+    <w:p>
+      <w:hyperlink r:id="rId54" w:history="1">
+        <w:r>
+          <w:rPr>
+            <w:rStyle w:val="Hyperlink"/>
+          </w:rPr>
+          <w:t>https://leetcode.com/problems/rotting-oranges/</w:t>
+        </w:r>
+      </w:hyperlink>
+    </w:p>
     <w:p/>
     <w:p>
       <w:r>
-        <w:t>Week 3</w:t>
-      </w:r>
-    </w:p>
-    <w:p>
-      <w:hyperlink r:id="rId44" w:history="1">
-        <w:r>
-          <w:rPr>
-            <w:rStyle w:val="Hyperlink"/>
-          </w:rPr>
-          <w:t>https://leetcode.com/problems/insert-interval/</w:t>
-        </w:r>
-      </w:hyperlink>
-      <w:r>
-        <w:t xml:space="preserve"> duplicate</w:t>
-      </w:r>
-    </w:p>
-    <w:p>
-      <w:hyperlink r:id="rId45" w:history="1">
-        <w:r>
-          <w:rPr>
-            <w:rStyle w:val="Hyperlink"/>
-          </w:rPr>
-          <w:t>https://leetcode.com/problems/01-matrix/</w:t>
-        </w:r>
-      </w:hyperlink>
-    </w:p>
-    <w:p>
-      <w:hyperlink r:id="rId46" w:history="1">
-        <w:r>
-          <w:rPr>
-            <w:rStyle w:val="Hyperlink"/>
-          </w:rPr>
-          <w:t>https://leetcode.com/problems/k-closest-points-to-origin/</w:t>
-        </w:r>
-      </w:hyperlink>
-    </w:p>
-    <w:p>
-      <w:hyperlink r:id="rId47" w:history="1">
-        <w:r>
-          <w:rPr>
-            <w:rStyle w:val="Hyperlink"/>
-          </w:rPr>
-          <w:t>https://leetcode.com/problems/longest-substring-without-repeating-characters/</w:t>
-        </w:r>
-      </w:hyperlink>
-      <w:r>
-        <w:t xml:space="preserve"> duplicate</w:t>
-      </w:r>
-    </w:p>
-    <w:p>
-      <w:hyperlink r:id="rId48" w:history="1">
-        <w:r>
-          <w:rPr>
-            <w:rStyle w:val="Hyperlink"/>
-          </w:rPr>
-          <w:t>https://leetcode.com/problems/3sum/</w:t>
-        </w:r>
-      </w:hyperlink>
-      <w:r>
-        <w:t xml:space="preserve"> duplicate</w:t>
-      </w:r>
-    </w:p>
-    <w:p>
-      <w:hyperlink r:id="rId49" w:history="1">
-        <w:r>
-          <w:rPr>
-            <w:rStyle w:val="Hyperlink"/>
-          </w:rPr>
-          <w:t>https://leetcode.com/problems/clone-graph/submissions/</w:t>
-        </w:r>
-      </w:hyperlink>
-      <w:r>
-        <w:t xml:space="preserve"> duplicate</w:t>
-      </w:r>
-    </w:p>
-    <w:p>
-      <w:hyperlink r:id="rId50" w:history="1">
-        <w:r>
-          <w:rPr>
-            <w:rStyle w:val="Hyperlink"/>
-          </w:rPr>
-          <w:t>https://leetcode.com/problems/evaluate-reverse-polish-notation/</w:t>
+        <w:t>Week 5</w:t>
+      </w:r>
+    </w:p>
+    <w:p>
+      <w:hyperlink r:id="rId55" w:history="1">
+        <w:r>
+          <w:rPr>
+            <w:rStyle w:val="Hyperlink"/>
+          </w:rPr>
+          <w:t>https://leetcode.com/problems/combination-sum/</w:t>
         </w:r>
       </w:hyperlink>
       <w:r>
         <w:t xml:space="preserve"> </w:t>
       </w:r>
     </w:p>
+    <w:p>
+      <w:hyperlink r:id="rId56" w:history="1">
+        <w:r>
+          <w:rPr>
+            <w:rStyle w:val="Hyperlink"/>
+          </w:rPr>
+          <w:t>https://leetcode.com/problems/merge-intervals/</w:t>
+        </w:r>
+      </w:hyperlink>
+      <w:r>
+        <w:t xml:space="preserve"> duplicate</w:t>
+      </w:r>
+    </w:p>
+    <w:p>
+      <w:hyperlink r:id="rId57" w:history="1">
+        <w:r>
+          <w:rPr>
+            <w:rStyle w:val="Hyperlink"/>
+          </w:rPr>
+          <w:t>https://leetcode.com/problems/time-based-key-value-store/</w:t>
+        </w:r>
+      </w:hyperlink>
+      <w:r>
+        <w:t xml:space="preserve"> </w:t>
+      </w:r>
+    </w:p>
+    <w:p>
+      <w:hyperlink r:id="rId58" w:history="1">
+        <w:r>
+          <w:rPr>
+            <w:rStyle w:val="Hyperlink"/>
+          </w:rPr>
+          <w:t>https://leetcode.com/problems/accounts-merge/</w:t>
+        </w:r>
+      </w:hyperlink>
+    </w:p>
+    <w:p>
+      <w:hyperlink r:id="rId59" w:history="1">
+        <w:r>
+          <w:rPr>
+            <w:rStyle w:val="Hyperlink"/>
+          </w:rPr>
+          <w:t>https://leetcode.com/problems/sort-colors/</w:t>
+        </w:r>
+      </w:hyperlink>
+    </w:p>
     <w:p/>
     <w:p>
       <w:r>
-        <w:t>Week 4</w:t>
-      </w:r>
-    </w:p>
-    <w:p>
-      <w:hyperlink r:id="rId51" w:history="1">
-        <w:r>
-          <w:rPr>
-            <w:rStyle w:val="Hyperlink"/>
-          </w:rPr>
-          <w:t>https://leetcode.com/problems/course-schedule/</w:t>
-        </w:r>
-      </w:hyperlink>
-      <w:r>
-        <w:t xml:space="preserve"> duplicate</w:t>
-      </w:r>
-    </w:p>
-    <w:p>
-      <w:hyperlink r:id="rId52" w:history="1">
-        <w:r>
-          <w:rPr>
-            <w:rStyle w:val="Hyperlink"/>
-          </w:rPr>
-          <w:t>https://leetcode.com/problems/implement-trie-prefix-tree/</w:t>
-        </w:r>
-      </w:hyperlink>
-      <w:r>
-        <w:t xml:space="preserve"> duplicate</w:t>
-      </w:r>
-    </w:p>
-    <w:p>
-      <w:hyperlink r:id="rId53" w:history="1">
-        <w:r>
-          <w:rPr>
-            <w:rStyle w:val="Hyperlink"/>
-          </w:rPr>
-          <w:t>https://leetcode.com/problems/coin-change/</w:t>
-        </w:r>
-      </w:hyperlink>
-      <w:r>
-        <w:t xml:space="preserve"> duplicate</w:t>
-      </w:r>
-    </w:p>
-    <w:p>
-      <w:hyperlink r:id="rId54" w:history="1">
-        <w:r>
-          <w:rPr>
-            <w:rStyle w:val="Hyperlink"/>
-          </w:rPr>
-          <w:t>https://leetcode.com/problems/product-of-array-except-self/</w:t>
-        </w:r>
-      </w:hyperlink>
-      <w:r>
-        <w:t xml:space="preserve"> duplicate</w:t>
-      </w:r>
-    </w:p>
-    <w:p>
-      <w:hyperlink r:id="rId55" w:history="1">
-        <w:r>
-          <w:rPr>
-            <w:rStyle w:val="Hyperlink"/>
-          </w:rPr>
-          <w:t>https://leetcode.com/problems/min-stack/</w:t>
+        <w:t>Week 6</w:t>
+      </w:r>
+    </w:p>
+    <w:p>
+      <w:hyperlink r:id="rId60" w:history="1">
+        <w:r>
+          <w:rPr>
+            <w:rStyle w:val="Hyperlink"/>
+          </w:rPr>
+          <w:t>https://leetcode.com/problems/word-break/</w:t>
+        </w:r>
+      </w:hyperlink>
+      <w:r>
+        <w:t xml:space="preserve"> duplicate</w:t>
+      </w:r>
+    </w:p>
+    <w:p>
+      <w:hyperlink r:id="rId61" w:history="1">
+        <w:r>
+          <w:rPr>
+            <w:rStyle w:val="Hyperlink"/>
+          </w:rPr>
+          <w:t>https://leetcode.com/problems/partition-equal-subset-sum/</w:t>
         </w:r>
       </w:hyperlink>
       <w:r>
@@ -753,28 +830,122 @@
       </w:r>
     </w:p>
     <w:p>
-      <w:hyperlink r:id="rId56" w:history="1">
-        <w:r>
-          <w:rPr>
-            <w:rStyle w:val="Hyperlink"/>
-          </w:rPr>
-          <w:t>https://leetcode.com/problems/rotting-oranges/</w:t>
-        </w:r>
-      </w:hyperlink>
+      <w:hyperlink r:id="rId62" w:history="1">
+        <w:r>
+          <w:rPr>
+            <w:rStyle w:val="Hyperlink"/>
+          </w:rPr>
+          <w:t>https://leetcode.com/problems/string-to-integer-atoi/</w:t>
+        </w:r>
+      </w:hyperlink>
+      <w:r>
+        <w:t xml:space="preserve"> </w:t>
+      </w:r>
+    </w:p>
+    <w:p>
+      <w:hyperlink r:id="rId63" w:history="1">
+        <w:r>
+          <w:rPr>
+            <w:rStyle w:val="Hyperlink"/>
+          </w:rPr>
+          <w:t>https://leetcode.com/problems/spiral-matrix/</w:t>
+        </w:r>
+      </w:hyperlink>
+      <w:r>
+        <w:t xml:space="preserve">  duplicate</w:t>
+      </w:r>
+    </w:p>
+    <w:p>
+      <w:hyperlink r:id="rId64" w:history="1">
+        <w:r>
+          <w:rPr>
+            <w:rStyle w:val="Hyperlink"/>
+          </w:rPr>
+          <w:t>https://leetcode.com/problems/binary-tree-right-side-view/</w:t>
+        </w:r>
+      </w:hyperlink>
+      <w:r>
+        <w:t xml:space="preserve"> </w:t>
+      </w:r>
+    </w:p>
+    <w:p>
+      <w:hyperlink r:id="rId65" w:history="1">
+        <w:r>
+          <w:rPr>
+            <w:rStyle w:val="Hyperlink"/>
+          </w:rPr>
+          <w:t>https://leetcode.com/problems/longest-palindromic-substring/</w:t>
+        </w:r>
+      </w:hyperlink>
+      <w:r>
+        <w:t xml:space="preserve"> duplicate</w:t>
+      </w:r>
+    </w:p>
+    <w:p>
+      <w:hyperlink r:id="rId66" w:history="1">
+        <w:r>
+          <w:rPr>
+            <w:rStyle w:val="Hyperlink"/>
+          </w:rPr>
+          <w:t>https://leetcode.com/problems/unique-paths/</w:t>
+        </w:r>
+      </w:hyperlink>
+      <w:r>
+        <w:t xml:space="preserve"> duplicate</w:t>
+      </w:r>
+    </w:p>
+    <w:p>
+      <w:hyperlink r:id="rId67" w:history="1">
+        <w:r>
+          <w:rPr>
+            <w:rStyle w:val="Hyperlink"/>
+          </w:rPr>
+          <w:t>https://leetcode.com/problems/construct-binary-tree-from-preorder-and-inorder-traversal/</w:t>
+        </w:r>
+      </w:hyperlink>
+      <w:r>
+        <w:t xml:space="preserve"> duplicate</w:t>
+      </w:r>
     </w:p>
     <w:p/>
     <w:p>
       <w:r>
-        <w:t>Week 5</w:t>
-      </w:r>
-    </w:p>
-    <w:p>
-      <w:hyperlink r:id="rId57" w:history="1">
-        <w:r>
-          <w:rPr>
-            <w:rStyle w:val="Hyperlink"/>
-          </w:rPr>
-          <w:t>https://leetcode.com/problems/combination-sum/</w:t>
+        <w:t>Week 7</w:t>
+      </w:r>
+    </w:p>
+    <w:p>
+      <w:hyperlink r:id="rId68" w:history="1">
+        <w:r>
+          <w:rPr>
+            <w:rStyle w:val="Hyperlink"/>
+          </w:rPr>
+          <w:t>https://leetcode.com/problems/container-with-most-water/</w:t>
+        </w:r>
+      </w:hyperlink>
+      <w:r>
+        <w:t xml:space="preserve"> duplicate</w:t>
+      </w:r>
+    </w:p>
+    <w:p>
+      <w:hyperlink r:id="rId69" w:history="1">
+        <w:r>
+          <w:rPr>
+            <w:rStyle w:val="Hyperlink"/>
+          </w:rPr>
+          <w:t>https://leetcode.com/problems/word-search/</w:t>
+        </w:r>
+      </w:hyperlink>
+      <w:r>
+        <w:t xml:space="preserve"> duplicate</w:t>
+      </w:r>
+    </w:p>
+    <w:p>
+      <w:hyperlink r:id="rId70" w:history="1">
+        <w:r>
+          <w:rPr>
+            <w:rStyle w:val="Hyperlink"/>
+          </w:rPr>
+          <w:t>https://leetcode.com/problems/find-all-anagrams-in-a-string/</w:t>
         </w:r>
       </w:hyperlink>
       <w:r>
@@ -782,25 +953,12 @@
       </w:r>
     </w:p>
     <w:p>
-      <w:hyperlink r:id="rId58" w:history="1">
-        <w:r>
-          <w:rPr>
-            <w:rStyle w:val="Hyperlink"/>
-          </w:rPr>
-          <w:t>https://leetcode.com/problems/merge-intervals/</w:t>
-        </w:r>
-      </w:hyperlink>
-      <w:r>
-        <w:t xml:space="preserve"> duplicate</w:t>
-      </w:r>
-    </w:p>
-    <w:p>
-      <w:hyperlink r:id="rId59" w:history="1">
-        <w:r>
-          <w:rPr>
-            <w:rStyle w:val="Hyperlink"/>
-          </w:rPr>
-          <w:t>https://leetcode.com/problems/time-based-key-value-store/</w:t>
+      <w:hyperlink r:id="rId71" w:history="1">
+        <w:r>
+          <w:rPr>
+            <w:rStyle w:val="Hyperlink"/>
+          </w:rPr>
+          <w:t>https://leetcode.com/problems/minimum-height-trees/</w:t>
         </w:r>
       </w:hyperlink>
       <w:r>
@@ -808,348 +966,159 @@
       </w:r>
     </w:p>
     <w:p>
-      <w:hyperlink r:id="rId60" w:history="1">
-        <w:r>
-          <w:rPr>
-            <w:rStyle w:val="Hyperlink"/>
-          </w:rPr>
-          <w:t>https://leetcode.com/problems/accounts-merge/</w:t>
-        </w:r>
-      </w:hyperlink>
-    </w:p>
-    <w:p>
-      <w:hyperlink r:id="rId61" w:history="1">
-        <w:r>
-          <w:rPr>
-            <w:rStyle w:val="Hyperlink"/>
-          </w:rPr>
-          <w:t>https://leetcode.com/problems/sort-colors/</w:t>
-        </w:r>
-      </w:hyperlink>
+      <w:hyperlink r:id="rId72" w:history="1">
+        <w:r>
+          <w:rPr>
+            <w:rStyle w:val="Hyperlink"/>
+          </w:rPr>
+          <w:t>https://leetcode.com/problems/task-scheduler/</w:t>
+        </w:r>
+      </w:hyperlink>
+      <w:r>
+        <w:t xml:space="preserve"> </w:t>
+      </w:r>
     </w:p>
     <w:p/>
     <w:p>
       <w:r>
+        <w:t>Week 8</w:t>
+      </w:r>
+    </w:p>
+    <w:p>
+      <w:hyperlink r:id="rId73" w:history="1">
+        <w:r>
+          <w:rPr>
+            <w:rStyle w:val="Hyperlink"/>
+          </w:rPr>
+          <w:t>https://leetcode.com/problems/kth-smallest-element-in-a-bst/</w:t>
+        </w:r>
+      </w:hyperlink>
+      <w:r>
+        <w:t xml:space="preserve"> duplicate</w:t>
+      </w:r>
+    </w:p>
+    <w:p>
+      <w:hyperlink r:id="rId74" w:history="1">
+        <w:r>
+          <w:rPr>
+            <w:rStyle w:val="Hyperlink"/>
+          </w:rPr>
+          <w:t>https://leetcode.com/problems/minimum-window-substring/</w:t>
+        </w:r>
+      </w:hyperlink>
+      <w:r>
+        <w:t xml:space="preserve"> duplicate</w:t>
+      </w:r>
+    </w:p>
+    <w:p>
+      <w:hyperlink r:id="rId75" w:history="1">
+        <w:r>
+          <w:rPr>
+            <w:rStyle w:val="Hyperlink"/>
+          </w:rPr>
+          <w:t>https://leetcode.com/problems/serialize-and-deserialize-binary-tree/</w:t>
+        </w:r>
+      </w:hyperlink>
+      <w:r>
+        <w:t xml:space="preserve"> duplicate</w:t>
+      </w:r>
+    </w:p>
+    <w:p>
+      <w:hyperlink r:id="rId76" w:history="1">
+        <w:r>
+          <w:rPr>
+            <w:rStyle w:val="Hyperlink"/>
+          </w:rPr>
+          <w:t>https://leetcode.com/problems/basic-calculator/</w:t>
+        </w:r>
+      </w:hyperlink>
+    </w:p>
+    <w:p>
+      <w:hyperlink r:id="rId77" w:history="1">
+        <w:r>
+          <w:rPr>
+            <w:rStyle w:val="Hyperlink"/>
+          </w:rPr>
+          <w:t>https://leetcode.com/problems/maximum-profit-in-job-scheduling/</w:t>
+        </w:r>
+      </w:hyperlink>
+      <w:r>
+        <w:t xml:space="preserve"> </w:t>
+      </w:r>
+    </w:p>
+    <w:p>
+      <w:hyperlink r:id="rId78" w:history="1">
+        <w:r>
+          <w:rPr>
+            <w:rStyle w:val="Hyperlink"/>
+          </w:rPr>
+          <w:t>https://leetcode.com/problems/merge-k-sorted-lists/</w:t>
+        </w:r>
+      </w:hyperlink>
+      <w:r>
+        <w:t xml:space="preserve"> duplicate</w:t>
+      </w:r>
+    </w:p>
+    <w:p>
+      <w:hyperlink r:id="rId79" w:history="1">
+        <w:r>
+          <w:rPr>
+            <w:rStyle w:val="Hyperlink"/>
+          </w:rPr>
+          <w:t>https://leetcode.com/problems/largest-rectangle-in-histogram/</w:t>
+        </w:r>
+      </w:hyperlink>
+      <w:r>
+        <w:t xml:space="preserve"> </w:t>
+      </w:r>
+    </w:p>
+    <w:p/>
+    <w:p>
+      <w:r>
+        <w:t>what to study based on time left</w:t>
+      </w:r>
+    </w:p>
+    <w:p>
+      <w:hyperlink r:id="rId80" w:history="1">
+        <w:r>
+          <w:rPr>
+            <w:rStyle w:val="Hyperlink"/>
+          </w:rPr>
+          <w:t>https://www.techinterviewhandbook.org/coding-interview-study-plan/</w:t>
+        </w:r>
+      </w:hyperlink>
+    </w:p>
+    <w:p/>
+    <w:p>
+      <w:r>
+        <w:t xml:space="preserve">save completed problems to </w:t>
+      </w:r>
+      <w:r>
+        <w:t>repo at</w:t>
+      </w:r>
+    </w:p>
+    <w:p>
+      <w:r>
+        <w:t>D:\PlBorgPrograms\Code\LeetCode-Problems\LeetCode-Problems</w:t>
+      </w:r>
+      <w:r>
+        <w:t xml:space="preserve"> </w:t>
+      </w:r>
+    </w:p>
+    <w:p/>
+    <w:p>
+      <w:r>
         <w:lastRenderedPageBreak/>
-        <w:t>Week 6</w:t>
-      </w:r>
-    </w:p>
-    <w:p>
-      <w:hyperlink r:id="rId62" w:history="1">
-        <w:r>
-          <w:rPr>
-            <w:rStyle w:val="Hyperlink"/>
-          </w:rPr>
-          <w:t>https://leetcode.com/problems/word-break/</w:t>
-        </w:r>
-      </w:hyperlink>
-      <w:r>
-        <w:t xml:space="preserve"> duplicate</w:t>
-      </w:r>
-    </w:p>
-    <w:p>
-      <w:hyperlink r:id="rId63" w:history="1">
-        <w:r>
-          <w:rPr>
-            <w:rStyle w:val="Hyperlink"/>
-          </w:rPr>
-          <w:t>https://leetcode.com/problems/partition-equal-subset-sum/</w:t>
-        </w:r>
-      </w:hyperlink>
-      <w:r>
-        <w:t xml:space="preserve"> </w:t>
-      </w:r>
-    </w:p>
-    <w:p>
-      <w:hyperlink r:id="rId64" w:history="1">
-        <w:r>
-          <w:rPr>
-            <w:rStyle w:val="Hyperlink"/>
-          </w:rPr>
-          <w:t>https://leetcode.com/problems/string-to-integer-atoi/</w:t>
-        </w:r>
-      </w:hyperlink>
-      <w:r>
-        <w:t xml:space="preserve"> </w:t>
-      </w:r>
-    </w:p>
-    <w:p>
-      <w:hyperlink r:id="rId65" w:history="1">
-        <w:r>
-          <w:rPr>
-            <w:rStyle w:val="Hyperlink"/>
-          </w:rPr>
-          <w:t>https://leetcode.com/problems/spiral-matrix/</w:t>
-        </w:r>
-      </w:hyperlink>
-      <w:r>
-        <w:t xml:space="preserve">  duplicate</w:t>
-      </w:r>
-    </w:p>
-    <w:p>
-      <w:hyperlink r:id="rId66" w:history="1">
-        <w:r>
-          <w:rPr>
-            <w:rStyle w:val="Hyperlink"/>
-          </w:rPr>
-          <w:t>https://leetcode.com/problems/binary-tree-right-side-view/</w:t>
-        </w:r>
-      </w:hyperlink>
-      <w:r>
-        <w:t xml:space="preserve"> </w:t>
-      </w:r>
-    </w:p>
-    <w:p>
-      <w:hyperlink r:id="rId67" w:history="1">
-        <w:r>
-          <w:rPr>
-            <w:rStyle w:val="Hyperlink"/>
-          </w:rPr>
-          <w:t>https://leetcode.com/problems/longest-palindromic-substring/</w:t>
-        </w:r>
-      </w:hyperlink>
-      <w:r>
-        <w:t xml:space="preserve"> duplicate</w:t>
-      </w:r>
-    </w:p>
-    <w:p>
-      <w:hyperlink r:id="rId68" w:history="1">
-        <w:r>
-          <w:rPr>
-            <w:rStyle w:val="Hyperlink"/>
-          </w:rPr>
-          <w:t>https://leetcode.com/problems/unique-paths/</w:t>
-        </w:r>
-      </w:hyperlink>
-      <w:r>
-        <w:t xml:space="preserve"> duplicate</w:t>
-      </w:r>
-    </w:p>
-    <w:p>
-      <w:hyperlink r:id="rId69" w:history="1">
-        <w:r>
-          <w:rPr>
-            <w:rStyle w:val="Hyperlink"/>
-          </w:rPr>
-          <w:t>https://leetcode.com/problems/construct-binary-tree-from-preorder-and-inorder-traversal/</w:t>
-        </w:r>
-      </w:hyperlink>
-      <w:r>
-        <w:t xml:space="preserve"> duplicate</w:t>
-      </w:r>
-    </w:p>
-    <w:p/>
-    <w:p>
-      <w:r>
-        <w:t>Week 7</w:t>
-      </w:r>
-    </w:p>
-    <w:p>
-      <w:hyperlink r:id="rId70" w:history="1">
-        <w:r>
-          <w:rPr>
-            <w:rStyle w:val="Hyperlink"/>
-          </w:rPr>
-          <w:t>https://leetcode.com/problems/container-with-most-water/</w:t>
-        </w:r>
-      </w:hyperlink>
-      <w:r>
-        <w:t xml:space="preserve"> duplicate</w:t>
-      </w:r>
-    </w:p>
-    <w:p>
-      <w:hyperlink r:id="rId71" w:history="1">
-        <w:r>
-          <w:rPr>
-            <w:rStyle w:val="Hyperlink"/>
-          </w:rPr>
-          <w:t>https://leetcode.com/problems/word-search/</w:t>
-        </w:r>
-      </w:hyperlink>
-      <w:r>
-        <w:t xml:space="preserve"> duplicate</w:t>
-      </w:r>
-    </w:p>
-    <w:p>
-      <w:hyperlink r:id="rId72" w:history="1">
-        <w:r>
-          <w:rPr>
-            <w:rStyle w:val="Hyperlink"/>
-          </w:rPr>
-          <w:t>https://leetcode.com/problems/find-all-anagrams-in-a-string/</w:t>
-        </w:r>
-      </w:hyperlink>
-      <w:r>
-        <w:t xml:space="preserve"> </w:t>
-      </w:r>
-    </w:p>
-    <w:p>
-      <w:hyperlink r:id="rId73" w:history="1">
-        <w:r>
-          <w:rPr>
-            <w:rStyle w:val="Hyperlink"/>
-          </w:rPr>
-          <w:t>https://leetcode.com/problems/minimum-height-trees/</w:t>
-        </w:r>
-      </w:hyperlink>
-      <w:r>
-        <w:t xml:space="preserve"> </w:t>
-      </w:r>
-    </w:p>
-    <w:p>
-      <w:hyperlink r:id="rId74" w:history="1">
-        <w:r>
-          <w:rPr>
-            <w:rStyle w:val="Hyperlink"/>
-          </w:rPr>
-          <w:t>https://leetcode.com/problems/task-scheduler/</w:t>
-        </w:r>
-      </w:hyperlink>
-      <w:r>
-        <w:t xml:space="preserve"> </w:t>
-      </w:r>
-    </w:p>
-    <w:p/>
-    <w:p>
-      <w:r>
-        <w:t>Week 8</w:t>
-      </w:r>
-    </w:p>
-    <w:p>
-      <w:hyperlink r:id="rId75" w:history="1">
-        <w:r>
-          <w:rPr>
-            <w:rStyle w:val="Hyperlink"/>
-          </w:rPr>
-          <w:t>https://leetcode.com/problems/kth-smallest-element-in-a-bst/</w:t>
-        </w:r>
-      </w:hyperlink>
-      <w:r>
-        <w:t xml:space="preserve"> duplicate</w:t>
-      </w:r>
-    </w:p>
-    <w:p>
-      <w:hyperlink r:id="rId76" w:history="1">
-        <w:r>
-          <w:rPr>
-            <w:rStyle w:val="Hyperlink"/>
-          </w:rPr>
-          <w:t>https://leetcode.com/problems/minimum-window-substring/</w:t>
-        </w:r>
-      </w:hyperlink>
-      <w:r>
-        <w:t xml:space="preserve"> duplicate</w:t>
-      </w:r>
-    </w:p>
-    <w:p>
-      <w:hyperlink r:id="rId77" w:history="1">
-        <w:r>
-          <w:rPr>
-            <w:rStyle w:val="Hyperlink"/>
-          </w:rPr>
-          <w:t>https://leetcode.com/problems/serialize-and-deserialize-binary-tree/</w:t>
-        </w:r>
-      </w:hyperlink>
-      <w:r>
-        <w:t xml:space="preserve"> duplicate</w:t>
-      </w:r>
-    </w:p>
-    <w:p>
-      <w:hyperlink r:id="rId78" w:history="1">
-        <w:r>
-          <w:rPr>
-            <w:rStyle w:val="Hyperlink"/>
-          </w:rPr>
-          <w:t>https://leetcode.com/problems/basic-calculator/</w:t>
-        </w:r>
-      </w:hyperlink>
-    </w:p>
-    <w:p>
-      <w:hyperlink r:id="rId79" w:history="1">
-        <w:r>
-          <w:rPr>
-            <w:rStyle w:val="Hyperlink"/>
-          </w:rPr>
-          <w:t>https://leetcode.com/problems/maximum-profit-in-job-scheduling/</w:t>
-        </w:r>
-      </w:hyperlink>
-      <w:r>
-        <w:t xml:space="preserve"> </w:t>
-      </w:r>
-    </w:p>
-    <w:p>
-      <w:hyperlink r:id="rId80" w:history="1">
-        <w:r>
-          <w:rPr>
-            <w:rStyle w:val="Hyperlink"/>
-          </w:rPr>
-          <w:t>https://leetcode.com/problems/merge-k-sorted-lists/</w:t>
-        </w:r>
-      </w:hyperlink>
-      <w:r>
-        <w:t xml:space="preserve"> duplicate</w:t>
+        <w:t>Reference</w:t>
+      </w:r>
+    </w:p>
+    <w:p>
+      <w:r>
+        <w:t>Binary search</w:t>
       </w:r>
     </w:p>
     <w:p>
       <w:hyperlink r:id="rId81" w:history="1">
-        <w:r>
-          <w:rPr>
-            <w:rStyle w:val="Hyperlink"/>
-          </w:rPr>
-          <w:t>https://leetcode.com/problems/largest-rectangle-in-histogram/</w:t>
-        </w:r>
-      </w:hyperlink>
-      <w:r>
-        <w:t xml:space="preserve"> </w:t>
-      </w:r>
-    </w:p>
-    <w:p/>
-    <w:p>
-      <w:r>
-        <w:t>what to study based on time left</w:t>
-      </w:r>
-    </w:p>
-    <w:p>
-      <w:hyperlink r:id="rId82" w:history="1">
-        <w:r>
-          <w:rPr>
-            <w:rStyle w:val="Hyperlink"/>
-          </w:rPr>
-          <w:t>https://www.techinterviewhandbook.org/coding-interview-study-plan/</w:t>
-        </w:r>
-      </w:hyperlink>
-    </w:p>
-    <w:p/>
-    <w:p>
-      <w:r>
-        <w:lastRenderedPageBreak/>
-        <w:t xml:space="preserve">save completed problems to </w:t>
-      </w:r>
-      <w:r>
-        <w:t>repo at</w:t>
-      </w:r>
-    </w:p>
-    <w:p>
-      <w:r>
-        <w:t>D:\PlBorgPrograms\Code\LeetCode-Problems\LeetCode-Problems</w:t>
-      </w:r>
-      <w:r>
-        <w:t xml:space="preserve"> </w:t>
-      </w:r>
-    </w:p>
-    <w:p/>
-    <w:p>
-      <w:r>
-        <w:t>Reference</w:t>
-      </w:r>
-    </w:p>
-    <w:p>
-      <w:r>
-        <w:t>Binary search</w:t>
-      </w:r>
-    </w:p>
-    <w:p>
-      <w:hyperlink r:id="rId83" w:history="1">
         <w:r>
           <w:rPr>
             <w:rStyle w:val="Hyperlink"/>

</xml_diff>

<commit_message>
Down to 10 in Blind 75
Down to 10 in Blind 75
</commit_message>
<xml_diff>
--- a/Interview prep.docx
+++ b/Interview prep.docx
@@ -67,7 +67,7 @@
         <w:t>1</w:t>
       </w:r>
       <w:r>
-        <w:t>5</w:t>
+        <w:t>3</w:t>
       </w:r>
       <w:r>
         <w:t xml:space="preserve"> left</w:t>
@@ -105,7 +105,10 @@
         <w:t>Tree</w:t>
       </w:r>
       <w:r>
-        <w:t xml:space="preserve"> 12</w:t>
+        <w:t xml:space="preserve"> </w:t>
+      </w:r>
+      <w:r>
+        <w:t>9</w:t>
       </w:r>
     </w:p>
     <w:p>
@@ -114,7 +117,7 @@
           <w:rPr>
             <w:rStyle w:val="Hyperlink"/>
           </w:rPr>
-          <w:t>https://leetcode.com/problems/maximum-depth-of-binary-tree/</w:t>
+          <w:t>https://leetcode.com/problems/binary-tree-maximum-path-sum/</w:t>
         </w:r>
       </w:hyperlink>
     </w:p>
@@ -124,7 +127,7 @@
           <w:rPr>
             <w:rStyle w:val="Hyperlink"/>
           </w:rPr>
-          <w:t>https://leetcode.com/problems/same-tree/</w:t>
+          <w:t>https://leetcode.com/problems/binary-tree-level-order-traversal/</w:t>
         </w:r>
       </w:hyperlink>
     </w:p>
@@ -134,7 +137,7 @@
           <w:rPr>
             <w:rStyle w:val="Hyperlink"/>
           </w:rPr>
-          <w:t>https://leetcode.com/problems/invert-binary-tree/</w:t>
+          <w:t>https://leetcode.com/problems/serialize-and-deserialize-binary-tree/</w:t>
         </w:r>
       </w:hyperlink>
     </w:p>
@@ -144,7 +147,7 @@
           <w:rPr>
             <w:rStyle w:val="Hyperlink"/>
           </w:rPr>
-          <w:t>https://leetcode.com/problems/binary-tree-maximum-path-sum/</w:t>
+          <w:t>https://leetcode.com/problems/kth-smallest-element-in-a-bst/</w:t>
         </w:r>
       </w:hyperlink>
     </w:p>
@@ -154,7 +157,7 @@
           <w:rPr>
             <w:rStyle w:val="Hyperlink"/>
           </w:rPr>
-          <w:t>https://leetcode.com/problems/binary-tree-level-order-traversal/</w:t>
+          <w:t>https://leetcode.com/problems/lowest-common-ancestor-of-a-binary-search-tree/</w:t>
         </w:r>
       </w:hyperlink>
     </w:p>
@@ -164,7 +167,7 @@
           <w:rPr>
             <w:rStyle w:val="Hyperlink"/>
           </w:rPr>
-          <w:t>https://leetcode.com/problems/serialize-and-deserialize-binary-tree/</w:t>
+          <w:t>https://leetcode.com/problems/implement-trie-prefix-tree/</w:t>
         </w:r>
       </w:hyperlink>
     </w:p>
@@ -174,7 +177,7 @@
           <w:rPr>
             <w:rStyle w:val="Hyperlink"/>
           </w:rPr>
-          <w:t>https://leetcode.com/problems/kth-smallest-element-in-a-bst/</w:t>
+          <w:t>https://leetcode.com/problems/design-add-and-search-words-data-structure/</w:t>
         </w:r>
       </w:hyperlink>
     </w:p>
@@ -184,7 +187,7 @@
           <w:rPr>
             <w:rStyle w:val="Hyperlink"/>
           </w:rPr>
-          <w:t>https://leetcode.com/problems/lowest-common-ancestor-of-a-binary-search-tree/</w:t>
+          <w:t>https://leetcode.com/problems/word-search-ii/</w:t>
         </w:r>
       </w:hyperlink>
     </w:p>
@@ -194,9 +197,17 @@
           <w:rPr>
             <w:rStyle w:val="Hyperlink"/>
           </w:rPr>
-          <w:t>https://leetcode.com/problems/implement-trie-prefix-tree/</w:t>
-        </w:r>
-      </w:hyperlink>
+          <w:t>https://leetcode.com/problems/construct-binary-tree-from-preorder-and-inorder-traversal/</w:t>
+        </w:r>
+      </w:hyperlink>
+    </w:p>
+    <w:p>
+      <w:r>
+        <w:t>Heap</w:t>
+      </w:r>
+      <w:r>
+        <w:t xml:space="preserve"> 2</w:t>
+      </w:r>
     </w:p>
     <w:p>
       <w:hyperlink r:id="rId17" w:history="1">
@@ -204,7 +215,7 @@
           <w:rPr>
             <w:rStyle w:val="Hyperlink"/>
           </w:rPr>
-          <w:t>https://leetcode.com/problems/design-add-and-search-words-data-structure/</w:t>
+          <w:t>https://leetcode.com/problems/top-k-frequent-elements/</w:t>
         </w:r>
       </w:hyperlink>
     </w:p>
@@ -214,9 +225,15 @@
           <w:rPr>
             <w:rStyle w:val="Hyperlink"/>
           </w:rPr>
-          <w:t>https://leetcode.com/problems/word-search-ii/</w:t>
-        </w:r>
-      </w:hyperlink>
+          <w:t>https://leetcode.com/problems/find-median-from-data-stream/</w:t>
+        </w:r>
+      </w:hyperlink>
+    </w:p>
+    <w:p/>
+    <w:p>
+      <w:r>
+        <w:t>Go back to for better solutions:</w:t>
+      </w:r>
     </w:p>
     <w:p>
       <w:hyperlink r:id="rId19" w:history="1">
@@ -224,17 +241,9 @@
           <w:rPr>
             <w:rStyle w:val="Hyperlink"/>
           </w:rPr>
-          <w:t>https://leetcode.com/problems/construct-binary-tree-from-preorder-and-inorder-traversal/</w:t>
-        </w:r>
-      </w:hyperlink>
-    </w:p>
-    <w:p>
-      <w:r>
-        <w:t>Heap</w:t>
-      </w:r>
-      <w:r>
-        <w:t xml:space="preserve"> 2</w:t>
-      </w:r>
+          <w:t>https://leetcode.com/problems/pacific-atlantic-water-flow/solutions/</w:t>
+        </w:r>
+      </w:hyperlink>
     </w:p>
     <w:p>
       <w:hyperlink r:id="rId20" w:history="1">
@@ -242,9 +251,18 @@
           <w:rPr>
             <w:rStyle w:val="Hyperlink"/>
           </w:rPr>
-          <w:t>https://leetcode.com/problems/top-k-frequent-elements/</w:t>
-        </w:r>
-      </w:hyperlink>
+          <w:t>https://leetcode.com/problems/longest-repeating-character-replacement/</w:t>
+        </w:r>
+      </w:hyperlink>
+    </w:p>
+    <w:p/>
+    <w:p>
+      <w:r>
+        <w:t>Possibly go back; This one is already O(N)</w:t>
+      </w:r>
+      <w:r>
+        <w:t>. Maybe try a dual iterator approach.</w:t>
+      </w:r>
     </w:p>
     <w:p>
       <w:hyperlink r:id="rId21" w:history="1">
@@ -252,64 +270,18 @@
           <w:rPr>
             <w:rStyle w:val="Hyperlink"/>
           </w:rPr>
-          <w:t>https://leetcode.com/problems/find-median-from-data-stream/</w:t>
+          <w:t>https://leetcode.com/problems/valid-palindrome/submissions/</w:t>
         </w:r>
       </w:hyperlink>
     </w:p>
     <w:p/>
     <w:p>
       <w:r>
-        <w:lastRenderedPageBreak/>
-        <w:t>Go back to for better solutions:</w:t>
+        <w:t>Resources from lists:</w:t>
       </w:r>
     </w:p>
     <w:p>
       <w:hyperlink r:id="rId22" w:history="1">
-        <w:r>
-          <w:rPr>
-            <w:rStyle w:val="Hyperlink"/>
-          </w:rPr>
-          <w:t>https://leetcode.com/problems/pacific-atlantic-water-flow/solutions/</w:t>
-        </w:r>
-      </w:hyperlink>
-    </w:p>
-    <w:p>
-      <w:hyperlink r:id="rId23" w:history="1">
-        <w:r>
-          <w:rPr>
-            <w:rStyle w:val="Hyperlink"/>
-          </w:rPr>
-          <w:t>https://leetcode.com/problems/longest-repeating-character-replacement/</w:t>
-        </w:r>
-      </w:hyperlink>
-    </w:p>
-    <w:p/>
-    <w:p>
-      <w:r>
-        <w:t>Possibly go back; This one is already O(N)</w:t>
-      </w:r>
-      <w:r>
-        <w:t>. Maybe try a dual iterator approach.</w:t>
-      </w:r>
-    </w:p>
-    <w:p>
-      <w:hyperlink r:id="rId24" w:history="1">
-        <w:r>
-          <w:rPr>
-            <w:rStyle w:val="Hyperlink"/>
-          </w:rPr>
-          <w:t>https://leetcode.com/problems/valid-palindrome/submissions/</w:t>
-        </w:r>
-      </w:hyperlink>
-    </w:p>
-    <w:p/>
-    <w:p>
-      <w:r>
-        <w:t>Resources from lists:</w:t>
-      </w:r>
-    </w:p>
-    <w:p>
-      <w:hyperlink r:id="rId25" w:history="1">
         <w:r>
           <w:rPr>
             <w:rStyle w:val="Hyperlink"/>
@@ -328,23 +300,62 @@
       </w:r>
     </w:p>
     <w:p>
+      <w:hyperlink r:id="rId23" w:history="1">
+        <w:r>
+          <w:rPr>
+            <w:rStyle w:val="Hyperlink"/>
+          </w:rPr>
+          <w:t>https://www.techinterviewhandbook.org/grind75</w:t>
+        </w:r>
+      </w:hyperlink>
+    </w:p>
+    <w:p>
+      <w:r>
+        <w:t>Problems not caught in previous 2 lists: 26</w:t>
+      </w:r>
+    </w:p>
+    <w:p>
+      <w:r>
+        <w:t>Week 1</w:t>
+      </w:r>
+    </w:p>
+    <w:p>
+      <w:hyperlink r:id="rId24" w:history="1">
+        <w:r>
+          <w:rPr>
+            <w:rStyle w:val="Hyperlink"/>
+          </w:rPr>
+          <w:t>https://leetcode.com/problems/two-sum/</w:t>
+        </w:r>
+      </w:hyperlink>
+      <w:r>
+        <w:t xml:space="preserve"> duplicate</w:t>
+      </w:r>
+    </w:p>
+    <w:p>
+      <w:hyperlink r:id="rId25" w:history="1">
+        <w:r>
+          <w:rPr>
+            <w:rStyle w:val="Hyperlink"/>
+          </w:rPr>
+          <w:t>https://leetcode.com/problems/best-time-to-buy-and-sell-stock/</w:t>
+        </w:r>
+      </w:hyperlink>
+      <w:r>
+        <w:t xml:space="preserve"> duplicate</w:t>
+      </w:r>
+    </w:p>
+    <w:p>
       <w:hyperlink r:id="rId26" w:history="1">
         <w:r>
           <w:rPr>
             <w:rStyle w:val="Hyperlink"/>
           </w:rPr>
-          <w:t>https://www.techinterviewhandbook.org/grind75</w:t>
-        </w:r>
-      </w:hyperlink>
-    </w:p>
-    <w:p>
-      <w:r>
-        <w:t>Problems not caught in previous 2 lists: 26</w:t>
-      </w:r>
-    </w:p>
-    <w:p>
-      <w:r>
-        <w:t>Week 1</w:t>
+          <w:t>https://leetcode.com/problems/valid-palindrome/</w:t>
+        </w:r>
+      </w:hyperlink>
+      <w:r>
+        <w:t xml:space="preserve"> duplicate</w:t>
       </w:r>
     </w:p>
     <w:p>
@@ -353,7 +364,7 @@
           <w:rPr>
             <w:rStyle w:val="Hyperlink"/>
           </w:rPr>
-          <w:t>https://leetcode.com/problems/two-sum/</w:t>
+          <w:t>https://leetcode.com/problems/invert-binary-tree/</w:t>
         </w:r>
       </w:hyperlink>
       <w:r>
@@ -366,12 +377,9 @@
           <w:rPr>
             <w:rStyle w:val="Hyperlink"/>
           </w:rPr>
-          <w:t>https://leetcode.com/problems/best-time-to-buy-and-sell-stock/</w:t>
-        </w:r>
-      </w:hyperlink>
-      <w:r>
-        <w:t xml:space="preserve"> duplicate</w:t>
-      </w:r>
+          <w:t>https://leetcode.com/problems/binary-search/</w:t>
+        </w:r>
+      </w:hyperlink>
     </w:p>
     <w:p>
       <w:hyperlink r:id="rId29" w:history="1">
@@ -379,48 +387,12 @@
           <w:rPr>
             <w:rStyle w:val="Hyperlink"/>
           </w:rPr>
-          <w:t>https://leetcode.com/problems/valid-palindrome/</w:t>
-        </w:r>
-      </w:hyperlink>
-      <w:r>
-        <w:t xml:space="preserve"> duplicate</w:t>
-      </w:r>
+          <w:t>https://leetcode.com/problems/lowest-common-ancestor-of-a-binary-search-tree/</w:t>
+        </w:r>
+      </w:hyperlink>
     </w:p>
     <w:p>
       <w:hyperlink r:id="rId30" w:history="1">
-        <w:r>
-          <w:rPr>
-            <w:rStyle w:val="Hyperlink"/>
-          </w:rPr>
-          <w:t>https://leetcode.com/problems/invert-binary-tree/</w:t>
-        </w:r>
-      </w:hyperlink>
-      <w:r>
-        <w:t xml:space="preserve"> duplicate</w:t>
-      </w:r>
-    </w:p>
-    <w:p>
-      <w:hyperlink r:id="rId31" w:history="1">
-        <w:r>
-          <w:rPr>
-            <w:rStyle w:val="Hyperlink"/>
-          </w:rPr>
-          <w:t>https://leetcode.com/problems/binary-search/</w:t>
-        </w:r>
-      </w:hyperlink>
-    </w:p>
-    <w:p>
-      <w:hyperlink r:id="rId32" w:history="1">
-        <w:r>
-          <w:rPr>
-            <w:rStyle w:val="Hyperlink"/>
-          </w:rPr>
-          <w:t>https://leetcode.com/problems/lowest-common-ancestor-of-a-binary-search-tree/</w:t>
-        </w:r>
-      </w:hyperlink>
-    </w:p>
-    <w:p>
-      <w:hyperlink r:id="rId33" w:history="1">
         <w:r>
           <w:rPr>
             <w:rStyle w:val="Hyperlink"/>
@@ -443,6 +415,54 @@
       </w:r>
       <w:r>
         <w:tab/>
+      </w:r>
+    </w:p>
+    <w:p>
+      <w:pPr>
+        <w:tabs>
+          <w:tab w:val="left" w:pos="3204"/>
+        </w:tabs>
+      </w:pPr>
+      <w:hyperlink r:id="rId31" w:history="1">
+        <w:r>
+          <w:rPr>
+            <w:rStyle w:val="Hyperlink"/>
+          </w:rPr>
+          <w:t>https://leetcode.com/problems/first-bad-version/</w:t>
+        </w:r>
+      </w:hyperlink>
+    </w:p>
+    <w:p>
+      <w:pPr>
+        <w:tabs>
+          <w:tab w:val="left" w:pos="3204"/>
+        </w:tabs>
+      </w:pPr>
+      <w:hyperlink r:id="rId32" w:history="1">
+        <w:r>
+          <w:rPr>
+            <w:rStyle w:val="Hyperlink"/>
+          </w:rPr>
+          <w:t>https://leetcode.com/problems/ransom-note/</w:t>
+        </w:r>
+      </w:hyperlink>
+    </w:p>
+    <w:p>
+      <w:pPr>
+        <w:tabs>
+          <w:tab w:val="left" w:pos="3204"/>
+        </w:tabs>
+      </w:pPr>
+      <w:hyperlink r:id="rId33" w:history="1">
+        <w:r>
+          <w:rPr>
+            <w:rStyle w:val="Hyperlink"/>
+          </w:rPr>
+          <w:t>https://leetcode.com/problems/climbing-stairs/</w:t>
+        </w:r>
+      </w:hyperlink>
+      <w:r>
+        <w:t xml:space="preserve"> duplicate</w:t>
       </w:r>
     </w:p>
     <w:p>
@@ -456,55 +476,43 @@
           <w:rPr>
             <w:rStyle w:val="Hyperlink"/>
           </w:rPr>
-          <w:t>https://leetcode.com/problems/first-bad-version/</w:t>
-        </w:r>
-      </w:hyperlink>
-    </w:p>
-    <w:p>
-      <w:pPr>
-        <w:tabs>
-          <w:tab w:val="left" w:pos="3204"/>
-        </w:tabs>
-      </w:pPr>
+          <w:t>https://leetcode.com/problems/longest-palindrome/</w:t>
+        </w:r>
+      </w:hyperlink>
+      <w:r>
+        <w:t xml:space="preserve"> </w:t>
+      </w:r>
+    </w:p>
+    <w:p>
       <w:hyperlink r:id="rId35" w:history="1">
         <w:r>
           <w:rPr>
             <w:rStyle w:val="Hyperlink"/>
           </w:rPr>
-          <w:t>https://leetcode.com/problems/ransom-note/</w:t>
-        </w:r>
-      </w:hyperlink>
-    </w:p>
-    <w:p>
-      <w:pPr>
-        <w:tabs>
-          <w:tab w:val="left" w:pos="3204"/>
-        </w:tabs>
-      </w:pPr>
+          <w:t>https://leetcode.com/problems/reverse-linked-list/</w:t>
+        </w:r>
+      </w:hyperlink>
+      <w:r>
+        <w:t xml:space="preserve"> duplicate</w:t>
+      </w:r>
+    </w:p>
+    <w:p>
       <w:hyperlink r:id="rId36" w:history="1">
         <w:r>
           <w:rPr>
             <w:rStyle w:val="Hyperlink"/>
           </w:rPr>
-          <w:t>https://leetcode.com/problems/climbing-stairs/</w:t>
-        </w:r>
-      </w:hyperlink>
-      <w:r>
-        <w:t xml:space="preserve"> duplicate</w:t>
-      </w:r>
-    </w:p>
-    <w:p>
-      <w:pPr>
-        <w:tabs>
-          <w:tab w:val="left" w:pos="3204"/>
-        </w:tabs>
-      </w:pPr>
+          <w:t>https://leetcode.com/problems/diameter-of-binary-tree/</w:t>
+        </w:r>
+      </w:hyperlink>
+    </w:p>
+    <w:p>
       <w:hyperlink r:id="rId37" w:history="1">
         <w:r>
           <w:rPr>
             <w:rStyle w:val="Hyperlink"/>
           </w:rPr>
-          <w:t>https://leetcode.com/problems/longest-palindrome/</w:t>
+          <w:t>https://leetcode.com/problems/middle-of-the-linked-list/</w:t>
         </w:r>
       </w:hyperlink>
       <w:r>
@@ -517,11 +525,17 @@
           <w:rPr>
             <w:rStyle w:val="Hyperlink"/>
           </w:rPr>
-          <w:t>https://leetcode.com/problems/reverse-linked-list/</w:t>
-        </w:r>
-      </w:hyperlink>
-      <w:r>
-        <w:t xml:space="preserve"> duplicate</w:t>
+          <w:t>https://leetcode.com/problems/maximum-depth-of-binary-tree/</w:t>
+        </w:r>
+      </w:hyperlink>
+      <w:r>
+        <w:t xml:space="preserve"> </w:t>
+      </w:r>
+    </w:p>
+    <w:p/>
+    <w:p>
+      <w:r>
+        <w:t>Week 3</w:t>
       </w:r>
     </w:p>
     <w:p>
@@ -530,9 +544,12 @@
           <w:rPr>
             <w:rStyle w:val="Hyperlink"/>
           </w:rPr>
-          <w:t>https://leetcode.com/problems/diameter-of-binary-tree/</w:t>
-        </w:r>
-      </w:hyperlink>
+          <w:t>https://leetcode.com/problems/insert-interval/</w:t>
+        </w:r>
+      </w:hyperlink>
+      <w:r>
+        <w:t xml:space="preserve"> duplicate</w:t>
+      </w:r>
     </w:p>
     <w:p>
       <w:hyperlink r:id="rId40" w:history="1">
@@ -540,182 +557,244 @@
           <w:rPr>
             <w:rStyle w:val="Hyperlink"/>
           </w:rPr>
-          <w:t>https://leetcode.com/problems/middle-of-the-linked-list/</w:t>
+          <w:t>https://leetcode.com/problems/01-matrix/</w:t>
+        </w:r>
+      </w:hyperlink>
+    </w:p>
+    <w:p>
+      <w:hyperlink r:id="rId41" w:history="1">
+        <w:r>
+          <w:rPr>
+            <w:rStyle w:val="Hyperlink"/>
+          </w:rPr>
+          <w:t>https://leetcode.com/problems/k-closest-points-to-origin/</w:t>
+        </w:r>
+      </w:hyperlink>
+    </w:p>
+    <w:p>
+      <w:hyperlink r:id="rId42" w:history="1">
+        <w:r>
+          <w:rPr>
+            <w:rStyle w:val="Hyperlink"/>
+          </w:rPr>
+          <w:t>https://leetcode.com/problems/longest-substring-without-repeating-characters/</w:t>
+        </w:r>
+      </w:hyperlink>
+      <w:r>
+        <w:t xml:space="preserve"> duplicate</w:t>
+      </w:r>
+    </w:p>
+    <w:p>
+      <w:hyperlink r:id="rId43" w:history="1">
+        <w:r>
+          <w:rPr>
+            <w:rStyle w:val="Hyperlink"/>
+          </w:rPr>
+          <w:t>https://leetcode.com/problems/3sum/</w:t>
+        </w:r>
+      </w:hyperlink>
+      <w:r>
+        <w:t xml:space="preserve"> duplicate</w:t>
+      </w:r>
+    </w:p>
+    <w:p>
+      <w:hyperlink r:id="rId44" w:history="1">
+        <w:r>
+          <w:rPr>
+            <w:rStyle w:val="Hyperlink"/>
+          </w:rPr>
+          <w:t>https://leetcode.com/problems/clone-graph/submissions/</w:t>
+        </w:r>
+      </w:hyperlink>
+      <w:r>
+        <w:t xml:space="preserve"> duplicate</w:t>
+      </w:r>
+    </w:p>
+    <w:p>
+      <w:hyperlink r:id="rId45" w:history="1">
+        <w:r>
+          <w:rPr>
+            <w:rStyle w:val="Hyperlink"/>
+          </w:rPr>
+          <w:t>https://leetcode.com/problems/evaluate-reverse-polish-notation/</w:t>
         </w:r>
       </w:hyperlink>
       <w:r>
         <w:t xml:space="preserve"> </w:t>
       </w:r>
     </w:p>
-    <w:p>
-      <w:hyperlink r:id="rId41" w:history="1">
-        <w:r>
-          <w:rPr>
-            <w:rStyle w:val="Hyperlink"/>
-          </w:rPr>
-          <w:t>https://leetcode.com/problems/maximum-depth-of-binary-tree/</w:t>
+    <w:p/>
+    <w:p>
+      <w:r>
+        <w:t>Week 4</w:t>
+      </w:r>
+    </w:p>
+    <w:p>
+      <w:hyperlink r:id="rId46" w:history="1">
+        <w:r>
+          <w:rPr>
+            <w:rStyle w:val="Hyperlink"/>
+          </w:rPr>
+          <w:t>https://leetcode.com/problems/course-schedule/</w:t>
+        </w:r>
+      </w:hyperlink>
+      <w:r>
+        <w:t xml:space="preserve"> duplicate</w:t>
+      </w:r>
+    </w:p>
+    <w:p>
+      <w:hyperlink r:id="rId47" w:history="1">
+        <w:r>
+          <w:rPr>
+            <w:rStyle w:val="Hyperlink"/>
+          </w:rPr>
+          <w:t>https://leetcode.com/problems/implement-trie-prefix-tree/</w:t>
+        </w:r>
+      </w:hyperlink>
+      <w:r>
+        <w:t xml:space="preserve"> duplicate</w:t>
+      </w:r>
+    </w:p>
+    <w:p>
+      <w:hyperlink r:id="rId48" w:history="1">
+        <w:r>
+          <w:rPr>
+            <w:rStyle w:val="Hyperlink"/>
+          </w:rPr>
+          <w:t>https://leetcode.com/problems/coin-change/</w:t>
+        </w:r>
+      </w:hyperlink>
+      <w:r>
+        <w:t xml:space="preserve"> duplicate</w:t>
+      </w:r>
+    </w:p>
+    <w:p>
+      <w:hyperlink r:id="rId49" w:history="1">
+        <w:r>
+          <w:rPr>
+            <w:rStyle w:val="Hyperlink"/>
+          </w:rPr>
+          <w:t>https://leetcode.com/problems/product-of-array-except-self/</w:t>
+        </w:r>
+      </w:hyperlink>
+      <w:r>
+        <w:t xml:space="preserve"> duplicate</w:t>
+      </w:r>
+    </w:p>
+    <w:p>
+      <w:hyperlink r:id="rId50" w:history="1">
+        <w:r>
+          <w:rPr>
+            <w:rStyle w:val="Hyperlink"/>
+          </w:rPr>
+          <w:t>https://leetcode.com/problems/min-stack/</w:t>
         </w:r>
       </w:hyperlink>
       <w:r>
         <w:t xml:space="preserve"> </w:t>
       </w:r>
     </w:p>
+    <w:p>
+      <w:hyperlink r:id="rId51" w:history="1">
+        <w:r>
+          <w:rPr>
+            <w:rStyle w:val="Hyperlink"/>
+          </w:rPr>
+          <w:t>https://leetcode.com/problems/rotting-oranges/</w:t>
+        </w:r>
+      </w:hyperlink>
+    </w:p>
     <w:p/>
     <w:p>
       <w:r>
-        <w:t>Week 3</w:t>
-      </w:r>
-    </w:p>
-    <w:p>
-      <w:hyperlink r:id="rId42" w:history="1">
-        <w:r>
-          <w:rPr>
-            <w:rStyle w:val="Hyperlink"/>
-          </w:rPr>
-          <w:t>https://leetcode.com/problems/insert-interval/</w:t>
-        </w:r>
-      </w:hyperlink>
-      <w:r>
-        <w:t xml:space="preserve"> duplicate</w:t>
-      </w:r>
-    </w:p>
-    <w:p>
-      <w:hyperlink r:id="rId43" w:history="1">
-        <w:r>
-          <w:rPr>
-            <w:rStyle w:val="Hyperlink"/>
-          </w:rPr>
-          <w:t>https://leetcode.com/problems/01-matrix/</w:t>
-        </w:r>
-      </w:hyperlink>
-    </w:p>
-    <w:p>
-      <w:hyperlink r:id="rId44" w:history="1">
-        <w:r>
-          <w:rPr>
-            <w:rStyle w:val="Hyperlink"/>
-          </w:rPr>
-          <w:t>https://leetcode.com/problems/k-closest-points-to-origin/</w:t>
-        </w:r>
-      </w:hyperlink>
-    </w:p>
-    <w:p>
-      <w:hyperlink r:id="rId45" w:history="1">
-        <w:r>
-          <w:rPr>
-            <w:rStyle w:val="Hyperlink"/>
-          </w:rPr>
-          <w:t>https://leetcode.com/problems/longest-substring-without-repeating-characters/</w:t>
-        </w:r>
-      </w:hyperlink>
-      <w:r>
-        <w:t xml:space="preserve"> duplicate</w:t>
-      </w:r>
-    </w:p>
-    <w:p>
-      <w:hyperlink r:id="rId46" w:history="1">
-        <w:r>
-          <w:rPr>
-            <w:rStyle w:val="Hyperlink"/>
-          </w:rPr>
-          <w:t>https://leetcode.com/problems/3sum/</w:t>
-        </w:r>
-      </w:hyperlink>
-      <w:r>
-        <w:t xml:space="preserve"> duplicate</w:t>
-      </w:r>
-    </w:p>
-    <w:p>
-      <w:hyperlink r:id="rId47" w:history="1">
-        <w:r>
-          <w:rPr>
-            <w:rStyle w:val="Hyperlink"/>
-          </w:rPr>
-          <w:t>https://leetcode.com/problems/clone-graph/submissions/</w:t>
-        </w:r>
-      </w:hyperlink>
-      <w:r>
-        <w:t xml:space="preserve"> duplicate</w:t>
-      </w:r>
-    </w:p>
-    <w:p>
-      <w:hyperlink r:id="rId48" w:history="1">
-        <w:r>
-          <w:rPr>
-            <w:rStyle w:val="Hyperlink"/>
-          </w:rPr>
-          <w:t>https://leetcode.com/problems/evaluate-reverse-polish-notation/</w:t>
+        <w:t>Week 5</w:t>
+      </w:r>
+    </w:p>
+    <w:p>
+      <w:hyperlink r:id="rId52" w:history="1">
+        <w:r>
+          <w:rPr>
+            <w:rStyle w:val="Hyperlink"/>
+          </w:rPr>
+          <w:t>https://leetcode.com/problems/combination-sum/</w:t>
         </w:r>
       </w:hyperlink>
       <w:r>
         <w:t xml:space="preserve"> </w:t>
       </w:r>
     </w:p>
+    <w:p>
+      <w:hyperlink r:id="rId53" w:history="1">
+        <w:r>
+          <w:rPr>
+            <w:rStyle w:val="Hyperlink"/>
+          </w:rPr>
+          <w:t>https://leetcode.com/problems/merge-intervals/</w:t>
+        </w:r>
+      </w:hyperlink>
+      <w:r>
+        <w:t xml:space="preserve"> duplicate</w:t>
+      </w:r>
+    </w:p>
+    <w:p>
+      <w:hyperlink r:id="rId54" w:history="1">
+        <w:r>
+          <w:rPr>
+            <w:rStyle w:val="Hyperlink"/>
+          </w:rPr>
+          <w:t>https://leetcode.com/problems/time-based-key-value-store/</w:t>
+        </w:r>
+      </w:hyperlink>
+      <w:r>
+        <w:t xml:space="preserve"> </w:t>
+      </w:r>
+    </w:p>
+    <w:p>
+      <w:hyperlink r:id="rId55" w:history="1">
+        <w:r>
+          <w:rPr>
+            <w:rStyle w:val="Hyperlink"/>
+          </w:rPr>
+          <w:t>https://leetcode.com/problems/accounts-merge/</w:t>
+        </w:r>
+      </w:hyperlink>
+    </w:p>
+    <w:p>
+      <w:hyperlink r:id="rId56" w:history="1">
+        <w:r>
+          <w:rPr>
+            <w:rStyle w:val="Hyperlink"/>
+          </w:rPr>
+          <w:t>https://leetcode.com/problems/sort-colors/</w:t>
+        </w:r>
+      </w:hyperlink>
+    </w:p>
     <w:p/>
     <w:p>
       <w:r>
-        <w:t>Week 4</w:t>
-      </w:r>
-    </w:p>
-    <w:p>
-      <w:hyperlink r:id="rId49" w:history="1">
-        <w:r>
-          <w:rPr>
-            <w:rStyle w:val="Hyperlink"/>
-          </w:rPr>
-          <w:t>https://leetcode.com/problems/course-schedule/</w:t>
-        </w:r>
-      </w:hyperlink>
-      <w:r>
-        <w:t xml:space="preserve"> duplicate</w:t>
-      </w:r>
-    </w:p>
-    <w:p>
-      <w:hyperlink r:id="rId50" w:history="1">
-        <w:r>
-          <w:rPr>
-            <w:rStyle w:val="Hyperlink"/>
-          </w:rPr>
-          <w:t>https://leetcode.com/problems/implement-trie-prefix-tree/</w:t>
-        </w:r>
-      </w:hyperlink>
-      <w:r>
-        <w:t xml:space="preserve"> duplicate</w:t>
-      </w:r>
-    </w:p>
-    <w:p>
-      <w:hyperlink r:id="rId51" w:history="1">
-        <w:r>
-          <w:rPr>
-            <w:rStyle w:val="Hyperlink"/>
-          </w:rPr>
-          <w:t>https://leetcode.com/problems/coin-change/</w:t>
-        </w:r>
-      </w:hyperlink>
-      <w:r>
-        <w:t xml:space="preserve"> duplicate</w:t>
-      </w:r>
-    </w:p>
-    <w:p>
-      <w:hyperlink r:id="rId52" w:history="1">
-        <w:r>
-          <w:rPr>
-            <w:rStyle w:val="Hyperlink"/>
-          </w:rPr>
-          <w:t>https://leetcode.com/problems/product-of-array-except-self/</w:t>
-        </w:r>
-      </w:hyperlink>
-      <w:r>
-        <w:t xml:space="preserve"> duplicate</w:t>
-      </w:r>
-    </w:p>
-    <w:p>
-      <w:hyperlink r:id="rId53" w:history="1">
-        <w:r>
-          <w:rPr>
-            <w:rStyle w:val="Hyperlink"/>
-          </w:rPr>
-          <w:t>https://leetcode.com/problems/min-stack/</w:t>
+        <w:t>Week 6</w:t>
+      </w:r>
+    </w:p>
+    <w:p>
+      <w:hyperlink r:id="rId57" w:history="1">
+        <w:r>
+          <w:rPr>
+            <w:rStyle w:val="Hyperlink"/>
+          </w:rPr>
+          <w:t>https://leetcode.com/problems/word-break/</w:t>
+        </w:r>
+      </w:hyperlink>
+      <w:r>
+        <w:t xml:space="preserve"> duplicate</w:t>
+      </w:r>
+    </w:p>
+    <w:p>
+      <w:hyperlink r:id="rId58" w:history="1">
+        <w:r>
+          <w:rPr>
+            <w:rStyle w:val="Hyperlink"/>
+          </w:rPr>
+          <w:t>https://leetcode.com/problems/partition-equal-subset-sum/</w:t>
         </w:r>
       </w:hyperlink>
       <w:r>
@@ -723,28 +802,122 @@
       </w:r>
     </w:p>
     <w:p>
-      <w:hyperlink r:id="rId54" w:history="1">
-        <w:r>
-          <w:rPr>
-            <w:rStyle w:val="Hyperlink"/>
-          </w:rPr>
-          <w:t>https://leetcode.com/problems/rotting-oranges/</w:t>
-        </w:r>
-      </w:hyperlink>
+      <w:hyperlink r:id="rId59" w:history="1">
+        <w:r>
+          <w:rPr>
+            <w:rStyle w:val="Hyperlink"/>
+          </w:rPr>
+          <w:t>https://leetcode.com/problems/string-to-integer-atoi/</w:t>
+        </w:r>
+      </w:hyperlink>
+      <w:r>
+        <w:t xml:space="preserve"> </w:t>
+      </w:r>
+    </w:p>
+    <w:p>
+      <w:hyperlink r:id="rId60" w:history="1">
+        <w:r>
+          <w:rPr>
+            <w:rStyle w:val="Hyperlink"/>
+          </w:rPr>
+          <w:t>https://leetcode.com/problems/spiral-matrix/</w:t>
+        </w:r>
+      </w:hyperlink>
+      <w:r>
+        <w:t xml:space="preserve">  duplicate</w:t>
+      </w:r>
+    </w:p>
+    <w:p>
+      <w:hyperlink r:id="rId61" w:history="1">
+        <w:r>
+          <w:rPr>
+            <w:rStyle w:val="Hyperlink"/>
+          </w:rPr>
+          <w:t>https://leetcode.com/problems/binary-tree-right-side-view/</w:t>
+        </w:r>
+      </w:hyperlink>
+      <w:r>
+        <w:t xml:space="preserve"> </w:t>
+      </w:r>
+    </w:p>
+    <w:p>
+      <w:hyperlink r:id="rId62" w:history="1">
+        <w:r>
+          <w:rPr>
+            <w:rStyle w:val="Hyperlink"/>
+          </w:rPr>
+          <w:t>https://leetcode.com/problems/longest-palindromic-substring/</w:t>
+        </w:r>
+      </w:hyperlink>
+      <w:r>
+        <w:t xml:space="preserve"> duplicate</w:t>
+      </w:r>
+    </w:p>
+    <w:p>
+      <w:hyperlink r:id="rId63" w:history="1">
+        <w:r>
+          <w:rPr>
+            <w:rStyle w:val="Hyperlink"/>
+          </w:rPr>
+          <w:t>https://leetcode.com/problems/unique-paths/</w:t>
+        </w:r>
+      </w:hyperlink>
+      <w:r>
+        <w:t xml:space="preserve"> duplicate</w:t>
+      </w:r>
+    </w:p>
+    <w:p>
+      <w:hyperlink r:id="rId64" w:history="1">
+        <w:r>
+          <w:rPr>
+            <w:rStyle w:val="Hyperlink"/>
+          </w:rPr>
+          <w:t>https://leetcode.com/problems/construct-binary-tree-from-preorder-and-inorder-traversal/</w:t>
+        </w:r>
+      </w:hyperlink>
+      <w:r>
+        <w:t xml:space="preserve"> duplicate</w:t>
+      </w:r>
     </w:p>
     <w:p/>
     <w:p>
       <w:r>
-        <w:t>Week 5</w:t>
-      </w:r>
-    </w:p>
-    <w:p>
-      <w:hyperlink r:id="rId55" w:history="1">
-        <w:r>
-          <w:rPr>
-            <w:rStyle w:val="Hyperlink"/>
-          </w:rPr>
-          <w:t>https://leetcode.com/problems/combination-sum/</w:t>
+        <w:t>Week 7</w:t>
+      </w:r>
+    </w:p>
+    <w:p>
+      <w:hyperlink r:id="rId65" w:history="1">
+        <w:r>
+          <w:rPr>
+            <w:rStyle w:val="Hyperlink"/>
+          </w:rPr>
+          <w:t>https://leetcode.com/problems/container-with-most-water/</w:t>
+        </w:r>
+      </w:hyperlink>
+      <w:r>
+        <w:t xml:space="preserve"> duplicate</w:t>
+      </w:r>
+    </w:p>
+    <w:p>
+      <w:hyperlink r:id="rId66" w:history="1">
+        <w:r>
+          <w:rPr>
+            <w:rStyle w:val="Hyperlink"/>
+          </w:rPr>
+          <w:t>https://leetcode.com/problems/word-search/</w:t>
+        </w:r>
+      </w:hyperlink>
+      <w:r>
+        <w:t xml:space="preserve"> duplicate</w:t>
+      </w:r>
+    </w:p>
+    <w:p>
+      <w:hyperlink r:id="rId67" w:history="1">
+        <w:r>
+          <w:rPr>
+            <w:rStyle w:val="Hyperlink"/>
+          </w:rPr>
+          <w:t>https://leetcode.com/problems/find-all-anagrams-in-a-string/</w:t>
         </w:r>
       </w:hyperlink>
       <w:r>
@@ -752,25 +925,12 @@
       </w:r>
     </w:p>
     <w:p>
-      <w:hyperlink r:id="rId56" w:history="1">
-        <w:r>
-          <w:rPr>
-            <w:rStyle w:val="Hyperlink"/>
-          </w:rPr>
-          <w:t>https://leetcode.com/problems/merge-intervals/</w:t>
-        </w:r>
-      </w:hyperlink>
-      <w:r>
-        <w:t xml:space="preserve"> duplicate</w:t>
-      </w:r>
-    </w:p>
-    <w:p>
-      <w:hyperlink r:id="rId57" w:history="1">
-        <w:r>
-          <w:rPr>
-            <w:rStyle w:val="Hyperlink"/>
-          </w:rPr>
-          <w:t>https://leetcode.com/problems/time-based-key-value-store/</w:t>
+      <w:hyperlink r:id="rId68" w:history="1">
+        <w:r>
+          <w:rPr>
+            <w:rStyle w:val="Hyperlink"/>
+          </w:rPr>
+          <w:t>https://leetcode.com/problems/minimum-height-trees/</w:t>
         </w:r>
       </w:hyperlink>
       <w:r>
@@ -778,51 +938,80 @@
       </w:r>
     </w:p>
     <w:p>
-      <w:hyperlink r:id="rId58" w:history="1">
-        <w:r>
-          <w:rPr>
-            <w:rStyle w:val="Hyperlink"/>
-          </w:rPr>
-          <w:t>https://leetcode.com/problems/accounts-merge/</w:t>
-        </w:r>
-      </w:hyperlink>
-    </w:p>
-    <w:p>
-      <w:hyperlink r:id="rId59" w:history="1">
-        <w:r>
-          <w:rPr>
-            <w:rStyle w:val="Hyperlink"/>
-          </w:rPr>
-          <w:t>https://leetcode.com/problems/sort-colors/</w:t>
-        </w:r>
-      </w:hyperlink>
+      <w:hyperlink r:id="rId69" w:history="1">
+        <w:r>
+          <w:rPr>
+            <w:rStyle w:val="Hyperlink"/>
+          </w:rPr>
+          <w:t>https://leetcode.com/problems/task-scheduler/</w:t>
+        </w:r>
+      </w:hyperlink>
+      <w:r>
+        <w:t xml:space="preserve"> </w:t>
+      </w:r>
     </w:p>
     <w:p/>
     <w:p>
       <w:r>
-        <w:t>Week 6</w:t>
-      </w:r>
-    </w:p>
-    <w:p>
-      <w:hyperlink r:id="rId60" w:history="1">
-        <w:r>
-          <w:rPr>
-            <w:rStyle w:val="Hyperlink"/>
-          </w:rPr>
-          <w:t>https://leetcode.com/problems/word-break/</w:t>
-        </w:r>
-      </w:hyperlink>
-      <w:r>
-        <w:t xml:space="preserve"> duplicate</w:t>
-      </w:r>
-    </w:p>
-    <w:p>
-      <w:hyperlink r:id="rId61" w:history="1">
-        <w:r>
-          <w:rPr>
-            <w:rStyle w:val="Hyperlink"/>
-          </w:rPr>
-          <w:t>https://leetcode.com/problems/partition-equal-subset-sum/</w:t>
+        <w:t>Week 8</w:t>
+      </w:r>
+    </w:p>
+    <w:p>
+      <w:hyperlink r:id="rId70" w:history="1">
+        <w:r>
+          <w:rPr>
+            <w:rStyle w:val="Hyperlink"/>
+          </w:rPr>
+          <w:t>https://leetcode.com/problems/kth-smallest-element-in-a-bst/</w:t>
+        </w:r>
+      </w:hyperlink>
+      <w:r>
+        <w:t xml:space="preserve"> duplicate</w:t>
+      </w:r>
+    </w:p>
+    <w:p>
+      <w:hyperlink r:id="rId71" w:history="1">
+        <w:r>
+          <w:rPr>
+            <w:rStyle w:val="Hyperlink"/>
+          </w:rPr>
+          <w:t>https://leetcode.com/problems/minimum-window-substring/</w:t>
+        </w:r>
+      </w:hyperlink>
+      <w:r>
+        <w:t xml:space="preserve"> duplicate</w:t>
+      </w:r>
+    </w:p>
+    <w:p>
+      <w:hyperlink r:id="rId72" w:history="1">
+        <w:r>
+          <w:rPr>
+            <w:rStyle w:val="Hyperlink"/>
+          </w:rPr>
+          <w:t>https://leetcode.com/problems/serialize-and-deserialize-binary-tree/</w:t>
+        </w:r>
+      </w:hyperlink>
+      <w:r>
+        <w:t xml:space="preserve"> duplicate</w:t>
+      </w:r>
+    </w:p>
+    <w:p>
+      <w:hyperlink r:id="rId73" w:history="1">
+        <w:r>
+          <w:rPr>
+            <w:rStyle w:val="Hyperlink"/>
+          </w:rPr>
+          <w:t>https://leetcode.com/problems/basic-calculator/</w:t>
+        </w:r>
+      </w:hyperlink>
+    </w:p>
+    <w:p>
+      <w:hyperlink r:id="rId74" w:history="1">
+        <w:r>
+          <w:rPr>
+            <w:rStyle w:val="Hyperlink"/>
+          </w:rPr>
+          <w:t>https://leetcode.com/problems/maximum-profit-in-job-scheduling/</w:t>
         </w:r>
       </w:hyperlink>
       <w:r>
@@ -830,295 +1019,77 @@
       </w:r>
     </w:p>
     <w:p>
-      <w:hyperlink r:id="rId62" w:history="1">
-        <w:r>
-          <w:rPr>
-            <w:rStyle w:val="Hyperlink"/>
-          </w:rPr>
-          <w:t>https://leetcode.com/problems/string-to-integer-atoi/</w:t>
+      <w:hyperlink r:id="rId75" w:history="1">
+        <w:r>
+          <w:rPr>
+            <w:rStyle w:val="Hyperlink"/>
+          </w:rPr>
+          <w:t>https://leetcode.com/problems/merge-k-sorted-lists/</w:t>
+        </w:r>
+      </w:hyperlink>
+      <w:r>
+        <w:t xml:space="preserve"> duplicate</w:t>
+      </w:r>
+    </w:p>
+    <w:p>
+      <w:hyperlink r:id="rId76" w:history="1">
+        <w:r>
+          <w:rPr>
+            <w:rStyle w:val="Hyperlink"/>
+          </w:rPr>
+          <w:t>https://leetcode.com/problems/largest-rectangle-in-histogram/</w:t>
         </w:r>
       </w:hyperlink>
       <w:r>
         <w:t xml:space="preserve"> </w:t>
       </w:r>
     </w:p>
-    <w:p>
-      <w:hyperlink r:id="rId63" w:history="1">
-        <w:r>
-          <w:rPr>
-            <w:rStyle w:val="Hyperlink"/>
-          </w:rPr>
-          <w:t>https://leetcode.com/problems/spiral-matrix/</w:t>
-        </w:r>
-      </w:hyperlink>
-      <w:r>
-        <w:t xml:space="preserve">  duplicate</w:t>
-      </w:r>
-    </w:p>
-    <w:p>
-      <w:hyperlink r:id="rId64" w:history="1">
-        <w:r>
-          <w:rPr>
-            <w:rStyle w:val="Hyperlink"/>
-          </w:rPr>
-          <w:t>https://leetcode.com/problems/binary-tree-right-side-view/</w:t>
-        </w:r>
-      </w:hyperlink>
+    <w:p/>
+    <w:p>
+      <w:r>
+        <w:t>what to study based on time left</w:t>
+      </w:r>
+    </w:p>
+    <w:p>
+      <w:hyperlink r:id="rId77" w:history="1">
+        <w:r>
+          <w:rPr>
+            <w:rStyle w:val="Hyperlink"/>
+          </w:rPr>
+          <w:t>https://www.techinterviewhandbook.org/coding-interview-study-plan/</w:t>
+        </w:r>
+      </w:hyperlink>
+    </w:p>
+    <w:p/>
+    <w:p>
+      <w:r>
+        <w:t xml:space="preserve">save completed problems to </w:t>
+      </w:r>
+      <w:r>
+        <w:t>repo at</w:t>
+      </w:r>
+    </w:p>
+    <w:p>
+      <w:r>
+        <w:t>D:\PlBorgPrograms\Code\LeetCode-Problems\LeetCode-Problems</w:t>
+      </w:r>
       <w:r>
         <w:t xml:space="preserve"> </w:t>
       </w:r>
     </w:p>
-    <w:p>
-      <w:hyperlink r:id="rId65" w:history="1">
-        <w:r>
-          <w:rPr>
-            <w:rStyle w:val="Hyperlink"/>
-          </w:rPr>
-          <w:t>https://leetcode.com/problems/longest-palindromic-substring/</w:t>
-        </w:r>
-      </w:hyperlink>
-      <w:r>
-        <w:t xml:space="preserve"> duplicate</w:t>
-      </w:r>
-    </w:p>
-    <w:p>
-      <w:hyperlink r:id="rId66" w:history="1">
-        <w:r>
-          <w:rPr>
-            <w:rStyle w:val="Hyperlink"/>
-          </w:rPr>
-          <w:t>https://leetcode.com/problems/unique-paths/</w:t>
-        </w:r>
-      </w:hyperlink>
-      <w:r>
-        <w:t xml:space="preserve"> duplicate</w:t>
-      </w:r>
-    </w:p>
-    <w:p>
-      <w:hyperlink r:id="rId67" w:history="1">
-        <w:r>
-          <w:rPr>
-            <w:rStyle w:val="Hyperlink"/>
-          </w:rPr>
-          <w:t>https://leetcode.com/problems/construct-binary-tree-from-preorder-and-inorder-traversal/</w:t>
-        </w:r>
-      </w:hyperlink>
-      <w:r>
-        <w:t xml:space="preserve"> duplicate</w:t>
-      </w:r>
-    </w:p>
     <w:p/>
     <w:p>
       <w:r>
-        <w:t>Week 7</w:t>
-      </w:r>
-    </w:p>
-    <w:p>
-      <w:hyperlink r:id="rId68" w:history="1">
-        <w:r>
-          <w:rPr>
-            <w:rStyle w:val="Hyperlink"/>
-          </w:rPr>
-          <w:t>https://leetcode.com/problems/container-with-most-water/</w:t>
-        </w:r>
-      </w:hyperlink>
-      <w:r>
-        <w:t xml:space="preserve"> duplicate</w:t>
-      </w:r>
-    </w:p>
-    <w:p>
-      <w:hyperlink r:id="rId69" w:history="1">
-        <w:r>
-          <w:rPr>
-            <w:rStyle w:val="Hyperlink"/>
-          </w:rPr>
-          <w:t>https://leetcode.com/problems/word-search/</w:t>
-        </w:r>
-      </w:hyperlink>
-      <w:r>
-        <w:t xml:space="preserve"> duplicate</w:t>
-      </w:r>
-    </w:p>
-    <w:p>
-      <w:hyperlink r:id="rId70" w:history="1">
-        <w:r>
-          <w:rPr>
-            <w:rStyle w:val="Hyperlink"/>
-          </w:rPr>
-          <w:t>https://leetcode.com/problems/find-all-anagrams-in-a-string/</w:t>
-        </w:r>
-      </w:hyperlink>
-      <w:r>
-        <w:t xml:space="preserve"> </w:t>
-      </w:r>
-    </w:p>
-    <w:p>
-      <w:hyperlink r:id="rId71" w:history="1">
-        <w:r>
-          <w:rPr>
-            <w:rStyle w:val="Hyperlink"/>
-          </w:rPr>
-          <w:t>https://leetcode.com/problems/minimum-height-trees/</w:t>
-        </w:r>
-      </w:hyperlink>
-      <w:r>
-        <w:t xml:space="preserve"> </w:t>
-      </w:r>
-    </w:p>
-    <w:p>
-      <w:hyperlink r:id="rId72" w:history="1">
-        <w:r>
-          <w:rPr>
-            <w:rStyle w:val="Hyperlink"/>
-          </w:rPr>
-          <w:t>https://leetcode.com/problems/task-scheduler/</w:t>
-        </w:r>
-      </w:hyperlink>
-      <w:r>
-        <w:t xml:space="preserve"> </w:t>
-      </w:r>
-    </w:p>
-    <w:p/>
-    <w:p>
-      <w:r>
-        <w:t>Week 8</w:t>
-      </w:r>
-    </w:p>
-    <w:p>
-      <w:hyperlink r:id="rId73" w:history="1">
-        <w:r>
-          <w:rPr>
-            <w:rStyle w:val="Hyperlink"/>
-          </w:rPr>
-          <w:t>https://leetcode.com/problems/kth-smallest-element-in-a-bst/</w:t>
-        </w:r>
-      </w:hyperlink>
-      <w:r>
-        <w:t xml:space="preserve"> duplicate</w:t>
-      </w:r>
-    </w:p>
-    <w:p>
-      <w:hyperlink r:id="rId74" w:history="1">
-        <w:r>
-          <w:rPr>
-            <w:rStyle w:val="Hyperlink"/>
-          </w:rPr>
-          <w:t>https://leetcode.com/problems/minimum-window-substring/</w:t>
-        </w:r>
-      </w:hyperlink>
-      <w:r>
-        <w:t xml:space="preserve"> duplicate</w:t>
-      </w:r>
-    </w:p>
-    <w:p>
-      <w:hyperlink r:id="rId75" w:history="1">
-        <w:r>
-          <w:rPr>
-            <w:rStyle w:val="Hyperlink"/>
-          </w:rPr>
-          <w:t>https://leetcode.com/problems/serialize-and-deserialize-binary-tree/</w:t>
-        </w:r>
-      </w:hyperlink>
-      <w:r>
-        <w:t xml:space="preserve"> duplicate</w:t>
-      </w:r>
-    </w:p>
-    <w:p>
-      <w:hyperlink r:id="rId76" w:history="1">
-        <w:r>
-          <w:rPr>
-            <w:rStyle w:val="Hyperlink"/>
-          </w:rPr>
-          <w:t>https://leetcode.com/problems/basic-calculator/</w:t>
-        </w:r>
-      </w:hyperlink>
-    </w:p>
-    <w:p>
-      <w:hyperlink r:id="rId77" w:history="1">
-        <w:r>
-          <w:rPr>
-            <w:rStyle w:val="Hyperlink"/>
-          </w:rPr>
-          <w:t>https://leetcode.com/problems/maximum-profit-in-job-scheduling/</w:t>
-        </w:r>
-      </w:hyperlink>
-      <w:r>
-        <w:t xml:space="preserve"> </w:t>
+        <w:t>Reference</w:t>
+      </w:r>
+    </w:p>
+    <w:p>
+      <w:r>
+        <w:t>Binary search</w:t>
       </w:r>
     </w:p>
     <w:p>
       <w:hyperlink r:id="rId78" w:history="1">
-        <w:r>
-          <w:rPr>
-            <w:rStyle w:val="Hyperlink"/>
-          </w:rPr>
-          <w:t>https://leetcode.com/problems/merge-k-sorted-lists/</w:t>
-        </w:r>
-      </w:hyperlink>
-      <w:r>
-        <w:t xml:space="preserve"> duplicate</w:t>
-      </w:r>
-    </w:p>
-    <w:p>
-      <w:hyperlink r:id="rId79" w:history="1">
-        <w:r>
-          <w:rPr>
-            <w:rStyle w:val="Hyperlink"/>
-          </w:rPr>
-          <w:t>https://leetcode.com/problems/largest-rectangle-in-histogram/</w:t>
-        </w:r>
-      </w:hyperlink>
-      <w:r>
-        <w:t xml:space="preserve"> </w:t>
-      </w:r>
-    </w:p>
-    <w:p/>
-    <w:p>
-      <w:r>
-        <w:t>what to study based on time left</w:t>
-      </w:r>
-    </w:p>
-    <w:p>
-      <w:hyperlink r:id="rId80" w:history="1">
-        <w:r>
-          <w:rPr>
-            <w:rStyle w:val="Hyperlink"/>
-          </w:rPr>
-          <w:t>https://www.techinterviewhandbook.org/coding-interview-study-plan/</w:t>
-        </w:r>
-      </w:hyperlink>
-    </w:p>
-    <w:p/>
-    <w:p>
-      <w:r>
-        <w:t xml:space="preserve">save completed problems to </w:t>
-      </w:r>
-      <w:r>
-        <w:t>repo at</w:t>
-      </w:r>
-    </w:p>
-    <w:p>
-      <w:r>
-        <w:t>D:\PlBorgPrograms\Code\LeetCode-Problems\LeetCode-Problems</w:t>
-      </w:r>
-      <w:r>
-        <w:t xml:space="preserve"> </w:t>
-      </w:r>
-    </w:p>
-    <w:p/>
-    <w:p>
-      <w:r>
-        <w:lastRenderedPageBreak/>
-        <w:t>Reference</w:t>
-      </w:r>
-    </w:p>
-    <w:p>
-      <w:r>
-        <w:t>Binary search</w:t>
-      </w:r>
-    </w:p>
-    <w:p>
-      <w:hyperlink r:id="rId81" w:history="1">
         <w:r>
           <w:rPr>
             <w:rStyle w:val="Hyperlink"/>

</xml_diff>

<commit_message>
maximum Path Sum O(N)
</commit_message>
<xml_diff>
--- a/Interview prep.docx
+++ b/Interview prep.docx
@@ -105,7 +105,7 @@
         <w:t xml:space="preserve"> </w:t>
       </w:r>
       <w:r>
-        <w:t>6</w:t>
+        <w:t>5</w:t>
       </w:r>
     </w:p>
     <w:p>
@@ -114,7 +114,19 @@
           <w:rPr>
             <w:rStyle w:val="Hyperlink"/>
           </w:rPr>
-          <w:t>https://leetcode.com/problems/binary-tree-maximum-path-sum/</w:t>
+          <w:t>https://leetcode.com/problems/serialize-a</w:t>
+        </w:r>
+        <w:r>
+          <w:rPr>
+            <w:rStyle w:val="Hyperlink"/>
+          </w:rPr>
+          <w:t>n</w:t>
+        </w:r>
+        <w:r>
+          <w:rPr>
+            <w:rStyle w:val="Hyperlink"/>
+          </w:rPr>
+          <w:t>d-deserialize-binary-tree/</w:t>
         </w:r>
       </w:hyperlink>
     </w:p>
@@ -124,19 +136,7 @@
           <w:rPr>
             <w:rStyle w:val="Hyperlink"/>
           </w:rPr>
-          <w:t>https://leetcode.com/problems/serialize-a</w:t>
-        </w:r>
-        <w:r>
-          <w:rPr>
-            <w:rStyle w:val="Hyperlink"/>
-          </w:rPr>
-          <w:t>n</w:t>
-        </w:r>
-        <w:r>
-          <w:rPr>
-            <w:rStyle w:val="Hyperlink"/>
-          </w:rPr>
-          <w:t>d-deserialize-binary-tree/</w:t>
+          <w:t>https://leetcode.com/problems/implement-trie-prefix-tree/</w:t>
         </w:r>
       </w:hyperlink>
     </w:p>
@@ -146,7 +146,7 @@
           <w:rPr>
             <w:rStyle w:val="Hyperlink"/>
           </w:rPr>
-          <w:t>https://leetcode.com/problems/implement-trie-prefix-tree/</w:t>
+          <w:t>https://leetcode.com/problems/design-add-and-search-words-data-structure/</w:t>
         </w:r>
       </w:hyperlink>
     </w:p>
@@ -156,7 +156,7 @@
           <w:rPr>
             <w:rStyle w:val="Hyperlink"/>
           </w:rPr>
-          <w:t>https://leetcode.com/problems/design-add-and-search-words-data-structure/</w:t>
+          <w:t>https://leetcode.com/problems/word-search-ii/</w:t>
         </w:r>
       </w:hyperlink>
     </w:p>
@@ -166,9 +166,20 @@
           <w:rPr>
             <w:rStyle w:val="Hyperlink"/>
           </w:rPr>
-          <w:t>https://leetcode.com/problems/word-search-ii/</w:t>
-        </w:r>
-      </w:hyperlink>
+          <w:t>https://leetcode.com/problems/construct-binary-tree-from-preorder-and-inorder-traversal/</w:t>
+        </w:r>
+      </w:hyperlink>
+    </w:p>
+    <w:p>
+      <w:r>
+        <w:t>Heap</w:t>
+      </w:r>
+      <w:r>
+        <w:t xml:space="preserve"> </w:t>
+      </w:r>
+      <w:r>
+        <w:t>1</w:t>
+      </w:r>
     </w:p>
     <w:p>
       <w:hyperlink r:id="rId13" w:history="1">
@@ -176,19 +187,14 @@
           <w:rPr>
             <w:rStyle w:val="Hyperlink"/>
           </w:rPr>
-          <w:t>https://leetcode.com/problems/construct-binary-tree-from-preorder-and-inorder-traversal/</w:t>
-        </w:r>
-      </w:hyperlink>
-    </w:p>
-    <w:p>
-      <w:r>
-        <w:t>Heap</w:t>
-      </w:r>
-      <w:r>
-        <w:t xml:space="preserve"> </w:t>
-      </w:r>
-      <w:r>
-        <w:t>1</w:t>
+          <w:t>https://leetcode.com/problems/top-k-frequent-elements/</w:t>
+        </w:r>
+      </w:hyperlink>
+    </w:p>
+    <w:p/>
+    <w:p>
+      <w:r>
+        <w:t>Go back to for better solutions:</w:t>
       </w:r>
     </w:p>
     <w:p>
@@ -197,25 +203,28 @@
           <w:rPr>
             <w:rStyle w:val="Hyperlink"/>
           </w:rPr>
-          <w:t>https://leetcode.com/problems/top-k-frequent-elements/</w:t>
+          <w:t>https://leetcode.com/problems/pacific-atlantic-water-flow/solutions/</w:t>
+        </w:r>
+      </w:hyperlink>
+    </w:p>
+    <w:p>
+      <w:hyperlink r:id="rId15" w:history="1">
+        <w:r>
+          <w:rPr>
+            <w:rStyle w:val="Hyperlink"/>
+          </w:rPr>
+          <w:t>https://leetcode.com/problems/longest-repeating-character-replacement/</w:t>
         </w:r>
       </w:hyperlink>
     </w:p>
     <w:p/>
     <w:p>
       <w:r>
-        <w:t>Go back to for better solutions:</w:t>
-      </w:r>
-    </w:p>
-    <w:p>
-      <w:hyperlink r:id="rId15" w:history="1">
-        <w:r>
-          <w:rPr>
-            <w:rStyle w:val="Hyperlink"/>
-          </w:rPr>
-          <w:t>https://leetcode.com/problems/pacific-atlantic-water-flow/solutions/</w:t>
-        </w:r>
-      </w:hyperlink>
+        <w:t>Possibly go back; This one is already O(N)</w:t>
+      </w:r>
+      <w:r>
+        <w:t>. Maybe try a dual iterator approach.</w:t>
+      </w:r>
     </w:p>
     <w:p>
       <w:hyperlink r:id="rId16" w:history="1">
@@ -223,38 +232,18 @@
           <w:rPr>
             <w:rStyle w:val="Hyperlink"/>
           </w:rPr>
-          <w:t>https://leetcode.com/problems/longest-repeating-character-replacement/</w:t>
+          <w:t>https://leetcode.com/problems/valid-palindrome/submissions/</w:t>
         </w:r>
       </w:hyperlink>
     </w:p>
     <w:p/>
     <w:p>
       <w:r>
-        <w:t>Possibly go back; This one is already O(N)</w:t>
-      </w:r>
-      <w:r>
-        <w:t>. Maybe try a dual iterator approach.</w:t>
+        <w:t>Resources from lists:</w:t>
       </w:r>
     </w:p>
     <w:p>
       <w:hyperlink r:id="rId17" w:history="1">
-        <w:r>
-          <w:rPr>
-            <w:rStyle w:val="Hyperlink"/>
-          </w:rPr>
-          <w:t>https://leetcode.com/problems/valid-palindrome/submissions/</w:t>
-        </w:r>
-      </w:hyperlink>
-    </w:p>
-    <w:p/>
-    <w:p>
-      <w:r>
-        <w:lastRenderedPageBreak/>
-        <w:t>Resources from lists:</w:t>
-      </w:r>
-    </w:p>
-    <w:p>
-      <w:hyperlink r:id="rId18" w:history="1">
         <w:r>
           <w:rPr>
             <w:rStyle w:val="Hyperlink"/>
@@ -273,23 +262,36 @@
       </w:r>
     </w:p>
     <w:p>
+      <w:hyperlink r:id="rId18" w:history="1">
+        <w:r>
+          <w:rPr>
+            <w:rStyle w:val="Hyperlink"/>
+          </w:rPr>
+          <w:t>https://www.techinterviewhandbook.org/grind75</w:t>
+        </w:r>
+      </w:hyperlink>
+    </w:p>
+    <w:p>
+      <w:r>
+        <w:t>Problems not caught in previous 2 lists: 26</w:t>
+      </w:r>
+    </w:p>
+    <w:p>
+      <w:r>
+        <w:t>Week 1</w:t>
+      </w:r>
+    </w:p>
+    <w:p>
       <w:hyperlink r:id="rId19" w:history="1">
         <w:r>
           <w:rPr>
             <w:rStyle w:val="Hyperlink"/>
           </w:rPr>
-          <w:t>https://www.techinterviewhandbook.org/grind75</w:t>
-        </w:r>
-      </w:hyperlink>
-    </w:p>
-    <w:p>
-      <w:r>
-        <w:t>Problems not caught in previous 2 lists: 26</w:t>
-      </w:r>
-    </w:p>
-    <w:p>
-      <w:r>
-        <w:t>Week 1</w:t>
+          <w:t>https://leetcode.com/problems/two-sum/</w:t>
+        </w:r>
+      </w:hyperlink>
+      <w:r>
+        <w:t xml:space="preserve"> duplicate</w:t>
       </w:r>
     </w:p>
     <w:p>
@@ -298,7 +300,7 @@
           <w:rPr>
             <w:rStyle w:val="Hyperlink"/>
           </w:rPr>
-          <w:t>https://leetcode.com/problems/two-sum/</w:t>
+          <w:t>https://leetcode.com/problems/best-time-to-buy-and-sell-stock/</w:t>
         </w:r>
       </w:hyperlink>
       <w:r>
@@ -311,7 +313,7 @@
           <w:rPr>
             <w:rStyle w:val="Hyperlink"/>
           </w:rPr>
-          <w:t>https://leetcode.com/problems/best-time-to-buy-and-sell-stock/</w:t>
+          <w:t>https://leetcode.com/problems/valid-palindrome/</w:t>
         </w:r>
       </w:hyperlink>
       <w:r>
@@ -324,7 +326,7 @@
           <w:rPr>
             <w:rStyle w:val="Hyperlink"/>
           </w:rPr>
-          <w:t>https://leetcode.com/problems/valid-palindrome/</w:t>
+          <w:t>https://leetcode.com/problems/invert-binary-tree/</w:t>
         </w:r>
       </w:hyperlink>
       <w:r>
@@ -337,12 +339,9 @@
           <w:rPr>
             <w:rStyle w:val="Hyperlink"/>
           </w:rPr>
-          <w:t>https://leetcode.com/problems/invert-binary-tree/</w:t>
-        </w:r>
-      </w:hyperlink>
-      <w:r>
-        <w:t xml:space="preserve"> duplicate</w:t>
-      </w:r>
+          <w:t>https://leetcode.com/problems/binary-search/</w:t>
+        </w:r>
+      </w:hyperlink>
     </w:p>
     <w:p>
       <w:hyperlink r:id="rId24" w:history="1">
@@ -350,22 +349,12 @@
           <w:rPr>
             <w:rStyle w:val="Hyperlink"/>
           </w:rPr>
-          <w:t>https://leetcode.com/problems/binary-search/</w:t>
+          <w:t>https://leetcode.com/problems/lowest-common-ancestor-of-a-binary-search-tree/</w:t>
         </w:r>
       </w:hyperlink>
     </w:p>
     <w:p>
       <w:hyperlink r:id="rId25" w:history="1">
-        <w:r>
-          <w:rPr>
-            <w:rStyle w:val="Hyperlink"/>
-          </w:rPr>
-          <w:t>https://leetcode.com/problems/lowest-common-ancestor-of-a-binary-search-tree/</w:t>
-        </w:r>
-      </w:hyperlink>
-    </w:p>
-    <w:p>
-      <w:hyperlink r:id="rId26" w:history="1">
         <w:r>
           <w:rPr>
             <w:rStyle w:val="Hyperlink"/>
@@ -389,6 +378,21 @@
       <w:r>
         <w:tab/>
       </w:r>
+    </w:p>
+    <w:p>
+      <w:pPr>
+        <w:tabs>
+          <w:tab w:val="left" w:pos="3204"/>
+        </w:tabs>
+      </w:pPr>
+      <w:hyperlink r:id="rId26" w:history="1">
+        <w:r>
+          <w:rPr>
+            <w:rStyle w:val="Hyperlink"/>
+          </w:rPr>
+          <w:t>https://leetcode.com/problems/first-bad-version/</w:t>
+        </w:r>
+      </w:hyperlink>
     </w:p>
     <w:p>
       <w:pPr>
@@ -401,7 +405,7 @@
           <w:rPr>
             <w:rStyle w:val="Hyperlink"/>
           </w:rPr>
-          <w:t>https://leetcode.com/problems/first-bad-version/</w:t>
+          <w:t>https://leetcode.com/problems/ransom-note/</w:t>
         </w:r>
       </w:hyperlink>
     </w:p>
@@ -416,9 +420,12 @@
           <w:rPr>
             <w:rStyle w:val="Hyperlink"/>
           </w:rPr>
-          <w:t>https://leetcode.com/problems/ransom-note/</w:t>
-        </w:r>
-      </w:hyperlink>
+          <w:t>https://leetcode.com/problems/climbing-stairs/</w:t>
+        </w:r>
+      </w:hyperlink>
+      <w:r>
+        <w:t xml:space="preserve"> duplicate</w:t>
+      </w:r>
     </w:p>
     <w:p>
       <w:pPr>
@@ -431,29 +438,24 @@
           <w:rPr>
             <w:rStyle w:val="Hyperlink"/>
           </w:rPr>
-          <w:t>https://leetcode.com/problems/climbing-stairs/</w:t>
-        </w:r>
-      </w:hyperlink>
-      <w:r>
-        <w:t xml:space="preserve"> duplicate</w:t>
-      </w:r>
-    </w:p>
-    <w:p>
-      <w:pPr>
-        <w:tabs>
-          <w:tab w:val="left" w:pos="3204"/>
-        </w:tabs>
-      </w:pPr>
+          <w:t>https://leetcode.com/problems/longest-palindrome/</w:t>
+        </w:r>
+      </w:hyperlink>
+      <w:r>
+        <w:t xml:space="preserve"> </w:t>
+      </w:r>
+    </w:p>
+    <w:p>
       <w:hyperlink r:id="rId30" w:history="1">
         <w:r>
           <w:rPr>
             <w:rStyle w:val="Hyperlink"/>
           </w:rPr>
-          <w:t>https://leetcode.com/problems/longest-palindrome/</w:t>
-        </w:r>
-      </w:hyperlink>
-      <w:r>
-        <w:t xml:space="preserve"> </w:t>
+          <w:t>https://leetcode.com/problems/reverse-linked-list/</w:t>
+        </w:r>
+      </w:hyperlink>
+      <w:r>
+        <w:t xml:space="preserve"> duplicate</w:t>
       </w:r>
     </w:p>
     <w:p>
@@ -462,12 +464,9 @@
           <w:rPr>
             <w:rStyle w:val="Hyperlink"/>
           </w:rPr>
-          <w:t>https://leetcode.com/problems/reverse-linked-list/</w:t>
-        </w:r>
-      </w:hyperlink>
-      <w:r>
-        <w:t xml:space="preserve"> duplicate</w:t>
-      </w:r>
+          <w:t>https://leetcode.com/problems/diameter-of-binary-tree/</w:t>
+        </w:r>
+      </w:hyperlink>
     </w:p>
     <w:p>
       <w:hyperlink r:id="rId32" w:history="1">
@@ -475,9 +474,12 @@
           <w:rPr>
             <w:rStyle w:val="Hyperlink"/>
           </w:rPr>
-          <w:t>https://leetcode.com/problems/diameter-of-binary-tree/</w:t>
-        </w:r>
-      </w:hyperlink>
+          <w:t>https://leetcode.com/problems/middle-of-the-linked-list/</w:t>
+        </w:r>
+      </w:hyperlink>
+      <w:r>
+        <w:t xml:space="preserve"> </w:t>
+      </w:r>
     </w:p>
     <w:p>
       <w:hyperlink r:id="rId33" w:history="1">
@@ -485,11 +487,17 @@
           <w:rPr>
             <w:rStyle w:val="Hyperlink"/>
           </w:rPr>
-          <w:t>https://leetcode.com/problems/middle-of-the-linked-list/</w:t>
-        </w:r>
-      </w:hyperlink>
-      <w:r>
-        <w:t xml:space="preserve"> </w:t>
+          <w:t>https://leetcode.com/problems/maximum-depth-of-binary-tree/</w:t>
+        </w:r>
+      </w:hyperlink>
+      <w:r>
+        <w:t xml:space="preserve"> </w:t>
+      </w:r>
+    </w:p>
+    <w:p/>
+    <w:p>
+      <w:r>
+        <w:t>Week 3</w:t>
       </w:r>
     </w:p>
     <w:p>
@@ -498,7 +506,79 @@
           <w:rPr>
             <w:rStyle w:val="Hyperlink"/>
           </w:rPr>
-          <w:t>https://leetcode.com/problems/maximum-depth-of-binary-tree/</w:t>
+          <w:t>https://leetcode.com/problems/insert-interval/</w:t>
+        </w:r>
+      </w:hyperlink>
+      <w:r>
+        <w:t xml:space="preserve"> duplicate</w:t>
+      </w:r>
+    </w:p>
+    <w:p>
+      <w:hyperlink r:id="rId35" w:history="1">
+        <w:r>
+          <w:rPr>
+            <w:rStyle w:val="Hyperlink"/>
+          </w:rPr>
+          <w:t>https://leetcode.com/problems/01-matrix/</w:t>
+        </w:r>
+      </w:hyperlink>
+    </w:p>
+    <w:p>
+      <w:hyperlink r:id="rId36" w:history="1">
+        <w:r>
+          <w:rPr>
+            <w:rStyle w:val="Hyperlink"/>
+          </w:rPr>
+          <w:t>https://leetcode.com/problems/k-closest-points-to-origin/</w:t>
+        </w:r>
+      </w:hyperlink>
+    </w:p>
+    <w:p>
+      <w:hyperlink r:id="rId37" w:history="1">
+        <w:r>
+          <w:rPr>
+            <w:rStyle w:val="Hyperlink"/>
+          </w:rPr>
+          <w:t>https://leetcode.com/problems/longest-substring-without-repeating-characters/</w:t>
+        </w:r>
+      </w:hyperlink>
+      <w:r>
+        <w:t xml:space="preserve"> duplicate</w:t>
+      </w:r>
+    </w:p>
+    <w:p>
+      <w:hyperlink r:id="rId38" w:history="1">
+        <w:r>
+          <w:rPr>
+            <w:rStyle w:val="Hyperlink"/>
+          </w:rPr>
+          <w:t>https://leetcode.com/problems/3sum/</w:t>
+        </w:r>
+      </w:hyperlink>
+      <w:r>
+        <w:t xml:space="preserve"> duplicate</w:t>
+      </w:r>
+    </w:p>
+    <w:p>
+      <w:hyperlink r:id="rId39" w:history="1">
+        <w:r>
+          <w:rPr>
+            <w:rStyle w:val="Hyperlink"/>
+          </w:rPr>
+          <w:t>https://leetcode.com/problems/clone-graph/submissions/</w:t>
+        </w:r>
+      </w:hyperlink>
+      <w:r>
+        <w:t xml:space="preserve"> duplicate</w:t>
+      </w:r>
+    </w:p>
+    <w:p>
+      <w:hyperlink r:id="rId40" w:history="1">
+        <w:r>
+          <w:rPr>
+            <w:rStyle w:val="Hyperlink"/>
+          </w:rPr>
+          <w:t>https://leetcode.com/problems/evaluate-reverse-polish-notation/</w:t>
         </w:r>
       </w:hyperlink>
       <w:r>
@@ -508,79 +588,7 @@
     <w:p/>
     <w:p>
       <w:r>
-        <w:t>Week 3</w:t>
-      </w:r>
-    </w:p>
-    <w:p>
-      <w:hyperlink r:id="rId35" w:history="1">
-        <w:r>
-          <w:rPr>
-            <w:rStyle w:val="Hyperlink"/>
-          </w:rPr>
-          <w:t>https://leetcode.com/problems/insert-interval/</w:t>
-        </w:r>
-      </w:hyperlink>
-      <w:r>
-        <w:t xml:space="preserve"> duplicate</w:t>
-      </w:r>
-    </w:p>
-    <w:p>
-      <w:hyperlink r:id="rId36" w:history="1">
-        <w:r>
-          <w:rPr>
-            <w:rStyle w:val="Hyperlink"/>
-          </w:rPr>
-          <w:t>https://leetcode.com/problems/01-matrix/</w:t>
-        </w:r>
-      </w:hyperlink>
-    </w:p>
-    <w:p>
-      <w:hyperlink r:id="rId37" w:history="1">
-        <w:r>
-          <w:rPr>
-            <w:rStyle w:val="Hyperlink"/>
-          </w:rPr>
-          <w:t>https://leetcode.com/problems/k-closest-points-to-origin/</w:t>
-        </w:r>
-      </w:hyperlink>
-    </w:p>
-    <w:p>
-      <w:hyperlink r:id="rId38" w:history="1">
-        <w:r>
-          <w:rPr>
-            <w:rStyle w:val="Hyperlink"/>
-          </w:rPr>
-          <w:t>https://leetcode.com/problems/longest-substring-without-repeating-characters/</w:t>
-        </w:r>
-      </w:hyperlink>
-      <w:r>
-        <w:t xml:space="preserve"> duplicate</w:t>
-      </w:r>
-    </w:p>
-    <w:p>
-      <w:hyperlink r:id="rId39" w:history="1">
-        <w:r>
-          <w:rPr>
-            <w:rStyle w:val="Hyperlink"/>
-          </w:rPr>
-          <w:t>https://leetcode.com/problems/3sum/</w:t>
-        </w:r>
-      </w:hyperlink>
-      <w:r>
-        <w:t xml:space="preserve"> duplicate</w:t>
-      </w:r>
-    </w:p>
-    <w:p>
-      <w:hyperlink r:id="rId40" w:history="1">
-        <w:r>
-          <w:rPr>
-            <w:rStyle w:val="Hyperlink"/>
-          </w:rPr>
-          <w:t>https://leetcode.com/problems/clone-graph/submissions/</w:t>
-        </w:r>
-      </w:hyperlink>
-      <w:r>
-        <w:t xml:space="preserve"> duplicate</w:t>
+        <w:t>Week 4</w:t>
       </w:r>
     </w:p>
     <w:p>
@@ -589,82 +597,79 @@
           <w:rPr>
             <w:rStyle w:val="Hyperlink"/>
           </w:rPr>
-          <w:t>https://leetcode.com/problems/evaluate-reverse-polish-notation/</w:t>
-        </w:r>
-      </w:hyperlink>
-      <w:r>
-        <w:t xml:space="preserve"> </w:t>
-      </w:r>
+          <w:t>https://leetcode.com/problems/course-schedule/</w:t>
+        </w:r>
+      </w:hyperlink>
+      <w:r>
+        <w:t xml:space="preserve"> duplicate</w:t>
+      </w:r>
+    </w:p>
+    <w:p>
+      <w:hyperlink r:id="rId42" w:history="1">
+        <w:r>
+          <w:rPr>
+            <w:rStyle w:val="Hyperlink"/>
+          </w:rPr>
+          <w:t>https://leetcode.com/problems/implement-trie-prefix-tree/</w:t>
+        </w:r>
+      </w:hyperlink>
+      <w:r>
+        <w:t xml:space="preserve"> duplicate</w:t>
+      </w:r>
+    </w:p>
+    <w:p>
+      <w:hyperlink r:id="rId43" w:history="1">
+        <w:r>
+          <w:rPr>
+            <w:rStyle w:val="Hyperlink"/>
+          </w:rPr>
+          <w:t>https://leetcode.com/problems/coin-change/</w:t>
+        </w:r>
+      </w:hyperlink>
+      <w:r>
+        <w:t xml:space="preserve"> duplicate</w:t>
+      </w:r>
+    </w:p>
+    <w:p>
+      <w:hyperlink r:id="rId44" w:history="1">
+        <w:r>
+          <w:rPr>
+            <w:rStyle w:val="Hyperlink"/>
+          </w:rPr>
+          <w:t>https://leetcode.com/problems/product-of-array-except-self/</w:t>
+        </w:r>
+      </w:hyperlink>
+      <w:r>
+        <w:t xml:space="preserve"> duplicate</w:t>
+      </w:r>
+    </w:p>
+    <w:p>
+      <w:hyperlink r:id="rId45" w:history="1">
+        <w:r>
+          <w:rPr>
+            <w:rStyle w:val="Hyperlink"/>
+          </w:rPr>
+          <w:t>https://leetcode.com/problems/min-stack/</w:t>
+        </w:r>
+      </w:hyperlink>
+      <w:r>
+        <w:t xml:space="preserve"> </w:t>
+      </w:r>
+    </w:p>
+    <w:p>
+      <w:hyperlink r:id="rId46" w:history="1">
+        <w:r>
+          <w:rPr>
+            <w:rStyle w:val="Hyperlink"/>
+          </w:rPr>
+          <w:t>https://leetcode.com/problems/rotting-oranges/</w:t>
+        </w:r>
+      </w:hyperlink>
     </w:p>
     <w:p/>
     <w:p>
       <w:r>
-        <w:t>Week 4</w:t>
-      </w:r>
-    </w:p>
-    <w:p>
-      <w:hyperlink r:id="rId42" w:history="1">
-        <w:r>
-          <w:rPr>
-            <w:rStyle w:val="Hyperlink"/>
-          </w:rPr>
-          <w:t>https://leetcode.com/problems/course-schedule/</w:t>
-        </w:r>
-      </w:hyperlink>
-      <w:r>
-        <w:t xml:space="preserve"> duplicate</w:t>
-      </w:r>
-    </w:p>
-    <w:p>
-      <w:hyperlink r:id="rId43" w:history="1">
-        <w:r>
-          <w:rPr>
-            <w:rStyle w:val="Hyperlink"/>
-          </w:rPr>
-          <w:t>https://leetcode.com/problems/implement-trie-prefix-tree/</w:t>
-        </w:r>
-      </w:hyperlink>
-      <w:r>
-        <w:t xml:space="preserve"> duplicate</w:t>
-      </w:r>
-    </w:p>
-    <w:p>
-      <w:hyperlink r:id="rId44" w:history="1">
-        <w:r>
-          <w:rPr>
-            <w:rStyle w:val="Hyperlink"/>
-          </w:rPr>
-          <w:t>https://leetcode.com/problems/coin-change/</w:t>
-        </w:r>
-      </w:hyperlink>
-      <w:r>
-        <w:t xml:space="preserve"> duplicate</w:t>
-      </w:r>
-    </w:p>
-    <w:p>
-      <w:hyperlink r:id="rId45" w:history="1">
-        <w:r>
-          <w:rPr>
-            <w:rStyle w:val="Hyperlink"/>
-          </w:rPr>
-          <w:t>https://leetcode.com/problems/product-of-array-except-self/</w:t>
-        </w:r>
-      </w:hyperlink>
-      <w:r>
-        <w:t xml:space="preserve"> duplicate</w:t>
-      </w:r>
-    </w:p>
-    <w:p>
-      <w:hyperlink r:id="rId46" w:history="1">
-        <w:r>
-          <w:rPr>
-            <w:rStyle w:val="Hyperlink"/>
-          </w:rPr>
-          <w:t>https://leetcode.com/problems/min-stack/</w:t>
-        </w:r>
-      </w:hyperlink>
-      <w:r>
-        <w:t xml:space="preserve"> </w:t>
+        <w:t>Week 5</w:t>
       </w:r>
     </w:p>
     <w:p>
@@ -673,64 +678,64 @@
           <w:rPr>
             <w:rStyle w:val="Hyperlink"/>
           </w:rPr>
-          <w:t>https://leetcode.com/problems/rotting-oranges/</w:t>
+          <w:t>https://leetcode.com/problems/combination-sum/</w:t>
+        </w:r>
+      </w:hyperlink>
+      <w:r>
+        <w:t xml:space="preserve"> </w:t>
+      </w:r>
+    </w:p>
+    <w:p>
+      <w:hyperlink r:id="rId48" w:history="1">
+        <w:r>
+          <w:rPr>
+            <w:rStyle w:val="Hyperlink"/>
+          </w:rPr>
+          <w:t>https://leetcode.com/problems/merge-intervals/</w:t>
+        </w:r>
+      </w:hyperlink>
+      <w:r>
+        <w:t xml:space="preserve"> duplicate</w:t>
+      </w:r>
+    </w:p>
+    <w:p>
+      <w:hyperlink r:id="rId49" w:history="1">
+        <w:r>
+          <w:rPr>
+            <w:rStyle w:val="Hyperlink"/>
+          </w:rPr>
+          <w:t>https://leetcode.com/problems/time-based-key-value-store/</w:t>
+        </w:r>
+      </w:hyperlink>
+      <w:r>
+        <w:t xml:space="preserve"> </w:t>
+      </w:r>
+    </w:p>
+    <w:p>
+      <w:hyperlink r:id="rId50" w:history="1">
+        <w:r>
+          <w:rPr>
+            <w:rStyle w:val="Hyperlink"/>
+          </w:rPr>
+          <w:t>https://leetcode.com/problems/accounts-merge/</w:t>
+        </w:r>
+      </w:hyperlink>
+    </w:p>
+    <w:p>
+      <w:hyperlink r:id="rId51" w:history="1">
+        <w:r>
+          <w:rPr>
+            <w:rStyle w:val="Hyperlink"/>
+          </w:rPr>
+          <w:t>https://leetcode.com/problems/sort-colors/</w:t>
         </w:r>
       </w:hyperlink>
     </w:p>
     <w:p/>
     <w:p>
       <w:r>
-        <w:t>Week 5</w:t>
-      </w:r>
-    </w:p>
-    <w:p>
-      <w:hyperlink r:id="rId48" w:history="1">
-        <w:r>
-          <w:rPr>
-            <w:rStyle w:val="Hyperlink"/>
-          </w:rPr>
-          <w:t>https://leetcode.com/problems/combination-sum/</w:t>
-        </w:r>
-      </w:hyperlink>
-      <w:r>
-        <w:t xml:space="preserve"> </w:t>
-      </w:r>
-    </w:p>
-    <w:p>
-      <w:hyperlink r:id="rId49" w:history="1">
-        <w:r>
-          <w:rPr>
-            <w:rStyle w:val="Hyperlink"/>
-          </w:rPr>
-          <w:t>https://leetcode.com/problems/merge-intervals/</w:t>
-        </w:r>
-      </w:hyperlink>
-      <w:r>
-        <w:t xml:space="preserve"> duplicate</w:t>
-      </w:r>
-    </w:p>
-    <w:p>
-      <w:hyperlink r:id="rId50" w:history="1">
-        <w:r>
-          <w:rPr>
-            <w:rStyle w:val="Hyperlink"/>
-          </w:rPr>
-          <w:t>https://leetcode.com/problems/time-based-key-value-store/</w:t>
-        </w:r>
-      </w:hyperlink>
-      <w:r>
-        <w:t xml:space="preserve"> </w:t>
-      </w:r>
-    </w:p>
-    <w:p>
-      <w:hyperlink r:id="rId51" w:history="1">
-        <w:r>
-          <w:rPr>
-            <w:rStyle w:val="Hyperlink"/>
-          </w:rPr>
-          <w:t>https://leetcode.com/problems/accounts-merge/</w:t>
-        </w:r>
-      </w:hyperlink>
+        <w:t>Week 6</w:t>
+      </w:r>
     </w:p>
     <w:p>
       <w:hyperlink r:id="rId52" w:history="1">
@@ -738,105 +743,108 @@
           <w:rPr>
             <w:rStyle w:val="Hyperlink"/>
           </w:rPr>
-          <w:t>https://leetcode.com/problems/sort-colors/</w:t>
-        </w:r>
-      </w:hyperlink>
+          <w:t>https://leetcode.com/problems/word-break/</w:t>
+        </w:r>
+      </w:hyperlink>
+      <w:r>
+        <w:t xml:space="preserve"> duplicate</w:t>
+      </w:r>
+    </w:p>
+    <w:p>
+      <w:hyperlink r:id="rId53" w:history="1">
+        <w:r>
+          <w:rPr>
+            <w:rStyle w:val="Hyperlink"/>
+          </w:rPr>
+          <w:t>https://leetcode.com/problems/partition-equal-subset-sum/</w:t>
+        </w:r>
+      </w:hyperlink>
+      <w:r>
+        <w:t xml:space="preserve"> </w:t>
+      </w:r>
+    </w:p>
+    <w:p>
+      <w:hyperlink r:id="rId54" w:history="1">
+        <w:r>
+          <w:rPr>
+            <w:rStyle w:val="Hyperlink"/>
+          </w:rPr>
+          <w:t>https://leetcode.com/problems/string-to-integer-atoi/</w:t>
+        </w:r>
+      </w:hyperlink>
+      <w:r>
+        <w:t xml:space="preserve"> </w:t>
+      </w:r>
+    </w:p>
+    <w:p>
+      <w:hyperlink r:id="rId55" w:history="1">
+        <w:r>
+          <w:rPr>
+            <w:rStyle w:val="Hyperlink"/>
+          </w:rPr>
+          <w:t>https://leetcode.com/problems/spiral-matrix/</w:t>
+        </w:r>
+      </w:hyperlink>
+      <w:r>
+        <w:t xml:space="preserve">  duplicate</w:t>
+      </w:r>
+    </w:p>
+    <w:p>
+      <w:hyperlink r:id="rId56" w:history="1">
+        <w:r>
+          <w:rPr>
+            <w:rStyle w:val="Hyperlink"/>
+          </w:rPr>
+          <w:t>https://leetcode.com/problems/binary-tree-right-side-view/</w:t>
+        </w:r>
+      </w:hyperlink>
+      <w:r>
+        <w:t xml:space="preserve"> </w:t>
+      </w:r>
+    </w:p>
+    <w:p>
+      <w:hyperlink r:id="rId57" w:history="1">
+        <w:r>
+          <w:rPr>
+            <w:rStyle w:val="Hyperlink"/>
+          </w:rPr>
+          <w:t>https://leetcode.com/problems/longest-palindromic-substring/</w:t>
+        </w:r>
+      </w:hyperlink>
+      <w:r>
+        <w:t xml:space="preserve"> duplicate</w:t>
+      </w:r>
+    </w:p>
+    <w:p>
+      <w:hyperlink r:id="rId58" w:history="1">
+        <w:r>
+          <w:rPr>
+            <w:rStyle w:val="Hyperlink"/>
+          </w:rPr>
+          <w:t>https://leetcode.com/problems/unique-paths/</w:t>
+        </w:r>
+      </w:hyperlink>
+      <w:r>
+        <w:t xml:space="preserve"> duplicate</w:t>
+      </w:r>
+    </w:p>
+    <w:p>
+      <w:hyperlink r:id="rId59" w:history="1">
+        <w:r>
+          <w:rPr>
+            <w:rStyle w:val="Hyperlink"/>
+          </w:rPr>
+          <w:t>https://leetcode.com/problems/construct-binary-tree-from-preorder-and-inorder-traversal/</w:t>
+        </w:r>
+      </w:hyperlink>
+      <w:r>
+        <w:t xml:space="preserve"> duplicate</w:t>
+      </w:r>
     </w:p>
     <w:p/>
     <w:p>
       <w:r>
-        <w:t>Week 6</w:t>
-      </w:r>
-    </w:p>
-    <w:p>
-      <w:hyperlink r:id="rId53" w:history="1">
-        <w:r>
-          <w:rPr>
-            <w:rStyle w:val="Hyperlink"/>
-          </w:rPr>
-          <w:t>https://leetcode.com/problems/word-break/</w:t>
-        </w:r>
-      </w:hyperlink>
-      <w:r>
-        <w:t xml:space="preserve"> duplicate</w:t>
-      </w:r>
-    </w:p>
-    <w:p>
-      <w:hyperlink r:id="rId54" w:history="1">
-        <w:r>
-          <w:rPr>
-            <w:rStyle w:val="Hyperlink"/>
-          </w:rPr>
-          <w:t>https://leetcode.com/problems/partition-equal-subset-sum/</w:t>
-        </w:r>
-      </w:hyperlink>
-      <w:r>
-        <w:t xml:space="preserve"> </w:t>
-      </w:r>
-    </w:p>
-    <w:p>
-      <w:hyperlink r:id="rId55" w:history="1">
-        <w:r>
-          <w:rPr>
-            <w:rStyle w:val="Hyperlink"/>
-          </w:rPr>
-          <w:t>https://leetcode.com/problems/string-to-integer-atoi/</w:t>
-        </w:r>
-      </w:hyperlink>
-      <w:r>
-        <w:t xml:space="preserve"> </w:t>
-      </w:r>
-    </w:p>
-    <w:p>
-      <w:hyperlink r:id="rId56" w:history="1">
-        <w:r>
-          <w:rPr>
-            <w:rStyle w:val="Hyperlink"/>
-          </w:rPr>
-          <w:t>https://leetcode.com/problems/spiral-matrix/</w:t>
-        </w:r>
-      </w:hyperlink>
-      <w:r>
-        <w:t xml:space="preserve">  duplicate</w:t>
-      </w:r>
-    </w:p>
-    <w:p>
-      <w:hyperlink r:id="rId57" w:history="1">
-        <w:r>
-          <w:rPr>
-            <w:rStyle w:val="Hyperlink"/>
-          </w:rPr>
-          <w:t>https://leetcode.com/problems/binary-tree-right-side-view/</w:t>
-        </w:r>
-      </w:hyperlink>
-      <w:r>
-        <w:t xml:space="preserve"> </w:t>
-      </w:r>
-    </w:p>
-    <w:p>
-      <w:hyperlink r:id="rId58" w:history="1">
-        <w:r>
-          <w:rPr>
-            <w:rStyle w:val="Hyperlink"/>
-          </w:rPr>
-          <w:t>https://leetcode.com/problems/longest-palindromic-substring/</w:t>
-        </w:r>
-      </w:hyperlink>
-      <w:r>
-        <w:t xml:space="preserve"> duplicate</w:t>
-      </w:r>
-    </w:p>
-    <w:p>
-      <w:hyperlink r:id="rId59" w:history="1">
-        <w:r>
-          <w:rPr>
-            <w:rStyle w:val="Hyperlink"/>
-          </w:rPr>
-          <w:t>https://leetcode.com/problems/unique-paths/</w:t>
-        </w:r>
-      </w:hyperlink>
-      <w:r>
-        <w:t xml:space="preserve"> duplicate</w:t>
+        <w:t>Week 7</w:t>
       </w:r>
     </w:p>
     <w:p>
@@ -845,70 +853,69 @@
           <w:rPr>
             <w:rStyle w:val="Hyperlink"/>
           </w:rPr>
-          <w:t>https://leetcode.com/problems/construct-binary-tree-from-preorder-and-inorder-traversal/</w:t>
-        </w:r>
-      </w:hyperlink>
-      <w:r>
-        <w:t xml:space="preserve"> duplicate</w:t>
+          <w:t>https://leetcode.com/problems/container-with-most-water/</w:t>
+        </w:r>
+      </w:hyperlink>
+      <w:r>
+        <w:t xml:space="preserve"> duplicate</w:t>
+      </w:r>
+    </w:p>
+    <w:p>
+      <w:hyperlink r:id="rId61" w:history="1">
+        <w:r>
+          <w:rPr>
+            <w:rStyle w:val="Hyperlink"/>
+          </w:rPr>
+          <w:t>https://leetcode.com/problems/word-search/</w:t>
+        </w:r>
+      </w:hyperlink>
+      <w:r>
+        <w:t xml:space="preserve"> duplicate</w:t>
+      </w:r>
+    </w:p>
+    <w:p>
+      <w:hyperlink r:id="rId62" w:history="1">
+        <w:r>
+          <w:rPr>
+            <w:rStyle w:val="Hyperlink"/>
+          </w:rPr>
+          <w:t>https://leetcode.com/problems/find-all-anagrams-in-a-string/</w:t>
+        </w:r>
+      </w:hyperlink>
+      <w:r>
+        <w:t xml:space="preserve"> </w:t>
+      </w:r>
+    </w:p>
+    <w:p>
+      <w:hyperlink r:id="rId63" w:history="1">
+        <w:r>
+          <w:rPr>
+            <w:rStyle w:val="Hyperlink"/>
+          </w:rPr>
+          <w:t>https://leetcode.com/problems/minimum-height-trees/</w:t>
+        </w:r>
+      </w:hyperlink>
+      <w:r>
+        <w:t xml:space="preserve"> </w:t>
+      </w:r>
+    </w:p>
+    <w:p>
+      <w:hyperlink r:id="rId64" w:history="1">
+        <w:r>
+          <w:rPr>
+            <w:rStyle w:val="Hyperlink"/>
+          </w:rPr>
+          <w:t>https://leetcode.com/problems/task-scheduler/</w:t>
+        </w:r>
+      </w:hyperlink>
+      <w:r>
+        <w:t xml:space="preserve"> </w:t>
       </w:r>
     </w:p>
     <w:p/>
     <w:p>
       <w:r>
-        <w:lastRenderedPageBreak/>
-        <w:t>Week 7</w:t>
-      </w:r>
-    </w:p>
-    <w:p>
-      <w:hyperlink r:id="rId61" w:history="1">
-        <w:r>
-          <w:rPr>
-            <w:rStyle w:val="Hyperlink"/>
-          </w:rPr>
-          <w:t>https://leetcode.com/problems/container-with-most-water/</w:t>
-        </w:r>
-      </w:hyperlink>
-      <w:r>
-        <w:t xml:space="preserve"> duplicate</w:t>
-      </w:r>
-    </w:p>
-    <w:p>
-      <w:hyperlink r:id="rId62" w:history="1">
-        <w:r>
-          <w:rPr>
-            <w:rStyle w:val="Hyperlink"/>
-          </w:rPr>
-          <w:t>https://leetcode.com/problems/word-search/</w:t>
-        </w:r>
-      </w:hyperlink>
-      <w:r>
-        <w:t xml:space="preserve"> duplicate</w:t>
-      </w:r>
-    </w:p>
-    <w:p>
-      <w:hyperlink r:id="rId63" w:history="1">
-        <w:r>
-          <w:rPr>
-            <w:rStyle w:val="Hyperlink"/>
-          </w:rPr>
-          <w:t>https://leetcode.com/problems/find-all-anagrams-in-a-string/</w:t>
-        </w:r>
-      </w:hyperlink>
-      <w:r>
-        <w:t xml:space="preserve"> </w:t>
-      </w:r>
-    </w:p>
-    <w:p>
-      <w:hyperlink r:id="rId64" w:history="1">
-        <w:r>
-          <w:rPr>
-            <w:rStyle w:val="Hyperlink"/>
-          </w:rPr>
-          <w:t>https://leetcode.com/problems/minimum-height-trees/</w:t>
-        </w:r>
-      </w:hyperlink>
-      <w:r>
-        <w:t xml:space="preserve"> </w:t>
+        <w:t>Week 8</w:t>
       </w:r>
     </w:p>
     <w:p>
@@ -917,7 +924,82 @@
           <w:rPr>
             <w:rStyle w:val="Hyperlink"/>
           </w:rPr>
-          <w:t>https://leetcode.com/problems/task-scheduler/</w:t>
+          <w:t>https://leetcode.com/problems/kth-smallest-element-in-a-bst/</w:t>
+        </w:r>
+      </w:hyperlink>
+      <w:r>
+        <w:t xml:space="preserve"> duplicate</w:t>
+      </w:r>
+    </w:p>
+    <w:p>
+      <w:hyperlink r:id="rId66" w:history="1">
+        <w:r>
+          <w:rPr>
+            <w:rStyle w:val="Hyperlink"/>
+          </w:rPr>
+          <w:t>https://leetcode.com/problems/minimum-window-substring/</w:t>
+        </w:r>
+      </w:hyperlink>
+      <w:r>
+        <w:t xml:space="preserve"> duplicate</w:t>
+      </w:r>
+    </w:p>
+    <w:p>
+      <w:hyperlink r:id="rId67" w:history="1">
+        <w:r>
+          <w:rPr>
+            <w:rStyle w:val="Hyperlink"/>
+          </w:rPr>
+          <w:t>https://leetcode.com/problems/serialize-and-deserialize-binary-tree/</w:t>
+        </w:r>
+      </w:hyperlink>
+      <w:r>
+        <w:t xml:space="preserve"> duplicate</w:t>
+      </w:r>
+    </w:p>
+    <w:p>
+      <w:hyperlink r:id="rId68" w:history="1">
+        <w:r>
+          <w:rPr>
+            <w:rStyle w:val="Hyperlink"/>
+          </w:rPr>
+          <w:t>https://leetcode.com/problems/basic-calculator/</w:t>
+        </w:r>
+      </w:hyperlink>
+    </w:p>
+    <w:p>
+      <w:hyperlink r:id="rId69" w:history="1">
+        <w:r>
+          <w:rPr>
+            <w:rStyle w:val="Hyperlink"/>
+          </w:rPr>
+          <w:t>https://leetcode.com/problems/maximum-profit-in-job-scheduling/</w:t>
+        </w:r>
+      </w:hyperlink>
+      <w:r>
+        <w:t xml:space="preserve"> </w:t>
+      </w:r>
+    </w:p>
+    <w:p>
+      <w:hyperlink r:id="rId70" w:history="1">
+        <w:r>
+          <w:rPr>
+            <w:rStyle w:val="Hyperlink"/>
+          </w:rPr>
+          <w:t>https://leetcode.com/problems/merge-k-sorted-lists/</w:t>
+        </w:r>
+      </w:hyperlink>
+      <w:r>
+        <w:t xml:space="preserve"> duplicate</w:t>
+      </w:r>
+    </w:p>
+    <w:p>
+      <w:hyperlink r:id="rId71" w:history="1">
+        <w:r>
+          <w:rPr>
+            <w:rStyle w:val="Hyperlink"/>
+          </w:rPr>
+          <w:t>https://leetcode.com/problems/largest-rectangle-in-histogram/</w:t>
         </w:r>
       </w:hyperlink>
       <w:r>
@@ -927,82 +1009,7 @@
     <w:p/>
     <w:p>
       <w:r>
-        <w:t>Week 8</w:t>
-      </w:r>
-    </w:p>
-    <w:p>
-      <w:hyperlink r:id="rId66" w:history="1">
-        <w:r>
-          <w:rPr>
-            <w:rStyle w:val="Hyperlink"/>
-          </w:rPr>
-          <w:t>https://leetcode.com/problems/kth-smallest-element-in-a-bst/</w:t>
-        </w:r>
-      </w:hyperlink>
-      <w:r>
-        <w:t xml:space="preserve"> duplicate</w:t>
-      </w:r>
-    </w:p>
-    <w:p>
-      <w:hyperlink r:id="rId67" w:history="1">
-        <w:r>
-          <w:rPr>
-            <w:rStyle w:val="Hyperlink"/>
-          </w:rPr>
-          <w:t>https://leetcode.com/problems/minimum-window-substring/</w:t>
-        </w:r>
-      </w:hyperlink>
-      <w:r>
-        <w:t xml:space="preserve"> duplicate</w:t>
-      </w:r>
-    </w:p>
-    <w:p>
-      <w:hyperlink r:id="rId68" w:history="1">
-        <w:r>
-          <w:rPr>
-            <w:rStyle w:val="Hyperlink"/>
-          </w:rPr>
-          <w:t>https://leetcode.com/problems/serialize-and-deserialize-binary-tree/</w:t>
-        </w:r>
-      </w:hyperlink>
-      <w:r>
-        <w:t xml:space="preserve"> duplicate</w:t>
-      </w:r>
-    </w:p>
-    <w:p>
-      <w:hyperlink r:id="rId69" w:history="1">
-        <w:r>
-          <w:rPr>
-            <w:rStyle w:val="Hyperlink"/>
-          </w:rPr>
-          <w:t>https://leetcode.com/problems/basic-calculator/</w:t>
-        </w:r>
-      </w:hyperlink>
-    </w:p>
-    <w:p>
-      <w:hyperlink r:id="rId70" w:history="1">
-        <w:r>
-          <w:rPr>
-            <w:rStyle w:val="Hyperlink"/>
-          </w:rPr>
-          <w:t>https://leetcode.com/problems/maximum-profit-in-job-scheduling/</w:t>
-        </w:r>
-      </w:hyperlink>
-      <w:r>
-        <w:t xml:space="preserve"> </w:t>
-      </w:r>
-    </w:p>
-    <w:p>
-      <w:hyperlink r:id="rId71" w:history="1">
-        <w:r>
-          <w:rPr>
-            <w:rStyle w:val="Hyperlink"/>
-          </w:rPr>
-          <w:t>https://leetcode.com/problems/merge-k-sorted-lists/</w:t>
-        </w:r>
-      </w:hyperlink>
-      <w:r>
-        <w:t xml:space="preserve"> duplicate</w:t>
+        <w:t>what to study based on time left</w:t>
       </w:r>
     </w:p>
     <w:p>
@@ -1011,59 +1018,40 @@
           <w:rPr>
             <w:rStyle w:val="Hyperlink"/>
           </w:rPr>
-          <w:t>https://leetcode.com/problems/largest-rectangle-in-histogram/</w:t>
-        </w:r>
-      </w:hyperlink>
-      <w:r>
-        <w:t xml:space="preserve"> </w:t>
-      </w:r>
+          <w:t>https://www.techinterviewhandbook.org/coding-interview-study-plan/</w:t>
+        </w:r>
+      </w:hyperlink>
     </w:p>
     <w:p/>
     <w:p>
       <w:r>
-        <w:t>what to study based on time left</w:t>
+        <w:t xml:space="preserve">save completed problems to </w:t>
+      </w:r>
+      <w:r>
+        <w:t>repo at</w:t>
+      </w:r>
+    </w:p>
+    <w:p>
+      <w:r>
+        <w:t>D:\PlBorgPrograms\Code\LeetCode-Problems\LeetCode-Problems</w:t>
+      </w:r>
+      <w:r>
+        <w:t xml:space="preserve"> </w:t>
+      </w:r>
+    </w:p>
+    <w:p/>
+    <w:p>
+      <w:r>
+        <w:t>Reference</w:t>
+      </w:r>
+    </w:p>
+    <w:p>
+      <w:r>
+        <w:t>Binary search</w:t>
       </w:r>
     </w:p>
     <w:p>
       <w:hyperlink r:id="rId73" w:history="1">
-        <w:r>
-          <w:rPr>
-            <w:rStyle w:val="Hyperlink"/>
-          </w:rPr>
-          <w:t>https://www.techinterviewhandbook.org/coding-interview-study-plan/</w:t>
-        </w:r>
-      </w:hyperlink>
-    </w:p>
-    <w:p/>
-    <w:p>
-      <w:r>
-        <w:t xml:space="preserve">save completed problems to </w:t>
-      </w:r>
-      <w:r>
-        <w:t>repo at</w:t>
-      </w:r>
-    </w:p>
-    <w:p>
-      <w:r>
-        <w:t>D:\PlBorgPrograms\Code\LeetCode-Problems\LeetCode-Problems</w:t>
-      </w:r>
-      <w:r>
-        <w:t xml:space="preserve"> </w:t>
-      </w:r>
-    </w:p>
-    <w:p/>
-    <w:p>
-      <w:r>
-        <w:t>Reference</w:t>
-      </w:r>
-    </w:p>
-    <w:p>
-      <w:r>
-        <w:t>Binary search</w:t>
-      </w:r>
-    </w:p>
-    <w:p>
-      <w:hyperlink r:id="rId74" w:history="1">
         <w:r>
           <w:rPr>
             <w:rStyle w:val="Hyperlink"/>

</xml_diff>

<commit_message>
Trie word search with wild cards O(N^2)
Trie word search with wild cards O(N^2)
</commit_message>
<xml_diff>
--- a/Interview prep.docx
+++ b/Interview prep.docx
@@ -64,7 +64,7 @@
     </w:p>
     <w:p>
       <w:r>
-        <w:t>5</w:t>
+        <w:t>3</w:t>
       </w:r>
       <w:r>
         <w:t xml:space="preserve"> left</w:t>
@@ -84,7 +84,7 @@
         <w:t xml:space="preserve"> </w:t>
       </w:r>
       <w:r>
-        <w:t>3</w:t>
+        <w:t>2</w:t>
       </w:r>
     </w:p>
     <w:p>
@@ -93,7 +93,7 @@
           <w:rPr>
             <w:rStyle w:val="Hyperlink"/>
           </w:rPr>
-          <w:t>https://leetcode.com/problems/design-add-and-search-words-data-structure/</w:t>
+          <w:t>https://leetcode.com/problems/word-search-ii/</w:t>
         </w:r>
       </w:hyperlink>
     </w:p>
@@ -103,9 +103,20 @@
           <w:rPr>
             <w:rStyle w:val="Hyperlink"/>
           </w:rPr>
-          <w:t>https://leetcode.com/problems/word-search-ii/</w:t>
-        </w:r>
-      </w:hyperlink>
+          <w:t>https://leetcode.com/problems/construct-binary-tree-from-preorder-and-inorder-traversal/</w:t>
+        </w:r>
+      </w:hyperlink>
+    </w:p>
+    <w:p>
+      <w:r>
+        <w:t>Heap</w:t>
+      </w:r>
+      <w:r>
+        <w:t xml:space="preserve"> </w:t>
+      </w:r>
+      <w:r>
+        <w:t>1</w:t>
+      </w:r>
     </w:p>
     <w:p>
       <w:hyperlink r:id="rId9" w:history="1">
@@ -113,19 +124,14 @@
           <w:rPr>
             <w:rStyle w:val="Hyperlink"/>
           </w:rPr>
-          <w:t>https://leetcode.com/problems/construct-binary-tree-from-preorder-and-inorder-traversal/</w:t>
-        </w:r>
-      </w:hyperlink>
-    </w:p>
-    <w:p>
-      <w:r>
-        <w:t>Heap</w:t>
-      </w:r>
-      <w:r>
-        <w:t xml:space="preserve"> </w:t>
-      </w:r>
-      <w:r>
-        <w:t>1</w:t>
+          <w:t>https://leetcode.com/problems/top-k-frequent-elements/</w:t>
+        </w:r>
+      </w:hyperlink>
+    </w:p>
+    <w:p/>
+    <w:p>
+      <w:r>
+        <w:t>Go back to for better solutions:</w:t>
       </w:r>
     </w:p>
     <w:p>
@@ -134,25 +140,28 @@
           <w:rPr>
             <w:rStyle w:val="Hyperlink"/>
           </w:rPr>
-          <w:t>https://leetcode.com/problems/top-k-frequent-elements/</w:t>
+          <w:t>https://leetcode.com/problems/pacific-atlantic-water-flow/solutions/</w:t>
+        </w:r>
+      </w:hyperlink>
+    </w:p>
+    <w:p>
+      <w:hyperlink r:id="rId11" w:history="1">
+        <w:r>
+          <w:rPr>
+            <w:rStyle w:val="Hyperlink"/>
+          </w:rPr>
+          <w:t>https://leetcode.com/problems/longest-repeating-character-replacement/</w:t>
         </w:r>
       </w:hyperlink>
     </w:p>
     <w:p/>
     <w:p>
       <w:r>
-        <w:t>Go back to for better solutions:</w:t>
-      </w:r>
-    </w:p>
-    <w:p>
-      <w:hyperlink r:id="rId11" w:history="1">
-        <w:r>
-          <w:rPr>
-            <w:rStyle w:val="Hyperlink"/>
-          </w:rPr>
-          <w:t>https://leetcode.com/problems/pacific-atlantic-water-flow/solutions/</w:t>
-        </w:r>
-      </w:hyperlink>
+        <w:t>Possibly go back; This one is already O(N)</w:t>
+      </w:r>
+      <w:r>
+        <w:t>. Maybe try a dual iterator approach.</w:t>
+      </w:r>
     </w:p>
     <w:p>
       <w:hyperlink r:id="rId12" w:history="1">
@@ -160,37 +169,18 @@
           <w:rPr>
             <w:rStyle w:val="Hyperlink"/>
           </w:rPr>
-          <w:t>https://leetcode.com/problems/longest-repeating-character-replacement/</w:t>
+          <w:t>https://leetcode.com/problems/valid-palindrome/submissions/</w:t>
         </w:r>
       </w:hyperlink>
     </w:p>
     <w:p/>
     <w:p>
       <w:r>
-        <w:t>Possibly go back; This one is already O(N)</w:t>
-      </w:r>
-      <w:r>
-        <w:t>. Maybe try a dual iterator approach.</w:t>
+        <w:t>Resources from lists:</w:t>
       </w:r>
     </w:p>
     <w:p>
       <w:hyperlink r:id="rId13" w:history="1">
-        <w:r>
-          <w:rPr>
-            <w:rStyle w:val="Hyperlink"/>
-          </w:rPr>
-          <w:t>https://leetcode.com/problems/valid-palindrome/submissions/</w:t>
-        </w:r>
-      </w:hyperlink>
-    </w:p>
-    <w:p/>
-    <w:p>
-      <w:r>
-        <w:t>Resources from lists:</w:t>
-      </w:r>
-    </w:p>
-    <w:p>
-      <w:hyperlink r:id="rId14" w:history="1">
         <w:r>
           <w:rPr>
             <w:rStyle w:val="Hyperlink"/>
@@ -209,24 +199,36 @@
       </w:r>
     </w:p>
     <w:p>
+      <w:hyperlink r:id="rId14" w:history="1">
+        <w:r>
+          <w:rPr>
+            <w:rStyle w:val="Hyperlink"/>
+          </w:rPr>
+          <w:t>https://www.techinterviewhandbook.org/grind75</w:t>
+        </w:r>
+      </w:hyperlink>
+    </w:p>
+    <w:p>
+      <w:r>
+        <w:t>Problems not caught in previous 2 lists: 26</w:t>
+      </w:r>
+    </w:p>
+    <w:p>
+      <w:r>
+        <w:t>Week 1</w:t>
+      </w:r>
+    </w:p>
+    <w:p>
       <w:hyperlink r:id="rId15" w:history="1">
         <w:r>
           <w:rPr>
             <w:rStyle w:val="Hyperlink"/>
           </w:rPr>
-          <w:t>https://www.techinterviewhandbook.org/grind75</w:t>
-        </w:r>
-      </w:hyperlink>
-    </w:p>
-    <w:p>
-      <w:r>
-        <w:t>Problems not caught in previous 2 lists: 26</w:t>
-      </w:r>
-    </w:p>
-    <w:p>
-      <w:r>
-        <w:lastRenderedPageBreak/>
-        <w:t>Week 1</w:t>
+          <w:t>https://leetcode.com/problems/two-sum/</w:t>
+        </w:r>
+      </w:hyperlink>
+      <w:r>
+        <w:t xml:space="preserve"> duplicate</w:t>
       </w:r>
     </w:p>
     <w:p>
@@ -235,7 +237,7 @@
           <w:rPr>
             <w:rStyle w:val="Hyperlink"/>
           </w:rPr>
-          <w:t>https://leetcode.com/problems/two-sum/</w:t>
+          <w:t>https://leetcode.com/problems/best-time-to-buy-and-sell-stock/</w:t>
         </w:r>
       </w:hyperlink>
       <w:r>
@@ -248,7 +250,7 @@
           <w:rPr>
             <w:rStyle w:val="Hyperlink"/>
           </w:rPr>
-          <w:t>https://leetcode.com/problems/best-time-to-buy-and-sell-stock/</w:t>
+          <w:t>https://leetcode.com/problems/valid-palindrome/</w:t>
         </w:r>
       </w:hyperlink>
       <w:r>
@@ -261,7 +263,7 @@
           <w:rPr>
             <w:rStyle w:val="Hyperlink"/>
           </w:rPr>
-          <w:t>https://leetcode.com/problems/valid-palindrome/</w:t>
+          <w:t>https://leetcode.com/problems/invert-binary-tree/</w:t>
         </w:r>
       </w:hyperlink>
       <w:r>
@@ -274,12 +276,9 @@
           <w:rPr>
             <w:rStyle w:val="Hyperlink"/>
           </w:rPr>
-          <w:t>https://leetcode.com/problems/invert-binary-tree/</w:t>
-        </w:r>
-      </w:hyperlink>
-      <w:r>
-        <w:t xml:space="preserve"> duplicate</w:t>
-      </w:r>
+          <w:t>https://leetcode.com/problems/binary-search/</w:t>
+        </w:r>
+      </w:hyperlink>
     </w:p>
     <w:p>
       <w:hyperlink r:id="rId20" w:history="1">
@@ -287,22 +286,12 @@
           <w:rPr>
             <w:rStyle w:val="Hyperlink"/>
           </w:rPr>
-          <w:t>https://leetcode.com/problems/binary-search/</w:t>
+          <w:t>https://leetcode.com/problems/lowest-common-ancestor-of-a-binary-search-tree/</w:t>
         </w:r>
       </w:hyperlink>
     </w:p>
     <w:p>
       <w:hyperlink r:id="rId21" w:history="1">
-        <w:r>
-          <w:rPr>
-            <w:rStyle w:val="Hyperlink"/>
-          </w:rPr>
-          <w:t>https://leetcode.com/problems/lowest-common-ancestor-of-a-binary-search-tree/</w:t>
-        </w:r>
-      </w:hyperlink>
-    </w:p>
-    <w:p>
-      <w:hyperlink r:id="rId22" w:history="1">
         <w:r>
           <w:rPr>
             <w:rStyle w:val="Hyperlink"/>
@@ -326,6 +315,21 @@
       <w:r>
         <w:tab/>
       </w:r>
+    </w:p>
+    <w:p>
+      <w:pPr>
+        <w:tabs>
+          <w:tab w:val="left" w:pos="3204"/>
+        </w:tabs>
+      </w:pPr>
+      <w:hyperlink r:id="rId22" w:history="1">
+        <w:r>
+          <w:rPr>
+            <w:rStyle w:val="Hyperlink"/>
+          </w:rPr>
+          <w:t>https://leetcode.com/problems/first-bad-version/</w:t>
+        </w:r>
+      </w:hyperlink>
     </w:p>
     <w:p>
       <w:pPr>
@@ -338,7 +342,7 @@
           <w:rPr>
             <w:rStyle w:val="Hyperlink"/>
           </w:rPr>
-          <w:t>https://leetcode.com/problems/first-bad-version/</w:t>
+          <w:t>https://leetcode.com/problems/ransom-note/</w:t>
         </w:r>
       </w:hyperlink>
     </w:p>
@@ -353,9 +357,12 @@
           <w:rPr>
             <w:rStyle w:val="Hyperlink"/>
           </w:rPr>
-          <w:t>https://leetcode.com/problems/ransom-note/</w:t>
-        </w:r>
-      </w:hyperlink>
+          <w:t>https://leetcode.com/problems/climbing-stairs/</w:t>
+        </w:r>
+      </w:hyperlink>
+      <w:r>
+        <w:t xml:space="preserve"> duplicate</w:t>
+      </w:r>
     </w:p>
     <w:p>
       <w:pPr>
@@ -368,25 +375,43 @@
           <w:rPr>
             <w:rStyle w:val="Hyperlink"/>
           </w:rPr>
-          <w:t>https://leetcode.com/problems/climbing-stairs/</w:t>
-        </w:r>
-      </w:hyperlink>
-      <w:r>
-        <w:t xml:space="preserve"> duplicate</w:t>
-      </w:r>
-    </w:p>
-    <w:p>
-      <w:pPr>
-        <w:tabs>
-          <w:tab w:val="left" w:pos="3204"/>
-        </w:tabs>
-      </w:pPr>
+          <w:t>https://leetcode.com/problems/longest-palindrome/</w:t>
+        </w:r>
+      </w:hyperlink>
+      <w:r>
+        <w:t xml:space="preserve"> </w:t>
+      </w:r>
+    </w:p>
+    <w:p>
       <w:hyperlink r:id="rId26" w:history="1">
         <w:r>
           <w:rPr>
             <w:rStyle w:val="Hyperlink"/>
           </w:rPr>
-          <w:t>https://leetcode.com/problems/longest-palindrome/</w:t>
+          <w:t>https://leetcode.com/problems/reverse-linked-list/</w:t>
+        </w:r>
+      </w:hyperlink>
+      <w:r>
+        <w:t xml:space="preserve"> duplicate</w:t>
+      </w:r>
+    </w:p>
+    <w:p>
+      <w:hyperlink r:id="rId27" w:history="1">
+        <w:r>
+          <w:rPr>
+            <w:rStyle w:val="Hyperlink"/>
+          </w:rPr>
+          <w:t>https://leetcode.com/problems/diameter-of-binary-tree/</w:t>
+        </w:r>
+      </w:hyperlink>
+    </w:p>
+    <w:p>
+      <w:hyperlink r:id="rId28" w:history="1">
+        <w:r>
+          <w:rPr>
+            <w:rStyle w:val="Hyperlink"/>
+          </w:rPr>
+          <w:t>https://leetcode.com/problems/middle-of-the-linked-list/</w:t>
         </w:r>
       </w:hyperlink>
       <w:r>
@@ -394,48 +419,103 @@
       </w:r>
     </w:p>
     <w:p>
-      <w:hyperlink r:id="rId27" w:history="1">
-        <w:r>
-          <w:rPr>
-            <w:rStyle w:val="Hyperlink"/>
-          </w:rPr>
-          <w:t>https://leetcode.com/problems/reverse-linked-list/</w:t>
-        </w:r>
-      </w:hyperlink>
-      <w:r>
-        <w:t xml:space="preserve"> duplicate</w:t>
-      </w:r>
-    </w:p>
-    <w:p>
-      <w:hyperlink r:id="rId28" w:history="1">
-        <w:r>
-          <w:rPr>
-            <w:rStyle w:val="Hyperlink"/>
-          </w:rPr>
-          <w:t>https://leetcode.com/problems/diameter-of-binary-tree/</w:t>
-        </w:r>
-      </w:hyperlink>
-    </w:p>
-    <w:p>
       <w:hyperlink r:id="rId29" w:history="1">
         <w:r>
           <w:rPr>
             <w:rStyle w:val="Hyperlink"/>
           </w:rPr>
-          <w:t>https://leetcode.com/problems/middle-of-the-linked-list/</w:t>
+          <w:t>https://leetcode.com/problems/maximum-depth-of-binary-tree/</w:t>
         </w:r>
       </w:hyperlink>
       <w:r>
         <w:t xml:space="preserve"> </w:t>
       </w:r>
     </w:p>
+    <w:p/>
+    <w:p>
+      <w:r>
+        <w:t>Week 3</w:t>
+      </w:r>
+    </w:p>
     <w:p>
       <w:hyperlink r:id="rId30" w:history="1">
         <w:r>
           <w:rPr>
             <w:rStyle w:val="Hyperlink"/>
           </w:rPr>
-          <w:t>https://leetcode.com/problems/maximum-depth-of-binary-tree/</w:t>
+          <w:t>https://leetcode.com/problems/insert-interval/</w:t>
+        </w:r>
+      </w:hyperlink>
+      <w:r>
+        <w:t xml:space="preserve"> duplicate</w:t>
+      </w:r>
+    </w:p>
+    <w:p>
+      <w:hyperlink r:id="rId31" w:history="1">
+        <w:r>
+          <w:rPr>
+            <w:rStyle w:val="Hyperlink"/>
+          </w:rPr>
+          <w:t>https://leetcode.com/problems/01-matrix/</w:t>
+        </w:r>
+      </w:hyperlink>
+    </w:p>
+    <w:p>
+      <w:hyperlink r:id="rId32" w:history="1">
+        <w:r>
+          <w:rPr>
+            <w:rStyle w:val="Hyperlink"/>
+          </w:rPr>
+          <w:t>https://leetcode.com/problems/k-closest-points-to-origin/</w:t>
+        </w:r>
+      </w:hyperlink>
+    </w:p>
+    <w:p>
+      <w:hyperlink r:id="rId33" w:history="1">
+        <w:r>
+          <w:rPr>
+            <w:rStyle w:val="Hyperlink"/>
+          </w:rPr>
+          <w:t>https://leetcode.com/problems/longest-substring-without-repeating-characters/</w:t>
+        </w:r>
+      </w:hyperlink>
+      <w:r>
+        <w:t xml:space="preserve"> duplicate</w:t>
+      </w:r>
+    </w:p>
+    <w:p>
+      <w:hyperlink r:id="rId34" w:history="1">
+        <w:r>
+          <w:rPr>
+            <w:rStyle w:val="Hyperlink"/>
+          </w:rPr>
+          <w:t>https://leetcode.com/problems/3sum/</w:t>
+        </w:r>
+      </w:hyperlink>
+      <w:r>
+        <w:t xml:space="preserve"> duplicate</w:t>
+      </w:r>
+    </w:p>
+    <w:p>
+      <w:hyperlink r:id="rId35" w:history="1">
+        <w:r>
+          <w:rPr>
+            <w:rStyle w:val="Hyperlink"/>
+          </w:rPr>
+          <w:t>https://leetcode.com/problems/clone-graph/submissions/</w:t>
+        </w:r>
+      </w:hyperlink>
+      <w:r>
+        <w:t xml:space="preserve"> duplicate</w:t>
+      </w:r>
+    </w:p>
+    <w:p>
+      <w:hyperlink r:id="rId36" w:history="1">
+        <w:r>
+          <w:rPr>
+            <w:rStyle w:val="Hyperlink"/>
+          </w:rPr>
+          <w:t>https://leetcode.com/problems/evaluate-reverse-polish-notation/</w:t>
         </w:r>
       </w:hyperlink>
       <w:r>
@@ -445,79 +525,7 @@
     <w:p/>
     <w:p>
       <w:r>
-        <w:t>Week 3</w:t>
-      </w:r>
-    </w:p>
-    <w:p>
-      <w:hyperlink r:id="rId31" w:history="1">
-        <w:r>
-          <w:rPr>
-            <w:rStyle w:val="Hyperlink"/>
-          </w:rPr>
-          <w:t>https://leetcode.com/problems/insert-interval/</w:t>
-        </w:r>
-      </w:hyperlink>
-      <w:r>
-        <w:t xml:space="preserve"> duplicate</w:t>
-      </w:r>
-    </w:p>
-    <w:p>
-      <w:hyperlink r:id="rId32" w:history="1">
-        <w:r>
-          <w:rPr>
-            <w:rStyle w:val="Hyperlink"/>
-          </w:rPr>
-          <w:t>https://leetcode.com/problems/01-matrix/</w:t>
-        </w:r>
-      </w:hyperlink>
-    </w:p>
-    <w:p>
-      <w:hyperlink r:id="rId33" w:history="1">
-        <w:r>
-          <w:rPr>
-            <w:rStyle w:val="Hyperlink"/>
-          </w:rPr>
-          <w:t>https://leetcode.com/problems/k-closest-points-to-origin/</w:t>
-        </w:r>
-      </w:hyperlink>
-    </w:p>
-    <w:p>
-      <w:hyperlink r:id="rId34" w:history="1">
-        <w:r>
-          <w:rPr>
-            <w:rStyle w:val="Hyperlink"/>
-          </w:rPr>
-          <w:t>https://leetcode.com/problems/longest-substring-without-repeating-characters/</w:t>
-        </w:r>
-      </w:hyperlink>
-      <w:r>
-        <w:t xml:space="preserve"> duplicate</w:t>
-      </w:r>
-    </w:p>
-    <w:p>
-      <w:hyperlink r:id="rId35" w:history="1">
-        <w:r>
-          <w:rPr>
-            <w:rStyle w:val="Hyperlink"/>
-          </w:rPr>
-          <w:t>https://leetcode.com/problems/3sum/</w:t>
-        </w:r>
-      </w:hyperlink>
-      <w:r>
-        <w:t xml:space="preserve"> duplicate</w:t>
-      </w:r>
-    </w:p>
-    <w:p>
-      <w:hyperlink r:id="rId36" w:history="1">
-        <w:r>
-          <w:rPr>
-            <w:rStyle w:val="Hyperlink"/>
-          </w:rPr>
-          <w:t>https://leetcode.com/problems/clone-graph/submissions/</w:t>
-        </w:r>
-      </w:hyperlink>
-      <w:r>
-        <w:t xml:space="preserve"> duplicate</w:t>
+        <w:t>Week 4</w:t>
       </w:r>
     </w:p>
     <w:p>
@@ -526,78 +534,88 @@
           <w:rPr>
             <w:rStyle w:val="Hyperlink"/>
           </w:rPr>
-          <w:t>https://leetcode.com/problems/evaluate-reverse-polish-notation/</w:t>
+          <w:t>https://leetcode.com/problems/course-schedule/</w:t>
+        </w:r>
+      </w:hyperlink>
+      <w:r>
+        <w:t xml:space="preserve"> duplicate</w:t>
+      </w:r>
+    </w:p>
+    <w:p>
+      <w:hyperlink r:id="rId38" w:history="1">
+        <w:r>
+          <w:rPr>
+            <w:rStyle w:val="Hyperlink"/>
+          </w:rPr>
+          <w:t>https://leetcode.com/problems/implement-trie-prefix-tree/</w:t>
+        </w:r>
+      </w:hyperlink>
+      <w:r>
+        <w:t xml:space="preserve"> duplicate</w:t>
+      </w:r>
+    </w:p>
+    <w:p>
+      <w:hyperlink r:id="rId39" w:history="1">
+        <w:r>
+          <w:rPr>
+            <w:rStyle w:val="Hyperlink"/>
+          </w:rPr>
+          <w:t>https://leetcode.com/problems/coin-change/</w:t>
+        </w:r>
+      </w:hyperlink>
+      <w:r>
+        <w:t xml:space="preserve"> duplicate</w:t>
+      </w:r>
+    </w:p>
+    <w:p>
+      <w:hyperlink r:id="rId40" w:history="1">
+        <w:r>
+          <w:rPr>
+            <w:rStyle w:val="Hyperlink"/>
+          </w:rPr>
+          <w:t>https://leetcode.com/problems/product-of-array-except-self/</w:t>
+        </w:r>
+      </w:hyperlink>
+      <w:r>
+        <w:t xml:space="preserve"> duplicate</w:t>
+      </w:r>
+    </w:p>
+    <w:p>
+      <w:hyperlink r:id="rId41" w:history="1">
+        <w:r>
+          <w:rPr>
+            <w:rStyle w:val="Hyperlink"/>
+          </w:rPr>
+          <w:t>https://leetcode.com/problems/min-stack/</w:t>
         </w:r>
       </w:hyperlink>
       <w:r>
         <w:t xml:space="preserve"> </w:t>
       </w:r>
     </w:p>
+    <w:p>
+      <w:hyperlink r:id="rId42" w:history="1">
+        <w:r>
+          <w:rPr>
+            <w:rStyle w:val="Hyperlink"/>
+          </w:rPr>
+          <w:t>https://leetcode.com/problems/rotting-oranges/</w:t>
+        </w:r>
+      </w:hyperlink>
+    </w:p>
     <w:p/>
     <w:p>
       <w:r>
-        <w:t>Week 4</w:t>
-      </w:r>
-    </w:p>
-    <w:p>
-      <w:hyperlink r:id="rId38" w:history="1">
-        <w:r>
-          <w:rPr>
-            <w:rStyle w:val="Hyperlink"/>
-          </w:rPr>
-          <w:t>https://leetcode.com/problems/course-schedule/</w:t>
-        </w:r>
-      </w:hyperlink>
-      <w:r>
-        <w:t xml:space="preserve"> duplicate</w:t>
-      </w:r>
-    </w:p>
-    <w:p>
-      <w:hyperlink r:id="rId39" w:history="1">
-        <w:r>
-          <w:rPr>
-            <w:rStyle w:val="Hyperlink"/>
-          </w:rPr>
-          <w:t>https://leetcode.com/problems/implement-trie-prefix-tree/</w:t>
-        </w:r>
-      </w:hyperlink>
-      <w:r>
-        <w:t xml:space="preserve"> duplicate</w:t>
-      </w:r>
-    </w:p>
-    <w:p>
-      <w:hyperlink r:id="rId40" w:history="1">
-        <w:r>
-          <w:rPr>
-            <w:rStyle w:val="Hyperlink"/>
-          </w:rPr>
-          <w:t>https://leetcode.com/problems/coin-change/</w:t>
-        </w:r>
-      </w:hyperlink>
-      <w:r>
-        <w:t xml:space="preserve"> duplicate</w:t>
-      </w:r>
-    </w:p>
-    <w:p>
-      <w:hyperlink r:id="rId41" w:history="1">
-        <w:r>
-          <w:rPr>
-            <w:rStyle w:val="Hyperlink"/>
-          </w:rPr>
-          <w:t>https://leetcode.com/problems/product-of-array-except-self/</w:t>
-        </w:r>
-      </w:hyperlink>
-      <w:r>
-        <w:t xml:space="preserve"> duplicate</w:t>
-      </w:r>
-    </w:p>
-    <w:p>
-      <w:hyperlink r:id="rId42" w:history="1">
-        <w:r>
-          <w:rPr>
-            <w:rStyle w:val="Hyperlink"/>
-          </w:rPr>
-          <w:t>https://leetcode.com/problems/min-stack/</w:t>
+        <w:t>Week 5</w:t>
+      </w:r>
+    </w:p>
+    <w:p>
+      <w:hyperlink r:id="rId43" w:history="1">
+        <w:r>
+          <w:rPr>
+            <w:rStyle w:val="Hyperlink"/>
+          </w:rPr>
+          <w:t>https://leetcode.com/problems/combination-sum/</w:t>
         </w:r>
       </w:hyperlink>
       <w:r>
@@ -605,28 +623,77 @@
       </w:r>
     </w:p>
     <w:p>
-      <w:hyperlink r:id="rId43" w:history="1">
-        <w:r>
-          <w:rPr>
-            <w:rStyle w:val="Hyperlink"/>
-          </w:rPr>
-          <w:t>https://leetcode.com/problems/rotting-oranges/</w:t>
+      <w:hyperlink r:id="rId44" w:history="1">
+        <w:r>
+          <w:rPr>
+            <w:rStyle w:val="Hyperlink"/>
+          </w:rPr>
+          <w:t>https://leetcode.com/problems/merge-intervals/</w:t>
+        </w:r>
+      </w:hyperlink>
+      <w:r>
+        <w:t xml:space="preserve"> duplicate</w:t>
+      </w:r>
+    </w:p>
+    <w:p>
+      <w:hyperlink r:id="rId45" w:history="1">
+        <w:r>
+          <w:rPr>
+            <w:rStyle w:val="Hyperlink"/>
+          </w:rPr>
+          <w:t>https://leetcode.com/problems/time-based-key-value-store/</w:t>
+        </w:r>
+      </w:hyperlink>
+      <w:r>
+        <w:t xml:space="preserve"> </w:t>
+      </w:r>
+    </w:p>
+    <w:p>
+      <w:hyperlink r:id="rId46" w:history="1">
+        <w:r>
+          <w:rPr>
+            <w:rStyle w:val="Hyperlink"/>
+          </w:rPr>
+          <w:t>https://leetcode.com/problems/accounts-merge/</w:t>
+        </w:r>
+      </w:hyperlink>
+    </w:p>
+    <w:p>
+      <w:hyperlink r:id="rId47" w:history="1">
+        <w:r>
+          <w:rPr>
+            <w:rStyle w:val="Hyperlink"/>
+          </w:rPr>
+          <w:t>https://leetcode.com/problems/sort-colors/</w:t>
         </w:r>
       </w:hyperlink>
     </w:p>
     <w:p/>
     <w:p>
       <w:r>
-        <w:t>Week 5</w:t>
-      </w:r>
-    </w:p>
-    <w:p>
-      <w:hyperlink r:id="rId44" w:history="1">
-        <w:r>
-          <w:rPr>
-            <w:rStyle w:val="Hyperlink"/>
-          </w:rPr>
-          <w:t>https://leetcode.com/problems/combination-sum/</w:t>
+        <w:t>Week 6</w:t>
+      </w:r>
+    </w:p>
+    <w:p>
+      <w:hyperlink r:id="rId48" w:history="1">
+        <w:r>
+          <w:rPr>
+            <w:rStyle w:val="Hyperlink"/>
+          </w:rPr>
+          <w:t>https://leetcode.com/problems/word-break/</w:t>
+        </w:r>
+      </w:hyperlink>
+      <w:r>
+        <w:t xml:space="preserve"> duplicate</w:t>
+      </w:r>
+    </w:p>
+    <w:p>
+      <w:hyperlink r:id="rId49" w:history="1">
+        <w:r>
+          <w:rPr>
+            <w:rStyle w:val="Hyperlink"/>
+          </w:rPr>
+          <w:t>https://leetcode.com/problems/partition-equal-subset-sum/</w:t>
         </w:r>
       </w:hyperlink>
       <w:r>
@@ -634,25 +701,12 @@
       </w:r>
     </w:p>
     <w:p>
-      <w:hyperlink r:id="rId45" w:history="1">
-        <w:r>
-          <w:rPr>
-            <w:rStyle w:val="Hyperlink"/>
-          </w:rPr>
-          <w:t>https://leetcode.com/problems/merge-intervals/</w:t>
-        </w:r>
-      </w:hyperlink>
-      <w:r>
-        <w:t xml:space="preserve"> duplicate</w:t>
-      </w:r>
-    </w:p>
-    <w:p>
-      <w:hyperlink r:id="rId46" w:history="1">
-        <w:r>
-          <w:rPr>
-            <w:rStyle w:val="Hyperlink"/>
-          </w:rPr>
-          <w:t>https://leetcode.com/problems/time-based-key-value-store/</w:t>
+      <w:hyperlink r:id="rId50" w:history="1">
+        <w:r>
+          <w:rPr>
+            <w:rStyle w:val="Hyperlink"/>
+          </w:rPr>
+          <w:t>https://leetcode.com/problems/string-to-integer-atoi/</w:t>
         </w:r>
       </w:hyperlink>
       <w:r>
@@ -660,51 +714,109 @@
       </w:r>
     </w:p>
     <w:p>
-      <w:hyperlink r:id="rId47" w:history="1">
-        <w:r>
-          <w:rPr>
-            <w:rStyle w:val="Hyperlink"/>
-          </w:rPr>
-          <w:t>https://leetcode.com/problems/accounts-merge/</w:t>
-        </w:r>
-      </w:hyperlink>
-    </w:p>
-    <w:p>
-      <w:hyperlink r:id="rId48" w:history="1">
-        <w:r>
-          <w:rPr>
-            <w:rStyle w:val="Hyperlink"/>
-          </w:rPr>
-          <w:t>https://leetcode.com/problems/sort-colors/</w:t>
-        </w:r>
-      </w:hyperlink>
+      <w:hyperlink r:id="rId51" w:history="1">
+        <w:r>
+          <w:rPr>
+            <w:rStyle w:val="Hyperlink"/>
+          </w:rPr>
+          <w:t>https://leetcode.com/problems/spiral-matrix/</w:t>
+        </w:r>
+      </w:hyperlink>
+      <w:r>
+        <w:t xml:space="preserve">  duplicate</w:t>
+      </w:r>
+    </w:p>
+    <w:p>
+      <w:hyperlink r:id="rId52" w:history="1">
+        <w:r>
+          <w:rPr>
+            <w:rStyle w:val="Hyperlink"/>
+          </w:rPr>
+          <w:t>https://leetcode.com/problems/binary-tree-right-side-view/</w:t>
+        </w:r>
+      </w:hyperlink>
+      <w:r>
+        <w:t xml:space="preserve"> </w:t>
+      </w:r>
+    </w:p>
+    <w:p>
+      <w:hyperlink r:id="rId53" w:history="1">
+        <w:r>
+          <w:rPr>
+            <w:rStyle w:val="Hyperlink"/>
+          </w:rPr>
+          <w:t>https://leetcode.com/problems/longest-palindromic-substring/</w:t>
+        </w:r>
+      </w:hyperlink>
+      <w:r>
+        <w:t xml:space="preserve"> duplicate</w:t>
+      </w:r>
+    </w:p>
+    <w:p>
+      <w:hyperlink r:id="rId54" w:history="1">
+        <w:r>
+          <w:rPr>
+            <w:rStyle w:val="Hyperlink"/>
+          </w:rPr>
+          <w:t>https://leetcode.com/problems/unique-paths/</w:t>
+        </w:r>
+      </w:hyperlink>
+      <w:r>
+        <w:t xml:space="preserve"> duplicate</w:t>
+      </w:r>
+    </w:p>
+    <w:p>
+      <w:hyperlink r:id="rId55" w:history="1">
+        <w:r>
+          <w:rPr>
+            <w:rStyle w:val="Hyperlink"/>
+          </w:rPr>
+          <w:t>https://leetcode.com/problems/construct-binary-tree-from-preorder-and-inorder-traversal/</w:t>
+        </w:r>
+      </w:hyperlink>
+      <w:r>
+        <w:t xml:space="preserve"> duplicate</w:t>
+      </w:r>
     </w:p>
     <w:p/>
     <w:p>
       <w:r>
-        <w:t>Week 6</w:t>
-      </w:r>
-    </w:p>
-    <w:p>
-      <w:hyperlink r:id="rId49" w:history="1">
-        <w:r>
-          <w:rPr>
-            <w:rStyle w:val="Hyperlink"/>
-          </w:rPr>
-          <w:t>https://leetcode.com/problems/word-break/</w:t>
-        </w:r>
-      </w:hyperlink>
-      <w:r>
-        <w:t xml:space="preserve"> duplicate</w:t>
-      </w:r>
-    </w:p>
-    <w:p>
-      <w:hyperlink r:id="rId50" w:history="1">
-        <w:r>
-          <w:rPr>
-            <w:rStyle w:val="Hyperlink"/>
-          </w:rPr>
-          <w:t>https://leetcode.com/problems/partition-equal-subset-sum/</w:t>
+        <w:t>Week 7</w:t>
+      </w:r>
+    </w:p>
+    <w:p>
+      <w:hyperlink r:id="rId56" w:history="1">
+        <w:r>
+          <w:rPr>
+            <w:rStyle w:val="Hyperlink"/>
+          </w:rPr>
+          <w:t>https://leetcode.com/problems/container-with-most-water/</w:t>
+        </w:r>
+      </w:hyperlink>
+      <w:r>
+        <w:t xml:space="preserve"> duplicate</w:t>
+      </w:r>
+    </w:p>
+    <w:p>
+      <w:hyperlink r:id="rId57" w:history="1">
+        <w:r>
+          <w:rPr>
+            <w:rStyle w:val="Hyperlink"/>
+          </w:rPr>
+          <w:t>https://leetcode.com/problems/word-search/</w:t>
+        </w:r>
+      </w:hyperlink>
+      <w:r>
+        <w:t xml:space="preserve"> duplicate</w:t>
+      </w:r>
+    </w:p>
+    <w:p>
+      <w:hyperlink r:id="rId58" w:history="1">
+        <w:r>
+          <w:rPr>
+            <w:rStyle w:val="Hyperlink"/>
+          </w:rPr>
+          <w:t>https://leetcode.com/problems/find-all-anagrams-in-a-string/</w:t>
         </w:r>
       </w:hyperlink>
       <w:r>
@@ -712,12 +824,12 @@
       </w:r>
     </w:p>
     <w:p>
-      <w:hyperlink r:id="rId51" w:history="1">
-        <w:r>
-          <w:rPr>
-            <w:rStyle w:val="Hyperlink"/>
-          </w:rPr>
-          <w:t>https://leetcode.com/problems/string-to-integer-atoi/</w:t>
+      <w:hyperlink r:id="rId59" w:history="1">
+        <w:r>
+          <w:rPr>
+            <w:rStyle w:val="Hyperlink"/>
+          </w:rPr>
+          <w:t>https://leetcode.com/problems/minimum-height-trees/</w:t>
         </w:r>
       </w:hyperlink>
       <w:r>
@@ -725,109 +837,81 @@
       </w:r>
     </w:p>
     <w:p>
-      <w:hyperlink r:id="rId52" w:history="1">
-        <w:r>
-          <w:rPr>
-            <w:rStyle w:val="Hyperlink"/>
-          </w:rPr>
-          <w:t>https://leetcode.com/problems/spiral-matrix/</w:t>
-        </w:r>
-      </w:hyperlink>
-      <w:r>
-        <w:t xml:space="preserve">  duplicate</w:t>
-      </w:r>
-    </w:p>
-    <w:p>
-      <w:hyperlink r:id="rId53" w:history="1">
-        <w:r>
-          <w:rPr>
-            <w:rStyle w:val="Hyperlink"/>
-          </w:rPr>
-          <w:t>https://leetcode.com/problems/binary-tree-right-side-view/</w:t>
+      <w:hyperlink r:id="rId60" w:history="1">
+        <w:r>
+          <w:rPr>
+            <w:rStyle w:val="Hyperlink"/>
+          </w:rPr>
+          <w:t>https://leetcode.com/problems/task-scheduler/</w:t>
         </w:r>
       </w:hyperlink>
       <w:r>
         <w:t xml:space="preserve"> </w:t>
       </w:r>
     </w:p>
-    <w:p>
-      <w:hyperlink r:id="rId54" w:history="1">
-        <w:r>
-          <w:rPr>
-            <w:rStyle w:val="Hyperlink"/>
-          </w:rPr>
-          <w:t>https://leetcode.com/problems/longest-palindromic-substring/</w:t>
-        </w:r>
-      </w:hyperlink>
-      <w:r>
-        <w:t xml:space="preserve"> duplicate</w:t>
-      </w:r>
-    </w:p>
-    <w:p>
-      <w:hyperlink r:id="rId55" w:history="1">
-        <w:r>
-          <w:rPr>
-            <w:rStyle w:val="Hyperlink"/>
-          </w:rPr>
-          <w:t>https://leetcode.com/problems/unique-paths/</w:t>
-        </w:r>
-      </w:hyperlink>
-      <w:r>
-        <w:t xml:space="preserve"> duplicate</w:t>
-      </w:r>
-    </w:p>
-    <w:p>
-      <w:hyperlink r:id="rId56" w:history="1">
-        <w:r>
-          <w:rPr>
-            <w:rStyle w:val="Hyperlink"/>
-          </w:rPr>
-          <w:t>https://leetcode.com/problems/construct-binary-tree-from-preorder-and-inorder-traversal/</w:t>
-        </w:r>
-      </w:hyperlink>
-      <w:r>
-        <w:t xml:space="preserve"> duplicate</w:t>
-      </w:r>
-    </w:p>
     <w:p/>
     <w:p>
       <w:r>
-        <w:t>Week 7</w:t>
-      </w:r>
-    </w:p>
-    <w:p>
-      <w:hyperlink r:id="rId57" w:history="1">
-        <w:r>
-          <w:rPr>
-            <w:rStyle w:val="Hyperlink"/>
-          </w:rPr>
-          <w:t>https://leetcode.com/problems/container-with-most-water/</w:t>
-        </w:r>
-      </w:hyperlink>
-      <w:r>
-        <w:t xml:space="preserve"> duplicate</w:t>
-      </w:r>
-    </w:p>
-    <w:p>
-      <w:hyperlink r:id="rId58" w:history="1">
-        <w:r>
-          <w:rPr>
-            <w:rStyle w:val="Hyperlink"/>
-          </w:rPr>
-          <w:t>https://leetcode.com/problems/word-search/</w:t>
-        </w:r>
-      </w:hyperlink>
-      <w:r>
-        <w:t xml:space="preserve"> duplicate</w:t>
-      </w:r>
-    </w:p>
-    <w:p>
-      <w:hyperlink r:id="rId59" w:history="1">
-        <w:r>
-          <w:rPr>
-            <w:rStyle w:val="Hyperlink"/>
-          </w:rPr>
-          <w:t>https://leetcode.com/problems/find-all-anagrams-in-a-string/</w:t>
+        <w:lastRenderedPageBreak/>
+        <w:t>Week 8</w:t>
+      </w:r>
+    </w:p>
+    <w:p>
+      <w:hyperlink r:id="rId61" w:history="1">
+        <w:r>
+          <w:rPr>
+            <w:rStyle w:val="Hyperlink"/>
+          </w:rPr>
+          <w:t>https://leetcode.com/problems/kth-smallest-element-in-a-bst/</w:t>
+        </w:r>
+      </w:hyperlink>
+      <w:r>
+        <w:t xml:space="preserve"> duplicate</w:t>
+      </w:r>
+    </w:p>
+    <w:p>
+      <w:hyperlink r:id="rId62" w:history="1">
+        <w:r>
+          <w:rPr>
+            <w:rStyle w:val="Hyperlink"/>
+          </w:rPr>
+          <w:t>https://leetcode.com/problems/minimum-window-substring/</w:t>
+        </w:r>
+      </w:hyperlink>
+      <w:r>
+        <w:t xml:space="preserve"> duplicate</w:t>
+      </w:r>
+    </w:p>
+    <w:p>
+      <w:hyperlink r:id="rId63" w:history="1">
+        <w:r>
+          <w:rPr>
+            <w:rStyle w:val="Hyperlink"/>
+          </w:rPr>
+          <w:t>https://leetcode.com/problems/serialize-and-deserialize-binary-tree/</w:t>
+        </w:r>
+      </w:hyperlink>
+      <w:r>
+        <w:t xml:space="preserve"> duplicate</w:t>
+      </w:r>
+    </w:p>
+    <w:p>
+      <w:hyperlink r:id="rId64" w:history="1">
+        <w:r>
+          <w:rPr>
+            <w:rStyle w:val="Hyperlink"/>
+          </w:rPr>
+          <w:t>https://leetcode.com/problems/basic-calculator/</w:t>
+        </w:r>
+      </w:hyperlink>
+    </w:p>
+    <w:p>
+      <w:hyperlink r:id="rId65" w:history="1">
+        <w:r>
+          <w:rPr>
+            <w:rStyle w:val="Hyperlink"/>
+          </w:rPr>
+          <w:t>https://leetcode.com/problems/maximum-profit-in-job-scheduling/</w:t>
         </w:r>
       </w:hyperlink>
       <w:r>
@@ -835,27 +919,60 @@
       </w:r>
     </w:p>
     <w:p>
-      <w:hyperlink r:id="rId60" w:history="1">
-        <w:r>
-          <w:rPr>
-            <w:rStyle w:val="Hyperlink"/>
-          </w:rPr>
-          <w:t>https://leetcode.com/problems/minimum-height-trees/</w:t>
+      <w:hyperlink r:id="rId66" w:history="1">
+        <w:r>
+          <w:rPr>
+            <w:rStyle w:val="Hyperlink"/>
+          </w:rPr>
+          <w:t>https://leetcode.com/problems/merge-k-sorted-lists/</w:t>
+        </w:r>
+      </w:hyperlink>
+      <w:r>
+        <w:t xml:space="preserve"> duplicate</w:t>
+      </w:r>
+    </w:p>
+    <w:p>
+      <w:hyperlink r:id="rId67" w:history="1">
+        <w:r>
+          <w:rPr>
+            <w:rStyle w:val="Hyperlink"/>
+          </w:rPr>
+          <w:t>https://leetcode.com/problems/largest-rectangle-in-histogram/</w:t>
         </w:r>
       </w:hyperlink>
       <w:r>
         <w:t xml:space="preserve"> </w:t>
       </w:r>
     </w:p>
-    <w:p>
-      <w:hyperlink r:id="rId61" w:history="1">
-        <w:r>
-          <w:rPr>
-            <w:rStyle w:val="Hyperlink"/>
-          </w:rPr>
-          <w:t>https://leetcode.com/problems/task-scheduler/</w:t>
-        </w:r>
-      </w:hyperlink>
+    <w:p/>
+    <w:p>
+      <w:r>
+        <w:t>what to study based on time left</w:t>
+      </w:r>
+    </w:p>
+    <w:p>
+      <w:hyperlink r:id="rId68" w:history="1">
+        <w:r>
+          <w:rPr>
+            <w:rStyle w:val="Hyperlink"/>
+          </w:rPr>
+          <w:t>https://www.techinterviewhandbook.org/coding-interview-study-plan/</w:t>
+        </w:r>
+      </w:hyperlink>
+    </w:p>
+    <w:p/>
+    <w:p>
+      <w:r>
+        <w:t xml:space="preserve">save completed problems to </w:t>
+      </w:r>
+      <w:r>
+        <w:t>repo at</w:t>
+      </w:r>
+    </w:p>
+    <w:p>
+      <w:r>
+        <w:t>D:\PlBorgPrograms\Code\LeetCode-Problems\LeetCode-Problems</w:t>
+      </w:r>
       <w:r>
         <w:t xml:space="preserve"> </w:t>
       </w:r>
@@ -863,143 +980,16 @@
     <w:p/>
     <w:p>
       <w:r>
-        <w:t>Week 8</w:t>
-      </w:r>
-    </w:p>
-    <w:p>
-      <w:hyperlink r:id="rId62" w:history="1">
-        <w:r>
-          <w:rPr>
-            <w:rStyle w:val="Hyperlink"/>
-          </w:rPr>
-          <w:t>https://leetcode.com/problems/kth-smallest-element-in-a-bst/</w:t>
-        </w:r>
-      </w:hyperlink>
-      <w:r>
-        <w:t xml:space="preserve"> duplicate</w:t>
-      </w:r>
-    </w:p>
-    <w:p>
-      <w:hyperlink r:id="rId63" w:history="1">
-        <w:r>
-          <w:rPr>
-            <w:rStyle w:val="Hyperlink"/>
-          </w:rPr>
-          <w:t>https://leetcode.com/problems/minimum-window-substring/</w:t>
-        </w:r>
-      </w:hyperlink>
-      <w:r>
-        <w:t xml:space="preserve"> duplicate</w:t>
-      </w:r>
-    </w:p>
-    <w:p>
-      <w:hyperlink r:id="rId64" w:history="1">
-        <w:r>
-          <w:rPr>
-            <w:rStyle w:val="Hyperlink"/>
-          </w:rPr>
-          <w:t>https://leetcode.com/problems/serialize-and-deserialize-binary-tree/</w:t>
-        </w:r>
-      </w:hyperlink>
-      <w:r>
-        <w:t xml:space="preserve"> duplicate</w:t>
-      </w:r>
-    </w:p>
-    <w:p>
-      <w:hyperlink r:id="rId65" w:history="1">
-        <w:r>
-          <w:rPr>
-            <w:rStyle w:val="Hyperlink"/>
-          </w:rPr>
-          <w:t>https://leetcode.com/problems/basic-calculator/</w:t>
-        </w:r>
-      </w:hyperlink>
-    </w:p>
-    <w:p>
-      <w:hyperlink r:id="rId66" w:history="1">
-        <w:r>
-          <w:rPr>
-            <w:rStyle w:val="Hyperlink"/>
-          </w:rPr>
-          <w:t>https://leetcode.com/problems/maximum-profit-in-job-scheduling/</w:t>
-        </w:r>
-      </w:hyperlink>
-      <w:r>
-        <w:t xml:space="preserve"> </w:t>
-      </w:r>
-    </w:p>
-    <w:p>
-      <w:hyperlink r:id="rId67" w:history="1">
-        <w:r>
-          <w:rPr>
-            <w:rStyle w:val="Hyperlink"/>
-          </w:rPr>
-          <w:t>https://leetcode.com/problems/merge-k-sorted-lists/</w:t>
-        </w:r>
-      </w:hyperlink>
-      <w:r>
-        <w:t xml:space="preserve"> duplicate</w:t>
-      </w:r>
-    </w:p>
-    <w:p>
-      <w:hyperlink r:id="rId68" w:history="1">
-        <w:r>
-          <w:rPr>
-            <w:rStyle w:val="Hyperlink"/>
-          </w:rPr>
-          <w:t>https://leetcode.com/problems/largest-rectangle-in-histogram/</w:t>
-        </w:r>
-      </w:hyperlink>
-      <w:r>
-        <w:t xml:space="preserve"> </w:t>
-      </w:r>
-    </w:p>
-    <w:p/>
-    <w:p>
-      <w:r>
-        <w:t>what to study based on time left</w:t>
+        <w:t>Reference</w:t>
+      </w:r>
+    </w:p>
+    <w:p>
+      <w:r>
+        <w:t>Binary search</w:t>
       </w:r>
     </w:p>
     <w:p>
       <w:hyperlink r:id="rId69" w:history="1">
-        <w:r>
-          <w:rPr>
-            <w:rStyle w:val="Hyperlink"/>
-          </w:rPr>
-          <w:t>https://www.techinterviewhandbook.org/coding-interview-study-plan/</w:t>
-        </w:r>
-      </w:hyperlink>
-    </w:p>
-    <w:p/>
-    <w:p>
-      <w:r>
-        <w:t xml:space="preserve">save completed problems to </w:t>
-      </w:r>
-      <w:r>
-        <w:t>repo at</w:t>
-      </w:r>
-    </w:p>
-    <w:p>
-      <w:r>
-        <w:t>D:\PlBorgPrograms\Code\LeetCode-Problems\LeetCode-Problems</w:t>
-      </w:r>
-      <w:r>
-        <w:t xml:space="preserve"> </w:t>
-      </w:r>
-    </w:p>
-    <w:p/>
-    <w:p>
-      <w:r>
-        <w:t>Reference</w:t>
-      </w:r>
-    </w:p>
-    <w:p>
-      <w:r>
-        <w:t>Binary search</w:t>
-      </w:r>
-    </w:p>
-    <w:p>
-      <w:hyperlink r:id="rId70" w:history="1">
         <w:r>
           <w:rPr>
             <w:rStyle w:val="Hyperlink"/>

</xml_diff>

<commit_message>
All Blind 75 Problems done
All problems are done. I'll go back and solve a few with more optimum solutions in preparations for interviews.
</commit_message>
<xml_diff>
--- a/Interview prep.docx
+++ b/Interview prep.docx
@@ -56,35 +56,46 @@
     </w:p>
     <w:p>
       <w:r>
-        <w:t>Problems not caught in CTCI problems: 5</w:t>
+        <w:t xml:space="preserve">Problems not caught in CTCI problems: </w:t>
+      </w:r>
+      <w:proofErr w:type="gramStart"/>
+      <w:r>
+        <w:t>5</w:t>
       </w:r>
       <w:r>
         <w:t>3</w:t>
       </w:r>
-    </w:p>
-    <w:p>
-      <w:r>
-        <w:t>3</w:t>
-      </w:r>
-      <w:r>
-        <w:t xml:space="preserve"> left</w:t>
-      </w:r>
-      <w:r>
-        <w:t xml:space="preserve"> with graph at </w:t>
-      </w:r>
-      <w:r>
-        <w:t>1</w:t>
-      </w:r>
-    </w:p>
-    <w:p>
-      <w:r>
-        <w:t>Tree</w:t>
-      </w:r>
-      <w:r>
-        <w:t xml:space="preserve"> </w:t>
-      </w:r>
-      <w:r>
-        <w:t>2</w:t>
+      <w:proofErr w:type="gramEnd"/>
+    </w:p>
+    <w:p/>
+    <w:p>
+      <w:pPr>
+        <w:rPr>
+          <w:b/>
+          <w:bCs/>
+        </w:rPr>
+      </w:pPr>
+      <w:r>
+        <w:rPr>
+          <w:b/>
+          <w:bCs/>
+        </w:rPr>
+        <w:t xml:space="preserve">All publicly available Blind 75 Problems </w:t>
+      </w:r>
+      <w:proofErr w:type="gramStart"/>
+      <w:r>
+        <w:rPr>
+          <w:b/>
+          <w:bCs/>
+        </w:rPr>
+        <w:t>done</w:t>
+      </w:r>
+      <w:proofErr w:type="gramEnd"/>
+    </w:p>
+    <w:p/>
+    <w:p>
+      <w:r>
+        <w:t>Go back to for better solutions:</w:t>
       </w:r>
     </w:p>
     <w:p>
@@ -93,7 +104,7 @@
           <w:rPr>
             <w:rStyle w:val="Hyperlink"/>
           </w:rPr>
-          <w:t>https://leetcode.com/problems/word-search-ii/</w:t>
+          <w:t>https://leetcode.com/problems/pacific-atlantic-water-flow/solutions/</w:t>
         </w:r>
       </w:hyperlink>
     </w:p>
@@ -103,19 +114,17 @@
           <w:rPr>
             <w:rStyle w:val="Hyperlink"/>
           </w:rPr>
-          <w:t>https://leetcode.com/problems/construct-binary-tree-from-preorder-and-inorder-traversal/</w:t>
-        </w:r>
-      </w:hyperlink>
-    </w:p>
-    <w:p>
-      <w:r>
-        <w:t>Heap</w:t>
-      </w:r>
-      <w:r>
-        <w:t xml:space="preserve"> </w:t>
-      </w:r>
-      <w:r>
-        <w:t>1</w:t>
+          <w:t>https://leetcode.com/problems/longest-repeating-character-replacement/</w:t>
+        </w:r>
+      </w:hyperlink>
+    </w:p>
+    <w:p/>
+    <w:p>
+      <w:r>
+        <w:t>Possibly go back; This one is already O(N)</w:t>
+      </w:r>
+      <w:r>
+        <w:t>. Maybe try a dual iterator approach.</w:t>
       </w:r>
     </w:p>
     <w:p>
@@ -124,63 +133,18 @@
           <w:rPr>
             <w:rStyle w:val="Hyperlink"/>
           </w:rPr>
-          <w:t>https://leetcode.com/problems/top-k-frequent-elements/</w:t>
+          <w:t>https://leetcode.com/problems/valid-palindrome/submissions/</w:t>
         </w:r>
       </w:hyperlink>
     </w:p>
     <w:p/>
     <w:p>
       <w:r>
-        <w:t>Go back to for better solutions:</w:t>
+        <w:t>Resources from lists:</w:t>
       </w:r>
     </w:p>
     <w:p>
       <w:hyperlink r:id="rId10" w:history="1">
-        <w:r>
-          <w:rPr>
-            <w:rStyle w:val="Hyperlink"/>
-          </w:rPr>
-          <w:t>https://leetcode.com/problems/pacific-atlantic-water-flow/solutions/</w:t>
-        </w:r>
-      </w:hyperlink>
-    </w:p>
-    <w:p>
-      <w:hyperlink r:id="rId11" w:history="1">
-        <w:r>
-          <w:rPr>
-            <w:rStyle w:val="Hyperlink"/>
-          </w:rPr>
-          <w:t>https://leetcode.com/problems/longest-repeating-character-replacement/</w:t>
-        </w:r>
-      </w:hyperlink>
-    </w:p>
-    <w:p/>
-    <w:p>
-      <w:r>
-        <w:t>Possibly go back; This one is already O(N)</w:t>
-      </w:r>
-      <w:r>
-        <w:t>. Maybe try a dual iterator approach.</w:t>
-      </w:r>
-    </w:p>
-    <w:p>
-      <w:hyperlink r:id="rId12" w:history="1">
-        <w:r>
-          <w:rPr>
-            <w:rStyle w:val="Hyperlink"/>
-          </w:rPr>
-          <w:t>https://leetcode.com/problems/valid-palindrome/submissions/</w:t>
-        </w:r>
-      </w:hyperlink>
-    </w:p>
-    <w:p/>
-    <w:p>
-      <w:r>
-        <w:t>Resources from lists:</w:t>
-      </w:r>
-    </w:p>
-    <w:p>
-      <w:hyperlink r:id="rId13" w:history="1">
         <w:r>
           <w:rPr>
             <w:rStyle w:val="Hyperlink"/>
@@ -199,24 +163,83 @@
       </w:r>
     </w:p>
     <w:p>
+      <w:hyperlink r:id="rId11" w:history="1">
+        <w:r>
+          <w:rPr>
+            <w:rStyle w:val="Hyperlink"/>
+          </w:rPr>
+          <w:t>https://www.techinterviewhandbook.org/grind75</w:t>
+        </w:r>
+      </w:hyperlink>
+    </w:p>
+    <w:p>
+      <w:r>
+        <w:t xml:space="preserve">Problems not caught in previous 2 lists: </w:t>
+      </w:r>
+      <w:proofErr w:type="gramStart"/>
+      <w:r>
+        <w:t>26</w:t>
+      </w:r>
+      <w:proofErr w:type="gramEnd"/>
+    </w:p>
+    <w:p>
+      <w:r>
+        <w:t>Week 1</w:t>
+      </w:r>
+    </w:p>
+    <w:p>
+      <w:hyperlink r:id="rId12" w:history="1">
+        <w:r>
+          <w:rPr>
+            <w:rStyle w:val="Hyperlink"/>
+          </w:rPr>
+          <w:t>https://leetcode.com/problems/two-sum/</w:t>
+        </w:r>
+      </w:hyperlink>
+      <w:r>
+        <w:t xml:space="preserve"> </w:t>
+      </w:r>
+      <w:proofErr w:type="gramStart"/>
+      <w:r>
+        <w:t>duplicate</w:t>
+      </w:r>
+      <w:proofErr w:type="gramEnd"/>
+    </w:p>
+    <w:p>
+      <w:hyperlink r:id="rId13" w:history="1">
+        <w:r>
+          <w:rPr>
+            <w:rStyle w:val="Hyperlink"/>
+          </w:rPr>
+          <w:t>https://leetcode.com/problems/best-time-to-buy-and-sell-stock/</w:t>
+        </w:r>
+      </w:hyperlink>
+      <w:r>
+        <w:t xml:space="preserve"> </w:t>
+      </w:r>
+      <w:proofErr w:type="gramStart"/>
+      <w:r>
+        <w:t>duplicate</w:t>
+      </w:r>
+      <w:proofErr w:type="gramEnd"/>
+    </w:p>
+    <w:p>
       <w:hyperlink r:id="rId14" w:history="1">
         <w:r>
           <w:rPr>
             <w:rStyle w:val="Hyperlink"/>
           </w:rPr>
-          <w:t>https://www.techinterviewhandbook.org/grind75</w:t>
-        </w:r>
-      </w:hyperlink>
-    </w:p>
-    <w:p>
-      <w:r>
-        <w:t>Problems not caught in previous 2 lists: 26</w:t>
-      </w:r>
-    </w:p>
-    <w:p>
-      <w:r>
-        <w:t>Week 1</w:t>
-      </w:r>
+          <w:t>https://leetcode.com/problems/valid-palindrome/</w:t>
+        </w:r>
+      </w:hyperlink>
+      <w:r>
+        <w:t xml:space="preserve"> </w:t>
+      </w:r>
+      <w:proofErr w:type="gramStart"/>
+      <w:r>
+        <w:t>duplicate</w:t>
+      </w:r>
+      <w:proofErr w:type="gramEnd"/>
     </w:p>
     <w:p>
       <w:hyperlink r:id="rId15" w:history="1">
@@ -224,12 +247,17 @@
           <w:rPr>
             <w:rStyle w:val="Hyperlink"/>
           </w:rPr>
-          <w:t>https://leetcode.com/problems/two-sum/</w:t>
-        </w:r>
-      </w:hyperlink>
-      <w:r>
-        <w:t xml:space="preserve"> duplicate</w:t>
-      </w:r>
+          <w:t>https://leetcode.com/problems/invert-binary-tree/</w:t>
+        </w:r>
+      </w:hyperlink>
+      <w:r>
+        <w:t xml:space="preserve"> </w:t>
+      </w:r>
+      <w:proofErr w:type="gramStart"/>
+      <w:r>
+        <w:t>duplicate</w:t>
+      </w:r>
+      <w:proofErr w:type="gramEnd"/>
     </w:p>
     <w:p>
       <w:hyperlink r:id="rId16" w:history="1">
@@ -237,12 +265,9 @@
           <w:rPr>
             <w:rStyle w:val="Hyperlink"/>
           </w:rPr>
-          <w:t>https://leetcode.com/problems/best-time-to-buy-and-sell-stock/</w:t>
-        </w:r>
-      </w:hyperlink>
-      <w:r>
-        <w:t xml:space="preserve"> duplicate</w:t>
-      </w:r>
+          <w:t>https://leetcode.com/problems/binary-search/</w:t>
+        </w:r>
+      </w:hyperlink>
     </w:p>
     <w:p>
       <w:hyperlink r:id="rId17" w:history="1">
@@ -250,12 +275,9 @@
           <w:rPr>
             <w:rStyle w:val="Hyperlink"/>
           </w:rPr>
-          <w:t>https://leetcode.com/problems/valid-palindrome/</w:t>
-        </w:r>
-      </w:hyperlink>
-      <w:r>
-        <w:t xml:space="preserve"> duplicate</w:t>
-      </w:r>
+          <w:t>https://leetcode.com/problems/lowest-common-ancestor-of-a-binary-search-tree/</w:t>
+        </w:r>
+      </w:hyperlink>
     </w:p>
     <w:p>
       <w:hyperlink r:id="rId18" w:history="1">
@@ -263,45 +285,17 @@
           <w:rPr>
             <w:rStyle w:val="Hyperlink"/>
           </w:rPr>
-          <w:t>https://leetcode.com/problems/invert-binary-tree/</w:t>
-        </w:r>
-      </w:hyperlink>
-      <w:r>
-        <w:t xml:space="preserve"> duplicate</w:t>
-      </w:r>
-    </w:p>
-    <w:p>
-      <w:hyperlink r:id="rId19" w:history="1">
-        <w:r>
-          <w:rPr>
-            <w:rStyle w:val="Hyperlink"/>
-          </w:rPr>
-          <w:t>https://leetcode.com/problems/binary-search/</w:t>
-        </w:r>
-      </w:hyperlink>
-    </w:p>
-    <w:p>
-      <w:hyperlink r:id="rId20" w:history="1">
-        <w:r>
-          <w:rPr>
-            <w:rStyle w:val="Hyperlink"/>
-          </w:rPr>
-          <w:t>https://leetcode.com/problems/lowest-common-ancestor-of-a-binary-search-tree/</w:t>
-        </w:r>
-      </w:hyperlink>
-    </w:p>
-    <w:p>
-      <w:hyperlink r:id="rId21" w:history="1">
-        <w:r>
-          <w:rPr>
-            <w:rStyle w:val="Hyperlink"/>
-          </w:rPr>
           <w:t>https://leetcode.com/problems/linked-list-cycle/</w:t>
         </w:r>
       </w:hyperlink>
       <w:r>
-        <w:t xml:space="preserve"> duplicate</w:t>
-      </w:r>
+        <w:t xml:space="preserve"> </w:t>
+      </w:r>
+      <w:proofErr w:type="gramStart"/>
+      <w:r>
+        <w:t>duplicate</w:t>
+      </w:r>
+      <w:proofErr w:type="gramEnd"/>
     </w:p>
     <w:p>
       <w:pPr>
@@ -315,6 +309,59 @@
       <w:r>
         <w:tab/>
       </w:r>
+    </w:p>
+    <w:p>
+      <w:pPr>
+        <w:tabs>
+          <w:tab w:val="left" w:pos="3204"/>
+        </w:tabs>
+      </w:pPr>
+      <w:hyperlink r:id="rId19" w:history="1">
+        <w:r>
+          <w:rPr>
+            <w:rStyle w:val="Hyperlink"/>
+          </w:rPr>
+          <w:t>https://leetcode.com/problems/first-bad-version/</w:t>
+        </w:r>
+      </w:hyperlink>
+    </w:p>
+    <w:p>
+      <w:pPr>
+        <w:tabs>
+          <w:tab w:val="left" w:pos="3204"/>
+        </w:tabs>
+      </w:pPr>
+      <w:hyperlink r:id="rId20" w:history="1">
+        <w:r>
+          <w:rPr>
+            <w:rStyle w:val="Hyperlink"/>
+          </w:rPr>
+          <w:t>https://leetcode.com/problems/ransom-note/</w:t>
+        </w:r>
+      </w:hyperlink>
+    </w:p>
+    <w:p>
+      <w:pPr>
+        <w:tabs>
+          <w:tab w:val="left" w:pos="3204"/>
+        </w:tabs>
+      </w:pPr>
+      <w:hyperlink r:id="rId21" w:history="1">
+        <w:r>
+          <w:rPr>
+            <w:rStyle w:val="Hyperlink"/>
+          </w:rPr>
+          <w:t>https://leetcode.com/problems/climbing-stairs/</w:t>
+        </w:r>
+      </w:hyperlink>
+      <w:r>
+        <w:t xml:space="preserve"> </w:t>
+      </w:r>
+      <w:proofErr w:type="gramStart"/>
+      <w:r>
+        <w:t>duplicate</w:t>
+      </w:r>
+      <w:proofErr w:type="gramEnd"/>
     </w:p>
     <w:p>
       <w:pPr>
@@ -327,55 +374,48 @@
           <w:rPr>
             <w:rStyle w:val="Hyperlink"/>
           </w:rPr>
-          <w:t>https://leetcode.com/problems/first-bad-version/</w:t>
-        </w:r>
-      </w:hyperlink>
-    </w:p>
-    <w:p>
-      <w:pPr>
-        <w:tabs>
-          <w:tab w:val="left" w:pos="3204"/>
-        </w:tabs>
-      </w:pPr>
+          <w:t>https://leetcode.com/problems/longest-palindrome/</w:t>
+        </w:r>
+      </w:hyperlink>
+      <w:r>
+        <w:t xml:space="preserve"> </w:t>
+      </w:r>
+    </w:p>
+    <w:p>
       <w:hyperlink r:id="rId23" w:history="1">
         <w:r>
           <w:rPr>
             <w:rStyle w:val="Hyperlink"/>
           </w:rPr>
-          <w:t>https://leetcode.com/problems/ransom-note/</w:t>
-        </w:r>
-      </w:hyperlink>
-    </w:p>
-    <w:p>
-      <w:pPr>
-        <w:tabs>
-          <w:tab w:val="left" w:pos="3204"/>
-        </w:tabs>
-      </w:pPr>
+          <w:t>https://leetcode.com/problems/reverse-linked-list/</w:t>
+        </w:r>
+      </w:hyperlink>
+      <w:r>
+        <w:t xml:space="preserve"> </w:t>
+      </w:r>
+      <w:proofErr w:type="gramStart"/>
+      <w:r>
+        <w:t>duplicate</w:t>
+      </w:r>
+      <w:proofErr w:type="gramEnd"/>
+    </w:p>
+    <w:p>
       <w:hyperlink r:id="rId24" w:history="1">
         <w:r>
           <w:rPr>
             <w:rStyle w:val="Hyperlink"/>
           </w:rPr>
-          <w:t>https://leetcode.com/problems/climbing-stairs/</w:t>
-        </w:r>
-      </w:hyperlink>
-      <w:r>
-        <w:t xml:space="preserve"> duplicate</w:t>
-      </w:r>
-    </w:p>
-    <w:p>
-      <w:pPr>
-        <w:tabs>
-          <w:tab w:val="left" w:pos="3204"/>
-        </w:tabs>
-      </w:pPr>
+          <w:t>https://leetcode.com/problems/diameter-of-binary-tree/</w:t>
+        </w:r>
+      </w:hyperlink>
+    </w:p>
+    <w:p>
       <w:hyperlink r:id="rId25" w:history="1">
         <w:r>
           <w:rPr>
             <w:rStyle w:val="Hyperlink"/>
           </w:rPr>
-          <w:t>https://leetcode.com/problems/longest-palindrome/</w:t>
+          <w:t>https://leetcode.com/problems/middle-of-the-linked-list/</w:t>
         </w:r>
       </w:hyperlink>
       <w:r>
@@ -388,11 +428,17 @@
           <w:rPr>
             <w:rStyle w:val="Hyperlink"/>
           </w:rPr>
-          <w:t>https://leetcode.com/problems/reverse-linked-list/</w:t>
-        </w:r>
-      </w:hyperlink>
-      <w:r>
-        <w:t xml:space="preserve"> duplicate</w:t>
+          <w:t>https://leetcode.com/problems/maximum-depth-of-binary-tree/</w:t>
+        </w:r>
+      </w:hyperlink>
+      <w:r>
+        <w:t xml:space="preserve"> </w:t>
+      </w:r>
+    </w:p>
+    <w:p/>
+    <w:p>
+      <w:r>
+        <w:t>Week 3</w:t>
       </w:r>
     </w:p>
     <w:p>
@@ -401,9 +447,17 @@
           <w:rPr>
             <w:rStyle w:val="Hyperlink"/>
           </w:rPr>
-          <w:t>https://leetcode.com/problems/diameter-of-binary-tree/</w:t>
-        </w:r>
-      </w:hyperlink>
+          <w:t>https://leetcode.com/problems/insert-interval/</w:t>
+        </w:r>
+      </w:hyperlink>
+      <w:r>
+        <w:t xml:space="preserve"> </w:t>
+      </w:r>
+      <w:proofErr w:type="gramStart"/>
+      <w:r>
+        <w:t>duplicate</w:t>
+      </w:r>
+      <w:proofErr w:type="gramEnd"/>
     </w:p>
     <w:p>
       <w:hyperlink r:id="rId28" w:history="1">
@@ -411,12 +465,9 @@
           <w:rPr>
             <w:rStyle w:val="Hyperlink"/>
           </w:rPr>
-          <w:t>https://leetcode.com/problems/middle-of-the-linked-list/</w:t>
-        </w:r>
-      </w:hyperlink>
-      <w:r>
-        <w:t xml:space="preserve"> </w:t>
-      </w:r>
+          <w:t>https://leetcode.com/problems/01-matrix/</w:t>
+        </w:r>
+      </w:hyperlink>
     </w:p>
     <w:p>
       <w:hyperlink r:id="rId29" w:history="1">
@@ -424,7 +475,71 @@
           <w:rPr>
             <w:rStyle w:val="Hyperlink"/>
           </w:rPr>
-          <w:t>https://leetcode.com/problems/maximum-depth-of-binary-tree/</w:t>
+          <w:t>https://leetcode.com/problems/k-closest-points-to-origin/</w:t>
+        </w:r>
+      </w:hyperlink>
+    </w:p>
+    <w:p>
+      <w:hyperlink r:id="rId30" w:history="1">
+        <w:r>
+          <w:rPr>
+            <w:rStyle w:val="Hyperlink"/>
+          </w:rPr>
+          <w:t>https://leetcode.com/problems/longest-substring-without-repeating-characters/</w:t>
+        </w:r>
+      </w:hyperlink>
+      <w:r>
+        <w:t xml:space="preserve"> </w:t>
+      </w:r>
+      <w:proofErr w:type="gramStart"/>
+      <w:r>
+        <w:t>duplicate</w:t>
+      </w:r>
+      <w:proofErr w:type="gramEnd"/>
+    </w:p>
+    <w:p>
+      <w:hyperlink r:id="rId31" w:history="1">
+        <w:r>
+          <w:rPr>
+            <w:rStyle w:val="Hyperlink"/>
+          </w:rPr>
+          <w:t>https://leetcode.com/problems/3sum/</w:t>
+        </w:r>
+      </w:hyperlink>
+      <w:r>
+        <w:t xml:space="preserve"> </w:t>
+      </w:r>
+      <w:proofErr w:type="gramStart"/>
+      <w:r>
+        <w:t>duplicate</w:t>
+      </w:r>
+      <w:proofErr w:type="gramEnd"/>
+    </w:p>
+    <w:p>
+      <w:hyperlink r:id="rId32" w:history="1">
+        <w:r>
+          <w:rPr>
+            <w:rStyle w:val="Hyperlink"/>
+          </w:rPr>
+          <w:t>https://leetcode.com/problems/clone-graph/submissions/</w:t>
+        </w:r>
+      </w:hyperlink>
+      <w:r>
+        <w:t xml:space="preserve"> </w:t>
+      </w:r>
+      <w:proofErr w:type="gramStart"/>
+      <w:r>
+        <w:t>duplicate</w:t>
+      </w:r>
+      <w:proofErr w:type="gramEnd"/>
+    </w:p>
+    <w:p>
+      <w:hyperlink r:id="rId33" w:history="1">
+        <w:r>
+          <w:rPr>
+            <w:rStyle w:val="Hyperlink"/>
+          </w:rPr>
+          <w:t>https://leetcode.com/problems/evaluate-reverse-polish-notation/</w:t>
         </w:r>
       </w:hyperlink>
       <w:r>
@@ -434,53 +549,7 @@
     <w:p/>
     <w:p>
       <w:r>
-        <w:t>Week 3</w:t>
-      </w:r>
-    </w:p>
-    <w:p>
-      <w:hyperlink r:id="rId30" w:history="1">
-        <w:r>
-          <w:rPr>
-            <w:rStyle w:val="Hyperlink"/>
-          </w:rPr>
-          <w:t>https://leetcode.com/problems/insert-interval/</w:t>
-        </w:r>
-      </w:hyperlink>
-      <w:r>
-        <w:t xml:space="preserve"> duplicate</w:t>
-      </w:r>
-    </w:p>
-    <w:p>
-      <w:hyperlink r:id="rId31" w:history="1">
-        <w:r>
-          <w:rPr>
-            <w:rStyle w:val="Hyperlink"/>
-          </w:rPr>
-          <w:t>https://leetcode.com/problems/01-matrix/</w:t>
-        </w:r>
-      </w:hyperlink>
-    </w:p>
-    <w:p>
-      <w:hyperlink r:id="rId32" w:history="1">
-        <w:r>
-          <w:rPr>
-            <w:rStyle w:val="Hyperlink"/>
-          </w:rPr>
-          <w:t>https://leetcode.com/problems/k-closest-points-to-origin/</w:t>
-        </w:r>
-      </w:hyperlink>
-    </w:p>
-    <w:p>
-      <w:hyperlink r:id="rId33" w:history="1">
-        <w:r>
-          <w:rPr>
-            <w:rStyle w:val="Hyperlink"/>
-          </w:rPr>
-          <w:t>https://leetcode.com/problems/longest-substring-without-repeating-characters/</w:t>
-        </w:r>
-      </w:hyperlink>
-      <w:r>
-        <w:t xml:space="preserve"> duplicate</w:t>
+        <w:t>Week 4</w:t>
       </w:r>
     </w:p>
     <w:p>
@@ -489,12 +558,17 @@
           <w:rPr>
             <w:rStyle w:val="Hyperlink"/>
           </w:rPr>
-          <w:t>https://leetcode.com/problems/3sum/</w:t>
-        </w:r>
-      </w:hyperlink>
-      <w:r>
-        <w:t xml:space="preserve"> duplicate</w:t>
-      </w:r>
+          <w:t>https://leetcode.com/problems/course-schedule/</w:t>
+        </w:r>
+      </w:hyperlink>
+      <w:r>
+        <w:t xml:space="preserve"> </w:t>
+      </w:r>
+      <w:proofErr w:type="gramStart"/>
+      <w:r>
+        <w:t>duplicate</w:t>
+      </w:r>
+      <w:proofErr w:type="gramEnd"/>
     </w:p>
     <w:p>
       <w:hyperlink r:id="rId35" w:history="1">
@@ -502,12 +576,17 @@
           <w:rPr>
             <w:rStyle w:val="Hyperlink"/>
           </w:rPr>
-          <w:t>https://leetcode.com/problems/clone-graph/submissions/</w:t>
-        </w:r>
-      </w:hyperlink>
-      <w:r>
-        <w:t xml:space="preserve"> duplicate</w:t>
-      </w:r>
+          <w:t>https://leetcode.com/problems/implement-trie-prefix-tree/</w:t>
+        </w:r>
+      </w:hyperlink>
+      <w:r>
+        <w:t xml:space="preserve"> </w:t>
+      </w:r>
+      <w:proofErr w:type="gramStart"/>
+      <w:r>
+        <w:t>duplicate</w:t>
+      </w:r>
+      <w:proofErr w:type="gramEnd"/>
     </w:p>
     <w:p>
       <w:hyperlink r:id="rId36" w:history="1">
@@ -515,56 +594,63 @@
           <w:rPr>
             <w:rStyle w:val="Hyperlink"/>
           </w:rPr>
-          <w:t>https://leetcode.com/problems/evaluate-reverse-polish-notation/</w:t>
-        </w:r>
-      </w:hyperlink>
-      <w:r>
-        <w:t xml:space="preserve"> </w:t>
-      </w:r>
+          <w:t>https://leetcode.com/problems/coin-change/</w:t>
+        </w:r>
+      </w:hyperlink>
+      <w:r>
+        <w:t xml:space="preserve"> </w:t>
+      </w:r>
+      <w:proofErr w:type="gramStart"/>
+      <w:r>
+        <w:t>duplicate</w:t>
+      </w:r>
+      <w:proofErr w:type="gramEnd"/>
+    </w:p>
+    <w:p>
+      <w:hyperlink r:id="rId37" w:history="1">
+        <w:r>
+          <w:rPr>
+            <w:rStyle w:val="Hyperlink"/>
+          </w:rPr>
+          <w:t>https://leetcode.com/problems/product-of-array-except-self/</w:t>
+        </w:r>
+      </w:hyperlink>
+      <w:r>
+        <w:t xml:space="preserve"> </w:t>
+      </w:r>
+      <w:proofErr w:type="gramStart"/>
+      <w:r>
+        <w:t>duplicate</w:t>
+      </w:r>
+      <w:proofErr w:type="gramEnd"/>
+    </w:p>
+    <w:p>
+      <w:hyperlink r:id="rId38" w:history="1">
+        <w:r>
+          <w:rPr>
+            <w:rStyle w:val="Hyperlink"/>
+          </w:rPr>
+          <w:t>https://leetcode.com/problems/min-stack/</w:t>
+        </w:r>
+      </w:hyperlink>
+      <w:r>
+        <w:t xml:space="preserve"> </w:t>
+      </w:r>
+    </w:p>
+    <w:p>
+      <w:hyperlink r:id="rId39" w:history="1">
+        <w:r>
+          <w:rPr>
+            <w:rStyle w:val="Hyperlink"/>
+          </w:rPr>
+          <w:t>https://leetcode.com/problems/rotting-oranges/</w:t>
+        </w:r>
+      </w:hyperlink>
     </w:p>
     <w:p/>
     <w:p>
       <w:r>
-        <w:t>Week 4</w:t>
-      </w:r>
-    </w:p>
-    <w:p>
-      <w:hyperlink r:id="rId37" w:history="1">
-        <w:r>
-          <w:rPr>
-            <w:rStyle w:val="Hyperlink"/>
-          </w:rPr>
-          <w:t>https://leetcode.com/problems/course-schedule/</w:t>
-        </w:r>
-      </w:hyperlink>
-      <w:r>
-        <w:t xml:space="preserve"> duplicate</w:t>
-      </w:r>
-    </w:p>
-    <w:p>
-      <w:hyperlink r:id="rId38" w:history="1">
-        <w:r>
-          <w:rPr>
-            <w:rStyle w:val="Hyperlink"/>
-          </w:rPr>
-          <w:t>https://leetcode.com/problems/implement-trie-prefix-tree/</w:t>
-        </w:r>
-      </w:hyperlink>
-      <w:r>
-        <w:t xml:space="preserve"> duplicate</w:t>
-      </w:r>
-    </w:p>
-    <w:p>
-      <w:hyperlink r:id="rId39" w:history="1">
-        <w:r>
-          <w:rPr>
-            <w:rStyle w:val="Hyperlink"/>
-          </w:rPr>
-          <w:t>https://leetcode.com/problems/coin-change/</w:t>
-        </w:r>
-      </w:hyperlink>
-      <w:r>
-        <w:t xml:space="preserve"> duplicate</w:t>
+        <w:t>Week 5</w:t>
       </w:r>
     </w:p>
     <w:p>
@@ -573,11 +659,11 @@
           <w:rPr>
             <w:rStyle w:val="Hyperlink"/>
           </w:rPr>
-          <w:t>https://leetcode.com/problems/product-of-array-except-self/</w:t>
-        </w:r>
-      </w:hyperlink>
-      <w:r>
-        <w:t xml:space="preserve"> duplicate</w:t>
+          <w:t>https://leetcode.com/problems/combination-sum/</w:t>
+        </w:r>
+      </w:hyperlink>
+      <w:r>
+        <w:t xml:space="preserve"> </w:t>
       </w:r>
     </w:p>
     <w:p>
@@ -586,12 +672,17 @@
           <w:rPr>
             <w:rStyle w:val="Hyperlink"/>
           </w:rPr>
-          <w:t>https://leetcode.com/problems/min-stack/</w:t>
-        </w:r>
-      </w:hyperlink>
-      <w:r>
-        <w:t xml:space="preserve"> </w:t>
-      </w:r>
+          <w:t>https://leetcode.com/problems/merge-intervals/</w:t>
+        </w:r>
+      </w:hyperlink>
+      <w:r>
+        <w:t xml:space="preserve"> </w:t>
+      </w:r>
+      <w:proofErr w:type="gramStart"/>
+      <w:r>
+        <w:t>duplicate</w:t>
+      </w:r>
+      <w:proofErr w:type="gramEnd"/>
     </w:p>
     <w:p>
       <w:hyperlink r:id="rId42" w:history="1">
@@ -599,40 +690,37 @@
           <w:rPr>
             <w:rStyle w:val="Hyperlink"/>
           </w:rPr>
-          <w:t>https://leetcode.com/problems/rotting-oranges/</w:t>
+          <w:t>https://leetcode.com/problems/time-based-key-value-store/</w:t>
+        </w:r>
+      </w:hyperlink>
+      <w:r>
+        <w:t xml:space="preserve"> </w:t>
+      </w:r>
+    </w:p>
+    <w:p>
+      <w:hyperlink r:id="rId43" w:history="1">
+        <w:r>
+          <w:rPr>
+            <w:rStyle w:val="Hyperlink"/>
+          </w:rPr>
+          <w:t>https://leetcode.com/problems/accounts-merge/</w:t>
+        </w:r>
+      </w:hyperlink>
+    </w:p>
+    <w:p>
+      <w:hyperlink r:id="rId44" w:history="1">
+        <w:r>
+          <w:rPr>
+            <w:rStyle w:val="Hyperlink"/>
+          </w:rPr>
+          <w:t>https://leetcode.com/problems/sort-colors/</w:t>
         </w:r>
       </w:hyperlink>
     </w:p>
     <w:p/>
     <w:p>
       <w:r>
-        <w:t>Week 5</w:t>
-      </w:r>
-    </w:p>
-    <w:p>
-      <w:hyperlink r:id="rId43" w:history="1">
-        <w:r>
-          <w:rPr>
-            <w:rStyle w:val="Hyperlink"/>
-          </w:rPr>
-          <w:t>https://leetcode.com/problems/combination-sum/</w:t>
-        </w:r>
-      </w:hyperlink>
-      <w:r>
-        <w:t xml:space="preserve"> </w:t>
-      </w:r>
-    </w:p>
-    <w:p>
-      <w:hyperlink r:id="rId44" w:history="1">
-        <w:r>
-          <w:rPr>
-            <w:rStyle w:val="Hyperlink"/>
-          </w:rPr>
-          <w:t>https://leetcode.com/problems/merge-intervals/</w:t>
-        </w:r>
-      </w:hyperlink>
-      <w:r>
-        <w:t xml:space="preserve"> duplicate</w:t>
+        <w:t>Week 6</w:t>
       </w:r>
     </w:p>
     <w:p>
@@ -641,12 +729,17 @@
           <w:rPr>
             <w:rStyle w:val="Hyperlink"/>
           </w:rPr>
-          <w:t>https://leetcode.com/problems/time-based-key-value-store/</w:t>
-        </w:r>
-      </w:hyperlink>
-      <w:r>
-        <w:t xml:space="preserve"> </w:t>
-      </w:r>
+          <w:t>https://leetcode.com/problems/word-break/</w:t>
+        </w:r>
+      </w:hyperlink>
+      <w:r>
+        <w:t xml:space="preserve"> </w:t>
+      </w:r>
+      <w:proofErr w:type="gramStart"/>
+      <w:r>
+        <w:t>duplicate</w:t>
+      </w:r>
+      <w:proofErr w:type="gramEnd"/>
     </w:p>
     <w:p>
       <w:hyperlink r:id="rId46" w:history="1">
@@ -654,9 +747,12 @@
           <w:rPr>
             <w:rStyle w:val="Hyperlink"/>
           </w:rPr>
-          <w:t>https://leetcode.com/problems/accounts-merge/</w:t>
-        </w:r>
-      </w:hyperlink>
+          <w:t>https://leetcode.com/problems/partition-equal-subset-sum/</w:t>
+        </w:r>
+      </w:hyperlink>
+      <w:r>
+        <w:t xml:space="preserve"> </w:t>
+      </w:r>
     </w:p>
     <w:p>
       <w:hyperlink r:id="rId47" w:history="1">
@@ -664,79 +760,97 @@
           <w:rPr>
             <w:rStyle w:val="Hyperlink"/>
           </w:rPr>
-          <w:t>https://leetcode.com/problems/sort-colors/</w:t>
-        </w:r>
-      </w:hyperlink>
+          <w:t>https://leetcode.com/problems/string-to-integer-atoi/</w:t>
+        </w:r>
+      </w:hyperlink>
+      <w:r>
+        <w:t xml:space="preserve"> </w:t>
+      </w:r>
+    </w:p>
+    <w:p>
+      <w:hyperlink r:id="rId48" w:history="1">
+        <w:r>
+          <w:rPr>
+            <w:rStyle w:val="Hyperlink"/>
+          </w:rPr>
+          <w:t>https://leetcode.com/problems/spiral-matrix/</w:t>
+        </w:r>
+      </w:hyperlink>
+      <w:r>
+        <w:t xml:space="preserve">  duplicate</w:t>
+      </w:r>
+    </w:p>
+    <w:p>
+      <w:hyperlink r:id="rId49" w:history="1">
+        <w:r>
+          <w:rPr>
+            <w:rStyle w:val="Hyperlink"/>
+          </w:rPr>
+          <w:t>https://leetcode.com/problems/binary-tree-right-side-view/</w:t>
+        </w:r>
+      </w:hyperlink>
+      <w:r>
+        <w:t xml:space="preserve"> </w:t>
+      </w:r>
+    </w:p>
+    <w:p>
+      <w:hyperlink r:id="rId50" w:history="1">
+        <w:r>
+          <w:rPr>
+            <w:rStyle w:val="Hyperlink"/>
+          </w:rPr>
+          <w:t>https://leetcode.com/problems/longest-palindromic-substring/</w:t>
+        </w:r>
+      </w:hyperlink>
+      <w:r>
+        <w:t xml:space="preserve"> </w:t>
+      </w:r>
+      <w:proofErr w:type="gramStart"/>
+      <w:r>
+        <w:t>duplicate</w:t>
+      </w:r>
+      <w:proofErr w:type="gramEnd"/>
+    </w:p>
+    <w:p>
+      <w:hyperlink r:id="rId51" w:history="1">
+        <w:r>
+          <w:rPr>
+            <w:rStyle w:val="Hyperlink"/>
+          </w:rPr>
+          <w:t>https://leetcode.com/problems/unique-paths/</w:t>
+        </w:r>
+      </w:hyperlink>
+      <w:r>
+        <w:t xml:space="preserve"> </w:t>
+      </w:r>
+      <w:proofErr w:type="gramStart"/>
+      <w:r>
+        <w:t>duplicate</w:t>
+      </w:r>
+      <w:proofErr w:type="gramEnd"/>
+    </w:p>
+    <w:p>
+      <w:hyperlink r:id="rId52" w:history="1">
+        <w:r>
+          <w:rPr>
+            <w:rStyle w:val="Hyperlink"/>
+          </w:rPr>
+          <w:t>https://leetcode.com/problems/construct-binary-tree-from-preorder-and-inorder-traversal/</w:t>
+        </w:r>
+      </w:hyperlink>
+      <w:r>
+        <w:t xml:space="preserve"> </w:t>
+      </w:r>
+      <w:proofErr w:type="gramStart"/>
+      <w:r>
+        <w:t>duplicate</w:t>
+      </w:r>
+      <w:proofErr w:type="gramEnd"/>
     </w:p>
     <w:p/>
     <w:p>
       <w:r>
-        <w:t>Week 6</w:t>
-      </w:r>
-    </w:p>
-    <w:p>
-      <w:hyperlink r:id="rId48" w:history="1">
-        <w:r>
-          <w:rPr>
-            <w:rStyle w:val="Hyperlink"/>
-          </w:rPr>
-          <w:t>https://leetcode.com/problems/word-break/</w:t>
-        </w:r>
-      </w:hyperlink>
-      <w:r>
-        <w:t xml:space="preserve"> duplicate</w:t>
-      </w:r>
-    </w:p>
-    <w:p>
-      <w:hyperlink r:id="rId49" w:history="1">
-        <w:r>
-          <w:rPr>
-            <w:rStyle w:val="Hyperlink"/>
-          </w:rPr>
-          <w:t>https://leetcode.com/problems/partition-equal-subset-sum/</w:t>
-        </w:r>
-      </w:hyperlink>
-      <w:r>
-        <w:t xml:space="preserve"> </w:t>
-      </w:r>
-    </w:p>
-    <w:p>
-      <w:hyperlink r:id="rId50" w:history="1">
-        <w:r>
-          <w:rPr>
-            <w:rStyle w:val="Hyperlink"/>
-          </w:rPr>
-          <w:t>https://leetcode.com/problems/string-to-integer-atoi/</w:t>
-        </w:r>
-      </w:hyperlink>
-      <w:r>
-        <w:t xml:space="preserve"> </w:t>
-      </w:r>
-    </w:p>
-    <w:p>
-      <w:hyperlink r:id="rId51" w:history="1">
-        <w:r>
-          <w:rPr>
-            <w:rStyle w:val="Hyperlink"/>
-          </w:rPr>
-          <w:t>https://leetcode.com/problems/spiral-matrix/</w:t>
-        </w:r>
-      </w:hyperlink>
-      <w:r>
-        <w:t xml:space="preserve">  duplicate</w:t>
-      </w:r>
-    </w:p>
-    <w:p>
-      <w:hyperlink r:id="rId52" w:history="1">
-        <w:r>
-          <w:rPr>
-            <w:rStyle w:val="Hyperlink"/>
-          </w:rPr>
-          <w:t>https://leetcode.com/problems/binary-tree-right-side-view/</w:t>
-        </w:r>
-      </w:hyperlink>
-      <w:r>
-        <w:t xml:space="preserve"> </w:t>
+        <w:t>Week 7</w:t>
       </w:r>
     </w:p>
     <w:p>
@@ -745,12 +859,17 @@
           <w:rPr>
             <w:rStyle w:val="Hyperlink"/>
           </w:rPr>
-          <w:t>https://leetcode.com/problems/longest-palindromic-substring/</w:t>
-        </w:r>
-      </w:hyperlink>
-      <w:r>
-        <w:t xml:space="preserve"> duplicate</w:t>
-      </w:r>
+          <w:t>https://leetcode.com/problems/container-with-most-water/</w:t>
+        </w:r>
+      </w:hyperlink>
+      <w:r>
+        <w:t xml:space="preserve"> </w:t>
+      </w:r>
+      <w:proofErr w:type="gramStart"/>
+      <w:r>
+        <w:t>duplicate</w:t>
+      </w:r>
+      <w:proofErr w:type="gramEnd"/>
     </w:p>
     <w:p>
       <w:hyperlink r:id="rId54" w:history="1">
@@ -758,12 +877,17 @@
           <w:rPr>
             <w:rStyle w:val="Hyperlink"/>
           </w:rPr>
-          <w:t>https://leetcode.com/problems/unique-paths/</w:t>
-        </w:r>
-      </w:hyperlink>
-      <w:r>
-        <w:t xml:space="preserve"> duplicate</w:t>
-      </w:r>
+          <w:t>https://leetcode.com/problems/word-search/</w:t>
+        </w:r>
+      </w:hyperlink>
+      <w:r>
+        <w:t xml:space="preserve"> </w:t>
+      </w:r>
+      <w:proofErr w:type="gramStart"/>
+      <w:r>
+        <w:t>duplicate</w:t>
+      </w:r>
+      <w:proofErr w:type="gramEnd"/>
     </w:p>
     <w:p>
       <w:hyperlink r:id="rId55" w:history="1">
@@ -771,43 +895,43 @@
           <w:rPr>
             <w:rStyle w:val="Hyperlink"/>
           </w:rPr>
-          <w:t>https://leetcode.com/problems/construct-binary-tree-from-preorder-and-inorder-traversal/</w:t>
-        </w:r>
-      </w:hyperlink>
-      <w:r>
-        <w:t xml:space="preserve"> duplicate</w:t>
+          <w:t>https://leetcode.com/problems/find-all-anagrams-in-a-string/</w:t>
+        </w:r>
+      </w:hyperlink>
+      <w:r>
+        <w:t xml:space="preserve"> </w:t>
+      </w:r>
+    </w:p>
+    <w:p>
+      <w:hyperlink r:id="rId56" w:history="1">
+        <w:r>
+          <w:rPr>
+            <w:rStyle w:val="Hyperlink"/>
+          </w:rPr>
+          <w:t>https://leetcode.com/problems/minimum-height-trees/</w:t>
+        </w:r>
+      </w:hyperlink>
+      <w:r>
+        <w:t xml:space="preserve"> </w:t>
+      </w:r>
+    </w:p>
+    <w:p>
+      <w:hyperlink r:id="rId57" w:history="1">
+        <w:r>
+          <w:rPr>
+            <w:rStyle w:val="Hyperlink"/>
+          </w:rPr>
+          <w:t>https://leetcode.com/problems/task-scheduler/</w:t>
+        </w:r>
+      </w:hyperlink>
+      <w:r>
+        <w:t xml:space="preserve"> </w:t>
       </w:r>
     </w:p>
     <w:p/>
     <w:p>
       <w:r>
-        <w:t>Week 7</w:t>
-      </w:r>
-    </w:p>
-    <w:p>
-      <w:hyperlink r:id="rId56" w:history="1">
-        <w:r>
-          <w:rPr>
-            <w:rStyle w:val="Hyperlink"/>
-          </w:rPr>
-          <w:t>https://leetcode.com/problems/container-with-most-water/</w:t>
-        </w:r>
-      </w:hyperlink>
-      <w:r>
-        <w:t xml:space="preserve"> duplicate</w:t>
-      </w:r>
-    </w:p>
-    <w:p>
-      <w:hyperlink r:id="rId57" w:history="1">
-        <w:r>
-          <w:rPr>
-            <w:rStyle w:val="Hyperlink"/>
-          </w:rPr>
-          <w:t>https://leetcode.com/problems/word-search/</w:t>
-        </w:r>
-      </w:hyperlink>
-      <w:r>
-        <w:t xml:space="preserve"> duplicate</w:t>
+        <w:t>Week 8</w:t>
       </w:r>
     </w:p>
     <w:p>
@@ -816,12 +940,17 @@
           <w:rPr>
             <w:rStyle w:val="Hyperlink"/>
           </w:rPr>
-          <w:t>https://leetcode.com/problems/find-all-anagrams-in-a-string/</w:t>
-        </w:r>
-      </w:hyperlink>
-      <w:r>
-        <w:t xml:space="preserve"> </w:t>
-      </w:r>
+          <w:t>https://leetcode.com/problems/kth-smallest-element-in-a-bst/</w:t>
+        </w:r>
+      </w:hyperlink>
+      <w:r>
+        <w:t xml:space="preserve"> </w:t>
+      </w:r>
+      <w:proofErr w:type="gramStart"/>
+      <w:r>
+        <w:t>duplicate</w:t>
+      </w:r>
+      <w:proofErr w:type="gramEnd"/>
     </w:p>
     <w:p>
       <w:hyperlink r:id="rId59" w:history="1">
@@ -829,12 +958,17 @@
           <w:rPr>
             <w:rStyle w:val="Hyperlink"/>
           </w:rPr>
-          <w:t>https://leetcode.com/problems/minimum-height-trees/</w:t>
-        </w:r>
-      </w:hyperlink>
-      <w:r>
-        <w:t xml:space="preserve"> </w:t>
-      </w:r>
+          <w:t>https://leetcode.com/problems/minimum-window-substring/</w:t>
+        </w:r>
+      </w:hyperlink>
+      <w:r>
+        <w:t xml:space="preserve"> </w:t>
+      </w:r>
+      <w:proofErr w:type="gramStart"/>
+      <w:r>
+        <w:t>duplicate</w:t>
+      </w:r>
+      <w:proofErr w:type="gramEnd"/>
     </w:p>
     <w:p>
       <w:hyperlink r:id="rId60" w:history="1">
@@ -842,7 +976,66 @@
           <w:rPr>
             <w:rStyle w:val="Hyperlink"/>
           </w:rPr>
-          <w:t>https://leetcode.com/problems/task-scheduler/</w:t>
+          <w:t>https://leetcode.com/problems/serialize-and-deserialize-binary-tree/</w:t>
+        </w:r>
+      </w:hyperlink>
+      <w:r>
+        <w:t xml:space="preserve"> </w:t>
+      </w:r>
+      <w:proofErr w:type="gramStart"/>
+      <w:r>
+        <w:t>duplicate</w:t>
+      </w:r>
+      <w:proofErr w:type="gramEnd"/>
+    </w:p>
+    <w:p>
+      <w:hyperlink r:id="rId61" w:history="1">
+        <w:r>
+          <w:rPr>
+            <w:rStyle w:val="Hyperlink"/>
+          </w:rPr>
+          <w:t>https://leetcode.com/problems/basic-calculator/</w:t>
+        </w:r>
+      </w:hyperlink>
+    </w:p>
+    <w:p>
+      <w:hyperlink r:id="rId62" w:history="1">
+        <w:r>
+          <w:rPr>
+            <w:rStyle w:val="Hyperlink"/>
+          </w:rPr>
+          <w:t>https://leetcode.com/problems/maximum-profit-in-job-scheduling/</w:t>
+        </w:r>
+      </w:hyperlink>
+      <w:r>
+        <w:t xml:space="preserve"> </w:t>
+      </w:r>
+    </w:p>
+    <w:p>
+      <w:hyperlink r:id="rId63" w:history="1">
+        <w:r>
+          <w:rPr>
+            <w:rStyle w:val="Hyperlink"/>
+          </w:rPr>
+          <w:t>https://leetcode.com/problems/merge-k-sorted-lists/</w:t>
+        </w:r>
+      </w:hyperlink>
+      <w:r>
+        <w:t xml:space="preserve"> </w:t>
+      </w:r>
+      <w:proofErr w:type="gramStart"/>
+      <w:r>
+        <w:t>duplicate</w:t>
+      </w:r>
+      <w:proofErr w:type="gramEnd"/>
+    </w:p>
+    <w:p>
+      <w:hyperlink r:id="rId64" w:history="1">
+        <w:r>
+          <w:rPr>
+            <w:rStyle w:val="Hyperlink"/>
+          </w:rPr>
+          <w:t>https://leetcode.com/problems/largest-rectangle-in-histogram/</w:t>
         </w:r>
       </w:hyperlink>
       <w:r>
@@ -852,58 +1045,13 @@
     <w:p/>
     <w:p>
       <w:r>
-        <w:lastRenderedPageBreak/>
-        <w:t>Week 8</w:t>
-      </w:r>
-    </w:p>
-    <w:p>
-      <w:hyperlink r:id="rId61" w:history="1">
-        <w:r>
-          <w:rPr>
-            <w:rStyle w:val="Hyperlink"/>
-          </w:rPr>
-          <w:t>https://leetcode.com/problems/kth-smallest-element-in-a-bst/</w:t>
-        </w:r>
-      </w:hyperlink>
-      <w:r>
-        <w:t xml:space="preserve"> duplicate</w:t>
-      </w:r>
-    </w:p>
-    <w:p>
-      <w:hyperlink r:id="rId62" w:history="1">
-        <w:r>
-          <w:rPr>
-            <w:rStyle w:val="Hyperlink"/>
-          </w:rPr>
-          <w:t>https://leetcode.com/problems/minimum-window-substring/</w:t>
-        </w:r>
-      </w:hyperlink>
-      <w:r>
-        <w:t xml:space="preserve"> duplicate</w:t>
-      </w:r>
-    </w:p>
-    <w:p>
-      <w:hyperlink r:id="rId63" w:history="1">
-        <w:r>
-          <w:rPr>
-            <w:rStyle w:val="Hyperlink"/>
-          </w:rPr>
-          <w:t>https://leetcode.com/problems/serialize-and-deserialize-binary-tree/</w:t>
-        </w:r>
-      </w:hyperlink>
-      <w:r>
-        <w:t xml:space="preserve"> duplicate</w:t>
-      </w:r>
-    </w:p>
-    <w:p>
-      <w:hyperlink r:id="rId64" w:history="1">
-        <w:r>
-          <w:rPr>
-            <w:rStyle w:val="Hyperlink"/>
-          </w:rPr>
-          <w:t>https://leetcode.com/problems/basic-calculator/</w:t>
-        </w:r>
-      </w:hyperlink>
+        <w:t xml:space="preserve">what to study based on time </w:t>
+      </w:r>
+      <w:proofErr w:type="gramStart"/>
+      <w:r>
+        <w:t>left</w:t>
+      </w:r>
+      <w:proofErr w:type="gramEnd"/>
     </w:p>
     <w:p>
       <w:hyperlink r:id="rId65" w:history="1">
@@ -911,85 +1059,40 @@
           <w:rPr>
             <w:rStyle w:val="Hyperlink"/>
           </w:rPr>
-          <w:t>https://leetcode.com/problems/maximum-profit-in-job-scheduling/</w:t>
-        </w:r>
-      </w:hyperlink>
-      <w:r>
-        <w:t xml:space="preserve"> </w:t>
+          <w:t>https://www.techinterviewhandbook.org/coding-interview-study-plan/</w:t>
+        </w:r>
+      </w:hyperlink>
+    </w:p>
+    <w:p/>
+    <w:p>
+      <w:r>
+        <w:t xml:space="preserve">save completed problems to </w:t>
+      </w:r>
+      <w:r>
+        <w:t>repo at</w:t>
+      </w:r>
+    </w:p>
+    <w:p>
+      <w:r>
+        <w:t>D:\PlBorgPrograms\Code\LeetCode-Problems\LeetCode-Problems</w:t>
+      </w:r>
+      <w:r>
+        <w:t xml:space="preserve"> </w:t>
+      </w:r>
+    </w:p>
+    <w:p/>
+    <w:p>
+      <w:r>
+        <w:t>Reference</w:t>
+      </w:r>
+    </w:p>
+    <w:p>
+      <w:r>
+        <w:t>Binary search</w:t>
       </w:r>
     </w:p>
     <w:p>
       <w:hyperlink r:id="rId66" w:history="1">
-        <w:r>
-          <w:rPr>
-            <w:rStyle w:val="Hyperlink"/>
-          </w:rPr>
-          <w:t>https://leetcode.com/problems/merge-k-sorted-lists/</w:t>
-        </w:r>
-      </w:hyperlink>
-      <w:r>
-        <w:t xml:space="preserve"> duplicate</w:t>
-      </w:r>
-    </w:p>
-    <w:p>
-      <w:hyperlink r:id="rId67" w:history="1">
-        <w:r>
-          <w:rPr>
-            <w:rStyle w:val="Hyperlink"/>
-          </w:rPr>
-          <w:t>https://leetcode.com/problems/largest-rectangle-in-histogram/</w:t>
-        </w:r>
-      </w:hyperlink>
-      <w:r>
-        <w:t xml:space="preserve"> </w:t>
-      </w:r>
-    </w:p>
-    <w:p/>
-    <w:p>
-      <w:r>
-        <w:t>what to study based on time left</w:t>
-      </w:r>
-    </w:p>
-    <w:p>
-      <w:hyperlink r:id="rId68" w:history="1">
-        <w:r>
-          <w:rPr>
-            <w:rStyle w:val="Hyperlink"/>
-          </w:rPr>
-          <w:t>https://www.techinterviewhandbook.org/coding-interview-study-plan/</w:t>
-        </w:r>
-      </w:hyperlink>
-    </w:p>
-    <w:p/>
-    <w:p>
-      <w:r>
-        <w:t xml:space="preserve">save completed problems to </w:t>
-      </w:r>
-      <w:r>
-        <w:t>repo at</w:t>
-      </w:r>
-    </w:p>
-    <w:p>
-      <w:r>
-        <w:t>D:\PlBorgPrograms\Code\LeetCode-Problems\LeetCode-Problems</w:t>
-      </w:r>
-      <w:r>
-        <w:t xml:space="preserve"> </w:t>
-      </w:r>
-    </w:p>
-    <w:p/>
-    <w:p>
-      <w:r>
-        <w:t>Reference</w:t>
-      </w:r>
-    </w:p>
-    <w:p>
-      <w:r>
-        <w:t>Binary search</w:t>
-      </w:r>
-    </w:p>
-    <w:p>
-      <w:hyperlink r:id="rId69" w:history="1">
         <w:r>
           <w:rPr>
             <w:rStyle w:val="Hyperlink"/>

</xml_diff>

<commit_message>
First three of Grind75 done
Starting up again since the job market is more active.
</commit_message>
<xml_diff>
--- a/Interview prep.docx
+++ b/Interview prep.docx
@@ -56,16 +56,11 @@
     </w:p>
     <w:p>
       <w:r>
-        <w:t xml:space="preserve">Problems not caught in CTCI problems: </w:t>
-      </w:r>
-      <w:proofErr w:type="gramStart"/>
-      <w:r>
-        <w:t>5</w:t>
+        <w:t>Problems not caught in CTCI problems: 5</w:t>
       </w:r>
       <w:r>
         <w:t>3</w:t>
       </w:r>
-      <w:proofErr w:type="gramEnd"/>
     </w:p>
     <w:p/>
     <w:p>
@@ -80,17 +75,8 @@
           <w:b/>
           <w:bCs/>
         </w:rPr>
-        <w:t xml:space="preserve">All publicly available Blind 75 Problems </w:t>
-      </w:r>
-      <w:proofErr w:type="gramStart"/>
-      <w:r>
-        <w:rPr>
-          <w:b/>
-          <w:bCs/>
-        </w:rPr>
-        <w:t>done</w:t>
-      </w:r>
-      <w:proofErr w:type="gramEnd"/>
+        <w:t>All publicly available Blind 75 Problems done</w:t>
+      </w:r>
     </w:p>
     <w:p/>
     <w:p>
@@ -129,16 +115,11 @@
     </w:p>
     <w:p>
       <w:r>
-        <w:t xml:space="preserve">Problems not caught in previous 2 lists: </w:t>
-      </w:r>
-      <w:proofErr w:type="gramStart"/>
-      <w:r>
-        <w:t>2</w:t>
-      </w:r>
-      <w:r>
-        <w:t>3</w:t>
-      </w:r>
-      <w:proofErr w:type="gramEnd"/>
+        <w:t>Problems not caught in previous 2 lists: 2</w:t>
+      </w:r>
+      <w:r>
+        <w:t>0</w:t>
+      </w:r>
     </w:p>
     <w:p>
       <w:r>
@@ -155,13 +136,8 @@
         </w:r>
       </w:hyperlink>
       <w:r>
-        <w:t xml:space="preserve"> </w:t>
-      </w:r>
-      <w:proofErr w:type="gramStart"/>
-      <w:r>
-        <w:t>duplicate</w:t>
-      </w:r>
-      <w:proofErr w:type="gramEnd"/>
+        <w:t xml:space="preserve"> duplicate</w:t>
+      </w:r>
     </w:p>
     <w:p>
       <w:hyperlink r:id="rId10" w:history="1">
@@ -173,13 +149,8 @@
         </w:r>
       </w:hyperlink>
       <w:r>
-        <w:t xml:space="preserve"> </w:t>
-      </w:r>
-      <w:proofErr w:type="gramStart"/>
-      <w:r>
-        <w:t>duplicate</w:t>
-      </w:r>
-      <w:proofErr w:type="gramEnd"/>
+        <w:t xml:space="preserve"> duplicate</w:t>
+      </w:r>
     </w:p>
     <w:p>
       <w:hyperlink r:id="rId11" w:history="1">
@@ -191,13 +162,8 @@
         </w:r>
       </w:hyperlink>
       <w:r>
-        <w:t xml:space="preserve"> </w:t>
-      </w:r>
-      <w:proofErr w:type="gramStart"/>
-      <w:r>
-        <w:t>duplicate</w:t>
-      </w:r>
-      <w:proofErr w:type="gramEnd"/>
+        <w:t xml:space="preserve"> duplicate</w:t>
+      </w:r>
     </w:p>
     <w:p>
       <w:hyperlink r:id="rId12" w:history="1">
@@ -209,13 +175,8 @@
         </w:r>
       </w:hyperlink>
       <w:r>
-        <w:t xml:space="preserve"> </w:t>
-      </w:r>
-      <w:proofErr w:type="gramStart"/>
-      <w:r>
-        <w:t>duplicate</w:t>
-      </w:r>
-      <w:proofErr w:type="gramEnd"/>
+        <w:t xml:space="preserve"> duplicate</w:t>
+      </w:r>
     </w:p>
     <w:p>
       <w:hyperlink r:id="rId13" w:history="1">
@@ -226,6 +187,21 @@
           <w:t>https://leetcode.com/problems/binary-search/</w:t>
         </w:r>
       </w:hyperlink>
+      <w:r>
+        <w:rPr>
+          <w:rStyle w:val="Hyperlink"/>
+          <w:u w:val="none"/>
+        </w:rPr>
+        <w:t xml:space="preserve">  </w:t>
+      </w:r>
+      <w:r>
+        <w:rPr>
+          <w:rStyle w:val="Hyperlink"/>
+          <w:color w:val="auto"/>
+          <w:u w:val="none"/>
+        </w:rPr>
+        <w:t>Done</w:t>
+      </w:r>
     </w:p>
     <w:p>
       <w:hyperlink r:id="rId14" w:history="1">
@@ -234,6 +210,63 @@
             <w:rStyle w:val="Hyperlink"/>
           </w:rPr>
           <w:t>https://leetcode.com/problems/lowest-common-ancestor-of-a-binary-search-tree/</w:t>
+        </w:r>
+      </w:hyperlink>
+      <w:r>
+        <w:rPr>
+          <w:rStyle w:val="Hyperlink"/>
+          <w:color w:val="auto"/>
+          <w:u w:val="none"/>
+        </w:rPr>
+        <w:t xml:space="preserve"> d</w:t>
+      </w:r>
+      <w:r>
+        <w:rPr>
+          <w:rStyle w:val="Hyperlink"/>
+          <w:color w:val="auto"/>
+          <w:u w:val="none"/>
+        </w:rPr>
+        <w:t>uplicate</w:t>
+      </w:r>
+    </w:p>
+    <w:p>
+      <w:hyperlink r:id="rId15" w:history="1">
+        <w:r>
+          <w:rPr>
+            <w:rStyle w:val="Hyperlink"/>
+          </w:rPr>
+          <w:t>https://leetcode.com/problems/linked-list-cycle/</w:t>
+        </w:r>
+      </w:hyperlink>
+      <w:r>
+        <w:t xml:space="preserve"> duplicate</w:t>
+      </w:r>
+    </w:p>
+    <w:p>
+      <w:pPr>
+        <w:tabs>
+          <w:tab w:val="left" w:pos="3204"/>
+        </w:tabs>
+      </w:pPr>
+      <w:r>
+        <w:t>Week 2</w:t>
+      </w:r>
+      <w:r>
+        <w:tab/>
+      </w:r>
+    </w:p>
+    <w:p>
+      <w:pPr>
+        <w:tabs>
+          <w:tab w:val="left" w:pos="3204"/>
+        </w:tabs>
+      </w:pPr>
+      <w:hyperlink r:id="rId16" w:history="1">
+        <w:r>
+          <w:rPr>
+            <w:rStyle w:val="Hyperlink"/>
+          </w:rPr>
+          <w:t>https://leetcode.com/problems/first-bad-version/</w:t>
         </w:r>
       </w:hyperlink>
       <w:r>
@@ -244,14 +277,13 @@
         </w:rPr>
         <w:t xml:space="preserve"> </w:t>
       </w:r>
-      <w:proofErr w:type="gramStart"/>
       <w:r>
         <w:rPr>
           <w:rStyle w:val="Hyperlink"/>
           <w:color w:val="auto"/>
           <w:u w:val="none"/>
         </w:rPr>
-        <w:t>d</w:t>
+        <w:t xml:space="preserve"> </w:t>
       </w:r>
       <w:r>
         <w:rPr>
@@ -259,55 +291,8 @@
           <w:color w:val="auto"/>
           <w:u w:val="none"/>
         </w:rPr>
-        <w:t>uplicate</w:t>
-      </w:r>
-      <w:proofErr w:type="gramEnd"/>
-    </w:p>
-    <w:p>
-      <w:hyperlink r:id="rId15" w:history="1">
-        <w:r>
-          <w:rPr>
-            <w:rStyle w:val="Hyperlink"/>
-          </w:rPr>
-          <w:t>https://leetcode.com/problems/linked-list-cycle/</w:t>
-        </w:r>
-      </w:hyperlink>
-      <w:r>
-        <w:t xml:space="preserve"> </w:t>
-      </w:r>
-      <w:proofErr w:type="gramStart"/>
-      <w:r>
-        <w:t>duplicate</w:t>
-      </w:r>
-      <w:proofErr w:type="gramEnd"/>
-    </w:p>
-    <w:p>
-      <w:pPr>
-        <w:tabs>
-          <w:tab w:val="left" w:pos="3204"/>
-        </w:tabs>
-      </w:pPr>
-      <w:r>
-        <w:t>Week 2</w:t>
-      </w:r>
-      <w:r>
-        <w:tab/>
-      </w:r>
-    </w:p>
-    <w:p>
-      <w:pPr>
-        <w:tabs>
-          <w:tab w:val="left" w:pos="3204"/>
-        </w:tabs>
-      </w:pPr>
-      <w:hyperlink r:id="rId16" w:history="1">
-        <w:r>
-          <w:rPr>
-            <w:rStyle w:val="Hyperlink"/>
-          </w:rPr>
-          <w:t>https://leetcode.com/problems/first-bad-version/</w:t>
-        </w:r>
-      </w:hyperlink>
+        <w:t>Done</w:t>
+      </w:r>
     </w:p>
     <w:p>
       <w:pPr>
@@ -323,6 +308,22 @@
           <w:t>https://leetcode.com/problems/ransom-note/</w:t>
         </w:r>
       </w:hyperlink>
+      <w:r>
+        <w:rPr>
+          <w:rStyle w:val="Hyperlink"/>
+          <w:color w:val="auto"/>
+          <w:u w:val="none"/>
+        </w:rPr>
+        <w:t xml:space="preserve"> D</w:t>
+      </w:r>
+      <w:r>
+        <w:rPr>
+          <w:rStyle w:val="Hyperlink"/>
+          <w:color w:val="auto"/>
+          <w:u w:val="none"/>
+        </w:rPr>
+        <w:t>one</w:t>
+      </w:r>
     </w:p>
     <w:p>
       <w:pPr>
@@ -339,13 +340,8 @@
         </w:r>
       </w:hyperlink>
       <w:r>
-        <w:t xml:space="preserve"> </w:t>
-      </w:r>
-      <w:proofErr w:type="gramStart"/>
-      <w:r>
-        <w:t>duplicate</w:t>
-      </w:r>
-      <w:proofErr w:type="gramEnd"/>
+        <w:t xml:space="preserve"> duplicate</w:t>
+      </w:r>
     </w:p>
     <w:p>
       <w:pPr>
@@ -358,7 +354,19 @@
           <w:rPr>
             <w:rStyle w:val="Hyperlink"/>
           </w:rPr>
-          <w:t>https://leetcode.com/problems/longest-palindrome/</w:t>
+          <w:t>https://leetcode.com/problems/longest-p</w:t>
+        </w:r>
+        <w:r>
+          <w:rPr>
+            <w:rStyle w:val="Hyperlink"/>
+          </w:rPr>
+          <w:t>a</w:t>
+        </w:r>
+        <w:r>
+          <w:rPr>
+            <w:rStyle w:val="Hyperlink"/>
+          </w:rPr>
+          <w:t>lindrome/</w:t>
         </w:r>
       </w:hyperlink>
       <w:r>
@@ -375,675 +383,580 @@
         </w:r>
       </w:hyperlink>
       <w:r>
+        <w:t xml:space="preserve"> duplicate</w:t>
+      </w:r>
+    </w:p>
+    <w:p>
+      <w:hyperlink r:id="rId21" w:history="1">
+        <w:r>
+          <w:rPr>
+            <w:rStyle w:val="Hyperlink"/>
+          </w:rPr>
+          <w:t>https://leetcode.com/problems/diameter-of-bi</w:t>
+        </w:r>
+        <w:r>
+          <w:rPr>
+            <w:rStyle w:val="Hyperlink"/>
+          </w:rPr>
+          <w:t>n</w:t>
+        </w:r>
+        <w:r>
+          <w:rPr>
+            <w:rStyle w:val="Hyperlink"/>
+          </w:rPr>
+          <w:t>ary-tree/</w:t>
+        </w:r>
+      </w:hyperlink>
+    </w:p>
+    <w:p>
+      <w:hyperlink r:id="rId22" w:history="1">
+        <w:r>
+          <w:rPr>
+            <w:rStyle w:val="Hyperlink"/>
+          </w:rPr>
+          <w:t>https://leetcode.com/problems/middle-of-the-linked-list/</w:t>
+        </w:r>
+      </w:hyperlink>
+      <w:r>
         <w:t xml:space="preserve"> </w:t>
       </w:r>
-      <w:proofErr w:type="gramStart"/>
+    </w:p>
+    <w:p>
+      <w:hyperlink r:id="rId23" w:history="1">
+        <w:r>
+          <w:rPr>
+            <w:rStyle w:val="Hyperlink"/>
+          </w:rPr>
+          <w:t>https://leetcode.com/problems/maximum-depth-of-binary-tree/</w:t>
+        </w:r>
+      </w:hyperlink>
+      <w:r>
+        <w:t xml:space="preserve"> </w:t>
+      </w:r>
       <w:r>
         <w:t>duplicate</w:t>
       </w:r>
-      <w:proofErr w:type="gramEnd"/>
-    </w:p>
-    <w:p>
-      <w:hyperlink r:id="rId21" w:history="1">
-        <w:r>
-          <w:rPr>
-            <w:rStyle w:val="Hyperlink"/>
-          </w:rPr>
-          <w:t>https://leetcode.com/problems/diameter-of-binary-tree/</w:t>
-        </w:r>
-      </w:hyperlink>
-    </w:p>
-    <w:p>
-      <w:hyperlink r:id="rId22" w:history="1">
-        <w:r>
-          <w:rPr>
-            <w:rStyle w:val="Hyperlink"/>
-          </w:rPr>
-          <w:t>https://leetcode.com/problems/middle-of-the-linked-list/</w:t>
+    </w:p>
+    <w:p/>
+    <w:p>
+      <w:r>
+        <w:t>Week 3</w:t>
+      </w:r>
+    </w:p>
+    <w:p>
+      <w:hyperlink r:id="rId24" w:history="1">
+        <w:r>
+          <w:rPr>
+            <w:rStyle w:val="Hyperlink"/>
+          </w:rPr>
+          <w:t>https://leetcode.com/problems/insert-interval/</w:t>
+        </w:r>
+      </w:hyperlink>
+      <w:r>
+        <w:t xml:space="preserve"> duplicate</w:t>
+      </w:r>
+    </w:p>
+    <w:p>
+      <w:hyperlink r:id="rId25" w:history="1">
+        <w:r>
+          <w:rPr>
+            <w:rStyle w:val="Hyperlink"/>
+          </w:rPr>
+          <w:t>https://leetcode.com/problems/01-matrix/</w:t>
+        </w:r>
+      </w:hyperlink>
+    </w:p>
+    <w:p>
+      <w:hyperlink r:id="rId26" w:history="1">
+        <w:r>
+          <w:rPr>
+            <w:rStyle w:val="Hyperlink"/>
+          </w:rPr>
+          <w:t>https://leetcode.com/problems/k-closest-points-to-origin/</w:t>
+        </w:r>
+      </w:hyperlink>
+    </w:p>
+    <w:p>
+      <w:hyperlink r:id="rId27" w:history="1">
+        <w:r>
+          <w:rPr>
+            <w:rStyle w:val="Hyperlink"/>
+          </w:rPr>
+          <w:t>https://leetcode.com/problems/longest-substring-without-repeating-characters/</w:t>
+        </w:r>
+      </w:hyperlink>
+      <w:r>
+        <w:t xml:space="preserve"> duplicate</w:t>
+      </w:r>
+    </w:p>
+    <w:p>
+      <w:hyperlink r:id="rId28" w:history="1">
+        <w:r>
+          <w:rPr>
+            <w:rStyle w:val="Hyperlink"/>
+          </w:rPr>
+          <w:t>https://leetcode.com/problems/3sum/</w:t>
+        </w:r>
+      </w:hyperlink>
+      <w:r>
+        <w:t xml:space="preserve"> duplicate</w:t>
+      </w:r>
+    </w:p>
+    <w:p>
+      <w:hyperlink r:id="rId29" w:history="1">
+        <w:r>
+          <w:rPr>
+            <w:rStyle w:val="Hyperlink"/>
+          </w:rPr>
+          <w:t>https://leetcode.com/problems/clone-graph/submissions/</w:t>
+        </w:r>
+      </w:hyperlink>
+      <w:r>
+        <w:t xml:space="preserve"> duplicate</w:t>
+      </w:r>
+    </w:p>
+    <w:p>
+      <w:hyperlink r:id="rId30" w:history="1">
+        <w:r>
+          <w:rPr>
+            <w:rStyle w:val="Hyperlink"/>
+          </w:rPr>
+          <w:t>https://leetcode.com/problems/evaluate-reverse-polish-notation/</w:t>
         </w:r>
       </w:hyperlink>
       <w:r>
         <w:t xml:space="preserve"> </w:t>
       </w:r>
     </w:p>
-    <w:p>
-      <w:hyperlink r:id="rId23" w:history="1">
-        <w:r>
-          <w:rPr>
-            <w:rStyle w:val="Hyperlink"/>
-          </w:rPr>
-          <w:t>https://leetcode.com/problems/maximum-depth-of-binary-tree/</w:t>
+    <w:p/>
+    <w:p>
+      <w:r>
+        <w:t>Week 4</w:t>
+      </w:r>
+    </w:p>
+    <w:p>
+      <w:hyperlink r:id="rId31" w:history="1">
+        <w:r>
+          <w:rPr>
+            <w:rStyle w:val="Hyperlink"/>
+          </w:rPr>
+          <w:t>https://leetcode.com/problems/course-schedule/</w:t>
+        </w:r>
+      </w:hyperlink>
+      <w:r>
+        <w:t xml:space="preserve"> duplicate</w:t>
+      </w:r>
+    </w:p>
+    <w:p>
+      <w:hyperlink r:id="rId32" w:history="1">
+        <w:r>
+          <w:rPr>
+            <w:rStyle w:val="Hyperlink"/>
+          </w:rPr>
+          <w:t>https://leetcode.com/problems/implement-trie-prefix-tree/</w:t>
+        </w:r>
+      </w:hyperlink>
+      <w:r>
+        <w:t xml:space="preserve"> duplicate</w:t>
+      </w:r>
+    </w:p>
+    <w:p>
+      <w:hyperlink r:id="rId33" w:history="1">
+        <w:r>
+          <w:rPr>
+            <w:rStyle w:val="Hyperlink"/>
+          </w:rPr>
+          <w:t>https://leetcode.com/problems/coin-change/</w:t>
+        </w:r>
+      </w:hyperlink>
+      <w:r>
+        <w:t xml:space="preserve"> duplicate</w:t>
+      </w:r>
+    </w:p>
+    <w:p>
+      <w:hyperlink r:id="rId34" w:history="1">
+        <w:r>
+          <w:rPr>
+            <w:rStyle w:val="Hyperlink"/>
+          </w:rPr>
+          <w:t>https://leetcode.com/problems/product-of-array-except-self/</w:t>
+        </w:r>
+      </w:hyperlink>
+      <w:r>
+        <w:t xml:space="preserve"> duplicate</w:t>
+      </w:r>
+    </w:p>
+    <w:p>
+      <w:hyperlink r:id="rId35" w:history="1">
+        <w:r>
+          <w:rPr>
+            <w:rStyle w:val="Hyperlink"/>
+          </w:rPr>
+          <w:t>https://leetcode.com/problems/min-stack/</w:t>
         </w:r>
       </w:hyperlink>
       <w:r>
         <w:t xml:space="preserve"> </w:t>
       </w:r>
-      <w:proofErr w:type="gramStart"/>
-      <w:r>
-        <w:t>duplicate</w:t>
-      </w:r>
-      <w:proofErr w:type="gramEnd"/>
+      <w:r>
+        <w:t>(done, just upload it)</w:t>
+      </w:r>
+    </w:p>
+    <w:p>
+      <w:hyperlink r:id="rId36" w:history="1">
+        <w:r>
+          <w:rPr>
+            <w:rStyle w:val="Hyperlink"/>
+          </w:rPr>
+          <w:t>https://leetcode.com/problems/rotting-oranges/</w:t>
+        </w:r>
+      </w:hyperlink>
     </w:p>
     <w:p/>
     <w:p>
       <w:r>
-        <w:t>Week 3</w:t>
-      </w:r>
-    </w:p>
-    <w:p>
-      <w:hyperlink r:id="rId24" w:history="1">
-        <w:r>
-          <w:rPr>
-            <w:rStyle w:val="Hyperlink"/>
-          </w:rPr>
-          <w:t>https://leetcode.com/problems/insert-interval/</w:t>
+        <w:t>Week 5</w:t>
+      </w:r>
+    </w:p>
+    <w:p>
+      <w:hyperlink r:id="rId37" w:history="1">
+        <w:r>
+          <w:rPr>
+            <w:rStyle w:val="Hyperlink"/>
+          </w:rPr>
+          <w:t>https://leetcode.com/problems/combination-sum/</w:t>
         </w:r>
       </w:hyperlink>
       <w:r>
         <w:t xml:space="preserve"> </w:t>
       </w:r>
-      <w:proofErr w:type="gramStart"/>
-      <w:r>
-        <w:t>duplicate</w:t>
-      </w:r>
-      <w:proofErr w:type="gramEnd"/>
-    </w:p>
-    <w:p>
-      <w:hyperlink r:id="rId25" w:history="1">
-        <w:r>
-          <w:rPr>
-            <w:rStyle w:val="Hyperlink"/>
-          </w:rPr>
-          <w:t>https://leetcode.com/problems/01-matrix/</w:t>
-        </w:r>
-      </w:hyperlink>
-    </w:p>
-    <w:p>
-      <w:hyperlink r:id="rId26" w:history="1">
-        <w:r>
-          <w:rPr>
-            <w:rStyle w:val="Hyperlink"/>
-          </w:rPr>
-          <w:t>https://leetcode.com/problems/k-closest-points-to-origin/</w:t>
-        </w:r>
-      </w:hyperlink>
-    </w:p>
-    <w:p>
-      <w:hyperlink r:id="rId27" w:history="1">
-        <w:r>
-          <w:rPr>
-            <w:rStyle w:val="Hyperlink"/>
-          </w:rPr>
-          <w:t>https://leetcode.com/problems/longest-substring-without-repeating-characters/</w:t>
+    </w:p>
+    <w:p>
+      <w:hyperlink r:id="rId38" w:history="1">
+        <w:r>
+          <w:rPr>
+            <w:rStyle w:val="Hyperlink"/>
+          </w:rPr>
+          <w:t>https://leetcode.com/problems/merge-intervals/</w:t>
+        </w:r>
+      </w:hyperlink>
+      <w:r>
+        <w:t xml:space="preserve"> duplicate</w:t>
+      </w:r>
+    </w:p>
+    <w:p>
+      <w:hyperlink r:id="rId39" w:history="1">
+        <w:r>
+          <w:rPr>
+            <w:rStyle w:val="Hyperlink"/>
+          </w:rPr>
+          <w:t>https://leetcode.com/problems/time-based-key-value-store/</w:t>
         </w:r>
       </w:hyperlink>
       <w:r>
         <w:t xml:space="preserve"> </w:t>
       </w:r>
-      <w:proofErr w:type="gramStart"/>
-      <w:r>
-        <w:t>duplicate</w:t>
-      </w:r>
-      <w:proofErr w:type="gramEnd"/>
-    </w:p>
-    <w:p>
-      <w:hyperlink r:id="rId28" w:history="1">
-        <w:r>
-          <w:rPr>
-            <w:rStyle w:val="Hyperlink"/>
-          </w:rPr>
-          <w:t>https://leetcode.com/problems/3sum/</w:t>
+    </w:p>
+    <w:p>
+      <w:hyperlink r:id="rId40" w:history="1">
+        <w:r>
+          <w:rPr>
+            <w:rStyle w:val="Hyperlink"/>
+          </w:rPr>
+          <w:t>https://leetcode.com/problems/accounts-merge/</w:t>
+        </w:r>
+      </w:hyperlink>
+    </w:p>
+    <w:p>
+      <w:hyperlink r:id="rId41" w:history="1">
+        <w:r>
+          <w:rPr>
+            <w:rStyle w:val="Hyperlink"/>
+          </w:rPr>
+          <w:t>https://leetcode.com/problems/sort-colors/</w:t>
+        </w:r>
+      </w:hyperlink>
+    </w:p>
+    <w:p/>
+    <w:p>
+      <w:r>
+        <w:t>Week 6</w:t>
+      </w:r>
+    </w:p>
+    <w:p>
+      <w:hyperlink r:id="rId42" w:history="1">
+        <w:r>
+          <w:rPr>
+            <w:rStyle w:val="Hyperlink"/>
+          </w:rPr>
+          <w:t>https://leetcode.com/problems/word-break/</w:t>
+        </w:r>
+      </w:hyperlink>
+      <w:r>
+        <w:t xml:space="preserve"> duplicate</w:t>
+      </w:r>
+    </w:p>
+    <w:p>
+      <w:hyperlink r:id="rId43" w:history="1">
+        <w:r>
+          <w:rPr>
+            <w:rStyle w:val="Hyperlink"/>
+          </w:rPr>
+          <w:t>https://leetcode.com/problems/partition-equal-subset-sum/</w:t>
         </w:r>
       </w:hyperlink>
       <w:r>
         <w:t xml:space="preserve"> </w:t>
       </w:r>
-      <w:proofErr w:type="gramStart"/>
-      <w:r>
-        <w:t>duplicate</w:t>
-      </w:r>
-      <w:proofErr w:type="gramEnd"/>
-    </w:p>
-    <w:p>
-      <w:hyperlink r:id="rId29" w:history="1">
-        <w:r>
-          <w:rPr>
-            <w:rStyle w:val="Hyperlink"/>
-          </w:rPr>
-          <w:t>https://leetcode.com/problems/clone-graph/submissions/</w:t>
+    </w:p>
+    <w:p>
+      <w:hyperlink r:id="rId44" w:history="1">
+        <w:r>
+          <w:rPr>
+            <w:rStyle w:val="Hyperlink"/>
+          </w:rPr>
+          <w:t>https://leetcode.com/problems/string-to-integer-atoi/</w:t>
         </w:r>
       </w:hyperlink>
       <w:r>
         <w:t xml:space="preserve"> </w:t>
       </w:r>
-      <w:proofErr w:type="gramStart"/>
-      <w:r>
-        <w:t>duplicate</w:t>
-      </w:r>
-      <w:proofErr w:type="gramEnd"/>
-    </w:p>
-    <w:p>
-      <w:hyperlink r:id="rId30" w:history="1">
-        <w:r>
-          <w:rPr>
-            <w:rStyle w:val="Hyperlink"/>
-          </w:rPr>
-          <w:t>https://leetcode.com/problems/evaluate-reverse-polish-notation/</w:t>
+    </w:p>
+    <w:p>
+      <w:hyperlink r:id="rId45" w:history="1">
+        <w:r>
+          <w:rPr>
+            <w:rStyle w:val="Hyperlink"/>
+          </w:rPr>
+          <w:t>https://leetcode.com/problems/spiral-matrix/</w:t>
+        </w:r>
+      </w:hyperlink>
+      <w:r>
+        <w:t xml:space="preserve">  duplicate</w:t>
+      </w:r>
+    </w:p>
+    <w:p>
+      <w:hyperlink r:id="rId46" w:history="1">
+        <w:r>
+          <w:rPr>
+            <w:rStyle w:val="Hyperlink"/>
+          </w:rPr>
+          <w:t>https://leetcode.com/problems/binary-tree-right-side-view/</w:t>
         </w:r>
       </w:hyperlink>
       <w:r>
         <w:t xml:space="preserve"> </w:t>
       </w:r>
     </w:p>
+    <w:p>
+      <w:hyperlink r:id="rId47" w:history="1">
+        <w:r>
+          <w:rPr>
+            <w:rStyle w:val="Hyperlink"/>
+          </w:rPr>
+          <w:t>https://leetcode.com/problems/longest-palindromic-substring/</w:t>
+        </w:r>
+      </w:hyperlink>
+      <w:r>
+        <w:t xml:space="preserve"> duplicate</w:t>
+      </w:r>
+    </w:p>
+    <w:p>
+      <w:hyperlink r:id="rId48" w:history="1">
+        <w:r>
+          <w:rPr>
+            <w:rStyle w:val="Hyperlink"/>
+          </w:rPr>
+          <w:t>https://leetcode.com/problems/unique-paths/</w:t>
+        </w:r>
+      </w:hyperlink>
+      <w:r>
+        <w:t xml:space="preserve"> duplicate</w:t>
+      </w:r>
+    </w:p>
+    <w:p>
+      <w:hyperlink r:id="rId49" w:history="1">
+        <w:r>
+          <w:rPr>
+            <w:rStyle w:val="Hyperlink"/>
+          </w:rPr>
+          <w:t>https://leetcode.com/problems/construct-binary-tree-from-preorder-and-inorder-traversal/</w:t>
+        </w:r>
+      </w:hyperlink>
+      <w:r>
+        <w:t xml:space="preserve"> duplicate</w:t>
+      </w:r>
+    </w:p>
     <w:p/>
     <w:p>
       <w:r>
-        <w:t>Week 4</w:t>
-      </w:r>
-    </w:p>
-    <w:p>
-      <w:hyperlink r:id="rId31" w:history="1">
-        <w:r>
-          <w:rPr>
-            <w:rStyle w:val="Hyperlink"/>
-          </w:rPr>
-          <w:t>https://leetcode.com/problems/course-schedule/</w:t>
+        <w:t>Week 7</w:t>
+      </w:r>
+    </w:p>
+    <w:p>
+      <w:hyperlink r:id="rId50" w:history="1">
+        <w:r>
+          <w:rPr>
+            <w:rStyle w:val="Hyperlink"/>
+          </w:rPr>
+          <w:t>https://leetcode.com/problems/container-with-most-water/</w:t>
+        </w:r>
+      </w:hyperlink>
+      <w:r>
+        <w:t xml:space="preserve"> duplicate</w:t>
+      </w:r>
+    </w:p>
+    <w:p>
+      <w:hyperlink r:id="rId51" w:history="1">
+        <w:r>
+          <w:rPr>
+            <w:rStyle w:val="Hyperlink"/>
+          </w:rPr>
+          <w:t>https://leetcode.com/problems/word-search/</w:t>
+        </w:r>
+      </w:hyperlink>
+      <w:r>
+        <w:t xml:space="preserve"> duplicate</w:t>
+      </w:r>
+    </w:p>
+    <w:p>
+      <w:hyperlink r:id="rId52" w:history="1">
+        <w:r>
+          <w:rPr>
+            <w:rStyle w:val="Hyperlink"/>
+          </w:rPr>
+          <w:t>https://leetcode.com/problems/find-all-anagrams-in-a-string/</w:t>
         </w:r>
       </w:hyperlink>
       <w:r>
         <w:t xml:space="preserve"> </w:t>
       </w:r>
-      <w:proofErr w:type="gramStart"/>
-      <w:r>
-        <w:t>duplicate</w:t>
-      </w:r>
-      <w:proofErr w:type="gramEnd"/>
-    </w:p>
-    <w:p>
-      <w:hyperlink r:id="rId32" w:history="1">
-        <w:r>
-          <w:rPr>
-            <w:rStyle w:val="Hyperlink"/>
-          </w:rPr>
-          <w:t>https://leetcode.com/problems/implement-trie-prefix-tree/</w:t>
+    </w:p>
+    <w:p>
+      <w:hyperlink r:id="rId53" w:history="1">
+        <w:r>
+          <w:rPr>
+            <w:rStyle w:val="Hyperlink"/>
+          </w:rPr>
+          <w:t>https://leetcode.com/problems/minimum-height-trees/</w:t>
         </w:r>
       </w:hyperlink>
       <w:r>
         <w:t xml:space="preserve"> </w:t>
       </w:r>
-      <w:proofErr w:type="gramStart"/>
-      <w:r>
-        <w:t>duplicate</w:t>
-      </w:r>
-      <w:proofErr w:type="gramEnd"/>
-    </w:p>
-    <w:p>
-      <w:hyperlink r:id="rId33" w:history="1">
-        <w:r>
-          <w:rPr>
-            <w:rStyle w:val="Hyperlink"/>
-          </w:rPr>
-          <w:t>https://leetcode.com/problems/coin-change/</w:t>
+    </w:p>
+    <w:p>
+      <w:hyperlink r:id="rId54" w:history="1">
+        <w:r>
+          <w:rPr>
+            <w:rStyle w:val="Hyperlink"/>
+          </w:rPr>
+          <w:t>https://leetcode.com/problems/task-scheduler/</w:t>
         </w:r>
       </w:hyperlink>
       <w:r>
         <w:t xml:space="preserve"> </w:t>
       </w:r>
-      <w:proofErr w:type="gramStart"/>
-      <w:r>
-        <w:t>duplicate</w:t>
-      </w:r>
-      <w:proofErr w:type="gramEnd"/>
-    </w:p>
-    <w:p>
-      <w:hyperlink r:id="rId34" w:history="1">
-        <w:r>
-          <w:rPr>
-            <w:rStyle w:val="Hyperlink"/>
-          </w:rPr>
-          <w:t>https://leetcode.com/problems/product-of-array-except-self/</w:t>
+    </w:p>
+    <w:p/>
+    <w:p>
+      <w:r>
+        <w:t>Week 8</w:t>
+      </w:r>
+    </w:p>
+    <w:p>
+      <w:hyperlink r:id="rId55" w:history="1">
+        <w:r>
+          <w:rPr>
+            <w:rStyle w:val="Hyperlink"/>
+          </w:rPr>
+          <w:t>https://leetcode.com/problems/kth-smallest-element-in-a-bst/</w:t>
+        </w:r>
+      </w:hyperlink>
+      <w:r>
+        <w:t xml:space="preserve"> duplicate</w:t>
+      </w:r>
+    </w:p>
+    <w:p>
+      <w:hyperlink r:id="rId56" w:history="1">
+        <w:r>
+          <w:rPr>
+            <w:rStyle w:val="Hyperlink"/>
+          </w:rPr>
+          <w:t>https://leetcode.com/problems/minimum-window-substring/</w:t>
+        </w:r>
+      </w:hyperlink>
+      <w:r>
+        <w:t xml:space="preserve"> duplicate</w:t>
+      </w:r>
+    </w:p>
+    <w:p>
+      <w:hyperlink r:id="rId57" w:history="1">
+        <w:r>
+          <w:rPr>
+            <w:rStyle w:val="Hyperlink"/>
+          </w:rPr>
+          <w:t>https://leetcode.com/problems/serialize-and-deserialize-binary-tree/</w:t>
+        </w:r>
+      </w:hyperlink>
+      <w:r>
+        <w:t xml:space="preserve"> duplicate</w:t>
+      </w:r>
+    </w:p>
+    <w:p>
+      <w:hyperlink r:id="rId58" w:history="1">
+        <w:r>
+          <w:rPr>
+            <w:rStyle w:val="Hyperlink"/>
+          </w:rPr>
+          <w:t>https://leetcode.com/problems/basic-calculator/</w:t>
+        </w:r>
+      </w:hyperlink>
+    </w:p>
+    <w:p>
+      <w:hyperlink r:id="rId59" w:history="1">
+        <w:r>
+          <w:rPr>
+            <w:rStyle w:val="Hyperlink"/>
+          </w:rPr>
+          <w:t>https://leetcode.com/problems/maximum-profit-in-job-scheduling/</w:t>
         </w:r>
       </w:hyperlink>
       <w:r>
         <w:t xml:space="preserve"> </w:t>
       </w:r>
-      <w:proofErr w:type="gramStart"/>
-      <w:r>
-        <w:t>duplicate</w:t>
-      </w:r>
-      <w:proofErr w:type="gramEnd"/>
-    </w:p>
-    <w:p>
-      <w:hyperlink r:id="rId35" w:history="1">
-        <w:r>
-          <w:rPr>
-            <w:rStyle w:val="Hyperlink"/>
-          </w:rPr>
-          <w:t>https://leetcode.com/problems/min-stack/</w:t>
+    </w:p>
+    <w:p>
+      <w:hyperlink r:id="rId60" w:history="1">
+        <w:r>
+          <w:rPr>
+            <w:rStyle w:val="Hyperlink"/>
+          </w:rPr>
+          <w:t>https://leetcode.com/problems/merge-k-sorted-lists/</w:t>
+        </w:r>
+      </w:hyperlink>
+      <w:r>
+        <w:t xml:space="preserve"> duplicate</w:t>
+      </w:r>
+    </w:p>
+    <w:p>
+      <w:hyperlink r:id="rId61" w:history="1">
+        <w:r>
+          <w:rPr>
+            <w:rStyle w:val="Hyperlink"/>
+          </w:rPr>
+          <w:t>https://leetcode.com/problems/largest-rectangle-in-histogram/</w:t>
         </w:r>
       </w:hyperlink>
       <w:r>
         <w:t xml:space="preserve"> </w:t>
       </w:r>
-      <w:r>
-        <w:t>(done, just upload it)</w:t>
-      </w:r>
-    </w:p>
-    <w:p>
-      <w:hyperlink r:id="rId36" w:history="1">
-        <w:r>
-          <w:rPr>
-            <w:rStyle w:val="Hyperlink"/>
-          </w:rPr>
-          <w:t>https://leetcode.com/problems/rotting-oranges/</w:t>
-        </w:r>
-      </w:hyperlink>
     </w:p>
     <w:p/>
     <w:p>
       <w:r>
-        <w:t>Week 5</w:t>
-      </w:r>
-    </w:p>
-    <w:p>
-      <w:hyperlink r:id="rId37" w:history="1">
-        <w:r>
-          <w:rPr>
-            <w:rStyle w:val="Hyperlink"/>
-          </w:rPr>
-          <w:t>https://leetcode.com/problems/combination-sum/</w:t>
-        </w:r>
-      </w:hyperlink>
-      <w:r>
-        <w:t xml:space="preserve"> </w:t>
-      </w:r>
-    </w:p>
-    <w:p>
-      <w:hyperlink r:id="rId38" w:history="1">
-        <w:r>
-          <w:rPr>
-            <w:rStyle w:val="Hyperlink"/>
-          </w:rPr>
-          <w:t>https://leetcode.com/problems/merge-intervals/</w:t>
-        </w:r>
-      </w:hyperlink>
-      <w:r>
-        <w:t xml:space="preserve"> </w:t>
-      </w:r>
-      <w:proofErr w:type="gramStart"/>
-      <w:r>
-        <w:t>duplicate</w:t>
-      </w:r>
-      <w:proofErr w:type="gramEnd"/>
-    </w:p>
-    <w:p>
-      <w:hyperlink r:id="rId39" w:history="1">
-        <w:r>
-          <w:rPr>
-            <w:rStyle w:val="Hyperlink"/>
-          </w:rPr>
-          <w:t>https://leetcode.com/problems/time-based-key-value-store/</w:t>
-        </w:r>
-      </w:hyperlink>
-      <w:r>
-        <w:t xml:space="preserve"> </w:t>
-      </w:r>
-    </w:p>
-    <w:p>
-      <w:hyperlink r:id="rId40" w:history="1">
-        <w:r>
-          <w:rPr>
-            <w:rStyle w:val="Hyperlink"/>
-          </w:rPr>
-          <w:t>https://leetcode.com/problems/accounts-merge/</w:t>
-        </w:r>
-      </w:hyperlink>
-    </w:p>
-    <w:p>
-      <w:hyperlink r:id="rId41" w:history="1">
-        <w:r>
-          <w:rPr>
-            <w:rStyle w:val="Hyperlink"/>
-          </w:rPr>
-          <w:t>https://leetcode.com/problems/sort-colors/</w:t>
-        </w:r>
-      </w:hyperlink>
-    </w:p>
-    <w:p/>
-    <w:p>
-      <w:r>
-        <w:t>Week 6</w:t>
-      </w:r>
-    </w:p>
-    <w:p>
-      <w:hyperlink r:id="rId42" w:history="1">
-        <w:r>
-          <w:rPr>
-            <w:rStyle w:val="Hyperlink"/>
-          </w:rPr>
-          <w:t>https://leetcode.com/problems/word-break/</w:t>
-        </w:r>
-      </w:hyperlink>
-      <w:r>
-        <w:t xml:space="preserve"> </w:t>
-      </w:r>
-      <w:proofErr w:type="gramStart"/>
-      <w:r>
-        <w:t>duplicate</w:t>
-      </w:r>
-      <w:proofErr w:type="gramEnd"/>
-    </w:p>
-    <w:p>
-      <w:hyperlink r:id="rId43" w:history="1">
-        <w:r>
-          <w:rPr>
-            <w:rStyle w:val="Hyperlink"/>
-          </w:rPr>
-          <w:t>https://leetcode.com/problems/partition-equal-subset-sum/</w:t>
-        </w:r>
-      </w:hyperlink>
-      <w:r>
-        <w:t xml:space="preserve"> </w:t>
-      </w:r>
-    </w:p>
-    <w:p>
-      <w:hyperlink r:id="rId44" w:history="1">
-        <w:r>
-          <w:rPr>
-            <w:rStyle w:val="Hyperlink"/>
-          </w:rPr>
-          <w:t>https://leetcode.com/problems/string-to-integer-atoi/</w:t>
-        </w:r>
-      </w:hyperlink>
-      <w:r>
-        <w:t xml:space="preserve"> </w:t>
-      </w:r>
-    </w:p>
-    <w:p>
-      <w:hyperlink r:id="rId45" w:history="1">
-        <w:r>
-          <w:rPr>
-            <w:rStyle w:val="Hyperlink"/>
-          </w:rPr>
-          <w:t>https://leetcode.com/problems/spiral-matrix/</w:t>
-        </w:r>
-      </w:hyperlink>
-      <w:r>
-        <w:t xml:space="preserve">  duplicate</w:t>
-      </w:r>
-    </w:p>
-    <w:p>
-      <w:hyperlink r:id="rId46" w:history="1">
-        <w:r>
-          <w:rPr>
-            <w:rStyle w:val="Hyperlink"/>
-          </w:rPr>
-          <w:t>https://leetcode.com/problems/binary-tree-right-side-view/</w:t>
-        </w:r>
-      </w:hyperlink>
-      <w:r>
-        <w:t xml:space="preserve"> </w:t>
-      </w:r>
-    </w:p>
-    <w:p>
-      <w:hyperlink r:id="rId47" w:history="1">
-        <w:r>
-          <w:rPr>
-            <w:rStyle w:val="Hyperlink"/>
-          </w:rPr>
-          <w:t>https://leetcode.com/problems/longest-palindromic-substring/</w:t>
-        </w:r>
-      </w:hyperlink>
-      <w:r>
-        <w:t xml:space="preserve"> </w:t>
-      </w:r>
-      <w:proofErr w:type="gramStart"/>
-      <w:r>
-        <w:t>duplicate</w:t>
-      </w:r>
-      <w:proofErr w:type="gramEnd"/>
-    </w:p>
-    <w:p>
-      <w:hyperlink r:id="rId48" w:history="1">
-        <w:r>
-          <w:rPr>
-            <w:rStyle w:val="Hyperlink"/>
-          </w:rPr>
-          <w:t>https://leetcode.com/problems/unique-paths/</w:t>
-        </w:r>
-      </w:hyperlink>
-      <w:r>
-        <w:t xml:space="preserve"> </w:t>
-      </w:r>
-      <w:proofErr w:type="gramStart"/>
-      <w:r>
-        <w:t>duplicate</w:t>
-      </w:r>
-      <w:proofErr w:type="gramEnd"/>
-    </w:p>
-    <w:p>
-      <w:hyperlink r:id="rId49" w:history="1">
-        <w:r>
-          <w:rPr>
-            <w:rStyle w:val="Hyperlink"/>
-          </w:rPr>
-          <w:t>https://leetcode.com/problems/construct-binary-tree-from-preorder-and-inorder-traversal/</w:t>
-        </w:r>
-      </w:hyperlink>
-      <w:r>
-        <w:t xml:space="preserve"> </w:t>
-      </w:r>
-      <w:proofErr w:type="gramStart"/>
-      <w:r>
-        <w:t>duplicate</w:t>
-      </w:r>
-      <w:proofErr w:type="gramEnd"/>
-    </w:p>
-    <w:p/>
-    <w:p>
-      <w:r>
-        <w:t>Week 7</w:t>
-      </w:r>
-    </w:p>
-    <w:p>
-      <w:hyperlink r:id="rId50" w:history="1">
-        <w:r>
-          <w:rPr>
-            <w:rStyle w:val="Hyperlink"/>
-          </w:rPr>
-          <w:t>https://leetcode.com/problems/container-with-most-water/</w:t>
-        </w:r>
-      </w:hyperlink>
-      <w:r>
-        <w:t xml:space="preserve"> </w:t>
-      </w:r>
-      <w:proofErr w:type="gramStart"/>
-      <w:r>
-        <w:t>duplicate</w:t>
-      </w:r>
-      <w:proofErr w:type="gramEnd"/>
-    </w:p>
-    <w:p>
-      <w:hyperlink r:id="rId51" w:history="1">
-        <w:r>
-          <w:rPr>
-            <w:rStyle w:val="Hyperlink"/>
-          </w:rPr>
-          <w:t>https://leetcode.com/problems/word-search/</w:t>
-        </w:r>
-      </w:hyperlink>
-      <w:r>
-        <w:t xml:space="preserve"> </w:t>
-      </w:r>
-      <w:proofErr w:type="gramStart"/>
-      <w:r>
-        <w:t>duplicate</w:t>
-      </w:r>
-      <w:proofErr w:type="gramEnd"/>
-    </w:p>
-    <w:p>
-      <w:hyperlink r:id="rId52" w:history="1">
-        <w:r>
-          <w:rPr>
-            <w:rStyle w:val="Hyperlink"/>
-          </w:rPr>
-          <w:t>https://leetcode.com/problems/find-all-anagrams-in-a-string/</w:t>
-        </w:r>
-      </w:hyperlink>
-      <w:r>
-        <w:t xml:space="preserve"> </w:t>
-      </w:r>
-    </w:p>
-    <w:p>
-      <w:hyperlink r:id="rId53" w:history="1">
-        <w:r>
-          <w:rPr>
-            <w:rStyle w:val="Hyperlink"/>
-          </w:rPr>
-          <w:t>https://leetcode.com/problems/minimum-height-trees/</w:t>
-        </w:r>
-      </w:hyperlink>
-      <w:r>
-        <w:t xml:space="preserve"> </w:t>
-      </w:r>
-    </w:p>
-    <w:p>
-      <w:hyperlink r:id="rId54" w:history="1">
-        <w:r>
-          <w:rPr>
-            <w:rStyle w:val="Hyperlink"/>
-          </w:rPr>
-          <w:t>https://leetcode.com/problems/task-scheduler/</w:t>
-        </w:r>
-      </w:hyperlink>
-      <w:r>
-        <w:t xml:space="preserve"> </w:t>
-      </w:r>
-    </w:p>
-    <w:p/>
-    <w:p>
-      <w:r>
-        <w:t>Week 8</w:t>
-      </w:r>
-    </w:p>
-    <w:p>
-      <w:hyperlink r:id="rId55" w:history="1">
-        <w:r>
-          <w:rPr>
-            <w:rStyle w:val="Hyperlink"/>
-          </w:rPr>
-          <w:t>https://leetcode.com/problems/kth-smallest-element-in-a-bst/</w:t>
-        </w:r>
-      </w:hyperlink>
-      <w:r>
-        <w:t xml:space="preserve"> </w:t>
-      </w:r>
-      <w:proofErr w:type="gramStart"/>
-      <w:r>
-        <w:t>duplicate</w:t>
-      </w:r>
-      <w:proofErr w:type="gramEnd"/>
-    </w:p>
-    <w:p>
-      <w:hyperlink r:id="rId56" w:history="1">
-        <w:r>
-          <w:rPr>
-            <w:rStyle w:val="Hyperlink"/>
-          </w:rPr>
-          <w:t>https://leetcode.com/problems/minimum-window-substring/</w:t>
-        </w:r>
-      </w:hyperlink>
-      <w:r>
-        <w:t xml:space="preserve"> </w:t>
-      </w:r>
-      <w:proofErr w:type="gramStart"/>
-      <w:r>
-        <w:t>duplicate</w:t>
-      </w:r>
-      <w:proofErr w:type="gramEnd"/>
-    </w:p>
-    <w:p>
-      <w:hyperlink r:id="rId57" w:history="1">
-        <w:r>
-          <w:rPr>
-            <w:rStyle w:val="Hyperlink"/>
-          </w:rPr>
-          <w:t>https://leetcode.com/problems/serialize-and-deserialize-binary-tree/</w:t>
-        </w:r>
-      </w:hyperlink>
-      <w:r>
-        <w:t xml:space="preserve"> </w:t>
-      </w:r>
-      <w:proofErr w:type="gramStart"/>
-      <w:r>
-        <w:t>duplicate</w:t>
-      </w:r>
-      <w:proofErr w:type="gramEnd"/>
-    </w:p>
-    <w:p>
-      <w:hyperlink r:id="rId58" w:history="1">
-        <w:r>
-          <w:rPr>
-            <w:rStyle w:val="Hyperlink"/>
-          </w:rPr>
-          <w:t>https://leetcode.com/problems/basic-calculator/</w:t>
-        </w:r>
-      </w:hyperlink>
-    </w:p>
-    <w:p>
-      <w:hyperlink r:id="rId59" w:history="1">
-        <w:r>
-          <w:rPr>
-            <w:rStyle w:val="Hyperlink"/>
-          </w:rPr>
-          <w:t>https://leetcode.com/problems/maximum-profit-in-job-scheduling/</w:t>
-        </w:r>
-      </w:hyperlink>
-      <w:r>
-        <w:t xml:space="preserve"> </w:t>
-      </w:r>
-    </w:p>
-    <w:p>
-      <w:hyperlink r:id="rId60" w:history="1">
-        <w:r>
-          <w:rPr>
-            <w:rStyle w:val="Hyperlink"/>
-          </w:rPr>
-          <w:t>https://leetcode.com/problems/merge-k-sorted-lists/</w:t>
-        </w:r>
-      </w:hyperlink>
-      <w:r>
-        <w:t xml:space="preserve"> </w:t>
-      </w:r>
-      <w:proofErr w:type="gramStart"/>
-      <w:r>
-        <w:t>duplicate</w:t>
-      </w:r>
-      <w:proofErr w:type="gramEnd"/>
-    </w:p>
-    <w:p>
-      <w:hyperlink r:id="rId61" w:history="1">
-        <w:r>
-          <w:rPr>
-            <w:rStyle w:val="Hyperlink"/>
-          </w:rPr>
-          <w:t>https://leetcode.com/problems/largest-rectangle-in-histogram/</w:t>
-        </w:r>
-      </w:hyperlink>
-      <w:r>
-        <w:t xml:space="preserve"> </w:t>
-      </w:r>
-    </w:p>
-    <w:p/>
-    <w:p>
-      <w:r>
-        <w:t xml:space="preserve">what to study based on time </w:t>
-      </w:r>
-      <w:proofErr w:type="gramStart"/>
-      <w:r>
-        <w:t>left</w:t>
-      </w:r>
-      <w:proofErr w:type="gramEnd"/>
+        <w:t>what to study based on time left</w:t>
+      </w:r>
     </w:p>
     <w:p>
       <w:hyperlink r:id="rId62" w:history="1">

</xml_diff>

<commit_message>
3 More Problems done
Each has its own big O Complexity listed.
</commit_message>
<xml_diff>
--- a/Interview prep.docx
+++ b/Interview prep.docx
@@ -115,10 +115,18 @@
     </w:p>
     <w:p>
       <w:r>
-        <w:t>Problems not caught in previous 2 lists: 2</w:t>
-      </w:r>
-      <w:r>
-        <w:t>0</w:t>
+        <w:t xml:space="preserve">Problems not caught in previous 2 lists: </w:t>
+      </w:r>
+      <w:r>
+        <w:t>23</w:t>
+      </w:r>
+    </w:p>
+    <w:p>
+      <w:r>
+        <w:t>Problems Remaining: 1</w:t>
+      </w:r>
+      <w:r>
+        <w:t>8</w:t>
       </w:r>
     </w:p>
     <w:p>
@@ -248,6 +256,13 @@
           <w:tab w:val="left" w:pos="3204"/>
         </w:tabs>
       </w:pPr>
+    </w:p>
+    <w:p>
+      <w:pPr>
+        <w:tabs>
+          <w:tab w:val="left" w:pos="3204"/>
+        </w:tabs>
+      </w:pPr>
       <w:r>
         <w:t>Week 2</w:t>
       </w:r>
@@ -372,6 +387,9 @@
       <w:r>
         <w:t xml:space="preserve"> </w:t>
       </w:r>
+      <w:r>
+        <w:t>Done</w:t>
+      </w:r>
     </w:p>
     <w:p>
       <w:hyperlink r:id="rId20" w:history="1">
@@ -392,7 +410,19 @@
           <w:rPr>
             <w:rStyle w:val="Hyperlink"/>
           </w:rPr>
-          <w:t>https://leetcode.com/problems/diameter-of-bi</w:t>
+          <w:t>https://leetcode.com/problems/diameter-o</w:t>
+        </w:r>
+        <w:r>
+          <w:rPr>
+            <w:rStyle w:val="Hyperlink"/>
+          </w:rPr>
+          <w:t>f</w:t>
+        </w:r>
+        <w:r>
+          <w:rPr>
+            <w:rStyle w:val="Hyperlink"/>
+          </w:rPr>
+          <w:t>-bi</w:t>
         </w:r>
         <w:r>
           <w:rPr>
@@ -407,6 +437,12 @@
           <w:t>ary-tree/</w:t>
         </w:r>
       </w:hyperlink>
+      <w:r>
+        <w:t xml:space="preserve"> </w:t>
+      </w:r>
+      <w:r>
+        <w:t>Done</w:t>
+      </w:r>
     </w:p>
     <w:p>
       <w:hyperlink r:id="rId22" w:history="1">
@@ -414,11 +450,26 @@
           <w:rPr>
             <w:rStyle w:val="Hyperlink"/>
           </w:rPr>
-          <w:t>https://leetcode.com/problems/middle-of-the-linked-list/</w:t>
-        </w:r>
-      </w:hyperlink>
-      <w:r>
-        <w:t xml:space="preserve"> </w:t>
+          <w:t>https://leetcode.com/problems/middle-of-th</w:t>
+        </w:r>
+        <w:r>
+          <w:rPr>
+            <w:rStyle w:val="Hyperlink"/>
+          </w:rPr>
+          <w:t>e</w:t>
+        </w:r>
+        <w:r>
+          <w:rPr>
+            <w:rStyle w:val="Hyperlink"/>
+          </w:rPr>
+          <w:t>-linked-list/</w:t>
+        </w:r>
+      </w:hyperlink>
+      <w:r>
+        <w:t xml:space="preserve"> </w:t>
+      </w:r>
+      <w:r>
+        <w:t>Done</w:t>
       </w:r>
     </w:p>
     <w:p>
@@ -462,7 +513,19 @@
           <w:rPr>
             <w:rStyle w:val="Hyperlink"/>
           </w:rPr>
-          <w:t>https://leetcode.com/problems/01-matrix/</w:t>
+          <w:t>https://leetcode.com/prob</w:t>
+        </w:r>
+        <w:r>
+          <w:rPr>
+            <w:rStyle w:val="Hyperlink"/>
+          </w:rPr>
+          <w:t>l</w:t>
+        </w:r>
+        <w:r>
+          <w:rPr>
+            <w:rStyle w:val="Hyperlink"/>
+          </w:rPr>
+          <w:t>ems/01-matrix/</w:t>
         </w:r>
       </w:hyperlink>
     </w:p>
@@ -955,6 +1018,7 @@
     <w:p/>
     <w:p>
       <w:r>
+        <w:lastRenderedPageBreak/>
         <w:t>what to study based on time left</w:t>
       </w:r>
     </w:p>

</xml_diff>

<commit_message>
O(N) reverse polish notation
</commit_message>
<xml_diff>
--- a/Interview prep.docx
+++ b/Interview prep.docx
@@ -56,11 +56,16 @@
     </w:p>
     <w:p>
       <w:r>
-        <w:t>Problems not caught in CTCI problems: 5</w:t>
+        <w:t xml:space="preserve">Problems not caught in CTCI problems: </w:t>
+      </w:r>
+      <w:proofErr w:type="gramStart"/>
+      <w:r>
+        <w:t>5</w:t>
       </w:r>
       <w:r>
         <w:t>3</w:t>
       </w:r>
+      <w:proofErr w:type="gramEnd"/>
     </w:p>
     <w:p/>
     <w:p>
@@ -75,8 +80,17 @@
           <w:b/>
           <w:bCs/>
         </w:rPr>
-        <w:t>All publicly available Blind 75 Problems done</w:t>
-      </w:r>
+        <w:t xml:space="preserve">All publicly available Blind 75 Problems </w:t>
+      </w:r>
+      <w:proofErr w:type="gramStart"/>
+      <w:r>
+        <w:rPr>
+          <w:b/>
+          <w:bCs/>
+        </w:rPr>
+        <w:t>done</w:t>
+      </w:r>
+      <w:proofErr w:type="gramEnd"/>
     </w:p>
     <w:p/>
     <w:p>
@@ -117,9 +131,11 @@
       <w:r>
         <w:t xml:space="preserve">Problems not caught in previous 2 lists: </w:t>
       </w:r>
+      <w:proofErr w:type="gramStart"/>
       <w:r>
         <w:t>23</w:t>
       </w:r>
+      <w:proofErr w:type="gramEnd"/>
     </w:p>
     <w:p>
       <w:r>
@@ -144,8 +160,13 @@
         </w:r>
       </w:hyperlink>
       <w:r>
-        <w:t xml:space="preserve"> duplicate</w:t>
-      </w:r>
+        <w:t xml:space="preserve"> </w:t>
+      </w:r>
+      <w:proofErr w:type="gramStart"/>
+      <w:r>
+        <w:t>duplicate</w:t>
+      </w:r>
+      <w:proofErr w:type="gramEnd"/>
     </w:p>
     <w:p>
       <w:hyperlink r:id="rId10" w:history="1">
@@ -157,8 +178,13 @@
         </w:r>
       </w:hyperlink>
       <w:r>
-        <w:t xml:space="preserve"> duplicate</w:t>
-      </w:r>
+        <w:t xml:space="preserve"> </w:t>
+      </w:r>
+      <w:proofErr w:type="gramStart"/>
+      <w:r>
+        <w:t>duplicate</w:t>
+      </w:r>
+      <w:proofErr w:type="gramEnd"/>
     </w:p>
     <w:p>
       <w:hyperlink r:id="rId11" w:history="1">
@@ -170,8 +196,13 @@
         </w:r>
       </w:hyperlink>
       <w:r>
-        <w:t xml:space="preserve"> duplicate</w:t>
-      </w:r>
+        <w:t xml:space="preserve"> </w:t>
+      </w:r>
+      <w:proofErr w:type="gramStart"/>
+      <w:r>
+        <w:t>duplicate</w:t>
+      </w:r>
+      <w:proofErr w:type="gramEnd"/>
     </w:p>
     <w:p>
       <w:hyperlink r:id="rId12" w:history="1">
@@ -183,8 +214,13 @@
         </w:r>
       </w:hyperlink>
       <w:r>
-        <w:t xml:space="preserve"> duplicate</w:t>
-      </w:r>
+        <w:t xml:space="preserve"> </w:t>
+      </w:r>
+      <w:proofErr w:type="gramStart"/>
+      <w:r>
+        <w:t>duplicate</w:t>
+      </w:r>
+      <w:proofErr w:type="gramEnd"/>
     </w:p>
     <w:p>
       <w:hyperlink r:id="rId13" w:history="1">
@@ -226,7 +262,16 @@
           <w:color w:val="auto"/>
           <w:u w:val="none"/>
         </w:rPr>
-        <w:t xml:space="preserve"> d</w:t>
+        <w:t xml:space="preserve"> </w:t>
+      </w:r>
+      <w:proofErr w:type="gramStart"/>
+      <w:r>
+        <w:rPr>
+          <w:rStyle w:val="Hyperlink"/>
+          <w:color w:val="auto"/>
+          <w:u w:val="none"/>
+        </w:rPr>
+        <w:t>d</w:t>
       </w:r>
       <w:r>
         <w:rPr>
@@ -236,6 +281,7 @@
         </w:rPr>
         <w:t>uplicate</w:t>
       </w:r>
+      <w:proofErr w:type="gramEnd"/>
     </w:p>
     <w:p>
       <w:hyperlink r:id="rId15" w:history="1">
@@ -247,8 +293,13 @@
         </w:r>
       </w:hyperlink>
       <w:r>
-        <w:t xml:space="preserve"> duplicate</w:t>
-      </w:r>
+        <w:t xml:space="preserve"> </w:t>
+      </w:r>
+      <w:proofErr w:type="gramStart"/>
+      <w:r>
+        <w:t>duplicate</w:t>
+      </w:r>
+      <w:proofErr w:type="gramEnd"/>
     </w:p>
     <w:p>
       <w:pPr>
@@ -321,8 +372,18 @@
           <w:color w:val="auto"/>
           <w:u w:val="none"/>
         </w:rPr>
-        <w:t xml:space="preserve"> Done</w:t>
-      </w:r>
+        <w:t xml:space="preserve"> </w:t>
+      </w:r>
+      <w:proofErr w:type="gramStart"/>
+      <w:r>
+        <w:rPr>
+          <w:rStyle w:val="Hyperlink"/>
+          <w:color w:val="auto"/>
+          <w:u w:val="none"/>
+        </w:rPr>
+        <w:t>Done</w:t>
+      </w:r>
+      <w:proofErr w:type="gramEnd"/>
     </w:p>
     <w:p>
       <w:pPr>
@@ -339,8 +400,13 @@
         </w:r>
       </w:hyperlink>
       <w:r>
-        <w:t xml:space="preserve"> duplicate</w:t>
-      </w:r>
+        <w:t xml:space="preserve"> </w:t>
+      </w:r>
+      <w:proofErr w:type="gramStart"/>
+      <w:r>
+        <w:t>duplicate</w:t>
+      </w:r>
+      <w:proofErr w:type="gramEnd"/>
     </w:p>
     <w:p>
       <w:pPr>
@@ -359,9 +425,11 @@
       <w:r>
         <w:t xml:space="preserve"> </w:t>
       </w:r>
+      <w:proofErr w:type="gramStart"/>
       <w:r>
         <w:t>Done</w:t>
       </w:r>
+      <w:proofErr w:type="gramEnd"/>
     </w:p>
     <w:p>
       <w:hyperlink r:id="rId20" w:history="1">
@@ -373,8 +441,13 @@
         </w:r>
       </w:hyperlink>
       <w:r>
-        <w:t xml:space="preserve"> duplicate</w:t>
-      </w:r>
+        <w:t xml:space="preserve"> </w:t>
+      </w:r>
+      <w:proofErr w:type="gramStart"/>
+      <w:r>
+        <w:t>duplicate</w:t>
+      </w:r>
+      <w:proofErr w:type="gramEnd"/>
     </w:p>
     <w:p>
       <w:hyperlink r:id="rId21" w:history="1">
@@ -388,9 +461,11 @@
       <w:r>
         <w:t xml:space="preserve"> </w:t>
       </w:r>
+      <w:proofErr w:type="gramStart"/>
       <w:r>
         <w:t>Done</w:t>
       </w:r>
+      <w:proofErr w:type="gramEnd"/>
     </w:p>
     <w:p>
       <w:hyperlink r:id="rId22" w:history="1">
@@ -404,9 +479,11 @@
       <w:r>
         <w:t xml:space="preserve"> </w:t>
       </w:r>
+      <w:proofErr w:type="gramStart"/>
       <w:r>
         <w:t>Done</w:t>
       </w:r>
+      <w:proofErr w:type="gramEnd"/>
     </w:p>
     <w:p>
       <w:hyperlink r:id="rId23" w:history="1">
@@ -420,9 +497,11 @@
       <w:r>
         <w:t xml:space="preserve"> </w:t>
       </w:r>
-      <w:r>
-        <w:t>duplicate</w:t>
-      </w:r>
+      <w:proofErr w:type="gramStart"/>
+      <w:r>
+        <w:t>duplicate</w:t>
+      </w:r>
+      <w:proofErr w:type="gramEnd"/>
     </w:p>
     <w:p/>
     <w:p>
@@ -440,8 +519,13 @@
         </w:r>
       </w:hyperlink>
       <w:r>
-        <w:t xml:space="preserve"> duplicate</w:t>
-      </w:r>
+        <w:t xml:space="preserve"> </w:t>
+      </w:r>
+      <w:proofErr w:type="gramStart"/>
+      <w:r>
+        <w:t>duplicate</w:t>
+      </w:r>
+      <w:proofErr w:type="gramEnd"/>
     </w:p>
     <w:p>
       <w:hyperlink r:id="rId25" w:history="1">
@@ -455,9 +539,11 @@
       <w:r>
         <w:t xml:space="preserve"> </w:t>
       </w:r>
+      <w:proofErr w:type="gramStart"/>
       <w:r>
         <w:t>Done</w:t>
       </w:r>
+      <w:proofErr w:type="gramEnd"/>
     </w:p>
     <w:p>
       <w:hyperlink r:id="rId26" w:history="1">
@@ -471,9 +557,11 @@
       <w:r>
         <w:t xml:space="preserve"> </w:t>
       </w:r>
+      <w:proofErr w:type="gramStart"/>
       <w:r>
         <w:t>Done</w:t>
       </w:r>
+      <w:proofErr w:type="gramEnd"/>
     </w:p>
     <w:p>
       <w:hyperlink r:id="rId27" w:history="1">
@@ -485,8 +573,13 @@
         </w:r>
       </w:hyperlink>
       <w:r>
-        <w:t xml:space="preserve"> duplicate</w:t>
-      </w:r>
+        <w:t xml:space="preserve"> </w:t>
+      </w:r>
+      <w:proofErr w:type="gramStart"/>
+      <w:r>
+        <w:t>duplicate</w:t>
+      </w:r>
+      <w:proofErr w:type="gramEnd"/>
     </w:p>
     <w:p>
       <w:hyperlink r:id="rId28" w:history="1">
@@ -498,8 +591,13 @@
         </w:r>
       </w:hyperlink>
       <w:r>
-        <w:t xml:space="preserve"> duplicate</w:t>
-      </w:r>
+        <w:t xml:space="preserve"> </w:t>
+      </w:r>
+      <w:proofErr w:type="gramStart"/>
+      <w:r>
+        <w:t>duplicate</w:t>
+      </w:r>
+      <w:proofErr w:type="gramEnd"/>
     </w:p>
     <w:p>
       <w:hyperlink r:id="rId29" w:history="1">
@@ -511,8 +609,13 @@
         </w:r>
       </w:hyperlink>
       <w:r>
-        <w:t xml:space="preserve"> duplicate</w:t>
-      </w:r>
+        <w:t xml:space="preserve"> </w:t>
+      </w:r>
+      <w:proofErr w:type="gramStart"/>
+      <w:r>
+        <w:t>duplicate</w:t>
+      </w:r>
+      <w:proofErr w:type="gramEnd"/>
     </w:p>
     <w:p>
       <w:hyperlink r:id="rId30" w:history="1">
@@ -520,12 +623,53 @@
           <w:rPr>
             <w:rStyle w:val="Hyperlink"/>
           </w:rPr>
-          <w:t>https://leetcode.com/problems/evaluate-reverse-polish-notation/</w:t>
-        </w:r>
-      </w:hyperlink>
-      <w:r>
-        <w:t xml:space="preserve"> </w:t>
-      </w:r>
+          <w:t>https://leetcode.com/problems/evaluate-reverse-</w:t>
+        </w:r>
+        <w:r>
+          <w:rPr>
+            <w:rStyle w:val="Hyperlink"/>
+          </w:rPr>
+          <w:t>p</w:t>
+        </w:r>
+        <w:r>
+          <w:rPr>
+            <w:rStyle w:val="Hyperlink"/>
+          </w:rPr>
+          <w:t>o</w:t>
+        </w:r>
+        <w:r>
+          <w:rPr>
+            <w:rStyle w:val="Hyperlink"/>
+          </w:rPr>
+          <w:t>l</w:t>
+        </w:r>
+        <w:r>
+          <w:rPr>
+            <w:rStyle w:val="Hyperlink"/>
+          </w:rPr>
+          <w:t>ish-</w:t>
+        </w:r>
+        <w:r>
+          <w:rPr>
+            <w:rStyle w:val="Hyperlink"/>
+          </w:rPr>
+          <w:t>n</w:t>
+        </w:r>
+        <w:r>
+          <w:rPr>
+            <w:rStyle w:val="Hyperlink"/>
+          </w:rPr>
+          <w:t>otation/</w:t>
+        </w:r>
+      </w:hyperlink>
+      <w:r>
+        <w:t xml:space="preserve"> </w:t>
+      </w:r>
+      <w:proofErr w:type="gramStart"/>
+      <w:r>
+        <w:t>Done</w:t>
+      </w:r>
+      <w:proofErr w:type="gramEnd"/>
     </w:p>
     <w:p/>
     <w:p>
@@ -543,8 +687,13 @@
         </w:r>
       </w:hyperlink>
       <w:r>
-        <w:t xml:space="preserve"> duplicate</w:t>
-      </w:r>
+        <w:t xml:space="preserve"> </w:t>
+      </w:r>
+      <w:proofErr w:type="gramStart"/>
+      <w:r>
+        <w:t>duplicate</w:t>
+      </w:r>
+      <w:proofErr w:type="gramEnd"/>
     </w:p>
     <w:p>
       <w:hyperlink r:id="rId32" w:history="1">
@@ -556,8 +705,13 @@
         </w:r>
       </w:hyperlink>
       <w:r>
-        <w:t xml:space="preserve"> duplicate</w:t>
-      </w:r>
+        <w:t xml:space="preserve"> </w:t>
+      </w:r>
+      <w:proofErr w:type="gramStart"/>
+      <w:r>
+        <w:t>duplicate</w:t>
+      </w:r>
+      <w:proofErr w:type="gramEnd"/>
     </w:p>
     <w:p>
       <w:hyperlink r:id="rId33" w:history="1">
@@ -569,8 +723,13 @@
         </w:r>
       </w:hyperlink>
       <w:r>
-        <w:t xml:space="preserve"> duplicate</w:t>
-      </w:r>
+        <w:t xml:space="preserve"> </w:t>
+      </w:r>
+      <w:proofErr w:type="gramStart"/>
+      <w:r>
+        <w:t>duplicate</w:t>
+      </w:r>
+      <w:proofErr w:type="gramEnd"/>
     </w:p>
     <w:p>
       <w:hyperlink r:id="rId34" w:history="1">
@@ -582,8 +741,13 @@
         </w:r>
       </w:hyperlink>
       <w:r>
-        <w:t xml:space="preserve"> duplicate</w:t>
-      </w:r>
+        <w:t xml:space="preserve"> </w:t>
+      </w:r>
+      <w:proofErr w:type="gramStart"/>
+      <w:r>
+        <w:t>duplicate</w:t>
+      </w:r>
+      <w:proofErr w:type="gramEnd"/>
     </w:p>
     <w:p>
       <w:hyperlink r:id="rId35" w:history="1">
@@ -597,9 +761,14 @@
       <w:r>
         <w:t xml:space="preserve"> </w:t>
       </w:r>
-      <w:r>
-        <w:t>(done, just upload it)</w:t>
-      </w:r>
+      <w:proofErr w:type="gramStart"/>
+      <w:r>
+        <w:t>don</w:t>
+      </w:r>
+      <w:r>
+        <w:t>e</w:t>
+      </w:r>
+      <w:proofErr w:type="gramEnd"/>
     </w:p>
     <w:p>
       <w:hyperlink r:id="rId36" w:history="1">
@@ -613,9 +782,11 @@
       <w:r>
         <w:t xml:space="preserve"> </w:t>
       </w:r>
+      <w:proofErr w:type="gramStart"/>
       <w:r>
         <w:t>Done</w:t>
       </w:r>
+      <w:proofErr w:type="gramEnd"/>
     </w:p>
     <w:p/>
     <w:p>
@@ -629,7 +800,19 @@
           <w:rPr>
             <w:rStyle w:val="Hyperlink"/>
           </w:rPr>
-          <w:t>https://leetcode.com/problems/combination-sum/</w:t>
+          <w:t>https://leetcode.com/problems/com</w:t>
+        </w:r>
+        <w:r>
+          <w:rPr>
+            <w:rStyle w:val="Hyperlink"/>
+          </w:rPr>
+          <w:t>b</w:t>
+        </w:r>
+        <w:r>
+          <w:rPr>
+            <w:rStyle w:val="Hyperlink"/>
+          </w:rPr>
+          <w:t>ination-sum/</w:t>
         </w:r>
       </w:hyperlink>
       <w:r>
@@ -646,8 +829,13 @@
         </w:r>
       </w:hyperlink>
       <w:r>
-        <w:t xml:space="preserve"> duplicate</w:t>
-      </w:r>
+        <w:t xml:space="preserve"> </w:t>
+      </w:r>
+      <w:proofErr w:type="gramStart"/>
+      <w:r>
+        <w:t>duplicate</w:t>
+      </w:r>
+      <w:proofErr w:type="gramEnd"/>
     </w:p>
     <w:p>
       <w:hyperlink r:id="rId39" w:history="1">
@@ -698,8 +886,13 @@
         </w:r>
       </w:hyperlink>
       <w:r>
-        <w:t xml:space="preserve"> duplicate</w:t>
-      </w:r>
+        <w:t xml:space="preserve"> </w:t>
+      </w:r>
+      <w:proofErr w:type="gramStart"/>
+      <w:r>
+        <w:t>duplicate</w:t>
+      </w:r>
+      <w:proofErr w:type="gramEnd"/>
     </w:p>
     <w:p>
       <w:hyperlink r:id="rId43" w:history="1">
@@ -763,8 +956,13 @@
         </w:r>
       </w:hyperlink>
       <w:r>
-        <w:t xml:space="preserve"> duplicate</w:t>
-      </w:r>
+        <w:t xml:space="preserve"> </w:t>
+      </w:r>
+      <w:proofErr w:type="gramStart"/>
+      <w:r>
+        <w:t>duplicate</w:t>
+      </w:r>
+      <w:proofErr w:type="gramEnd"/>
     </w:p>
     <w:p>
       <w:hyperlink r:id="rId48" w:history="1">
@@ -776,8 +974,13 @@
         </w:r>
       </w:hyperlink>
       <w:r>
-        <w:t xml:space="preserve"> duplicate</w:t>
-      </w:r>
+        <w:t xml:space="preserve"> </w:t>
+      </w:r>
+      <w:proofErr w:type="gramStart"/>
+      <w:r>
+        <w:t>duplicate</w:t>
+      </w:r>
+      <w:proofErr w:type="gramEnd"/>
     </w:p>
     <w:p>
       <w:hyperlink r:id="rId49" w:history="1">
@@ -789,8 +992,13 @@
         </w:r>
       </w:hyperlink>
       <w:r>
-        <w:t xml:space="preserve"> duplicate</w:t>
-      </w:r>
+        <w:t xml:space="preserve"> </w:t>
+      </w:r>
+      <w:proofErr w:type="gramStart"/>
+      <w:r>
+        <w:t>duplicate</w:t>
+      </w:r>
+      <w:proofErr w:type="gramEnd"/>
     </w:p>
     <w:p/>
     <w:p>
@@ -808,8 +1016,13 @@
         </w:r>
       </w:hyperlink>
       <w:r>
-        <w:t xml:space="preserve"> duplicate</w:t>
-      </w:r>
+        <w:t xml:space="preserve"> </w:t>
+      </w:r>
+      <w:proofErr w:type="gramStart"/>
+      <w:r>
+        <w:t>duplicate</w:t>
+      </w:r>
+      <w:proofErr w:type="gramEnd"/>
     </w:p>
     <w:p>
       <w:hyperlink r:id="rId51" w:history="1">
@@ -821,8 +1034,13 @@
         </w:r>
       </w:hyperlink>
       <w:r>
-        <w:t xml:space="preserve"> duplicate</w:t>
-      </w:r>
+        <w:t xml:space="preserve"> </w:t>
+      </w:r>
+      <w:proofErr w:type="gramStart"/>
+      <w:r>
+        <w:t>duplicate</w:t>
+      </w:r>
+      <w:proofErr w:type="gramEnd"/>
     </w:p>
     <w:p>
       <w:hyperlink r:id="rId52" w:history="1">
@@ -879,8 +1097,13 @@
         </w:r>
       </w:hyperlink>
       <w:r>
-        <w:t xml:space="preserve"> duplicate</w:t>
-      </w:r>
+        <w:t xml:space="preserve"> </w:t>
+      </w:r>
+      <w:proofErr w:type="gramStart"/>
+      <w:r>
+        <w:t>duplicate</w:t>
+      </w:r>
+      <w:proofErr w:type="gramEnd"/>
     </w:p>
     <w:p>
       <w:hyperlink r:id="rId56" w:history="1">
@@ -892,8 +1115,13 @@
         </w:r>
       </w:hyperlink>
       <w:r>
-        <w:t xml:space="preserve"> duplicate</w:t>
-      </w:r>
+        <w:t xml:space="preserve"> </w:t>
+      </w:r>
+      <w:proofErr w:type="gramStart"/>
+      <w:r>
+        <w:t>duplicate</w:t>
+      </w:r>
+      <w:proofErr w:type="gramEnd"/>
     </w:p>
     <w:p>
       <w:hyperlink r:id="rId57" w:history="1">
@@ -905,8 +1133,13 @@
         </w:r>
       </w:hyperlink>
       <w:r>
-        <w:t xml:space="preserve"> duplicate</w:t>
-      </w:r>
+        <w:t xml:space="preserve"> </w:t>
+      </w:r>
+      <w:proofErr w:type="gramStart"/>
+      <w:r>
+        <w:t>duplicate</w:t>
+      </w:r>
+      <w:proofErr w:type="gramEnd"/>
     </w:p>
     <w:p>
       <w:hyperlink r:id="rId58" w:history="1">
@@ -941,8 +1174,13 @@
         </w:r>
       </w:hyperlink>
       <w:r>
-        <w:t xml:space="preserve"> duplicate</w:t>
-      </w:r>
+        <w:t xml:space="preserve"> </w:t>
+      </w:r>
+      <w:proofErr w:type="gramStart"/>
+      <w:r>
+        <w:t>duplicate</w:t>
+      </w:r>
+      <w:proofErr w:type="gramEnd"/>
     </w:p>
     <w:p>
       <w:hyperlink r:id="rId61" w:history="1">
@@ -961,8 +1199,13 @@
     <w:p>
       <w:r>
         <w:lastRenderedPageBreak/>
-        <w:t>what to study based on time left</w:t>
-      </w:r>
+        <w:t xml:space="preserve">what to study based on time </w:t>
+      </w:r>
+      <w:proofErr w:type="gramStart"/>
+      <w:r>
+        <w:t>left</w:t>
+      </w:r>
+      <w:proofErr w:type="gramEnd"/>
     </w:p>
     <w:p>
       <w:hyperlink r:id="rId62" w:history="1">

</xml_diff>

<commit_message>
Subset Sum (Combination Sum) problem done
This is a recursive solution to the popular combination sum problem.
</commit_message>
<xml_diff>
--- a/Interview prep.docx
+++ b/Interview prep.docx
@@ -142,7 +142,7 @@
         <w:t>Problems Remaining: 1</w:t>
       </w:r>
       <w:r>
-        <w:t>3</w:t>
+        <w:t>2</w:t>
       </w:r>
     </w:p>
     <w:p>
@@ -818,6 +818,11 @@
       <w:r>
         <w:t xml:space="preserve"> </w:t>
       </w:r>
+      <w:proofErr w:type="gramStart"/>
+      <w:r>
+        <w:t>done</w:t>
+      </w:r>
+      <w:proofErr w:type="gramEnd"/>
     </w:p>
     <w:p>
       <w:hyperlink r:id="rId38" w:history="1">

</xml_diff>

<commit_message>
3 grind 75 problems done
</commit_message>
<xml_diff>
--- a/Interview prep.docx
+++ b/Interview prep.docx
@@ -56,16 +56,11 @@
     </w:p>
     <w:p>
       <w:r>
-        <w:t xml:space="preserve">Problems not caught in CTCI problems: </w:t>
-      </w:r>
-      <w:proofErr w:type="gramStart"/>
-      <w:r>
-        <w:t>5</w:t>
+        <w:t>Problems not caught in CTCI problems: 5</w:t>
       </w:r>
       <w:r>
         <w:t>3</w:t>
       </w:r>
-      <w:proofErr w:type="gramEnd"/>
     </w:p>
     <w:p/>
     <w:p>
@@ -80,17 +75,8 @@
           <w:b/>
           <w:bCs/>
         </w:rPr>
-        <w:t xml:space="preserve">All publicly available Blind 75 Problems </w:t>
-      </w:r>
-      <w:proofErr w:type="gramStart"/>
-      <w:r>
-        <w:rPr>
-          <w:b/>
-          <w:bCs/>
-        </w:rPr>
-        <w:t>done</w:t>
-      </w:r>
-      <w:proofErr w:type="gramEnd"/>
+        <w:t>All publicly available Blind 75 Problems done</w:t>
+      </w:r>
     </w:p>
     <w:p/>
     <w:p>
@@ -131,18 +117,16 @@
       <w:r>
         <w:t xml:space="preserve">Problems not caught in previous 2 lists: </w:t>
       </w:r>
-      <w:proofErr w:type="gramStart"/>
       <w:r>
         <w:t>23</w:t>
       </w:r>
-      <w:proofErr w:type="gramEnd"/>
-    </w:p>
-    <w:p>
-      <w:r>
-        <w:t>Problems Remaining: 1</w:t>
-      </w:r>
-      <w:r>
-        <w:t>2</w:t>
+    </w:p>
+    <w:p>
+      <w:r>
+        <w:t xml:space="preserve">Problems Remaining: </w:t>
+      </w:r>
+      <w:r>
+        <w:t>9</w:t>
       </w:r>
     </w:p>
     <w:p>
@@ -160,13 +144,8 @@
         </w:r>
       </w:hyperlink>
       <w:r>
-        <w:t xml:space="preserve"> </w:t>
-      </w:r>
-      <w:proofErr w:type="gramStart"/>
-      <w:r>
-        <w:t>duplicate</w:t>
-      </w:r>
-      <w:proofErr w:type="gramEnd"/>
+        <w:t xml:space="preserve"> duplicate</w:t>
+      </w:r>
     </w:p>
     <w:p>
       <w:hyperlink r:id="rId10" w:history="1">
@@ -178,13 +157,8 @@
         </w:r>
       </w:hyperlink>
       <w:r>
-        <w:t xml:space="preserve"> </w:t>
-      </w:r>
-      <w:proofErr w:type="gramStart"/>
-      <w:r>
-        <w:t>duplicate</w:t>
-      </w:r>
-      <w:proofErr w:type="gramEnd"/>
+        <w:t xml:space="preserve"> duplicate</w:t>
+      </w:r>
     </w:p>
     <w:p>
       <w:hyperlink r:id="rId11" w:history="1">
@@ -196,13 +170,8 @@
         </w:r>
       </w:hyperlink>
       <w:r>
-        <w:t xml:space="preserve"> </w:t>
-      </w:r>
-      <w:proofErr w:type="gramStart"/>
-      <w:r>
-        <w:t>duplicate</w:t>
-      </w:r>
-      <w:proofErr w:type="gramEnd"/>
+        <w:t xml:space="preserve"> duplicate</w:t>
+      </w:r>
     </w:p>
     <w:p>
       <w:hyperlink r:id="rId12" w:history="1">
@@ -214,13 +183,8 @@
         </w:r>
       </w:hyperlink>
       <w:r>
-        <w:t xml:space="preserve"> </w:t>
-      </w:r>
-      <w:proofErr w:type="gramStart"/>
-      <w:r>
-        <w:t>duplicate</w:t>
-      </w:r>
-      <w:proofErr w:type="gramEnd"/>
+        <w:t xml:space="preserve"> duplicate</w:t>
+      </w:r>
     </w:p>
     <w:p>
       <w:hyperlink r:id="rId13" w:history="1">
@@ -262,16 +226,7 @@
           <w:color w:val="auto"/>
           <w:u w:val="none"/>
         </w:rPr>
-        <w:t xml:space="preserve"> </w:t>
-      </w:r>
-      <w:proofErr w:type="gramStart"/>
-      <w:r>
-        <w:rPr>
-          <w:rStyle w:val="Hyperlink"/>
-          <w:color w:val="auto"/>
-          <w:u w:val="none"/>
-        </w:rPr>
-        <w:t>d</w:t>
+        <w:t xml:space="preserve"> d</w:t>
       </w:r>
       <w:r>
         <w:rPr>
@@ -281,7 +236,6 @@
         </w:rPr>
         <w:t>uplicate</w:t>
       </w:r>
-      <w:proofErr w:type="gramEnd"/>
     </w:p>
     <w:p>
       <w:hyperlink r:id="rId15" w:history="1">
@@ -293,13 +247,8 @@
         </w:r>
       </w:hyperlink>
       <w:r>
-        <w:t xml:space="preserve"> </w:t>
-      </w:r>
-      <w:proofErr w:type="gramStart"/>
-      <w:r>
-        <w:t>duplicate</w:t>
-      </w:r>
-      <w:proofErr w:type="gramEnd"/>
+        <w:t xml:space="preserve"> duplicate</w:t>
+      </w:r>
     </w:p>
     <w:p>
       <w:pPr>
@@ -372,18 +321,8 @@
           <w:color w:val="auto"/>
           <w:u w:val="none"/>
         </w:rPr>
-        <w:t xml:space="preserve"> </w:t>
-      </w:r>
-      <w:proofErr w:type="gramStart"/>
-      <w:r>
-        <w:rPr>
-          <w:rStyle w:val="Hyperlink"/>
-          <w:color w:val="auto"/>
-          <w:u w:val="none"/>
-        </w:rPr>
-        <w:t>Done</w:t>
-      </w:r>
-      <w:proofErr w:type="gramEnd"/>
+        <w:t xml:space="preserve"> Done</w:t>
+      </w:r>
     </w:p>
     <w:p>
       <w:pPr>
@@ -400,13 +339,8 @@
         </w:r>
       </w:hyperlink>
       <w:r>
-        <w:t xml:space="preserve"> </w:t>
-      </w:r>
-      <w:proofErr w:type="gramStart"/>
-      <w:r>
-        <w:t>duplicate</w:t>
-      </w:r>
-      <w:proofErr w:type="gramEnd"/>
+        <w:t xml:space="preserve"> duplicate</w:t>
+      </w:r>
     </w:p>
     <w:p>
       <w:pPr>
@@ -425,11 +359,9 @@
       <w:r>
         <w:t xml:space="preserve"> </w:t>
       </w:r>
-      <w:proofErr w:type="gramStart"/>
       <w:r>
         <w:t>Done</w:t>
       </w:r>
-      <w:proofErr w:type="gramEnd"/>
     </w:p>
     <w:p>
       <w:hyperlink r:id="rId20" w:history="1">
@@ -441,645 +373,632 @@
         </w:r>
       </w:hyperlink>
       <w:r>
-        <w:t xml:space="preserve"> </w:t>
-      </w:r>
-      <w:proofErr w:type="gramStart"/>
+        <w:t xml:space="preserve"> duplicate</w:t>
+      </w:r>
+    </w:p>
+    <w:p>
+      <w:hyperlink r:id="rId21" w:history="1">
+        <w:r>
+          <w:rPr>
+            <w:rStyle w:val="Hyperlink"/>
+          </w:rPr>
+          <w:t>https://leetcode.com/problems/diameter-of-binary-tree/</w:t>
+        </w:r>
+      </w:hyperlink>
+      <w:r>
+        <w:t xml:space="preserve"> </w:t>
+      </w:r>
+      <w:r>
+        <w:t>Done</w:t>
+      </w:r>
+    </w:p>
+    <w:p>
+      <w:hyperlink r:id="rId22" w:history="1">
+        <w:r>
+          <w:rPr>
+            <w:rStyle w:val="Hyperlink"/>
+          </w:rPr>
+          <w:t>https://leetcode.com/problems/middle-of-the-linked-list/</w:t>
+        </w:r>
+      </w:hyperlink>
+      <w:r>
+        <w:t xml:space="preserve"> </w:t>
+      </w:r>
+      <w:r>
+        <w:t>Done</w:t>
+      </w:r>
+    </w:p>
+    <w:p>
+      <w:hyperlink r:id="rId23" w:history="1">
+        <w:r>
+          <w:rPr>
+            <w:rStyle w:val="Hyperlink"/>
+          </w:rPr>
+          <w:t>https://leetcode.com/problems/maximum-depth-of-binary-tree/</w:t>
+        </w:r>
+      </w:hyperlink>
+      <w:r>
+        <w:t xml:space="preserve"> </w:t>
+      </w:r>
       <w:r>
         <w:t>duplicate</w:t>
       </w:r>
-      <w:proofErr w:type="gramEnd"/>
-    </w:p>
-    <w:p>
-      <w:hyperlink r:id="rId21" w:history="1">
-        <w:r>
-          <w:rPr>
-            <w:rStyle w:val="Hyperlink"/>
-          </w:rPr>
-          <w:t>https://leetcode.com/problems/diameter-of-binary-tree/</w:t>
-        </w:r>
-      </w:hyperlink>
-      <w:r>
-        <w:t xml:space="preserve"> </w:t>
-      </w:r>
-      <w:proofErr w:type="gramStart"/>
+    </w:p>
+    <w:p/>
+    <w:p>
+      <w:r>
+        <w:t>Week 3</w:t>
+      </w:r>
+    </w:p>
+    <w:p>
+      <w:hyperlink r:id="rId24" w:history="1">
+        <w:r>
+          <w:rPr>
+            <w:rStyle w:val="Hyperlink"/>
+          </w:rPr>
+          <w:t>https://leetcode.com/problems/insert-interval/</w:t>
+        </w:r>
+      </w:hyperlink>
+      <w:r>
+        <w:t xml:space="preserve"> duplicate</w:t>
+      </w:r>
+    </w:p>
+    <w:p>
+      <w:hyperlink r:id="rId25" w:history="1">
+        <w:r>
+          <w:rPr>
+            <w:rStyle w:val="Hyperlink"/>
+          </w:rPr>
+          <w:t>https://leetcode.com/problems/01-matrix/</w:t>
+        </w:r>
+      </w:hyperlink>
+      <w:r>
+        <w:t xml:space="preserve"> </w:t>
+      </w:r>
       <w:r>
         <w:t>Done</w:t>
       </w:r>
-      <w:proofErr w:type="gramEnd"/>
-    </w:p>
-    <w:p>
-      <w:hyperlink r:id="rId22" w:history="1">
-        <w:r>
-          <w:rPr>
-            <w:rStyle w:val="Hyperlink"/>
-          </w:rPr>
-          <w:t>https://leetcode.com/problems/middle-of-the-linked-list/</w:t>
-        </w:r>
-      </w:hyperlink>
-      <w:r>
-        <w:t xml:space="preserve"> </w:t>
-      </w:r>
-      <w:proofErr w:type="gramStart"/>
+    </w:p>
+    <w:p>
+      <w:hyperlink r:id="rId26" w:history="1">
+        <w:r>
+          <w:rPr>
+            <w:rStyle w:val="Hyperlink"/>
+          </w:rPr>
+          <w:t>https://leetcode.com/problems/k-closest-points-to-origin/</w:t>
+        </w:r>
+      </w:hyperlink>
+      <w:r>
+        <w:t xml:space="preserve"> </w:t>
+      </w:r>
       <w:r>
         <w:t>Done</w:t>
       </w:r>
-      <w:proofErr w:type="gramEnd"/>
-    </w:p>
-    <w:p>
-      <w:hyperlink r:id="rId23" w:history="1">
-        <w:r>
-          <w:rPr>
-            <w:rStyle w:val="Hyperlink"/>
-          </w:rPr>
-          <w:t>https://leetcode.com/problems/maximum-depth-of-binary-tree/</w:t>
-        </w:r>
-      </w:hyperlink>
-      <w:r>
-        <w:t xml:space="preserve"> </w:t>
-      </w:r>
-      <w:proofErr w:type="gramStart"/>
-      <w:r>
-        <w:t>duplicate</w:t>
-      </w:r>
-      <w:proofErr w:type="gramEnd"/>
+    </w:p>
+    <w:p>
+      <w:hyperlink r:id="rId27" w:history="1">
+        <w:r>
+          <w:rPr>
+            <w:rStyle w:val="Hyperlink"/>
+          </w:rPr>
+          <w:t>https://leetcode.com/problems/longest-substring-without-repeating-characters/</w:t>
+        </w:r>
+      </w:hyperlink>
+      <w:r>
+        <w:t xml:space="preserve"> duplicate</w:t>
+      </w:r>
+    </w:p>
+    <w:p>
+      <w:hyperlink r:id="rId28" w:history="1">
+        <w:r>
+          <w:rPr>
+            <w:rStyle w:val="Hyperlink"/>
+          </w:rPr>
+          <w:t>https://leetcode.com/problems/3sum/</w:t>
+        </w:r>
+      </w:hyperlink>
+      <w:r>
+        <w:t xml:space="preserve"> duplicate</w:t>
+      </w:r>
+    </w:p>
+    <w:p>
+      <w:hyperlink r:id="rId29" w:history="1">
+        <w:r>
+          <w:rPr>
+            <w:rStyle w:val="Hyperlink"/>
+          </w:rPr>
+          <w:t>https://leetcode.com/problems/clone-graph/submissions/</w:t>
+        </w:r>
+      </w:hyperlink>
+      <w:r>
+        <w:t xml:space="preserve"> duplicate</w:t>
+      </w:r>
+    </w:p>
+    <w:p>
+      <w:hyperlink r:id="rId30" w:history="1">
+        <w:r>
+          <w:rPr>
+            <w:rStyle w:val="Hyperlink"/>
+          </w:rPr>
+          <w:t>https://leetcode.com/problems/evaluate-reverse-polish-notation/</w:t>
+        </w:r>
+      </w:hyperlink>
+      <w:r>
+        <w:t xml:space="preserve"> </w:t>
+      </w:r>
+      <w:r>
+        <w:t>Done</w:t>
+      </w:r>
     </w:p>
     <w:p/>
     <w:p>
       <w:r>
-        <w:t>Week 3</w:t>
-      </w:r>
-    </w:p>
-    <w:p>
-      <w:hyperlink r:id="rId24" w:history="1">
-        <w:r>
-          <w:rPr>
-            <w:rStyle w:val="Hyperlink"/>
-          </w:rPr>
-          <w:t>https://leetcode.com/problems/insert-interval/</w:t>
-        </w:r>
-      </w:hyperlink>
-      <w:r>
-        <w:t xml:space="preserve"> </w:t>
-      </w:r>
-      <w:proofErr w:type="gramStart"/>
-      <w:r>
-        <w:t>duplicate</w:t>
-      </w:r>
-      <w:proofErr w:type="gramEnd"/>
-    </w:p>
-    <w:p>
-      <w:hyperlink r:id="rId25" w:history="1">
-        <w:r>
-          <w:rPr>
-            <w:rStyle w:val="Hyperlink"/>
-          </w:rPr>
-          <w:t>https://leetcode.com/problems/01-matrix/</w:t>
-        </w:r>
-      </w:hyperlink>
-      <w:r>
-        <w:t xml:space="preserve"> </w:t>
-      </w:r>
-      <w:proofErr w:type="gramStart"/>
+        <w:t>Week 4</w:t>
+      </w:r>
+    </w:p>
+    <w:p>
+      <w:hyperlink r:id="rId31" w:history="1">
+        <w:r>
+          <w:rPr>
+            <w:rStyle w:val="Hyperlink"/>
+          </w:rPr>
+          <w:t>https://leetcode.com/problems/course-schedule/</w:t>
+        </w:r>
+      </w:hyperlink>
+      <w:r>
+        <w:t xml:space="preserve"> duplicate</w:t>
+      </w:r>
+    </w:p>
+    <w:p>
+      <w:hyperlink r:id="rId32" w:history="1">
+        <w:r>
+          <w:rPr>
+            <w:rStyle w:val="Hyperlink"/>
+          </w:rPr>
+          <w:t>https://leetcode.com/problems/implement-trie-prefix-tree/</w:t>
+        </w:r>
+      </w:hyperlink>
+      <w:r>
+        <w:t xml:space="preserve"> duplicate</w:t>
+      </w:r>
+    </w:p>
+    <w:p>
+      <w:hyperlink r:id="rId33" w:history="1">
+        <w:r>
+          <w:rPr>
+            <w:rStyle w:val="Hyperlink"/>
+          </w:rPr>
+          <w:t>https://leetcode.com/problems/coin-change/</w:t>
+        </w:r>
+      </w:hyperlink>
+      <w:r>
+        <w:t xml:space="preserve"> duplicate</w:t>
+      </w:r>
+    </w:p>
+    <w:p>
+      <w:hyperlink r:id="rId34" w:history="1">
+        <w:r>
+          <w:rPr>
+            <w:rStyle w:val="Hyperlink"/>
+          </w:rPr>
+          <w:t>https://leetcode.com/problems/product-of-array-except-self/</w:t>
+        </w:r>
+      </w:hyperlink>
+      <w:r>
+        <w:t xml:space="preserve"> duplicate</w:t>
+      </w:r>
+    </w:p>
+    <w:p>
+      <w:hyperlink r:id="rId35" w:history="1">
+        <w:r>
+          <w:rPr>
+            <w:rStyle w:val="Hyperlink"/>
+          </w:rPr>
+          <w:t>https://leetcode.com/problems/min-stack/</w:t>
+        </w:r>
+      </w:hyperlink>
+      <w:r>
+        <w:t xml:space="preserve"> </w:t>
+      </w:r>
+      <w:r>
+        <w:t>don</w:t>
+      </w:r>
+      <w:r>
+        <w:t>e</w:t>
+      </w:r>
+    </w:p>
+    <w:p>
+      <w:hyperlink r:id="rId36" w:history="1">
+        <w:r>
+          <w:rPr>
+            <w:rStyle w:val="Hyperlink"/>
+          </w:rPr>
+          <w:t>https://leetcode.com/problems/rotting-oranges/</w:t>
+        </w:r>
+      </w:hyperlink>
+      <w:r>
+        <w:t xml:space="preserve"> </w:t>
+      </w:r>
       <w:r>
         <w:t>Done</w:t>
       </w:r>
-      <w:proofErr w:type="gramEnd"/>
-    </w:p>
-    <w:p>
-      <w:hyperlink r:id="rId26" w:history="1">
-        <w:r>
-          <w:rPr>
-            <w:rStyle w:val="Hyperlink"/>
-          </w:rPr>
-          <w:t>https://leetcode.com/problems/k-closest-points-to-origin/</w:t>
-        </w:r>
-      </w:hyperlink>
-      <w:r>
-        <w:t xml:space="preserve"> </w:t>
-      </w:r>
-      <w:proofErr w:type="gramStart"/>
-      <w:r>
-        <w:t>Done</w:t>
-      </w:r>
-      <w:proofErr w:type="gramEnd"/>
-    </w:p>
-    <w:p>
-      <w:hyperlink r:id="rId27" w:history="1">
-        <w:r>
-          <w:rPr>
-            <w:rStyle w:val="Hyperlink"/>
-          </w:rPr>
-          <w:t>https://leetcode.com/problems/longest-substring-without-repeating-characters/</w:t>
-        </w:r>
-      </w:hyperlink>
-      <w:r>
-        <w:t xml:space="preserve"> </w:t>
-      </w:r>
-      <w:proofErr w:type="gramStart"/>
-      <w:r>
-        <w:t>duplicate</w:t>
-      </w:r>
-      <w:proofErr w:type="gramEnd"/>
-    </w:p>
-    <w:p>
-      <w:hyperlink r:id="rId28" w:history="1">
-        <w:r>
-          <w:rPr>
-            <w:rStyle w:val="Hyperlink"/>
-          </w:rPr>
-          <w:t>https://leetcode.com/problems/3sum/</w:t>
-        </w:r>
-      </w:hyperlink>
-      <w:r>
-        <w:t xml:space="preserve"> </w:t>
-      </w:r>
-      <w:proofErr w:type="gramStart"/>
-      <w:r>
-        <w:t>duplicate</w:t>
-      </w:r>
-      <w:proofErr w:type="gramEnd"/>
-    </w:p>
-    <w:p>
-      <w:hyperlink r:id="rId29" w:history="1">
-        <w:r>
-          <w:rPr>
-            <w:rStyle w:val="Hyperlink"/>
-          </w:rPr>
-          <w:t>https://leetcode.com/problems/clone-graph/submissions/</w:t>
-        </w:r>
-      </w:hyperlink>
-      <w:r>
-        <w:t xml:space="preserve"> </w:t>
-      </w:r>
-      <w:proofErr w:type="gramStart"/>
-      <w:r>
-        <w:t>duplicate</w:t>
-      </w:r>
-      <w:proofErr w:type="gramEnd"/>
-    </w:p>
-    <w:p>
-      <w:hyperlink r:id="rId30" w:history="1">
-        <w:r>
-          <w:rPr>
-            <w:rStyle w:val="Hyperlink"/>
-          </w:rPr>
-          <w:t>https://leetcode.com/problems/evaluate-reverse-</w:t>
-        </w:r>
-        <w:r>
-          <w:rPr>
-            <w:rStyle w:val="Hyperlink"/>
-          </w:rPr>
-          <w:t>p</w:t>
-        </w:r>
-        <w:r>
-          <w:rPr>
-            <w:rStyle w:val="Hyperlink"/>
-          </w:rPr>
-          <w:t>o</w:t>
-        </w:r>
-        <w:r>
-          <w:rPr>
-            <w:rStyle w:val="Hyperlink"/>
-          </w:rPr>
-          <w:t>l</w:t>
-        </w:r>
-        <w:r>
-          <w:rPr>
-            <w:rStyle w:val="Hyperlink"/>
-          </w:rPr>
-          <w:t>ish-</w:t>
-        </w:r>
-        <w:r>
-          <w:rPr>
-            <w:rStyle w:val="Hyperlink"/>
-          </w:rPr>
-          <w:t>n</w:t>
-        </w:r>
-        <w:r>
-          <w:rPr>
-            <w:rStyle w:val="Hyperlink"/>
-          </w:rPr>
-          <w:t>otation/</w:t>
-        </w:r>
-      </w:hyperlink>
-      <w:r>
-        <w:t xml:space="preserve"> </w:t>
-      </w:r>
-      <w:proofErr w:type="gramStart"/>
-      <w:r>
-        <w:t>Done</w:t>
-      </w:r>
-      <w:proofErr w:type="gramEnd"/>
     </w:p>
     <w:p/>
     <w:p>
       <w:r>
-        <w:t>Week 4</w:t>
-      </w:r>
-    </w:p>
-    <w:p>
-      <w:hyperlink r:id="rId31" w:history="1">
-        <w:r>
-          <w:rPr>
-            <w:rStyle w:val="Hyperlink"/>
-          </w:rPr>
-          <w:t>https://leetcode.com/problems/course-schedule/</w:t>
-        </w:r>
-      </w:hyperlink>
-      <w:r>
-        <w:t xml:space="preserve"> </w:t>
-      </w:r>
-      <w:proofErr w:type="gramStart"/>
-      <w:r>
-        <w:t>duplicate</w:t>
-      </w:r>
-      <w:proofErr w:type="gramEnd"/>
-    </w:p>
-    <w:p>
-      <w:hyperlink r:id="rId32" w:history="1">
-        <w:r>
-          <w:rPr>
-            <w:rStyle w:val="Hyperlink"/>
-          </w:rPr>
-          <w:t>https://leetcode.com/problems/implement-trie-prefix-tree/</w:t>
-        </w:r>
-      </w:hyperlink>
-      <w:r>
-        <w:t xml:space="preserve"> </w:t>
-      </w:r>
-      <w:proofErr w:type="gramStart"/>
-      <w:r>
-        <w:t>duplicate</w:t>
-      </w:r>
-      <w:proofErr w:type="gramEnd"/>
-    </w:p>
-    <w:p>
-      <w:hyperlink r:id="rId33" w:history="1">
-        <w:r>
-          <w:rPr>
-            <w:rStyle w:val="Hyperlink"/>
-          </w:rPr>
-          <w:t>https://leetcode.com/problems/coin-change/</w:t>
-        </w:r>
-      </w:hyperlink>
-      <w:r>
-        <w:t xml:space="preserve"> </w:t>
-      </w:r>
-      <w:proofErr w:type="gramStart"/>
-      <w:r>
-        <w:t>duplicate</w:t>
-      </w:r>
-      <w:proofErr w:type="gramEnd"/>
-    </w:p>
-    <w:p>
-      <w:hyperlink r:id="rId34" w:history="1">
-        <w:r>
-          <w:rPr>
-            <w:rStyle w:val="Hyperlink"/>
-          </w:rPr>
-          <w:t>https://leetcode.com/problems/product-of-array-except-self/</w:t>
-        </w:r>
-      </w:hyperlink>
-      <w:r>
-        <w:t xml:space="preserve"> </w:t>
-      </w:r>
-      <w:proofErr w:type="gramStart"/>
-      <w:r>
-        <w:t>duplicate</w:t>
-      </w:r>
-      <w:proofErr w:type="gramEnd"/>
-    </w:p>
-    <w:p>
-      <w:hyperlink r:id="rId35" w:history="1">
-        <w:r>
-          <w:rPr>
-            <w:rStyle w:val="Hyperlink"/>
-          </w:rPr>
-          <w:t>https://leetcode.com/problems/min-stack/</w:t>
-        </w:r>
-      </w:hyperlink>
-      <w:r>
-        <w:t xml:space="preserve"> </w:t>
-      </w:r>
-      <w:proofErr w:type="gramStart"/>
-      <w:r>
-        <w:t>don</w:t>
-      </w:r>
-      <w:r>
-        <w:t>e</w:t>
-      </w:r>
-      <w:proofErr w:type="gramEnd"/>
-    </w:p>
-    <w:p>
-      <w:hyperlink r:id="rId36" w:history="1">
-        <w:r>
-          <w:rPr>
-            <w:rStyle w:val="Hyperlink"/>
-          </w:rPr>
-          <w:t>https://leetcode.com/problems/rotting-oranges/</w:t>
-        </w:r>
-      </w:hyperlink>
-      <w:r>
-        <w:t xml:space="preserve"> </w:t>
-      </w:r>
-      <w:proofErr w:type="gramStart"/>
-      <w:r>
-        <w:t>Done</w:t>
-      </w:r>
-      <w:proofErr w:type="gramEnd"/>
+        <w:t>Week 5</w:t>
+      </w:r>
+    </w:p>
+    <w:p>
+      <w:hyperlink r:id="rId37" w:history="1">
+        <w:r>
+          <w:rPr>
+            <w:rStyle w:val="Hyperlink"/>
+          </w:rPr>
+          <w:t>https://leetcode.com/problems/combination-sum/</w:t>
+        </w:r>
+      </w:hyperlink>
+      <w:r>
+        <w:t xml:space="preserve"> </w:t>
+      </w:r>
+      <w:r>
+        <w:t>done</w:t>
+      </w:r>
+    </w:p>
+    <w:p>
+      <w:hyperlink r:id="rId38" w:history="1">
+        <w:r>
+          <w:rPr>
+            <w:rStyle w:val="Hyperlink"/>
+          </w:rPr>
+          <w:t>https://leetcode.com/problems/merge-intervals/</w:t>
+        </w:r>
+      </w:hyperlink>
+      <w:r>
+        <w:t xml:space="preserve"> duplicate</w:t>
+      </w:r>
+    </w:p>
+    <w:p>
+      <w:hyperlink r:id="rId39" w:history="1">
+        <w:r>
+          <w:rPr>
+            <w:rStyle w:val="Hyperlink"/>
+          </w:rPr>
+          <w:t>https://leetcode.com/problems/time-based-key-v</w:t>
+        </w:r>
+        <w:r>
+          <w:rPr>
+            <w:rStyle w:val="Hyperlink"/>
+          </w:rPr>
+          <w:t>a</w:t>
+        </w:r>
+        <w:r>
+          <w:rPr>
+            <w:rStyle w:val="Hyperlink"/>
+          </w:rPr>
+          <w:t>lue-store/</w:t>
+        </w:r>
+      </w:hyperlink>
+      <w:r>
+        <w:t xml:space="preserve"> </w:t>
+      </w:r>
+      <w:r>
+        <w:t>done</w:t>
+      </w:r>
+    </w:p>
+    <w:p>
+      <w:hyperlink r:id="rId40" w:history="1">
+        <w:r>
+          <w:rPr>
+            <w:rStyle w:val="Hyperlink"/>
+          </w:rPr>
+          <w:t>https://leetcode.com/problems/accounts-merge/</w:t>
+        </w:r>
+      </w:hyperlink>
+      <w:r>
+        <w:t xml:space="preserve"> </w:t>
+      </w:r>
+      <w:r>
+        <w:t>done</w:t>
+      </w:r>
+    </w:p>
+    <w:p>
+      <w:hyperlink r:id="rId41" w:history="1">
+        <w:r>
+          <w:rPr>
+            <w:rStyle w:val="Hyperlink"/>
+          </w:rPr>
+          <w:t>https://leetcode.com/problems/sort</w:t>
+        </w:r>
+        <w:r>
+          <w:rPr>
+            <w:rStyle w:val="Hyperlink"/>
+          </w:rPr>
+          <w:t>-</w:t>
+        </w:r>
+        <w:r>
+          <w:rPr>
+            <w:rStyle w:val="Hyperlink"/>
+          </w:rPr>
+          <w:t>colors/</w:t>
+        </w:r>
+      </w:hyperlink>
+      <w:r>
+        <w:t xml:space="preserve"> </w:t>
+      </w:r>
+      <w:r>
+        <w:t>done</w:t>
+      </w:r>
     </w:p>
     <w:p/>
     <w:p>
       <w:r>
-        <w:t>Week 5</w:t>
-      </w:r>
-    </w:p>
-    <w:p>
-      <w:hyperlink r:id="rId37" w:history="1">
-        <w:r>
-          <w:rPr>
-            <w:rStyle w:val="Hyperlink"/>
-          </w:rPr>
-          <w:t>https://leetcode.com/problems/com</w:t>
-        </w:r>
-        <w:r>
-          <w:rPr>
-            <w:rStyle w:val="Hyperlink"/>
-          </w:rPr>
-          <w:t>b</w:t>
-        </w:r>
-        <w:r>
-          <w:rPr>
-            <w:rStyle w:val="Hyperlink"/>
-          </w:rPr>
-          <w:t>ination-sum/</w:t>
-        </w:r>
-      </w:hyperlink>
-      <w:r>
-        <w:t xml:space="preserve"> </w:t>
-      </w:r>
-      <w:proofErr w:type="gramStart"/>
-      <w:r>
-        <w:t>done</w:t>
-      </w:r>
-      <w:proofErr w:type="gramEnd"/>
-    </w:p>
-    <w:p>
-      <w:hyperlink r:id="rId38" w:history="1">
-        <w:r>
-          <w:rPr>
-            <w:rStyle w:val="Hyperlink"/>
-          </w:rPr>
-          <w:t>https://leetcode.com/problems/merge-intervals/</w:t>
-        </w:r>
-      </w:hyperlink>
-      <w:r>
-        <w:t xml:space="preserve"> </w:t>
-      </w:r>
-      <w:proofErr w:type="gramStart"/>
-      <w:r>
-        <w:t>duplicate</w:t>
-      </w:r>
-      <w:proofErr w:type="gramEnd"/>
-    </w:p>
-    <w:p>
-      <w:hyperlink r:id="rId39" w:history="1">
-        <w:r>
-          <w:rPr>
-            <w:rStyle w:val="Hyperlink"/>
-          </w:rPr>
-          <w:t>https://leetcode.com/problems/time-based-key-value-store/</w:t>
-        </w:r>
-      </w:hyperlink>
-      <w:r>
-        <w:t xml:space="preserve"> </w:t>
-      </w:r>
-    </w:p>
-    <w:p>
-      <w:hyperlink r:id="rId40" w:history="1">
-        <w:r>
-          <w:rPr>
-            <w:rStyle w:val="Hyperlink"/>
-          </w:rPr>
-          <w:t>https://leetcode.com/problems/accounts-merge/</w:t>
-        </w:r>
-      </w:hyperlink>
-    </w:p>
-    <w:p>
-      <w:hyperlink r:id="rId41" w:history="1">
-        <w:r>
-          <w:rPr>
-            <w:rStyle w:val="Hyperlink"/>
-          </w:rPr>
-          <w:t>https://leetcode.com/problems/sort-colors/</w:t>
-        </w:r>
-      </w:hyperlink>
+        <w:t>Week 6</w:t>
+      </w:r>
+    </w:p>
+    <w:p>
+      <w:hyperlink r:id="rId42" w:history="1">
+        <w:r>
+          <w:rPr>
+            <w:rStyle w:val="Hyperlink"/>
+          </w:rPr>
+          <w:t>https://leetcode.com/problems/word-break/</w:t>
+        </w:r>
+      </w:hyperlink>
+      <w:r>
+        <w:t xml:space="preserve"> duplicate</w:t>
+      </w:r>
+    </w:p>
+    <w:p>
+      <w:hyperlink r:id="rId43" w:history="1">
+        <w:r>
+          <w:rPr>
+            <w:rStyle w:val="Hyperlink"/>
+          </w:rPr>
+          <w:t>https://leetcode.com/problems/partition-equal-subset-sum/</w:t>
+        </w:r>
+      </w:hyperlink>
+      <w:r>
+        <w:t xml:space="preserve"> </w:t>
+      </w:r>
+    </w:p>
+    <w:p>
+      <w:hyperlink r:id="rId44" w:history="1">
+        <w:r>
+          <w:rPr>
+            <w:rStyle w:val="Hyperlink"/>
+          </w:rPr>
+          <w:t>https://leetcode.com/problems/string-to-integer-atoi/</w:t>
+        </w:r>
+      </w:hyperlink>
+      <w:r>
+        <w:t xml:space="preserve"> </w:t>
+      </w:r>
+    </w:p>
+    <w:p>
+      <w:hyperlink r:id="rId45" w:history="1">
+        <w:r>
+          <w:rPr>
+            <w:rStyle w:val="Hyperlink"/>
+          </w:rPr>
+          <w:t>https://leetcode.com/problems/spiral-matrix/</w:t>
+        </w:r>
+      </w:hyperlink>
+      <w:r>
+        <w:t xml:space="preserve">  duplicate</w:t>
+      </w:r>
+    </w:p>
+    <w:p>
+      <w:hyperlink r:id="rId46" w:history="1">
+        <w:r>
+          <w:rPr>
+            <w:rStyle w:val="Hyperlink"/>
+          </w:rPr>
+          <w:t>https://leetcode.com/problems/binary-tree-right-side-view/</w:t>
+        </w:r>
+      </w:hyperlink>
+      <w:r>
+        <w:t xml:space="preserve"> </w:t>
+      </w:r>
+    </w:p>
+    <w:p>
+      <w:hyperlink r:id="rId47" w:history="1">
+        <w:r>
+          <w:rPr>
+            <w:rStyle w:val="Hyperlink"/>
+          </w:rPr>
+          <w:t>https://leetcode.com/problems/longest-palindromic-substring/</w:t>
+        </w:r>
+      </w:hyperlink>
+      <w:r>
+        <w:t xml:space="preserve"> duplicate</w:t>
+      </w:r>
+    </w:p>
+    <w:p>
+      <w:hyperlink r:id="rId48" w:history="1">
+        <w:r>
+          <w:rPr>
+            <w:rStyle w:val="Hyperlink"/>
+          </w:rPr>
+          <w:t>https://leetcode.com/problems/unique-paths/</w:t>
+        </w:r>
+      </w:hyperlink>
+      <w:r>
+        <w:t xml:space="preserve"> duplicate</w:t>
+      </w:r>
+    </w:p>
+    <w:p>
+      <w:hyperlink r:id="rId49" w:history="1">
+        <w:r>
+          <w:rPr>
+            <w:rStyle w:val="Hyperlink"/>
+          </w:rPr>
+          <w:t>https://leetcode.com/problems/construct-binary-tree-from-preorder-and-inorder-traversal/</w:t>
+        </w:r>
+      </w:hyperlink>
+      <w:r>
+        <w:t xml:space="preserve"> duplicate</w:t>
+      </w:r>
     </w:p>
     <w:p/>
     <w:p>
       <w:r>
-        <w:t>Week 6</w:t>
-      </w:r>
-    </w:p>
-    <w:p>
-      <w:hyperlink r:id="rId42" w:history="1">
-        <w:r>
-          <w:rPr>
-            <w:rStyle w:val="Hyperlink"/>
-          </w:rPr>
-          <w:t>https://leetcode.com/problems/word-break/</w:t>
-        </w:r>
-      </w:hyperlink>
-      <w:r>
-        <w:t xml:space="preserve"> </w:t>
-      </w:r>
-      <w:proofErr w:type="gramStart"/>
-      <w:r>
-        <w:t>duplicate</w:t>
-      </w:r>
-      <w:proofErr w:type="gramEnd"/>
-    </w:p>
-    <w:p>
-      <w:hyperlink r:id="rId43" w:history="1">
-        <w:r>
-          <w:rPr>
-            <w:rStyle w:val="Hyperlink"/>
-          </w:rPr>
-          <w:t>https://leetcode.com/problems/partition-equal-subset-sum/</w:t>
-        </w:r>
-      </w:hyperlink>
-      <w:r>
-        <w:t xml:space="preserve"> </w:t>
-      </w:r>
-    </w:p>
-    <w:p>
-      <w:hyperlink r:id="rId44" w:history="1">
-        <w:r>
-          <w:rPr>
-            <w:rStyle w:val="Hyperlink"/>
-          </w:rPr>
-          <w:t>https://leetcode.com/problems/string-to-integer-atoi/</w:t>
-        </w:r>
-      </w:hyperlink>
-      <w:r>
-        <w:t xml:space="preserve"> </w:t>
-      </w:r>
-    </w:p>
-    <w:p>
-      <w:hyperlink r:id="rId45" w:history="1">
-        <w:r>
-          <w:rPr>
-            <w:rStyle w:val="Hyperlink"/>
-          </w:rPr>
-          <w:t>https://leetcode.com/problems/spiral-matrix/</w:t>
-        </w:r>
-      </w:hyperlink>
-      <w:r>
-        <w:t xml:space="preserve">  duplicate</w:t>
-      </w:r>
-    </w:p>
-    <w:p>
-      <w:hyperlink r:id="rId46" w:history="1">
-        <w:r>
-          <w:rPr>
-            <w:rStyle w:val="Hyperlink"/>
-          </w:rPr>
-          <w:t>https://leetcode.com/problems/binary-tree-right-side-view/</w:t>
-        </w:r>
-      </w:hyperlink>
-      <w:r>
-        <w:t xml:space="preserve"> </w:t>
-      </w:r>
-    </w:p>
-    <w:p>
-      <w:hyperlink r:id="rId47" w:history="1">
-        <w:r>
-          <w:rPr>
-            <w:rStyle w:val="Hyperlink"/>
-          </w:rPr>
-          <w:t>https://leetcode.com/problems/longest-palindromic-substring/</w:t>
-        </w:r>
-      </w:hyperlink>
-      <w:r>
-        <w:t xml:space="preserve"> </w:t>
-      </w:r>
-      <w:proofErr w:type="gramStart"/>
-      <w:r>
-        <w:t>duplicate</w:t>
-      </w:r>
-      <w:proofErr w:type="gramEnd"/>
-    </w:p>
-    <w:p>
-      <w:hyperlink r:id="rId48" w:history="1">
-        <w:r>
-          <w:rPr>
-            <w:rStyle w:val="Hyperlink"/>
-          </w:rPr>
-          <w:t>https://leetcode.com/problems/unique-paths/</w:t>
-        </w:r>
-      </w:hyperlink>
-      <w:r>
-        <w:t xml:space="preserve"> </w:t>
-      </w:r>
-      <w:proofErr w:type="gramStart"/>
-      <w:r>
-        <w:t>duplicate</w:t>
-      </w:r>
-      <w:proofErr w:type="gramEnd"/>
-    </w:p>
-    <w:p>
-      <w:hyperlink r:id="rId49" w:history="1">
-        <w:r>
-          <w:rPr>
-            <w:rStyle w:val="Hyperlink"/>
-          </w:rPr>
-          <w:t>https://leetcode.com/problems/construct-binary-tree-from-preorder-and-inorder-traversal/</w:t>
-        </w:r>
-      </w:hyperlink>
-      <w:r>
-        <w:t xml:space="preserve"> </w:t>
-      </w:r>
-      <w:proofErr w:type="gramStart"/>
-      <w:r>
-        <w:t>duplicate</w:t>
-      </w:r>
-      <w:proofErr w:type="gramEnd"/>
+        <w:t>Week 7</w:t>
+      </w:r>
+    </w:p>
+    <w:p>
+      <w:hyperlink r:id="rId50" w:history="1">
+        <w:r>
+          <w:rPr>
+            <w:rStyle w:val="Hyperlink"/>
+          </w:rPr>
+          <w:t>https://leetcode.com/problems/container-with-most-water/</w:t>
+        </w:r>
+      </w:hyperlink>
+      <w:r>
+        <w:t xml:space="preserve"> duplicate</w:t>
+      </w:r>
+    </w:p>
+    <w:p>
+      <w:hyperlink r:id="rId51" w:history="1">
+        <w:r>
+          <w:rPr>
+            <w:rStyle w:val="Hyperlink"/>
+          </w:rPr>
+          <w:t>https://leetcode.com/problems/word-search/</w:t>
+        </w:r>
+      </w:hyperlink>
+      <w:r>
+        <w:t xml:space="preserve"> duplicate</w:t>
+      </w:r>
+    </w:p>
+    <w:p>
+      <w:hyperlink r:id="rId52" w:history="1">
+        <w:r>
+          <w:rPr>
+            <w:rStyle w:val="Hyperlink"/>
+          </w:rPr>
+          <w:t>https://leetcode.com/problems/find-all-anagrams-in-a-string/</w:t>
+        </w:r>
+      </w:hyperlink>
+      <w:r>
+        <w:t xml:space="preserve"> </w:t>
+      </w:r>
+    </w:p>
+    <w:p>
+      <w:hyperlink r:id="rId53" w:history="1">
+        <w:r>
+          <w:rPr>
+            <w:rStyle w:val="Hyperlink"/>
+          </w:rPr>
+          <w:t>https://leetcode.com/problems/minimum-height-trees/</w:t>
+        </w:r>
+      </w:hyperlink>
+      <w:r>
+        <w:t xml:space="preserve"> </w:t>
+      </w:r>
+    </w:p>
+    <w:p>
+      <w:hyperlink r:id="rId54" w:history="1">
+        <w:r>
+          <w:rPr>
+            <w:rStyle w:val="Hyperlink"/>
+          </w:rPr>
+          <w:t>https://leetcode.com/problems/task-scheduler/</w:t>
+        </w:r>
+      </w:hyperlink>
+      <w:r>
+        <w:t xml:space="preserve"> </w:t>
+      </w:r>
     </w:p>
     <w:p/>
     <w:p>
       <w:r>
-        <w:t>Week 7</w:t>
-      </w:r>
-    </w:p>
-    <w:p>
-      <w:hyperlink r:id="rId50" w:history="1">
-        <w:r>
-          <w:rPr>
-            <w:rStyle w:val="Hyperlink"/>
-          </w:rPr>
-          <w:t>https://leetcode.com/problems/container-with-most-water/</w:t>
-        </w:r>
-      </w:hyperlink>
-      <w:r>
-        <w:t xml:space="preserve"> </w:t>
-      </w:r>
-      <w:proofErr w:type="gramStart"/>
-      <w:r>
-        <w:t>duplicate</w:t>
-      </w:r>
-      <w:proofErr w:type="gramEnd"/>
-    </w:p>
-    <w:p>
-      <w:hyperlink r:id="rId51" w:history="1">
-        <w:r>
-          <w:rPr>
-            <w:rStyle w:val="Hyperlink"/>
-          </w:rPr>
-          <w:t>https://leetcode.com/problems/word-search/</w:t>
-        </w:r>
-      </w:hyperlink>
-      <w:r>
-        <w:t xml:space="preserve"> </w:t>
-      </w:r>
-      <w:proofErr w:type="gramStart"/>
-      <w:r>
-        <w:t>duplicate</w:t>
-      </w:r>
-      <w:proofErr w:type="gramEnd"/>
-    </w:p>
-    <w:p>
-      <w:hyperlink r:id="rId52" w:history="1">
-        <w:r>
-          <w:rPr>
-            <w:rStyle w:val="Hyperlink"/>
-          </w:rPr>
-          <w:t>https://leetcode.com/problems/find-all-anagrams-in-a-string/</w:t>
-        </w:r>
-      </w:hyperlink>
-      <w:r>
-        <w:t xml:space="preserve"> </w:t>
-      </w:r>
-    </w:p>
-    <w:p>
-      <w:hyperlink r:id="rId53" w:history="1">
-        <w:r>
-          <w:rPr>
-            <w:rStyle w:val="Hyperlink"/>
-          </w:rPr>
-          <w:t>https://leetcode.com/problems/minimum-height-trees/</w:t>
-        </w:r>
-      </w:hyperlink>
-      <w:r>
-        <w:t xml:space="preserve"> </w:t>
-      </w:r>
-    </w:p>
-    <w:p>
-      <w:hyperlink r:id="rId54" w:history="1">
-        <w:r>
-          <w:rPr>
-            <w:rStyle w:val="Hyperlink"/>
-          </w:rPr>
-          <w:t>https://leetcode.com/problems/task-scheduler/</w:t>
+        <w:t>Week 8</w:t>
+      </w:r>
+    </w:p>
+    <w:p>
+      <w:hyperlink r:id="rId55" w:history="1">
+        <w:r>
+          <w:rPr>
+            <w:rStyle w:val="Hyperlink"/>
+          </w:rPr>
+          <w:t>https://leetcode.com/problems/kth-smallest-element-in-a-bst/</w:t>
+        </w:r>
+      </w:hyperlink>
+      <w:r>
+        <w:t xml:space="preserve"> duplicate</w:t>
+      </w:r>
+    </w:p>
+    <w:p>
+      <w:hyperlink r:id="rId56" w:history="1">
+        <w:r>
+          <w:rPr>
+            <w:rStyle w:val="Hyperlink"/>
+          </w:rPr>
+          <w:t>https://leetcode.com/problems/minimum-window-substring/</w:t>
+        </w:r>
+      </w:hyperlink>
+      <w:r>
+        <w:t xml:space="preserve"> duplicate</w:t>
+      </w:r>
+    </w:p>
+    <w:p>
+      <w:hyperlink r:id="rId57" w:history="1">
+        <w:r>
+          <w:rPr>
+            <w:rStyle w:val="Hyperlink"/>
+          </w:rPr>
+          <w:t>https://leetcode.com/problems/serialize-and-deserialize-binary-tree/</w:t>
+        </w:r>
+      </w:hyperlink>
+      <w:r>
+        <w:t xml:space="preserve"> duplicate</w:t>
+      </w:r>
+    </w:p>
+    <w:p>
+      <w:hyperlink r:id="rId58" w:history="1">
+        <w:r>
+          <w:rPr>
+            <w:rStyle w:val="Hyperlink"/>
+          </w:rPr>
+          <w:t>https://leetcode.com/problems/basic-calculator/</w:t>
+        </w:r>
+      </w:hyperlink>
+    </w:p>
+    <w:p>
+      <w:hyperlink r:id="rId59" w:history="1">
+        <w:r>
+          <w:rPr>
+            <w:rStyle w:val="Hyperlink"/>
+          </w:rPr>
+          <w:t>https://leetcode.com/problems/maximum-profit-in-job-scheduling/</w:t>
+        </w:r>
+      </w:hyperlink>
+      <w:r>
+        <w:t xml:space="preserve"> </w:t>
+      </w:r>
+    </w:p>
+    <w:p>
+      <w:hyperlink r:id="rId60" w:history="1">
+        <w:r>
+          <w:rPr>
+            <w:rStyle w:val="Hyperlink"/>
+          </w:rPr>
+          <w:t>https://leetcode.com/problems/merge-k-sorted-lists/</w:t>
+        </w:r>
+      </w:hyperlink>
+      <w:r>
+        <w:t xml:space="preserve"> duplicate</w:t>
+      </w:r>
+    </w:p>
+    <w:p>
+      <w:hyperlink r:id="rId61" w:history="1">
+        <w:r>
+          <w:rPr>
+            <w:rStyle w:val="Hyperlink"/>
+          </w:rPr>
+          <w:t>https://leetcode.com/problems/largest-rectangle-in-histogram/</w:t>
         </w:r>
       </w:hyperlink>
       <w:r>
@@ -1089,128 +1008,9 @@
     <w:p/>
     <w:p>
       <w:r>
-        <w:t>Week 8</w:t>
-      </w:r>
-    </w:p>
-    <w:p>
-      <w:hyperlink r:id="rId55" w:history="1">
-        <w:r>
-          <w:rPr>
-            <w:rStyle w:val="Hyperlink"/>
-          </w:rPr>
-          <w:t>https://leetcode.com/problems/kth-smallest-element-in-a-bst/</w:t>
-        </w:r>
-      </w:hyperlink>
-      <w:r>
-        <w:t xml:space="preserve"> </w:t>
-      </w:r>
-      <w:proofErr w:type="gramStart"/>
-      <w:r>
-        <w:t>duplicate</w:t>
-      </w:r>
-      <w:proofErr w:type="gramEnd"/>
-    </w:p>
-    <w:p>
-      <w:hyperlink r:id="rId56" w:history="1">
-        <w:r>
-          <w:rPr>
-            <w:rStyle w:val="Hyperlink"/>
-          </w:rPr>
-          <w:t>https://leetcode.com/problems/minimum-window-substring/</w:t>
-        </w:r>
-      </w:hyperlink>
-      <w:r>
-        <w:t xml:space="preserve"> </w:t>
-      </w:r>
-      <w:proofErr w:type="gramStart"/>
-      <w:r>
-        <w:t>duplicate</w:t>
-      </w:r>
-      <w:proofErr w:type="gramEnd"/>
-    </w:p>
-    <w:p>
-      <w:hyperlink r:id="rId57" w:history="1">
-        <w:r>
-          <w:rPr>
-            <w:rStyle w:val="Hyperlink"/>
-          </w:rPr>
-          <w:t>https://leetcode.com/problems/serialize-and-deserialize-binary-tree/</w:t>
-        </w:r>
-      </w:hyperlink>
-      <w:r>
-        <w:t xml:space="preserve"> </w:t>
-      </w:r>
-      <w:proofErr w:type="gramStart"/>
-      <w:r>
-        <w:t>duplicate</w:t>
-      </w:r>
-      <w:proofErr w:type="gramEnd"/>
-    </w:p>
-    <w:p>
-      <w:hyperlink r:id="rId58" w:history="1">
-        <w:r>
-          <w:rPr>
-            <w:rStyle w:val="Hyperlink"/>
-          </w:rPr>
-          <w:t>https://leetcode.com/problems/basic-calculator/</w:t>
-        </w:r>
-      </w:hyperlink>
-    </w:p>
-    <w:p>
-      <w:hyperlink r:id="rId59" w:history="1">
-        <w:r>
-          <w:rPr>
-            <w:rStyle w:val="Hyperlink"/>
-          </w:rPr>
-          <w:t>https://leetcode.com/problems/maximum-profit-in-job-scheduling/</w:t>
-        </w:r>
-      </w:hyperlink>
-      <w:r>
-        <w:t xml:space="preserve"> </w:t>
-      </w:r>
-    </w:p>
-    <w:p>
-      <w:hyperlink r:id="rId60" w:history="1">
-        <w:r>
-          <w:rPr>
-            <w:rStyle w:val="Hyperlink"/>
-          </w:rPr>
-          <w:t>https://leetcode.com/problems/merge-k-sorted-lists/</w:t>
-        </w:r>
-      </w:hyperlink>
-      <w:r>
-        <w:t xml:space="preserve"> </w:t>
-      </w:r>
-      <w:proofErr w:type="gramStart"/>
-      <w:r>
-        <w:t>duplicate</w:t>
-      </w:r>
-      <w:proofErr w:type="gramEnd"/>
-    </w:p>
-    <w:p>
-      <w:hyperlink r:id="rId61" w:history="1">
-        <w:r>
-          <w:rPr>
-            <w:rStyle w:val="Hyperlink"/>
-          </w:rPr>
-          <w:t>https://leetcode.com/problems/largest-rectangle-in-histogram/</w:t>
-        </w:r>
-      </w:hyperlink>
-      <w:r>
-        <w:t xml:space="preserve"> </w:t>
-      </w:r>
-    </w:p>
-    <w:p/>
-    <w:p>
-      <w:r>
         <w:lastRenderedPageBreak/>
-        <w:t xml:space="preserve">what to study based on time </w:t>
-      </w:r>
-      <w:proofErr w:type="gramStart"/>
-      <w:r>
-        <w:t>left</w:t>
-      </w:r>
-      <w:proofErr w:type="gramEnd"/>
+        <w:t>what to study based on time left</w:t>
+      </w:r>
     </w:p>
     <w:p>
       <w:hyperlink r:id="rId62" w:history="1">

</xml_diff>

<commit_message>
3 more problems of Grind 75 done.
</commit_message>
<xml_diff>
--- a/Interview prep.docx
+++ b/Interview prep.docx
@@ -126,7 +126,7 @@
         <w:t xml:space="preserve">Problems Remaining: </w:t>
       </w:r>
       <w:r>
-        <w:t>6</w:t>
+        <w:t>5</w:t>
       </w:r>
     </w:p>
     <w:p>
@@ -664,19 +664,7 @@
           <w:rPr>
             <w:rStyle w:val="Hyperlink"/>
           </w:rPr>
-          <w:t>https://leetcode.com/problems/time-based-key-v</w:t>
-        </w:r>
-        <w:r>
-          <w:rPr>
-            <w:rStyle w:val="Hyperlink"/>
-          </w:rPr>
-          <w:t>a</w:t>
-        </w:r>
-        <w:r>
-          <w:rPr>
-            <w:rStyle w:val="Hyperlink"/>
-          </w:rPr>
-          <w:t>lue-store/</w:t>
+          <w:t>https://leetcode.com/problems/time-based-key-value-store/</w:t>
         </w:r>
       </w:hyperlink>
       <w:r>
@@ -708,19 +696,7 @@
           <w:rPr>
             <w:rStyle w:val="Hyperlink"/>
           </w:rPr>
-          <w:t>https://leetcode.com/problems/sort</w:t>
-        </w:r>
-        <w:r>
-          <w:rPr>
-            <w:rStyle w:val="Hyperlink"/>
-          </w:rPr>
-          <w:t>-</w:t>
-        </w:r>
-        <w:r>
-          <w:rPr>
-            <w:rStyle w:val="Hyperlink"/>
-          </w:rPr>
-          <w:t>colors/</w:t>
+          <w:t>https://leetcode.com/problems/sort-colors/</w:t>
         </w:r>
       </w:hyperlink>
       <w:r>
@@ -755,19 +731,7 @@
           <w:rPr>
             <w:rStyle w:val="Hyperlink"/>
           </w:rPr>
-          <w:t>https://leetcode.com/problems/partition-equal-su</w:t>
-        </w:r>
-        <w:r>
-          <w:rPr>
-            <w:rStyle w:val="Hyperlink"/>
-          </w:rPr>
-          <w:t>b</w:t>
-        </w:r>
-        <w:r>
-          <w:rPr>
-            <w:rStyle w:val="Hyperlink"/>
-          </w:rPr>
-          <w:t>set-sum/</w:t>
+          <w:t>https://leetcode.com/problems/partition-equal-subset-sum/</w:t>
         </w:r>
       </w:hyperlink>
       <w:r>
@@ -812,19 +776,7 @@
           <w:rPr>
             <w:rStyle w:val="Hyperlink"/>
           </w:rPr>
-          <w:t>https://leetcode.com/problems/binary-tree-righ</w:t>
-        </w:r>
-        <w:r>
-          <w:rPr>
-            <w:rStyle w:val="Hyperlink"/>
-          </w:rPr>
-          <w:t>t</w:t>
-        </w:r>
-        <w:r>
-          <w:rPr>
-            <w:rStyle w:val="Hyperlink"/>
-          </w:rPr>
-          <w:t>-side-view/</w:t>
+          <w:t>https://leetcode.com/problems/binary-tree-right-side-view/</w:t>
         </w:r>
       </w:hyperlink>
       <w:r>
@@ -917,6 +869,9 @@
       <w:r>
         <w:t xml:space="preserve"> </w:t>
       </w:r>
+      <w:r>
+        <w:t>done</w:t>
+      </w:r>
     </w:p>
     <w:p>
       <w:hyperlink r:id="rId53" w:history="1">
@@ -930,6 +885,9 @@
       <w:r>
         <w:t xml:space="preserve"> </w:t>
       </w:r>
+      <w:r>
+        <w:t>done</w:t>
+      </w:r>
     </w:p>
     <w:p>
       <w:hyperlink r:id="rId54" w:history="1">
@@ -998,6 +956,15 @@
           <w:t>https://leetcode.com/problems/basic-calculator/</w:t>
         </w:r>
       </w:hyperlink>
+      <w:r>
+        <w:rPr>
+          <w:rStyle w:val="Hyperlink"/>
+        </w:rPr>
+        <w:t xml:space="preserve"> </w:t>
+      </w:r>
+      <w:r>
+        <w:t>done</w:t>
+      </w:r>
     </w:p>
     <w:p>
       <w:hyperlink r:id="rId59" w:history="1">

</xml_diff>

<commit_message>
Grind 75 down to 1
largest Rectangle in Histogram is O(N). maximizingProfitInJobScheduling is O(n^2) sorting each item and using dynamic programming to cache the previous high total and find the maximum job total overall.
</commit_message>
<xml_diff>
--- a/Interview prep.docx
+++ b/Interview prep.docx
@@ -978,6 +978,9 @@
       <w:r>
         <w:t xml:space="preserve"> </w:t>
       </w:r>
+      <w:r>
+        <w:t>done</w:t>
+      </w:r>
     </w:p>
     <w:p>
       <w:hyperlink r:id="rId60" w:history="1">
@@ -1003,6 +1006,9 @@
       </w:hyperlink>
       <w:r>
         <w:t xml:space="preserve"> </w:t>
+      </w:r>
+      <w:r>
+        <w:t>done</w:t>
       </w:r>
     </w:p>
     <w:p/>

</xml_diff>

<commit_message>
All Grind 75 done
Grind 75 is done.
</commit_message>
<xml_diff>
--- a/Interview prep.docx
+++ b/Interview prep.docx
@@ -126,7 +126,7 @@
         <w:t xml:space="preserve">Problems Remaining: </w:t>
       </w:r>
       <w:r>
-        <w:t>5</w:t>
+        <w:t>0</w:t>
       </w:r>
     </w:p>
     <w:p>
@@ -900,6 +900,9 @@
       </w:hyperlink>
       <w:r>
         <w:t xml:space="preserve"> </w:t>
+      </w:r>
+      <w:r>
+        <w:t>done</w:t>
       </w:r>
     </w:p>
     <w:p/>

</xml_diff>